<commit_message>
Proceso3 - Mantenimiento de Representante
</commit_message>
<xml_diff>
--- a/BO/Librería de Trabajo/Gestión de Proyecto/BO_DN.docx
+++ b/BO/Librería de Trabajo/Gestión de Proyecto/BO_DN.docx
@@ -172,16 +172,7 @@
           <w:szCs w:val="36"/>
         </w:rPr>
         <w:tab/>
-        <w:t xml:space="preserve">Proyecto </w:t>
-      </w:r>
-      <w:r>
-        <w:rPr>
-          <w:rFonts w:ascii="Arial" w:eastAsia="Arial" w:hAnsi="Arial" w:cs="Arial"/>
-          <w:b/>
-          <w:sz w:val="36"/>
-          <w:szCs w:val="36"/>
-        </w:rPr>
-        <w:t>BACKOFFICE</w:t>
+        <w:t>Proyecto BACKOFFICE</w:t>
       </w:r>
     </w:p>
     <w:p/>
@@ -928,26 +919,6 @@
         <w:spacing w:before="120" w:after="60"/>
         <w:ind w:left="720"/>
         <w:jc w:val="both"/>
-        <w:rPr>
-          <w:rFonts w:ascii="Arial" w:eastAsia="Arial" w:hAnsi="Arial" w:cs="Arial"/>
-          <w:sz w:val="24"/>
-          <w:szCs w:val="24"/>
-        </w:rPr>
-      </w:pPr>
-      <w:r>
-        <w:rPr>
-          <w:rFonts w:ascii="Arial" w:eastAsia="Arial" w:hAnsi="Arial" w:cs="Arial"/>
-          <w:sz w:val="24"/>
-          <w:szCs w:val="24"/>
-        </w:rPr>
-        <w:t>Rellenar please</w:t>
-      </w:r>
-    </w:p>
-    <w:p>
-      <w:pPr>
-        <w:spacing w:before="120" w:after="60"/>
-        <w:ind w:left="720"/>
-        <w:jc w:val="both"/>
       </w:pPr>
     </w:p>
     <w:p>
@@ -1290,12 +1261,28 @@
             </w:tcMar>
           </w:tcPr>
           <w:p>
-            <w:r>
-              <w:rPr>
-                <w:rFonts w:ascii="Arial" w:eastAsia="Arial" w:hAnsi="Arial" w:cs="Arial"/>
-              </w:rPr>
-              <w:t>Brayan Chapoñan</w:t>
-            </w:r>
+            <w:proofErr w:type="spellStart"/>
+            <w:r>
+              <w:rPr>
+                <w:rFonts w:ascii="Arial" w:eastAsia="Arial" w:hAnsi="Arial" w:cs="Arial"/>
+              </w:rPr>
+              <w:t>Brayan</w:t>
+            </w:r>
+            <w:proofErr w:type="spellEnd"/>
+            <w:r>
+              <w:rPr>
+                <w:rFonts w:ascii="Arial" w:eastAsia="Arial" w:hAnsi="Arial" w:cs="Arial"/>
+              </w:rPr>
+              <w:t xml:space="preserve"> </w:t>
+            </w:r>
+            <w:proofErr w:type="spellStart"/>
+            <w:r>
+              <w:rPr>
+                <w:rFonts w:ascii="Arial" w:eastAsia="Arial" w:hAnsi="Arial" w:cs="Arial"/>
+              </w:rPr>
+              <w:t>Chapoñan</w:t>
+            </w:r>
+            <w:proofErr w:type="spellEnd"/>
           </w:p>
           <w:p/>
         </w:tc>
@@ -1342,13 +1329,7 @@
               <w:rPr>
                 <w:rFonts w:ascii="Arial" w:eastAsia="Arial" w:hAnsi="Arial" w:cs="Arial"/>
               </w:rPr>
-              <w:t>Realizar el registro de</w:t>
-            </w:r>
-            <w:r>
-              <w:rPr>
-                <w:rFonts w:ascii="Arial" w:eastAsia="Arial" w:hAnsi="Arial" w:cs="Arial"/>
-              </w:rPr>
-              <w:t xml:space="preserve"> un cargo de un empleado.</w:t>
+              <w:t>Realizar el registro de un cargo de un empleado.</w:t>
             </w:r>
           </w:p>
           <w:p>
@@ -1429,13 +1410,7 @@
               <w:rPr>
                 <w:rFonts w:ascii="Arial" w:eastAsia="Arial" w:hAnsi="Arial" w:cs="Arial"/>
               </w:rPr>
-              <w:t>Este proceso se realiza cada vez que se quiere crear un nuevo cargo y a la vez se quiera modificar cualquier cargo requerido</w:t>
-            </w:r>
-            <w:r>
-              <w:rPr>
-                <w:rFonts w:ascii="Arial" w:eastAsia="Arial" w:hAnsi="Arial" w:cs="Arial"/>
-              </w:rPr>
-              <w:t>.</w:t>
+              <w:t>Este proceso se realiza cada vez que se quiere crear un nuevo cargo y a la vez se quiera modificar cualquier cargo requerido.</w:t>
             </w:r>
           </w:p>
         </w:tc>
@@ -1664,13 +1639,7 @@
               <w:rPr>
                 <w:rFonts w:ascii="Arial" w:eastAsia="Arial" w:hAnsi="Arial" w:cs="Arial"/>
               </w:rPr>
-              <w:t>Información</w:t>
-            </w:r>
-            <w:r>
-              <w:rPr>
-                <w:rFonts w:ascii="Arial" w:eastAsia="Arial" w:hAnsi="Arial" w:cs="Arial"/>
-              </w:rPr>
-              <w:t xml:space="preserve"> de las </w:t>
+              <w:t xml:space="preserve">Información de las </w:t>
             </w:r>
             <w:r>
               <w:rPr>
@@ -2214,14 +2183,7 @@
                 <w:rFonts w:ascii="Arial" w:eastAsia="Arial" w:hAnsi="Arial" w:cs="Arial"/>
                 <w:b/>
               </w:rPr>
-              <w:t>Descripción</w:t>
-            </w:r>
-            <w:r>
-              <w:rPr>
-                <w:rFonts w:ascii="Arial" w:eastAsia="Arial" w:hAnsi="Arial" w:cs="Arial"/>
-                <w:b/>
-              </w:rPr>
-              <w:t xml:space="preserve"> </w:t>
+              <w:t xml:space="preserve">Descripción </w:t>
             </w:r>
           </w:p>
         </w:tc>
@@ -2461,25 +2423,7 @@
               <w:rPr>
                 <w:rFonts w:ascii="Arial" w:eastAsia="Arial" w:hAnsi="Arial" w:cs="Arial"/>
               </w:rPr>
-              <w:t>Se</w:t>
-            </w:r>
-            <w:r>
-              <w:rPr>
-                <w:rFonts w:ascii="Arial" w:eastAsia="Arial" w:hAnsi="Arial" w:cs="Arial"/>
-              </w:rPr>
-              <w:t xml:space="preserve">  realiza cuando el administrador ingresa a la funcionalidad de mantenimiento de cargo</w:t>
-            </w:r>
-            <w:r>
-              <w:rPr>
-                <w:rFonts w:ascii="Arial" w:eastAsia="Arial" w:hAnsi="Arial" w:cs="Arial"/>
-              </w:rPr>
-              <w:t>.</w:t>
-            </w:r>
-            <w:r>
-              <w:rPr>
-                <w:rFonts w:ascii="Arial" w:eastAsia="Arial" w:hAnsi="Arial" w:cs="Arial"/>
-              </w:rPr>
-              <w:t xml:space="preserve"> Al ingresar se visualizara un listado de los cargos ya registrados anteriormente</w:t>
+              <w:t>Se  realiza cuando el administrador ingresa a la funcionalidad de mantenimiento de cargo. Al ingresar se visualizara un listado de los cargos ya registrados anteriormente</w:t>
             </w:r>
           </w:p>
         </w:tc>
@@ -2745,8 +2689,1806 @@
         <w:ind w:left="0"/>
         <w:jc w:val="both"/>
       </w:pPr>
-      <w:bookmarkStart w:id="4" w:name="_GoBack"/>
-      <w:bookmarkEnd w:id="4"/>
+    </w:p>
+    <w:p>
+      <w:pPr>
+        <w:numPr>
+          <w:ilvl w:val="0"/>
+          <w:numId w:val="1"/>
+        </w:numPr>
+        <w:spacing w:before="120" w:after="60"/>
+        <w:jc w:val="both"/>
+      </w:pPr>
+      <w:r>
+        <w:rPr>
+          <w:rFonts w:ascii="Arial" w:eastAsia="Arial" w:hAnsi="Arial" w:cs="Arial"/>
+          <w:b/>
+          <w:sz w:val="24"/>
+          <w:szCs w:val="24"/>
+        </w:rPr>
+        <w:t>Proceso 2</w:t>
+      </w:r>
+      <w:r>
+        <w:rPr>
+          <w:rFonts w:ascii="Arial" w:eastAsia="Arial" w:hAnsi="Arial" w:cs="Arial"/>
+          <w:b/>
+          <w:sz w:val="24"/>
+          <w:szCs w:val="24"/>
+        </w:rPr>
+        <w:t xml:space="preserve">: </w:t>
+      </w:r>
+      <w:r>
+        <w:rPr>
+          <w:rFonts w:ascii="Arial" w:eastAsia="Arial" w:hAnsi="Arial" w:cs="Arial"/>
+          <w:b/>
+          <w:sz w:val="24"/>
+          <w:szCs w:val="24"/>
+        </w:rPr>
+        <w:t>Mantenimiento de Representante</w:t>
+      </w:r>
+      <w:r>
+        <w:rPr>
+          <w:rFonts w:ascii="Arial" w:eastAsia="Arial" w:hAnsi="Arial" w:cs="Arial"/>
+          <w:b/>
+          <w:sz w:val="24"/>
+          <w:szCs w:val="24"/>
+        </w:rPr>
+        <w:t xml:space="preserve"> (CUS)</w:t>
+      </w:r>
+    </w:p>
+    <w:p>
+      <w:pPr>
+        <w:spacing w:before="120" w:after="60"/>
+        <w:ind w:left="720"/>
+        <w:jc w:val="both"/>
+      </w:pPr>
+    </w:p>
+    <w:p>
+      <w:pPr>
+        <w:numPr>
+          <w:ilvl w:val="1"/>
+          <w:numId w:val="1"/>
+        </w:numPr>
+        <w:spacing w:before="120" w:after="60"/>
+        <w:ind w:left="720" w:hanging="718"/>
+        <w:jc w:val="both"/>
+      </w:pPr>
+      <w:r>
+        <w:rPr>
+          <w:rFonts w:ascii="Arial" w:eastAsia="Arial" w:hAnsi="Arial" w:cs="Arial"/>
+          <w:b/>
+        </w:rPr>
+        <w:t>Ficha de Proceso</w:t>
+      </w:r>
+    </w:p>
+    <w:p>
+      <w:pPr>
+        <w:spacing w:before="120" w:after="60"/>
+        <w:ind w:left="720"/>
+        <w:jc w:val="both"/>
+      </w:pPr>
+    </w:p>
+    <w:tbl>
+      <w:tblPr>
+        <w:tblW w:w="9468" w:type="dxa"/>
+        <w:tblInd w:w="108" w:type="dxa"/>
+        <w:tblBorders>
+          <w:top w:val="single" w:sz="4" w:space="0" w:color="000000"/>
+          <w:left w:val="single" w:sz="4" w:space="0" w:color="000000"/>
+          <w:bottom w:val="single" w:sz="4" w:space="0" w:color="000000"/>
+          <w:right w:val="single" w:sz="4" w:space="0" w:color="000000"/>
+          <w:insideH w:val="single" w:sz="4" w:space="0" w:color="000000"/>
+          <w:insideV w:val="single" w:sz="4" w:space="0" w:color="000000"/>
+        </w:tblBorders>
+        <w:tblLayout w:type="fixed"/>
+        <w:tblLook w:val="0600" w:firstRow="0" w:lastRow="0" w:firstColumn="0" w:lastColumn="0" w:noHBand="1" w:noVBand="1"/>
+      </w:tblPr>
+      <w:tblGrid>
+        <w:gridCol w:w="1926"/>
+        <w:gridCol w:w="4198"/>
+        <w:gridCol w:w="1560"/>
+        <w:gridCol w:w="1784"/>
+      </w:tblGrid>
+      <w:tr>
+        <w:tc>
+          <w:tcPr>
+            <w:tcW w:w="1926" w:type="dxa"/>
+            <w:tcMar>
+              <w:top w:w="100" w:type="dxa"/>
+              <w:left w:w="108" w:type="dxa"/>
+              <w:bottom w:w="100" w:type="dxa"/>
+              <w:right w:w="108" w:type="dxa"/>
+            </w:tcMar>
+          </w:tcPr>
+          <w:p>
+            <w:r>
+              <w:rPr>
+                <w:rFonts w:ascii="Arial" w:eastAsia="Arial" w:hAnsi="Arial" w:cs="Arial"/>
+                <w:b/>
+              </w:rPr>
+              <w:t xml:space="preserve">Número o código </w:t>
+            </w:r>
+          </w:p>
+          <w:p>
+            <w:r>
+              <w:rPr>
+                <w:rFonts w:ascii="Arial" w:eastAsia="Arial" w:hAnsi="Arial" w:cs="Arial"/>
+                <w:b/>
+              </w:rPr>
+              <w:t>de proceso</w:t>
+            </w:r>
+          </w:p>
+        </w:tc>
+        <w:tc>
+          <w:tcPr>
+            <w:tcW w:w="4198" w:type="dxa"/>
+            <w:tcMar>
+              <w:top w:w="100" w:type="dxa"/>
+              <w:left w:w="108" w:type="dxa"/>
+              <w:bottom w:w="100" w:type="dxa"/>
+              <w:right w:w="108" w:type="dxa"/>
+            </w:tcMar>
+          </w:tcPr>
+          <w:p>
+            <w:r>
+              <w:rPr>
+                <w:rFonts w:ascii="Arial" w:eastAsia="Arial" w:hAnsi="Arial" w:cs="Arial"/>
+              </w:rPr>
+              <w:t>PROC-00</w:t>
+            </w:r>
+            <w:r>
+              <w:rPr>
+                <w:rFonts w:ascii="Arial" w:eastAsia="Arial" w:hAnsi="Arial" w:cs="Arial"/>
+              </w:rPr>
+              <w:t>3</w:t>
+            </w:r>
+          </w:p>
+        </w:tc>
+        <w:tc>
+          <w:tcPr>
+            <w:tcW w:w="1560" w:type="dxa"/>
+            <w:tcMar>
+              <w:top w:w="100" w:type="dxa"/>
+              <w:left w:w="108" w:type="dxa"/>
+              <w:bottom w:w="100" w:type="dxa"/>
+              <w:right w:w="108" w:type="dxa"/>
+            </w:tcMar>
+          </w:tcPr>
+          <w:p>
+            <w:r>
+              <w:rPr>
+                <w:rFonts w:ascii="Arial" w:eastAsia="Arial" w:hAnsi="Arial" w:cs="Arial"/>
+                <w:b/>
+              </w:rPr>
+              <w:t>Proceso</w:t>
+            </w:r>
+          </w:p>
+        </w:tc>
+        <w:tc>
+          <w:tcPr>
+            <w:tcW w:w="1784" w:type="dxa"/>
+            <w:tcMar>
+              <w:top w:w="100" w:type="dxa"/>
+              <w:left w:w="108" w:type="dxa"/>
+              <w:bottom w:w="100" w:type="dxa"/>
+              <w:right w:w="108" w:type="dxa"/>
+            </w:tcMar>
+          </w:tcPr>
+          <w:p>
+            <w:r>
+              <w:rPr>
+                <w:rFonts w:ascii="Arial" w:eastAsia="Arial" w:hAnsi="Arial" w:cs="Arial"/>
+              </w:rPr>
+              <w:t>Mantenimiento de Representante</w:t>
+            </w:r>
+          </w:p>
+          <w:p/>
+        </w:tc>
+      </w:tr>
+      <w:tr>
+        <w:tc>
+          <w:tcPr>
+            <w:tcW w:w="1926" w:type="dxa"/>
+            <w:tcMar>
+              <w:top w:w="100" w:type="dxa"/>
+              <w:left w:w="108" w:type="dxa"/>
+              <w:bottom w:w="100" w:type="dxa"/>
+              <w:right w:w="108" w:type="dxa"/>
+            </w:tcMar>
+          </w:tcPr>
+          <w:p/>
+        </w:tc>
+        <w:tc>
+          <w:tcPr>
+            <w:tcW w:w="4198" w:type="dxa"/>
+            <w:tcMar>
+              <w:top w:w="100" w:type="dxa"/>
+              <w:left w:w="108" w:type="dxa"/>
+              <w:bottom w:w="100" w:type="dxa"/>
+              <w:right w:w="108" w:type="dxa"/>
+            </w:tcMar>
+          </w:tcPr>
+          <w:p/>
+        </w:tc>
+        <w:tc>
+          <w:tcPr>
+            <w:tcW w:w="1560" w:type="dxa"/>
+            <w:tcMar>
+              <w:top w:w="100" w:type="dxa"/>
+              <w:left w:w="108" w:type="dxa"/>
+              <w:bottom w:w="100" w:type="dxa"/>
+              <w:right w:w="108" w:type="dxa"/>
+            </w:tcMar>
+          </w:tcPr>
+          <w:p>
+            <w:r>
+              <w:rPr>
+                <w:rFonts w:ascii="Arial" w:eastAsia="Arial" w:hAnsi="Arial" w:cs="Arial"/>
+                <w:b/>
+              </w:rPr>
+              <w:t>Responsable</w:t>
+            </w:r>
+          </w:p>
+        </w:tc>
+        <w:tc>
+          <w:tcPr>
+            <w:tcW w:w="1784" w:type="dxa"/>
+            <w:tcMar>
+              <w:top w:w="100" w:type="dxa"/>
+              <w:left w:w="108" w:type="dxa"/>
+              <w:bottom w:w="100" w:type="dxa"/>
+              <w:right w:w="108" w:type="dxa"/>
+            </w:tcMar>
+          </w:tcPr>
+          <w:p>
+            <w:r>
+              <w:rPr>
+                <w:rFonts w:ascii="Arial" w:eastAsia="Arial" w:hAnsi="Arial" w:cs="Arial"/>
+              </w:rPr>
+              <w:t>Christian Cieza</w:t>
+            </w:r>
+          </w:p>
+          <w:p/>
+        </w:tc>
+      </w:tr>
+      <w:tr>
+        <w:tc>
+          <w:tcPr>
+            <w:tcW w:w="1926" w:type="dxa"/>
+            <w:tcMar>
+              <w:top w:w="100" w:type="dxa"/>
+              <w:left w:w="108" w:type="dxa"/>
+              <w:bottom w:w="100" w:type="dxa"/>
+              <w:right w:w="108" w:type="dxa"/>
+            </w:tcMar>
+          </w:tcPr>
+          <w:p/>
+          <w:p>
+            <w:r>
+              <w:rPr>
+                <w:rFonts w:ascii="Arial" w:eastAsia="Arial" w:hAnsi="Arial" w:cs="Arial"/>
+                <w:b/>
+              </w:rPr>
+              <w:t>Objetivo / Propósito</w:t>
+            </w:r>
+          </w:p>
+        </w:tc>
+        <w:tc>
+          <w:tcPr>
+            <w:tcW w:w="4198" w:type="dxa"/>
+            <w:tcMar>
+              <w:top w:w="100" w:type="dxa"/>
+              <w:left w:w="108" w:type="dxa"/>
+              <w:bottom w:w="100" w:type="dxa"/>
+              <w:right w:w="108" w:type="dxa"/>
+            </w:tcMar>
+          </w:tcPr>
+          <w:p>
+            <w:pPr>
+              <w:rPr>
+                <w:rFonts w:ascii="Arial" w:eastAsia="Arial" w:hAnsi="Arial" w:cs="Arial"/>
+              </w:rPr>
+            </w:pPr>
+            <w:r>
+              <w:rPr>
+                <w:rFonts w:ascii="Arial" w:eastAsia="Arial" w:hAnsi="Arial" w:cs="Arial"/>
+              </w:rPr>
+              <w:t>Realizar el registro de un representante.</w:t>
+            </w:r>
+          </w:p>
+          <w:p>
+            <w:r>
+              <w:rPr>
+                <w:rFonts w:ascii="Arial" w:eastAsia="Arial" w:hAnsi="Arial" w:cs="Arial"/>
+              </w:rPr>
+              <w:t>Editar la información del representante</w:t>
+            </w:r>
+            <w:r>
+              <w:rPr>
+                <w:rFonts w:ascii="Arial" w:eastAsia="Arial" w:hAnsi="Arial" w:cs="Arial"/>
+              </w:rPr>
+              <w:t>.</w:t>
+            </w:r>
+          </w:p>
+        </w:tc>
+        <w:tc>
+          <w:tcPr>
+            <w:tcW w:w="1560" w:type="dxa"/>
+            <w:tcMar>
+              <w:top w:w="100" w:type="dxa"/>
+              <w:left w:w="108" w:type="dxa"/>
+              <w:bottom w:w="100" w:type="dxa"/>
+              <w:right w:w="108" w:type="dxa"/>
+            </w:tcMar>
+          </w:tcPr>
+          <w:p>
+            <w:pPr>
+              <w:spacing w:after="200" w:line="276" w:lineRule="auto"/>
+            </w:pPr>
+          </w:p>
+        </w:tc>
+        <w:tc>
+          <w:tcPr>
+            <w:tcW w:w="1784" w:type="dxa"/>
+            <w:tcMar>
+              <w:top w:w="100" w:type="dxa"/>
+              <w:left w:w="108" w:type="dxa"/>
+              <w:bottom w:w="100" w:type="dxa"/>
+              <w:right w:w="108" w:type="dxa"/>
+            </w:tcMar>
+          </w:tcPr>
+          <w:p>
+            <w:pPr>
+              <w:spacing w:after="200" w:line="276" w:lineRule="auto"/>
+            </w:pPr>
+          </w:p>
+        </w:tc>
+      </w:tr>
+      <w:tr>
+        <w:tc>
+          <w:tcPr>
+            <w:tcW w:w="1926" w:type="dxa"/>
+            <w:tcMar>
+              <w:top w:w="100" w:type="dxa"/>
+              <w:left w:w="108" w:type="dxa"/>
+              <w:bottom w:w="100" w:type="dxa"/>
+              <w:right w:w="108" w:type="dxa"/>
+            </w:tcMar>
+          </w:tcPr>
+          <w:p>
+            <w:r>
+              <w:rPr>
+                <w:rFonts w:ascii="Arial" w:eastAsia="Arial" w:hAnsi="Arial" w:cs="Arial"/>
+                <w:b/>
+              </w:rPr>
+              <w:t>Frecuencia</w:t>
+            </w:r>
+          </w:p>
+        </w:tc>
+        <w:tc>
+          <w:tcPr>
+            <w:tcW w:w="4198" w:type="dxa"/>
+            <w:tcMar>
+              <w:top w:w="100" w:type="dxa"/>
+              <w:left w:w="108" w:type="dxa"/>
+              <w:bottom w:w="100" w:type="dxa"/>
+              <w:right w:w="108" w:type="dxa"/>
+            </w:tcMar>
+          </w:tcPr>
+          <w:p>
+            <w:r>
+              <w:rPr>
+                <w:rFonts w:ascii="Arial" w:eastAsia="Arial" w:hAnsi="Arial" w:cs="Arial"/>
+              </w:rPr>
+              <w:t>Este proceso se realiza cada vez qu</w:t>
+            </w:r>
+            <w:r>
+              <w:rPr>
+                <w:rFonts w:ascii="Arial" w:eastAsia="Arial" w:hAnsi="Arial" w:cs="Arial"/>
+              </w:rPr>
+              <w:t>e se quiere registrar un nuevo representante</w:t>
+            </w:r>
+            <w:r>
+              <w:rPr>
+                <w:rFonts w:ascii="Arial" w:eastAsia="Arial" w:hAnsi="Arial" w:cs="Arial"/>
+              </w:rPr>
+              <w:t xml:space="preserve"> y a la vez se q</w:t>
+            </w:r>
+            <w:r>
+              <w:rPr>
+                <w:rFonts w:ascii="Arial" w:eastAsia="Arial" w:hAnsi="Arial" w:cs="Arial"/>
+              </w:rPr>
+              <w:t xml:space="preserve">uiera modificar cualquier representante </w:t>
+            </w:r>
+            <w:r>
+              <w:rPr>
+                <w:rFonts w:ascii="Arial" w:eastAsia="Arial" w:hAnsi="Arial" w:cs="Arial"/>
+              </w:rPr>
+              <w:t>requerido.</w:t>
+            </w:r>
+          </w:p>
+        </w:tc>
+        <w:tc>
+          <w:tcPr>
+            <w:tcW w:w="1560" w:type="dxa"/>
+            <w:tcMar>
+              <w:top w:w="100" w:type="dxa"/>
+              <w:left w:w="108" w:type="dxa"/>
+              <w:bottom w:w="100" w:type="dxa"/>
+              <w:right w:w="108" w:type="dxa"/>
+            </w:tcMar>
+          </w:tcPr>
+          <w:p>
+            <w:pPr>
+              <w:spacing w:after="200" w:line="276" w:lineRule="auto"/>
+            </w:pPr>
+          </w:p>
+        </w:tc>
+        <w:tc>
+          <w:tcPr>
+            <w:tcW w:w="1784" w:type="dxa"/>
+            <w:tcMar>
+              <w:top w:w="100" w:type="dxa"/>
+              <w:left w:w="108" w:type="dxa"/>
+              <w:bottom w:w="100" w:type="dxa"/>
+              <w:right w:w="108" w:type="dxa"/>
+            </w:tcMar>
+          </w:tcPr>
+          <w:p>
+            <w:pPr>
+              <w:spacing w:after="200" w:line="276" w:lineRule="auto"/>
+            </w:pPr>
+          </w:p>
+        </w:tc>
+      </w:tr>
+    </w:tbl>
+    <w:p/>
+    <w:p/>
+    <w:p/>
+    <w:p/>
+    <w:p/>
+    <w:p/>
+    <w:tbl>
+      <w:tblPr>
+        <w:tblW w:w="9468" w:type="dxa"/>
+        <w:tblInd w:w="108" w:type="dxa"/>
+        <w:tblBorders>
+          <w:top w:val="single" w:sz="4" w:space="0" w:color="000000"/>
+          <w:left w:val="single" w:sz="4" w:space="0" w:color="000000"/>
+          <w:bottom w:val="single" w:sz="4" w:space="0" w:color="000000"/>
+          <w:right w:val="single" w:sz="4" w:space="0" w:color="000000"/>
+          <w:insideH w:val="single" w:sz="4" w:space="0" w:color="000000"/>
+          <w:insideV w:val="single" w:sz="4" w:space="0" w:color="000000"/>
+        </w:tblBorders>
+        <w:tblLayout w:type="fixed"/>
+        <w:tblLook w:val="0600" w:firstRow="0" w:lastRow="0" w:firstColumn="0" w:lastColumn="0" w:noHBand="1" w:noVBand="1"/>
+      </w:tblPr>
+      <w:tblGrid>
+        <w:gridCol w:w="1417"/>
+        <w:gridCol w:w="1910"/>
+        <w:gridCol w:w="4480"/>
+        <w:gridCol w:w="1661"/>
+      </w:tblGrid>
+      <w:tr>
+        <w:tc>
+          <w:tcPr>
+            <w:tcW w:w="1417" w:type="dxa"/>
+            <w:tcMar>
+              <w:top w:w="100" w:type="dxa"/>
+              <w:left w:w="108" w:type="dxa"/>
+              <w:bottom w:w="100" w:type="dxa"/>
+              <w:right w:w="108" w:type="dxa"/>
+            </w:tcMar>
+          </w:tcPr>
+          <w:p>
+            <w:pPr>
+              <w:jc w:val="center"/>
+            </w:pPr>
+            <w:r>
+              <w:rPr>
+                <w:rFonts w:ascii="Arial" w:eastAsia="Arial" w:hAnsi="Arial" w:cs="Arial"/>
+                <w:b/>
+              </w:rPr>
+              <w:t>Identificador</w:t>
+            </w:r>
+          </w:p>
+        </w:tc>
+        <w:tc>
+          <w:tcPr>
+            <w:tcW w:w="1910" w:type="dxa"/>
+            <w:tcMar>
+              <w:top w:w="100" w:type="dxa"/>
+              <w:left w:w="108" w:type="dxa"/>
+              <w:bottom w:w="100" w:type="dxa"/>
+              <w:right w:w="108" w:type="dxa"/>
+            </w:tcMar>
+          </w:tcPr>
+          <w:p>
+            <w:pPr>
+              <w:jc w:val="center"/>
+            </w:pPr>
+            <w:r>
+              <w:rPr>
+                <w:rFonts w:ascii="Arial" w:eastAsia="Arial" w:hAnsi="Arial" w:cs="Arial"/>
+                <w:b/>
+              </w:rPr>
+              <w:t>Actividad</w:t>
+            </w:r>
+          </w:p>
+        </w:tc>
+        <w:tc>
+          <w:tcPr>
+            <w:tcW w:w="4480" w:type="dxa"/>
+            <w:tcMar>
+              <w:top w:w="100" w:type="dxa"/>
+              <w:left w:w="108" w:type="dxa"/>
+              <w:bottom w:w="100" w:type="dxa"/>
+              <w:right w:w="108" w:type="dxa"/>
+            </w:tcMar>
+          </w:tcPr>
+          <w:p>
+            <w:pPr>
+              <w:jc w:val="center"/>
+            </w:pPr>
+            <w:r>
+              <w:rPr>
+                <w:rFonts w:ascii="Arial" w:eastAsia="Arial" w:hAnsi="Arial" w:cs="Arial"/>
+                <w:b/>
+              </w:rPr>
+              <w:t>Datos de Entrada</w:t>
+            </w:r>
+          </w:p>
+        </w:tc>
+        <w:tc>
+          <w:tcPr>
+            <w:tcW w:w="1661" w:type="dxa"/>
+            <w:tcMar>
+              <w:top w:w="100" w:type="dxa"/>
+              <w:left w:w="108" w:type="dxa"/>
+              <w:bottom w:w="100" w:type="dxa"/>
+              <w:right w:w="108" w:type="dxa"/>
+            </w:tcMar>
+          </w:tcPr>
+          <w:p>
+            <w:pPr>
+              <w:jc w:val="center"/>
+            </w:pPr>
+            <w:r>
+              <w:rPr>
+                <w:rFonts w:ascii="Arial" w:eastAsia="Arial" w:hAnsi="Arial" w:cs="Arial"/>
+                <w:b/>
+              </w:rPr>
+              <w:t>Datos de Salida</w:t>
+            </w:r>
+          </w:p>
+        </w:tc>
+      </w:tr>
+      <w:tr>
+        <w:tc>
+          <w:tcPr>
+            <w:tcW w:w="1417" w:type="dxa"/>
+            <w:tcMar>
+              <w:top w:w="100" w:type="dxa"/>
+              <w:left w:w="108" w:type="dxa"/>
+              <w:bottom w:w="100" w:type="dxa"/>
+              <w:right w:w="108" w:type="dxa"/>
+            </w:tcMar>
+          </w:tcPr>
+          <w:p>
+            <w:pPr>
+              <w:jc w:val="center"/>
+              <w:rPr>
+                <w:rFonts w:ascii="Arial" w:eastAsia="Arial" w:hAnsi="Arial" w:cs="Arial"/>
+              </w:rPr>
+            </w:pPr>
+            <w:r>
+              <w:rPr>
+                <w:rFonts w:ascii="Arial" w:eastAsia="Arial" w:hAnsi="Arial" w:cs="Arial"/>
+              </w:rPr>
+              <w:t>1</w:t>
+            </w:r>
+          </w:p>
+        </w:tc>
+        <w:tc>
+          <w:tcPr>
+            <w:tcW w:w="1910" w:type="dxa"/>
+            <w:tcMar>
+              <w:top w:w="100" w:type="dxa"/>
+              <w:left w:w="108" w:type="dxa"/>
+              <w:bottom w:w="100" w:type="dxa"/>
+              <w:right w:w="108" w:type="dxa"/>
+            </w:tcMar>
+          </w:tcPr>
+          <w:p>
+            <w:pPr>
+              <w:rPr>
+                <w:rFonts w:ascii="Arial" w:eastAsia="Arial" w:hAnsi="Arial" w:cs="Arial"/>
+              </w:rPr>
+            </w:pPr>
+            <w:r>
+              <w:rPr>
+                <w:rFonts w:ascii="Arial" w:eastAsia="Arial" w:hAnsi="Arial" w:cs="Arial"/>
+              </w:rPr>
+              <w:t>Determinar la funcionalidad del negocio</w:t>
+            </w:r>
+          </w:p>
+        </w:tc>
+        <w:tc>
+          <w:tcPr>
+            <w:tcW w:w="4480" w:type="dxa"/>
+            <w:tcMar>
+              <w:top w:w="100" w:type="dxa"/>
+              <w:left w:w="108" w:type="dxa"/>
+              <w:bottom w:w="100" w:type="dxa"/>
+              <w:right w:w="108" w:type="dxa"/>
+            </w:tcMar>
+          </w:tcPr>
+          <w:p>
+            <w:pPr>
+              <w:rPr>
+                <w:rFonts w:ascii="Arial" w:eastAsia="Arial" w:hAnsi="Arial" w:cs="Arial"/>
+              </w:rPr>
+            </w:pPr>
+            <w:r>
+              <w:rPr>
+                <w:rFonts w:ascii="Arial" w:eastAsia="Arial" w:hAnsi="Arial" w:cs="Arial"/>
+              </w:rPr>
+              <w:t>Información de las funcionalidades de Negocio</w:t>
+            </w:r>
+          </w:p>
+        </w:tc>
+        <w:tc>
+          <w:tcPr>
+            <w:tcW w:w="1661" w:type="dxa"/>
+            <w:tcMar>
+              <w:top w:w="100" w:type="dxa"/>
+              <w:left w:w="108" w:type="dxa"/>
+              <w:bottom w:w="100" w:type="dxa"/>
+              <w:right w:w="108" w:type="dxa"/>
+            </w:tcMar>
+          </w:tcPr>
+          <w:p>
+            <w:pPr>
+              <w:rPr>
+                <w:rFonts w:ascii="Arial" w:eastAsia="Arial" w:hAnsi="Arial" w:cs="Arial"/>
+              </w:rPr>
+            </w:pPr>
+            <w:r>
+              <w:rPr>
+                <w:rFonts w:ascii="Arial" w:eastAsia="Arial" w:hAnsi="Arial" w:cs="Arial"/>
+              </w:rPr>
+              <w:t>Funcionalidad de negocio elegida</w:t>
+            </w:r>
+          </w:p>
+        </w:tc>
+      </w:tr>
+      <w:tr>
+        <w:tc>
+          <w:tcPr>
+            <w:tcW w:w="1417" w:type="dxa"/>
+            <w:tcMar>
+              <w:top w:w="100" w:type="dxa"/>
+              <w:left w:w="108" w:type="dxa"/>
+              <w:bottom w:w="100" w:type="dxa"/>
+              <w:right w:w="108" w:type="dxa"/>
+            </w:tcMar>
+          </w:tcPr>
+          <w:p>
+            <w:pPr>
+              <w:jc w:val="center"/>
+              <w:rPr>
+                <w:rFonts w:ascii="Arial" w:eastAsia="Arial" w:hAnsi="Arial" w:cs="Arial"/>
+              </w:rPr>
+            </w:pPr>
+            <w:r>
+              <w:rPr>
+                <w:rFonts w:ascii="Arial" w:eastAsia="Arial" w:hAnsi="Arial" w:cs="Arial"/>
+              </w:rPr>
+              <w:t>2</w:t>
+            </w:r>
+          </w:p>
+        </w:tc>
+        <w:tc>
+          <w:tcPr>
+            <w:tcW w:w="1910" w:type="dxa"/>
+            <w:tcMar>
+              <w:top w:w="100" w:type="dxa"/>
+              <w:left w:w="108" w:type="dxa"/>
+              <w:bottom w:w="100" w:type="dxa"/>
+              <w:right w:w="108" w:type="dxa"/>
+            </w:tcMar>
+          </w:tcPr>
+          <w:p>
+            <w:pPr>
+              <w:rPr>
+                <w:rFonts w:ascii="Arial" w:eastAsia="Arial" w:hAnsi="Arial" w:cs="Arial"/>
+              </w:rPr>
+            </w:pPr>
+            <w:r>
+              <w:rPr>
+                <w:rFonts w:ascii="Arial" w:eastAsia="Arial" w:hAnsi="Arial" w:cs="Arial"/>
+              </w:rPr>
+              <w:t>Consultar representante</w:t>
+            </w:r>
+          </w:p>
+        </w:tc>
+        <w:tc>
+          <w:tcPr>
+            <w:tcW w:w="4480" w:type="dxa"/>
+            <w:tcMar>
+              <w:top w:w="100" w:type="dxa"/>
+              <w:left w:w="108" w:type="dxa"/>
+              <w:bottom w:w="100" w:type="dxa"/>
+              <w:right w:w="108" w:type="dxa"/>
+            </w:tcMar>
+          </w:tcPr>
+          <w:p>
+            <w:pPr>
+              <w:rPr>
+                <w:rFonts w:ascii="Arial" w:eastAsia="Arial" w:hAnsi="Arial" w:cs="Arial"/>
+              </w:rPr>
+            </w:pPr>
+            <w:r>
+              <w:rPr>
+                <w:rFonts w:ascii="Arial" w:eastAsia="Arial" w:hAnsi="Arial" w:cs="Arial"/>
+              </w:rPr>
+              <w:t>Funcionalidad de negocio elegida</w:t>
+            </w:r>
+          </w:p>
+        </w:tc>
+        <w:tc>
+          <w:tcPr>
+            <w:tcW w:w="1661" w:type="dxa"/>
+            <w:tcMar>
+              <w:top w:w="100" w:type="dxa"/>
+              <w:left w:w="108" w:type="dxa"/>
+              <w:bottom w:w="100" w:type="dxa"/>
+              <w:right w:w="108" w:type="dxa"/>
+            </w:tcMar>
+          </w:tcPr>
+          <w:p>
+            <w:pPr>
+              <w:rPr>
+                <w:rFonts w:ascii="Arial" w:eastAsia="Arial" w:hAnsi="Arial" w:cs="Arial"/>
+              </w:rPr>
+            </w:pPr>
+            <w:r>
+              <w:rPr>
+                <w:rFonts w:ascii="Arial" w:eastAsia="Arial" w:hAnsi="Arial" w:cs="Arial"/>
+              </w:rPr>
+              <w:t>Lista de cargos</w:t>
+            </w:r>
+          </w:p>
+        </w:tc>
+      </w:tr>
+      <w:tr>
+        <w:tc>
+          <w:tcPr>
+            <w:tcW w:w="1417" w:type="dxa"/>
+            <w:tcMar>
+              <w:top w:w="100" w:type="dxa"/>
+              <w:left w:w="108" w:type="dxa"/>
+              <w:bottom w:w="100" w:type="dxa"/>
+              <w:right w:w="108" w:type="dxa"/>
+            </w:tcMar>
+          </w:tcPr>
+          <w:p>
+            <w:pPr>
+              <w:jc w:val="center"/>
+            </w:pPr>
+            <w:r>
+              <w:rPr>
+                <w:rFonts w:ascii="Arial" w:eastAsia="Arial" w:hAnsi="Arial" w:cs="Arial"/>
+              </w:rPr>
+              <w:t>3</w:t>
+            </w:r>
+          </w:p>
+        </w:tc>
+        <w:tc>
+          <w:tcPr>
+            <w:tcW w:w="1910" w:type="dxa"/>
+            <w:tcMar>
+              <w:top w:w="100" w:type="dxa"/>
+              <w:left w:w="108" w:type="dxa"/>
+              <w:bottom w:w="100" w:type="dxa"/>
+              <w:right w:w="108" w:type="dxa"/>
+            </w:tcMar>
+          </w:tcPr>
+          <w:p>
+            <w:r>
+              <w:rPr>
+                <w:rFonts w:ascii="Arial" w:eastAsia="Arial" w:hAnsi="Arial" w:cs="Arial"/>
+              </w:rPr>
+              <w:t>Registrar  representante</w:t>
+            </w:r>
+          </w:p>
+        </w:tc>
+        <w:tc>
+          <w:tcPr>
+            <w:tcW w:w="4480" w:type="dxa"/>
+            <w:tcMar>
+              <w:top w:w="100" w:type="dxa"/>
+              <w:left w:w="108" w:type="dxa"/>
+              <w:bottom w:w="100" w:type="dxa"/>
+              <w:right w:w="108" w:type="dxa"/>
+            </w:tcMar>
+          </w:tcPr>
+          <w:p>
+            <w:pPr>
+              <w:rPr>
+                <w:rFonts w:ascii="Arial" w:eastAsia="Arial" w:hAnsi="Arial" w:cs="Arial"/>
+              </w:rPr>
+            </w:pPr>
+            <w:r>
+              <w:rPr>
+                <w:rFonts w:ascii="Arial" w:eastAsia="Arial" w:hAnsi="Arial" w:cs="Arial"/>
+              </w:rPr>
+              <w:t>Nombres del representante</w:t>
+            </w:r>
+          </w:p>
+          <w:p>
+            <w:pPr>
+              <w:rPr>
+                <w:rFonts w:ascii="Arial" w:eastAsia="Arial" w:hAnsi="Arial" w:cs="Arial"/>
+              </w:rPr>
+            </w:pPr>
+            <w:r>
+              <w:rPr>
+                <w:rFonts w:ascii="Arial" w:eastAsia="Arial" w:hAnsi="Arial" w:cs="Arial"/>
+              </w:rPr>
+              <w:t>Apellidos del representante</w:t>
+            </w:r>
+          </w:p>
+          <w:p>
+            <w:pPr>
+              <w:rPr>
+                <w:rFonts w:ascii="Arial" w:eastAsia="Arial" w:hAnsi="Arial" w:cs="Arial"/>
+              </w:rPr>
+            </w:pPr>
+            <w:r>
+              <w:rPr>
+                <w:rFonts w:ascii="Arial" w:eastAsia="Arial" w:hAnsi="Arial" w:cs="Arial"/>
+              </w:rPr>
+              <w:t>Correo electrónico del representante</w:t>
+            </w:r>
+          </w:p>
+          <w:p>
+            <w:pPr>
+              <w:rPr>
+                <w:rFonts w:ascii="Arial" w:eastAsia="Arial" w:hAnsi="Arial" w:cs="Arial"/>
+              </w:rPr>
+            </w:pPr>
+            <w:r>
+              <w:rPr>
+                <w:rFonts w:ascii="Arial" w:eastAsia="Arial" w:hAnsi="Arial" w:cs="Arial"/>
+              </w:rPr>
+              <w:t>Empresa del representante</w:t>
+            </w:r>
+          </w:p>
+          <w:p>
+            <w:pPr>
+              <w:rPr>
+                <w:rFonts w:ascii="Arial" w:eastAsia="Arial" w:hAnsi="Arial" w:cs="Arial"/>
+              </w:rPr>
+            </w:pPr>
+            <w:r>
+              <w:rPr>
+                <w:rFonts w:ascii="Arial" w:eastAsia="Arial" w:hAnsi="Arial" w:cs="Arial"/>
+              </w:rPr>
+              <w:t>Estado del representante: Activo o Inactivo</w:t>
+            </w:r>
+          </w:p>
+        </w:tc>
+        <w:tc>
+          <w:tcPr>
+            <w:tcW w:w="1661" w:type="dxa"/>
+            <w:tcMar>
+              <w:top w:w="100" w:type="dxa"/>
+              <w:left w:w="108" w:type="dxa"/>
+              <w:bottom w:w="100" w:type="dxa"/>
+              <w:right w:w="108" w:type="dxa"/>
+            </w:tcMar>
+          </w:tcPr>
+          <w:p>
+            <w:r>
+              <w:rPr>
+                <w:rFonts w:ascii="Arial" w:eastAsia="Arial" w:hAnsi="Arial" w:cs="Arial"/>
+              </w:rPr>
+              <w:t xml:space="preserve">Representante </w:t>
+            </w:r>
+            <w:r>
+              <w:rPr>
+                <w:rFonts w:ascii="Arial" w:eastAsia="Arial" w:hAnsi="Arial" w:cs="Arial"/>
+              </w:rPr>
+              <w:t>creado</w:t>
+            </w:r>
+          </w:p>
+        </w:tc>
+      </w:tr>
+      <w:tr>
+        <w:trPr>
+          <w:trHeight w:val="424"/>
+        </w:trPr>
+        <w:tc>
+          <w:tcPr>
+            <w:tcW w:w="1417" w:type="dxa"/>
+            <w:tcMar>
+              <w:top w:w="100" w:type="dxa"/>
+              <w:left w:w="108" w:type="dxa"/>
+              <w:bottom w:w="100" w:type="dxa"/>
+              <w:right w:w="108" w:type="dxa"/>
+            </w:tcMar>
+          </w:tcPr>
+          <w:p>
+            <w:pPr>
+              <w:jc w:val="center"/>
+              <w:rPr>
+                <w:rFonts w:ascii="Arial" w:eastAsia="Arial" w:hAnsi="Arial" w:cs="Arial"/>
+              </w:rPr>
+            </w:pPr>
+            <w:r>
+              <w:rPr>
+                <w:rFonts w:ascii="Arial" w:eastAsia="Arial" w:hAnsi="Arial" w:cs="Arial"/>
+              </w:rPr>
+              <w:t>4</w:t>
+            </w:r>
+          </w:p>
+        </w:tc>
+        <w:tc>
+          <w:tcPr>
+            <w:tcW w:w="1910" w:type="dxa"/>
+            <w:tcMar>
+              <w:top w:w="100" w:type="dxa"/>
+              <w:left w:w="108" w:type="dxa"/>
+              <w:bottom w:w="100" w:type="dxa"/>
+              <w:right w:w="108" w:type="dxa"/>
+            </w:tcMar>
+          </w:tcPr>
+          <w:p>
+            <w:pPr>
+              <w:rPr>
+                <w:rFonts w:ascii="Arial" w:eastAsia="Arial" w:hAnsi="Arial" w:cs="Arial"/>
+              </w:rPr>
+            </w:pPr>
+            <w:r>
+              <w:rPr>
+                <w:rFonts w:ascii="Arial" w:eastAsia="Arial" w:hAnsi="Arial" w:cs="Arial"/>
+              </w:rPr>
+              <w:t>Modificar representante</w:t>
+            </w:r>
+          </w:p>
+        </w:tc>
+        <w:tc>
+          <w:tcPr>
+            <w:tcW w:w="4480" w:type="dxa"/>
+            <w:tcMar>
+              <w:top w:w="100" w:type="dxa"/>
+              <w:left w:w="108" w:type="dxa"/>
+              <w:bottom w:w="100" w:type="dxa"/>
+              <w:right w:w="108" w:type="dxa"/>
+            </w:tcMar>
+          </w:tcPr>
+          <w:p>
+            <w:pPr>
+              <w:rPr>
+                <w:rFonts w:ascii="Arial" w:eastAsia="Arial" w:hAnsi="Arial" w:cs="Arial"/>
+              </w:rPr>
+            </w:pPr>
+            <w:r>
+              <w:rPr>
+                <w:rFonts w:ascii="Arial" w:eastAsia="Arial" w:hAnsi="Arial" w:cs="Arial"/>
+              </w:rPr>
+              <w:t>Representante</w:t>
+            </w:r>
+            <w:r>
+              <w:rPr>
+                <w:rFonts w:ascii="Arial" w:eastAsia="Arial" w:hAnsi="Arial" w:cs="Arial"/>
+              </w:rPr>
+              <w:t xml:space="preserve"> creado</w:t>
+            </w:r>
+          </w:p>
+        </w:tc>
+        <w:tc>
+          <w:tcPr>
+            <w:tcW w:w="1661" w:type="dxa"/>
+            <w:tcMar>
+              <w:top w:w="100" w:type="dxa"/>
+              <w:left w:w="108" w:type="dxa"/>
+              <w:bottom w:w="100" w:type="dxa"/>
+              <w:right w:w="108" w:type="dxa"/>
+            </w:tcMar>
+          </w:tcPr>
+          <w:p>
+            <w:pPr>
+              <w:rPr>
+                <w:rFonts w:ascii="Arial" w:eastAsia="Arial" w:hAnsi="Arial" w:cs="Arial"/>
+              </w:rPr>
+            </w:pPr>
+            <w:r>
+              <w:rPr>
+                <w:rFonts w:ascii="Arial" w:eastAsia="Arial" w:hAnsi="Arial" w:cs="Arial"/>
+              </w:rPr>
+              <w:t>Representante modificado</w:t>
+            </w:r>
+          </w:p>
+        </w:tc>
+      </w:tr>
+    </w:tbl>
+    <w:p>
+      <w:pPr>
+        <w:pStyle w:val="Prrafodelista"/>
+        <w:spacing w:before="120" w:after="60"/>
+        <w:ind w:left="0"/>
+        <w:jc w:val="both"/>
+        <w:sectPr>
+          <w:pgSz w:w="11906" w:h="16838"/>
+          <w:pgMar w:top="1684" w:right="1701" w:bottom="1417" w:left="1701" w:header="708" w:footer="708" w:gutter="0"/>
+          <w:cols w:space="708"/>
+          <w:docGrid w:linePitch="360"/>
+        </w:sectPr>
+      </w:pPr>
+    </w:p>
+    <w:p>
+      <w:pPr>
+        <w:pStyle w:val="Prrafodelista"/>
+        <w:numPr>
+          <w:ilvl w:val="1"/>
+          <w:numId w:val="1"/>
+        </w:numPr>
+        <w:spacing w:before="120" w:after="60"/>
+        <w:jc w:val="both"/>
+      </w:pPr>
+      <w:r>
+        <w:rPr>
+          <w:rFonts w:ascii="Arial" w:eastAsia="Arial" w:hAnsi="Arial" w:cs="Arial"/>
+          <w:b/>
+        </w:rPr>
+        <w:lastRenderedPageBreak/>
+        <w:t>Diagrama del Proceso</w:t>
+      </w:r>
+    </w:p>
+    <w:p>
+      <w:pPr>
+        <w:pStyle w:val="Prrafodelista"/>
+        <w:spacing w:before="120" w:after="60"/>
+        <w:ind w:left="0"/>
+        <w:jc w:val="both"/>
+      </w:pPr>
+    </w:p>
+    <w:p>
+      <w:pPr>
+        <w:pStyle w:val="Prrafodelista"/>
+        <w:numPr>
+          <w:ilvl w:val="1"/>
+          <w:numId w:val="1"/>
+        </w:numPr>
+        <w:spacing w:before="120" w:after="60"/>
+        <w:jc w:val="both"/>
+      </w:pPr>
+      <w:r>
+        <w:rPr>
+          <w:rFonts w:ascii="Arial" w:eastAsia="Arial" w:hAnsi="Arial" w:cs="Arial"/>
+          <w:b/>
+        </w:rPr>
+        <w:t>Descripción de Actividades</w:t>
+      </w:r>
+    </w:p>
+    <w:p>
+      <w:pPr>
+        <w:pStyle w:val="Prrafodelista"/>
+      </w:pPr>
+    </w:p>
+    <w:p>
+      <w:pPr>
+        <w:pStyle w:val="Prrafodelista"/>
+        <w:spacing w:before="120" w:after="60"/>
+        <w:ind w:left="0"/>
+        <w:jc w:val="both"/>
+        <w:rPr>
+          <w:rFonts w:ascii="Arial" w:hAnsi="Arial" w:cs="Arial"/>
+        </w:rPr>
+      </w:pPr>
+      <w:r>
+        <w:rPr>
+          <w:rFonts w:ascii="Arial" w:hAnsi="Arial" w:cs="Arial"/>
+        </w:rPr>
+        <w:t>A continuación se procederá a describir las actividades, el rol que realiza la cada una de ellas y el tipo a la que pertenecen.</w:t>
+      </w:r>
+    </w:p>
+    <w:p>
+      <w:pPr>
+        <w:pStyle w:val="Prrafodelista"/>
+        <w:spacing w:before="120" w:after="60"/>
+        <w:ind w:left="0"/>
+        <w:jc w:val="both"/>
+      </w:pPr>
+    </w:p>
+    <w:tbl>
+      <w:tblPr>
+        <w:tblW w:w="9468" w:type="dxa"/>
+        <w:tblInd w:w="108" w:type="dxa"/>
+        <w:tblBorders>
+          <w:top w:val="single" w:sz="4" w:space="0" w:color="auto"/>
+          <w:left w:val="single" w:sz="4" w:space="0" w:color="auto"/>
+          <w:bottom w:val="single" w:sz="4" w:space="0" w:color="auto"/>
+          <w:right w:val="single" w:sz="4" w:space="0" w:color="auto"/>
+          <w:insideH w:val="single" w:sz="4" w:space="0" w:color="auto"/>
+          <w:insideV w:val="single" w:sz="4" w:space="0" w:color="auto"/>
+        </w:tblBorders>
+        <w:tblLayout w:type="fixed"/>
+        <w:tblLook w:val="0600" w:firstRow="0" w:lastRow="0" w:firstColumn="0" w:lastColumn="0" w:noHBand="1" w:noVBand="1"/>
+      </w:tblPr>
+      <w:tblGrid>
+        <w:gridCol w:w="416"/>
+        <w:gridCol w:w="1535"/>
+        <w:gridCol w:w="5166"/>
+        <w:gridCol w:w="1479"/>
+        <w:gridCol w:w="872"/>
+      </w:tblGrid>
+      <w:tr>
+        <w:trPr>
+          <w:trHeight w:val="420"/>
+        </w:trPr>
+        <w:tc>
+          <w:tcPr>
+            <w:tcW w:w="416" w:type="dxa"/>
+            <w:shd w:val="clear" w:color="auto" w:fill="FFFFFF"/>
+            <w:tcMar>
+              <w:top w:w="100" w:type="dxa"/>
+              <w:left w:w="108" w:type="dxa"/>
+              <w:bottom w:w="100" w:type="dxa"/>
+              <w:right w:w="108" w:type="dxa"/>
+            </w:tcMar>
+          </w:tcPr>
+          <w:p>
+            <w:pPr>
+              <w:jc w:val="center"/>
+            </w:pPr>
+            <w:r>
+              <w:rPr>
+                <w:rFonts w:ascii="Arial" w:eastAsia="Arial" w:hAnsi="Arial" w:cs="Arial"/>
+                <w:b/>
+              </w:rPr>
+              <w:t>ID</w:t>
+            </w:r>
+          </w:p>
+        </w:tc>
+        <w:tc>
+          <w:tcPr>
+            <w:tcW w:w="1535" w:type="dxa"/>
+            <w:shd w:val="clear" w:color="auto" w:fill="FFFFFF"/>
+            <w:tcMar>
+              <w:top w:w="100" w:type="dxa"/>
+              <w:left w:w="108" w:type="dxa"/>
+              <w:bottom w:w="100" w:type="dxa"/>
+              <w:right w:w="108" w:type="dxa"/>
+            </w:tcMar>
+          </w:tcPr>
+          <w:p>
+            <w:pPr>
+              <w:jc w:val="center"/>
+            </w:pPr>
+            <w:r>
+              <w:rPr>
+                <w:rFonts w:ascii="Arial" w:eastAsia="Arial" w:hAnsi="Arial" w:cs="Arial"/>
+                <w:b/>
+              </w:rPr>
+              <w:t>Actividad</w:t>
+            </w:r>
+          </w:p>
+        </w:tc>
+        <w:tc>
+          <w:tcPr>
+            <w:tcW w:w="5166" w:type="dxa"/>
+            <w:shd w:val="clear" w:color="auto" w:fill="FFFFFF"/>
+            <w:tcMar>
+              <w:top w:w="100" w:type="dxa"/>
+              <w:left w:w="108" w:type="dxa"/>
+              <w:bottom w:w="100" w:type="dxa"/>
+              <w:right w:w="108" w:type="dxa"/>
+            </w:tcMar>
+          </w:tcPr>
+          <w:p>
+            <w:pPr>
+              <w:jc w:val="center"/>
+            </w:pPr>
+            <w:r>
+              <w:rPr>
+                <w:rFonts w:ascii="Arial" w:eastAsia="Arial" w:hAnsi="Arial" w:cs="Arial"/>
+                <w:b/>
+              </w:rPr>
+              <w:t xml:space="preserve">Descripción </w:t>
+            </w:r>
+          </w:p>
+        </w:tc>
+        <w:tc>
+          <w:tcPr>
+            <w:tcW w:w="1479" w:type="dxa"/>
+            <w:shd w:val="clear" w:color="auto" w:fill="FFFFFF"/>
+            <w:tcMar>
+              <w:top w:w="100" w:type="dxa"/>
+              <w:left w:w="108" w:type="dxa"/>
+              <w:bottom w:w="100" w:type="dxa"/>
+              <w:right w:w="108" w:type="dxa"/>
+            </w:tcMar>
+          </w:tcPr>
+          <w:p>
+            <w:pPr>
+              <w:jc w:val="center"/>
+            </w:pPr>
+            <w:r>
+              <w:rPr>
+                <w:rFonts w:ascii="Arial" w:eastAsia="Arial" w:hAnsi="Arial" w:cs="Arial"/>
+                <w:b/>
+              </w:rPr>
+              <w:t>Rol</w:t>
+            </w:r>
+          </w:p>
+        </w:tc>
+        <w:tc>
+          <w:tcPr>
+            <w:tcW w:w="872" w:type="dxa"/>
+            <w:shd w:val="clear" w:color="auto" w:fill="FFFFFF"/>
+            <w:tcMar>
+              <w:top w:w="100" w:type="dxa"/>
+              <w:left w:w="108" w:type="dxa"/>
+              <w:bottom w:w="100" w:type="dxa"/>
+              <w:right w:w="108" w:type="dxa"/>
+            </w:tcMar>
+          </w:tcPr>
+          <w:p>
+            <w:pPr>
+              <w:jc w:val="center"/>
+            </w:pPr>
+            <w:r>
+              <w:rPr>
+                <w:rFonts w:ascii="Arial" w:eastAsia="Arial" w:hAnsi="Arial" w:cs="Arial"/>
+                <w:b/>
+              </w:rPr>
+              <w:t>Tipo</w:t>
+            </w:r>
+          </w:p>
+        </w:tc>
+      </w:tr>
+      <w:tr>
+        <w:trPr>
+          <w:trHeight w:val="1060"/>
+        </w:trPr>
+        <w:tc>
+          <w:tcPr>
+            <w:tcW w:w="416" w:type="dxa"/>
+            <w:shd w:val="clear" w:color="auto" w:fill="FFFFFF"/>
+            <w:tcMar>
+              <w:top w:w="100" w:type="dxa"/>
+              <w:left w:w="108" w:type="dxa"/>
+              <w:bottom w:w="100" w:type="dxa"/>
+              <w:right w:w="108" w:type="dxa"/>
+            </w:tcMar>
+          </w:tcPr>
+          <w:p>
+            <w:r>
+              <w:rPr>
+                <w:rFonts w:ascii="Arial" w:eastAsia="Arial" w:hAnsi="Arial" w:cs="Arial"/>
+              </w:rPr>
+              <w:t>1</w:t>
+            </w:r>
+          </w:p>
+        </w:tc>
+        <w:tc>
+          <w:tcPr>
+            <w:tcW w:w="1535" w:type="dxa"/>
+            <w:shd w:val="clear" w:color="auto" w:fill="FFFFFF"/>
+            <w:tcMar>
+              <w:top w:w="100" w:type="dxa"/>
+              <w:left w:w="108" w:type="dxa"/>
+              <w:bottom w:w="100" w:type="dxa"/>
+              <w:right w:w="108" w:type="dxa"/>
+            </w:tcMar>
+          </w:tcPr>
+          <w:p>
+            <w:pPr>
+              <w:rPr>
+                <w:rFonts w:ascii="Arial" w:eastAsia="Arial" w:hAnsi="Arial" w:cs="Arial"/>
+              </w:rPr>
+            </w:pPr>
+            <w:r>
+              <w:rPr>
+                <w:rFonts w:ascii="Arial" w:eastAsia="Arial" w:hAnsi="Arial" w:cs="Arial"/>
+              </w:rPr>
+              <w:t>Determinar la funcionalidad del negocio</w:t>
+            </w:r>
+          </w:p>
+        </w:tc>
+        <w:tc>
+          <w:tcPr>
+            <w:tcW w:w="5166" w:type="dxa"/>
+            <w:shd w:val="clear" w:color="auto" w:fill="FFFFFF"/>
+            <w:tcMar>
+              <w:top w:w="100" w:type="dxa"/>
+              <w:left w:w="108" w:type="dxa"/>
+              <w:bottom w:w="100" w:type="dxa"/>
+              <w:right w:w="108" w:type="dxa"/>
+            </w:tcMar>
+          </w:tcPr>
+          <w:p>
+            <w:r>
+              <w:rPr>
+                <w:rFonts w:ascii="Arial" w:eastAsia="Arial" w:hAnsi="Arial" w:cs="Arial"/>
+              </w:rPr>
+              <w:t>Cuando el administrador decide ingresar a las funcionalidades de mantenimiento del sistema.</w:t>
+            </w:r>
+          </w:p>
+        </w:tc>
+        <w:tc>
+          <w:tcPr>
+            <w:tcW w:w="1479" w:type="dxa"/>
+            <w:shd w:val="clear" w:color="auto" w:fill="FFFFFF"/>
+            <w:tcMar>
+              <w:top w:w="100" w:type="dxa"/>
+              <w:left w:w="108" w:type="dxa"/>
+              <w:bottom w:w="100" w:type="dxa"/>
+              <w:right w:w="108" w:type="dxa"/>
+            </w:tcMar>
+          </w:tcPr>
+          <w:p>
+            <w:r>
+              <w:rPr>
+                <w:rFonts w:ascii="Arial" w:eastAsia="Arial" w:hAnsi="Arial" w:cs="Arial"/>
+              </w:rPr>
+              <w:t>Administrador</w:t>
+            </w:r>
+          </w:p>
+        </w:tc>
+        <w:tc>
+          <w:tcPr>
+            <w:tcW w:w="872" w:type="dxa"/>
+            <w:shd w:val="clear" w:color="auto" w:fill="FFFFFF"/>
+            <w:tcMar>
+              <w:top w:w="100" w:type="dxa"/>
+              <w:left w:w="108" w:type="dxa"/>
+              <w:bottom w:w="100" w:type="dxa"/>
+              <w:right w:w="108" w:type="dxa"/>
+            </w:tcMar>
+          </w:tcPr>
+          <w:p>
+            <w:r>
+              <w:rPr>
+                <w:rFonts w:ascii="Arial" w:eastAsia="Arial" w:hAnsi="Arial" w:cs="Arial"/>
+              </w:rPr>
+              <w:t>Manual</w:t>
+            </w:r>
+          </w:p>
+        </w:tc>
+      </w:tr>
+      <w:tr>
+        <w:trPr>
+          <w:trHeight w:val="900"/>
+        </w:trPr>
+        <w:tc>
+          <w:tcPr>
+            <w:tcW w:w="416" w:type="dxa"/>
+            <w:shd w:val="clear" w:color="auto" w:fill="FFFFFF"/>
+            <w:tcMar>
+              <w:top w:w="100" w:type="dxa"/>
+              <w:left w:w="108" w:type="dxa"/>
+              <w:bottom w:w="100" w:type="dxa"/>
+              <w:right w:w="108" w:type="dxa"/>
+            </w:tcMar>
+          </w:tcPr>
+          <w:p>
+            <w:r>
+              <w:rPr>
+                <w:rFonts w:ascii="Arial" w:eastAsia="Arial" w:hAnsi="Arial" w:cs="Arial"/>
+              </w:rPr>
+              <w:t>2</w:t>
+            </w:r>
+          </w:p>
+        </w:tc>
+        <w:tc>
+          <w:tcPr>
+            <w:tcW w:w="1535" w:type="dxa"/>
+            <w:shd w:val="clear" w:color="auto" w:fill="FFFFFF"/>
+            <w:tcMar>
+              <w:top w:w="100" w:type="dxa"/>
+              <w:left w:w="108" w:type="dxa"/>
+              <w:bottom w:w="100" w:type="dxa"/>
+              <w:right w:w="108" w:type="dxa"/>
+            </w:tcMar>
+          </w:tcPr>
+          <w:p>
+            <w:pPr>
+              <w:rPr>
+                <w:rFonts w:ascii="Arial" w:eastAsia="Arial" w:hAnsi="Arial" w:cs="Arial"/>
+              </w:rPr>
+            </w:pPr>
+            <w:r>
+              <w:rPr>
+                <w:rFonts w:ascii="Arial" w:eastAsia="Arial" w:hAnsi="Arial" w:cs="Arial"/>
+              </w:rPr>
+              <w:t xml:space="preserve">Consultar </w:t>
+            </w:r>
+            <w:r>
+              <w:rPr>
+                <w:rFonts w:ascii="Arial" w:eastAsia="Arial" w:hAnsi="Arial" w:cs="Arial"/>
+              </w:rPr>
+              <w:t>representante</w:t>
+            </w:r>
+          </w:p>
+        </w:tc>
+        <w:tc>
+          <w:tcPr>
+            <w:tcW w:w="5166" w:type="dxa"/>
+            <w:shd w:val="clear" w:color="auto" w:fill="FFFFFF"/>
+            <w:tcMar>
+              <w:top w:w="100" w:type="dxa"/>
+              <w:left w:w="108" w:type="dxa"/>
+              <w:bottom w:w="100" w:type="dxa"/>
+              <w:right w:w="108" w:type="dxa"/>
+            </w:tcMar>
+          </w:tcPr>
+          <w:p>
+            <w:r>
+              <w:rPr>
+                <w:rFonts w:ascii="Arial" w:eastAsia="Arial" w:hAnsi="Arial" w:cs="Arial"/>
+              </w:rPr>
+              <w:t>Se  realiza cuando el administrador ingresa a la funcion</w:t>
+            </w:r>
+            <w:r>
+              <w:rPr>
+                <w:rFonts w:ascii="Arial" w:eastAsia="Arial" w:hAnsi="Arial" w:cs="Arial"/>
+              </w:rPr>
+              <w:t>alidad de mantenimiento de representante</w:t>
+            </w:r>
+            <w:r>
+              <w:rPr>
+                <w:rFonts w:ascii="Arial" w:eastAsia="Arial" w:hAnsi="Arial" w:cs="Arial"/>
+              </w:rPr>
+              <w:t>. Al ingresar se visu</w:t>
+            </w:r>
+            <w:r>
+              <w:rPr>
+                <w:rFonts w:ascii="Arial" w:eastAsia="Arial" w:hAnsi="Arial" w:cs="Arial"/>
+              </w:rPr>
+              <w:t>alizara un listado de los representantes</w:t>
+            </w:r>
+            <w:r>
+              <w:rPr>
+                <w:rFonts w:ascii="Arial" w:eastAsia="Arial" w:hAnsi="Arial" w:cs="Arial"/>
+              </w:rPr>
+              <w:t xml:space="preserve"> ya registrados </w:t>
+            </w:r>
+            <w:bookmarkStart w:id="4" w:name="_GoBack"/>
+            <w:bookmarkEnd w:id="4"/>
+            <w:r>
+              <w:rPr>
+                <w:rFonts w:ascii="Arial" w:eastAsia="Arial" w:hAnsi="Arial" w:cs="Arial"/>
+              </w:rPr>
+              <w:t>anteriormente</w:t>
+            </w:r>
+            <w:r>
+              <w:rPr>
+                <w:rFonts w:ascii="Arial" w:eastAsia="Arial" w:hAnsi="Arial" w:cs="Arial"/>
+              </w:rPr>
+              <w:t>.</w:t>
+            </w:r>
+          </w:p>
+        </w:tc>
+        <w:tc>
+          <w:tcPr>
+            <w:tcW w:w="1479" w:type="dxa"/>
+            <w:shd w:val="clear" w:color="auto" w:fill="FFFFFF"/>
+            <w:tcMar>
+              <w:top w:w="100" w:type="dxa"/>
+              <w:left w:w="108" w:type="dxa"/>
+              <w:bottom w:w="100" w:type="dxa"/>
+              <w:right w:w="108" w:type="dxa"/>
+            </w:tcMar>
+          </w:tcPr>
+          <w:p>
+            <w:r>
+              <w:rPr>
+                <w:rFonts w:ascii="Arial" w:eastAsia="Arial" w:hAnsi="Arial" w:cs="Arial"/>
+              </w:rPr>
+              <w:t>Administrador</w:t>
+            </w:r>
+            <w:r>
+              <w:t xml:space="preserve"> </w:t>
+            </w:r>
+          </w:p>
+        </w:tc>
+        <w:tc>
+          <w:tcPr>
+            <w:tcW w:w="872" w:type="dxa"/>
+            <w:shd w:val="clear" w:color="auto" w:fill="FFFFFF"/>
+            <w:tcMar>
+              <w:top w:w="100" w:type="dxa"/>
+              <w:left w:w="108" w:type="dxa"/>
+              <w:bottom w:w="100" w:type="dxa"/>
+              <w:right w:w="108" w:type="dxa"/>
+            </w:tcMar>
+          </w:tcPr>
+          <w:p>
+            <w:r>
+              <w:rPr>
+                <w:rFonts w:ascii="Arial" w:eastAsia="Arial" w:hAnsi="Arial" w:cs="Arial"/>
+              </w:rPr>
+              <w:t>Manual</w:t>
+            </w:r>
+          </w:p>
+        </w:tc>
+      </w:tr>
+      <w:tr>
+        <w:trPr>
+          <w:trHeight w:val="860"/>
+        </w:trPr>
+        <w:tc>
+          <w:tcPr>
+            <w:tcW w:w="416" w:type="dxa"/>
+            <w:shd w:val="clear" w:color="auto" w:fill="FFFFFF"/>
+            <w:tcMar>
+              <w:top w:w="100" w:type="dxa"/>
+              <w:left w:w="108" w:type="dxa"/>
+              <w:bottom w:w="100" w:type="dxa"/>
+              <w:right w:w="108" w:type="dxa"/>
+            </w:tcMar>
+          </w:tcPr>
+          <w:p>
+            <w:r>
+              <w:rPr>
+                <w:rFonts w:ascii="Arial" w:eastAsia="Arial" w:hAnsi="Arial" w:cs="Arial"/>
+              </w:rPr>
+              <w:t>3</w:t>
+            </w:r>
+          </w:p>
+        </w:tc>
+        <w:tc>
+          <w:tcPr>
+            <w:tcW w:w="1535" w:type="dxa"/>
+            <w:shd w:val="clear" w:color="auto" w:fill="FFFFFF"/>
+            <w:tcMar>
+              <w:top w:w="100" w:type="dxa"/>
+              <w:left w:w="108" w:type="dxa"/>
+              <w:bottom w:w="100" w:type="dxa"/>
+              <w:right w:w="108" w:type="dxa"/>
+            </w:tcMar>
+          </w:tcPr>
+          <w:p>
+            <w:r>
+              <w:rPr>
+                <w:rFonts w:ascii="Arial" w:eastAsia="Arial" w:hAnsi="Arial" w:cs="Arial"/>
+              </w:rPr>
+              <w:t>Registrar representante</w:t>
+            </w:r>
+          </w:p>
+        </w:tc>
+        <w:tc>
+          <w:tcPr>
+            <w:tcW w:w="5166" w:type="dxa"/>
+            <w:shd w:val="clear" w:color="auto" w:fill="FFFFFF"/>
+            <w:tcMar>
+              <w:top w:w="100" w:type="dxa"/>
+              <w:left w:w="108" w:type="dxa"/>
+              <w:bottom w:w="100" w:type="dxa"/>
+              <w:right w:w="108" w:type="dxa"/>
+            </w:tcMar>
+          </w:tcPr>
+          <w:p>
+            <w:r>
+              <w:rPr>
+                <w:rFonts w:ascii="Arial" w:eastAsia="Arial" w:hAnsi="Arial" w:cs="Arial"/>
+              </w:rPr>
+              <w:t xml:space="preserve">Se realiza la creación de un </w:t>
+            </w:r>
+            <w:r>
+              <w:rPr>
+                <w:rFonts w:ascii="Arial" w:eastAsia="Arial" w:hAnsi="Arial" w:cs="Arial"/>
+              </w:rPr>
+              <w:t>representante</w:t>
+            </w:r>
+            <w:r>
+              <w:rPr>
+                <w:rFonts w:ascii="Arial" w:eastAsia="Arial" w:hAnsi="Arial" w:cs="Arial"/>
+              </w:rPr>
+              <w:t>, llenando los campos</w:t>
+            </w:r>
+            <w:r>
+              <w:rPr>
+                <w:rFonts w:ascii="Arial" w:eastAsia="Arial" w:hAnsi="Arial" w:cs="Arial"/>
+              </w:rPr>
+              <w:t xml:space="preserve"> que se muestran en el formulario</w:t>
+            </w:r>
+            <w:r>
+              <w:rPr>
+                <w:rFonts w:ascii="Arial" w:eastAsia="Arial" w:hAnsi="Arial" w:cs="Arial"/>
+              </w:rPr>
+              <w:t>.</w:t>
+            </w:r>
+          </w:p>
+        </w:tc>
+        <w:tc>
+          <w:tcPr>
+            <w:tcW w:w="1479" w:type="dxa"/>
+            <w:shd w:val="clear" w:color="auto" w:fill="FFFFFF"/>
+            <w:tcMar>
+              <w:top w:w="100" w:type="dxa"/>
+              <w:left w:w="108" w:type="dxa"/>
+              <w:bottom w:w="100" w:type="dxa"/>
+              <w:right w:w="108" w:type="dxa"/>
+            </w:tcMar>
+          </w:tcPr>
+          <w:p>
+            <w:r>
+              <w:rPr>
+                <w:rFonts w:ascii="Arial" w:eastAsia="Arial" w:hAnsi="Arial" w:cs="Arial"/>
+              </w:rPr>
+              <w:t>Administrador</w:t>
+            </w:r>
+          </w:p>
+        </w:tc>
+        <w:tc>
+          <w:tcPr>
+            <w:tcW w:w="872" w:type="dxa"/>
+            <w:shd w:val="clear" w:color="auto" w:fill="FFFFFF"/>
+            <w:tcMar>
+              <w:top w:w="100" w:type="dxa"/>
+              <w:left w:w="108" w:type="dxa"/>
+              <w:bottom w:w="100" w:type="dxa"/>
+              <w:right w:w="108" w:type="dxa"/>
+            </w:tcMar>
+          </w:tcPr>
+          <w:p>
+            <w:r>
+              <w:rPr>
+                <w:rFonts w:ascii="Arial" w:eastAsia="Arial" w:hAnsi="Arial" w:cs="Arial"/>
+              </w:rPr>
+              <w:t>Manual</w:t>
+            </w:r>
+          </w:p>
+        </w:tc>
+      </w:tr>
+      <w:tr>
+        <w:trPr>
+          <w:trHeight w:val="1060"/>
+        </w:trPr>
+        <w:tc>
+          <w:tcPr>
+            <w:tcW w:w="416" w:type="dxa"/>
+            <w:shd w:val="clear" w:color="auto" w:fill="FFFFFF"/>
+            <w:tcMar>
+              <w:top w:w="100" w:type="dxa"/>
+              <w:left w:w="108" w:type="dxa"/>
+              <w:bottom w:w="100" w:type="dxa"/>
+              <w:right w:w="108" w:type="dxa"/>
+            </w:tcMar>
+          </w:tcPr>
+          <w:p>
+            <w:r>
+              <w:rPr>
+                <w:rFonts w:ascii="Arial" w:eastAsia="Arial" w:hAnsi="Arial" w:cs="Arial"/>
+              </w:rPr>
+              <w:t>4</w:t>
+            </w:r>
+          </w:p>
+        </w:tc>
+        <w:tc>
+          <w:tcPr>
+            <w:tcW w:w="1535" w:type="dxa"/>
+            <w:shd w:val="clear" w:color="auto" w:fill="FFFFFF"/>
+            <w:tcMar>
+              <w:top w:w="100" w:type="dxa"/>
+              <w:left w:w="108" w:type="dxa"/>
+              <w:bottom w:w="100" w:type="dxa"/>
+              <w:right w:w="108" w:type="dxa"/>
+            </w:tcMar>
+          </w:tcPr>
+          <w:p>
+            <w:r>
+              <w:rPr>
+                <w:rFonts w:ascii="Arial" w:eastAsia="Arial" w:hAnsi="Arial" w:cs="Arial"/>
+              </w:rPr>
+              <w:t xml:space="preserve">Modificar </w:t>
+            </w:r>
+            <w:r>
+              <w:rPr>
+                <w:rFonts w:ascii="Arial" w:eastAsia="Arial" w:hAnsi="Arial" w:cs="Arial"/>
+              </w:rPr>
+              <w:t>representante</w:t>
+            </w:r>
+          </w:p>
+        </w:tc>
+        <w:tc>
+          <w:tcPr>
+            <w:tcW w:w="5166" w:type="dxa"/>
+            <w:shd w:val="clear" w:color="auto" w:fill="FFFFFF"/>
+            <w:tcMar>
+              <w:top w:w="100" w:type="dxa"/>
+              <w:left w:w="108" w:type="dxa"/>
+              <w:bottom w:w="100" w:type="dxa"/>
+              <w:right w:w="108" w:type="dxa"/>
+            </w:tcMar>
+          </w:tcPr>
+          <w:p>
+            <w:r>
+              <w:rPr>
+                <w:rFonts w:ascii="Arial" w:eastAsia="Arial" w:hAnsi="Arial" w:cs="Arial"/>
+              </w:rPr>
+              <w:t xml:space="preserve">Se realiza un proceso de modificación de </w:t>
+            </w:r>
+            <w:r>
+              <w:rPr>
+                <w:rFonts w:ascii="Arial" w:eastAsia="Arial" w:hAnsi="Arial" w:cs="Arial"/>
+              </w:rPr>
+              <w:t>representante, para cada representante</w:t>
+            </w:r>
+            <w:r>
+              <w:rPr>
+                <w:rFonts w:ascii="Arial" w:eastAsia="Arial" w:hAnsi="Arial" w:cs="Arial"/>
+              </w:rPr>
+              <w:t xml:space="preserve"> ya creado anteriormente, logrando modificar</w:t>
+            </w:r>
+            <w:r>
+              <w:rPr>
+                <w:rFonts w:ascii="Arial" w:eastAsia="Arial" w:hAnsi="Arial" w:cs="Arial"/>
+              </w:rPr>
+              <w:t xml:space="preserve"> cualquier campo del representante</w:t>
+            </w:r>
+            <w:r>
+              <w:rPr>
+                <w:rFonts w:ascii="Arial" w:eastAsia="Arial" w:hAnsi="Arial" w:cs="Arial"/>
+              </w:rPr>
+              <w:t>.</w:t>
+            </w:r>
+          </w:p>
+        </w:tc>
+        <w:tc>
+          <w:tcPr>
+            <w:tcW w:w="1479" w:type="dxa"/>
+            <w:shd w:val="clear" w:color="auto" w:fill="FFFFFF"/>
+            <w:tcMar>
+              <w:top w:w="100" w:type="dxa"/>
+              <w:left w:w="108" w:type="dxa"/>
+              <w:bottom w:w="100" w:type="dxa"/>
+              <w:right w:w="108" w:type="dxa"/>
+            </w:tcMar>
+          </w:tcPr>
+          <w:p>
+            <w:r>
+              <w:rPr>
+                <w:rFonts w:ascii="Arial" w:eastAsia="Arial" w:hAnsi="Arial" w:cs="Arial"/>
+              </w:rPr>
+              <w:t>Administrador</w:t>
+            </w:r>
+          </w:p>
+        </w:tc>
+        <w:tc>
+          <w:tcPr>
+            <w:tcW w:w="872" w:type="dxa"/>
+            <w:shd w:val="clear" w:color="auto" w:fill="FFFFFF"/>
+            <w:tcMar>
+              <w:top w:w="100" w:type="dxa"/>
+              <w:left w:w="108" w:type="dxa"/>
+              <w:bottom w:w="100" w:type="dxa"/>
+              <w:right w:w="108" w:type="dxa"/>
+            </w:tcMar>
+          </w:tcPr>
+          <w:p>
+            <w:r>
+              <w:rPr>
+                <w:rFonts w:ascii="Arial" w:eastAsia="Arial" w:hAnsi="Arial" w:cs="Arial"/>
+              </w:rPr>
+              <w:t>Manual</w:t>
+            </w:r>
+          </w:p>
+        </w:tc>
+      </w:tr>
+    </w:tbl>
+    <w:p>
+      <w:pPr>
+        <w:pStyle w:val="Prrafodelista"/>
+        <w:spacing w:before="120" w:after="60"/>
+        <w:ind w:left="0"/>
+        <w:jc w:val="both"/>
+      </w:pPr>
     </w:p>
     <w:p>
       <w:pPr>
@@ -2845,7 +4587,7 @@
         <w:color w:val="auto"/>
         <w:sz w:val="22"/>
       </w:rPr>
-      <w:t>1</w:t>
+      <w:t>7</w:t>
     </w:r>
     <w:r>
       <w:rPr>
@@ -3100,7 +4842,7 @@
     </w:lvl>
   </w:abstractNum>
   <w:abstractNum w:abstractNumId="1">
-    <w:nsid w:val="559C1380"/>
+    <w:nsid w:val="49714A67"/>
     <w:multiLevelType w:val="multilevel"/>
     <w:tmpl w:val="8D44F51A"/>
     <w:lvl w:ilvl="0">
@@ -3222,6 +4964,128 @@
     </w:lvl>
   </w:abstractNum>
   <w:abstractNum w:abstractNumId="2">
+    <w:nsid w:val="559C1380"/>
+    <w:multiLevelType w:val="multilevel"/>
+    <w:tmpl w:val="15189F76"/>
+    <w:lvl w:ilvl="0">
+      <w:start w:val="1"/>
+      <w:numFmt w:val="decimal"/>
+      <w:lvlText w:val="%1."/>
+      <w:lvlJc w:val="left"/>
+      <w:pPr>
+        <w:ind w:left="0" w:firstLine="0"/>
+      </w:pPr>
+      <w:rPr>
+        <w:rFonts w:ascii="Arial" w:eastAsia="Arial" w:hAnsi="Arial" w:cs="Arial" w:hint="default"/>
+        <w:vertAlign w:val="baseline"/>
+      </w:rPr>
+    </w:lvl>
+    <w:lvl w:ilvl="1">
+      <w:start w:val="1"/>
+      <w:numFmt w:val="decimal"/>
+      <w:lvlText w:val="%1.%2"/>
+      <w:lvlJc w:val="left"/>
+      <w:pPr>
+        <w:ind w:left="0" w:firstLine="0"/>
+      </w:pPr>
+      <w:rPr>
+        <w:rFonts w:ascii="Arial" w:eastAsia="Arial" w:hAnsi="Arial" w:cs="Arial" w:hint="default"/>
+        <w:vertAlign w:val="baseline"/>
+      </w:rPr>
+    </w:lvl>
+    <w:lvl w:ilvl="2">
+      <w:start w:val="1"/>
+      <w:numFmt w:val="decimal"/>
+      <w:lvlText w:val="%1.%2.%3"/>
+      <w:lvlJc w:val="left"/>
+      <w:pPr>
+        <w:ind w:left="0" w:firstLine="0"/>
+      </w:pPr>
+      <w:rPr>
+        <w:rFonts w:ascii="Arial" w:eastAsia="Arial" w:hAnsi="Arial" w:cs="Arial" w:hint="default"/>
+        <w:vertAlign w:val="baseline"/>
+      </w:rPr>
+    </w:lvl>
+    <w:lvl w:ilvl="3">
+      <w:start w:val="1"/>
+      <w:numFmt w:val="decimal"/>
+      <w:lvlText w:val="%1.%2.%3.%4"/>
+      <w:lvlJc w:val="left"/>
+      <w:pPr>
+        <w:ind w:left="0" w:firstLine="0"/>
+      </w:pPr>
+      <w:rPr>
+        <w:rFonts w:ascii="Arial" w:eastAsia="Arial" w:hAnsi="Arial" w:cs="Arial" w:hint="default"/>
+        <w:vertAlign w:val="baseline"/>
+      </w:rPr>
+    </w:lvl>
+    <w:lvl w:ilvl="4">
+      <w:start w:val="1"/>
+      <w:numFmt w:val="decimal"/>
+      <w:lvlText w:val="%1.%2.%3.%4.%5"/>
+      <w:lvlJc w:val="left"/>
+      <w:pPr>
+        <w:ind w:left="0" w:firstLine="0"/>
+      </w:pPr>
+      <w:rPr>
+        <w:rFonts w:ascii="Arial" w:eastAsia="Arial" w:hAnsi="Arial" w:cs="Arial" w:hint="default"/>
+        <w:vertAlign w:val="baseline"/>
+      </w:rPr>
+    </w:lvl>
+    <w:lvl w:ilvl="5">
+      <w:start w:val="1"/>
+      <w:numFmt w:val="decimal"/>
+      <w:lvlText w:val="%1.%2.%3.%4.%5.%6"/>
+      <w:lvlJc w:val="left"/>
+      <w:pPr>
+        <w:ind w:left="0" w:firstLine="0"/>
+      </w:pPr>
+      <w:rPr>
+        <w:rFonts w:ascii="Arial" w:eastAsia="Arial" w:hAnsi="Arial" w:cs="Arial" w:hint="default"/>
+        <w:vertAlign w:val="baseline"/>
+      </w:rPr>
+    </w:lvl>
+    <w:lvl w:ilvl="6">
+      <w:start w:val="1"/>
+      <w:numFmt w:val="decimal"/>
+      <w:lvlText w:val="%1.%2.%3.%4.%5.%6.%7"/>
+      <w:lvlJc w:val="left"/>
+      <w:pPr>
+        <w:ind w:left="0" w:firstLine="0"/>
+      </w:pPr>
+      <w:rPr>
+        <w:rFonts w:ascii="Arial" w:eastAsia="Arial" w:hAnsi="Arial" w:cs="Arial" w:hint="default"/>
+        <w:vertAlign w:val="baseline"/>
+      </w:rPr>
+    </w:lvl>
+    <w:lvl w:ilvl="7">
+      <w:start w:val="1"/>
+      <w:numFmt w:val="decimal"/>
+      <w:lvlText w:val="%1.%2.%3.%4.%5.%6.%7.%8"/>
+      <w:lvlJc w:val="left"/>
+      <w:pPr>
+        <w:ind w:left="0" w:firstLine="0"/>
+      </w:pPr>
+      <w:rPr>
+        <w:rFonts w:ascii="Arial" w:eastAsia="Arial" w:hAnsi="Arial" w:cs="Arial" w:hint="default"/>
+        <w:vertAlign w:val="baseline"/>
+      </w:rPr>
+    </w:lvl>
+    <w:lvl w:ilvl="8">
+      <w:start w:val="1"/>
+      <w:numFmt w:val="decimal"/>
+      <w:lvlText w:val="%1.%2.%3.%4.%5.%6.%7.%8.%9"/>
+      <w:lvlJc w:val="left"/>
+      <w:pPr>
+        <w:ind w:left="0" w:firstLine="0"/>
+      </w:pPr>
+      <w:rPr>
+        <w:rFonts w:ascii="Arial" w:eastAsia="Arial" w:hAnsi="Arial" w:cs="Arial" w:hint="default"/>
+        <w:vertAlign w:val="baseline"/>
+      </w:rPr>
+    </w:lvl>
+  </w:abstractNum>
+  <w:abstractNum w:abstractNumId="3">
     <w:nsid w:val="673F2B41"/>
     <w:multiLevelType w:val="multilevel"/>
     <w:tmpl w:val="8D44F51A"/>
@@ -3343,7 +5207,7 @@
       </w:rPr>
     </w:lvl>
   </w:abstractNum>
-  <w:abstractNum w:abstractNumId="3">
+  <w:abstractNum w:abstractNumId="4">
     <w:nsid w:val="6C764ADD"/>
     <w:multiLevelType w:val="multilevel"/>
     <w:tmpl w:val="8D44F51A"/>
@@ -3466,16 +5330,19 @@
     </w:lvl>
   </w:abstractNum>
   <w:num w:numId="1">
-    <w:abstractNumId w:val="1"/>
+    <w:abstractNumId w:val="2"/>
   </w:num>
   <w:num w:numId="2">
     <w:abstractNumId w:val="0"/>
   </w:num>
   <w:num w:numId="3">
+    <w:abstractNumId w:val="4"/>
+  </w:num>
+  <w:num w:numId="4">
     <w:abstractNumId w:val="3"/>
   </w:num>
-  <w:num w:numId="4">
-    <w:abstractNumId w:val="2"/>
+  <w:num w:numId="5">
+    <w:abstractNumId w:val="1"/>
   </w:num>
 </w:numbering>
 </file>

</xml_diff>

<commit_message>
agregando diagrama de proceso mantenimiento de cargo
</commit_message>
<xml_diff>
--- a/BO/Librería de Trabajo/Gestión de Proyecto/BO_DN.docx
+++ b/BO/Librería de Trabajo/Gestión de Proyecto/BO_DN.docx
@@ -1034,7 +1034,28 @@
           <w:numId w:val="1"/>
         </w:numPr>
         <w:spacing w:before="120" w:after="60"/>
-        <w:ind w:left="720" w:hanging="718"/>
+        <w:jc w:val="both"/>
+      </w:pPr>
+      <w:bookmarkStart w:id="4" w:name="_GoBack"/>
+      <w:bookmarkEnd w:id="4"/>
+    </w:p>
+    <w:p>
+      <w:pPr>
+        <w:numPr>
+          <w:ilvl w:val="0"/>
+          <w:numId w:val="1"/>
+        </w:numPr>
+        <w:spacing w:before="120" w:after="60"/>
+        <w:jc w:val="both"/>
+      </w:pPr>
+    </w:p>
+    <w:p>
+      <w:pPr>
+        <w:numPr>
+          <w:ilvl w:val="0"/>
+          <w:numId w:val="1"/>
+        </w:numPr>
+        <w:spacing w:before="120" w:after="60"/>
         <w:jc w:val="both"/>
       </w:pPr>
       <w:r>
@@ -1044,16 +1065,7 @@
           <w:sz w:val="24"/>
           <w:szCs w:val="24"/>
         </w:rPr>
-        <w:t xml:space="preserve">Proceso 1: </w:t>
-      </w:r>
-      <w:r>
-        <w:rPr>
-          <w:rFonts w:ascii="Arial" w:eastAsia="Arial" w:hAnsi="Arial" w:cs="Arial"/>
-          <w:b/>
-          <w:sz w:val="24"/>
-          <w:szCs w:val="24"/>
-        </w:rPr>
-        <w:t>Mantenimiento de Cargo (CUS)</w:t>
+        <w:t>Proceso 2: Mantenimiento de Representante (CUS)</w:t>
       </w:r>
     </w:p>
     <w:p>
@@ -1154,13 +1166,7 @@
               <w:rPr>
                 <w:rFonts w:ascii="Arial" w:eastAsia="Arial" w:hAnsi="Arial" w:cs="Arial"/>
               </w:rPr>
-              <w:t>PROC-00</w:t>
-            </w:r>
-            <w:r>
-              <w:rPr>
-                <w:rFonts w:ascii="Arial" w:eastAsia="Arial" w:hAnsi="Arial" w:cs="Arial"/>
-              </w:rPr>
-              <w:t>6</w:t>
+              <w:t>PROC-003</w:t>
             </w:r>
           </w:p>
         </w:tc>
@@ -1199,7 +1205,7 @@
               <w:rPr>
                 <w:rFonts w:ascii="Arial" w:eastAsia="Arial" w:hAnsi="Arial" w:cs="Arial"/>
               </w:rPr>
-              <w:t>Mantenimiento de cargo</w:t>
+              <w:t>Mantenimiento de Representante</w:t>
             </w:r>
           </w:p>
           <w:p/>
@@ -1261,28 +1267,12 @@
             </w:tcMar>
           </w:tcPr>
           <w:p>
-            <w:proofErr w:type="spellStart"/>
-            <w:r>
-              <w:rPr>
-                <w:rFonts w:ascii="Arial" w:eastAsia="Arial" w:hAnsi="Arial" w:cs="Arial"/>
-              </w:rPr>
-              <w:t>Brayan</w:t>
-            </w:r>
-            <w:proofErr w:type="spellEnd"/>
-            <w:r>
-              <w:rPr>
-                <w:rFonts w:ascii="Arial" w:eastAsia="Arial" w:hAnsi="Arial" w:cs="Arial"/>
-              </w:rPr>
-              <w:t xml:space="preserve"> </w:t>
-            </w:r>
-            <w:proofErr w:type="spellStart"/>
-            <w:r>
-              <w:rPr>
-                <w:rFonts w:ascii="Arial" w:eastAsia="Arial" w:hAnsi="Arial" w:cs="Arial"/>
-              </w:rPr>
-              <w:t>Chapoñan</w:t>
-            </w:r>
-            <w:proofErr w:type="spellEnd"/>
+            <w:r>
+              <w:rPr>
+                <w:rFonts w:ascii="Arial" w:eastAsia="Arial" w:hAnsi="Arial" w:cs="Arial"/>
+              </w:rPr>
+              <w:t>Christian Cieza</w:t>
+            </w:r>
           </w:p>
           <w:p/>
         </w:tc>
@@ -1329,15 +1319,15 @@
               <w:rPr>
                 <w:rFonts w:ascii="Arial" w:eastAsia="Arial" w:hAnsi="Arial" w:cs="Arial"/>
               </w:rPr>
-              <w:t>Realizar el registro de un cargo de un empleado.</w:t>
-            </w:r>
-          </w:p>
-          <w:p>
-            <w:r>
-              <w:rPr>
-                <w:rFonts w:ascii="Arial" w:eastAsia="Arial" w:hAnsi="Arial" w:cs="Arial"/>
-              </w:rPr>
-              <w:t>Editar cualquier cargo.</w:t>
+              <w:t>Realizar el registro de un representante.</w:t>
+            </w:r>
+          </w:p>
+          <w:p>
+            <w:r>
+              <w:rPr>
+                <w:rFonts w:ascii="Arial" w:eastAsia="Arial" w:hAnsi="Arial" w:cs="Arial"/>
+              </w:rPr>
+              <w:t>Editar la información del representante.</w:t>
             </w:r>
           </w:p>
         </w:tc>
@@ -1410,7 +1400,7 @@
               <w:rPr>
                 <w:rFonts w:ascii="Arial" w:eastAsia="Arial" w:hAnsi="Arial" w:cs="Arial"/>
               </w:rPr>
-              <w:t>Este proceso se realiza cada vez que se quiere crear un nuevo cargo y a la vez se quiera modificar cualquier cargo requerido.</w:t>
+              <w:t>Este proceso se realiza cada vez que se quiere registrar un nuevo representante y a la vez se quiera modificar cualquier representante requerido.</w:t>
             </w:r>
           </w:p>
         </w:tc>
@@ -1639,19 +1629,7 @@
               <w:rPr>
                 <w:rFonts w:ascii="Arial" w:eastAsia="Arial" w:hAnsi="Arial" w:cs="Arial"/>
               </w:rPr>
-              <w:t xml:space="preserve">Información de las </w:t>
-            </w:r>
-            <w:r>
-              <w:rPr>
-                <w:rFonts w:ascii="Arial" w:eastAsia="Arial" w:hAnsi="Arial" w:cs="Arial"/>
-              </w:rPr>
-              <w:t>funcionalidades</w:t>
-            </w:r>
-            <w:r>
-              <w:rPr>
-                <w:rFonts w:ascii="Arial" w:eastAsia="Arial" w:hAnsi="Arial" w:cs="Arial"/>
-              </w:rPr>
-              <w:t xml:space="preserve"> de Negocio</w:t>
+              <w:t>Información de las funcionalidades de Negocio</w:t>
             </w:r>
           </w:p>
         </w:tc>
@@ -1675,13 +1653,7 @@
               <w:rPr>
                 <w:rFonts w:ascii="Arial" w:eastAsia="Arial" w:hAnsi="Arial" w:cs="Arial"/>
               </w:rPr>
-              <w:t>Funcionalidad</w:t>
-            </w:r>
-            <w:r>
-              <w:rPr>
-                <w:rFonts w:ascii="Arial" w:eastAsia="Arial" w:hAnsi="Arial" w:cs="Arial"/>
-              </w:rPr>
-              <w:t xml:space="preserve"> de negocio elegida</w:t>
+              <w:t>Funcionalidad de negocio elegida</w:t>
             </w:r>
           </w:p>
         </w:tc>
@@ -1732,7 +1704,7 @@
               <w:rPr>
                 <w:rFonts w:ascii="Arial" w:eastAsia="Arial" w:hAnsi="Arial" w:cs="Arial"/>
               </w:rPr>
-              <w:t>Consultar cargos</w:t>
+              <w:t>Consultar representante</w:t>
             </w:r>
           </w:p>
         </w:tc>
@@ -1756,13 +1728,7 @@
               <w:rPr>
                 <w:rFonts w:ascii="Arial" w:eastAsia="Arial" w:hAnsi="Arial" w:cs="Arial"/>
               </w:rPr>
-              <w:t xml:space="preserve">Funcionalidad </w:t>
-            </w:r>
-            <w:r>
-              <w:rPr>
-                <w:rFonts w:ascii="Arial" w:eastAsia="Arial" w:hAnsi="Arial" w:cs="Arial"/>
-              </w:rPr>
-              <w:t>de negocio elegida</w:t>
+              <w:t>Funcionalidad de negocio elegida</w:t>
             </w:r>
           </w:p>
         </w:tc>
@@ -1829,13 +1795,7 @@
               <w:rPr>
                 <w:rFonts w:ascii="Arial" w:eastAsia="Arial" w:hAnsi="Arial" w:cs="Arial"/>
               </w:rPr>
-              <w:t>Crear</w:t>
-            </w:r>
-            <w:r>
-              <w:rPr>
-                <w:rFonts w:ascii="Arial" w:eastAsia="Arial" w:hAnsi="Arial" w:cs="Arial"/>
-              </w:rPr>
-              <w:t xml:space="preserve"> un cargo</w:t>
+              <w:t>Registrar  representante</w:t>
             </w:r>
           </w:p>
         </w:tc>
@@ -1859,15 +1819,59 @@
               <w:rPr>
                 <w:rFonts w:ascii="Arial" w:eastAsia="Arial" w:hAnsi="Arial" w:cs="Arial"/>
               </w:rPr>
-              <w:t>Nombre del cargo</w:t>
-            </w:r>
-          </w:p>
-          <w:p>
-            <w:r>
-              <w:rPr>
-                <w:rFonts w:ascii="Arial" w:eastAsia="Arial" w:hAnsi="Arial" w:cs="Arial"/>
-              </w:rPr>
-              <w:t>Descripción del cargo.</w:t>
+              <w:t>Nombres del representante</w:t>
+            </w:r>
+          </w:p>
+          <w:p>
+            <w:pPr>
+              <w:rPr>
+                <w:rFonts w:ascii="Arial" w:eastAsia="Arial" w:hAnsi="Arial" w:cs="Arial"/>
+              </w:rPr>
+            </w:pPr>
+            <w:r>
+              <w:rPr>
+                <w:rFonts w:ascii="Arial" w:eastAsia="Arial" w:hAnsi="Arial" w:cs="Arial"/>
+              </w:rPr>
+              <w:t>Apellidos del representante</w:t>
+            </w:r>
+          </w:p>
+          <w:p>
+            <w:pPr>
+              <w:rPr>
+                <w:rFonts w:ascii="Arial" w:eastAsia="Arial" w:hAnsi="Arial" w:cs="Arial"/>
+              </w:rPr>
+            </w:pPr>
+            <w:r>
+              <w:rPr>
+                <w:rFonts w:ascii="Arial" w:eastAsia="Arial" w:hAnsi="Arial" w:cs="Arial"/>
+              </w:rPr>
+              <w:t>Correo electrónico del representante</w:t>
+            </w:r>
+          </w:p>
+          <w:p>
+            <w:pPr>
+              <w:rPr>
+                <w:rFonts w:ascii="Arial" w:eastAsia="Arial" w:hAnsi="Arial" w:cs="Arial"/>
+              </w:rPr>
+            </w:pPr>
+            <w:r>
+              <w:rPr>
+                <w:rFonts w:ascii="Arial" w:eastAsia="Arial" w:hAnsi="Arial" w:cs="Arial"/>
+              </w:rPr>
+              <w:t>Empresa del representante</w:t>
+            </w:r>
+          </w:p>
+          <w:p>
+            <w:pPr>
+              <w:rPr>
+                <w:rFonts w:ascii="Arial" w:eastAsia="Arial" w:hAnsi="Arial" w:cs="Arial"/>
+              </w:rPr>
+            </w:pPr>
+            <w:r>
+              <w:rPr>
+                <w:rFonts w:ascii="Arial" w:eastAsia="Arial" w:hAnsi="Arial" w:cs="Arial"/>
+              </w:rPr>
+              <w:t>Estado del representante: Activo o Inactivo</w:t>
             </w:r>
           </w:p>
         </w:tc>
@@ -1886,13 +1890,7 @@
               <w:rPr>
                 <w:rFonts w:ascii="Arial" w:eastAsia="Arial" w:hAnsi="Arial" w:cs="Arial"/>
               </w:rPr>
-              <w:t>Cargo</w:t>
-            </w:r>
-            <w:r>
-              <w:rPr>
-                <w:rFonts w:ascii="Arial" w:eastAsia="Arial" w:hAnsi="Arial" w:cs="Arial"/>
-              </w:rPr>
-              <w:t xml:space="preserve"> creado</w:t>
+              <w:t>Representante creado</w:t>
             </w:r>
           </w:p>
         </w:tc>
@@ -1946,7 +1944,7 @@
               <w:rPr>
                 <w:rFonts w:ascii="Arial" w:eastAsia="Arial" w:hAnsi="Arial" w:cs="Arial"/>
               </w:rPr>
-              <w:t>Modificar cargo</w:t>
+              <w:t>Modificar representante</w:t>
             </w:r>
           </w:p>
         </w:tc>
@@ -1970,7 +1968,7 @@
               <w:rPr>
                 <w:rFonts w:ascii="Arial" w:eastAsia="Arial" w:hAnsi="Arial" w:cs="Arial"/>
               </w:rPr>
-              <w:t>Cargo creado</w:t>
+              <w:t>Representante creado</w:t>
             </w:r>
           </w:p>
         </w:tc>
@@ -1994,7 +1992,7 @@
               <w:rPr>
                 <w:rFonts w:ascii="Arial" w:eastAsia="Arial" w:hAnsi="Arial" w:cs="Arial"/>
               </w:rPr>
-              <w:t>Cargo modificado</w:t>
+              <w:t>Representante modificado</w:t>
             </w:r>
           </w:p>
         </w:tc>
@@ -2281,19 +2279,7 @@
               <w:rPr>
                 <w:rFonts w:ascii="Arial" w:eastAsia="Arial" w:hAnsi="Arial" w:cs="Arial"/>
               </w:rPr>
-              <w:t xml:space="preserve">Determinar la </w:t>
-            </w:r>
-            <w:r>
-              <w:rPr>
-                <w:rFonts w:ascii="Arial" w:eastAsia="Arial" w:hAnsi="Arial" w:cs="Arial"/>
-              </w:rPr>
-              <w:t>funcionalidad</w:t>
-            </w:r>
-            <w:r>
-              <w:rPr>
-                <w:rFonts w:ascii="Arial" w:eastAsia="Arial" w:hAnsi="Arial" w:cs="Arial"/>
-              </w:rPr>
-              <w:t xml:space="preserve"> del negocio</w:t>
+              <w:t>Determinar la funcionalidad del negocio</w:t>
             </w:r>
           </w:p>
         </w:tc>
@@ -2403,7 +2389,7 @@
               <w:rPr>
                 <w:rFonts w:ascii="Arial" w:eastAsia="Arial" w:hAnsi="Arial" w:cs="Arial"/>
               </w:rPr>
-              <w:t>Consultar cargos</w:t>
+              <w:t>Consultar representante</w:t>
             </w:r>
           </w:p>
         </w:tc>
@@ -2423,7 +2409,7 @@
               <w:rPr>
                 <w:rFonts w:ascii="Arial" w:eastAsia="Arial" w:hAnsi="Arial" w:cs="Arial"/>
               </w:rPr>
-              <w:t>Se  realiza cuando el administrador ingresa a la funcionalidad de mantenimiento de cargo. Al ingresar se visualizara un listado de los cargos ya registrados anteriormente</w:t>
+              <w:t>Se  realiza cuando el administrador ingresa a la funcionalidad de mantenimiento de representante. Al ingresar se visualizara un listado de los representantes ya registrados anteriormente.</w:t>
             </w:r>
           </w:p>
         </w:tc>
@@ -2511,7 +2497,7 @@
               <w:rPr>
                 <w:rFonts w:ascii="Arial" w:eastAsia="Arial" w:hAnsi="Arial" w:cs="Arial"/>
               </w:rPr>
-              <w:t>Crear un cargo</w:t>
+              <w:t>Registrar representante</w:t>
             </w:r>
           </w:p>
         </w:tc>
@@ -2531,7 +2517,7 @@
               <w:rPr>
                 <w:rFonts w:ascii="Arial" w:eastAsia="Arial" w:hAnsi="Arial" w:cs="Arial"/>
               </w:rPr>
-              <w:t>Se realiza la creación de un cargo, llenando los campos con el nombre del cargo y la descripción del cargo.</w:t>
+              <w:t>Se realiza la creación de un representante, llenando los campos que se muestran en el formulario.</w:t>
             </w:r>
           </w:p>
         </w:tc>
@@ -2616,7 +2602,7 @@
               <w:rPr>
                 <w:rFonts w:ascii="Arial" w:eastAsia="Arial" w:hAnsi="Arial" w:cs="Arial"/>
               </w:rPr>
-              <w:t>Modificar cargo</w:t>
+              <w:t>Modificar representante</w:t>
             </w:r>
           </w:p>
         </w:tc>
@@ -2636,7 +2622,7 @@
               <w:rPr>
                 <w:rFonts w:ascii="Arial" w:eastAsia="Arial" w:hAnsi="Arial" w:cs="Arial"/>
               </w:rPr>
-              <w:t>Se realiza un proceso de modificación de cargo, para cada cargo ya creado anteriormente, logrando modificar ya sea el campo del nombre o el de la descripción.</w:t>
+              <w:t>Se realiza un proceso de modificación de representante, para cada representante ya creado anteriormente, logrando modificar cualquier campo del representante.</w:t>
             </w:r>
           </w:p>
         </w:tc>
@@ -2687,6 +2673,13 @@
         <w:pStyle w:val="Prrafodelista"/>
         <w:spacing w:before="120" w:after="60"/>
         <w:ind w:left="0"/>
+        <w:jc w:val="both"/>
+      </w:pPr>
+    </w:p>
+    <w:p>
+      <w:pPr>
+        <w:spacing w:before="120" w:after="60"/>
+        <w:ind w:left="720"/>
         <w:jc w:val="both"/>
       </w:pPr>
     </w:p>
@@ -2697,6 +2690,29 @@
           <w:numId w:val="1"/>
         </w:numPr>
         <w:spacing w:before="120" w:after="60"/>
+        <w:ind w:left="720" w:hanging="718"/>
+        <w:jc w:val="both"/>
+      </w:pPr>
+    </w:p>
+    <w:p>
+      <w:pPr>
+        <w:numPr>
+          <w:ilvl w:val="0"/>
+          <w:numId w:val="1"/>
+        </w:numPr>
+        <w:spacing w:before="120" w:after="60"/>
+        <w:ind w:left="720" w:hanging="718"/>
+        <w:jc w:val="both"/>
+      </w:pPr>
+    </w:p>
+    <w:p>
+      <w:pPr>
+        <w:numPr>
+          <w:ilvl w:val="0"/>
+          <w:numId w:val="1"/>
+        </w:numPr>
+        <w:spacing w:before="120" w:after="60"/>
+        <w:ind w:left="720" w:hanging="718"/>
         <w:jc w:val="both"/>
       </w:pPr>
       <w:r>
@@ -2706,7 +2722,7 @@
           <w:sz w:val="24"/>
           <w:szCs w:val="24"/>
         </w:rPr>
-        <w:t>Proceso 2</w:t>
+        <w:t xml:space="preserve">Proceso 1: </w:t>
       </w:r>
       <w:r>
         <w:rPr>
@@ -2715,33 +2731,8 @@
           <w:sz w:val="24"/>
           <w:szCs w:val="24"/>
         </w:rPr>
-        <w:t xml:space="preserve">: </w:t>
+        <w:t>Mantenimiento de Cargo (CUS)</w:t>
       </w:r>
-      <w:r>
-        <w:rPr>
-          <w:rFonts w:ascii="Arial" w:eastAsia="Arial" w:hAnsi="Arial" w:cs="Arial"/>
-          <w:b/>
-          <w:sz w:val="24"/>
-          <w:szCs w:val="24"/>
-        </w:rPr>
-        <w:t>Mantenimiento de Representante</w:t>
-      </w:r>
-      <w:r>
-        <w:rPr>
-          <w:rFonts w:ascii="Arial" w:eastAsia="Arial" w:hAnsi="Arial" w:cs="Arial"/>
-          <w:b/>
-          <w:sz w:val="24"/>
-          <w:szCs w:val="24"/>
-        </w:rPr>
-        <w:t xml:space="preserve"> (CUS)</w:t>
-      </w:r>
-    </w:p>
-    <w:p>
-      <w:pPr>
-        <w:spacing w:before="120" w:after="60"/>
-        <w:ind w:left="720"/>
-        <w:jc w:val="both"/>
-      </w:pPr>
     </w:p>
     <w:p>
       <w:pPr>
@@ -2840,7 +2831,7 @@
               <w:rPr>
                 <w:rFonts w:ascii="Arial" w:eastAsia="Arial" w:hAnsi="Arial" w:cs="Arial"/>
               </w:rPr>
-              <w:t>3</w:t>
+              <w:t>6</w:t>
             </w:r>
           </w:p>
         </w:tc>
@@ -2879,7 +2870,7 @@
               <w:rPr>
                 <w:rFonts w:ascii="Arial" w:eastAsia="Arial" w:hAnsi="Arial" w:cs="Arial"/>
               </w:rPr>
-              <w:t>Mantenimiento de Representante</w:t>
+              <w:t>Mantenimiento de cargo</w:t>
             </w:r>
           </w:p>
           <w:p/>
@@ -2945,8 +2936,16 @@
               <w:rPr>
                 <w:rFonts w:ascii="Arial" w:eastAsia="Arial" w:hAnsi="Arial" w:cs="Arial"/>
               </w:rPr>
-              <w:t>Christian Cieza</w:t>
-            </w:r>
+              <w:t xml:space="preserve">Brayan </w:t>
+            </w:r>
+            <w:proofErr w:type="spellStart"/>
+            <w:r>
+              <w:rPr>
+                <w:rFonts w:ascii="Arial" w:eastAsia="Arial" w:hAnsi="Arial" w:cs="Arial"/>
+              </w:rPr>
+              <w:t>Chapoñan</w:t>
+            </w:r>
+            <w:proofErr w:type="spellEnd"/>
           </w:p>
           <w:p/>
         </w:tc>
@@ -2993,21 +2992,15 @@
               <w:rPr>
                 <w:rFonts w:ascii="Arial" w:eastAsia="Arial" w:hAnsi="Arial" w:cs="Arial"/>
               </w:rPr>
-              <w:t>Realizar el registro de un representante.</w:t>
-            </w:r>
-          </w:p>
-          <w:p>
-            <w:r>
-              <w:rPr>
-                <w:rFonts w:ascii="Arial" w:eastAsia="Arial" w:hAnsi="Arial" w:cs="Arial"/>
-              </w:rPr>
-              <w:t>Editar la información del representante</w:t>
-            </w:r>
-            <w:r>
-              <w:rPr>
-                <w:rFonts w:ascii="Arial" w:eastAsia="Arial" w:hAnsi="Arial" w:cs="Arial"/>
-              </w:rPr>
-              <w:t>.</w:t>
+              <w:t>Realizar el registro de un cargo de un empleado.</w:t>
+            </w:r>
+          </w:p>
+          <w:p>
+            <w:r>
+              <w:rPr>
+                <w:rFonts w:ascii="Arial" w:eastAsia="Arial" w:hAnsi="Arial" w:cs="Arial"/>
+              </w:rPr>
+              <w:t>Editar cualquier cargo.</w:t>
             </w:r>
           </w:p>
         </w:tc>
@@ -3080,31 +3073,7 @@
               <w:rPr>
                 <w:rFonts w:ascii="Arial" w:eastAsia="Arial" w:hAnsi="Arial" w:cs="Arial"/>
               </w:rPr>
-              <w:t>Este proceso se realiza cada vez qu</w:t>
-            </w:r>
-            <w:r>
-              <w:rPr>
-                <w:rFonts w:ascii="Arial" w:eastAsia="Arial" w:hAnsi="Arial" w:cs="Arial"/>
-              </w:rPr>
-              <w:t>e se quiere registrar un nuevo representante</w:t>
-            </w:r>
-            <w:r>
-              <w:rPr>
-                <w:rFonts w:ascii="Arial" w:eastAsia="Arial" w:hAnsi="Arial" w:cs="Arial"/>
-              </w:rPr>
-              <w:t xml:space="preserve"> y a la vez se q</w:t>
-            </w:r>
-            <w:r>
-              <w:rPr>
-                <w:rFonts w:ascii="Arial" w:eastAsia="Arial" w:hAnsi="Arial" w:cs="Arial"/>
-              </w:rPr>
-              <w:t xml:space="preserve">uiera modificar cualquier representante </w:t>
-            </w:r>
-            <w:r>
-              <w:rPr>
-                <w:rFonts w:ascii="Arial" w:eastAsia="Arial" w:hAnsi="Arial" w:cs="Arial"/>
-              </w:rPr>
-              <w:t>requerido.</w:t>
+              <w:t>Este proceso se realiza cada vez que se quiere crear un nuevo cargo y a la vez se quiera modificar cualquier cargo requerido.</w:t>
             </w:r>
           </w:p>
         </w:tc>
@@ -3333,7 +3302,19 @@
               <w:rPr>
                 <w:rFonts w:ascii="Arial" w:eastAsia="Arial" w:hAnsi="Arial" w:cs="Arial"/>
               </w:rPr>
-              <w:t>Información de las funcionalidades de Negocio</w:t>
+              <w:t xml:space="preserve">Información de las </w:t>
+            </w:r>
+            <w:r>
+              <w:rPr>
+                <w:rFonts w:ascii="Arial" w:eastAsia="Arial" w:hAnsi="Arial" w:cs="Arial"/>
+              </w:rPr>
+              <w:t>funcionalidades</w:t>
+            </w:r>
+            <w:r>
+              <w:rPr>
+                <w:rFonts w:ascii="Arial" w:eastAsia="Arial" w:hAnsi="Arial" w:cs="Arial"/>
+              </w:rPr>
+              <w:t xml:space="preserve"> de Negocio</w:t>
             </w:r>
           </w:p>
         </w:tc>
@@ -3357,7 +3338,13 @@
               <w:rPr>
                 <w:rFonts w:ascii="Arial" w:eastAsia="Arial" w:hAnsi="Arial" w:cs="Arial"/>
               </w:rPr>
-              <w:t>Funcionalidad de negocio elegida</w:t>
+              <w:t>Funcionalidad</w:t>
+            </w:r>
+            <w:r>
+              <w:rPr>
+                <w:rFonts w:ascii="Arial" w:eastAsia="Arial" w:hAnsi="Arial" w:cs="Arial"/>
+              </w:rPr>
+              <w:t xml:space="preserve"> de negocio elegida</w:t>
             </w:r>
           </w:p>
         </w:tc>
@@ -3408,7 +3395,7 @@
               <w:rPr>
                 <w:rFonts w:ascii="Arial" w:eastAsia="Arial" w:hAnsi="Arial" w:cs="Arial"/>
               </w:rPr>
-              <w:t>Consultar representante</w:t>
+              <w:t>Consultar cargos</w:t>
             </w:r>
           </w:p>
         </w:tc>
@@ -3432,7 +3419,13 @@
               <w:rPr>
                 <w:rFonts w:ascii="Arial" w:eastAsia="Arial" w:hAnsi="Arial" w:cs="Arial"/>
               </w:rPr>
-              <w:t>Funcionalidad de negocio elegida</w:t>
+              <w:t xml:space="preserve">Funcionalidad </w:t>
+            </w:r>
+            <w:r>
+              <w:rPr>
+                <w:rFonts w:ascii="Arial" w:eastAsia="Arial" w:hAnsi="Arial" w:cs="Arial"/>
+              </w:rPr>
+              <w:t>de negocio elegida</w:t>
             </w:r>
           </w:p>
         </w:tc>
@@ -3499,7 +3492,13 @@
               <w:rPr>
                 <w:rFonts w:ascii="Arial" w:eastAsia="Arial" w:hAnsi="Arial" w:cs="Arial"/>
               </w:rPr>
-              <w:t>Registrar  representante</w:t>
+              <w:t>Crear</w:t>
+            </w:r>
+            <w:r>
+              <w:rPr>
+                <w:rFonts w:ascii="Arial" w:eastAsia="Arial" w:hAnsi="Arial" w:cs="Arial"/>
+              </w:rPr>
+              <w:t xml:space="preserve"> un cargo</w:t>
             </w:r>
           </w:p>
         </w:tc>
@@ -3523,59 +3522,15 @@
               <w:rPr>
                 <w:rFonts w:ascii="Arial" w:eastAsia="Arial" w:hAnsi="Arial" w:cs="Arial"/>
               </w:rPr>
-              <w:t>Nombres del representante</w:t>
-            </w:r>
-          </w:p>
-          <w:p>
-            <w:pPr>
-              <w:rPr>
-                <w:rFonts w:ascii="Arial" w:eastAsia="Arial" w:hAnsi="Arial" w:cs="Arial"/>
-              </w:rPr>
-            </w:pPr>
-            <w:r>
-              <w:rPr>
-                <w:rFonts w:ascii="Arial" w:eastAsia="Arial" w:hAnsi="Arial" w:cs="Arial"/>
-              </w:rPr>
-              <w:t>Apellidos del representante</w:t>
-            </w:r>
-          </w:p>
-          <w:p>
-            <w:pPr>
-              <w:rPr>
-                <w:rFonts w:ascii="Arial" w:eastAsia="Arial" w:hAnsi="Arial" w:cs="Arial"/>
-              </w:rPr>
-            </w:pPr>
-            <w:r>
-              <w:rPr>
-                <w:rFonts w:ascii="Arial" w:eastAsia="Arial" w:hAnsi="Arial" w:cs="Arial"/>
-              </w:rPr>
-              <w:t>Correo electrónico del representante</w:t>
-            </w:r>
-          </w:p>
-          <w:p>
-            <w:pPr>
-              <w:rPr>
-                <w:rFonts w:ascii="Arial" w:eastAsia="Arial" w:hAnsi="Arial" w:cs="Arial"/>
-              </w:rPr>
-            </w:pPr>
-            <w:r>
-              <w:rPr>
-                <w:rFonts w:ascii="Arial" w:eastAsia="Arial" w:hAnsi="Arial" w:cs="Arial"/>
-              </w:rPr>
-              <w:t>Empresa del representante</w:t>
-            </w:r>
-          </w:p>
-          <w:p>
-            <w:pPr>
-              <w:rPr>
-                <w:rFonts w:ascii="Arial" w:eastAsia="Arial" w:hAnsi="Arial" w:cs="Arial"/>
-              </w:rPr>
-            </w:pPr>
-            <w:r>
-              <w:rPr>
-                <w:rFonts w:ascii="Arial" w:eastAsia="Arial" w:hAnsi="Arial" w:cs="Arial"/>
-              </w:rPr>
-              <w:t>Estado del representante: Activo o Inactivo</w:t>
+              <w:t>Nombre del cargo</w:t>
+            </w:r>
+          </w:p>
+          <w:p>
+            <w:r>
+              <w:rPr>
+                <w:rFonts w:ascii="Arial" w:eastAsia="Arial" w:hAnsi="Arial" w:cs="Arial"/>
+              </w:rPr>
+              <w:t>Descripción del cargo.</w:t>
             </w:r>
           </w:p>
         </w:tc>
@@ -3594,13 +3549,13 @@
               <w:rPr>
                 <w:rFonts w:ascii="Arial" w:eastAsia="Arial" w:hAnsi="Arial" w:cs="Arial"/>
               </w:rPr>
-              <w:t xml:space="preserve">Representante </w:t>
-            </w:r>
-            <w:r>
-              <w:rPr>
-                <w:rFonts w:ascii="Arial" w:eastAsia="Arial" w:hAnsi="Arial" w:cs="Arial"/>
-              </w:rPr>
-              <w:t>creado</w:t>
+              <w:t>Cargo</w:t>
+            </w:r>
+            <w:r>
+              <w:rPr>
+                <w:rFonts w:ascii="Arial" w:eastAsia="Arial" w:hAnsi="Arial" w:cs="Arial"/>
+              </w:rPr>
+              <w:t xml:space="preserve"> creado</w:t>
             </w:r>
           </w:p>
         </w:tc>
@@ -3654,7 +3609,7 @@
               <w:rPr>
                 <w:rFonts w:ascii="Arial" w:eastAsia="Arial" w:hAnsi="Arial" w:cs="Arial"/>
               </w:rPr>
-              <w:t>Modificar representante</w:t>
+              <w:t>Modificar cargo</w:t>
             </w:r>
           </w:p>
         </w:tc>
@@ -3678,13 +3633,7 @@
               <w:rPr>
                 <w:rFonts w:ascii="Arial" w:eastAsia="Arial" w:hAnsi="Arial" w:cs="Arial"/>
               </w:rPr>
-              <w:t>Representante</w:t>
-            </w:r>
-            <w:r>
-              <w:rPr>
-                <w:rFonts w:ascii="Arial" w:eastAsia="Arial" w:hAnsi="Arial" w:cs="Arial"/>
-              </w:rPr>
-              <w:t xml:space="preserve"> creado</w:t>
+              <w:t>Cargo creado</w:t>
             </w:r>
           </w:p>
         </w:tc>
@@ -3708,7 +3657,7 @@
               <w:rPr>
                 <w:rFonts w:ascii="Arial" w:eastAsia="Arial" w:hAnsi="Arial" w:cs="Arial"/>
               </w:rPr>
-              <w:t>Representante modificado</w:t>
+              <w:t>Cargo modificado</w:t>
             </w:r>
           </w:p>
         </w:tc>
@@ -3745,6 +3694,66 @@
         </w:rPr>
         <w:lastRenderedPageBreak/>
         <w:t>Diagrama del Proceso</w:t>
+      </w:r>
+    </w:p>
+    <w:p>
+      <w:pPr>
+        <w:pStyle w:val="Prrafodelista"/>
+        <w:spacing w:before="120" w:after="60"/>
+        <w:ind w:left="0"/>
+        <w:jc w:val="both"/>
+        <w:rPr>
+          <w:rFonts w:ascii="Arial" w:eastAsia="Arial" w:hAnsi="Arial" w:cs="Arial"/>
+          <w:b/>
+        </w:rPr>
+      </w:pPr>
+    </w:p>
+    <w:p>
+      <w:pPr>
+        <w:pStyle w:val="Prrafodelista"/>
+        <w:spacing w:before="120" w:after="60"/>
+        <w:ind w:left="708"/>
+        <w:jc w:val="both"/>
+      </w:pPr>
+      <w:r>
+        <w:rPr>
+          <w:noProof/>
+        </w:rPr>
+        <w:drawing>
+          <wp:inline distT="0" distB="0" distL="0" distR="0" wp14:anchorId="4551EE91" wp14:editId="0EC33CF9">
+            <wp:extent cx="5400040" cy="2437130"/>
+            <wp:effectExtent l="0" t="0" r="0" b="1270"/>
+            <wp:docPr id="1" name="Imagen 1"/>
+            <wp:cNvGraphicFramePr>
+              <a:graphicFrameLocks xmlns:a="http://schemas.openxmlformats.org/drawingml/2006/main" noChangeAspect="1"/>
+            </wp:cNvGraphicFramePr>
+            <a:graphic xmlns:a="http://schemas.openxmlformats.org/drawingml/2006/main">
+              <a:graphicData uri="http://schemas.openxmlformats.org/drawingml/2006/picture">
+                <pic:pic xmlns:pic="http://schemas.openxmlformats.org/drawingml/2006/picture">
+                  <pic:nvPicPr>
+                    <pic:cNvPr id="1" name=""/>
+                    <pic:cNvPicPr/>
+                  </pic:nvPicPr>
+                  <pic:blipFill>
+                    <a:blip r:embed="rId9"/>
+                    <a:stretch>
+                      <a:fillRect/>
+                    </a:stretch>
+                  </pic:blipFill>
+                  <pic:spPr>
+                    <a:xfrm>
+                      <a:off x="0" y="0"/>
+                      <a:ext cx="5400040" cy="2437130"/>
+                    </a:xfrm>
+                    <a:prstGeom prst="rect">
+                      <a:avLst/>
+                    </a:prstGeom>
+                  </pic:spPr>
+                </pic:pic>
+              </a:graphicData>
+            </a:graphic>
+          </wp:inline>
+        </w:drawing>
       </w:r>
     </w:p>
     <w:p>
@@ -3995,7 +4004,19 @@
               <w:rPr>
                 <w:rFonts w:ascii="Arial" w:eastAsia="Arial" w:hAnsi="Arial" w:cs="Arial"/>
               </w:rPr>
-              <w:t>Determinar la funcionalidad del negocio</w:t>
+              <w:t xml:space="preserve">Determinar la </w:t>
+            </w:r>
+            <w:r>
+              <w:rPr>
+                <w:rFonts w:ascii="Arial" w:eastAsia="Arial" w:hAnsi="Arial" w:cs="Arial"/>
+              </w:rPr>
+              <w:t>funcionalidad</w:t>
+            </w:r>
+            <w:r>
+              <w:rPr>
+                <w:rFonts w:ascii="Arial" w:eastAsia="Arial" w:hAnsi="Arial" w:cs="Arial"/>
+              </w:rPr>
+              <w:t xml:space="preserve"> del negocio</w:t>
             </w:r>
           </w:p>
         </w:tc>
@@ -4105,13 +4126,7 @@
               <w:rPr>
                 <w:rFonts w:ascii="Arial" w:eastAsia="Arial" w:hAnsi="Arial" w:cs="Arial"/>
               </w:rPr>
-              <w:t xml:space="preserve">Consultar </w:t>
-            </w:r>
-            <w:r>
-              <w:rPr>
-                <w:rFonts w:ascii="Arial" w:eastAsia="Arial" w:hAnsi="Arial" w:cs="Arial"/>
-              </w:rPr>
-              <w:t>representante</w:t>
+              <w:t>Consultar cargos</w:t>
             </w:r>
           </w:p>
         </w:tc>
@@ -4131,45 +4146,7 @@
               <w:rPr>
                 <w:rFonts w:ascii="Arial" w:eastAsia="Arial" w:hAnsi="Arial" w:cs="Arial"/>
               </w:rPr>
-              <w:t>Se  realiza cuando el administrador ingresa a la funcion</w:t>
-            </w:r>
-            <w:r>
-              <w:rPr>
-                <w:rFonts w:ascii="Arial" w:eastAsia="Arial" w:hAnsi="Arial" w:cs="Arial"/>
-              </w:rPr>
-              <w:t>alidad de mantenimiento de representante</w:t>
-            </w:r>
-            <w:r>
-              <w:rPr>
-                <w:rFonts w:ascii="Arial" w:eastAsia="Arial" w:hAnsi="Arial" w:cs="Arial"/>
-              </w:rPr>
-              <w:t>. Al ingresar se visu</w:t>
-            </w:r>
-            <w:r>
-              <w:rPr>
-                <w:rFonts w:ascii="Arial" w:eastAsia="Arial" w:hAnsi="Arial" w:cs="Arial"/>
-              </w:rPr>
-              <w:t>alizara un listado de los representantes</w:t>
-            </w:r>
-            <w:r>
-              <w:rPr>
-                <w:rFonts w:ascii="Arial" w:eastAsia="Arial" w:hAnsi="Arial" w:cs="Arial"/>
-              </w:rPr>
-              <w:t xml:space="preserve"> ya registrados </w:t>
-            </w:r>
-            <w:bookmarkStart w:id="4" w:name="_GoBack"/>
-            <w:bookmarkEnd w:id="4"/>
-            <w:r>
-              <w:rPr>
-                <w:rFonts w:ascii="Arial" w:eastAsia="Arial" w:hAnsi="Arial" w:cs="Arial"/>
-              </w:rPr>
-              <w:t>anteriormente</w:t>
-            </w:r>
-            <w:r>
-              <w:rPr>
-                <w:rFonts w:ascii="Arial" w:eastAsia="Arial" w:hAnsi="Arial" w:cs="Arial"/>
-              </w:rPr>
-              <w:t>.</w:t>
+              <w:t>Se  realiza cuando el administrador ingresa a la funcionalidad de mantenimiento de cargo. Al ingresar se visualizara un listado de los cargos ya registrados anteriormente</w:t>
             </w:r>
           </w:p>
         </w:tc>
@@ -4257,7 +4234,7 @@
               <w:rPr>
                 <w:rFonts w:ascii="Arial" w:eastAsia="Arial" w:hAnsi="Arial" w:cs="Arial"/>
               </w:rPr>
-              <w:t>Registrar representante</w:t>
+              <w:t>Crear un cargo</w:t>
             </w:r>
           </w:p>
         </w:tc>
@@ -4277,31 +4254,7 @@
               <w:rPr>
                 <w:rFonts w:ascii="Arial" w:eastAsia="Arial" w:hAnsi="Arial" w:cs="Arial"/>
               </w:rPr>
-              <w:t xml:space="preserve">Se realiza la creación de un </w:t>
-            </w:r>
-            <w:r>
-              <w:rPr>
-                <w:rFonts w:ascii="Arial" w:eastAsia="Arial" w:hAnsi="Arial" w:cs="Arial"/>
-              </w:rPr>
-              <w:t>representante</w:t>
-            </w:r>
-            <w:r>
-              <w:rPr>
-                <w:rFonts w:ascii="Arial" w:eastAsia="Arial" w:hAnsi="Arial" w:cs="Arial"/>
-              </w:rPr>
-              <w:t>, llenando los campos</w:t>
-            </w:r>
-            <w:r>
-              <w:rPr>
-                <w:rFonts w:ascii="Arial" w:eastAsia="Arial" w:hAnsi="Arial" w:cs="Arial"/>
-              </w:rPr>
-              <w:t xml:space="preserve"> que se muestran en el formulario</w:t>
-            </w:r>
-            <w:r>
-              <w:rPr>
-                <w:rFonts w:ascii="Arial" w:eastAsia="Arial" w:hAnsi="Arial" w:cs="Arial"/>
-              </w:rPr>
-              <w:t>.</w:t>
+              <w:t>Se realiza la creación de un cargo, llenando los campos con el nombre del cargo y la descripción del cargo.</w:t>
             </w:r>
           </w:p>
         </w:tc>
@@ -4386,13 +4339,7 @@
               <w:rPr>
                 <w:rFonts w:ascii="Arial" w:eastAsia="Arial" w:hAnsi="Arial" w:cs="Arial"/>
               </w:rPr>
-              <w:t xml:space="preserve">Modificar </w:t>
-            </w:r>
-            <w:r>
-              <w:rPr>
-                <w:rFonts w:ascii="Arial" w:eastAsia="Arial" w:hAnsi="Arial" w:cs="Arial"/>
-              </w:rPr>
-              <w:t>representante</w:t>
+              <w:t>Modificar cargo</w:t>
             </w:r>
           </w:p>
         </w:tc>
@@ -4412,31 +4359,7 @@
               <w:rPr>
                 <w:rFonts w:ascii="Arial" w:eastAsia="Arial" w:hAnsi="Arial" w:cs="Arial"/>
               </w:rPr>
-              <w:t xml:space="preserve">Se realiza un proceso de modificación de </w:t>
-            </w:r>
-            <w:r>
-              <w:rPr>
-                <w:rFonts w:ascii="Arial" w:eastAsia="Arial" w:hAnsi="Arial" w:cs="Arial"/>
-              </w:rPr>
-              <w:t>representante, para cada representante</w:t>
-            </w:r>
-            <w:r>
-              <w:rPr>
-                <w:rFonts w:ascii="Arial" w:eastAsia="Arial" w:hAnsi="Arial" w:cs="Arial"/>
-              </w:rPr>
-              <w:t xml:space="preserve"> ya creado anteriormente, logrando modificar</w:t>
-            </w:r>
-            <w:r>
-              <w:rPr>
-                <w:rFonts w:ascii="Arial" w:eastAsia="Arial" w:hAnsi="Arial" w:cs="Arial"/>
-              </w:rPr>
-              <w:t xml:space="preserve"> cualquier campo del representante</w:t>
-            </w:r>
-            <w:r>
-              <w:rPr>
-                <w:rFonts w:ascii="Arial" w:eastAsia="Arial" w:hAnsi="Arial" w:cs="Arial"/>
-              </w:rPr>
-              <w:t>.</w:t>
+              <w:t>Se realiza un proceso de modificación de cargo, para cada cargo ya creado anteriormente, logrando modificar ya sea el campo del nombre o el de la descripción.</w:t>
             </w:r>
           </w:p>
         </w:tc>
@@ -4587,7 +4510,7 @@
         <w:color w:val="auto"/>
         <w:sz w:val="22"/>
       </w:rPr>
-      <w:t>7</w:t>
+      <w:t>4</w:t>
     </w:r>
     <w:r>
       <w:rPr>

</xml_diff>

<commit_message>
proceso 1- mantenimiento de cursos
</commit_message>
<xml_diff>
--- a/BO/Librería de Trabajo/Gestión de Proyecto/BO_DN.docx
+++ b/BO/Librería de Trabajo/Gestión de Proyecto/BO_DN.docx
@@ -1,6 +1,6 @@
 
 <file path=word/document.xml><?xml version="1.0" encoding="utf-8"?>
-<w:document xmlns:wpc="http://schemas.microsoft.com/office/word/2010/wordprocessingCanvas" xmlns:mc="http://schemas.openxmlformats.org/markup-compatibility/2006" xmlns:o="urn:schemas-microsoft-com:office:office" xmlns:r="http://schemas.openxmlformats.org/officeDocument/2006/relationships" xmlns:m="http://schemas.openxmlformats.org/officeDocument/2006/math" xmlns:v="urn:schemas-microsoft-com:vml" xmlns:wp14="http://schemas.microsoft.com/office/word/2010/wordprocessingDrawing" xmlns:wp="http://schemas.openxmlformats.org/drawingml/2006/wordprocessingDrawing" xmlns:w10="urn:schemas-microsoft-com:office:word" xmlns:w="http://schemas.openxmlformats.org/wordprocessingml/2006/main" xmlns:w14="http://schemas.microsoft.com/office/word/2010/wordml" xmlns:w15="http://schemas.microsoft.com/office/word/2012/wordml" xmlns:wpg="http://schemas.microsoft.com/office/word/2010/wordprocessingGroup" xmlns:wpi="http://schemas.microsoft.com/office/word/2010/wordprocessingInk" xmlns:wne="http://schemas.microsoft.com/office/word/2006/wordml" xmlns:wps="http://schemas.microsoft.com/office/word/2010/wordprocessingShape" mc:Ignorable="w14 w15 wp14">
+<w:document xmlns:wpc="http://schemas.microsoft.com/office/word/2010/wordprocessingCanvas" xmlns:mc="http://schemas.openxmlformats.org/markup-compatibility/2006" xmlns:o="urn:schemas-microsoft-com:office:office" xmlns:r="http://schemas.openxmlformats.org/officeDocument/2006/relationships" xmlns:m="http://schemas.openxmlformats.org/officeDocument/2006/math" xmlns:v="urn:schemas-microsoft-com:vml" xmlns:wp14="http://schemas.microsoft.com/office/word/2010/wordprocessingDrawing" xmlns:wp="http://schemas.openxmlformats.org/drawingml/2006/wordprocessingDrawing" xmlns:w10="urn:schemas-microsoft-com:office:word" xmlns:w="http://schemas.openxmlformats.org/wordprocessingml/2006/main" xmlns:w14="http://schemas.microsoft.com/office/word/2010/wordml" xmlns:wpg="http://schemas.microsoft.com/office/word/2010/wordprocessingGroup" xmlns:wpi="http://schemas.microsoft.com/office/word/2010/wordprocessingInk" xmlns:wne="http://schemas.microsoft.com/office/word/2006/wordml" xmlns:wps="http://schemas.microsoft.com/office/word/2010/wordprocessingShape" mc:Ignorable="w14 wp14">
   <w:body>
     <w:p>
       <w:pPr>
@@ -210,8 +210,8 @@
     <w:p>
       <w:pPr>
         <w:sectPr>
-          <w:headerReference w:type="default" r:id="rId7"/>
-          <w:footerReference w:type="default" r:id="rId8"/>
+          <w:headerReference w:type="default" r:id="rId8"/>
+          <w:footerReference w:type="default" r:id="rId9"/>
           <w:pgSz w:w="11906" w:h="16838"/>
           <w:pgMar w:top="1684" w:right="1701" w:bottom="1417" w:left="1701" w:header="708" w:footer="708" w:gutter="0"/>
           <w:cols w:space="708"/>
@@ -998,8 +998,8 @@
           <w:rFonts w:ascii="Arial" w:hAnsi="Arial" w:cs="Arial"/>
         </w:rPr>
         <w:sectPr>
-          <w:headerReference w:type="default" r:id="rId9"/>
-          <w:footerReference w:type="default" r:id="rId10"/>
+          <w:headerReference w:type="default" r:id="rId10"/>
+          <w:footerReference w:type="default" r:id="rId11"/>
           <w:pgSz w:w="11906" w:h="16838"/>
           <w:pgMar w:top="1684" w:right="1701" w:bottom="1417" w:left="1701" w:header="708" w:footer="708" w:gutter="0"/>
           <w:cols w:space="708"/>
@@ -1191,6 +1191,2347 @@
           <w:docGrid w:linePitch="360"/>
         </w:sectPr>
       </w:pPr>
+    </w:p>
+    <w:p>
+      <w:pPr>
+        <w:numPr>
+          <w:ilvl w:val="0"/>
+          <w:numId w:val="6"/>
+        </w:numPr>
+        <w:spacing w:before="120" w:after="60"/>
+        <w:jc w:val="both"/>
+        <w:rPr>
+          <w:rFonts w:ascii="Arial" w:hAnsi="Arial" w:cs="Arial"/>
+          <w:sz w:val="22"/>
+          <w:szCs w:val="22"/>
+        </w:rPr>
+      </w:pPr>
+      <w:r>
+        <w:rPr>
+          <w:rFonts w:ascii="Arial" w:eastAsia="Arial" w:hAnsi="Arial" w:cs="Arial"/>
+          <w:b/>
+          <w:sz w:val="22"/>
+          <w:szCs w:val="22"/>
+        </w:rPr>
+        <w:lastRenderedPageBreak/>
+        <w:t xml:space="preserve">Proceso 1: </w:t>
+      </w:r>
+      <w:r>
+        <w:rPr>
+          <w:rFonts w:ascii="Arial" w:hAnsi="Arial" w:cs="Arial"/>
+          <w:b/>
+          <w:sz w:val="22"/>
+          <w:szCs w:val="22"/>
+        </w:rPr>
+        <w:t>Mantenimiento de Curso</w:t>
+      </w:r>
+      <w:r>
+        <w:rPr>
+          <w:rFonts w:ascii="Arial" w:eastAsia="Arial" w:hAnsi="Arial" w:cs="Arial"/>
+          <w:b/>
+          <w:sz w:val="22"/>
+          <w:szCs w:val="22"/>
+        </w:rPr>
+        <w:t xml:space="preserve"> (CUS)</w:t>
+      </w:r>
+    </w:p>
+    <w:p>
+      <w:pPr>
+        <w:spacing w:before="120" w:after="60"/>
+        <w:ind w:left="720"/>
+        <w:jc w:val="both"/>
+        <w:rPr>
+          <w:rFonts w:ascii="Arial" w:hAnsi="Arial" w:cs="Arial"/>
+          <w:sz w:val="22"/>
+          <w:szCs w:val="22"/>
+        </w:rPr>
+      </w:pPr>
+    </w:p>
+    <w:p>
+      <w:pPr>
+        <w:numPr>
+          <w:ilvl w:val="1"/>
+          <w:numId w:val="6"/>
+        </w:numPr>
+        <w:spacing w:before="120" w:after="60"/>
+        <w:ind w:left="720" w:hanging="718"/>
+        <w:jc w:val="both"/>
+        <w:rPr>
+          <w:rFonts w:ascii="Arial" w:hAnsi="Arial" w:cs="Arial"/>
+          <w:sz w:val="22"/>
+          <w:szCs w:val="22"/>
+        </w:rPr>
+      </w:pPr>
+      <w:r>
+        <w:rPr>
+          <w:rFonts w:ascii="Arial" w:eastAsia="Arial" w:hAnsi="Arial" w:cs="Arial"/>
+          <w:b/>
+          <w:sz w:val="22"/>
+          <w:szCs w:val="22"/>
+        </w:rPr>
+        <w:t>Ficha de Proceso</w:t>
+      </w:r>
+    </w:p>
+    <w:p>
+      <w:pPr>
+        <w:spacing w:before="120" w:after="60"/>
+        <w:ind w:left="720"/>
+        <w:jc w:val="both"/>
+        <w:rPr>
+          <w:rFonts w:ascii="Arial" w:hAnsi="Arial" w:cs="Arial"/>
+          <w:sz w:val="22"/>
+          <w:szCs w:val="22"/>
+        </w:rPr>
+      </w:pPr>
+    </w:p>
+    <w:tbl>
+      <w:tblPr>
+        <w:tblW w:w="9468" w:type="dxa"/>
+        <w:tblInd w:w="108" w:type="dxa"/>
+        <w:tblBorders>
+          <w:top w:val="single" w:sz="4" w:space="0" w:color="000000"/>
+          <w:left w:val="single" w:sz="4" w:space="0" w:color="000000"/>
+          <w:bottom w:val="single" w:sz="4" w:space="0" w:color="000000"/>
+          <w:right w:val="single" w:sz="4" w:space="0" w:color="000000"/>
+          <w:insideH w:val="single" w:sz="4" w:space="0" w:color="000000"/>
+          <w:insideV w:val="single" w:sz="4" w:space="0" w:color="000000"/>
+        </w:tblBorders>
+        <w:tblLayout w:type="fixed"/>
+        <w:tblLook w:val="0600" w:firstRow="0" w:lastRow="0" w:firstColumn="0" w:lastColumn="0" w:noHBand="1" w:noVBand="1"/>
+      </w:tblPr>
+      <w:tblGrid>
+        <w:gridCol w:w="1926"/>
+        <w:gridCol w:w="4028"/>
+        <w:gridCol w:w="1730"/>
+        <w:gridCol w:w="1784"/>
+      </w:tblGrid>
+      <w:tr>
+        <w:tc>
+          <w:tcPr>
+            <w:tcW w:w="1926" w:type="dxa"/>
+            <w:tcMar>
+              <w:top w:w="100" w:type="dxa"/>
+              <w:left w:w="108" w:type="dxa"/>
+              <w:bottom w:w="100" w:type="dxa"/>
+              <w:right w:w="108" w:type="dxa"/>
+            </w:tcMar>
+          </w:tcPr>
+          <w:p>
+            <w:pPr>
+              <w:rPr>
+                <w:rFonts w:ascii="Arial" w:hAnsi="Arial" w:cs="Arial"/>
+                <w:sz w:val="22"/>
+                <w:szCs w:val="22"/>
+              </w:rPr>
+            </w:pPr>
+            <w:r>
+              <w:rPr>
+                <w:rFonts w:ascii="Arial" w:eastAsia="Arial" w:hAnsi="Arial" w:cs="Arial"/>
+                <w:b/>
+                <w:sz w:val="22"/>
+                <w:szCs w:val="22"/>
+              </w:rPr>
+              <w:t xml:space="preserve">Número o código </w:t>
+            </w:r>
+          </w:p>
+          <w:p>
+            <w:pPr>
+              <w:rPr>
+                <w:rFonts w:ascii="Arial" w:hAnsi="Arial" w:cs="Arial"/>
+                <w:sz w:val="22"/>
+                <w:szCs w:val="22"/>
+              </w:rPr>
+            </w:pPr>
+            <w:r>
+              <w:rPr>
+                <w:rFonts w:ascii="Arial" w:eastAsia="Arial" w:hAnsi="Arial" w:cs="Arial"/>
+                <w:b/>
+                <w:sz w:val="22"/>
+                <w:szCs w:val="22"/>
+              </w:rPr>
+              <w:t>de proceso</w:t>
+            </w:r>
+          </w:p>
+        </w:tc>
+        <w:tc>
+          <w:tcPr>
+            <w:tcW w:w="4028" w:type="dxa"/>
+            <w:tcMar>
+              <w:top w:w="100" w:type="dxa"/>
+              <w:left w:w="108" w:type="dxa"/>
+              <w:bottom w:w="100" w:type="dxa"/>
+              <w:right w:w="108" w:type="dxa"/>
+            </w:tcMar>
+          </w:tcPr>
+          <w:p>
+            <w:pPr>
+              <w:rPr>
+                <w:rFonts w:ascii="Arial" w:hAnsi="Arial" w:cs="Arial"/>
+                <w:sz w:val="22"/>
+                <w:szCs w:val="22"/>
+              </w:rPr>
+            </w:pPr>
+            <w:r>
+              <w:rPr>
+                <w:rFonts w:ascii="Arial" w:eastAsia="Arial" w:hAnsi="Arial" w:cs="Arial"/>
+                <w:sz w:val="22"/>
+                <w:szCs w:val="22"/>
+              </w:rPr>
+              <w:t>PROC-00</w:t>
+            </w:r>
+            <w:r>
+              <w:rPr>
+                <w:rFonts w:ascii="Arial" w:eastAsia="Arial" w:hAnsi="Arial" w:cs="Arial"/>
+                <w:sz w:val="22"/>
+                <w:szCs w:val="22"/>
+              </w:rPr>
+              <w:t>1</w:t>
+            </w:r>
+          </w:p>
+        </w:tc>
+        <w:tc>
+          <w:tcPr>
+            <w:tcW w:w="1730" w:type="dxa"/>
+            <w:tcMar>
+              <w:top w:w="100" w:type="dxa"/>
+              <w:left w:w="108" w:type="dxa"/>
+              <w:bottom w:w="100" w:type="dxa"/>
+              <w:right w:w="108" w:type="dxa"/>
+            </w:tcMar>
+          </w:tcPr>
+          <w:p>
+            <w:pPr>
+              <w:rPr>
+                <w:rFonts w:ascii="Arial" w:hAnsi="Arial" w:cs="Arial"/>
+                <w:sz w:val="22"/>
+                <w:szCs w:val="22"/>
+              </w:rPr>
+            </w:pPr>
+            <w:r>
+              <w:rPr>
+                <w:rFonts w:ascii="Arial" w:eastAsia="Arial" w:hAnsi="Arial" w:cs="Arial"/>
+                <w:b/>
+                <w:sz w:val="22"/>
+                <w:szCs w:val="22"/>
+              </w:rPr>
+              <w:t>Proceso</w:t>
+            </w:r>
+          </w:p>
+        </w:tc>
+        <w:tc>
+          <w:tcPr>
+            <w:tcW w:w="1784" w:type="dxa"/>
+            <w:tcMar>
+              <w:top w:w="100" w:type="dxa"/>
+              <w:left w:w="108" w:type="dxa"/>
+              <w:bottom w:w="100" w:type="dxa"/>
+              <w:right w:w="108" w:type="dxa"/>
+            </w:tcMar>
+          </w:tcPr>
+          <w:p>
+            <w:pPr>
+              <w:rPr>
+                <w:rFonts w:ascii="Arial" w:hAnsi="Arial" w:cs="Arial"/>
+                <w:sz w:val="22"/>
+                <w:szCs w:val="22"/>
+              </w:rPr>
+            </w:pPr>
+            <w:r>
+              <w:rPr>
+                <w:rFonts w:ascii="Arial" w:eastAsia="Arial" w:hAnsi="Arial" w:cs="Arial"/>
+                <w:sz w:val="22"/>
+                <w:szCs w:val="22"/>
+              </w:rPr>
+              <w:t>Mantenimiento de cargo</w:t>
+            </w:r>
+          </w:p>
+          <w:p>
+            <w:pPr>
+              <w:rPr>
+                <w:rFonts w:ascii="Arial" w:hAnsi="Arial" w:cs="Arial"/>
+                <w:sz w:val="22"/>
+                <w:szCs w:val="22"/>
+              </w:rPr>
+            </w:pPr>
+          </w:p>
+        </w:tc>
+      </w:tr>
+      <w:tr>
+        <w:tc>
+          <w:tcPr>
+            <w:tcW w:w="1926" w:type="dxa"/>
+            <w:tcMar>
+              <w:top w:w="100" w:type="dxa"/>
+              <w:left w:w="108" w:type="dxa"/>
+              <w:bottom w:w="100" w:type="dxa"/>
+              <w:right w:w="108" w:type="dxa"/>
+            </w:tcMar>
+          </w:tcPr>
+          <w:p>
+            <w:pPr>
+              <w:rPr>
+                <w:rFonts w:ascii="Arial" w:hAnsi="Arial" w:cs="Arial"/>
+                <w:sz w:val="22"/>
+                <w:szCs w:val="22"/>
+              </w:rPr>
+            </w:pPr>
+          </w:p>
+        </w:tc>
+        <w:tc>
+          <w:tcPr>
+            <w:tcW w:w="4028" w:type="dxa"/>
+            <w:tcMar>
+              <w:top w:w="100" w:type="dxa"/>
+              <w:left w:w="108" w:type="dxa"/>
+              <w:bottom w:w="100" w:type="dxa"/>
+              <w:right w:w="108" w:type="dxa"/>
+            </w:tcMar>
+          </w:tcPr>
+          <w:p>
+            <w:pPr>
+              <w:rPr>
+                <w:rFonts w:ascii="Arial" w:hAnsi="Arial" w:cs="Arial"/>
+                <w:sz w:val="22"/>
+                <w:szCs w:val="22"/>
+              </w:rPr>
+            </w:pPr>
+          </w:p>
+        </w:tc>
+        <w:tc>
+          <w:tcPr>
+            <w:tcW w:w="1730" w:type="dxa"/>
+            <w:tcMar>
+              <w:top w:w="100" w:type="dxa"/>
+              <w:left w:w="108" w:type="dxa"/>
+              <w:bottom w:w="100" w:type="dxa"/>
+              <w:right w:w="108" w:type="dxa"/>
+            </w:tcMar>
+          </w:tcPr>
+          <w:p>
+            <w:pPr>
+              <w:rPr>
+                <w:rFonts w:ascii="Arial" w:hAnsi="Arial" w:cs="Arial"/>
+                <w:sz w:val="22"/>
+                <w:szCs w:val="22"/>
+              </w:rPr>
+            </w:pPr>
+            <w:r>
+              <w:rPr>
+                <w:rFonts w:ascii="Arial" w:eastAsia="Arial" w:hAnsi="Arial" w:cs="Arial"/>
+                <w:b/>
+                <w:sz w:val="22"/>
+                <w:szCs w:val="22"/>
+              </w:rPr>
+              <w:t>Responsable</w:t>
+            </w:r>
+          </w:p>
+        </w:tc>
+        <w:tc>
+          <w:tcPr>
+            <w:tcW w:w="1784" w:type="dxa"/>
+            <w:tcMar>
+              <w:top w:w="100" w:type="dxa"/>
+              <w:left w:w="108" w:type="dxa"/>
+              <w:bottom w:w="100" w:type="dxa"/>
+              <w:right w:w="108" w:type="dxa"/>
+            </w:tcMar>
+          </w:tcPr>
+          <w:p>
+            <w:pPr>
+              <w:rPr>
+                <w:rFonts w:ascii="Arial" w:hAnsi="Arial" w:cs="Arial"/>
+                <w:sz w:val="22"/>
+                <w:szCs w:val="22"/>
+              </w:rPr>
+            </w:pPr>
+            <w:r>
+              <w:rPr>
+                <w:rFonts w:ascii="Arial" w:eastAsia="Arial" w:hAnsi="Arial" w:cs="Arial"/>
+                <w:sz w:val="22"/>
+                <w:szCs w:val="22"/>
+              </w:rPr>
+              <w:t>Cruz Bravo Edgar Junior</w:t>
+            </w:r>
+          </w:p>
+          <w:p>
+            <w:pPr>
+              <w:rPr>
+                <w:rFonts w:ascii="Arial" w:hAnsi="Arial" w:cs="Arial"/>
+                <w:sz w:val="22"/>
+                <w:szCs w:val="22"/>
+              </w:rPr>
+            </w:pPr>
+          </w:p>
+        </w:tc>
+      </w:tr>
+      <w:tr>
+        <w:tc>
+          <w:tcPr>
+            <w:tcW w:w="1926" w:type="dxa"/>
+            <w:tcMar>
+              <w:top w:w="100" w:type="dxa"/>
+              <w:left w:w="108" w:type="dxa"/>
+              <w:bottom w:w="100" w:type="dxa"/>
+              <w:right w:w="108" w:type="dxa"/>
+            </w:tcMar>
+          </w:tcPr>
+          <w:p>
+            <w:pPr>
+              <w:rPr>
+                <w:rFonts w:ascii="Arial" w:hAnsi="Arial" w:cs="Arial"/>
+                <w:sz w:val="22"/>
+                <w:szCs w:val="22"/>
+              </w:rPr>
+            </w:pPr>
+          </w:p>
+          <w:p>
+            <w:pPr>
+              <w:rPr>
+                <w:rFonts w:ascii="Arial" w:hAnsi="Arial" w:cs="Arial"/>
+                <w:sz w:val="22"/>
+                <w:szCs w:val="22"/>
+              </w:rPr>
+            </w:pPr>
+            <w:r>
+              <w:rPr>
+                <w:rFonts w:ascii="Arial" w:eastAsia="Arial" w:hAnsi="Arial" w:cs="Arial"/>
+                <w:b/>
+                <w:sz w:val="22"/>
+                <w:szCs w:val="22"/>
+              </w:rPr>
+              <w:t>Objetivo / Propósito</w:t>
+            </w:r>
+          </w:p>
+        </w:tc>
+        <w:tc>
+          <w:tcPr>
+            <w:tcW w:w="4028" w:type="dxa"/>
+            <w:tcMar>
+              <w:top w:w="100" w:type="dxa"/>
+              <w:left w:w="108" w:type="dxa"/>
+              <w:bottom w:w="100" w:type="dxa"/>
+              <w:right w:w="108" w:type="dxa"/>
+            </w:tcMar>
+          </w:tcPr>
+          <w:p>
+            <w:pPr>
+              <w:rPr>
+                <w:rFonts w:ascii="Arial" w:eastAsia="Arial" w:hAnsi="Arial" w:cs="Arial"/>
+                <w:sz w:val="22"/>
+                <w:szCs w:val="22"/>
+              </w:rPr>
+            </w:pPr>
+            <w:r>
+              <w:rPr>
+                <w:rFonts w:ascii="Arial" w:eastAsia="Arial" w:hAnsi="Arial" w:cs="Arial"/>
+                <w:sz w:val="22"/>
+                <w:szCs w:val="22"/>
+              </w:rPr>
+              <w:t>Realizar el registro de un curso.</w:t>
+            </w:r>
+          </w:p>
+          <w:p>
+            <w:pPr>
+              <w:rPr>
+                <w:rFonts w:ascii="Arial" w:hAnsi="Arial" w:cs="Arial"/>
+                <w:sz w:val="22"/>
+                <w:szCs w:val="22"/>
+              </w:rPr>
+            </w:pPr>
+            <w:r>
+              <w:rPr>
+                <w:rFonts w:ascii="Arial" w:eastAsia="Arial" w:hAnsi="Arial" w:cs="Arial"/>
+                <w:sz w:val="22"/>
+                <w:szCs w:val="22"/>
+              </w:rPr>
+              <w:t>Editar cualquier curso.</w:t>
+            </w:r>
+          </w:p>
+        </w:tc>
+        <w:tc>
+          <w:tcPr>
+            <w:tcW w:w="1730" w:type="dxa"/>
+            <w:tcMar>
+              <w:top w:w="100" w:type="dxa"/>
+              <w:left w:w="108" w:type="dxa"/>
+              <w:bottom w:w="100" w:type="dxa"/>
+              <w:right w:w="108" w:type="dxa"/>
+            </w:tcMar>
+          </w:tcPr>
+          <w:p>
+            <w:pPr>
+              <w:spacing w:after="200" w:line="276" w:lineRule="auto"/>
+              <w:rPr>
+                <w:rFonts w:ascii="Arial" w:hAnsi="Arial" w:cs="Arial"/>
+                <w:sz w:val="22"/>
+                <w:szCs w:val="22"/>
+              </w:rPr>
+            </w:pPr>
+          </w:p>
+        </w:tc>
+        <w:tc>
+          <w:tcPr>
+            <w:tcW w:w="1784" w:type="dxa"/>
+            <w:tcMar>
+              <w:top w:w="100" w:type="dxa"/>
+              <w:left w:w="108" w:type="dxa"/>
+              <w:bottom w:w="100" w:type="dxa"/>
+              <w:right w:w="108" w:type="dxa"/>
+            </w:tcMar>
+          </w:tcPr>
+          <w:p>
+            <w:pPr>
+              <w:spacing w:after="200" w:line="276" w:lineRule="auto"/>
+              <w:rPr>
+                <w:rFonts w:ascii="Arial" w:hAnsi="Arial" w:cs="Arial"/>
+                <w:sz w:val="22"/>
+                <w:szCs w:val="22"/>
+              </w:rPr>
+            </w:pPr>
+          </w:p>
+        </w:tc>
+      </w:tr>
+      <w:tr>
+        <w:tc>
+          <w:tcPr>
+            <w:tcW w:w="1926" w:type="dxa"/>
+            <w:tcMar>
+              <w:top w:w="100" w:type="dxa"/>
+              <w:left w:w="108" w:type="dxa"/>
+              <w:bottom w:w="100" w:type="dxa"/>
+              <w:right w:w="108" w:type="dxa"/>
+            </w:tcMar>
+          </w:tcPr>
+          <w:p>
+            <w:pPr>
+              <w:rPr>
+                <w:rFonts w:ascii="Arial" w:hAnsi="Arial" w:cs="Arial"/>
+                <w:sz w:val="22"/>
+                <w:szCs w:val="22"/>
+              </w:rPr>
+            </w:pPr>
+            <w:r>
+              <w:rPr>
+                <w:rFonts w:ascii="Arial" w:eastAsia="Arial" w:hAnsi="Arial" w:cs="Arial"/>
+                <w:b/>
+                <w:sz w:val="22"/>
+                <w:szCs w:val="22"/>
+              </w:rPr>
+              <w:t>Frecuencia</w:t>
+            </w:r>
+          </w:p>
+        </w:tc>
+        <w:tc>
+          <w:tcPr>
+            <w:tcW w:w="4028" w:type="dxa"/>
+            <w:tcMar>
+              <w:top w:w="100" w:type="dxa"/>
+              <w:left w:w="108" w:type="dxa"/>
+              <w:bottom w:w="100" w:type="dxa"/>
+              <w:right w:w="108" w:type="dxa"/>
+            </w:tcMar>
+          </w:tcPr>
+          <w:p>
+            <w:pPr>
+              <w:rPr>
+                <w:rFonts w:ascii="Arial" w:hAnsi="Arial" w:cs="Arial"/>
+                <w:sz w:val="22"/>
+                <w:szCs w:val="22"/>
+              </w:rPr>
+            </w:pPr>
+            <w:r>
+              <w:rPr>
+                <w:rFonts w:ascii="Arial" w:eastAsia="Arial" w:hAnsi="Arial" w:cs="Arial"/>
+                <w:sz w:val="22"/>
+                <w:szCs w:val="22"/>
+              </w:rPr>
+              <w:t>Este proceso se realiza cada vez que se quiere crear un nuevo curso y a la vez se quiera modificar cualquier curso requerido.</w:t>
+            </w:r>
+          </w:p>
+        </w:tc>
+        <w:tc>
+          <w:tcPr>
+            <w:tcW w:w="1730" w:type="dxa"/>
+            <w:tcMar>
+              <w:top w:w="100" w:type="dxa"/>
+              <w:left w:w="108" w:type="dxa"/>
+              <w:bottom w:w="100" w:type="dxa"/>
+              <w:right w:w="108" w:type="dxa"/>
+            </w:tcMar>
+          </w:tcPr>
+          <w:p>
+            <w:pPr>
+              <w:spacing w:after="200" w:line="276" w:lineRule="auto"/>
+              <w:rPr>
+                <w:rFonts w:ascii="Arial" w:hAnsi="Arial" w:cs="Arial"/>
+                <w:sz w:val="22"/>
+                <w:szCs w:val="22"/>
+              </w:rPr>
+            </w:pPr>
+          </w:p>
+        </w:tc>
+        <w:tc>
+          <w:tcPr>
+            <w:tcW w:w="1784" w:type="dxa"/>
+            <w:tcMar>
+              <w:top w:w="100" w:type="dxa"/>
+              <w:left w:w="108" w:type="dxa"/>
+              <w:bottom w:w="100" w:type="dxa"/>
+              <w:right w:w="108" w:type="dxa"/>
+            </w:tcMar>
+          </w:tcPr>
+          <w:p>
+            <w:pPr>
+              <w:spacing w:after="200" w:line="276" w:lineRule="auto"/>
+              <w:rPr>
+                <w:rFonts w:ascii="Arial" w:hAnsi="Arial" w:cs="Arial"/>
+                <w:sz w:val="22"/>
+                <w:szCs w:val="22"/>
+              </w:rPr>
+            </w:pPr>
+          </w:p>
+        </w:tc>
+      </w:tr>
+    </w:tbl>
+    <w:p>
+      <w:pPr>
+        <w:rPr>
+          <w:rFonts w:ascii="Arial" w:hAnsi="Arial" w:cs="Arial"/>
+          <w:sz w:val="22"/>
+          <w:szCs w:val="22"/>
+        </w:rPr>
+      </w:pPr>
+    </w:p>
+    <w:p>
+      <w:pPr>
+        <w:rPr>
+          <w:rFonts w:ascii="Arial" w:hAnsi="Arial" w:cs="Arial"/>
+          <w:sz w:val="22"/>
+          <w:szCs w:val="22"/>
+        </w:rPr>
+      </w:pPr>
+    </w:p>
+    <w:p>
+      <w:pPr>
+        <w:rPr>
+          <w:rFonts w:ascii="Arial" w:hAnsi="Arial" w:cs="Arial"/>
+          <w:sz w:val="22"/>
+          <w:szCs w:val="22"/>
+        </w:rPr>
+      </w:pPr>
+    </w:p>
+    <w:p>
+      <w:pPr>
+        <w:rPr>
+          <w:rFonts w:ascii="Arial" w:hAnsi="Arial" w:cs="Arial"/>
+          <w:sz w:val="22"/>
+          <w:szCs w:val="22"/>
+        </w:rPr>
+      </w:pPr>
+    </w:p>
+    <w:p>
+      <w:pPr>
+        <w:rPr>
+          <w:rFonts w:ascii="Arial" w:hAnsi="Arial" w:cs="Arial"/>
+          <w:sz w:val="22"/>
+          <w:szCs w:val="22"/>
+        </w:rPr>
+      </w:pPr>
+    </w:p>
+    <w:p>
+      <w:pPr>
+        <w:rPr>
+          <w:rFonts w:ascii="Arial" w:hAnsi="Arial" w:cs="Arial"/>
+          <w:sz w:val="22"/>
+          <w:szCs w:val="22"/>
+        </w:rPr>
+      </w:pPr>
+    </w:p>
+    <w:tbl>
+      <w:tblPr>
+        <w:tblW w:w="9468" w:type="dxa"/>
+        <w:tblInd w:w="108" w:type="dxa"/>
+        <w:tblBorders>
+          <w:top w:val="single" w:sz="4" w:space="0" w:color="000000"/>
+          <w:left w:val="single" w:sz="4" w:space="0" w:color="000000"/>
+          <w:bottom w:val="single" w:sz="4" w:space="0" w:color="000000"/>
+          <w:right w:val="single" w:sz="4" w:space="0" w:color="000000"/>
+          <w:insideH w:val="single" w:sz="4" w:space="0" w:color="000000"/>
+          <w:insideV w:val="single" w:sz="4" w:space="0" w:color="000000"/>
+        </w:tblBorders>
+        <w:tblLayout w:type="fixed"/>
+        <w:tblLook w:val="0600" w:firstRow="0" w:lastRow="0" w:firstColumn="0" w:lastColumn="0" w:noHBand="1" w:noVBand="1"/>
+      </w:tblPr>
+      <w:tblGrid>
+        <w:gridCol w:w="1417"/>
+        <w:gridCol w:w="1910"/>
+        <w:gridCol w:w="4480"/>
+        <w:gridCol w:w="1661"/>
+      </w:tblGrid>
+      <w:tr>
+        <w:tc>
+          <w:tcPr>
+            <w:tcW w:w="1417" w:type="dxa"/>
+            <w:tcMar>
+              <w:top w:w="100" w:type="dxa"/>
+              <w:left w:w="108" w:type="dxa"/>
+              <w:bottom w:w="100" w:type="dxa"/>
+              <w:right w:w="108" w:type="dxa"/>
+            </w:tcMar>
+          </w:tcPr>
+          <w:p>
+            <w:pPr>
+              <w:jc w:val="center"/>
+              <w:rPr>
+                <w:rFonts w:ascii="Arial" w:hAnsi="Arial" w:cs="Arial"/>
+                <w:sz w:val="22"/>
+                <w:szCs w:val="22"/>
+              </w:rPr>
+            </w:pPr>
+            <w:r>
+              <w:rPr>
+                <w:rFonts w:ascii="Arial" w:eastAsia="Arial" w:hAnsi="Arial" w:cs="Arial"/>
+                <w:b/>
+                <w:sz w:val="22"/>
+                <w:szCs w:val="22"/>
+              </w:rPr>
+              <w:t>Identificador</w:t>
+            </w:r>
+          </w:p>
+        </w:tc>
+        <w:tc>
+          <w:tcPr>
+            <w:tcW w:w="1910" w:type="dxa"/>
+            <w:tcMar>
+              <w:top w:w="100" w:type="dxa"/>
+              <w:left w:w="108" w:type="dxa"/>
+              <w:bottom w:w="100" w:type="dxa"/>
+              <w:right w:w="108" w:type="dxa"/>
+            </w:tcMar>
+          </w:tcPr>
+          <w:p>
+            <w:pPr>
+              <w:jc w:val="center"/>
+              <w:rPr>
+                <w:rFonts w:ascii="Arial" w:hAnsi="Arial" w:cs="Arial"/>
+                <w:sz w:val="22"/>
+                <w:szCs w:val="22"/>
+              </w:rPr>
+            </w:pPr>
+            <w:r>
+              <w:rPr>
+                <w:rFonts w:ascii="Arial" w:eastAsia="Arial" w:hAnsi="Arial" w:cs="Arial"/>
+                <w:b/>
+                <w:sz w:val="22"/>
+                <w:szCs w:val="22"/>
+              </w:rPr>
+              <w:t>Actividad</w:t>
+            </w:r>
+          </w:p>
+        </w:tc>
+        <w:tc>
+          <w:tcPr>
+            <w:tcW w:w="4480" w:type="dxa"/>
+            <w:tcMar>
+              <w:top w:w="100" w:type="dxa"/>
+              <w:left w:w="108" w:type="dxa"/>
+              <w:bottom w:w="100" w:type="dxa"/>
+              <w:right w:w="108" w:type="dxa"/>
+            </w:tcMar>
+          </w:tcPr>
+          <w:p>
+            <w:pPr>
+              <w:jc w:val="center"/>
+              <w:rPr>
+                <w:rFonts w:ascii="Arial" w:hAnsi="Arial" w:cs="Arial"/>
+                <w:sz w:val="22"/>
+                <w:szCs w:val="22"/>
+              </w:rPr>
+            </w:pPr>
+            <w:r>
+              <w:rPr>
+                <w:rFonts w:ascii="Arial" w:eastAsia="Arial" w:hAnsi="Arial" w:cs="Arial"/>
+                <w:b/>
+                <w:sz w:val="22"/>
+                <w:szCs w:val="22"/>
+              </w:rPr>
+              <w:t>Datos de Entrada</w:t>
+            </w:r>
+          </w:p>
+        </w:tc>
+        <w:tc>
+          <w:tcPr>
+            <w:tcW w:w="1661" w:type="dxa"/>
+            <w:tcMar>
+              <w:top w:w="100" w:type="dxa"/>
+              <w:left w:w="108" w:type="dxa"/>
+              <w:bottom w:w="100" w:type="dxa"/>
+              <w:right w:w="108" w:type="dxa"/>
+            </w:tcMar>
+          </w:tcPr>
+          <w:p>
+            <w:pPr>
+              <w:jc w:val="center"/>
+              <w:rPr>
+                <w:rFonts w:ascii="Arial" w:hAnsi="Arial" w:cs="Arial"/>
+                <w:sz w:val="22"/>
+                <w:szCs w:val="22"/>
+              </w:rPr>
+            </w:pPr>
+            <w:r>
+              <w:rPr>
+                <w:rFonts w:ascii="Arial" w:eastAsia="Arial" w:hAnsi="Arial" w:cs="Arial"/>
+                <w:b/>
+                <w:sz w:val="22"/>
+                <w:szCs w:val="22"/>
+              </w:rPr>
+              <w:t>Datos de Salida</w:t>
+            </w:r>
+          </w:p>
+        </w:tc>
+      </w:tr>
+      <w:tr>
+        <w:tc>
+          <w:tcPr>
+            <w:tcW w:w="1417" w:type="dxa"/>
+            <w:tcMar>
+              <w:top w:w="100" w:type="dxa"/>
+              <w:left w:w="108" w:type="dxa"/>
+              <w:bottom w:w="100" w:type="dxa"/>
+              <w:right w:w="108" w:type="dxa"/>
+            </w:tcMar>
+          </w:tcPr>
+          <w:p>
+            <w:pPr>
+              <w:jc w:val="center"/>
+              <w:rPr>
+                <w:rFonts w:ascii="Arial" w:eastAsia="Arial" w:hAnsi="Arial" w:cs="Arial"/>
+                <w:sz w:val="22"/>
+                <w:szCs w:val="22"/>
+              </w:rPr>
+            </w:pPr>
+            <w:r>
+              <w:rPr>
+                <w:rFonts w:ascii="Arial" w:eastAsia="Arial" w:hAnsi="Arial" w:cs="Arial"/>
+                <w:sz w:val="22"/>
+                <w:szCs w:val="22"/>
+              </w:rPr>
+              <w:t>1</w:t>
+            </w:r>
+          </w:p>
+        </w:tc>
+        <w:tc>
+          <w:tcPr>
+            <w:tcW w:w="1910" w:type="dxa"/>
+            <w:tcMar>
+              <w:top w:w="100" w:type="dxa"/>
+              <w:left w:w="108" w:type="dxa"/>
+              <w:bottom w:w="100" w:type="dxa"/>
+              <w:right w:w="108" w:type="dxa"/>
+            </w:tcMar>
+          </w:tcPr>
+          <w:p>
+            <w:pPr>
+              <w:rPr>
+                <w:rFonts w:ascii="Arial" w:eastAsia="Arial" w:hAnsi="Arial" w:cs="Arial"/>
+                <w:sz w:val="22"/>
+                <w:szCs w:val="22"/>
+              </w:rPr>
+            </w:pPr>
+            <w:r>
+              <w:rPr>
+                <w:rFonts w:ascii="Arial" w:eastAsia="Arial" w:hAnsi="Arial" w:cs="Arial"/>
+                <w:sz w:val="22"/>
+                <w:szCs w:val="22"/>
+              </w:rPr>
+              <w:t>Determinar la funcionalidad del negocio</w:t>
+            </w:r>
+          </w:p>
+        </w:tc>
+        <w:tc>
+          <w:tcPr>
+            <w:tcW w:w="4480" w:type="dxa"/>
+            <w:tcMar>
+              <w:top w:w="100" w:type="dxa"/>
+              <w:left w:w="108" w:type="dxa"/>
+              <w:bottom w:w="100" w:type="dxa"/>
+              <w:right w:w="108" w:type="dxa"/>
+            </w:tcMar>
+          </w:tcPr>
+          <w:p>
+            <w:pPr>
+              <w:rPr>
+                <w:rFonts w:ascii="Arial" w:eastAsia="Arial" w:hAnsi="Arial" w:cs="Arial"/>
+                <w:sz w:val="22"/>
+                <w:szCs w:val="22"/>
+              </w:rPr>
+            </w:pPr>
+            <w:r>
+              <w:rPr>
+                <w:rFonts w:ascii="Arial" w:eastAsia="Arial" w:hAnsi="Arial" w:cs="Arial"/>
+                <w:sz w:val="22"/>
+                <w:szCs w:val="22"/>
+              </w:rPr>
+              <w:t>Información de las funcionalidades de Negocio.</w:t>
+            </w:r>
+          </w:p>
+        </w:tc>
+        <w:tc>
+          <w:tcPr>
+            <w:tcW w:w="1661" w:type="dxa"/>
+            <w:tcMar>
+              <w:top w:w="100" w:type="dxa"/>
+              <w:left w:w="108" w:type="dxa"/>
+              <w:bottom w:w="100" w:type="dxa"/>
+              <w:right w:w="108" w:type="dxa"/>
+            </w:tcMar>
+          </w:tcPr>
+          <w:p>
+            <w:pPr>
+              <w:rPr>
+                <w:rFonts w:ascii="Arial" w:eastAsia="Arial" w:hAnsi="Arial" w:cs="Arial"/>
+                <w:sz w:val="22"/>
+                <w:szCs w:val="22"/>
+              </w:rPr>
+            </w:pPr>
+            <w:r>
+              <w:rPr>
+                <w:rFonts w:ascii="Arial" w:eastAsia="Arial" w:hAnsi="Arial" w:cs="Arial"/>
+                <w:sz w:val="22"/>
+                <w:szCs w:val="22"/>
+              </w:rPr>
+              <w:t>Funcionalidad de negocio elegida.</w:t>
+            </w:r>
+          </w:p>
+        </w:tc>
+      </w:tr>
+      <w:tr>
+        <w:tc>
+          <w:tcPr>
+            <w:tcW w:w="1417" w:type="dxa"/>
+            <w:tcMar>
+              <w:top w:w="100" w:type="dxa"/>
+              <w:left w:w="108" w:type="dxa"/>
+              <w:bottom w:w="100" w:type="dxa"/>
+              <w:right w:w="108" w:type="dxa"/>
+            </w:tcMar>
+          </w:tcPr>
+          <w:p>
+            <w:pPr>
+              <w:jc w:val="center"/>
+              <w:rPr>
+                <w:rFonts w:ascii="Arial" w:eastAsia="Arial" w:hAnsi="Arial" w:cs="Arial"/>
+                <w:sz w:val="22"/>
+                <w:szCs w:val="22"/>
+              </w:rPr>
+            </w:pPr>
+            <w:r>
+              <w:rPr>
+                <w:rFonts w:ascii="Arial" w:eastAsia="Arial" w:hAnsi="Arial" w:cs="Arial"/>
+                <w:sz w:val="22"/>
+                <w:szCs w:val="22"/>
+              </w:rPr>
+              <w:t>2</w:t>
+            </w:r>
+          </w:p>
+        </w:tc>
+        <w:tc>
+          <w:tcPr>
+            <w:tcW w:w="1910" w:type="dxa"/>
+            <w:tcMar>
+              <w:top w:w="100" w:type="dxa"/>
+              <w:left w:w="108" w:type="dxa"/>
+              <w:bottom w:w="100" w:type="dxa"/>
+              <w:right w:w="108" w:type="dxa"/>
+            </w:tcMar>
+          </w:tcPr>
+          <w:p>
+            <w:pPr>
+              <w:rPr>
+                <w:rFonts w:ascii="Arial" w:eastAsia="Arial" w:hAnsi="Arial" w:cs="Arial"/>
+                <w:sz w:val="22"/>
+                <w:szCs w:val="22"/>
+              </w:rPr>
+            </w:pPr>
+            <w:r>
+              <w:rPr>
+                <w:rFonts w:ascii="Arial" w:eastAsia="Arial" w:hAnsi="Arial" w:cs="Arial"/>
+                <w:sz w:val="22"/>
+                <w:szCs w:val="22"/>
+              </w:rPr>
+              <w:t>Consultar cursos</w:t>
+            </w:r>
+          </w:p>
+        </w:tc>
+        <w:tc>
+          <w:tcPr>
+            <w:tcW w:w="4480" w:type="dxa"/>
+            <w:tcMar>
+              <w:top w:w="100" w:type="dxa"/>
+              <w:left w:w="108" w:type="dxa"/>
+              <w:bottom w:w="100" w:type="dxa"/>
+              <w:right w:w="108" w:type="dxa"/>
+            </w:tcMar>
+          </w:tcPr>
+          <w:p>
+            <w:pPr>
+              <w:rPr>
+                <w:rFonts w:ascii="Arial" w:eastAsia="Arial" w:hAnsi="Arial" w:cs="Arial"/>
+                <w:sz w:val="22"/>
+                <w:szCs w:val="22"/>
+              </w:rPr>
+            </w:pPr>
+            <w:r>
+              <w:rPr>
+                <w:rFonts w:ascii="Arial" w:eastAsia="Arial" w:hAnsi="Arial" w:cs="Arial"/>
+                <w:sz w:val="22"/>
+                <w:szCs w:val="22"/>
+              </w:rPr>
+              <w:t>Funcionalidad de negocio elegida.</w:t>
+            </w:r>
+          </w:p>
+        </w:tc>
+        <w:tc>
+          <w:tcPr>
+            <w:tcW w:w="1661" w:type="dxa"/>
+            <w:tcMar>
+              <w:top w:w="100" w:type="dxa"/>
+              <w:left w:w="108" w:type="dxa"/>
+              <w:bottom w:w="100" w:type="dxa"/>
+              <w:right w:w="108" w:type="dxa"/>
+            </w:tcMar>
+          </w:tcPr>
+          <w:p>
+            <w:pPr>
+              <w:rPr>
+                <w:rFonts w:ascii="Arial" w:eastAsia="Arial" w:hAnsi="Arial" w:cs="Arial"/>
+                <w:sz w:val="22"/>
+                <w:szCs w:val="22"/>
+              </w:rPr>
+            </w:pPr>
+            <w:r>
+              <w:rPr>
+                <w:rFonts w:ascii="Arial" w:eastAsia="Arial" w:hAnsi="Arial" w:cs="Arial"/>
+                <w:sz w:val="22"/>
+                <w:szCs w:val="22"/>
+              </w:rPr>
+              <w:t>Lista de cursos.</w:t>
+            </w:r>
+          </w:p>
+        </w:tc>
+      </w:tr>
+      <w:tr>
+        <w:tc>
+          <w:tcPr>
+            <w:tcW w:w="1417" w:type="dxa"/>
+            <w:tcMar>
+              <w:top w:w="100" w:type="dxa"/>
+              <w:left w:w="108" w:type="dxa"/>
+              <w:bottom w:w="100" w:type="dxa"/>
+              <w:right w:w="108" w:type="dxa"/>
+            </w:tcMar>
+          </w:tcPr>
+          <w:p>
+            <w:pPr>
+              <w:jc w:val="center"/>
+              <w:rPr>
+                <w:rFonts w:ascii="Arial" w:hAnsi="Arial" w:cs="Arial"/>
+                <w:sz w:val="22"/>
+                <w:szCs w:val="22"/>
+              </w:rPr>
+            </w:pPr>
+            <w:r>
+              <w:rPr>
+                <w:rFonts w:ascii="Arial" w:eastAsia="Arial" w:hAnsi="Arial" w:cs="Arial"/>
+                <w:sz w:val="22"/>
+                <w:szCs w:val="22"/>
+              </w:rPr>
+              <w:t>3</w:t>
+            </w:r>
+          </w:p>
+        </w:tc>
+        <w:tc>
+          <w:tcPr>
+            <w:tcW w:w="1910" w:type="dxa"/>
+            <w:tcMar>
+              <w:top w:w="100" w:type="dxa"/>
+              <w:left w:w="108" w:type="dxa"/>
+              <w:bottom w:w="100" w:type="dxa"/>
+              <w:right w:w="108" w:type="dxa"/>
+            </w:tcMar>
+          </w:tcPr>
+          <w:p>
+            <w:pPr>
+              <w:rPr>
+                <w:rFonts w:ascii="Arial" w:hAnsi="Arial" w:cs="Arial"/>
+                <w:sz w:val="22"/>
+                <w:szCs w:val="22"/>
+              </w:rPr>
+            </w:pPr>
+            <w:r>
+              <w:rPr>
+                <w:rFonts w:ascii="Arial" w:eastAsia="Arial" w:hAnsi="Arial" w:cs="Arial"/>
+                <w:sz w:val="22"/>
+                <w:szCs w:val="22"/>
+              </w:rPr>
+              <w:t>Crear un curso</w:t>
+            </w:r>
+          </w:p>
+        </w:tc>
+        <w:tc>
+          <w:tcPr>
+            <w:tcW w:w="4480" w:type="dxa"/>
+            <w:tcMar>
+              <w:top w:w="100" w:type="dxa"/>
+              <w:left w:w="108" w:type="dxa"/>
+              <w:bottom w:w="100" w:type="dxa"/>
+              <w:right w:w="108" w:type="dxa"/>
+            </w:tcMar>
+          </w:tcPr>
+          <w:p>
+            <w:pPr>
+              <w:rPr>
+                <w:rFonts w:ascii="Arial" w:eastAsia="Arial" w:hAnsi="Arial" w:cs="Arial"/>
+                <w:sz w:val="22"/>
+                <w:szCs w:val="22"/>
+              </w:rPr>
+            </w:pPr>
+            <w:r>
+              <w:rPr>
+                <w:rFonts w:ascii="Arial" w:eastAsia="Arial" w:hAnsi="Arial" w:cs="Arial"/>
+                <w:sz w:val="22"/>
+                <w:szCs w:val="22"/>
+              </w:rPr>
+              <w:t>-Nombre del curso.</w:t>
+            </w:r>
+          </w:p>
+          <w:p>
+            <w:pPr>
+              <w:rPr>
+                <w:rFonts w:ascii="Arial" w:hAnsi="Arial" w:cs="Arial"/>
+                <w:sz w:val="22"/>
+                <w:szCs w:val="22"/>
+              </w:rPr>
+            </w:pPr>
+            <w:r>
+              <w:rPr>
+                <w:rFonts w:ascii="Arial" w:eastAsia="Arial" w:hAnsi="Arial" w:cs="Arial"/>
+                <w:sz w:val="22"/>
+                <w:szCs w:val="22"/>
+              </w:rPr>
+              <w:t>-Descripción del curso.</w:t>
+            </w:r>
+          </w:p>
+        </w:tc>
+        <w:tc>
+          <w:tcPr>
+            <w:tcW w:w="1661" w:type="dxa"/>
+            <w:tcMar>
+              <w:top w:w="100" w:type="dxa"/>
+              <w:left w:w="108" w:type="dxa"/>
+              <w:bottom w:w="100" w:type="dxa"/>
+              <w:right w:w="108" w:type="dxa"/>
+            </w:tcMar>
+          </w:tcPr>
+          <w:p>
+            <w:pPr>
+              <w:rPr>
+                <w:rFonts w:ascii="Arial" w:hAnsi="Arial" w:cs="Arial"/>
+                <w:sz w:val="22"/>
+                <w:szCs w:val="22"/>
+              </w:rPr>
+            </w:pPr>
+            <w:r>
+              <w:rPr>
+                <w:rFonts w:ascii="Arial" w:eastAsia="Arial" w:hAnsi="Arial" w:cs="Arial"/>
+                <w:sz w:val="22"/>
+                <w:szCs w:val="22"/>
+              </w:rPr>
+              <w:t>Cursos creados.</w:t>
+            </w:r>
+          </w:p>
+        </w:tc>
+      </w:tr>
+      <w:tr>
+        <w:trPr>
+          <w:trHeight w:val="424"/>
+        </w:trPr>
+        <w:tc>
+          <w:tcPr>
+            <w:tcW w:w="1417" w:type="dxa"/>
+            <w:tcMar>
+              <w:top w:w="100" w:type="dxa"/>
+              <w:left w:w="108" w:type="dxa"/>
+              <w:bottom w:w="100" w:type="dxa"/>
+              <w:right w:w="108" w:type="dxa"/>
+            </w:tcMar>
+          </w:tcPr>
+          <w:p>
+            <w:pPr>
+              <w:jc w:val="center"/>
+              <w:rPr>
+                <w:rFonts w:ascii="Arial" w:eastAsia="Arial" w:hAnsi="Arial" w:cs="Arial"/>
+                <w:sz w:val="22"/>
+                <w:szCs w:val="22"/>
+              </w:rPr>
+            </w:pPr>
+            <w:r>
+              <w:rPr>
+                <w:rFonts w:ascii="Arial" w:eastAsia="Arial" w:hAnsi="Arial" w:cs="Arial"/>
+                <w:sz w:val="22"/>
+                <w:szCs w:val="22"/>
+              </w:rPr>
+              <w:t>4</w:t>
+            </w:r>
+          </w:p>
+        </w:tc>
+        <w:tc>
+          <w:tcPr>
+            <w:tcW w:w="1910" w:type="dxa"/>
+            <w:tcMar>
+              <w:top w:w="100" w:type="dxa"/>
+              <w:left w:w="108" w:type="dxa"/>
+              <w:bottom w:w="100" w:type="dxa"/>
+              <w:right w:w="108" w:type="dxa"/>
+            </w:tcMar>
+          </w:tcPr>
+          <w:p>
+            <w:pPr>
+              <w:rPr>
+                <w:rFonts w:ascii="Arial" w:eastAsia="Arial" w:hAnsi="Arial" w:cs="Arial"/>
+                <w:sz w:val="22"/>
+                <w:szCs w:val="22"/>
+              </w:rPr>
+            </w:pPr>
+            <w:r>
+              <w:rPr>
+                <w:rFonts w:ascii="Arial" w:eastAsia="Arial" w:hAnsi="Arial" w:cs="Arial"/>
+                <w:sz w:val="22"/>
+                <w:szCs w:val="22"/>
+              </w:rPr>
+              <w:t>Modificar curso</w:t>
+            </w:r>
+          </w:p>
+        </w:tc>
+        <w:tc>
+          <w:tcPr>
+            <w:tcW w:w="4480" w:type="dxa"/>
+            <w:tcMar>
+              <w:top w:w="100" w:type="dxa"/>
+              <w:left w:w="108" w:type="dxa"/>
+              <w:bottom w:w="100" w:type="dxa"/>
+              <w:right w:w="108" w:type="dxa"/>
+            </w:tcMar>
+          </w:tcPr>
+          <w:p>
+            <w:pPr>
+              <w:rPr>
+                <w:rFonts w:ascii="Arial" w:eastAsia="Arial" w:hAnsi="Arial" w:cs="Arial"/>
+                <w:sz w:val="22"/>
+                <w:szCs w:val="22"/>
+              </w:rPr>
+            </w:pPr>
+            <w:r>
+              <w:rPr>
+                <w:rFonts w:ascii="Arial" w:eastAsia="Arial" w:hAnsi="Arial" w:cs="Arial"/>
+                <w:sz w:val="22"/>
+                <w:szCs w:val="22"/>
+              </w:rPr>
+              <w:t>Curso creado.</w:t>
+            </w:r>
+          </w:p>
+        </w:tc>
+        <w:tc>
+          <w:tcPr>
+            <w:tcW w:w="1661" w:type="dxa"/>
+            <w:tcMar>
+              <w:top w:w="100" w:type="dxa"/>
+              <w:left w:w="108" w:type="dxa"/>
+              <w:bottom w:w="100" w:type="dxa"/>
+              <w:right w:w="108" w:type="dxa"/>
+            </w:tcMar>
+          </w:tcPr>
+          <w:p>
+            <w:pPr>
+              <w:rPr>
+                <w:rFonts w:ascii="Arial" w:eastAsia="Arial" w:hAnsi="Arial" w:cs="Arial"/>
+                <w:sz w:val="22"/>
+                <w:szCs w:val="22"/>
+              </w:rPr>
+            </w:pPr>
+            <w:r>
+              <w:rPr>
+                <w:rFonts w:ascii="Arial" w:eastAsia="Arial" w:hAnsi="Arial" w:cs="Arial"/>
+                <w:sz w:val="22"/>
+                <w:szCs w:val="22"/>
+              </w:rPr>
+              <w:t>Cargo modificado.</w:t>
+            </w:r>
+          </w:p>
+        </w:tc>
+      </w:tr>
+    </w:tbl>
+    <w:p>
+      <w:pPr>
+        <w:pStyle w:val="Prrafodelista"/>
+        <w:spacing w:before="120" w:after="60"/>
+        <w:ind w:left="0"/>
+        <w:jc w:val="both"/>
+        <w:rPr>
+          <w:rFonts w:ascii="Arial" w:hAnsi="Arial" w:cs="Arial"/>
+          <w:sz w:val="22"/>
+          <w:szCs w:val="22"/>
+        </w:rPr>
+        <w:sectPr>
+          <w:pgSz w:w="11906" w:h="16838"/>
+          <w:pgMar w:top="1684" w:right="1701" w:bottom="1417" w:left="1701" w:header="708" w:footer="708" w:gutter="0"/>
+          <w:cols w:space="708"/>
+          <w:docGrid w:linePitch="360"/>
+        </w:sectPr>
+      </w:pPr>
+    </w:p>
+    <w:p>
+      <w:pPr>
+        <w:pStyle w:val="Prrafodelista"/>
+        <w:numPr>
+          <w:ilvl w:val="1"/>
+          <w:numId w:val="6"/>
+        </w:numPr>
+        <w:spacing w:before="120" w:after="60"/>
+        <w:jc w:val="both"/>
+        <w:rPr>
+          <w:rFonts w:ascii="Arial" w:hAnsi="Arial" w:cs="Arial"/>
+          <w:sz w:val="22"/>
+          <w:szCs w:val="22"/>
+        </w:rPr>
+      </w:pPr>
+      <w:r>
+        <w:rPr>
+          <w:rFonts w:ascii="Arial" w:eastAsia="Arial" w:hAnsi="Arial" w:cs="Arial"/>
+          <w:b/>
+          <w:sz w:val="22"/>
+          <w:szCs w:val="22"/>
+        </w:rPr>
+        <w:lastRenderedPageBreak/>
+        <w:t>Diagrama del Proceso</w:t>
+      </w:r>
+    </w:p>
+    <w:p>
+      <w:pPr>
+        <w:pStyle w:val="Prrafodelista"/>
+        <w:spacing w:before="120" w:after="60"/>
+        <w:ind w:left="0"/>
+        <w:jc w:val="both"/>
+        <w:rPr>
+          <w:rFonts w:ascii="Arial" w:hAnsi="Arial" w:cs="Arial"/>
+          <w:sz w:val="22"/>
+          <w:szCs w:val="22"/>
+        </w:rPr>
+      </w:pPr>
+    </w:p>
+    <w:p>
+      <w:pPr>
+        <w:pStyle w:val="Prrafodelista"/>
+        <w:spacing w:before="120" w:after="60"/>
+        <w:ind w:left="0"/>
+        <w:jc w:val="both"/>
+        <w:rPr>
+          <w:rFonts w:ascii="Arial" w:hAnsi="Arial" w:cs="Arial"/>
+          <w:sz w:val="22"/>
+          <w:szCs w:val="22"/>
+        </w:rPr>
+      </w:pPr>
+      <w:r>
+        <w:rPr>
+          <w:rFonts w:ascii="Arial" w:hAnsi="Arial" w:cs="Arial"/>
+          <w:noProof/>
+          <w:sz w:val="22"/>
+          <w:szCs w:val="22"/>
+        </w:rPr>
+        <w:drawing>
+          <wp:inline distT="0" distB="0" distL="0" distR="0" wp14:anchorId="26275C94" wp14:editId="4F176957">
+            <wp:extent cx="5810250" cy="3419475"/>
+            <wp:effectExtent l="0" t="0" r="0" b="9525"/>
+            <wp:docPr id="4" name="Imagen 4"/>
+            <wp:cNvGraphicFramePr>
+              <a:graphicFrameLocks xmlns:a="http://schemas.openxmlformats.org/drawingml/2006/main" noChangeAspect="1"/>
+            </wp:cNvGraphicFramePr>
+            <a:graphic xmlns:a="http://schemas.openxmlformats.org/drawingml/2006/main">
+              <a:graphicData uri="http://schemas.openxmlformats.org/drawingml/2006/picture">
+                <pic:pic xmlns:pic="http://schemas.openxmlformats.org/drawingml/2006/picture">
+                  <pic:nvPicPr>
+                    <pic:cNvPr id="0" name="Picture 2"/>
+                    <pic:cNvPicPr>
+                      <a:picLocks noChangeAspect="1" noChangeArrowheads="1"/>
+                    </pic:cNvPicPr>
+                  </pic:nvPicPr>
+                  <pic:blipFill>
+                    <a:blip r:embed="rId12">
+                      <a:extLst>
+                        <a:ext uri="{28A0092B-C50C-407E-A947-70E740481C1C}">
+                          <a14:useLocalDpi xmlns:a14="http://schemas.microsoft.com/office/drawing/2010/main" val="0"/>
+                        </a:ext>
+                      </a:extLst>
+                    </a:blip>
+                    <a:srcRect/>
+                    <a:stretch>
+                      <a:fillRect/>
+                    </a:stretch>
+                  </pic:blipFill>
+                  <pic:spPr bwMode="auto">
+                    <a:xfrm>
+                      <a:off x="0" y="0"/>
+                      <a:ext cx="5810250" cy="3419475"/>
+                    </a:xfrm>
+                    <a:prstGeom prst="rect">
+                      <a:avLst/>
+                    </a:prstGeom>
+                    <a:noFill/>
+                    <a:ln>
+                      <a:noFill/>
+                    </a:ln>
+                  </pic:spPr>
+                </pic:pic>
+              </a:graphicData>
+            </a:graphic>
+          </wp:inline>
+        </w:drawing>
+      </w:r>
+    </w:p>
+    <w:p>
+      <w:pPr>
+        <w:pStyle w:val="Prrafodelista"/>
+        <w:spacing w:before="120" w:after="60"/>
+        <w:ind w:left="0"/>
+        <w:jc w:val="both"/>
+        <w:rPr>
+          <w:rFonts w:ascii="Arial" w:hAnsi="Arial" w:cs="Arial"/>
+          <w:sz w:val="22"/>
+          <w:szCs w:val="22"/>
+        </w:rPr>
+      </w:pPr>
+    </w:p>
+    <w:p>
+      <w:pPr>
+        <w:pStyle w:val="Prrafodelista"/>
+        <w:spacing w:before="120" w:after="60"/>
+        <w:ind w:left="0"/>
+        <w:jc w:val="both"/>
+        <w:rPr>
+          <w:rFonts w:ascii="Arial" w:hAnsi="Arial" w:cs="Arial"/>
+          <w:sz w:val="22"/>
+          <w:szCs w:val="22"/>
+        </w:rPr>
+      </w:pPr>
+    </w:p>
+    <w:p>
+      <w:pPr>
+        <w:pStyle w:val="Prrafodelista"/>
+        <w:spacing w:before="120" w:after="60"/>
+        <w:ind w:left="0"/>
+        <w:jc w:val="both"/>
+        <w:rPr>
+          <w:rFonts w:ascii="Arial" w:hAnsi="Arial" w:cs="Arial"/>
+          <w:sz w:val="22"/>
+          <w:szCs w:val="22"/>
+        </w:rPr>
+      </w:pPr>
+    </w:p>
+    <w:p>
+      <w:pPr>
+        <w:pStyle w:val="Prrafodelista"/>
+        <w:spacing w:before="120" w:after="60"/>
+        <w:ind w:left="0"/>
+        <w:jc w:val="both"/>
+        <w:rPr>
+          <w:rFonts w:ascii="Arial" w:hAnsi="Arial" w:cs="Arial"/>
+          <w:sz w:val="22"/>
+          <w:szCs w:val="22"/>
+        </w:rPr>
+      </w:pPr>
+    </w:p>
+    <w:p>
+      <w:pPr>
+        <w:pStyle w:val="Prrafodelista"/>
+        <w:numPr>
+          <w:ilvl w:val="1"/>
+          <w:numId w:val="6"/>
+        </w:numPr>
+        <w:spacing w:before="120" w:after="60"/>
+        <w:jc w:val="both"/>
+        <w:rPr>
+          <w:rFonts w:ascii="Arial" w:hAnsi="Arial" w:cs="Arial"/>
+          <w:sz w:val="22"/>
+          <w:szCs w:val="22"/>
+        </w:rPr>
+      </w:pPr>
+      <w:r>
+        <w:rPr>
+          <w:rFonts w:ascii="Arial" w:eastAsia="Arial" w:hAnsi="Arial" w:cs="Arial"/>
+          <w:b/>
+          <w:sz w:val="22"/>
+          <w:szCs w:val="22"/>
+        </w:rPr>
+        <w:t>Descripción de Actividades</w:t>
+      </w:r>
+    </w:p>
+    <w:p>
+      <w:pPr>
+        <w:pStyle w:val="Prrafodelista"/>
+        <w:rPr>
+          <w:rFonts w:ascii="Arial" w:hAnsi="Arial" w:cs="Arial"/>
+          <w:sz w:val="22"/>
+          <w:szCs w:val="22"/>
+        </w:rPr>
+      </w:pPr>
+    </w:p>
+    <w:p>
+      <w:pPr>
+        <w:pStyle w:val="Prrafodelista"/>
+        <w:spacing w:before="120" w:after="60"/>
+        <w:ind w:left="0"/>
+        <w:jc w:val="both"/>
+        <w:rPr>
+          <w:rFonts w:ascii="Arial" w:hAnsi="Arial" w:cs="Arial"/>
+          <w:sz w:val="22"/>
+          <w:szCs w:val="22"/>
+        </w:rPr>
+      </w:pPr>
+      <w:r>
+        <w:rPr>
+          <w:rFonts w:ascii="Arial" w:hAnsi="Arial" w:cs="Arial"/>
+          <w:sz w:val="22"/>
+          <w:szCs w:val="22"/>
+        </w:rPr>
+        <w:t>A continuación se procederá a describir las actividades, el rol que realiza la cada una de ellas y el tipo a la que pertenecen.</w:t>
+      </w:r>
+    </w:p>
+    <w:p>
+      <w:pPr>
+        <w:pStyle w:val="Prrafodelista"/>
+        <w:spacing w:before="120" w:after="60"/>
+        <w:ind w:left="0"/>
+        <w:jc w:val="both"/>
+        <w:rPr>
+          <w:rFonts w:ascii="Arial" w:hAnsi="Arial" w:cs="Arial"/>
+          <w:sz w:val="22"/>
+          <w:szCs w:val="22"/>
+        </w:rPr>
+      </w:pPr>
+    </w:p>
+    <w:tbl>
+      <w:tblPr>
+        <w:tblW w:w="9468" w:type="dxa"/>
+        <w:tblInd w:w="108" w:type="dxa"/>
+        <w:tblBorders>
+          <w:top w:val="single" w:sz="4" w:space="0" w:color="auto"/>
+          <w:left w:val="single" w:sz="4" w:space="0" w:color="auto"/>
+          <w:bottom w:val="single" w:sz="4" w:space="0" w:color="auto"/>
+          <w:right w:val="single" w:sz="4" w:space="0" w:color="auto"/>
+          <w:insideH w:val="single" w:sz="4" w:space="0" w:color="auto"/>
+          <w:insideV w:val="single" w:sz="4" w:space="0" w:color="auto"/>
+        </w:tblBorders>
+        <w:tblLayout w:type="fixed"/>
+        <w:tblLook w:val="0600" w:firstRow="0" w:lastRow="0" w:firstColumn="0" w:lastColumn="0" w:noHBand="1" w:noVBand="1"/>
+      </w:tblPr>
+      <w:tblGrid>
+        <w:gridCol w:w="416"/>
+        <w:gridCol w:w="1535"/>
+        <w:gridCol w:w="4712"/>
+        <w:gridCol w:w="1701"/>
+        <w:gridCol w:w="1104"/>
+      </w:tblGrid>
+      <w:tr>
+        <w:trPr>
+          <w:trHeight w:val="420"/>
+        </w:trPr>
+        <w:tc>
+          <w:tcPr>
+            <w:tcW w:w="416" w:type="dxa"/>
+            <w:shd w:val="clear" w:color="auto" w:fill="FFFFFF"/>
+            <w:tcMar>
+              <w:top w:w="100" w:type="dxa"/>
+              <w:left w:w="108" w:type="dxa"/>
+              <w:bottom w:w="100" w:type="dxa"/>
+              <w:right w:w="108" w:type="dxa"/>
+            </w:tcMar>
+          </w:tcPr>
+          <w:p>
+            <w:pPr>
+              <w:jc w:val="center"/>
+              <w:rPr>
+                <w:rFonts w:ascii="Arial" w:hAnsi="Arial" w:cs="Arial"/>
+                <w:sz w:val="22"/>
+                <w:szCs w:val="22"/>
+              </w:rPr>
+            </w:pPr>
+            <w:r>
+              <w:rPr>
+                <w:rFonts w:ascii="Arial" w:eastAsia="Arial" w:hAnsi="Arial" w:cs="Arial"/>
+                <w:b/>
+                <w:sz w:val="22"/>
+                <w:szCs w:val="22"/>
+              </w:rPr>
+              <w:t>ID</w:t>
+            </w:r>
+          </w:p>
+        </w:tc>
+        <w:tc>
+          <w:tcPr>
+            <w:tcW w:w="1535" w:type="dxa"/>
+            <w:shd w:val="clear" w:color="auto" w:fill="FFFFFF"/>
+            <w:tcMar>
+              <w:top w:w="100" w:type="dxa"/>
+              <w:left w:w="108" w:type="dxa"/>
+              <w:bottom w:w="100" w:type="dxa"/>
+              <w:right w:w="108" w:type="dxa"/>
+            </w:tcMar>
+          </w:tcPr>
+          <w:p>
+            <w:pPr>
+              <w:jc w:val="center"/>
+              <w:rPr>
+                <w:rFonts w:ascii="Arial" w:hAnsi="Arial" w:cs="Arial"/>
+                <w:sz w:val="22"/>
+                <w:szCs w:val="22"/>
+              </w:rPr>
+            </w:pPr>
+            <w:r>
+              <w:rPr>
+                <w:rFonts w:ascii="Arial" w:eastAsia="Arial" w:hAnsi="Arial" w:cs="Arial"/>
+                <w:b/>
+                <w:sz w:val="22"/>
+                <w:szCs w:val="22"/>
+              </w:rPr>
+              <w:t>Actividad</w:t>
+            </w:r>
+          </w:p>
+        </w:tc>
+        <w:tc>
+          <w:tcPr>
+            <w:tcW w:w="4712" w:type="dxa"/>
+            <w:shd w:val="clear" w:color="auto" w:fill="FFFFFF"/>
+            <w:tcMar>
+              <w:top w:w="100" w:type="dxa"/>
+              <w:left w:w="108" w:type="dxa"/>
+              <w:bottom w:w="100" w:type="dxa"/>
+              <w:right w:w="108" w:type="dxa"/>
+            </w:tcMar>
+          </w:tcPr>
+          <w:p>
+            <w:pPr>
+              <w:jc w:val="center"/>
+              <w:rPr>
+                <w:rFonts w:ascii="Arial" w:hAnsi="Arial" w:cs="Arial"/>
+                <w:sz w:val="22"/>
+                <w:szCs w:val="22"/>
+              </w:rPr>
+            </w:pPr>
+            <w:r>
+              <w:rPr>
+                <w:rFonts w:ascii="Arial" w:eastAsia="Arial" w:hAnsi="Arial" w:cs="Arial"/>
+                <w:b/>
+                <w:sz w:val="22"/>
+                <w:szCs w:val="22"/>
+              </w:rPr>
+              <w:t>Descripción</w:t>
+            </w:r>
+          </w:p>
+        </w:tc>
+        <w:tc>
+          <w:tcPr>
+            <w:tcW w:w="1701" w:type="dxa"/>
+            <w:shd w:val="clear" w:color="auto" w:fill="FFFFFF"/>
+            <w:tcMar>
+              <w:top w:w="100" w:type="dxa"/>
+              <w:left w:w="108" w:type="dxa"/>
+              <w:bottom w:w="100" w:type="dxa"/>
+              <w:right w:w="108" w:type="dxa"/>
+            </w:tcMar>
+          </w:tcPr>
+          <w:p>
+            <w:pPr>
+              <w:jc w:val="center"/>
+              <w:rPr>
+                <w:rFonts w:ascii="Arial" w:hAnsi="Arial" w:cs="Arial"/>
+                <w:sz w:val="22"/>
+                <w:szCs w:val="22"/>
+              </w:rPr>
+            </w:pPr>
+            <w:r>
+              <w:rPr>
+                <w:rFonts w:ascii="Arial" w:eastAsia="Arial" w:hAnsi="Arial" w:cs="Arial"/>
+                <w:b/>
+                <w:sz w:val="22"/>
+                <w:szCs w:val="22"/>
+              </w:rPr>
+              <w:t>Rol</w:t>
+            </w:r>
+          </w:p>
+        </w:tc>
+        <w:tc>
+          <w:tcPr>
+            <w:tcW w:w="1104" w:type="dxa"/>
+            <w:shd w:val="clear" w:color="auto" w:fill="FFFFFF"/>
+            <w:tcMar>
+              <w:top w:w="100" w:type="dxa"/>
+              <w:left w:w="108" w:type="dxa"/>
+              <w:bottom w:w="100" w:type="dxa"/>
+              <w:right w:w="108" w:type="dxa"/>
+            </w:tcMar>
+          </w:tcPr>
+          <w:p>
+            <w:pPr>
+              <w:jc w:val="center"/>
+              <w:rPr>
+                <w:rFonts w:ascii="Arial" w:hAnsi="Arial" w:cs="Arial"/>
+                <w:sz w:val="22"/>
+                <w:szCs w:val="22"/>
+              </w:rPr>
+            </w:pPr>
+            <w:r>
+              <w:rPr>
+                <w:rFonts w:ascii="Arial" w:eastAsia="Arial" w:hAnsi="Arial" w:cs="Arial"/>
+                <w:b/>
+                <w:sz w:val="22"/>
+                <w:szCs w:val="22"/>
+              </w:rPr>
+              <w:t>Tipo</w:t>
+            </w:r>
+          </w:p>
+        </w:tc>
+      </w:tr>
+      <w:tr>
+        <w:trPr>
+          <w:trHeight w:val="1060"/>
+        </w:trPr>
+        <w:tc>
+          <w:tcPr>
+            <w:tcW w:w="416" w:type="dxa"/>
+            <w:shd w:val="clear" w:color="auto" w:fill="FFFFFF"/>
+            <w:tcMar>
+              <w:top w:w="100" w:type="dxa"/>
+              <w:left w:w="108" w:type="dxa"/>
+              <w:bottom w:w="100" w:type="dxa"/>
+              <w:right w:w="108" w:type="dxa"/>
+            </w:tcMar>
+          </w:tcPr>
+          <w:p>
+            <w:pPr>
+              <w:rPr>
+                <w:rFonts w:ascii="Arial" w:hAnsi="Arial" w:cs="Arial"/>
+                <w:sz w:val="22"/>
+                <w:szCs w:val="22"/>
+              </w:rPr>
+            </w:pPr>
+            <w:r>
+              <w:rPr>
+                <w:rFonts w:ascii="Arial" w:eastAsia="Arial" w:hAnsi="Arial" w:cs="Arial"/>
+                <w:sz w:val="22"/>
+                <w:szCs w:val="22"/>
+              </w:rPr>
+              <w:t>1</w:t>
+            </w:r>
+          </w:p>
+        </w:tc>
+        <w:tc>
+          <w:tcPr>
+            <w:tcW w:w="1535" w:type="dxa"/>
+            <w:shd w:val="clear" w:color="auto" w:fill="FFFFFF"/>
+            <w:tcMar>
+              <w:top w:w="100" w:type="dxa"/>
+              <w:left w:w="108" w:type="dxa"/>
+              <w:bottom w:w="100" w:type="dxa"/>
+              <w:right w:w="108" w:type="dxa"/>
+            </w:tcMar>
+          </w:tcPr>
+          <w:p>
+            <w:pPr>
+              <w:rPr>
+                <w:rFonts w:ascii="Arial" w:eastAsia="Arial" w:hAnsi="Arial" w:cs="Arial"/>
+                <w:sz w:val="22"/>
+                <w:szCs w:val="22"/>
+              </w:rPr>
+            </w:pPr>
+            <w:r>
+              <w:rPr>
+                <w:rFonts w:ascii="Arial" w:eastAsia="Arial" w:hAnsi="Arial" w:cs="Arial"/>
+                <w:sz w:val="22"/>
+                <w:szCs w:val="22"/>
+              </w:rPr>
+              <w:t>Determinar la funcionalidad del negocio.</w:t>
+            </w:r>
+          </w:p>
+        </w:tc>
+        <w:tc>
+          <w:tcPr>
+            <w:tcW w:w="4712" w:type="dxa"/>
+            <w:shd w:val="clear" w:color="auto" w:fill="FFFFFF"/>
+            <w:tcMar>
+              <w:top w:w="100" w:type="dxa"/>
+              <w:left w:w="108" w:type="dxa"/>
+              <w:bottom w:w="100" w:type="dxa"/>
+              <w:right w:w="108" w:type="dxa"/>
+            </w:tcMar>
+          </w:tcPr>
+          <w:p>
+            <w:pPr>
+              <w:rPr>
+                <w:rFonts w:ascii="Arial" w:hAnsi="Arial" w:cs="Arial"/>
+                <w:sz w:val="22"/>
+                <w:szCs w:val="22"/>
+              </w:rPr>
+            </w:pPr>
+            <w:r>
+              <w:rPr>
+                <w:rFonts w:ascii="Arial" w:eastAsia="Arial" w:hAnsi="Arial" w:cs="Arial"/>
+                <w:sz w:val="22"/>
+                <w:szCs w:val="22"/>
+              </w:rPr>
+              <w:t>Cuando el administrador decide ingresar a las funcionalidades de mantenimiento del sistema.</w:t>
+            </w:r>
+          </w:p>
+        </w:tc>
+        <w:tc>
+          <w:tcPr>
+            <w:tcW w:w="1701" w:type="dxa"/>
+            <w:shd w:val="clear" w:color="auto" w:fill="FFFFFF"/>
+            <w:tcMar>
+              <w:top w:w="100" w:type="dxa"/>
+              <w:left w:w="108" w:type="dxa"/>
+              <w:bottom w:w="100" w:type="dxa"/>
+              <w:right w:w="108" w:type="dxa"/>
+            </w:tcMar>
+          </w:tcPr>
+          <w:p>
+            <w:pPr>
+              <w:rPr>
+                <w:rFonts w:ascii="Arial" w:hAnsi="Arial" w:cs="Arial"/>
+                <w:sz w:val="22"/>
+                <w:szCs w:val="22"/>
+              </w:rPr>
+            </w:pPr>
+            <w:r>
+              <w:rPr>
+                <w:rFonts w:ascii="Arial" w:eastAsia="Arial" w:hAnsi="Arial" w:cs="Arial"/>
+                <w:sz w:val="22"/>
+                <w:szCs w:val="22"/>
+              </w:rPr>
+              <w:t>Administrador</w:t>
+            </w:r>
+          </w:p>
+        </w:tc>
+        <w:tc>
+          <w:tcPr>
+            <w:tcW w:w="1104" w:type="dxa"/>
+            <w:shd w:val="clear" w:color="auto" w:fill="FFFFFF"/>
+            <w:tcMar>
+              <w:top w:w="100" w:type="dxa"/>
+              <w:left w:w="108" w:type="dxa"/>
+              <w:bottom w:w="100" w:type="dxa"/>
+              <w:right w:w="108" w:type="dxa"/>
+            </w:tcMar>
+          </w:tcPr>
+          <w:p>
+            <w:pPr>
+              <w:rPr>
+                <w:rFonts w:ascii="Arial" w:hAnsi="Arial" w:cs="Arial"/>
+                <w:sz w:val="22"/>
+                <w:szCs w:val="22"/>
+              </w:rPr>
+            </w:pPr>
+            <w:r>
+              <w:rPr>
+                <w:rFonts w:ascii="Arial" w:eastAsia="Arial" w:hAnsi="Arial" w:cs="Arial"/>
+                <w:sz w:val="22"/>
+                <w:szCs w:val="22"/>
+              </w:rPr>
+              <w:t>Manual</w:t>
+            </w:r>
+          </w:p>
+        </w:tc>
+      </w:tr>
+      <w:tr>
+        <w:trPr>
+          <w:trHeight w:val="900"/>
+        </w:trPr>
+        <w:tc>
+          <w:tcPr>
+            <w:tcW w:w="416" w:type="dxa"/>
+            <w:shd w:val="clear" w:color="auto" w:fill="FFFFFF"/>
+            <w:tcMar>
+              <w:top w:w="100" w:type="dxa"/>
+              <w:left w:w="108" w:type="dxa"/>
+              <w:bottom w:w="100" w:type="dxa"/>
+              <w:right w:w="108" w:type="dxa"/>
+            </w:tcMar>
+          </w:tcPr>
+          <w:p>
+            <w:pPr>
+              <w:rPr>
+                <w:rFonts w:ascii="Arial" w:hAnsi="Arial" w:cs="Arial"/>
+                <w:sz w:val="22"/>
+                <w:szCs w:val="22"/>
+              </w:rPr>
+            </w:pPr>
+            <w:r>
+              <w:rPr>
+                <w:rFonts w:ascii="Arial" w:eastAsia="Arial" w:hAnsi="Arial" w:cs="Arial"/>
+                <w:sz w:val="22"/>
+                <w:szCs w:val="22"/>
+              </w:rPr>
+              <w:t>2</w:t>
+            </w:r>
+          </w:p>
+        </w:tc>
+        <w:tc>
+          <w:tcPr>
+            <w:tcW w:w="1535" w:type="dxa"/>
+            <w:shd w:val="clear" w:color="auto" w:fill="FFFFFF"/>
+            <w:tcMar>
+              <w:top w:w="100" w:type="dxa"/>
+              <w:left w:w="108" w:type="dxa"/>
+              <w:bottom w:w="100" w:type="dxa"/>
+              <w:right w:w="108" w:type="dxa"/>
+            </w:tcMar>
+          </w:tcPr>
+          <w:p>
+            <w:pPr>
+              <w:rPr>
+                <w:rFonts w:ascii="Arial" w:eastAsia="Arial" w:hAnsi="Arial" w:cs="Arial"/>
+                <w:sz w:val="22"/>
+                <w:szCs w:val="22"/>
+              </w:rPr>
+            </w:pPr>
+            <w:r>
+              <w:rPr>
+                <w:rFonts w:ascii="Arial" w:eastAsia="Arial" w:hAnsi="Arial" w:cs="Arial"/>
+                <w:sz w:val="22"/>
+                <w:szCs w:val="22"/>
+              </w:rPr>
+              <w:t>Consultar cursos.</w:t>
+            </w:r>
+          </w:p>
+        </w:tc>
+        <w:tc>
+          <w:tcPr>
+            <w:tcW w:w="4712" w:type="dxa"/>
+            <w:shd w:val="clear" w:color="auto" w:fill="FFFFFF"/>
+            <w:tcMar>
+              <w:top w:w="100" w:type="dxa"/>
+              <w:left w:w="108" w:type="dxa"/>
+              <w:bottom w:w="100" w:type="dxa"/>
+              <w:right w:w="108" w:type="dxa"/>
+            </w:tcMar>
+          </w:tcPr>
+          <w:p>
+            <w:pPr>
+              <w:rPr>
+                <w:rFonts w:ascii="Arial" w:hAnsi="Arial" w:cs="Arial"/>
+                <w:sz w:val="22"/>
+                <w:szCs w:val="22"/>
+              </w:rPr>
+            </w:pPr>
+            <w:r>
+              <w:rPr>
+                <w:rFonts w:ascii="Arial" w:eastAsia="Arial" w:hAnsi="Arial" w:cs="Arial"/>
+                <w:sz w:val="22"/>
+                <w:szCs w:val="22"/>
+              </w:rPr>
+              <w:t>Se  realiza cuando el administrador ingresa a la funcionalidad de mantenimiento de curso. Al ingresar se visualizara un listado de los cursos ya registrados anteriormente</w:t>
+            </w:r>
+          </w:p>
+        </w:tc>
+        <w:tc>
+          <w:tcPr>
+            <w:tcW w:w="1701" w:type="dxa"/>
+            <w:shd w:val="clear" w:color="auto" w:fill="FFFFFF"/>
+            <w:tcMar>
+              <w:top w:w="100" w:type="dxa"/>
+              <w:left w:w="108" w:type="dxa"/>
+              <w:bottom w:w="100" w:type="dxa"/>
+              <w:right w:w="108" w:type="dxa"/>
+            </w:tcMar>
+          </w:tcPr>
+          <w:p>
+            <w:pPr>
+              <w:rPr>
+                <w:rFonts w:ascii="Arial" w:hAnsi="Arial" w:cs="Arial"/>
+                <w:sz w:val="22"/>
+                <w:szCs w:val="22"/>
+              </w:rPr>
+            </w:pPr>
+            <w:r>
+              <w:rPr>
+                <w:rFonts w:ascii="Arial" w:eastAsia="Arial" w:hAnsi="Arial" w:cs="Arial"/>
+                <w:sz w:val="22"/>
+                <w:szCs w:val="22"/>
+              </w:rPr>
+              <w:t>Administrador</w:t>
+            </w:r>
+          </w:p>
+        </w:tc>
+        <w:tc>
+          <w:tcPr>
+            <w:tcW w:w="1104" w:type="dxa"/>
+            <w:shd w:val="clear" w:color="auto" w:fill="FFFFFF"/>
+            <w:tcMar>
+              <w:top w:w="100" w:type="dxa"/>
+              <w:left w:w="108" w:type="dxa"/>
+              <w:bottom w:w="100" w:type="dxa"/>
+              <w:right w:w="108" w:type="dxa"/>
+            </w:tcMar>
+          </w:tcPr>
+          <w:p>
+            <w:pPr>
+              <w:rPr>
+                <w:rFonts w:ascii="Arial" w:hAnsi="Arial" w:cs="Arial"/>
+                <w:sz w:val="22"/>
+                <w:szCs w:val="22"/>
+              </w:rPr>
+            </w:pPr>
+            <w:r>
+              <w:rPr>
+                <w:rFonts w:ascii="Arial" w:eastAsia="Arial" w:hAnsi="Arial" w:cs="Arial"/>
+                <w:sz w:val="22"/>
+                <w:szCs w:val="22"/>
+              </w:rPr>
+              <w:t>Manual</w:t>
+            </w:r>
+          </w:p>
+        </w:tc>
+      </w:tr>
+      <w:tr>
+        <w:trPr>
+          <w:trHeight w:val="860"/>
+        </w:trPr>
+        <w:tc>
+          <w:tcPr>
+            <w:tcW w:w="416" w:type="dxa"/>
+            <w:shd w:val="clear" w:color="auto" w:fill="FFFFFF"/>
+            <w:tcMar>
+              <w:top w:w="100" w:type="dxa"/>
+              <w:left w:w="108" w:type="dxa"/>
+              <w:bottom w:w="100" w:type="dxa"/>
+              <w:right w:w="108" w:type="dxa"/>
+            </w:tcMar>
+          </w:tcPr>
+          <w:p>
+            <w:pPr>
+              <w:rPr>
+                <w:rFonts w:ascii="Arial" w:hAnsi="Arial" w:cs="Arial"/>
+                <w:sz w:val="22"/>
+                <w:szCs w:val="22"/>
+              </w:rPr>
+            </w:pPr>
+            <w:r>
+              <w:rPr>
+                <w:rFonts w:ascii="Arial" w:eastAsia="Arial" w:hAnsi="Arial" w:cs="Arial"/>
+                <w:sz w:val="22"/>
+                <w:szCs w:val="22"/>
+              </w:rPr>
+              <w:t>3</w:t>
+            </w:r>
+          </w:p>
+        </w:tc>
+        <w:tc>
+          <w:tcPr>
+            <w:tcW w:w="1535" w:type="dxa"/>
+            <w:shd w:val="clear" w:color="auto" w:fill="FFFFFF"/>
+            <w:tcMar>
+              <w:top w:w="100" w:type="dxa"/>
+              <w:left w:w="108" w:type="dxa"/>
+              <w:bottom w:w="100" w:type="dxa"/>
+              <w:right w:w="108" w:type="dxa"/>
+            </w:tcMar>
+          </w:tcPr>
+          <w:p>
+            <w:pPr>
+              <w:rPr>
+                <w:rFonts w:ascii="Arial" w:hAnsi="Arial" w:cs="Arial"/>
+                <w:sz w:val="22"/>
+                <w:szCs w:val="22"/>
+              </w:rPr>
+            </w:pPr>
+            <w:r>
+              <w:rPr>
+                <w:rFonts w:ascii="Arial" w:eastAsia="Arial" w:hAnsi="Arial" w:cs="Arial"/>
+                <w:sz w:val="22"/>
+                <w:szCs w:val="22"/>
+              </w:rPr>
+              <w:t>Crear un curso.</w:t>
+            </w:r>
+          </w:p>
+        </w:tc>
+        <w:tc>
+          <w:tcPr>
+            <w:tcW w:w="4712" w:type="dxa"/>
+            <w:shd w:val="clear" w:color="auto" w:fill="FFFFFF"/>
+            <w:tcMar>
+              <w:top w:w="100" w:type="dxa"/>
+              <w:left w:w="108" w:type="dxa"/>
+              <w:bottom w:w="100" w:type="dxa"/>
+              <w:right w:w="108" w:type="dxa"/>
+            </w:tcMar>
+          </w:tcPr>
+          <w:p>
+            <w:pPr>
+              <w:rPr>
+                <w:rFonts w:ascii="Arial" w:hAnsi="Arial" w:cs="Arial"/>
+                <w:sz w:val="22"/>
+                <w:szCs w:val="22"/>
+              </w:rPr>
+            </w:pPr>
+            <w:r>
+              <w:rPr>
+                <w:rFonts w:ascii="Arial" w:eastAsia="Arial" w:hAnsi="Arial" w:cs="Arial"/>
+                <w:sz w:val="22"/>
+                <w:szCs w:val="22"/>
+              </w:rPr>
+              <w:t>Se realiza la creación de un curso, llenando los campos con el nombre del curso y la descripción del curso.</w:t>
+            </w:r>
+          </w:p>
+        </w:tc>
+        <w:tc>
+          <w:tcPr>
+            <w:tcW w:w="1701" w:type="dxa"/>
+            <w:shd w:val="clear" w:color="auto" w:fill="FFFFFF"/>
+            <w:tcMar>
+              <w:top w:w="100" w:type="dxa"/>
+              <w:left w:w="108" w:type="dxa"/>
+              <w:bottom w:w="100" w:type="dxa"/>
+              <w:right w:w="108" w:type="dxa"/>
+            </w:tcMar>
+          </w:tcPr>
+          <w:p>
+            <w:pPr>
+              <w:rPr>
+                <w:rFonts w:ascii="Arial" w:hAnsi="Arial" w:cs="Arial"/>
+                <w:sz w:val="22"/>
+                <w:szCs w:val="22"/>
+              </w:rPr>
+            </w:pPr>
+            <w:r>
+              <w:rPr>
+                <w:rFonts w:ascii="Arial" w:eastAsia="Arial" w:hAnsi="Arial" w:cs="Arial"/>
+                <w:sz w:val="22"/>
+                <w:szCs w:val="22"/>
+              </w:rPr>
+              <w:t>Administrador</w:t>
+            </w:r>
+          </w:p>
+        </w:tc>
+        <w:tc>
+          <w:tcPr>
+            <w:tcW w:w="1104" w:type="dxa"/>
+            <w:shd w:val="clear" w:color="auto" w:fill="FFFFFF"/>
+            <w:tcMar>
+              <w:top w:w="100" w:type="dxa"/>
+              <w:left w:w="108" w:type="dxa"/>
+              <w:bottom w:w="100" w:type="dxa"/>
+              <w:right w:w="108" w:type="dxa"/>
+            </w:tcMar>
+          </w:tcPr>
+          <w:p>
+            <w:pPr>
+              <w:rPr>
+                <w:rFonts w:ascii="Arial" w:hAnsi="Arial" w:cs="Arial"/>
+                <w:sz w:val="22"/>
+                <w:szCs w:val="22"/>
+              </w:rPr>
+            </w:pPr>
+            <w:r>
+              <w:rPr>
+                <w:rFonts w:ascii="Arial" w:eastAsia="Arial" w:hAnsi="Arial" w:cs="Arial"/>
+                <w:sz w:val="22"/>
+                <w:szCs w:val="22"/>
+              </w:rPr>
+              <w:t>Manual</w:t>
+            </w:r>
+          </w:p>
+        </w:tc>
+      </w:tr>
+      <w:tr>
+        <w:trPr>
+          <w:trHeight w:val="1060"/>
+        </w:trPr>
+        <w:tc>
+          <w:tcPr>
+            <w:tcW w:w="416" w:type="dxa"/>
+            <w:shd w:val="clear" w:color="auto" w:fill="FFFFFF"/>
+            <w:tcMar>
+              <w:top w:w="100" w:type="dxa"/>
+              <w:left w:w="108" w:type="dxa"/>
+              <w:bottom w:w="100" w:type="dxa"/>
+              <w:right w:w="108" w:type="dxa"/>
+            </w:tcMar>
+          </w:tcPr>
+          <w:p>
+            <w:pPr>
+              <w:rPr>
+                <w:rFonts w:ascii="Arial" w:hAnsi="Arial" w:cs="Arial"/>
+                <w:sz w:val="22"/>
+                <w:szCs w:val="22"/>
+              </w:rPr>
+            </w:pPr>
+            <w:r>
+              <w:rPr>
+                <w:rFonts w:ascii="Arial" w:eastAsia="Arial" w:hAnsi="Arial" w:cs="Arial"/>
+                <w:sz w:val="22"/>
+                <w:szCs w:val="22"/>
+              </w:rPr>
+              <w:lastRenderedPageBreak/>
+              <w:t>4</w:t>
+            </w:r>
+          </w:p>
+        </w:tc>
+        <w:tc>
+          <w:tcPr>
+            <w:tcW w:w="1535" w:type="dxa"/>
+            <w:shd w:val="clear" w:color="auto" w:fill="FFFFFF"/>
+            <w:tcMar>
+              <w:top w:w="100" w:type="dxa"/>
+              <w:left w:w="108" w:type="dxa"/>
+              <w:bottom w:w="100" w:type="dxa"/>
+              <w:right w:w="108" w:type="dxa"/>
+            </w:tcMar>
+          </w:tcPr>
+          <w:p>
+            <w:pPr>
+              <w:rPr>
+                <w:rFonts w:ascii="Arial" w:hAnsi="Arial" w:cs="Arial"/>
+                <w:sz w:val="22"/>
+                <w:szCs w:val="22"/>
+              </w:rPr>
+            </w:pPr>
+            <w:r>
+              <w:rPr>
+                <w:rFonts w:ascii="Arial" w:eastAsia="Arial" w:hAnsi="Arial" w:cs="Arial"/>
+                <w:sz w:val="22"/>
+                <w:szCs w:val="22"/>
+              </w:rPr>
+              <w:t>Modificar curso.</w:t>
+            </w:r>
+          </w:p>
+        </w:tc>
+        <w:tc>
+          <w:tcPr>
+            <w:tcW w:w="4712" w:type="dxa"/>
+            <w:shd w:val="clear" w:color="auto" w:fill="FFFFFF"/>
+            <w:tcMar>
+              <w:top w:w="100" w:type="dxa"/>
+              <w:left w:w="108" w:type="dxa"/>
+              <w:bottom w:w="100" w:type="dxa"/>
+              <w:right w:w="108" w:type="dxa"/>
+            </w:tcMar>
+          </w:tcPr>
+          <w:p>
+            <w:pPr>
+              <w:rPr>
+                <w:rFonts w:ascii="Arial" w:hAnsi="Arial" w:cs="Arial"/>
+                <w:sz w:val="22"/>
+                <w:szCs w:val="22"/>
+              </w:rPr>
+            </w:pPr>
+            <w:r>
+              <w:rPr>
+                <w:rFonts w:ascii="Arial" w:eastAsia="Arial" w:hAnsi="Arial" w:cs="Arial"/>
+                <w:sz w:val="22"/>
+                <w:szCs w:val="22"/>
+              </w:rPr>
+              <w:t>Se realiza un proceso de modificación de curso, para cada curso ya creado anteriormente, logrando modificar ya sea el campo del nombre o el de la descripción.</w:t>
+            </w:r>
+          </w:p>
+        </w:tc>
+        <w:tc>
+          <w:tcPr>
+            <w:tcW w:w="1701" w:type="dxa"/>
+            <w:shd w:val="clear" w:color="auto" w:fill="FFFFFF"/>
+            <w:tcMar>
+              <w:top w:w="100" w:type="dxa"/>
+              <w:left w:w="108" w:type="dxa"/>
+              <w:bottom w:w="100" w:type="dxa"/>
+              <w:right w:w="108" w:type="dxa"/>
+            </w:tcMar>
+          </w:tcPr>
+          <w:p>
+            <w:pPr>
+              <w:rPr>
+                <w:rFonts w:ascii="Arial" w:hAnsi="Arial" w:cs="Arial"/>
+                <w:sz w:val="22"/>
+                <w:szCs w:val="22"/>
+              </w:rPr>
+            </w:pPr>
+            <w:r>
+              <w:rPr>
+                <w:rFonts w:ascii="Arial" w:eastAsia="Arial" w:hAnsi="Arial" w:cs="Arial"/>
+                <w:sz w:val="22"/>
+                <w:szCs w:val="22"/>
+              </w:rPr>
+              <w:t>Administrador</w:t>
+            </w:r>
+          </w:p>
+        </w:tc>
+        <w:tc>
+          <w:tcPr>
+            <w:tcW w:w="1104" w:type="dxa"/>
+            <w:shd w:val="clear" w:color="auto" w:fill="FFFFFF"/>
+            <w:tcMar>
+              <w:top w:w="100" w:type="dxa"/>
+              <w:left w:w="108" w:type="dxa"/>
+              <w:bottom w:w="100" w:type="dxa"/>
+              <w:right w:w="108" w:type="dxa"/>
+            </w:tcMar>
+          </w:tcPr>
+          <w:p>
+            <w:pPr>
+              <w:rPr>
+                <w:rFonts w:ascii="Arial" w:hAnsi="Arial" w:cs="Arial"/>
+                <w:sz w:val="22"/>
+                <w:szCs w:val="22"/>
+              </w:rPr>
+            </w:pPr>
+            <w:r>
+              <w:rPr>
+                <w:rFonts w:ascii="Arial" w:eastAsia="Arial" w:hAnsi="Arial" w:cs="Arial"/>
+                <w:sz w:val="22"/>
+                <w:szCs w:val="22"/>
+              </w:rPr>
+              <w:t>Manual</w:t>
+            </w:r>
+          </w:p>
+        </w:tc>
+      </w:tr>
+    </w:tbl>
+    <w:p>
+      <w:pPr>
+        <w:pStyle w:val="Prrafodelista"/>
+        <w:spacing w:before="120" w:after="60"/>
+        <w:ind w:left="0"/>
+        <w:jc w:val="both"/>
+        <w:rPr>
+          <w:rFonts w:ascii="Arial" w:hAnsi="Arial" w:cs="Arial"/>
+        </w:rPr>
+      </w:pPr>
+    </w:p>
+    <w:p>
+      <w:pPr>
+        <w:pStyle w:val="Prrafodelista"/>
+        <w:spacing w:before="120" w:after="60"/>
+        <w:ind w:left="0"/>
+        <w:jc w:val="both"/>
+        <w:rPr>
+          <w:rFonts w:ascii="Arial" w:hAnsi="Arial" w:cs="Arial"/>
+        </w:rPr>
+      </w:pPr>
+      <w:r>
+        <w:rPr>
+          <w:rFonts w:ascii="Arial" w:hAnsi="Arial" w:cs="Arial"/>
+        </w:rPr>
+        <w:t>&gt;&gt;&gt;&gt;&gt;&gt;&gt;&gt;&gt;&gt;&gt;&gt;&gt;Proceso 2</w:t>
+      </w:r>
+      <w:bookmarkStart w:id="1" w:name="_GoBack"/>
+      <w:bookmarkEnd w:id="1"/>
     </w:p>
     <w:p>
       <w:pPr>
@@ -2476,7 +4817,6 @@
         <w:rPr>
           <w:rFonts w:ascii="Arial" w:hAnsi="Arial" w:cs="Arial"/>
           <w:noProof/>
-          <w:lang w:val="es-ES" w:eastAsia="es-ES"/>
         </w:rPr>
         <w:drawing>
           <wp:inline distT="0" distB="0" distL="0" distR="0">
@@ -2496,7 +4836,7 @@
                     </pic:cNvPicPr>
                   </pic:nvPicPr>
                   <pic:blipFill>
-                    <a:blip r:embed="rId11">
+                    <a:blip r:embed="rId13">
                       <a:extLst>
                         <a:ext uri="{28A0092B-C50C-407E-A947-70E740481C1C}">
                           <a14:useLocalDpi xmlns:a14="http://schemas.microsoft.com/office/drawing/2010/main" val="0"/>
@@ -3175,8 +5515,6 @@
                 <w:rFonts w:ascii="Arial" w:hAnsi="Arial" w:cs="Arial"/>
               </w:rPr>
             </w:pPr>
-            <w:bookmarkStart w:id="1" w:name="_GoBack"/>
-            <w:bookmarkEnd w:id="1"/>
             <w:r>
               <w:rPr>
                 <w:rFonts w:ascii="Arial" w:eastAsia="Arial" w:hAnsi="Arial" w:cs="Arial"/>
@@ -6443,7 +8781,6 @@
       <w:r>
         <w:rPr>
           <w:noProof/>
-          <w:lang w:val="es-ES" w:eastAsia="es-ES"/>
         </w:rPr>
         <w:drawing>
           <wp:inline distT="0" distB="0" distL="0" distR="0" wp14:anchorId="1311454E" wp14:editId="189C69CD">
@@ -6461,7 +8798,7 @@
                     <pic:cNvPicPr/>
                   </pic:nvPicPr>
                   <pic:blipFill>
-                    <a:blip r:embed="rId12"/>
+                    <a:blip r:embed="rId14"/>
                     <a:stretch>
                       <a:fillRect/>
                     </a:stretch>
@@ -7386,7 +9723,7 @@
 </file>
 
 <file path=word/endnotes.xml><?xml version="1.0" encoding="utf-8"?>
-<w:endnotes xmlns:wpc="http://schemas.microsoft.com/office/word/2010/wordprocessingCanvas" xmlns:mc="http://schemas.openxmlformats.org/markup-compatibility/2006" xmlns:o="urn:schemas-microsoft-com:office:office" xmlns:r="http://schemas.openxmlformats.org/officeDocument/2006/relationships" xmlns:m="http://schemas.openxmlformats.org/officeDocument/2006/math" xmlns:v="urn:schemas-microsoft-com:vml" xmlns:wp14="http://schemas.microsoft.com/office/word/2010/wordprocessingDrawing" xmlns:wp="http://schemas.openxmlformats.org/drawingml/2006/wordprocessingDrawing" xmlns:w10="urn:schemas-microsoft-com:office:word" xmlns:w="http://schemas.openxmlformats.org/wordprocessingml/2006/main" xmlns:w14="http://schemas.microsoft.com/office/word/2010/wordml" xmlns:w15="http://schemas.microsoft.com/office/word/2012/wordml" xmlns:wpg="http://schemas.microsoft.com/office/word/2010/wordprocessingGroup" xmlns:wpi="http://schemas.microsoft.com/office/word/2010/wordprocessingInk" xmlns:wne="http://schemas.microsoft.com/office/word/2006/wordml" xmlns:wps="http://schemas.microsoft.com/office/word/2010/wordprocessingShape" mc:Ignorable="w14 w15 wp14">
+<w:endnotes xmlns:wpc="http://schemas.microsoft.com/office/word/2010/wordprocessingCanvas" xmlns:mc="http://schemas.openxmlformats.org/markup-compatibility/2006" xmlns:o="urn:schemas-microsoft-com:office:office" xmlns:r="http://schemas.openxmlformats.org/officeDocument/2006/relationships" xmlns:m="http://schemas.openxmlformats.org/officeDocument/2006/math" xmlns:v="urn:schemas-microsoft-com:vml" xmlns:wp14="http://schemas.microsoft.com/office/word/2010/wordprocessingDrawing" xmlns:wp="http://schemas.openxmlformats.org/drawingml/2006/wordprocessingDrawing" xmlns:w10="urn:schemas-microsoft-com:office:word" xmlns:w="http://schemas.openxmlformats.org/wordprocessingml/2006/main" xmlns:w14="http://schemas.microsoft.com/office/word/2010/wordml" xmlns:wpg="http://schemas.microsoft.com/office/word/2010/wordprocessingGroup" xmlns:wpi="http://schemas.microsoft.com/office/word/2010/wordprocessingInk" xmlns:wne="http://schemas.microsoft.com/office/word/2006/wordml" xmlns:wps="http://schemas.microsoft.com/office/word/2010/wordprocessingShape" mc:Ignorable="w14 wp14">
   <w:endnote w:type="separator" w:id="-1">
     <w:p>
       <w:r>
@@ -7405,7 +9742,7 @@
 </file>
 
 <file path=word/footer1.xml><?xml version="1.0" encoding="utf-8"?>
-<w:ftr xmlns:wpc="http://schemas.microsoft.com/office/word/2010/wordprocessingCanvas" xmlns:mc="http://schemas.openxmlformats.org/markup-compatibility/2006" xmlns:o="urn:schemas-microsoft-com:office:office" xmlns:r="http://schemas.openxmlformats.org/officeDocument/2006/relationships" xmlns:m="http://schemas.openxmlformats.org/officeDocument/2006/math" xmlns:v="urn:schemas-microsoft-com:vml" xmlns:wp14="http://schemas.microsoft.com/office/word/2010/wordprocessingDrawing" xmlns:wp="http://schemas.openxmlformats.org/drawingml/2006/wordprocessingDrawing" xmlns:w10="urn:schemas-microsoft-com:office:word" xmlns:w="http://schemas.openxmlformats.org/wordprocessingml/2006/main" xmlns:w14="http://schemas.microsoft.com/office/word/2010/wordml" xmlns:w15="http://schemas.microsoft.com/office/word/2012/wordml" xmlns:wpg="http://schemas.microsoft.com/office/word/2010/wordprocessingGroup" xmlns:wpi="http://schemas.microsoft.com/office/word/2010/wordprocessingInk" xmlns:wne="http://schemas.microsoft.com/office/word/2006/wordml" xmlns:wps="http://schemas.microsoft.com/office/word/2010/wordprocessingShape" mc:Ignorable="w14 w15 wp14">
+<w:ftr xmlns:wpc="http://schemas.microsoft.com/office/word/2010/wordprocessingCanvas" xmlns:mc="http://schemas.openxmlformats.org/markup-compatibility/2006" xmlns:o="urn:schemas-microsoft-com:office:office" xmlns:r="http://schemas.openxmlformats.org/officeDocument/2006/relationships" xmlns:m="http://schemas.openxmlformats.org/officeDocument/2006/math" xmlns:v="urn:schemas-microsoft-com:vml" xmlns:wp14="http://schemas.microsoft.com/office/word/2010/wordprocessingDrawing" xmlns:wp="http://schemas.openxmlformats.org/drawingml/2006/wordprocessingDrawing" xmlns:w10="urn:schemas-microsoft-com:office:word" xmlns:w="http://schemas.openxmlformats.org/wordprocessingml/2006/main" xmlns:w14="http://schemas.microsoft.com/office/word/2010/wordml" xmlns:wpg="http://schemas.microsoft.com/office/word/2010/wordprocessingGroup" xmlns:wpi="http://schemas.microsoft.com/office/word/2010/wordprocessingInk" xmlns:wne="http://schemas.microsoft.com/office/word/2006/wordml" xmlns:wps="http://schemas.microsoft.com/office/word/2010/wordprocessingShape" mc:Ignorable="w14 wp14">
   <w:p>
     <w:pPr>
       <w:pStyle w:val="Piedepgina"/>
@@ -7483,7 +9820,7 @@
 </file>
 
 <file path=word/footer2.xml><?xml version="1.0" encoding="utf-8"?>
-<w:ftr xmlns:wpc="http://schemas.microsoft.com/office/word/2010/wordprocessingCanvas" xmlns:mc="http://schemas.openxmlformats.org/markup-compatibility/2006" xmlns:o="urn:schemas-microsoft-com:office:office" xmlns:r="http://schemas.openxmlformats.org/officeDocument/2006/relationships" xmlns:m="http://schemas.openxmlformats.org/officeDocument/2006/math" xmlns:v="urn:schemas-microsoft-com:vml" xmlns:wp14="http://schemas.microsoft.com/office/word/2010/wordprocessingDrawing" xmlns:wp="http://schemas.openxmlformats.org/drawingml/2006/wordprocessingDrawing" xmlns:w10="urn:schemas-microsoft-com:office:word" xmlns:w="http://schemas.openxmlformats.org/wordprocessingml/2006/main" xmlns:w14="http://schemas.microsoft.com/office/word/2010/wordml" xmlns:w15="http://schemas.microsoft.com/office/word/2012/wordml" xmlns:wpg="http://schemas.microsoft.com/office/word/2010/wordprocessingGroup" xmlns:wpi="http://schemas.microsoft.com/office/word/2010/wordprocessingInk" xmlns:wne="http://schemas.microsoft.com/office/word/2006/wordml" xmlns:wps="http://schemas.microsoft.com/office/word/2010/wordprocessingShape" mc:Ignorable="w14 w15 wp14">
+<w:ftr xmlns:wpc="http://schemas.microsoft.com/office/word/2010/wordprocessingCanvas" xmlns:mc="http://schemas.openxmlformats.org/markup-compatibility/2006" xmlns:o="urn:schemas-microsoft-com:office:office" xmlns:r="http://schemas.openxmlformats.org/officeDocument/2006/relationships" xmlns:m="http://schemas.openxmlformats.org/officeDocument/2006/math" xmlns:v="urn:schemas-microsoft-com:vml" xmlns:wp14="http://schemas.microsoft.com/office/word/2010/wordprocessingDrawing" xmlns:wp="http://schemas.openxmlformats.org/drawingml/2006/wordprocessingDrawing" xmlns:w10="urn:schemas-microsoft-com:office:word" xmlns:w="http://schemas.openxmlformats.org/wordprocessingml/2006/main" xmlns:w14="http://schemas.microsoft.com/office/word/2010/wordml" xmlns:wpg="http://schemas.microsoft.com/office/word/2010/wordprocessingGroup" xmlns:wpi="http://schemas.microsoft.com/office/word/2010/wordprocessingInk" xmlns:wne="http://schemas.microsoft.com/office/word/2006/wordml" xmlns:wps="http://schemas.microsoft.com/office/word/2010/wordprocessingShape" mc:Ignorable="w14 wp14">
   <w:p>
     <w:pPr>
       <w:pStyle w:val="Piedepgina"/>
@@ -7540,7 +9877,7 @@
         <w:color w:val="auto"/>
         <w:sz w:val="22"/>
       </w:rPr>
-      <w:t>4</w:t>
+      <w:t>6</w:t>
     </w:r>
     <w:r>
       <w:rPr>
@@ -7561,7 +9898,7 @@
 </file>
 
 <file path=word/footnotes.xml><?xml version="1.0" encoding="utf-8"?>
-<w:footnotes xmlns:wpc="http://schemas.microsoft.com/office/word/2010/wordprocessingCanvas" xmlns:mc="http://schemas.openxmlformats.org/markup-compatibility/2006" xmlns:o="urn:schemas-microsoft-com:office:office" xmlns:r="http://schemas.openxmlformats.org/officeDocument/2006/relationships" xmlns:m="http://schemas.openxmlformats.org/officeDocument/2006/math" xmlns:v="urn:schemas-microsoft-com:vml" xmlns:wp14="http://schemas.microsoft.com/office/word/2010/wordprocessingDrawing" xmlns:wp="http://schemas.openxmlformats.org/drawingml/2006/wordprocessingDrawing" xmlns:w10="urn:schemas-microsoft-com:office:word" xmlns:w="http://schemas.openxmlformats.org/wordprocessingml/2006/main" xmlns:w14="http://schemas.microsoft.com/office/word/2010/wordml" xmlns:w15="http://schemas.microsoft.com/office/word/2012/wordml" xmlns:wpg="http://schemas.microsoft.com/office/word/2010/wordprocessingGroup" xmlns:wpi="http://schemas.microsoft.com/office/word/2010/wordprocessingInk" xmlns:wne="http://schemas.microsoft.com/office/word/2006/wordml" xmlns:wps="http://schemas.microsoft.com/office/word/2010/wordprocessingShape" mc:Ignorable="w14 w15 wp14">
+<w:footnotes xmlns:wpc="http://schemas.microsoft.com/office/word/2010/wordprocessingCanvas" xmlns:mc="http://schemas.openxmlformats.org/markup-compatibility/2006" xmlns:o="urn:schemas-microsoft-com:office:office" xmlns:r="http://schemas.openxmlformats.org/officeDocument/2006/relationships" xmlns:m="http://schemas.openxmlformats.org/officeDocument/2006/math" xmlns:v="urn:schemas-microsoft-com:vml" xmlns:wp14="http://schemas.microsoft.com/office/word/2010/wordprocessingDrawing" xmlns:wp="http://schemas.openxmlformats.org/drawingml/2006/wordprocessingDrawing" xmlns:w10="urn:schemas-microsoft-com:office:word" xmlns:w="http://schemas.openxmlformats.org/wordprocessingml/2006/main" xmlns:w14="http://schemas.microsoft.com/office/word/2010/wordml" xmlns:wpg="http://schemas.microsoft.com/office/word/2010/wordprocessingGroup" xmlns:wpi="http://schemas.microsoft.com/office/word/2010/wordprocessingInk" xmlns:wne="http://schemas.microsoft.com/office/word/2006/wordml" xmlns:wps="http://schemas.microsoft.com/office/word/2010/wordprocessingShape" mc:Ignorable="w14 wp14">
   <w:footnote w:type="separator" w:id="-1">
     <w:p>
       <w:r>
@@ -7580,7 +9917,7 @@
 </file>
 
 <file path=word/header1.xml><?xml version="1.0" encoding="utf-8"?>
-<w:hdr xmlns:wpc="http://schemas.microsoft.com/office/word/2010/wordprocessingCanvas" xmlns:mc="http://schemas.openxmlformats.org/markup-compatibility/2006" xmlns:o="urn:schemas-microsoft-com:office:office" xmlns:r="http://schemas.openxmlformats.org/officeDocument/2006/relationships" xmlns:m="http://schemas.openxmlformats.org/officeDocument/2006/math" xmlns:v="urn:schemas-microsoft-com:vml" xmlns:wp14="http://schemas.microsoft.com/office/word/2010/wordprocessingDrawing" xmlns:wp="http://schemas.openxmlformats.org/drawingml/2006/wordprocessingDrawing" xmlns:w10="urn:schemas-microsoft-com:office:word" xmlns:w="http://schemas.openxmlformats.org/wordprocessingml/2006/main" xmlns:w14="http://schemas.microsoft.com/office/word/2010/wordml" xmlns:w15="http://schemas.microsoft.com/office/word/2012/wordml" xmlns:wpg="http://schemas.microsoft.com/office/word/2010/wordprocessingGroup" xmlns:wpi="http://schemas.microsoft.com/office/word/2010/wordprocessingInk" xmlns:wne="http://schemas.microsoft.com/office/word/2006/wordml" xmlns:wps="http://schemas.microsoft.com/office/word/2010/wordprocessingShape" mc:Ignorable="w14 w15 wp14">
+<w:hdr xmlns:wpc="http://schemas.microsoft.com/office/word/2010/wordprocessingCanvas" xmlns:mc="http://schemas.openxmlformats.org/markup-compatibility/2006" xmlns:o="urn:schemas-microsoft-com:office:office" xmlns:r="http://schemas.openxmlformats.org/officeDocument/2006/relationships" xmlns:m="http://schemas.openxmlformats.org/officeDocument/2006/math" xmlns:v="urn:schemas-microsoft-com:vml" xmlns:wp14="http://schemas.microsoft.com/office/word/2010/wordprocessingDrawing" xmlns:wp="http://schemas.openxmlformats.org/drawingml/2006/wordprocessingDrawing" xmlns:w10="urn:schemas-microsoft-com:office:word" xmlns:w="http://schemas.openxmlformats.org/wordprocessingml/2006/main" xmlns:w14="http://schemas.microsoft.com/office/word/2010/wordml" xmlns:wpg="http://schemas.microsoft.com/office/word/2010/wordprocessingGroup" xmlns:wpi="http://schemas.microsoft.com/office/word/2010/wordprocessingInk" xmlns:wne="http://schemas.microsoft.com/office/word/2006/wordml" xmlns:wps="http://schemas.microsoft.com/office/word/2010/wordprocessingShape" mc:Ignorable="w14 wp14">
   <w:tbl>
     <w:tblPr>
       <w:tblStyle w:val="Tablaconcuadrcula"/>
@@ -7671,7 +10008,7 @@
 </file>
 
 <file path=word/header2.xml><?xml version="1.0" encoding="utf-8"?>
-<w:hdr xmlns:wpc="http://schemas.microsoft.com/office/word/2010/wordprocessingCanvas" xmlns:mc="http://schemas.openxmlformats.org/markup-compatibility/2006" xmlns:o="urn:schemas-microsoft-com:office:office" xmlns:r="http://schemas.openxmlformats.org/officeDocument/2006/relationships" xmlns:m="http://schemas.openxmlformats.org/officeDocument/2006/math" xmlns:v="urn:schemas-microsoft-com:vml" xmlns:wp14="http://schemas.microsoft.com/office/word/2010/wordprocessingDrawing" xmlns:wp="http://schemas.openxmlformats.org/drawingml/2006/wordprocessingDrawing" xmlns:w10="urn:schemas-microsoft-com:office:word" xmlns:w="http://schemas.openxmlformats.org/wordprocessingml/2006/main" xmlns:w14="http://schemas.microsoft.com/office/word/2010/wordml" xmlns:w15="http://schemas.microsoft.com/office/word/2012/wordml" xmlns:wpg="http://schemas.microsoft.com/office/word/2010/wordprocessingGroup" xmlns:wpi="http://schemas.microsoft.com/office/word/2010/wordprocessingInk" xmlns:wne="http://schemas.microsoft.com/office/word/2006/wordml" xmlns:wps="http://schemas.microsoft.com/office/word/2010/wordprocessingShape" mc:Ignorable="w14 w15 wp14">
+<w:hdr xmlns:wpc="http://schemas.microsoft.com/office/word/2010/wordprocessingCanvas" xmlns:mc="http://schemas.openxmlformats.org/markup-compatibility/2006" xmlns:o="urn:schemas-microsoft-com:office:office" xmlns:r="http://schemas.openxmlformats.org/officeDocument/2006/relationships" xmlns:m="http://schemas.openxmlformats.org/officeDocument/2006/math" xmlns:v="urn:schemas-microsoft-com:vml" xmlns:wp14="http://schemas.microsoft.com/office/word/2010/wordprocessingDrawing" xmlns:wp="http://schemas.openxmlformats.org/drawingml/2006/wordprocessingDrawing" xmlns:w10="urn:schemas-microsoft-com:office:word" xmlns:w="http://schemas.openxmlformats.org/wordprocessingml/2006/main" xmlns:w14="http://schemas.microsoft.com/office/word/2010/wordml" xmlns:wpg="http://schemas.microsoft.com/office/word/2010/wordprocessingGroup" xmlns:wpi="http://schemas.microsoft.com/office/word/2010/wordprocessingInk" xmlns:wne="http://schemas.microsoft.com/office/word/2006/wordml" xmlns:wps="http://schemas.microsoft.com/office/word/2010/wordprocessingShape" mc:Ignorable="w14 wp14">
   <w:tbl>
     <w:tblPr>
       <w:tblStyle w:val="Tablaconcuadrcula"/>
@@ -7762,7 +10099,7 @@
 </file>
 
 <file path=word/numbering.xml><?xml version="1.0" encoding="utf-8"?>
-<w:numbering xmlns:wpc="http://schemas.microsoft.com/office/word/2010/wordprocessingCanvas" xmlns:mc="http://schemas.openxmlformats.org/markup-compatibility/2006" xmlns:o="urn:schemas-microsoft-com:office:office" xmlns:r="http://schemas.openxmlformats.org/officeDocument/2006/relationships" xmlns:m="http://schemas.openxmlformats.org/officeDocument/2006/math" xmlns:v="urn:schemas-microsoft-com:vml" xmlns:wp14="http://schemas.microsoft.com/office/word/2010/wordprocessingDrawing" xmlns:wp="http://schemas.openxmlformats.org/drawingml/2006/wordprocessingDrawing" xmlns:w10="urn:schemas-microsoft-com:office:word" xmlns:w="http://schemas.openxmlformats.org/wordprocessingml/2006/main" xmlns:w14="http://schemas.microsoft.com/office/word/2010/wordml" xmlns:w15="http://schemas.microsoft.com/office/word/2012/wordml" xmlns:wpg="http://schemas.microsoft.com/office/word/2010/wordprocessingGroup" xmlns:wpi="http://schemas.microsoft.com/office/word/2010/wordprocessingInk" xmlns:wne="http://schemas.microsoft.com/office/word/2006/wordml" xmlns:wps="http://schemas.microsoft.com/office/word/2010/wordprocessingShape" mc:Ignorable="w14 w15 wp14">
+<w:numbering xmlns:wpc="http://schemas.microsoft.com/office/word/2010/wordprocessingCanvas" xmlns:mc="http://schemas.openxmlformats.org/markup-compatibility/2006" xmlns:o="urn:schemas-microsoft-com:office:office" xmlns:r="http://schemas.openxmlformats.org/officeDocument/2006/relationships" xmlns:m="http://schemas.openxmlformats.org/officeDocument/2006/math" xmlns:v="urn:schemas-microsoft-com:vml" xmlns:wp14="http://schemas.microsoft.com/office/word/2010/wordprocessingDrawing" xmlns:wp="http://schemas.openxmlformats.org/drawingml/2006/wordprocessingDrawing" xmlns:w10="urn:schemas-microsoft-com:office:word" xmlns:w="http://schemas.openxmlformats.org/wordprocessingml/2006/main" xmlns:w14="http://schemas.microsoft.com/office/word/2010/wordml" xmlns:wpg="http://schemas.microsoft.com/office/word/2010/wordprocessingGroup" xmlns:wpi="http://schemas.microsoft.com/office/word/2010/wordprocessingInk" xmlns:wne="http://schemas.microsoft.com/office/word/2006/wordml" xmlns:wps="http://schemas.microsoft.com/office/word/2010/wordprocessingShape" mc:Ignorable="w14 wp14">
   <w:abstractNum w:abstractNumId="0">
     <w:nsid w:val="0BC95FDE"/>
     <w:multiLevelType w:val="multilevel"/>
@@ -8132,7 +10469,7 @@
   <w:abstractNum w:abstractNumId="3">
     <w:nsid w:val="325E6EDE"/>
     <w:multiLevelType w:val="multilevel"/>
-    <w:tmpl w:val="15189F76"/>
+    <w:tmpl w:val="5CF0D9BE"/>
     <w:lvl w:ilvl="0">
       <w:start w:val="1"/>
       <w:numFmt w:val="decimal"/>
@@ -9017,7 +11354,7 @@
 </file>
 
 <file path=word/styles.xml><?xml version="1.0" encoding="utf-8"?>
-<w:styles xmlns:mc="http://schemas.openxmlformats.org/markup-compatibility/2006" xmlns:r="http://schemas.openxmlformats.org/officeDocument/2006/relationships" xmlns:w="http://schemas.openxmlformats.org/wordprocessingml/2006/main" xmlns:w14="http://schemas.microsoft.com/office/word/2010/wordml" xmlns:w15="http://schemas.microsoft.com/office/word/2012/wordml" mc:Ignorable="w14 w15">
+<w:styles xmlns:mc="http://schemas.openxmlformats.org/markup-compatibility/2006" xmlns:r="http://schemas.openxmlformats.org/officeDocument/2006/relationships" xmlns:w="http://schemas.openxmlformats.org/wordprocessingml/2006/main" xmlns:w14="http://schemas.microsoft.com/office/word/2010/wordml" mc:Ignorable="w14">
   <w:docDefaults>
     <w:rPrDefault>
       <w:rPr>
@@ -9033,378 +11370,144 @@
       </w:pPr>
     </w:pPrDefault>
   </w:docDefaults>
-  <w:latentStyles w:defLockedState="0" w:defUIPriority="99" w:defSemiHidden="0" w:defUnhideWhenUsed="0" w:defQFormat="0" w:count="371">
-    <w:lsdException w:name="Normal" w:uiPriority="0" w:qFormat="1"/>
-    <w:lsdException w:name="heading 1" w:uiPriority="9" w:qFormat="1"/>
-    <w:lsdException w:name="heading 2" w:semiHidden="1" w:uiPriority="9" w:unhideWhenUsed="1" w:qFormat="1"/>
-    <w:lsdException w:name="heading 3" w:semiHidden="1" w:uiPriority="9" w:unhideWhenUsed="1" w:qFormat="1"/>
-    <w:lsdException w:name="heading 4" w:semiHidden="1" w:uiPriority="9" w:unhideWhenUsed="1" w:qFormat="1"/>
-    <w:lsdException w:name="heading 5" w:semiHidden="1" w:uiPriority="9" w:unhideWhenUsed="1" w:qFormat="1"/>
-    <w:lsdException w:name="heading 6" w:semiHidden="1" w:uiPriority="9" w:unhideWhenUsed="1" w:qFormat="1"/>
-    <w:lsdException w:name="heading 7" w:semiHidden="1" w:uiPriority="9" w:unhideWhenUsed="1" w:qFormat="1"/>
-    <w:lsdException w:name="heading 8" w:semiHidden="1" w:uiPriority="9" w:unhideWhenUsed="1" w:qFormat="1"/>
-    <w:lsdException w:name="heading 9" w:semiHidden="1" w:uiPriority="9" w:unhideWhenUsed="1" w:qFormat="1"/>
-    <w:lsdException w:name="index 1" w:semiHidden="1" w:unhideWhenUsed="1"/>
-    <w:lsdException w:name="index 2" w:semiHidden="1" w:unhideWhenUsed="1"/>
-    <w:lsdException w:name="index 3" w:semiHidden="1" w:unhideWhenUsed="1"/>
-    <w:lsdException w:name="index 4" w:semiHidden="1" w:unhideWhenUsed="1"/>
-    <w:lsdException w:name="index 5" w:semiHidden="1" w:unhideWhenUsed="1"/>
-    <w:lsdException w:name="index 6" w:semiHidden="1" w:unhideWhenUsed="1"/>
-    <w:lsdException w:name="index 7" w:semiHidden="1" w:unhideWhenUsed="1"/>
-    <w:lsdException w:name="index 8" w:semiHidden="1" w:unhideWhenUsed="1"/>
-    <w:lsdException w:name="index 9" w:semiHidden="1" w:unhideWhenUsed="1"/>
-    <w:lsdException w:name="toc 1" w:semiHidden="1" w:uiPriority="39" w:unhideWhenUsed="1"/>
-    <w:lsdException w:name="toc 2" w:semiHidden="1" w:uiPriority="39" w:unhideWhenUsed="1"/>
-    <w:lsdException w:name="toc 3" w:semiHidden="1" w:uiPriority="39" w:unhideWhenUsed="1"/>
-    <w:lsdException w:name="toc 4" w:semiHidden="1" w:uiPriority="39" w:unhideWhenUsed="1"/>
-    <w:lsdException w:name="toc 5" w:semiHidden="1" w:uiPriority="39" w:unhideWhenUsed="1"/>
-    <w:lsdException w:name="toc 6" w:semiHidden="1" w:uiPriority="39" w:unhideWhenUsed="1"/>
-    <w:lsdException w:name="toc 7" w:semiHidden="1" w:uiPriority="39" w:unhideWhenUsed="1"/>
-    <w:lsdException w:name="toc 8" w:semiHidden="1" w:uiPriority="39" w:unhideWhenUsed="1"/>
-    <w:lsdException w:name="toc 9" w:semiHidden="1" w:uiPriority="39" w:unhideWhenUsed="1"/>
-    <w:lsdException w:name="Normal Indent" w:semiHidden="1" w:unhideWhenUsed="1"/>
-    <w:lsdException w:name="footnote text" w:semiHidden="1" w:unhideWhenUsed="1"/>
-    <w:lsdException w:name="annotation text" w:semiHidden="1" w:unhideWhenUsed="1"/>
-    <w:lsdException w:name="header" w:semiHidden="1" w:unhideWhenUsed="1"/>
-    <w:lsdException w:name="footer" w:semiHidden="1" w:unhideWhenUsed="1"/>
-    <w:lsdException w:name="index heading" w:semiHidden="1" w:unhideWhenUsed="1"/>
-    <w:lsdException w:name="caption" w:semiHidden="1" w:uiPriority="35" w:unhideWhenUsed="1" w:qFormat="1"/>
-    <w:lsdException w:name="table of figures" w:semiHidden="1" w:unhideWhenUsed="1"/>
-    <w:lsdException w:name="envelope address" w:semiHidden="1" w:unhideWhenUsed="1"/>
-    <w:lsdException w:name="envelope return" w:semiHidden="1" w:unhideWhenUsed="1"/>
-    <w:lsdException w:name="footnote reference" w:semiHidden="1" w:unhideWhenUsed="1"/>
-    <w:lsdException w:name="annotation reference" w:semiHidden="1" w:unhideWhenUsed="1"/>
-    <w:lsdException w:name="line number" w:semiHidden="1" w:unhideWhenUsed="1"/>
-    <w:lsdException w:name="page number" w:semiHidden="1" w:unhideWhenUsed="1"/>
-    <w:lsdException w:name="endnote reference" w:semiHidden="1" w:unhideWhenUsed="1"/>
-    <w:lsdException w:name="endnote text" w:semiHidden="1" w:unhideWhenUsed="1"/>
-    <w:lsdException w:name="table of authorities" w:semiHidden="1" w:unhideWhenUsed="1"/>
-    <w:lsdException w:name="macro" w:semiHidden="1" w:unhideWhenUsed="1"/>
-    <w:lsdException w:name="toa heading" w:semiHidden="1" w:unhideWhenUsed="1"/>
-    <w:lsdException w:name="List" w:semiHidden="1" w:unhideWhenUsed="1"/>
-    <w:lsdException w:name="List Bullet" w:semiHidden="1" w:unhideWhenUsed="1"/>
-    <w:lsdException w:name="List Number" w:semiHidden="1" w:unhideWhenUsed="1"/>
-    <w:lsdException w:name="List 2" w:semiHidden="1" w:unhideWhenUsed="1"/>
-    <w:lsdException w:name="List 3" w:semiHidden="1" w:unhideWhenUsed="1"/>
-    <w:lsdException w:name="List 4" w:semiHidden="1" w:unhideWhenUsed="1"/>
-    <w:lsdException w:name="List 5" w:semiHidden="1" w:unhideWhenUsed="1"/>
-    <w:lsdException w:name="List Bullet 2" w:semiHidden="1" w:unhideWhenUsed="1"/>
-    <w:lsdException w:name="List Bullet 3" w:semiHidden="1" w:unhideWhenUsed="1"/>
-    <w:lsdException w:name="List Bullet 4" w:semiHidden="1" w:unhideWhenUsed="1"/>
-    <w:lsdException w:name="List Bullet 5" w:semiHidden="1" w:unhideWhenUsed="1"/>
-    <w:lsdException w:name="List Number 2" w:semiHidden="1" w:unhideWhenUsed="1"/>
-    <w:lsdException w:name="List Number 3" w:semiHidden="1" w:unhideWhenUsed="1"/>
-    <w:lsdException w:name="List Number 4" w:semiHidden="1" w:unhideWhenUsed="1"/>
-    <w:lsdException w:name="List Number 5" w:semiHidden="1" w:unhideWhenUsed="1"/>
-    <w:lsdException w:name="Title" w:uiPriority="10" w:qFormat="1"/>
-    <w:lsdException w:name="Closing" w:semiHidden="1" w:unhideWhenUsed="1"/>
-    <w:lsdException w:name="Signature" w:semiHidden="1" w:unhideWhenUsed="1"/>
-    <w:lsdException w:name="Default Paragraph Font" w:semiHidden="1" w:uiPriority="1" w:unhideWhenUsed="1"/>
-    <w:lsdException w:name="Body Text" w:semiHidden="1" w:unhideWhenUsed="1"/>
-    <w:lsdException w:name="Body Text Indent" w:semiHidden="1" w:unhideWhenUsed="1"/>
-    <w:lsdException w:name="List Continue" w:semiHidden="1" w:unhideWhenUsed="1"/>
-    <w:lsdException w:name="List Continue 2" w:semiHidden="1" w:unhideWhenUsed="1"/>
-    <w:lsdException w:name="List Continue 3" w:semiHidden="1" w:unhideWhenUsed="1"/>
-    <w:lsdException w:name="List Continue 4" w:semiHidden="1" w:unhideWhenUsed="1"/>
-    <w:lsdException w:name="List Continue 5" w:semiHidden="1" w:unhideWhenUsed="1"/>
-    <w:lsdException w:name="Message Header" w:semiHidden="1" w:unhideWhenUsed="1"/>
-    <w:lsdException w:name="Subtitle" w:uiPriority="11" w:qFormat="1"/>
-    <w:lsdException w:name="Salutation" w:semiHidden="1" w:unhideWhenUsed="1"/>
-    <w:lsdException w:name="Date" w:semiHidden="1" w:unhideWhenUsed="1"/>
-    <w:lsdException w:name="Body Text First Indent" w:semiHidden="1" w:unhideWhenUsed="1"/>
-    <w:lsdException w:name="Body Text First Indent 2" w:semiHidden="1" w:unhideWhenUsed="1"/>
-    <w:lsdException w:name="Note Heading" w:semiHidden="1" w:unhideWhenUsed="1"/>
-    <w:lsdException w:name="Body Text 2" w:semiHidden="1" w:unhideWhenUsed="1"/>
-    <w:lsdException w:name="Body Text 3" w:semiHidden="1" w:unhideWhenUsed="1"/>
-    <w:lsdException w:name="Body Text Indent 2" w:semiHidden="1" w:unhideWhenUsed="1"/>
-    <w:lsdException w:name="Body Text Indent 3" w:semiHidden="1" w:unhideWhenUsed="1"/>
-    <w:lsdException w:name="Block Text" w:semiHidden="1" w:unhideWhenUsed="1"/>
-    <w:lsdException w:name="Hyperlink" w:semiHidden="1" w:unhideWhenUsed="1"/>
-    <w:lsdException w:name="FollowedHyperlink" w:semiHidden="1" w:unhideWhenUsed="1"/>
-    <w:lsdException w:name="Strong" w:uiPriority="22" w:qFormat="1"/>
-    <w:lsdException w:name="Emphasis" w:uiPriority="20" w:qFormat="1"/>
-    <w:lsdException w:name="Document Map" w:semiHidden="1" w:unhideWhenUsed="1"/>
-    <w:lsdException w:name="Plain Text" w:semiHidden="1" w:unhideWhenUsed="1"/>
-    <w:lsdException w:name="E-mail Signature" w:semiHidden="1" w:unhideWhenUsed="1"/>
-    <w:lsdException w:name="HTML Top of Form" w:semiHidden="1" w:unhideWhenUsed="1"/>
-    <w:lsdException w:name="HTML Bottom of Form" w:semiHidden="1" w:unhideWhenUsed="1"/>
-    <w:lsdException w:name="Normal (Web)" w:semiHidden="1" w:unhideWhenUsed="1"/>
-    <w:lsdException w:name="HTML Acronym" w:semiHidden="1" w:unhideWhenUsed="1"/>
-    <w:lsdException w:name="HTML Address" w:semiHidden="1" w:unhideWhenUsed="1"/>
-    <w:lsdException w:name="HTML Cite" w:semiHidden="1" w:unhideWhenUsed="1"/>
-    <w:lsdException w:name="HTML Code" w:semiHidden="1" w:unhideWhenUsed="1"/>
-    <w:lsdException w:name="HTML Definition" w:semiHidden="1" w:unhideWhenUsed="1"/>
-    <w:lsdException w:name="HTML Keyboard" w:semiHidden="1" w:unhideWhenUsed="1"/>
-    <w:lsdException w:name="HTML Preformatted" w:semiHidden="1" w:unhideWhenUsed="1"/>
-    <w:lsdException w:name="HTML Sample" w:semiHidden="1" w:unhideWhenUsed="1"/>
-    <w:lsdException w:name="HTML Typewriter" w:semiHidden="1" w:unhideWhenUsed="1"/>
-    <w:lsdException w:name="HTML Variable" w:semiHidden="1" w:unhideWhenUsed="1"/>
-    <w:lsdException w:name="Normal Table" w:semiHidden="1" w:unhideWhenUsed="1"/>
-    <w:lsdException w:name="annotation subject" w:semiHidden="1" w:unhideWhenUsed="1"/>
-    <w:lsdException w:name="No List" w:semiHidden="1" w:unhideWhenUsed="1"/>
-    <w:lsdException w:name="Outline List 1" w:semiHidden="1" w:unhideWhenUsed="1"/>
-    <w:lsdException w:name="Outline List 2" w:semiHidden="1" w:unhideWhenUsed="1"/>
-    <w:lsdException w:name="Outline List 3" w:semiHidden="1" w:unhideWhenUsed="1"/>
-    <w:lsdException w:name="Table Simple 1" w:semiHidden="1" w:unhideWhenUsed="1"/>
-    <w:lsdException w:name="Table Simple 2" w:semiHidden="1" w:unhideWhenUsed="1"/>
-    <w:lsdException w:name="Table Simple 3" w:semiHidden="1" w:unhideWhenUsed="1"/>
-    <w:lsdException w:name="Table Classic 1" w:semiHidden="1" w:unhideWhenUsed="1"/>
-    <w:lsdException w:name="Table Classic 2" w:semiHidden="1" w:unhideWhenUsed="1"/>
-    <w:lsdException w:name="Table Classic 3" w:semiHidden="1" w:unhideWhenUsed="1"/>
-    <w:lsdException w:name="Table Classic 4" w:semiHidden="1" w:unhideWhenUsed="1"/>
-    <w:lsdException w:name="Table Colorful 1" w:semiHidden="1" w:unhideWhenUsed="1"/>
-    <w:lsdException w:name="Table Colorful 2" w:semiHidden="1" w:unhideWhenUsed="1"/>
-    <w:lsdException w:name="Table Colorful 3" w:semiHidden="1" w:unhideWhenUsed="1"/>
-    <w:lsdException w:name="Table Columns 1" w:semiHidden="1" w:unhideWhenUsed="1"/>
-    <w:lsdException w:name="Table Columns 2" w:semiHidden="1" w:unhideWhenUsed="1"/>
-    <w:lsdException w:name="Table Columns 3" w:semiHidden="1" w:unhideWhenUsed="1"/>
-    <w:lsdException w:name="Table Columns 4" w:semiHidden="1" w:unhideWhenUsed="1"/>
-    <w:lsdException w:name="Table Columns 5" w:semiHidden="1" w:unhideWhenUsed="1"/>
-    <w:lsdException w:name="Table Grid 1" w:semiHidden="1" w:unhideWhenUsed="1"/>
-    <w:lsdException w:name="Table Grid 2" w:semiHidden="1" w:unhideWhenUsed="1"/>
-    <w:lsdException w:name="Table Grid 3" w:semiHidden="1" w:unhideWhenUsed="1"/>
-    <w:lsdException w:name="Table Grid 4" w:semiHidden="1" w:unhideWhenUsed="1"/>
-    <w:lsdException w:name="Table Grid 5" w:semiHidden="1" w:unhideWhenUsed="1"/>
-    <w:lsdException w:name="Table Grid 6" w:semiHidden="1" w:unhideWhenUsed="1"/>
-    <w:lsdException w:name="Table Grid 7" w:semiHidden="1" w:unhideWhenUsed="1"/>
-    <w:lsdException w:name="Table Grid 8" w:semiHidden="1" w:unhideWhenUsed="1"/>
-    <w:lsdException w:name="Table List 1" w:semiHidden="1" w:unhideWhenUsed="1"/>
-    <w:lsdException w:name="Table List 2" w:semiHidden="1" w:unhideWhenUsed="1"/>
-    <w:lsdException w:name="Table List 3" w:semiHidden="1" w:unhideWhenUsed="1"/>
-    <w:lsdException w:name="Table List 4" w:semiHidden="1" w:unhideWhenUsed="1"/>
-    <w:lsdException w:name="Table List 5" w:semiHidden="1" w:unhideWhenUsed="1"/>
-    <w:lsdException w:name="Table List 6" w:semiHidden="1" w:unhideWhenUsed="1"/>
-    <w:lsdException w:name="Table List 7" w:semiHidden="1" w:unhideWhenUsed="1"/>
-    <w:lsdException w:name="Table List 8" w:semiHidden="1" w:unhideWhenUsed="1"/>
-    <w:lsdException w:name="Table 3D effects 1" w:semiHidden="1" w:unhideWhenUsed="1"/>
-    <w:lsdException w:name="Table 3D effects 2" w:semiHidden="1" w:unhideWhenUsed="1"/>
-    <w:lsdException w:name="Table 3D effects 3" w:semiHidden="1" w:unhideWhenUsed="1"/>
-    <w:lsdException w:name="Table Contemporary" w:semiHidden="1" w:unhideWhenUsed="1"/>
-    <w:lsdException w:name="Table Elegant" w:semiHidden="1" w:unhideWhenUsed="1"/>
-    <w:lsdException w:name="Table Professional" w:semiHidden="1" w:unhideWhenUsed="1"/>
-    <w:lsdException w:name="Table Subtle 1" w:semiHidden="1" w:unhideWhenUsed="1"/>
-    <w:lsdException w:name="Table Subtle 2" w:semiHidden="1" w:unhideWhenUsed="1"/>
-    <w:lsdException w:name="Table Web 1" w:semiHidden="1" w:unhideWhenUsed="1"/>
-    <w:lsdException w:name="Table Web 2" w:semiHidden="1" w:unhideWhenUsed="1"/>
-    <w:lsdException w:name="Table Web 3" w:semiHidden="1" w:unhideWhenUsed="1"/>
-    <w:lsdException w:name="Balloon Text" w:semiHidden="1" w:unhideWhenUsed="1"/>
-    <w:lsdException w:name="Table Grid" w:uiPriority="39"/>
-    <w:lsdException w:name="Table Theme" w:semiHidden="1" w:unhideWhenUsed="1"/>
-    <w:lsdException w:name="Placeholder Text" w:semiHidden="1"/>
-    <w:lsdException w:name="No Spacing" w:uiPriority="1" w:qFormat="1"/>
-    <w:lsdException w:name="Light Shading" w:uiPriority="60"/>
-    <w:lsdException w:name="Light List" w:uiPriority="61"/>
-    <w:lsdException w:name="Light Grid" w:uiPriority="62"/>
-    <w:lsdException w:name="Medium Shading 1" w:uiPriority="63"/>
-    <w:lsdException w:name="Medium Shading 2" w:uiPriority="64"/>
-    <w:lsdException w:name="Medium List 1" w:uiPriority="65"/>
-    <w:lsdException w:name="Medium List 2" w:uiPriority="66"/>
-    <w:lsdException w:name="Medium Grid 1" w:uiPriority="67"/>
-    <w:lsdException w:name="Medium Grid 2" w:uiPriority="68"/>
-    <w:lsdException w:name="Medium Grid 3" w:uiPriority="69"/>
-    <w:lsdException w:name="Dark List" w:uiPriority="70"/>
-    <w:lsdException w:name="Colorful Shading" w:uiPriority="71"/>
-    <w:lsdException w:name="Colorful List" w:uiPriority="72"/>
-    <w:lsdException w:name="Colorful Grid" w:uiPriority="73"/>
-    <w:lsdException w:name="Light Shading Accent 1" w:uiPriority="60"/>
-    <w:lsdException w:name="Light List Accent 1" w:uiPriority="61"/>
-    <w:lsdException w:name="Light Grid Accent 1" w:uiPriority="62"/>
-    <w:lsdException w:name="Medium Shading 1 Accent 1" w:uiPriority="63"/>
-    <w:lsdException w:name="Medium Shading 2 Accent 1" w:uiPriority="64"/>
-    <w:lsdException w:name="Medium List 1 Accent 1" w:uiPriority="65"/>
-    <w:lsdException w:name="Revision" w:semiHidden="1"/>
-    <w:lsdException w:name="List Paragraph" w:uiPriority="34" w:qFormat="1"/>
-    <w:lsdException w:name="Quote" w:uiPriority="29" w:qFormat="1"/>
-    <w:lsdException w:name="Intense Quote" w:uiPriority="30" w:qFormat="1"/>
-    <w:lsdException w:name="Medium List 2 Accent 1" w:uiPriority="66"/>
-    <w:lsdException w:name="Medium Grid 1 Accent 1" w:uiPriority="67"/>
-    <w:lsdException w:name="Medium Grid 2 Accent 1" w:uiPriority="68"/>
-    <w:lsdException w:name="Medium Grid 3 Accent 1" w:uiPriority="69"/>
-    <w:lsdException w:name="Dark List Accent 1" w:uiPriority="70"/>
-    <w:lsdException w:name="Colorful Shading Accent 1" w:uiPriority="71"/>
-    <w:lsdException w:name="Colorful List Accent 1" w:uiPriority="72"/>
-    <w:lsdException w:name="Colorful Grid Accent 1" w:uiPriority="73"/>
-    <w:lsdException w:name="Light Shading Accent 2" w:uiPriority="60"/>
-    <w:lsdException w:name="Light List Accent 2" w:uiPriority="61"/>
-    <w:lsdException w:name="Light Grid Accent 2" w:uiPriority="62"/>
-    <w:lsdException w:name="Medium Shading 1 Accent 2" w:uiPriority="63"/>
-    <w:lsdException w:name="Medium Shading 2 Accent 2" w:uiPriority="64"/>
-    <w:lsdException w:name="Medium List 1 Accent 2" w:uiPriority="65"/>
-    <w:lsdException w:name="Medium List 2 Accent 2" w:uiPriority="66"/>
-    <w:lsdException w:name="Medium Grid 1 Accent 2" w:uiPriority="67"/>
-    <w:lsdException w:name="Medium Grid 2 Accent 2" w:uiPriority="68"/>
-    <w:lsdException w:name="Medium Grid 3 Accent 2" w:uiPriority="69"/>
-    <w:lsdException w:name="Dark List Accent 2" w:uiPriority="70"/>
-    <w:lsdException w:name="Colorful Shading Accent 2" w:uiPriority="71"/>
-    <w:lsdException w:name="Colorful List Accent 2" w:uiPriority="72"/>
-    <w:lsdException w:name="Colorful Grid Accent 2" w:uiPriority="73"/>
-    <w:lsdException w:name="Light Shading Accent 3" w:uiPriority="60"/>
-    <w:lsdException w:name="Light List Accent 3" w:uiPriority="61"/>
-    <w:lsdException w:name="Light Grid Accent 3" w:uiPriority="62"/>
-    <w:lsdException w:name="Medium Shading 1 Accent 3" w:uiPriority="63"/>
-    <w:lsdException w:name="Medium Shading 2 Accent 3" w:uiPriority="64"/>
-    <w:lsdException w:name="Medium List 1 Accent 3" w:uiPriority="65"/>
-    <w:lsdException w:name="Medium List 2 Accent 3" w:uiPriority="66"/>
-    <w:lsdException w:name="Medium Grid 1 Accent 3" w:uiPriority="67"/>
-    <w:lsdException w:name="Medium Grid 2 Accent 3" w:uiPriority="68"/>
-    <w:lsdException w:name="Medium Grid 3 Accent 3" w:uiPriority="69"/>
-    <w:lsdException w:name="Dark List Accent 3" w:uiPriority="70"/>
-    <w:lsdException w:name="Colorful Shading Accent 3" w:uiPriority="71"/>
-    <w:lsdException w:name="Colorful List Accent 3" w:uiPriority="72"/>
-    <w:lsdException w:name="Colorful Grid Accent 3" w:uiPriority="73"/>
-    <w:lsdException w:name="Light Shading Accent 4" w:uiPriority="60"/>
-    <w:lsdException w:name="Light List Accent 4" w:uiPriority="61"/>
-    <w:lsdException w:name="Light Grid Accent 4" w:uiPriority="62"/>
-    <w:lsdException w:name="Medium Shading 1 Accent 4" w:uiPriority="63"/>
-    <w:lsdException w:name="Medium Shading 2 Accent 4" w:uiPriority="64"/>
-    <w:lsdException w:name="Medium List 1 Accent 4" w:uiPriority="65"/>
-    <w:lsdException w:name="Medium List 2 Accent 4" w:uiPriority="66"/>
-    <w:lsdException w:name="Medium Grid 1 Accent 4" w:uiPriority="67"/>
-    <w:lsdException w:name="Medium Grid 2 Accent 4" w:uiPriority="68"/>
-    <w:lsdException w:name="Medium Grid 3 Accent 4" w:uiPriority="69"/>
-    <w:lsdException w:name="Dark List Accent 4" w:uiPriority="70"/>
-    <w:lsdException w:name="Colorful Shading Accent 4" w:uiPriority="71"/>
-    <w:lsdException w:name="Colorful List Accent 4" w:uiPriority="72"/>
-    <w:lsdException w:name="Colorful Grid Accent 4" w:uiPriority="73"/>
-    <w:lsdException w:name="Light Shading Accent 5" w:uiPriority="60"/>
-    <w:lsdException w:name="Light List Accent 5" w:uiPriority="61"/>
-    <w:lsdException w:name="Light Grid Accent 5" w:uiPriority="62"/>
-    <w:lsdException w:name="Medium Shading 1 Accent 5" w:uiPriority="63"/>
-    <w:lsdException w:name="Medium Shading 2 Accent 5" w:uiPriority="64"/>
-    <w:lsdException w:name="Medium List 1 Accent 5" w:uiPriority="65"/>
-    <w:lsdException w:name="Medium List 2 Accent 5" w:uiPriority="66"/>
-    <w:lsdException w:name="Medium Grid 1 Accent 5" w:uiPriority="67"/>
-    <w:lsdException w:name="Medium Grid 2 Accent 5" w:uiPriority="68"/>
-    <w:lsdException w:name="Medium Grid 3 Accent 5" w:uiPriority="69"/>
-    <w:lsdException w:name="Dark List Accent 5" w:uiPriority="70"/>
-    <w:lsdException w:name="Colorful Shading Accent 5" w:uiPriority="71"/>
-    <w:lsdException w:name="Colorful List Accent 5" w:uiPriority="72"/>
-    <w:lsdException w:name="Colorful Grid Accent 5" w:uiPriority="73"/>
-    <w:lsdException w:name="Light Shading Accent 6" w:uiPriority="60"/>
-    <w:lsdException w:name="Light List Accent 6" w:uiPriority="61"/>
-    <w:lsdException w:name="Light Grid Accent 6" w:uiPriority="62"/>
-    <w:lsdException w:name="Medium Shading 1 Accent 6" w:uiPriority="63"/>
-    <w:lsdException w:name="Medium Shading 2 Accent 6" w:uiPriority="64"/>
-    <w:lsdException w:name="Medium List 1 Accent 6" w:uiPriority="65"/>
-    <w:lsdException w:name="Medium List 2 Accent 6" w:uiPriority="66"/>
-    <w:lsdException w:name="Medium Grid 1 Accent 6" w:uiPriority="67"/>
-    <w:lsdException w:name="Medium Grid 2 Accent 6" w:uiPriority="68"/>
-    <w:lsdException w:name="Medium Grid 3 Accent 6" w:uiPriority="69"/>
-    <w:lsdException w:name="Dark List Accent 6" w:uiPriority="70"/>
-    <w:lsdException w:name="Colorful Shading Accent 6" w:uiPriority="71"/>
-    <w:lsdException w:name="Colorful List Accent 6" w:uiPriority="72"/>
-    <w:lsdException w:name="Colorful Grid Accent 6" w:uiPriority="73"/>
-    <w:lsdException w:name="Subtle Emphasis" w:uiPriority="19" w:qFormat="1"/>
-    <w:lsdException w:name="Intense Emphasis" w:uiPriority="21" w:qFormat="1"/>
-    <w:lsdException w:name="Subtle Reference" w:uiPriority="31" w:qFormat="1"/>
-    <w:lsdException w:name="Intense Reference" w:uiPriority="32" w:qFormat="1"/>
-    <w:lsdException w:name="Book Title" w:uiPriority="33" w:qFormat="1"/>
-    <w:lsdException w:name="Bibliography" w:semiHidden="1" w:uiPriority="37" w:unhideWhenUsed="1"/>
-    <w:lsdException w:name="TOC Heading" w:semiHidden="1" w:uiPriority="39" w:unhideWhenUsed="1" w:qFormat="1"/>
-    <w:lsdException w:name="Plain Table 1" w:uiPriority="41"/>
-    <w:lsdException w:name="Plain Table 2" w:uiPriority="42"/>
-    <w:lsdException w:name="Plain Table 3" w:uiPriority="43"/>
-    <w:lsdException w:name="Plain Table 4" w:uiPriority="44"/>
-    <w:lsdException w:name="Plain Table 5" w:uiPriority="45"/>
-    <w:lsdException w:name="Grid Table Light" w:uiPriority="40"/>
-    <w:lsdException w:name="Grid Table 1 Light" w:uiPriority="46"/>
-    <w:lsdException w:name="Grid Table 2" w:uiPriority="47"/>
-    <w:lsdException w:name="Grid Table 3" w:uiPriority="48"/>
-    <w:lsdException w:name="Grid Table 4" w:uiPriority="49"/>
-    <w:lsdException w:name="Grid Table 5 Dark" w:uiPriority="50"/>
-    <w:lsdException w:name="Grid Table 6 Colorful" w:uiPriority="51"/>
-    <w:lsdException w:name="Grid Table 7 Colorful" w:uiPriority="52"/>
-    <w:lsdException w:name="Grid Table 1 Light Accent 1" w:uiPriority="46"/>
-    <w:lsdException w:name="Grid Table 2 Accent 1" w:uiPriority="47"/>
-    <w:lsdException w:name="Grid Table 3 Accent 1" w:uiPriority="48"/>
-    <w:lsdException w:name="Grid Table 4 Accent 1" w:uiPriority="49"/>
-    <w:lsdException w:name="Grid Table 5 Dark Accent 1" w:uiPriority="50"/>
-    <w:lsdException w:name="Grid Table 6 Colorful Accent 1" w:uiPriority="51"/>
-    <w:lsdException w:name="Grid Table 7 Colorful Accent 1" w:uiPriority="52"/>
-    <w:lsdException w:name="Grid Table 1 Light Accent 2" w:uiPriority="46"/>
-    <w:lsdException w:name="Grid Table 2 Accent 2" w:uiPriority="47"/>
-    <w:lsdException w:name="Grid Table 3 Accent 2" w:uiPriority="48"/>
-    <w:lsdException w:name="Grid Table 4 Accent 2" w:uiPriority="49"/>
-    <w:lsdException w:name="Grid Table 5 Dark Accent 2" w:uiPriority="50"/>
-    <w:lsdException w:name="Grid Table 6 Colorful Accent 2" w:uiPriority="51"/>
-    <w:lsdException w:name="Grid Table 7 Colorful Accent 2" w:uiPriority="52"/>
-    <w:lsdException w:name="Grid Table 1 Light Accent 3" w:uiPriority="46"/>
-    <w:lsdException w:name="Grid Table 2 Accent 3" w:uiPriority="47"/>
-    <w:lsdException w:name="Grid Table 3 Accent 3" w:uiPriority="48"/>
-    <w:lsdException w:name="Grid Table 4 Accent 3" w:uiPriority="49"/>
-    <w:lsdException w:name="Grid Table 5 Dark Accent 3" w:uiPriority="50"/>
-    <w:lsdException w:name="Grid Table 6 Colorful Accent 3" w:uiPriority="51"/>
-    <w:lsdException w:name="Grid Table 7 Colorful Accent 3" w:uiPriority="52"/>
-    <w:lsdException w:name="Grid Table 1 Light Accent 4" w:uiPriority="46"/>
-    <w:lsdException w:name="Grid Table 2 Accent 4" w:uiPriority="47"/>
-    <w:lsdException w:name="Grid Table 3 Accent 4" w:uiPriority="48"/>
-    <w:lsdException w:name="Grid Table 4 Accent 4" w:uiPriority="49"/>
-    <w:lsdException w:name="Grid Table 5 Dark Accent 4" w:uiPriority="50"/>
-    <w:lsdException w:name="Grid Table 6 Colorful Accent 4" w:uiPriority="51"/>
-    <w:lsdException w:name="Grid Table 7 Colorful Accent 4" w:uiPriority="52"/>
-    <w:lsdException w:name="Grid Table 1 Light Accent 5" w:uiPriority="46"/>
-    <w:lsdException w:name="Grid Table 2 Accent 5" w:uiPriority="47"/>
-    <w:lsdException w:name="Grid Table 3 Accent 5" w:uiPriority="48"/>
-    <w:lsdException w:name="Grid Table 4 Accent 5" w:uiPriority="49"/>
-    <w:lsdException w:name="Grid Table 5 Dark Accent 5" w:uiPriority="50"/>
-    <w:lsdException w:name="Grid Table 6 Colorful Accent 5" w:uiPriority="51"/>
-    <w:lsdException w:name="Grid Table 7 Colorful Accent 5" w:uiPriority="52"/>
-    <w:lsdException w:name="Grid Table 1 Light Accent 6" w:uiPriority="46"/>
-    <w:lsdException w:name="Grid Table 2 Accent 6" w:uiPriority="47"/>
-    <w:lsdException w:name="Grid Table 3 Accent 6" w:uiPriority="48"/>
-    <w:lsdException w:name="Grid Table 4 Accent 6" w:uiPriority="49"/>
-    <w:lsdException w:name="Grid Table 5 Dark Accent 6" w:uiPriority="50"/>
-    <w:lsdException w:name="Grid Table 6 Colorful Accent 6" w:uiPriority="51"/>
-    <w:lsdException w:name="Grid Table 7 Colorful Accent 6" w:uiPriority="52"/>
-    <w:lsdException w:name="List Table 1 Light" w:uiPriority="46"/>
-    <w:lsdException w:name="List Table 2" w:uiPriority="47"/>
-    <w:lsdException w:name="List Table 3" w:uiPriority="48"/>
-    <w:lsdException w:name="List Table 4" w:uiPriority="49"/>
-    <w:lsdException w:name="List Table 5 Dark" w:uiPriority="50"/>
-    <w:lsdException w:name="List Table 6 Colorful" w:uiPriority="51"/>
-    <w:lsdException w:name="List Table 7 Colorful" w:uiPriority="52"/>
-    <w:lsdException w:name="List Table 1 Light Accent 1" w:uiPriority="46"/>
-    <w:lsdException w:name="List Table 2 Accent 1" w:uiPriority="47"/>
-    <w:lsdException w:name="List Table 3 Accent 1" w:uiPriority="48"/>
-    <w:lsdException w:name="List Table 4 Accent 1" w:uiPriority="49"/>
-    <w:lsdException w:name="List Table 5 Dark Accent 1" w:uiPriority="50"/>
-    <w:lsdException w:name="List Table 6 Colorful Accent 1" w:uiPriority="51"/>
-    <w:lsdException w:name="List Table 7 Colorful Accent 1" w:uiPriority="52"/>
-    <w:lsdException w:name="List Table 1 Light Accent 2" w:uiPriority="46"/>
-    <w:lsdException w:name="List Table 2 Accent 2" w:uiPriority="47"/>
-    <w:lsdException w:name="List Table 3 Accent 2" w:uiPriority="48"/>
-    <w:lsdException w:name="List Table 4 Accent 2" w:uiPriority="49"/>
-    <w:lsdException w:name="List Table 5 Dark Accent 2" w:uiPriority="50"/>
-    <w:lsdException w:name="List Table 6 Colorful Accent 2" w:uiPriority="51"/>
-    <w:lsdException w:name="List Table 7 Colorful Accent 2" w:uiPriority="52"/>
-    <w:lsdException w:name="List Table 1 Light Accent 3" w:uiPriority="46"/>
-    <w:lsdException w:name="List Table 2 Accent 3" w:uiPriority="47"/>
-    <w:lsdException w:name="List Table 3 Accent 3" w:uiPriority="48"/>
-    <w:lsdException w:name="List Table 4 Accent 3" w:uiPriority="49"/>
-    <w:lsdException w:name="List Table 5 Dark Accent 3" w:uiPriority="50"/>
-    <w:lsdException w:name="List Table 6 Colorful Accent 3" w:uiPriority="51"/>
-    <w:lsdException w:name="List Table 7 Colorful Accent 3" w:uiPriority="52"/>
-    <w:lsdException w:name="List Table 1 Light Accent 4" w:uiPriority="46"/>
-    <w:lsdException w:name="List Table 2 Accent 4" w:uiPriority="47"/>
-    <w:lsdException w:name="List Table 3 Accent 4" w:uiPriority="48"/>
-    <w:lsdException w:name="List Table 4 Accent 4" w:uiPriority="49"/>
-    <w:lsdException w:name="List Table 5 Dark Accent 4" w:uiPriority="50"/>
-    <w:lsdException w:name="List Table 6 Colorful Accent 4" w:uiPriority="51"/>
-    <w:lsdException w:name="List Table 7 Colorful Accent 4" w:uiPriority="52"/>
-    <w:lsdException w:name="List Table 1 Light Accent 5" w:uiPriority="46"/>
-    <w:lsdException w:name="List Table 2 Accent 5" w:uiPriority="47"/>
-    <w:lsdException w:name="List Table 3 Accent 5" w:uiPriority="48"/>
-    <w:lsdException w:name="List Table 4 Accent 5" w:uiPriority="49"/>
-    <w:lsdException w:name="List Table 5 Dark Accent 5" w:uiPriority="50"/>
-    <w:lsdException w:name="List Table 6 Colorful Accent 5" w:uiPriority="51"/>
-    <w:lsdException w:name="List Table 7 Colorful Accent 5" w:uiPriority="52"/>
-    <w:lsdException w:name="List Table 1 Light Accent 6" w:uiPriority="46"/>
-    <w:lsdException w:name="List Table 2 Accent 6" w:uiPriority="47"/>
-    <w:lsdException w:name="List Table 3 Accent 6" w:uiPriority="48"/>
-    <w:lsdException w:name="List Table 4 Accent 6" w:uiPriority="49"/>
-    <w:lsdException w:name="List Table 5 Dark Accent 6" w:uiPriority="50"/>
-    <w:lsdException w:name="List Table 6 Colorful Accent 6" w:uiPriority="51"/>
-    <w:lsdException w:name="List Table 7 Colorful Accent 6" w:uiPriority="52"/>
+  <w:latentStyles w:defLockedState="0" w:defUIPriority="99" w:defSemiHidden="1" w:defUnhideWhenUsed="1" w:defQFormat="0" w:count="267">
+    <w:lsdException w:name="Normal" w:semiHidden="0" w:uiPriority="0" w:unhideWhenUsed="0" w:qFormat="1"/>
+    <w:lsdException w:name="heading 1" w:semiHidden="0" w:uiPriority="9" w:unhideWhenUsed="0" w:qFormat="1"/>
+    <w:lsdException w:name="heading 2" w:uiPriority="9" w:qFormat="1"/>
+    <w:lsdException w:name="heading 3" w:uiPriority="9" w:qFormat="1"/>
+    <w:lsdException w:name="heading 4" w:uiPriority="9" w:qFormat="1"/>
+    <w:lsdException w:name="heading 5" w:uiPriority="9" w:qFormat="1"/>
+    <w:lsdException w:name="heading 6" w:uiPriority="9" w:qFormat="1"/>
+    <w:lsdException w:name="heading 7" w:uiPriority="9" w:qFormat="1"/>
+    <w:lsdException w:name="heading 8" w:uiPriority="9" w:qFormat="1"/>
+    <w:lsdException w:name="heading 9" w:uiPriority="9" w:qFormat="1"/>
+    <w:lsdException w:name="toc 1" w:uiPriority="39"/>
+    <w:lsdException w:name="toc 2" w:uiPriority="39"/>
+    <w:lsdException w:name="toc 3" w:uiPriority="39"/>
+    <w:lsdException w:name="toc 4" w:uiPriority="39"/>
+    <w:lsdException w:name="toc 5" w:uiPriority="39"/>
+    <w:lsdException w:name="toc 6" w:uiPriority="39"/>
+    <w:lsdException w:name="toc 7" w:uiPriority="39"/>
+    <w:lsdException w:name="toc 8" w:uiPriority="39"/>
+    <w:lsdException w:name="toc 9" w:uiPriority="39"/>
+    <w:lsdException w:name="caption" w:uiPriority="35" w:qFormat="1"/>
+    <w:lsdException w:name="Title" w:semiHidden="0" w:uiPriority="10" w:unhideWhenUsed="0" w:qFormat="1"/>
+    <w:lsdException w:name="Default Paragraph Font" w:uiPriority="1"/>
+    <w:lsdException w:name="Subtitle" w:semiHidden="0" w:uiPriority="11" w:unhideWhenUsed="0" w:qFormat="1"/>
+    <w:lsdException w:name="Strong" w:semiHidden="0" w:uiPriority="22" w:unhideWhenUsed="0" w:qFormat="1"/>
+    <w:lsdException w:name="Emphasis" w:semiHidden="0" w:uiPriority="20" w:unhideWhenUsed="0" w:qFormat="1"/>
+    <w:lsdException w:name="Table Grid" w:semiHidden="0" w:uiPriority="39" w:unhideWhenUsed="0"/>
+    <w:lsdException w:name="Placeholder Text" w:unhideWhenUsed="0"/>
+    <w:lsdException w:name="No Spacing" w:semiHidden="0" w:uiPriority="1" w:unhideWhenUsed="0" w:qFormat="1"/>
+    <w:lsdException w:name="Light Shading" w:semiHidden="0" w:uiPriority="60" w:unhideWhenUsed="0"/>
+    <w:lsdException w:name="Light List" w:semiHidden="0" w:uiPriority="61" w:unhideWhenUsed="0"/>
+    <w:lsdException w:name="Light Grid" w:semiHidden="0" w:uiPriority="62" w:unhideWhenUsed="0"/>
+    <w:lsdException w:name="Medium Shading 1" w:semiHidden="0" w:uiPriority="63" w:unhideWhenUsed="0"/>
+    <w:lsdException w:name="Medium Shading 2" w:semiHidden="0" w:uiPriority="64" w:unhideWhenUsed="0"/>
+    <w:lsdException w:name="Medium List 1" w:semiHidden="0" w:uiPriority="65" w:unhideWhenUsed="0"/>
+    <w:lsdException w:name="Medium List 2" w:semiHidden="0" w:uiPriority="66" w:unhideWhenUsed="0"/>
+    <w:lsdException w:name="Medium Grid 1" w:semiHidden="0" w:uiPriority="67" w:unhideWhenUsed="0"/>
+    <w:lsdException w:name="Medium Grid 2" w:semiHidden="0" w:uiPriority="68" w:unhideWhenUsed="0"/>
+    <w:lsdException w:name="Medium Grid 3" w:semiHidden="0" w:uiPriority="69" w:unhideWhenUsed="0"/>
+    <w:lsdException w:name="Dark List" w:semiHidden="0" w:uiPriority="70" w:unhideWhenUsed="0"/>
+    <w:lsdException w:name="Colorful Shading" w:semiHidden="0" w:uiPriority="71" w:unhideWhenUsed="0"/>
+    <w:lsdException w:name="Colorful List" w:semiHidden="0" w:uiPriority="72" w:unhideWhenUsed="0"/>
+    <w:lsdException w:name="Colorful Grid" w:semiHidden="0" w:uiPriority="73" w:unhideWhenUsed="0"/>
+    <w:lsdException w:name="Light Shading Accent 1" w:semiHidden="0" w:uiPriority="60" w:unhideWhenUsed="0"/>
+    <w:lsdException w:name="Light List Accent 1" w:semiHidden="0" w:uiPriority="61" w:unhideWhenUsed="0"/>
+    <w:lsdException w:name="Light Grid Accent 1" w:semiHidden="0" w:uiPriority="62" w:unhideWhenUsed="0"/>
+    <w:lsdException w:name="Medium Shading 1 Accent 1" w:semiHidden="0" w:uiPriority="63" w:unhideWhenUsed="0"/>
+    <w:lsdException w:name="Medium Shading 2 Accent 1" w:semiHidden="0" w:uiPriority="64" w:unhideWhenUsed="0"/>
+    <w:lsdException w:name="Medium List 1 Accent 1" w:semiHidden="0" w:uiPriority="65" w:unhideWhenUsed="0"/>
+    <w:lsdException w:name="Revision" w:unhideWhenUsed="0"/>
+    <w:lsdException w:name="List Paragraph" w:semiHidden="0" w:uiPriority="34" w:unhideWhenUsed="0" w:qFormat="1"/>
+    <w:lsdException w:name="Quote" w:semiHidden="0" w:uiPriority="29" w:unhideWhenUsed="0" w:qFormat="1"/>
+    <w:lsdException w:name="Intense Quote" w:semiHidden="0" w:uiPriority="30" w:unhideWhenUsed="0" w:qFormat="1"/>
+    <w:lsdException w:name="Medium List 2 Accent 1" w:semiHidden="0" w:uiPriority="66" w:unhideWhenUsed="0"/>
+    <w:lsdException w:name="Medium Grid 1 Accent 1" w:semiHidden="0" w:uiPriority="67" w:unhideWhenUsed="0"/>
+    <w:lsdException w:name="Medium Grid 2 Accent 1" w:semiHidden="0" w:uiPriority="68" w:unhideWhenUsed="0"/>
+    <w:lsdException w:name="Medium Grid 3 Accent 1" w:semiHidden="0" w:uiPriority="69" w:unhideWhenUsed="0"/>
+    <w:lsdException w:name="Dark List Accent 1" w:semiHidden="0" w:uiPriority="70" w:unhideWhenUsed="0"/>
+    <w:lsdException w:name="Colorful Shading Accent 1" w:semiHidden="0" w:uiPriority="71" w:unhideWhenUsed="0"/>
+    <w:lsdException w:name="Colorful List Accent 1" w:semiHidden="0" w:uiPriority="72" w:unhideWhenUsed="0"/>
+    <w:lsdException w:name="Colorful Grid Accent 1" w:semiHidden="0" w:uiPriority="73" w:unhideWhenUsed="0"/>
+    <w:lsdException w:name="Light Shading Accent 2" w:semiHidden="0" w:uiPriority="60" w:unhideWhenUsed="0"/>
+    <w:lsdException w:name="Light List Accent 2" w:semiHidden="0" w:uiPriority="61" w:unhideWhenUsed="0"/>
+    <w:lsdException w:name="Light Grid Accent 2" w:semiHidden="0" w:uiPriority="62" w:unhideWhenUsed="0"/>
+    <w:lsdException w:name="Medium Shading 1 Accent 2" w:semiHidden="0" w:uiPriority="63" w:unhideWhenUsed="0"/>
+    <w:lsdException w:name="Medium Shading 2 Accent 2" w:semiHidden="0" w:uiPriority="64" w:unhideWhenUsed="0"/>
+    <w:lsdException w:name="Medium List 1 Accent 2" w:semiHidden="0" w:uiPriority="65" w:unhideWhenUsed="0"/>
+    <w:lsdException w:name="Medium List 2 Accent 2" w:semiHidden="0" w:uiPriority="66" w:unhideWhenUsed="0"/>
+    <w:lsdException w:name="Medium Grid 1 Accent 2" w:semiHidden="0" w:uiPriority="67" w:unhideWhenUsed="0"/>
+    <w:lsdException w:name="Medium Grid 2 Accent 2" w:semiHidden="0" w:uiPriority="68" w:unhideWhenUsed="0"/>
+    <w:lsdException w:name="Medium Grid 3 Accent 2" w:semiHidden="0" w:uiPriority="69" w:unhideWhenUsed="0"/>
+    <w:lsdException w:name="Dark List Accent 2" w:semiHidden="0" w:uiPriority="70" w:unhideWhenUsed="0"/>
+    <w:lsdException w:name="Colorful Shading Accent 2" w:semiHidden="0" w:uiPriority="71" w:unhideWhenUsed="0"/>
+    <w:lsdException w:name="Colorful List Accent 2" w:semiHidden="0" w:uiPriority="72" w:unhideWhenUsed="0"/>
+    <w:lsdException w:name="Colorful Grid Accent 2" w:semiHidden="0" w:uiPriority="73" w:unhideWhenUsed="0"/>
+    <w:lsdException w:name="Light Shading Accent 3" w:semiHidden="0" w:uiPriority="60" w:unhideWhenUsed="0"/>
+    <w:lsdException w:name="Light List Accent 3" w:semiHidden="0" w:uiPriority="61" w:unhideWhenUsed="0"/>
+    <w:lsdException w:name="Light Grid Accent 3" w:semiHidden="0" w:uiPriority="62" w:unhideWhenUsed="0"/>
+    <w:lsdException w:name="Medium Shading 1 Accent 3" w:semiHidden="0" w:uiPriority="63" w:unhideWhenUsed="0"/>
+    <w:lsdException w:name="Medium Shading 2 Accent 3" w:semiHidden="0" w:uiPriority="64" w:unhideWhenUsed="0"/>
+    <w:lsdException w:name="Medium List 1 Accent 3" w:semiHidden="0" w:uiPriority="65" w:unhideWhenUsed="0"/>
+    <w:lsdException w:name="Medium List 2 Accent 3" w:semiHidden="0" w:uiPriority="66" w:unhideWhenUsed="0"/>
+    <w:lsdException w:name="Medium Grid 1 Accent 3" w:semiHidden="0" w:uiPriority="67" w:unhideWhenUsed="0"/>
+    <w:lsdException w:name="Medium Grid 2 Accent 3" w:semiHidden="0" w:uiPriority="68" w:unhideWhenUsed="0"/>
+    <w:lsdException w:name="Medium Grid 3 Accent 3" w:semiHidden="0" w:uiPriority="69" w:unhideWhenUsed="0"/>
+    <w:lsdException w:name="Dark List Accent 3" w:semiHidden="0" w:uiPriority="70" w:unhideWhenUsed="0"/>
+    <w:lsdException w:name="Colorful Shading Accent 3" w:semiHidden="0" w:uiPriority="71" w:unhideWhenUsed="0"/>
+    <w:lsdException w:name="Colorful List Accent 3" w:semiHidden="0" w:uiPriority="72" w:unhideWhenUsed="0"/>
+    <w:lsdException w:name="Colorful Grid Accent 3" w:semiHidden="0" w:uiPriority="73" w:unhideWhenUsed="0"/>
+    <w:lsdException w:name="Light Shading Accent 4" w:semiHidden="0" w:uiPriority="60" w:unhideWhenUsed="0"/>
+    <w:lsdException w:name="Light List Accent 4" w:semiHidden="0" w:uiPriority="61" w:unhideWhenUsed="0"/>
+    <w:lsdException w:name="Light Grid Accent 4" w:semiHidden="0" w:uiPriority="62" w:unhideWhenUsed="0"/>
+    <w:lsdException w:name="Medium Shading 1 Accent 4" w:semiHidden="0" w:uiPriority="63" w:unhideWhenUsed="0"/>
+    <w:lsdException w:name="Medium Shading 2 Accent 4" w:semiHidden="0" w:uiPriority="64" w:unhideWhenUsed="0"/>
+    <w:lsdException w:name="Medium List 1 Accent 4" w:semiHidden="0" w:uiPriority="65" w:unhideWhenUsed="0"/>
+    <w:lsdException w:name="Medium List 2 Accent 4" w:semiHidden="0" w:uiPriority="66" w:unhideWhenUsed="0"/>
+    <w:lsdException w:name="Medium Grid 1 Accent 4" w:semiHidden="0" w:uiPriority="67" w:unhideWhenUsed="0"/>
+    <w:lsdException w:name="Medium Grid 2 Accent 4" w:semiHidden="0" w:uiPriority="68" w:unhideWhenUsed="0"/>
+    <w:lsdException w:name="Medium Grid 3 Accent 4" w:semiHidden="0" w:uiPriority="69" w:unhideWhenUsed="0"/>
+    <w:lsdException w:name="Dark List Accent 4" w:semiHidden="0" w:uiPriority="70" w:unhideWhenUsed="0"/>
+    <w:lsdException w:name="Colorful Shading Accent 4" w:semiHidden="0" w:uiPriority="71" w:unhideWhenUsed="0"/>
+    <w:lsdException w:name="Colorful List Accent 4" w:semiHidden="0" w:uiPriority="72" w:unhideWhenUsed="0"/>
+    <w:lsdException w:name="Colorful Grid Accent 4" w:semiHidden="0" w:uiPriority="73" w:unhideWhenUsed="0"/>
+    <w:lsdException w:name="Light Shading Accent 5" w:semiHidden="0" w:uiPriority="60" w:unhideWhenUsed="0"/>
+    <w:lsdException w:name="Light List Accent 5" w:semiHidden="0" w:uiPriority="61" w:unhideWhenUsed="0"/>
+    <w:lsdException w:name="Light Grid Accent 5" w:semiHidden="0" w:uiPriority="62" w:unhideWhenUsed="0"/>
+    <w:lsdException w:name="Medium Shading 1 Accent 5" w:semiHidden="0" w:uiPriority="63" w:unhideWhenUsed="0"/>
+    <w:lsdException w:name="Medium Shading 2 Accent 5" w:semiHidden="0" w:uiPriority="64" w:unhideWhenUsed="0"/>
+    <w:lsdException w:name="Medium List 1 Accent 5" w:semiHidden="0" w:uiPriority="65" w:unhideWhenUsed="0"/>
+    <w:lsdException w:name="Medium List 2 Accent 5" w:semiHidden="0" w:uiPriority="66" w:unhideWhenUsed="0"/>
+    <w:lsdException w:name="Medium Grid 1 Accent 5" w:semiHidden="0" w:uiPriority="67" w:unhideWhenUsed="0"/>
+    <w:lsdException w:name="Medium Grid 2 Accent 5" w:semiHidden="0" w:uiPriority="68" w:unhideWhenUsed="0"/>
+    <w:lsdException w:name="Medium Grid 3 Accent 5" w:semiHidden="0" w:uiPriority="69" w:unhideWhenUsed="0"/>
+    <w:lsdException w:name="Dark List Accent 5" w:semiHidden="0" w:uiPriority="70" w:unhideWhenUsed="0"/>
+    <w:lsdException w:name="Colorful Shading Accent 5" w:semiHidden="0" w:uiPriority="71" w:unhideWhenUsed="0"/>
+    <w:lsdException w:name="Colorful List Accent 5" w:semiHidden="0" w:uiPriority="72" w:unhideWhenUsed="0"/>
+    <w:lsdException w:name="Colorful Grid Accent 5" w:semiHidden="0" w:uiPriority="73" w:unhideWhenUsed="0"/>
+    <w:lsdException w:name="Light Shading Accent 6" w:semiHidden="0" w:uiPriority="60" w:unhideWhenUsed="0"/>
+    <w:lsdException w:name="Light List Accent 6" w:semiHidden="0" w:uiPriority="61" w:unhideWhenUsed="0"/>
+    <w:lsdException w:name="Light Grid Accent 6" w:semiHidden="0" w:uiPriority="62" w:unhideWhenUsed="0"/>
+    <w:lsdException w:name="Medium Shading 1 Accent 6" w:semiHidden="0" w:uiPriority="63" w:unhideWhenUsed="0"/>
+    <w:lsdException w:name="Medium Shading 2 Accent 6" w:semiHidden="0" w:uiPriority="64" w:unhideWhenUsed="0"/>
+    <w:lsdException w:name="Medium List 1 Accent 6" w:semiHidden="0" w:uiPriority="65" w:unhideWhenUsed="0"/>
+    <w:lsdException w:name="Medium List 2 Accent 6" w:semiHidden="0" w:uiPriority="66" w:unhideWhenUsed="0"/>
+    <w:lsdException w:name="Medium Grid 1 Accent 6" w:semiHidden="0" w:uiPriority="67" w:unhideWhenUsed="0"/>
+    <w:lsdException w:name="Medium Grid 2 Accent 6" w:semiHidden="0" w:uiPriority="68" w:unhideWhenUsed="0"/>
+    <w:lsdException w:name="Medium Grid 3 Accent 6" w:semiHidden="0" w:uiPriority="69" w:unhideWhenUsed="0"/>
+    <w:lsdException w:name="Dark List Accent 6" w:semiHidden="0" w:uiPriority="70" w:unhideWhenUsed="0"/>
+    <w:lsdException w:name="Colorful Shading Accent 6" w:semiHidden="0" w:uiPriority="71" w:unhideWhenUsed="0"/>
+    <w:lsdException w:name="Colorful List Accent 6" w:semiHidden="0" w:uiPriority="72" w:unhideWhenUsed="0"/>
+    <w:lsdException w:name="Colorful Grid Accent 6" w:semiHidden="0" w:uiPriority="73" w:unhideWhenUsed="0"/>
+    <w:lsdException w:name="Subtle Emphasis" w:semiHidden="0" w:uiPriority="19" w:unhideWhenUsed="0" w:qFormat="1"/>
+    <w:lsdException w:name="Intense Emphasis" w:semiHidden="0" w:uiPriority="21" w:unhideWhenUsed="0" w:qFormat="1"/>
+    <w:lsdException w:name="Subtle Reference" w:semiHidden="0" w:uiPriority="31" w:unhideWhenUsed="0" w:qFormat="1"/>
+    <w:lsdException w:name="Intense Reference" w:semiHidden="0" w:uiPriority="32" w:unhideWhenUsed="0" w:qFormat="1"/>
+    <w:lsdException w:name="Book Title" w:semiHidden="0" w:uiPriority="33" w:unhideWhenUsed="0" w:qFormat="1"/>
+    <w:lsdException w:name="Bibliography" w:uiPriority="37"/>
+    <w:lsdException w:name="TOC Heading" w:uiPriority="39" w:qFormat="1"/>
   </w:latentStyles>
   <w:style w:type="paragraph" w:default="1" w:styleId="Normal">
     <w:name w:val="Normal"/>
@@ -9499,7 +11602,6 @@
       <w:spacing w:after="0" w:line="240" w:lineRule="auto"/>
     </w:pPr>
     <w:tblPr>
-      <w:tblInd w:w="0" w:type="dxa"/>
       <w:tblBorders>
         <w:top w:val="single" w:sz="4" w:space="0" w:color="auto"/>
         <w:left w:val="single" w:sz="4" w:space="0" w:color="auto"/>
@@ -9508,12 +11610,6 @@
         <w:insideH w:val="single" w:sz="4" w:space="0" w:color="auto"/>
         <w:insideV w:val="single" w:sz="4" w:space="0" w:color="auto"/>
       </w:tblBorders>
-      <w:tblCellMar>
-        <w:top w:w="0" w:type="dxa"/>
-        <w:left w:w="108" w:type="dxa"/>
-        <w:bottom w:w="0" w:type="dxa"/>
-        <w:right w:w="108" w:type="dxa"/>
-      </w:tblCellMar>
     </w:tblPr>
   </w:style>
   <w:style w:type="paragraph" w:styleId="Prrafodelista">
@@ -9526,6 +11622,337 @@
       <w:ind w:left="720"/>
       <w:contextualSpacing/>
     </w:pPr>
+  </w:style>
+  <w:style w:type="paragraph" w:styleId="Textodeglobo">
+    <w:name w:val="Balloon Text"/>
+    <w:basedOn w:val="Normal"/>
+    <w:link w:val="TextodegloboCar"/>
+    <w:uiPriority w:val="99"/>
+    <w:semiHidden/>
+    <w:unhideWhenUsed/>
+    <w:rsid w:val="0052181B"/>
+    <w:rPr>
+      <w:rFonts w:ascii="Tahoma" w:hAnsi="Tahoma" w:cs="Tahoma"/>
+      <w:sz w:val="16"/>
+      <w:szCs w:val="16"/>
+    </w:rPr>
+  </w:style>
+  <w:style w:type="character" w:customStyle="1" w:styleId="TextodegloboCar">
+    <w:name w:val="Texto de globo Car"/>
+    <w:basedOn w:val="Fuentedeprrafopredeter"/>
+    <w:link w:val="Textodeglobo"/>
+    <w:uiPriority w:val="99"/>
+    <w:semiHidden/>
+    <w:rsid w:val="0052181B"/>
+    <w:rPr>
+      <w:rFonts w:ascii="Tahoma" w:eastAsia="Times New Roman" w:hAnsi="Tahoma" w:cs="Tahoma"/>
+      <w:color w:val="000000"/>
+      <w:sz w:val="16"/>
+      <w:szCs w:val="16"/>
+      <w:lang w:eastAsia="es-PE"/>
+    </w:rPr>
+  </w:style>
+</w:styles>
+</file>
+
+<file path=word/stylesWithEffects.xml><?xml version="1.0" encoding="utf-8"?>
+<w:styles xmlns:wpc="http://schemas.microsoft.com/office/word/2010/wordprocessingCanvas" xmlns:mc="http://schemas.openxmlformats.org/markup-compatibility/2006" xmlns:o="urn:schemas-microsoft-com:office:office" xmlns:r="http://schemas.openxmlformats.org/officeDocument/2006/relationships" xmlns:m="http://schemas.openxmlformats.org/officeDocument/2006/math" xmlns:v="urn:schemas-microsoft-com:vml" xmlns:wp14="http://schemas.microsoft.com/office/word/2010/wordprocessingDrawing" xmlns:wp="http://schemas.openxmlformats.org/drawingml/2006/wordprocessingDrawing" xmlns:w10="urn:schemas-microsoft-com:office:word" xmlns:w="http://schemas.openxmlformats.org/wordprocessingml/2006/main" xmlns:w14="http://schemas.microsoft.com/office/word/2010/wordml" xmlns:wpg="http://schemas.microsoft.com/office/word/2010/wordprocessingGroup" xmlns:wpi="http://schemas.microsoft.com/office/word/2010/wordprocessingInk" xmlns:wne="http://schemas.microsoft.com/office/word/2006/wordml" xmlns:wps="http://schemas.microsoft.com/office/word/2010/wordprocessingShape" mc:Ignorable="w14 wp14">
+  <w:docDefaults>
+    <w:rPrDefault>
+      <w:rPr>
+        <w:rFonts w:asciiTheme="minorHAnsi" w:eastAsiaTheme="minorHAnsi" w:hAnsiTheme="minorHAnsi" w:cstheme="minorBidi"/>
+        <w:sz w:val="22"/>
+        <w:szCs w:val="22"/>
+        <w:lang w:val="es-PE" w:eastAsia="en-US" w:bidi="ar-SA"/>
+      </w:rPr>
+    </w:rPrDefault>
+    <w:pPrDefault>
+      <w:pPr>
+        <w:spacing w:after="160" w:line="259" w:lineRule="auto"/>
+      </w:pPr>
+    </w:pPrDefault>
+  </w:docDefaults>
+  <w:latentStyles w:defLockedState="0" w:defUIPriority="99" w:defSemiHidden="1" w:defUnhideWhenUsed="1" w:defQFormat="0" w:count="267">
+    <w:lsdException w:name="Normal" w:semiHidden="0" w:uiPriority="0" w:unhideWhenUsed="0" w:qFormat="1"/>
+    <w:lsdException w:name="heading 1" w:semiHidden="0" w:uiPriority="9" w:unhideWhenUsed="0" w:qFormat="1"/>
+    <w:lsdException w:name="heading 2" w:uiPriority="9" w:qFormat="1"/>
+    <w:lsdException w:name="heading 3" w:uiPriority="9" w:qFormat="1"/>
+    <w:lsdException w:name="heading 4" w:uiPriority="9" w:qFormat="1"/>
+    <w:lsdException w:name="heading 5" w:uiPriority="9" w:qFormat="1"/>
+    <w:lsdException w:name="heading 6" w:uiPriority="9" w:qFormat="1"/>
+    <w:lsdException w:name="heading 7" w:uiPriority="9" w:qFormat="1"/>
+    <w:lsdException w:name="heading 8" w:uiPriority="9" w:qFormat="1"/>
+    <w:lsdException w:name="heading 9" w:uiPriority="9" w:qFormat="1"/>
+    <w:lsdException w:name="toc 1" w:uiPriority="39"/>
+    <w:lsdException w:name="toc 2" w:uiPriority="39"/>
+    <w:lsdException w:name="toc 3" w:uiPriority="39"/>
+    <w:lsdException w:name="toc 4" w:uiPriority="39"/>
+    <w:lsdException w:name="toc 5" w:uiPriority="39"/>
+    <w:lsdException w:name="toc 6" w:uiPriority="39"/>
+    <w:lsdException w:name="toc 7" w:uiPriority="39"/>
+    <w:lsdException w:name="toc 8" w:uiPriority="39"/>
+    <w:lsdException w:name="toc 9" w:uiPriority="39"/>
+    <w:lsdException w:name="caption" w:uiPriority="35" w:qFormat="1"/>
+    <w:lsdException w:name="Title" w:semiHidden="0" w:uiPriority="10" w:unhideWhenUsed="0" w:qFormat="1"/>
+    <w:lsdException w:name="Default Paragraph Font" w:uiPriority="1"/>
+    <w:lsdException w:name="Subtitle" w:semiHidden="0" w:uiPriority="11" w:unhideWhenUsed="0" w:qFormat="1"/>
+    <w:lsdException w:name="Strong" w:semiHidden="0" w:uiPriority="22" w:unhideWhenUsed="0" w:qFormat="1"/>
+    <w:lsdException w:name="Emphasis" w:semiHidden="0" w:uiPriority="20" w:unhideWhenUsed="0" w:qFormat="1"/>
+    <w:lsdException w:name="Table Grid" w:semiHidden="0" w:uiPriority="39" w:unhideWhenUsed="0"/>
+    <w:lsdException w:name="Placeholder Text" w:unhideWhenUsed="0"/>
+    <w:lsdException w:name="No Spacing" w:semiHidden="0" w:uiPriority="1" w:unhideWhenUsed="0" w:qFormat="1"/>
+    <w:lsdException w:name="Light Shading" w:semiHidden="0" w:uiPriority="60" w:unhideWhenUsed="0"/>
+    <w:lsdException w:name="Light List" w:semiHidden="0" w:uiPriority="61" w:unhideWhenUsed="0"/>
+    <w:lsdException w:name="Light Grid" w:semiHidden="0" w:uiPriority="62" w:unhideWhenUsed="0"/>
+    <w:lsdException w:name="Medium Shading 1" w:semiHidden="0" w:uiPriority="63" w:unhideWhenUsed="0"/>
+    <w:lsdException w:name="Medium Shading 2" w:semiHidden="0" w:uiPriority="64" w:unhideWhenUsed="0"/>
+    <w:lsdException w:name="Medium List 1" w:semiHidden="0" w:uiPriority="65" w:unhideWhenUsed="0"/>
+    <w:lsdException w:name="Medium List 2" w:semiHidden="0" w:uiPriority="66" w:unhideWhenUsed="0"/>
+    <w:lsdException w:name="Medium Grid 1" w:semiHidden="0" w:uiPriority="67" w:unhideWhenUsed="0"/>
+    <w:lsdException w:name="Medium Grid 2" w:semiHidden="0" w:uiPriority="68" w:unhideWhenUsed="0"/>
+    <w:lsdException w:name="Medium Grid 3" w:semiHidden="0" w:uiPriority="69" w:unhideWhenUsed="0"/>
+    <w:lsdException w:name="Dark List" w:semiHidden="0" w:uiPriority="70" w:unhideWhenUsed="0"/>
+    <w:lsdException w:name="Colorful Shading" w:semiHidden="0" w:uiPriority="71" w:unhideWhenUsed="0"/>
+    <w:lsdException w:name="Colorful List" w:semiHidden="0" w:uiPriority="72" w:unhideWhenUsed="0"/>
+    <w:lsdException w:name="Colorful Grid" w:semiHidden="0" w:uiPriority="73" w:unhideWhenUsed="0"/>
+    <w:lsdException w:name="Light Shading Accent 1" w:semiHidden="0" w:uiPriority="60" w:unhideWhenUsed="0"/>
+    <w:lsdException w:name="Light List Accent 1" w:semiHidden="0" w:uiPriority="61" w:unhideWhenUsed="0"/>
+    <w:lsdException w:name="Light Grid Accent 1" w:semiHidden="0" w:uiPriority="62" w:unhideWhenUsed="0"/>
+    <w:lsdException w:name="Medium Shading 1 Accent 1" w:semiHidden="0" w:uiPriority="63" w:unhideWhenUsed="0"/>
+    <w:lsdException w:name="Medium Shading 2 Accent 1" w:semiHidden="0" w:uiPriority="64" w:unhideWhenUsed="0"/>
+    <w:lsdException w:name="Medium List 1 Accent 1" w:semiHidden="0" w:uiPriority="65" w:unhideWhenUsed="0"/>
+    <w:lsdException w:name="Revision" w:unhideWhenUsed="0"/>
+    <w:lsdException w:name="List Paragraph" w:semiHidden="0" w:uiPriority="34" w:unhideWhenUsed="0" w:qFormat="1"/>
+    <w:lsdException w:name="Quote" w:semiHidden="0" w:uiPriority="29" w:unhideWhenUsed="0" w:qFormat="1"/>
+    <w:lsdException w:name="Intense Quote" w:semiHidden="0" w:uiPriority="30" w:unhideWhenUsed="0" w:qFormat="1"/>
+    <w:lsdException w:name="Medium List 2 Accent 1" w:semiHidden="0" w:uiPriority="66" w:unhideWhenUsed="0"/>
+    <w:lsdException w:name="Medium Grid 1 Accent 1" w:semiHidden="0" w:uiPriority="67" w:unhideWhenUsed="0"/>
+    <w:lsdException w:name="Medium Grid 2 Accent 1" w:semiHidden="0" w:uiPriority="68" w:unhideWhenUsed="0"/>
+    <w:lsdException w:name="Medium Grid 3 Accent 1" w:semiHidden="0" w:uiPriority="69" w:unhideWhenUsed="0"/>
+    <w:lsdException w:name="Dark List Accent 1" w:semiHidden="0" w:uiPriority="70" w:unhideWhenUsed="0"/>
+    <w:lsdException w:name="Colorful Shading Accent 1" w:semiHidden="0" w:uiPriority="71" w:unhideWhenUsed="0"/>
+    <w:lsdException w:name="Colorful List Accent 1" w:semiHidden="0" w:uiPriority="72" w:unhideWhenUsed="0"/>
+    <w:lsdException w:name="Colorful Grid Accent 1" w:semiHidden="0" w:uiPriority="73" w:unhideWhenUsed="0"/>
+    <w:lsdException w:name="Light Shading Accent 2" w:semiHidden="0" w:uiPriority="60" w:unhideWhenUsed="0"/>
+    <w:lsdException w:name="Light List Accent 2" w:semiHidden="0" w:uiPriority="61" w:unhideWhenUsed="0"/>
+    <w:lsdException w:name="Light Grid Accent 2" w:semiHidden="0" w:uiPriority="62" w:unhideWhenUsed="0"/>
+    <w:lsdException w:name="Medium Shading 1 Accent 2" w:semiHidden="0" w:uiPriority="63" w:unhideWhenUsed="0"/>
+    <w:lsdException w:name="Medium Shading 2 Accent 2" w:semiHidden="0" w:uiPriority="64" w:unhideWhenUsed="0"/>
+    <w:lsdException w:name="Medium List 1 Accent 2" w:semiHidden="0" w:uiPriority="65" w:unhideWhenUsed="0"/>
+    <w:lsdException w:name="Medium List 2 Accent 2" w:semiHidden="0" w:uiPriority="66" w:unhideWhenUsed="0"/>
+    <w:lsdException w:name="Medium Grid 1 Accent 2" w:semiHidden="0" w:uiPriority="67" w:unhideWhenUsed="0"/>
+    <w:lsdException w:name="Medium Grid 2 Accent 2" w:semiHidden="0" w:uiPriority="68" w:unhideWhenUsed="0"/>
+    <w:lsdException w:name="Medium Grid 3 Accent 2" w:semiHidden="0" w:uiPriority="69" w:unhideWhenUsed="0"/>
+    <w:lsdException w:name="Dark List Accent 2" w:semiHidden="0" w:uiPriority="70" w:unhideWhenUsed="0"/>
+    <w:lsdException w:name="Colorful Shading Accent 2" w:semiHidden="0" w:uiPriority="71" w:unhideWhenUsed="0"/>
+    <w:lsdException w:name="Colorful List Accent 2" w:semiHidden="0" w:uiPriority="72" w:unhideWhenUsed="0"/>
+    <w:lsdException w:name="Colorful Grid Accent 2" w:semiHidden="0" w:uiPriority="73" w:unhideWhenUsed="0"/>
+    <w:lsdException w:name="Light Shading Accent 3" w:semiHidden="0" w:uiPriority="60" w:unhideWhenUsed="0"/>
+    <w:lsdException w:name="Light List Accent 3" w:semiHidden="0" w:uiPriority="61" w:unhideWhenUsed="0"/>
+    <w:lsdException w:name="Light Grid Accent 3" w:semiHidden="0" w:uiPriority="62" w:unhideWhenUsed="0"/>
+    <w:lsdException w:name="Medium Shading 1 Accent 3" w:semiHidden="0" w:uiPriority="63" w:unhideWhenUsed="0"/>
+    <w:lsdException w:name="Medium Shading 2 Accent 3" w:semiHidden="0" w:uiPriority="64" w:unhideWhenUsed="0"/>
+    <w:lsdException w:name="Medium List 1 Accent 3" w:semiHidden="0" w:uiPriority="65" w:unhideWhenUsed="0"/>
+    <w:lsdException w:name="Medium List 2 Accent 3" w:semiHidden="0" w:uiPriority="66" w:unhideWhenUsed="0"/>
+    <w:lsdException w:name="Medium Grid 1 Accent 3" w:semiHidden="0" w:uiPriority="67" w:unhideWhenUsed="0"/>
+    <w:lsdException w:name="Medium Grid 2 Accent 3" w:semiHidden="0" w:uiPriority="68" w:unhideWhenUsed="0"/>
+    <w:lsdException w:name="Medium Grid 3 Accent 3" w:semiHidden="0" w:uiPriority="69" w:unhideWhenUsed="0"/>
+    <w:lsdException w:name="Dark List Accent 3" w:semiHidden="0" w:uiPriority="70" w:unhideWhenUsed="0"/>
+    <w:lsdException w:name="Colorful Shading Accent 3" w:semiHidden="0" w:uiPriority="71" w:unhideWhenUsed="0"/>
+    <w:lsdException w:name="Colorful List Accent 3" w:semiHidden="0" w:uiPriority="72" w:unhideWhenUsed="0"/>
+    <w:lsdException w:name="Colorful Grid Accent 3" w:semiHidden="0" w:uiPriority="73" w:unhideWhenUsed="0"/>
+    <w:lsdException w:name="Light Shading Accent 4" w:semiHidden="0" w:uiPriority="60" w:unhideWhenUsed="0"/>
+    <w:lsdException w:name="Light List Accent 4" w:semiHidden="0" w:uiPriority="61" w:unhideWhenUsed="0"/>
+    <w:lsdException w:name="Light Grid Accent 4" w:semiHidden="0" w:uiPriority="62" w:unhideWhenUsed="0"/>
+    <w:lsdException w:name="Medium Shading 1 Accent 4" w:semiHidden="0" w:uiPriority="63" w:unhideWhenUsed="0"/>
+    <w:lsdException w:name="Medium Shading 2 Accent 4" w:semiHidden="0" w:uiPriority="64" w:unhideWhenUsed="0"/>
+    <w:lsdException w:name="Medium List 1 Accent 4" w:semiHidden="0" w:uiPriority="65" w:unhideWhenUsed="0"/>
+    <w:lsdException w:name="Medium List 2 Accent 4" w:semiHidden="0" w:uiPriority="66" w:unhideWhenUsed="0"/>
+    <w:lsdException w:name="Medium Grid 1 Accent 4" w:semiHidden="0" w:uiPriority="67" w:unhideWhenUsed="0"/>
+    <w:lsdException w:name="Medium Grid 2 Accent 4" w:semiHidden="0" w:uiPriority="68" w:unhideWhenUsed="0"/>
+    <w:lsdException w:name="Medium Grid 3 Accent 4" w:semiHidden="0" w:uiPriority="69" w:unhideWhenUsed="0"/>
+    <w:lsdException w:name="Dark List Accent 4" w:semiHidden="0" w:uiPriority="70" w:unhideWhenUsed="0"/>
+    <w:lsdException w:name="Colorful Shading Accent 4" w:semiHidden="0" w:uiPriority="71" w:unhideWhenUsed="0"/>
+    <w:lsdException w:name="Colorful List Accent 4" w:semiHidden="0" w:uiPriority="72" w:unhideWhenUsed="0"/>
+    <w:lsdException w:name="Colorful Grid Accent 4" w:semiHidden="0" w:uiPriority="73" w:unhideWhenUsed="0"/>
+    <w:lsdException w:name="Light Shading Accent 5" w:semiHidden="0" w:uiPriority="60" w:unhideWhenUsed="0"/>
+    <w:lsdException w:name="Light List Accent 5" w:semiHidden="0" w:uiPriority="61" w:unhideWhenUsed="0"/>
+    <w:lsdException w:name="Light Grid Accent 5" w:semiHidden="0" w:uiPriority="62" w:unhideWhenUsed="0"/>
+    <w:lsdException w:name="Medium Shading 1 Accent 5" w:semiHidden="0" w:uiPriority="63" w:unhideWhenUsed="0"/>
+    <w:lsdException w:name="Medium Shading 2 Accent 5" w:semiHidden="0" w:uiPriority="64" w:unhideWhenUsed="0"/>
+    <w:lsdException w:name="Medium List 1 Accent 5" w:semiHidden="0" w:uiPriority="65" w:unhideWhenUsed="0"/>
+    <w:lsdException w:name="Medium List 2 Accent 5" w:semiHidden="0" w:uiPriority="66" w:unhideWhenUsed="0"/>
+    <w:lsdException w:name="Medium Grid 1 Accent 5" w:semiHidden="0" w:uiPriority="67" w:unhideWhenUsed="0"/>
+    <w:lsdException w:name="Medium Grid 2 Accent 5" w:semiHidden="0" w:uiPriority="68" w:unhideWhenUsed="0"/>
+    <w:lsdException w:name="Medium Grid 3 Accent 5" w:semiHidden="0" w:uiPriority="69" w:unhideWhenUsed="0"/>
+    <w:lsdException w:name="Dark List Accent 5" w:semiHidden="0" w:uiPriority="70" w:unhideWhenUsed="0"/>
+    <w:lsdException w:name="Colorful Shading Accent 5" w:semiHidden="0" w:uiPriority="71" w:unhideWhenUsed="0"/>
+    <w:lsdException w:name="Colorful List Accent 5" w:semiHidden="0" w:uiPriority="72" w:unhideWhenUsed="0"/>
+    <w:lsdException w:name="Colorful Grid Accent 5" w:semiHidden="0" w:uiPriority="73" w:unhideWhenUsed="0"/>
+    <w:lsdException w:name="Light Shading Accent 6" w:semiHidden="0" w:uiPriority="60" w:unhideWhenUsed="0"/>
+    <w:lsdException w:name="Light List Accent 6" w:semiHidden="0" w:uiPriority="61" w:unhideWhenUsed="0"/>
+    <w:lsdException w:name="Light Grid Accent 6" w:semiHidden="0" w:uiPriority="62" w:unhideWhenUsed="0"/>
+    <w:lsdException w:name="Medium Shading 1 Accent 6" w:semiHidden="0" w:uiPriority="63" w:unhideWhenUsed="0"/>
+    <w:lsdException w:name="Medium Shading 2 Accent 6" w:semiHidden="0" w:uiPriority="64" w:unhideWhenUsed="0"/>
+    <w:lsdException w:name="Medium List 1 Accent 6" w:semiHidden="0" w:uiPriority="65" w:unhideWhenUsed="0"/>
+    <w:lsdException w:name="Medium List 2 Accent 6" w:semiHidden="0" w:uiPriority="66" w:unhideWhenUsed="0"/>
+    <w:lsdException w:name="Medium Grid 1 Accent 6" w:semiHidden="0" w:uiPriority="67" w:unhideWhenUsed="0"/>
+    <w:lsdException w:name="Medium Grid 2 Accent 6" w:semiHidden="0" w:uiPriority="68" w:unhideWhenUsed="0"/>
+    <w:lsdException w:name="Medium Grid 3 Accent 6" w:semiHidden="0" w:uiPriority="69" w:unhideWhenUsed="0"/>
+    <w:lsdException w:name="Dark List Accent 6" w:semiHidden="0" w:uiPriority="70" w:unhideWhenUsed="0"/>
+    <w:lsdException w:name="Colorful Shading Accent 6" w:semiHidden="0" w:uiPriority="71" w:unhideWhenUsed="0"/>
+    <w:lsdException w:name="Colorful List Accent 6" w:semiHidden="0" w:uiPriority="72" w:unhideWhenUsed="0"/>
+    <w:lsdException w:name="Colorful Grid Accent 6" w:semiHidden="0" w:uiPriority="73" w:unhideWhenUsed="0"/>
+    <w:lsdException w:name="Subtle Emphasis" w:semiHidden="0" w:uiPriority="19" w:unhideWhenUsed="0" w:qFormat="1"/>
+    <w:lsdException w:name="Intense Emphasis" w:semiHidden="0" w:uiPriority="21" w:unhideWhenUsed="0" w:qFormat="1"/>
+    <w:lsdException w:name="Subtle Reference" w:semiHidden="0" w:uiPriority="31" w:unhideWhenUsed="0" w:qFormat="1"/>
+    <w:lsdException w:name="Intense Reference" w:semiHidden="0" w:uiPriority="32" w:unhideWhenUsed="0" w:qFormat="1"/>
+    <w:lsdException w:name="Book Title" w:semiHidden="0" w:uiPriority="33" w:unhideWhenUsed="0" w:qFormat="1"/>
+    <w:lsdException w:name="Bibliography" w:uiPriority="37"/>
+    <w:lsdException w:name="TOC Heading" w:uiPriority="39" w:qFormat="1"/>
+  </w:latentStyles>
+  <w:style w:type="paragraph" w:default="1" w:styleId="Normal">
+    <w:name w:val="Normal"/>
+    <w:rsid w:val="006D0A8F"/>
+    <w:pPr>
+      <w:widowControl w:val="0"/>
+      <w:spacing w:after="0" w:line="240" w:lineRule="auto"/>
+    </w:pPr>
+    <w:rPr>
+      <w:rFonts w:ascii="Times New Roman" w:eastAsia="Times New Roman" w:hAnsi="Times New Roman" w:cs="Times New Roman"/>
+      <w:color w:val="000000"/>
+      <w:sz w:val="20"/>
+      <w:szCs w:val="20"/>
+      <w:lang w:eastAsia="es-PE"/>
+    </w:rPr>
+  </w:style>
+  <w:style w:type="character" w:default="1" w:styleId="Fuentedeprrafopredeter">
+    <w:name w:val="Default Paragraph Font"/>
+    <w:uiPriority w:val="1"/>
+    <w:semiHidden/>
+    <w:unhideWhenUsed/>
+  </w:style>
+  <w:style w:type="table" w:default="1" w:styleId="Tablanormal">
+    <w:name w:val="Normal Table"/>
+    <w:uiPriority w:val="99"/>
+    <w:semiHidden/>
+    <w:unhideWhenUsed/>
+    <w:tblPr>
+      <w:tblInd w:w="0" w:type="dxa"/>
+      <w:tblCellMar>
+        <w:top w:w="0" w:type="dxa"/>
+        <w:left w:w="108" w:type="dxa"/>
+        <w:bottom w:w="0" w:type="dxa"/>
+        <w:right w:w="108" w:type="dxa"/>
+      </w:tblCellMar>
+    </w:tblPr>
+  </w:style>
+  <w:style w:type="numbering" w:default="1" w:styleId="Sinlista">
+    <w:name w:val="No List"/>
+    <w:uiPriority w:val="99"/>
+    <w:semiHidden/>
+    <w:unhideWhenUsed/>
+  </w:style>
+  <w:style w:type="paragraph" w:styleId="Encabezado">
+    <w:name w:val="header"/>
+    <w:basedOn w:val="Normal"/>
+    <w:link w:val="EncabezadoCar"/>
+    <w:uiPriority w:val="99"/>
+    <w:unhideWhenUsed/>
+    <w:rsid w:val="006D0A8F"/>
+    <w:pPr>
+      <w:tabs>
+        <w:tab w:val="center" w:pos="4252"/>
+        <w:tab w:val="right" w:pos="8504"/>
+      </w:tabs>
+    </w:pPr>
+  </w:style>
+  <w:style w:type="character" w:customStyle="1" w:styleId="EncabezadoCar">
+    <w:name w:val="Encabezado Car"/>
+    <w:basedOn w:val="Fuentedeprrafopredeter"/>
+    <w:link w:val="Encabezado"/>
+    <w:uiPriority w:val="99"/>
+    <w:rsid w:val="006D0A8F"/>
+  </w:style>
+  <w:style w:type="paragraph" w:styleId="Piedepgina">
+    <w:name w:val="footer"/>
+    <w:basedOn w:val="Normal"/>
+    <w:link w:val="PiedepginaCar"/>
+    <w:uiPriority w:val="99"/>
+    <w:unhideWhenUsed/>
+    <w:rsid w:val="006D0A8F"/>
+    <w:pPr>
+      <w:tabs>
+        <w:tab w:val="center" w:pos="4252"/>
+        <w:tab w:val="right" w:pos="8504"/>
+      </w:tabs>
+    </w:pPr>
+  </w:style>
+  <w:style w:type="character" w:customStyle="1" w:styleId="PiedepginaCar">
+    <w:name w:val="Pie de página Car"/>
+    <w:basedOn w:val="Fuentedeprrafopredeter"/>
+    <w:link w:val="Piedepgina"/>
+    <w:uiPriority w:val="99"/>
+    <w:rsid w:val="006D0A8F"/>
+  </w:style>
+  <w:style w:type="table" w:styleId="Tablaconcuadrcula">
+    <w:name w:val="Table Grid"/>
+    <w:basedOn w:val="Tablanormal"/>
+    <w:uiPriority w:val="39"/>
+    <w:rsid w:val="006D0A8F"/>
+    <w:pPr>
+      <w:spacing w:after="0" w:line="240" w:lineRule="auto"/>
+    </w:pPr>
+    <w:tblPr>
+      <w:tblBorders>
+        <w:top w:val="single" w:sz="4" w:space="0" w:color="auto"/>
+        <w:left w:val="single" w:sz="4" w:space="0" w:color="auto"/>
+        <w:bottom w:val="single" w:sz="4" w:space="0" w:color="auto"/>
+        <w:right w:val="single" w:sz="4" w:space="0" w:color="auto"/>
+        <w:insideH w:val="single" w:sz="4" w:space="0" w:color="auto"/>
+        <w:insideV w:val="single" w:sz="4" w:space="0" w:color="auto"/>
+      </w:tblBorders>
+    </w:tblPr>
+  </w:style>
+  <w:style w:type="paragraph" w:styleId="Prrafodelista">
+    <w:name w:val="List Paragraph"/>
+    <w:basedOn w:val="Normal"/>
+    <w:uiPriority w:val="34"/>
+    <w:qFormat/>
+    <w:rsid w:val="008B7C8C"/>
+    <w:pPr>
+      <w:ind w:left="720"/>
+      <w:contextualSpacing/>
+    </w:pPr>
+  </w:style>
+  <w:style w:type="paragraph" w:styleId="Textodeglobo">
+    <w:name w:val="Balloon Text"/>
+    <w:basedOn w:val="Normal"/>
+    <w:link w:val="TextodegloboCar"/>
+    <w:uiPriority w:val="99"/>
+    <w:semiHidden/>
+    <w:unhideWhenUsed/>
+    <w:rsid w:val="0052181B"/>
+    <w:rPr>
+      <w:rFonts w:ascii="Tahoma" w:hAnsi="Tahoma" w:cs="Tahoma"/>
+      <w:sz w:val="16"/>
+      <w:szCs w:val="16"/>
+    </w:rPr>
+  </w:style>
+  <w:style w:type="character" w:customStyle="1" w:styleId="TextodegloboCar">
+    <w:name w:val="Texto de globo Car"/>
+    <w:basedOn w:val="Fuentedeprrafopredeter"/>
+    <w:link w:val="Textodeglobo"/>
+    <w:uiPriority w:val="99"/>
+    <w:semiHidden/>
+    <w:rsid w:val="0052181B"/>
+    <w:rPr>
+      <w:rFonts w:ascii="Tahoma" w:eastAsia="Times New Roman" w:hAnsi="Tahoma" w:cs="Tahoma"/>
+      <w:color w:val="000000"/>
+      <w:sz w:val="16"/>
+      <w:szCs w:val="16"/>
+      <w:lang w:eastAsia="es-PE"/>
+    </w:rPr>
   </w:style>
 </w:styles>
 </file>
@@ -9785,7 +12212,7 @@
   <a:extraClrSchemeLst/>
   <a:extLst>
     <a:ext uri="{05A4C25C-085E-4340-85A3-A5531E510DB2}">
-      <thm15:themeFamily xmlns:thm15="http://schemas.microsoft.com/office/thememl/2012/main" name="Office Theme" id="{62F939B6-93AF-4DB8-9C6B-D6C7DFDC589F}" vid="{4A3C46E8-61CC-4603-A589-7422A47A8E4A}"/>
+      <thm15:themeFamily xmlns:thm15="http://schemas.microsoft.com/office/thememl/2012/main" xmlns="" name="Office Theme" id="{62F939B6-93AF-4DB8-9C6B-D6C7DFDC589F}" vid="{4A3C46E8-61CC-4603-A589-7422A47A8E4A}"/>
     </a:ext>
   </a:extLst>
 </a:theme>

</xml_diff>

<commit_message>
modificando detalles del documento
</commit_message>
<xml_diff>
--- a/BO/Librería de Trabajo/Gestión de Proyecto/BO_DN.docx
+++ b/BO/Librería de Trabajo/Gestión de Proyecto/BO_DN.docx
@@ -1,6 +1,6 @@
 
 <file path=word/document.xml><?xml version="1.0" encoding="utf-8"?>
-<w:document xmlns:wpc="http://schemas.microsoft.com/office/word/2010/wordprocessingCanvas" xmlns:mc="http://schemas.openxmlformats.org/markup-compatibility/2006" xmlns:o="urn:schemas-microsoft-com:office:office" xmlns:r="http://schemas.openxmlformats.org/officeDocument/2006/relationships" xmlns:m="http://schemas.openxmlformats.org/officeDocument/2006/math" xmlns:v="urn:schemas-microsoft-com:vml" xmlns:wp14="http://schemas.microsoft.com/office/word/2010/wordprocessingDrawing" xmlns:wp="http://schemas.openxmlformats.org/drawingml/2006/wordprocessingDrawing" xmlns:w10="urn:schemas-microsoft-com:office:word" xmlns:w="http://schemas.openxmlformats.org/wordprocessingml/2006/main" xmlns:w14="http://schemas.microsoft.com/office/word/2010/wordml" xmlns:wpg="http://schemas.microsoft.com/office/word/2010/wordprocessingGroup" xmlns:wpi="http://schemas.microsoft.com/office/word/2010/wordprocessingInk" xmlns:wne="http://schemas.microsoft.com/office/word/2006/wordml" xmlns:wps="http://schemas.microsoft.com/office/word/2010/wordprocessingShape" mc:Ignorable="w14 wp14">
+<w:document xmlns:wpc="http://schemas.microsoft.com/office/word/2010/wordprocessingCanvas" xmlns:mc="http://schemas.openxmlformats.org/markup-compatibility/2006" xmlns:o="urn:schemas-microsoft-com:office:office" xmlns:r="http://schemas.openxmlformats.org/officeDocument/2006/relationships" xmlns:m="http://schemas.openxmlformats.org/officeDocument/2006/math" xmlns:v="urn:schemas-microsoft-com:vml" xmlns:wp14="http://schemas.microsoft.com/office/word/2010/wordprocessingDrawing" xmlns:wp="http://schemas.openxmlformats.org/drawingml/2006/wordprocessingDrawing" xmlns:w10="urn:schemas-microsoft-com:office:word" xmlns:w="http://schemas.openxmlformats.org/wordprocessingml/2006/main" xmlns:w14="http://schemas.microsoft.com/office/word/2010/wordml" xmlns:w15="http://schemas.microsoft.com/office/word/2012/wordml" xmlns:wpg="http://schemas.microsoft.com/office/word/2010/wordprocessingGroup" xmlns:wpi="http://schemas.microsoft.com/office/word/2010/wordprocessingInk" xmlns:wne="http://schemas.microsoft.com/office/word/2006/wordml" xmlns:wps="http://schemas.microsoft.com/office/word/2010/wordprocessingShape" mc:Ignorable="w14 w15 wp14">
   <w:body>
     <w:p>
       <w:pPr>
@@ -152,6 +152,7 @@
           <w:tab w:val="left" w:pos="2280"/>
           <w:tab w:val="right" w:pos="9360"/>
         </w:tabs>
+        <w:jc w:val="right"/>
       </w:pPr>
       <w:bookmarkStart w:id="0" w:name="h.gjdgxs" w:colFirst="0" w:colLast="0"/>
       <w:bookmarkEnd w:id="0"/>
@@ -162,8 +163,18 @@
           <w:sz w:val="36"/>
           <w:szCs w:val="36"/>
         </w:rPr>
-        <w:tab/>
+        <w:t>Proyecto BACKOFFICE</w:t>
       </w:r>
+    </w:p>
+    <w:p>
+      <w:pPr>
+        <w:jc w:val="right"/>
+      </w:pPr>
+    </w:p>
+    <w:p>
+      <w:pPr>
+        <w:jc w:val="right"/>
+      </w:pPr>
       <w:r>
         <w:rPr>
           <w:rFonts w:ascii="Arial" w:eastAsia="Arial" w:hAnsi="Arial" w:cs="Arial"/>
@@ -171,22 +182,6 @@
           <w:sz w:val="36"/>
           <w:szCs w:val="36"/>
         </w:rPr>
-        <w:tab/>
-        <w:t>Proyecto BACKOFFICE</w:t>
-      </w:r>
-    </w:p>
-    <w:p/>
-    <w:p>
-      <w:pPr>
-        <w:jc w:val="right"/>
-      </w:pPr>
-      <w:r>
-        <w:rPr>
-          <w:rFonts w:ascii="Arial" w:eastAsia="Arial" w:hAnsi="Arial" w:cs="Arial"/>
-          <w:b/>
-          <w:sz w:val="36"/>
-          <w:szCs w:val="36"/>
-        </w:rPr>
         <w:t>Versión 1.0</w:t>
       </w:r>
     </w:p>
@@ -210,8 +205,8 @@
     <w:p>
       <w:pPr>
         <w:sectPr>
-          <w:headerReference w:type="default" r:id="rId8"/>
-          <w:footerReference w:type="default" r:id="rId9"/>
+          <w:headerReference w:type="default" r:id="rId7"/>
+          <w:footerReference w:type="default" r:id="rId8"/>
           <w:pgSz w:w="11906" w:h="16838"/>
           <w:pgMar w:top="1684" w:right="1701" w:bottom="1417" w:left="1701" w:header="708" w:footer="708" w:gutter="0"/>
           <w:cols w:space="708"/>
@@ -229,7 +224,7 @@
     </w:p>
     <w:p>
       <w:pPr>
-        <w:jc w:val="right"/>
+        <w:jc w:val="center"/>
         <w:rPr>
           <w:rFonts w:ascii="Arial" w:hAnsi="Arial" w:cs="Arial"/>
         </w:rPr>
@@ -998,8 +993,8 @@
           <w:rFonts w:ascii="Arial" w:hAnsi="Arial" w:cs="Arial"/>
         </w:rPr>
         <w:sectPr>
-          <w:headerReference w:type="default" r:id="rId10"/>
-          <w:footerReference w:type="default" r:id="rId11"/>
+          <w:headerReference w:type="default" r:id="rId9"/>
+          <w:footerReference w:type="default" r:id="rId10"/>
           <w:pgSz w:w="11906" w:h="16838"/>
           <w:pgMar w:top="1684" w:right="1701" w:bottom="1417" w:left="1701" w:header="708" w:footer="708" w:gutter="0"/>
           <w:cols w:space="708"/>
@@ -1016,7 +1011,7 @@
     </w:p>
     <w:p>
       <w:pPr>
-        <w:jc w:val="right"/>
+        <w:jc w:val="center"/>
         <w:rPr>
           <w:rFonts w:ascii="Arial" w:hAnsi="Arial" w:cs="Arial"/>
         </w:rPr>
@@ -2566,7 +2561,7 @@
                     </pic:cNvPicPr>
                   </pic:nvPicPr>
                   <pic:blipFill>
-                    <a:blip r:embed="rId12">
+                    <a:blip r:embed="rId11">
                       <a:extLst>
                         <a:ext uri="{28A0092B-C50C-407E-A947-70E740481C1C}">
                           <a14:useLocalDpi xmlns:a14="http://schemas.microsoft.com/office/drawing/2010/main" val="0"/>
@@ -3530,8 +3525,6 @@
         </w:rPr>
         <w:t>&gt;&gt;&gt;&gt;&gt;&gt;&gt;&gt;&gt;&gt;&gt;&gt;&gt;Proceso 2</w:t>
       </w:r>
-      <w:bookmarkStart w:id="1" w:name="_GoBack"/>
-      <w:bookmarkEnd w:id="1"/>
     </w:p>
     <w:p>
       <w:pPr>
@@ -4836,7 +4829,7 @@
                     </pic:cNvPicPr>
                   </pic:nvPicPr>
                   <pic:blipFill>
-                    <a:blip r:embed="rId13">
+                    <a:blip r:embed="rId12">
                       <a:extLst>
                         <a:ext uri="{28A0092B-C50C-407E-A947-70E740481C1C}">
                           <a14:useLocalDpi xmlns:a14="http://schemas.microsoft.com/office/drawing/2010/main" val="0"/>
@@ -5953,28 +5946,12 @@
                 <w:rFonts w:ascii="Arial" w:hAnsi="Arial" w:cs="Arial"/>
               </w:rPr>
             </w:pPr>
-            <w:proofErr w:type="spellStart"/>
-            <w:r>
-              <w:rPr>
-                <w:rFonts w:ascii="Arial" w:eastAsia="Arial" w:hAnsi="Arial" w:cs="Arial"/>
-              </w:rPr>
-              <w:t>Brayan</w:t>
-            </w:r>
-            <w:proofErr w:type="spellEnd"/>
-            <w:r>
-              <w:rPr>
-                <w:rFonts w:ascii="Arial" w:eastAsia="Arial" w:hAnsi="Arial" w:cs="Arial"/>
-              </w:rPr>
-              <w:t xml:space="preserve"> </w:t>
-            </w:r>
-            <w:proofErr w:type="spellStart"/>
-            <w:r>
-              <w:rPr>
-                <w:rFonts w:ascii="Arial" w:eastAsia="Arial" w:hAnsi="Arial" w:cs="Arial"/>
-              </w:rPr>
-              <w:t>Chapoñan</w:t>
-            </w:r>
-            <w:proofErr w:type="spellEnd"/>
+            <w:r>
+              <w:rPr>
+                <w:rFonts w:ascii="Arial" w:eastAsia="Arial" w:hAnsi="Arial" w:cs="Arial"/>
+              </w:rPr>
+              <w:t>Brayan Chapoñan</w:t>
+            </w:r>
           </w:p>
           <w:p>
             <w:pPr>
@@ -6803,6 +6780,68 @@
         </w:rPr>
         <w:lastRenderedPageBreak/>
         <w:t>Diagrama del Proceso</w:t>
+      </w:r>
+    </w:p>
+    <w:p>
+      <w:pPr>
+        <w:pStyle w:val="Prrafodelista"/>
+        <w:spacing w:before="120" w:after="60"/>
+        <w:ind w:left="0"/>
+        <w:jc w:val="both"/>
+        <w:rPr>
+          <w:rFonts w:ascii="Arial" w:hAnsi="Arial" w:cs="Arial"/>
+        </w:rPr>
+      </w:pPr>
+    </w:p>
+    <w:p>
+      <w:pPr>
+        <w:pStyle w:val="Prrafodelista"/>
+        <w:spacing w:before="120" w:after="60"/>
+        <w:ind w:left="0"/>
+        <w:jc w:val="both"/>
+        <w:rPr>
+          <w:rFonts w:ascii="Arial" w:hAnsi="Arial" w:cs="Arial"/>
+        </w:rPr>
+      </w:pPr>
+      <w:r>
+        <w:rPr>
+          <w:noProof/>
+        </w:rPr>
+        <w:drawing>
+          <wp:inline distT="0" distB="0" distL="0" distR="0" wp14:anchorId="7C46E044" wp14:editId="461690D5">
+            <wp:extent cx="5400040" cy="2437130"/>
+            <wp:effectExtent l="0" t="0" r="0" b="1270"/>
+            <wp:docPr id="3" name="Imagen 3"/>
+            <wp:cNvGraphicFramePr>
+              <a:graphicFrameLocks xmlns:a="http://schemas.openxmlformats.org/drawingml/2006/main" noChangeAspect="1"/>
+            </wp:cNvGraphicFramePr>
+            <a:graphic xmlns:a="http://schemas.openxmlformats.org/drawingml/2006/main">
+              <a:graphicData uri="http://schemas.openxmlformats.org/drawingml/2006/picture">
+                <pic:pic xmlns:pic="http://schemas.openxmlformats.org/drawingml/2006/picture">
+                  <pic:nvPicPr>
+                    <pic:cNvPr id="1" name=""/>
+                    <pic:cNvPicPr/>
+                  </pic:nvPicPr>
+                  <pic:blipFill>
+                    <a:blip r:embed="rId13"/>
+                    <a:stretch>
+                      <a:fillRect/>
+                    </a:stretch>
+                  </pic:blipFill>
+                  <pic:spPr>
+                    <a:xfrm>
+                      <a:off x="0" y="0"/>
+                      <a:ext cx="5400040" cy="2437130"/>
+                    </a:xfrm>
+                    <a:prstGeom prst="rect">
+                      <a:avLst/>
+                    </a:prstGeom>
+                  </pic:spPr>
+                </pic:pic>
+              </a:graphicData>
+            </a:graphic>
+          </wp:inline>
+        </w:drawing>
       </w:r>
     </w:p>
     <w:p>
@@ -7587,6 +7626,96 @@
     <w:p>
       <w:pPr>
         <w:pStyle w:val="Prrafodelista"/>
+        <w:spacing w:before="120" w:after="60"/>
+        <w:ind w:left="0"/>
+        <w:jc w:val="both"/>
+        <w:rPr>
+          <w:rFonts w:ascii="Arial" w:hAnsi="Arial" w:cs="Arial"/>
+        </w:rPr>
+      </w:pPr>
+    </w:p>
+    <w:p>
+      <w:pPr>
+        <w:pStyle w:val="Prrafodelista"/>
+        <w:spacing w:before="120" w:after="60"/>
+        <w:ind w:left="0"/>
+        <w:jc w:val="both"/>
+        <w:rPr>
+          <w:rFonts w:ascii="Arial" w:hAnsi="Arial" w:cs="Arial"/>
+        </w:rPr>
+      </w:pPr>
+    </w:p>
+    <w:p>
+      <w:pPr>
+        <w:pStyle w:val="Prrafodelista"/>
+        <w:spacing w:before="120" w:after="60"/>
+        <w:ind w:left="0"/>
+        <w:jc w:val="both"/>
+        <w:rPr>
+          <w:rFonts w:ascii="Arial" w:hAnsi="Arial" w:cs="Arial"/>
+        </w:rPr>
+      </w:pPr>
+    </w:p>
+    <w:p>
+      <w:pPr>
+        <w:pStyle w:val="Prrafodelista"/>
+        <w:spacing w:before="120" w:after="60"/>
+        <w:ind w:left="0"/>
+        <w:jc w:val="both"/>
+        <w:rPr>
+          <w:rFonts w:ascii="Arial" w:hAnsi="Arial" w:cs="Arial"/>
+        </w:rPr>
+      </w:pPr>
+    </w:p>
+    <w:p>
+      <w:pPr>
+        <w:pStyle w:val="Prrafodelista"/>
+        <w:spacing w:before="120" w:after="60"/>
+        <w:ind w:left="0"/>
+        <w:jc w:val="both"/>
+        <w:rPr>
+          <w:rFonts w:ascii="Arial" w:hAnsi="Arial" w:cs="Arial"/>
+        </w:rPr>
+      </w:pPr>
+    </w:p>
+    <w:p>
+      <w:pPr>
+        <w:pStyle w:val="Prrafodelista"/>
+        <w:spacing w:before="120" w:after="60"/>
+        <w:ind w:left="0"/>
+        <w:jc w:val="both"/>
+        <w:rPr>
+          <w:rFonts w:ascii="Arial" w:hAnsi="Arial" w:cs="Arial"/>
+        </w:rPr>
+      </w:pPr>
+    </w:p>
+    <w:p>
+      <w:pPr>
+        <w:pStyle w:val="Prrafodelista"/>
+        <w:spacing w:before="120" w:after="60"/>
+        <w:ind w:left="0"/>
+        <w:jc w:val="both"/>
+        <w:rPr>
+          <w:rFonts w:ascii="Arial" w:hAnsi="Arial" w:cs="Arial"/>
+        </w:rPr>
+      </w:pPr>
+    </w:p>
+    <w:p>
+      <w:pPr>
+        <w:pStyle w:val="Prrafodelista"/>
+        <w:spacing w:before="120" w:after="60"/>
+        <w:ind w:left="0"/>
+        <w:jc w:val="both"/>
+        <w:rPr>
+          <w:rFonts w:ascii="Arial" w:hAnsi="Arial" w:cs="Arial"/>
+        </w:rPr>
+      </w:pPr>
+      <w:bookmarkStart w:id="1" w:name="_GoBack"/>
+      <w:bookmarkEnd w:id="1"/>
+    </w:p>
+    <w:p>
+      <w:pPr>
+        <w:pStyle w:val="Prrafodelista"/>
         <w:numPr>
           <w:ilvl w:val="0"/>
           <w:numId w:val="10"/>
@@ -7607,6 +7736,7 @@
           <w:sz w:val="24"/>
           <w:szCs w:val="24"/>
         </w:rPr>
+        <w:lastRenderedPageBreak/>
         <w:t>Proceso 6</w:t>
       </w:r>
       <w:r>
@@ -8261,7 +8391,6 @@
               <w:rPr>
                 <w:rFonts w:ascii="Arial" w:eastAsia="Arial" w:hAnsi="Arial" w:cs="Arial"/>
               </w:rPr>
-              <w:lastRenderedPageBreak/>
               <w:t>1</w:t>
             </w:r>
           </w:p>
@@ -9723,7 +9852,7 @@
 </file>
 
 <file path=word/endnotes.xml><?xml version="1.0" encoding="utf-8"?>
-<w:endnotes xmlns:wpc="http://schemas.microsoft.com/office/word/2010/wordprocessingCanvas" xmlns:mc="http://schemas.openxmlformats.org/markup-compatibility/2006" xmlns:o="urn:schemas-microsoft-com:office:office" xmlns:r="http://schemas.openxmlformats.org/officeDocument/2006/relationships" xmlns:m="http://schemas.openxmlformats.org/officeDocument/2006/math" xmlns:v="urn:schemas-microsoft-com:vml" xmlns:wp14="http://schemas.microsoft.com/office/word/2010/wordprocessingDrawing" xmlns:wp="http://schemas.openxmlformats.org/drawingml/2006/wordprocessingDrawing" xmlns:w10="urn:schemas-microsoft-com:office:word" xmlns:w="http://schemas.openxmlformats.org/wordprocessingml/2006/main" xmlns:w14="http://schemas.microsoft.com/office/word/2010/wordml" xmlns:wpg="http://schemas.microsoft.com/office/word/2010/wordprocessingGroup" xmlns:wpi="http://schemas.microsoft.com/office/word/2010/wordprocessingInk" xmlns:wne="http://schemas.microsoft.com/office/word/2006/wordml" xmlns:wps="http://schemas.microsoft.com/office/word/2010/wordprocessingShape" mc:Ignorable="w14 wp14">
+<w:endnotes xmlns:wpc="http://schemas.microsoft.com/office/word/2010/wordprocessingCanvas" xmlns:mc="http://schemas.openxmlformats.org/markup-compatibility/2006" xmlns:o="urn:schemas-microsoft-com:office:office" xmlns:r="http://schemas.openxmlformats.org/officeDocument/2006/relationships" xmlns:m="http://schemas.openxmlformats.org/officeDocument/2006/math" xmlns:v="urn:schemas-microsoft-com:vml" xmlns:wp14="http://schemas.microsoft.com/office/word/2010/wordprocessingDrawing" xmlns:wp="http://schemas.openxmlformats.org/drawingml/2006/wordprocessingDrawing" xmlns:w10="urn:schemas-microsoft-com:office:word" xmlns:w="http://schemas.openxmlformats.org/wordprocessingml/2006/main" xmlns:w14="http://schemas.microsoft.com/office/word/2010/wordml" xmlns:w15="http://schemas.microsoft.com/office/word/2012/wordml" xmlns:wpg="http://schemas.microsoft.com/office/word/2010/wordprocessingGroup" xmlns:wpi="http://schemas.microsoft.com/office/word/2010/wordprocessingInk" xmlns:wne="http://schemas.microsoft.com/office/word/2006/wordml" xmlns:wps="http://schemas.microsoft.com/office/word/2010/wordprocessingShape" mc:Ignorable="w14 w15 wp14">
   <w:endnote w:type="separator" w:id="-1">
     <w:p>
       <w:r>
@@ -9742,7 +9871,7 @@
 </file>
 
 <file path=word/footer1.xml><?xml version="1.0" encoding="utf-8"?>
-<w:ftr xmlns:wpc="http://schemas.microsoft.com/office/word/2010/wordprocessingCanvas" xmlns:mc="http://schemas.openxmlformats.org/markup-compatibility/2006" xmlns:o="urn:schemas-microsoft-com:office:office" xmlns:r="http://schemas.openxmlformats.org/officeDocument/2006/relationships" xmlns:m="http://schemas.openxmlformats.org/officeDocument/2006/math" xmlns:v="urn:schemas-microsoft-com:vml" xmlns:wp14="http://schemas.microsoft.com/office/word/2010/wordprocessingDrawing" xmlns:wp="http://schemas.openxmlformats.org/drawingml/2006/wordprocessingDrawing" xmlns:w10="urn:schemas-microsoft-com:office:word" xmlns:w="http://schemas.openxmlformats.org/wordprocessingml/2006/main" xmlns:w14="http://schemas.microsoft.com/office/word/2010/wordml" xmlns:wpg="http://schemas.microsoft.com/office/word/2010/wordprocessingGroup" xmlns:wpi="http://schemas.microsoft.com/office/word/2010/wordprocessingInk" xmlns:wne="http://schemas.microsoft.com/office/word/2006/wordml" xmlns:wps="http://schemas.microsoft.com/office/word/2010/wordprocessingShape" mc:Ignorable="w14 wp14">
+<w:ftr xmlns:wpc="http://schemas.microsoft.com/office/word/2010/wordprocessingCanvas" xmlns:mc="http://schemas.openxmlformats.org/markup-compatibility/2006" xmlns:o="urn:schemas-microsoft-com:office:office" xmlns:r="http://schemas.openxmlformats.org/officeDocument/2006/relationships" xmlns:m="http://schemas.openxmlformats.org/officeDocument/2006/math" xmlns:v="urn:schemas-microsoft-com:vml" xmlns:wp14="http://schemas.microsoft.com/office/word/2010/wordprocessingDrawing" xmlns:wp="http://schemas.openxmlformats.org/drawingml/2006/wordprocessingDrawing" xmlns:w10="urn:schemas-microsoft-com:office:word" xmlns:w="http://schemas.openxmlformats.org/wordprocessingml/2006/main" xmlns:w14="http://schemas.microsoft.com/office/word/2010/wordml" xmlns:w15="http://schemas.microsoft.com/office/word/2012/wordml" xmlns:wpg="http://schemas.microsoft.com/office/word/2010/wordprocessingGroup" xmlns:wpi="http://schemas.microsoft.com/office/word/2010/wordprocessingInk" xmlns:wne="http://schemas.microsoft.com/office/word/2006/wordml" xmlns:wps="http://schemas.microsoft.com/office/word/2010/wordprocessingShape" mc:Ignorable="w14 w15 wp14">
   <w:p>
     <w:pPr>
       <w:pStyle w:val="Piedepgina"/>
@@ -9820,7 +9949,7 @@
 </file>
 
 <file path=word/footer2.xml><?xml version="1.0" encoding="utf-8"?>
-<w:ftr xmlns:wpc="http://schemas.microsoft.com/office/word/2010/wordprocessingCanvas" xmlns:mc="http://schemas.openxmlformats.org/markup-compatibility/2006" xmlns:o="urn:schemas-microsoft-com:office:office" xmlns:r="http://schemas.openxmlformats.org/officeDocument/2006/relationships" xmlns:m="http://schemas.openxmlformats.org/officeDocument/2006/math" xmlns:v="urn:schemas-microsoft-com:vml" xmlns:wp14="http://schemas.microsoft.com/office/word/2010/wordprocessingDrawing" xmlns:wp="http://schemas.openxmlformats.org/drawingml/2006/wordprocessingDrawing" xmlns:w10="urn:schemas-microsoft-com:office:word" xmlns:w="http://schemas.openxmlformats.org/wordprocessingml/2006/main" xmlns:w14="http://schemas.microsoft.com/office/word/2010/wordml" xmlns:wpg="http://schemas.microsoft.com/office/word/2010/wordprocessingGroup" xmlns:wpi="http://schemas.microsoft.com/office/word/2010/wordprocessingInk" xmlns:wne="http://schemas.microsoft.com/office/word/2006/wordml" xmlns:wps="http://schemas.microsoft.com/office/word/2010/wordprocessingShape" mc:Ignorable="w14 wp14">
+<w:ftr xmlns:wpc="http://schemas.microsoft.com/office/word/2010/wordprocessingCanvas" xmlns:mc="http://schemas.openxmlformats.org/markup-compatibility/2006" xmlns:o="urn:schemas-microsoft-com:office:office" xmlns:r="http://schemas.openxmlformats.org/officeDocument/2006/relationships" xmlns:m="http://schemas.openxmlformats.org/officeDocument/2006/math" xmlns:v="urn:schemas-microsoft-com:vml" xmlns:wp14="http://schemas.microsoft.com/office/word/2010/wordprocessingDrawing" xmlns:wp="http://schemas.openxmlformats.org/drawingml/2006/wordprocessingDrawing" xmlns:w10="urn:schemas-microsoft-com:office:word" xmlns:w="http://schemas.openxmlformats.org/wordprocessingml/2006/main" xmlns:w14="http://schemas.microsoft.com/office/word/2010/wordml" xmlns:w15="http://schemas.microsoft.com/office/word/2012/wordml" xmlns:wpg="http://schemas.microsoft.com/office/word/2010/wordprocessingGroup" xmlns:wpi="http://schemas.microsoft.com/office/word/2010/wordprocessingInk" xmlns:wne="http://schemas.microsoft.com/office/word/2006/wordml" xmlns:wps="http://schemas.microsoft.com/office/word/2010/wordprocessingShape" mc:Ignorable="w14 w15 wp14">
   <w:p>
     <w:pPr>
       <w:pStyle w:val="Piedepgina"/>
@@ -9877,7 +10006,7 @@
         <w:color w:val="auto"/>
         <w:sz w:val="22"/>
       </w:rPr>
-      <w:t>6</w:t>
+      <w:t>11</w:t>
     </w:r>
     <w:r>
       <w:rPr>
@@ -9898,7 +10027,7 @@
 </file>
 
 <file path=word/footnotes.xml><?xml version="1.0" encoding="utf-8"?>
-<w:footnotes xmlns:wpc="http://schemas.microsoft.com/office/word/2010/wordprocessingCanvas" xmlns:mc="http://schemas.openxmlformats.org/markup-compatibility/2006" xmlns:o="urn:schemas-microsoft-com:office:office" xmlns:r="http://schemas.openxmlformats.org/officeDocument/2006/relationships" xmlns:m="http://schemas.openxmlformats.org/officeDocument/2006/math" xmlns:v="urn:schemas-microsoft-com:vml" xmlns:wp14="http://schemas.microsoft.com/office/word/2010/wordprocessingDrawing" xmlns:wp="http://schemas.openxmlformats.org/drawingml/2006/wordprocessingDrawing" xmlns:w10="urn:schemas-microsoft-com:office:word" xmlns:w="http://schemas.openxmlformats.org/wordprocessingml/2006/main" xmlns:w14="http://schemas.microsoft.com/office/word/2010/wordml" xmlns:wpg="http://schemas.microsoft.com/office/word/2010/wordprocessingGroup" xmlns:wpi="http://schemas.microsoft.com/office/word/2010/wordprocessingInk" xmlns:wne="http://schemas.microsoft.com/office/word/2006/wordml" xmlns:wps="http://schemas.microsoft.com/office/word/2010/wordprocessingShape" mc:Ignorable="w14 wp14">
+<w:footnotes xmlns:wpc="http://schemas.microsoft.com/office/word/2010/wordprocessingCanvas" xmlns:mc="http://schemas.openxmlformats.org/markup-compatibility/2006" xmlns:o="urn:schemas-microsoft-com:office:office" xmlns:r="http://schemas.openxmlformats.org/officeDocument/2006/relationships" xmlns:m="http://schemas.openxmlformats.org/officeDocument/2006/math" xmlns:v="urn:schemas-microsoft-com:vml" xmlns:wp14="http://schemas.microsoft.com/office/word/2010/wordprocessingDrawing" xmlns:wp="http://schemas.openxmlformats.org/drawingml/2006/wordprocessingDrawing" xmlns:w10="urn:schemas-microsoft-com:office:word" xmlns:w="http://schemas.openxmlformats.org/wordprocessingml/2006/main" xmlns:w14="http://schemas.microsoft.com/office/word/2010/wordml" xmlns:w15="http://schemas.microsoft.com/office/word/2012/wordml" xmlns:wpg="http://schemas.microsoft.com/office/word/2010/wordprocessingGroup" xmlns:wpi="http://schemas.microsoft.com/office/word/2010/wordprocessingInk" xmlns:wne="http://schemas.microsoft.com/office/word/2006/wordml" xmlns:wps="http://schemas.microsoft.com/office/word/2010/wordprocessingShape" mc:Ignorable="w14 w15 wp14">
   <w:footnote w:type="separator" w:id="-1">
     <w:p>
       <w:r>
@@ -9917,7 +10046,7 @@
 </file>
 
 <file path=word/header1.xml><?xml version="1.0" encoding="utf-8"?>
-<w:hdr xmlns:wpc="http://schemas.microsoft.com/office/word/2010/wordprocessingCanvas" xmlns:mc="http://schemas.openxmlformats.org/markup-compatibility/2006" xmlns:o="urn:schemas-microsoft-com:office:office" xmlns:r="http://schemas.openxmlformats.org/officeDocument/2006/relationships" xmlns:m="http://schemas.openxmlformats.org/officeDocument/2006/math" xmlns:v="urn:schemas-microsoft-com:vml" xmlns:wp14="http://schemas.microsoft.com/office/word/2010/wordprocessingDrawing" xmlns:wp="http://schemas.openxmlformats.org/drawingml/2006/wordprocessingDrawing" xmlns:w10="urn:schemas-microsoft-com:office:word" xmlns:w="http://schemas.openxmlformats.org/wordprocessingml/2006/main" xmlns:w14="http://schemas.microsoft.com/office/word/2010/wordml" xmlns:wpg="http://schemas.microsoft.com/office/word/2010/wordprocessingGroup" xmlns:wpi="http://schemas.microsoft.com/office/word/2010/wordprocessingInk" xmlns:wne="http://schemas.microsoft.com/office/word/2006/wordml" xmlns:wps="http://schemas.microsoft.com/office/word/2010/wordprocessingShape" mc:Ignorable="w14 wp14">
+<w:hdr xmlns:wpc="http://schemas.microsoft.com/office/word/2010/wordprocessingCanvas" xmlns:mc="http://schemas.openxmlformats.org/markup-compatibility/2006" xmlns:o="urn:schemas-microsoft-com:office:office" xmlns:r="http://schemas.openxmlformats.org/officeDocument/2006/relationships" xmlns:m="http://schemas.openxmlformats.org/officeDocument/2006/math" xmlns:v="urn:schemas-microsoft-com:vml" xmlns:wp14="http://schemas.microsoft.com/office/word/2010/wordprocessingDrawing" xmlns:wp="http://schemas.openxmlformats.org/drawingml/2006/wordprocessingDrawing" xmlns:w10="urn:schemas-microsoft-com:office:word" xmlns:w="http://schemas.openxmlformats.org/wordprocessingml/2006/main" xmlns:w14="http://schemas.microsoft.com/office/word/2010/wordml" xmlns:w15="http://schemas.microsoft.com/office/word/2012/wordml" xmlns:wpg="http://schemas.microsoft.com/office/word/2010/wordprocessingGroup" xmlns:wpi="http://schemas.microsoft.com/office/word/2010/wordprocessingInk" xmlns:wne="http://schemas.microsoft.com/office/word/2006/wordml" xmlns:wps="http://schemas.microsoft.com/office/word/2010/wordprocessingShape" mc:Ignorable="w14 w15 wp14">
   <w:tbl>
     <w:tblPr>
       <w:tblStyle w:val="Tablaconcuadrcula"/>
@@ -10008,7 +10137,7 @@
 </file>
 
 <file path=word/header2.xml><?xml version="1.0" encoding="utf-8"?>
-<w:hdr xmlns:wpc="http://schemas.microsoft.com/office/word/2010/wordprocessingCanvas" xmlns:mc="http://schemas.openxmlformats.org/markup-compatibility/2006" xmlns:o="urn:schemas-microsoft-com:office:office" xmlns:r="http://schemas.openxmlformats.org/officeDocument/2006/relationships" xmlns:m="http://schemas.openxmlformats.org/officeDocument/2006/math" xmlns:v="urn:schemas-microsoft-com:vml" xmlns:wp14="http://schemas.microsoft.com/office/word/2010/wordprocessingDrawing" xmlns:wp="http://schemas.openxmlformats.org/drawingml/2006/wordprocessingDrawing" xmlns:w10="urn:schemas-microsoft-com:office:word" xmlns:w="http://schemas.openxmlformats.org/wordprocessingml/2006/main" xmlns:w14="http://schemas.microsoft.com/office/word/2010/wordml" xmlns:wpg="http://schemas.microsoft.com/office/word/2010/wordprocessingGroup" xmlns:wpi="http://schemas.microsoft.com/office/word/2010/wordprocessingInk" xmlns:wne="http://schemas.microsoft.com/office/word/2006/wordml" xmlns:wps="http://schemas.microsoft.com/office/word/2010/wordprocessingShape" mc:Ignorable="w14 wp14">
+<w:hdr xmlns:wpc="http://schemas.microsoft.com/office/word/2010/wordprocessingCanvas" xmlns:mc="http://schemas.openxmlformats.org/markup-compatibility/2006" xmlns:o="urn:schemas-microsoft-com:office:office" xmlns:r="http://schemas.openxmlformats.org/officeDocument/2006/relationships" xmlns:m="http://schemas.openxmlformats.org/officeDocument/2006/math" xmlns:v="urn:schemas-microsoft-com:vml" xmlns:wp14="http://schemas.microsoft.com/office/word/2010/wordprocessingDrawing" xmlns:wp="http://schemas.openxmlformats.org/drawingml/2006/wordprocessingDrawing" xmlns:w10="urn:schemas-microsoft-com:office:word" xmlns:w="http://schemas.openxmlformats.org/wordprocessingml/2006/main" xmlns:w14="http://schemas.microsoft.com/office/word/2010/wordml" xmlns:w15="http://schemas.microsoft.com/office/word/2012/wordml" xmlns:wpg="http://schemas.microsoft.com/office/word/2010/wordprocessingGroup" xmlns:wpi="http://schemas.microsoft.com/office/word/2010/wordprocessingInk" xmlns:wne="http://schemas.microsoft.com/office/word/2006/wordml" xmlns:wps="http://schemas.microsoft.com/office/word/2010/wordprocessingShape" mc:Ignorable="w14 w15 wp14">
   <w:tbl>
     <w:tblPr>
       <w:tblStyle w:val="Tablaconcuadrcula"/>
@@ -10099,7 +10228,7 @@
 </file>
 
 <file path=word/numbering.xml><?xml version="1.0" encoding="utf-8"?>
-<w:numbering xmlns:wpc="http://schemas.microsoft.com/office/word/2010/wordprocessingCanvas" xmlns:mc="http://schemas.openxmlformats.org/markup-compatibility/2006" xmlns:o="urn:schemas-microsoft-com:office:office" xmlns:r="http://schemas.openxmlformats.org/officeDocument/2006/relationships" xmlns:m="http://schemas.openxmlformats.org/officeDocument/2006/math" xmlns:v="urn:schemas-microsoft-com:vml" xmlns:wp14="http://schemas.microsoft.com/office/word/2010/wordprocessingDrawing" xmlns:wp="http://schemas.openxmlformats.org/drawingml/2006/wordprocessingDrawing" xmlns:w10="urn:schemas-microsoft-com:office:word" xmlns:w="http://schemas.openxmlformats.org/wordprocessingml/2006/main" xmlns:w14="http://schemas.microsoft.com/office/word/2010/wordml" xmlns:wpg="http://schemas.microsoft.com/office/word/2010/wordprocessingGroup" xmlns:wpi="http://schemas.microsoft.com/office/word/2010/wordprocessingInk" xmlns:wne="http://schemas.microsoft.com/office/word/2006/wordml" xmlns:wps="http://schemas.microsoft.com/office/word/2010/wordprocessingShape" mc:Ignorable="w14 wp14">
+<w:numbering xmlns:wpc="http://schemas.microsoft.com/office/word/2010/wordprocessingCanvas" xmlns:mc="http://schemas.openxmlformats.org/markup-compatibility/2006" xmlns:o="urn:schemas-microsoft-com:office:office" xmlns:r="http://schemas.openxmlformats.org/officeDocument/2006/relationships" xmlns:m="http://schemas.openxmlformats.org/officeDocument/2006/math" xmlns:v="urn:schemas-microsoft-com:vml" xmlns:wp14="http://schemas.microsoft.com/office/word/2010/wordprocessingDrawing" xmlns:wp="http://schemas.openxmlformats.org/drawingml/2006/wordprocessingDrawing" xmlns:w10="urn:schemas-microsoft-com:office:word" xmlns:w="http://schemas.openxmlformats.org/wordprocessingml/2006/main" xmlns:w14="http://schemas.microsoft.com/office/word/2010/wordml" xmlns:w15="http://schemas.microsoft.com/office/word/2012/wordml" xmlns:wpg="http://schemas.microsoft.com/office/word/2010/wordprocessingGroup" xmlns:wpi="http://schemas.microsoft.com/office/word/2010/wordprocessingInk" xmlns:wne="http://schemas.microsoft.com/office/word/2006/wordml" xmlns:wps="http://schemas.microsoft.com/office/word/2010/wordprocessingShape" mc:Ignorable="w14 w15 wp14">
   <w:abstractNum w:abstractNumId="0">
     <w:nsid w:val="0BC95FDE"/>
     <w:multiLevelType w:val="multilevel"/>
@@ -11354,7 +11483,7 @@
 </file>
 
 <file path=word/styles.xml><?xml version="1.0" encoding="utf-8"?>
-<w:styles xmlns:mc="http://schemas.openxmlformats.org/markup-compatibility/2006" xmlns:r="http://schemas.openxmlformats.org/officeDocument/2006/relationships" xmlns:w="http://schemas.openxmlformats.org/wordprocessingml/2006/main" xmlns:w14="http://schemas.microsoft.com/office/word/2010/wordml" mc:Ignorable="w14">
+<w:styles xmlns:mc="http://schemas.openxmlformats.org/markup-compatibility/2006" xmlns:r="http://schemas.openxmlformats.org/officeDocument/2006/relationships" xmlns:w="http://schemas.openxmlformats.org/wordprocessingml/2006/main" xmlns:w14="http://schemas.microsoft.com/office/word/2010/wordml" xmlns:w15="http://schemas.microsoft.com/office/word/2012/wordml" mc:Ignorable="w14 w15">
   <w:docDefaults>
     <w:rPrDefault>
       <w:rPr>
@@ -11370,144 +11499,378 @@
       </w:pPr>
     </w:pPrDefault>
   </w:docDefaults>
-  <w:latentStyles w:defLockedState="0" w:defUIPriority="99" w:defSemiHidden="1" w:defUnhideWhenUsed="1" w:defQFormat="0" w:count="267">
-    <w:lsdException w:name="Normal" w:semiHidden="0" w:uiPriority="0" w:unhideWhenUsed="0" w:qFormat="1"/>
-    <w:lsdException w:name="heading 1" w:semiHidden="0" w:uiPriority="9" w:unhideWhenUsed="0" w:qFormat="1"/>
-    <w:lsdException w:name="heading 2" w:uiPriority="9" w:qFormat="1"/>
-    <w:lsdException w:name="heading 3" w:uiPriority="9" w:qFormat="1"/>
-    <w:lsdException w:name="heading 4" w:uiPriority="9" w:qFormat="1"/>
-    <w:lsdException w:name="heading 5" w:uiPriority="9" w:qFormat="1"/>
-    <w:lsdException w:name="heading 6" w:uiPriority="9" w:qFormat="1"/>
-    <w:lsdException w:name="heading 7" w:uiPriority="9" w:qFormat="1"/>
-    <w:lsdException w:name="heading 8" w:uiPriority="9" w:qFormat="1"/>
-    <w:lsdException w:name="heading 9" w:uiPriority="9" w:qFormat="1"/>
-    <w:lsdException w:name="toc 1" w:uiPriority="39"/>
-    <w:lsdException w:name="toc 2" w:uiPriority="39"/>
-    <w:lsdException w:name="toc 3" w:uiPriority="39"/>
-    <w:lsdException w:name="toc 4" w:uiPriority="39"/>
-    <w:lsdException w:name="toc 5" w:uiPriority="39"/>
-    <w:lsdException w:name="toc 6" w:uiPriority="39"/>
-    <w:lsdException w:name="toc 7" w:uiPriority="39"/>
-    <w:lsdException w:name="toc 8" w:uiPriority="39"/>
-    <w:lsdException w:name="toc 9" w:uiPriority="39"/>
-    <w:lsdException w:name="caption" w:uiPriority="35" w:qFormat="1"/>
-    <w:lsdException w:name="Title" w:semiHidden="0" w:uiPriority="10" w:unhideWhenUsed="0" w:qFormat="1"/>
-    <w:lsdException w:name="Default Paragraph Font" w:uiPriority="1"/>
-    <w:lsdException w:name="Subtitle" w:semiHidden="0" w:uiPriority="11" w:unhideWhenUsed="0" w:qFormat="1"/>
-    <w:lsdException w:name="Strong" w:semiHidden="0" w:uiPriority="22" w:unhideWhenUsed="0" w:qFormat="1"/>
-    <w:lsdException w:name="Emphasis" w:semiHidden="0" w:uiPriority="20" w:unhideWhenUsed="0" w:qFormat="1"/>
-    <w:lsdException w:name="Table Grid" w:semiHidden="0" w:uiPriority="39" w:unhideWhenUsed="0"/>
-    <w:lsdException w:name="Placeholder Text" w:unhideWhenUsed="0"/>
-    <w:lsdException w:name="No Spacing" w:semiHidden="0" w:uiPriority="1" w:unhideWhenUsed="0" w:qFormat="1"/>
-    <w:lsdException w:name="Light Shading" w:semiHidden="0" w:uiPriority="60" w:unhideWhenUsed="0"/>
-    <w:lsdException w:name="Light List" w:semiHidden="0" w:uiPriority="61" w:unhideWhenUsed="0"/>
-    <w:lsdException w:name="Light Grid" w:semiHidden="0" w:uiPriority="62" w:unhideWhenUsed="0"/>
-    <w:lsdException w:name="Medium Shading 1" w:semiHidden="0" w:uiPriority="63" w:unhideWhenUsed="0"/>
-    <w:lsdException w:name="Medium Shading 2" w:semiHidden="0" w:uiPriority="64" w:unhideWhenUsed="0"/>
-    <w:lsdException w:name="Medium List 1" w:semiHidden="0" w:uiPriority="65" w:unhideWhenUsed="0"/>
-    <w:lsdException w:name="Medium List 2" w:semiHidden="0" w:uiPriority="66" w:unhideWhenUsed="0"/>
-    <w:lsdException w:name="Medium Grid 1" w:semiHidden="0" w:uiPriority="67" w:unhideWhenUsed="0"/>
-    <w:lsdException w:name="Medium Grid 2" w:semiHidden="0" w:uiPriority="68" w:unhideWhenUsed="0"/>
-    <w:lsdException w:name="Medium Grid 3" w:semiHidden="0" w:uiPriority="69" w:unhideWhenUsed="0"/>
-    <w:lsdException w:name="Dark List" w:semiHidden="0" w:uiPriority="70" w:unhideWhenUsed="0"/>
-    <w:lsdException w:name="Colorful Shading" w:semiHidden="0" w:uiPriority="71" w:unhideWhenUsed="0"/>
-    <w:lsdException w:name="Colorful List" w:semiHidden="0" w:uiPriority="72" w:unhideWhenUsed="0"/>
-    <w:lsdException w:name="Colorful Grid" w:semiHidden="0" w:uiPriority="73" w:unhideWhenUsed="0"/>
-    <w:lsdException w:name="Light Shading Accent 1" w:semiHidden="0" w:uiPriority="60" w:unhideWhenUsed="0"/>
-    <w:lsdException w:name="Light List Accent 1" w:semiHidden="0" w:uiPriority="61" w:unhideWhenUsed="0"/>
-    <w:lsdException w:name="Light Grid Accent 1" w:semiHidden="0" w:uiPriority="62" w:unhideWhenUsed="0"/>
-    <w:lsdException w:name="Medium Shading 1 Accent 1" w:semiHidden="0" w:uiPriority="63" w:unhideWhenUsed="0"/>
-    <w:lsdException w:name="Medium Shading 2 Accent 1" w:semiHidden="0" w:uiPriority="64" w:unhideWhenUsed="0"/>
-    <w:lsdException w:name="Medium List 1 Accent 1" w:semiHidden="0" w:uiPriority="65" w:unhideWhenUsed="0"/>
-    <w:lsdException w:name="Revision" w:unhideWhenUsed="0"/>
-    <w:lsdException w:name="List Paragraph" w:semiHidden="0" w:uiPriority="34" w:unhideWhenUsed="0" w:qFormat="1"/>
-    <w:lsdException w:name="Quote" w:semiHidden="0" w:uiPriority="29" w:unhideWhenUsed="0" w:qFormat="1"/>
-    <w:lsdException w:name="Intense Quote" w:semiHidden="0" w:uiPriority="30" w:unhideWhenUsed="0" w:qFormat="1"/>
-    <w:lsdException w:name="Medium List 2 Accent 1" w:semiHidden="0" w:uiPriority="66" w:unhideWhenUsed="0"/>
-    <w:lsdException w:name="Medium Grid 1 Accent 1" w:semiHidden="0" w:uiPriority="67" w:unhideWhenUsed="0"/>
-    <w:lsdException w:name="Medium Grid 2 Accent 1" w:semiHidden="0" w:uiPriority="68" w:unhideWhenUsed="0"/>
-    <w:lsdException w:name="Medium Grid 3 Accent 1" w:semiHidden="0" w:uiPriority="69" w:unhideWhenUsed="0"/>
-    <w:lsdException w:name="Dark List Accent 1" w:semiHidden="0" w:uiPriority="70" w:unhideWhenUsed="0"/>
-    <w:lsdException w:name="Colorful Shading Accent 1" w:semiHidden="0" w:uiPriority="71" w:unhideWhenUsed="0"/>
-    <w:lsdException w:name="Colorful List Accent 1" w:semiHidden="0" w:uiPriority="72" w:unhideWhenUsed="0"/>
-    <w:lsdException w:name="Colorful Grid Accent 1" w:semiHidden="0" w:uiPriority="73" w:unhideWhenUsed="0"/>
-    <w:lsdException w:name="Light Shading Accent 2" w:semiHidden="0" w:uiPriority="60" w:unhideWhenUsed="0"/>
-    <w:lsdException w:name="Light List Accent 2" w:semiHidden="0" w:uiPriority="61" w:unhideWhenUsed="0"/>
-    <w:lsdException w:name="Light Grid Accent 2" w:semiHidden="0" w:uiPriority="62" w:unhideWhenUsed="0"/>
-    <w:lsdException w:name="Medium Shading 1 Accent 2" w:semiHidden="0" w:uiPriority="63" w:unhideWhenUsed="0"/>
-    <w:lsdException w:name="Medium Shading 2 Accent 2" w:semiHidden="0" w:uiPriority="64" w:unhideWhenUsed="0"/>
-    <w:lsdException w:name="Medium List 1 Accent 2" w:semiHidden="0" w:uiPriority="65" w:unhideWhenUsed="0"/>
-    <w:lsdException w:name="Medium List 2 Accent 2" w:semiHidden="0" w:uiPriority="66" w:unhideWhenUsed="0"/>
-    <w:lsdException w:name="Medium Grid 1 Accent 2" w:semiHidden="0" w:uiPriority="67" w:unhideWhenUsed="0"/>
-    <w:lsdException w:name="Medium Grid 2 Accent 2" w:semiHidden="0" w:uiPriority="68" w:unhideWhenUsed="0"/>
-    <w:lsdException w:name="Medium Grid 3 Accent 2" w:semiHidden="0" w:uiPriority="69" w:unhideWhenUsed="0"/>
-    <w:lsdException w:name="Dark List Accent 2" w:semiHidden="0" w:uiPriority="70" w:unhideWhenUsed="0"/>
-    <w:lsdException w:name="Colorful Shading Accent 2" w:semiHidden="0" w:uiPriority="71" w:unhideWhenUsed="0"/>
-    <w:lsdException w:name="Colorful List Accent 2" w:semiHidden="0" w:uiPriority="72" w:unhideWhenUsed="0"/>
-    <w:lsdException w:name="Colorful Grid Accent 2" w:semiHidden="0" w:uiPriority="73" w:unhideWhenUsed="0"/>
-    <w:lsdException w:name="Light Shading Accent 3" w:semiHidden="0" w:uiPriority="60" w:unhideWhenUsed="0"/>
-    <w:lsdException w:name="Light List Accent 3" w:semiHidden="0" w:uiPriority="61" w:unhideWhenUsed="0"/>
-    <w:lsdException w:name="Light Grid Accent 3" w:semiHidden="0" w:uiPriority="62" w:unhideWhenUsed="0"/>
-    <w:lsdException w:name="Medium Shading 1 Accent 3" w:semiHidden="0" w:uiPriority="63" w:unhideWhenUsed="0"/>
-    <w:lsdException w:name="Medium Shading 2 Accent 3" w:semiHidden="0" w:uiPriority="64" w:unhideWhenUsed="0"/>
-    <w:lsdException w:name="Medium List 1 Accent 3" w:semiHidden="0" w:uiPriority="65" w:unhideWhenUsed="0"/>
-    <w:lsdException w:name="Medium List 2 Accent 3" w:semiHidden="0" w:uiPriority="66" w:unhideWhenUsed="0"/>
-    <w:lsdException w:name="Medium Grid 1 Accent 3" w:semiHidden="0" w:uiPriority="67" w:unhideWhenUsed="0"/>
-    <w:lsdException w:name="Medium Grid 2 Accent 3" w:semiHidden="0" w:uiPriority="68" w:unhideWhenUsed="0"/>
-    <w:lsdException w:name="Medium Grid 3 Accent 3" w:semiHidden="0" w:uiPriority="69" w:unhideWhenUsed="0"/>
-    <w:lsdException w:name="Dark List Accent 3" w:semiHidden="0" w:uiPriority="70" w:unhideWhenUsed="0"/>
-    <w:lsdException w:name="Colorful Shading Accent 3" w:semiHidden="0" w:uiPriority="71" w:unhideWhenUsed="0"/>
-    <w:lsdException w:name="Colorful List Accent 3" w:semiHidden="0" w:uiPriority="72" w:unhideWhenUsed="0"/>
-    <w:lsdException w:name="Colorful Grid Accent 3" w:semiHidden="0" w:uiPriority="73" w:unhideWhenUsed="0"/>
-    <w:lsdException w:name="Light Shading Accent 4" w:semiHidden="0" w:uiPriority="60" w:unhideWhenUsed="0"/>
-    <w:lsdException w:name="Light List Accent 4" w:semiHidden="0" w:uiPriority="61" w:unhideWhenUsed="0"/>
-    <w:lsdException w:name="Light Grid Accent 4" w:semiHidden="0" w:uiPriority="62" w:unhideWhenUsed="0"/>
-    <w:lsdException w:name="Medium Shading 1 Accent 4" w:semiHidden="0" w:uiPriority="63" w:unhideWhenUsed="0"/>
-    <w:lsdException w:name="Medium Shading 2 Accent 4" w:semiHidden="0" w:uiPriority="64" w:unhideWhenUsed="0"/>
-    <w:lsdException w:name="Medium List 1 Accent 4" w:semiHidden="0" w:uiPriority="65" w:unhideWhenUsed="0"/>
-    <w:lsdException w:name="Medium List 2 Accent 4" w:semiHidden="0" w:uiPriority="66" w:unhideWhenUsed="0"/>
-    <w:lsdException w:name="Medium Grid 1 Accent 4" w:semiHidden="0" w:uiPriority="67" w:unhideWhenUsed="0"/>
-    <w:lsdException w:name="Medium Grid 2 Accent 4" w:semiHidden="0" w:uiPriority="68" w:unhideWhenUsed="0"/>
-    <w:lsdException w:name="Medium Grid 3 Accent 4" w:semiHidden="0" w:uiPriority="69" w:unhideWhenUsed="0"/>
-    <w:lsdException w:name="Dark List Accent 4" w:semiHidden="0" w:uiPriority="70" w:unhideWhenUsed="0"/>
-    <w:lsdException w:name="Colorful Shading Accent 4" w:semiHidden="0" w:uiPriority="71" w:unhideWhenUsed="0"/>
-    <w:lsdException w:name="Colorful List Accent 4" w:semiHidden="0" w:uiPriority="72" w:unhideWhenUsed="0"/>
-    <w:lsdException w:name="Colorful Grid Accent 4" w:semiHidden="0" w:uiPriority="73" w:unhideWhenUsed="0"/>
-    <w:lsdException w:name="Light Shading Accent 5" w:semiHidden="0" w:uiPriority="60" w:unhideWhenUsed="0"/>
-    <w:lsdException w:name="Light List Accent 5" w:semiHidden="0" w:uiPriority="61" w:unhideWhenUsed="0"/>
-    <w:lsdException w:name="Light Grid Accent 5" w:semiHidden="0" w:uiPriority="62" w:unhideWhenUsed="0"/>
-    <w:lsdException w:name="Medium Shading 1 Accent 5" w:semiHidden="0" w:uiPriority="63" w:unhideWhenUsed="0"/>
-    <w:lsdException w:name="Medium Shading 2 Accent 5" w:semiHidden="0" w:uiPriority="64" w:unhideWhenUsed="0"/>
-    <w:lsdException w:name="Medium List 1 Accent 5" w:semiHidden="0" w:uiPriority="65" w:unhideWhenUsed="0"/>
-    <w:lsdException w:name="Medium List 2 Accent 5" w:semiHidden="0" w:uiPriority="66" w:unhideWhenUsed="0"/>
-    <w:lsdException w:name="Medium Grid 1 Accent 5" w:semiHidden="0" w:uiPriority="67" w:unhideWhenUsed="0"/>
-    <w:lsdException w:name="Medium Grid 2 Accent 5" w:semiHidden="0" w:uiPriority="68" w:unhideWhenUsed="0"/>
-    <w:lsdException w:name="Medium Grid 3 Accent 5" w:semiHidden="0" w:uiPriority="69" w:unhideWhenUsed="0"/>
-    <w:lsdException w:name="Dark List Accent 5" w:semiHidden="0" w:uiPriority="70" w:unhideWhenUsed="0"/>
-    <w:lsdException w:name="Colorful Shading Accent 5" w:semiHidden="0" w:uiPriority="71" w:unhideWhenUsed="0"/>
-    <w:lsdException w:name="Colorful List Accent 5" w:semiHidden="0" w:uiPriority="72" w:unhideWhenUsed="0"/>
-    <w:lsdException w:name="Colorful Grid Accent 5" w:semiHidden="0" w:uiPriority="73" w:unhideWhenUsed="0"/>
-    <w:lsdException w:name="Light Shading Accent 6" w:semiHidden="0" w:uiPriority="60" w:unhideWhenUsed="0"/>
-    <w:lsdException w:name="Light List Accent 6" w:semiHidden="0" w:uiPriority="61" w:unhideWhenUsed="0"/>
-    <w:lsdException w:name="Light Grid Accent 6" w:semiHidden="0" w:uiPriority="62" w:unhideWhenUsed="0"/>
-    <w:lsdException w:name="Medium Shading 1 Accent 6" w:semiHidden="0" w:uiPriority="63" w:unhideWhenUsed="0"/>
-    <w:lsdException w:name="Medium Shading 2 Accent 6" w:semiHidden="0" w:uiPriority="64" w:unhideWhenUsed="0"/>
-    <w:lsdException w:name="Medium List 1 Accent 6" w:semiHidden="0" w:uiPriority="65" w:unhideWhenUsed="0"/>
-    <w:lsdException w:name="Medium List 2 Accent 6" w:semiHidden="0" w:uiPriority="66" w:unhideWhenUsed="0"/>
-    <w:lsdException w:name="Medium Grid 1 Accent 6" w:semiHidden="0" w:uiPriority="67" w:unhideWhenUsed="0"/>
-    <w:lsdException w:name="Medium Grid 2 Accent 6" w:semiHidden="0" w:uiPriority="68" w:unhideWhenUsed="0"/>
-    <w:lsdException w:name="Medium Grid 3 Accent 6" w:semiHidden="0" w:uiPriority="69" w:unhideWhenUsed="0"/>
-    <w:lsdException w:name="Dark List Accent 6" w:semiHidden="0" w:uiPriority="70" w:unhideWhenUsed="0"/>
-    <w:lsdException w:name="Colorful Shading Accent 6" w:semiHidden="0" w:uiPriority="71" w:unhideWhenUsed="0"/>
-    <w:lsdException w:name="Colorful List Accent 6" w:semiHidden="0" w:uiPriority="72" w:unhideWhenUsed="0"/>
-    <w:lsdException w:name="Colorful Grid Accent 6" w:semiHidden="0" w:uiPriority="73" w:unhideWhenUsed="0"/>
-    <w:lsdException w:name="Subtle Emphasis" w:semiHidden="0" w:uiPriority="19" w:unhideWhenUsed="0" w:qFormat="1"/>
-    <w:lsdException w:name="Intense Emphasis" w:semiHidden="0" w:uiPriority="21" w:unhideWhenUsed="0" w:qFormat="1"/>
-    <w:lsdException w:name="Subtle Reference" w:semiHidden="0" w:uiPriority="31" w:unhideWhenUsed="0" w:qFormat="1"/>
-    <w:lsdException w:name="Intense Reference" w:semiHidden="0" w:uiPriority="32" w:unhideWhenUsed="0" w:qFormat="1"/>
-    <w:lsdException w:name="Book Title" w:semiHidden="0" w:uiPriority="33" w:unhideWhenUsed="0" w:qFormat="1"/>
-    <w:lsdException w:name="Bibliography" w:uiPriority="37"/>
-    <w:lsdException w:name="TOC Heading" w:uiPriority="39" w:qFormat="1"/>
+  <w:latentStyles w:defLockedState="0" w:defUIPriority="99" w:defSemiHidden="0" w:defUnhideWhenUsed="0" w:defQFormat="0" w:count="371">
+    <w:lsdException w:name="Normal" w:uiPriority="0" w:qFormat="1"/>
+    <w:lsdException w:name="heading 1" w:uiPriority="9" w:qFormat="1"/>
+    <w:lsdException w:name="heading 2" w:semiHidden="1" w:uiPriority="9" w:unhideWhenUsed="1" w:qFormat="1"/>
+    <w:lsdException w:name="heading 3" w:semiHidden="1" w:uiPriority="9" w:unhideWhenUsed="1" w:qFormat="1"/>
+    <w:lsdException w:name="heading 4" w:semiHidden="1" w:uiPriority="9" w:unhideWhenUsed="1" w:qFormat="1"/>
+    <w:lsdException w:name="heading 5" w:semiHidden="1" w:uiPriority="9" w:unhideWhenUsed="1" w:qFormat="1"/>
+    <w:lsdException w:name="heading 6" w:semiHidden="1" w:uiPriority="9" w:unhideWhenUsed="1" w:qFormat="1"/>
+    <w:lsdException w:name="heading 7" w:semiHidden="1" w:uiPriority="9" w:unhideWhenUsed="1" w:qFormat="1"/>
+    <w:lsdException w:name="heading 8" w:semiHidden="1" w:uiPriority="9" w:unhideWhenUsed="1" w:qFormat="1"/>
+    <w:lsdException w:name="heading 9" w:semiHidden="1" w:uiPriority="9" w:unhideWhenUsed="1" w:qFormat="1"/>
+    <w:lsdException w:name="index 1" w:semiHidden="1" w:unhideWhenUsed="1"/>
+    <w:lsdException w:name="index 2" w:semiHidden="1" w:unhideWhenUsed="1"/>
+    <w:lsdException w:name="index 3" w:semiHidden="1" w:unhideWhenUsed="1"/>
+    <w:lsdException w:name="index 4" w:semiHidden="1" w:unhideWhenUsed="1"/>
+    <w:lsdException w:name="index 5" w:semiHidden="1" w:unhideWhenUsed="1"/>
+    <w:lsdException w:name="index 6" w:semiHidden="1" w:unhideWhenUsed="1"/>
+    <w:lsdException w:name="index 7" w:semiHidden="1" w:unhideWhenUsed="1"/>
+    <w:lsdException w:name="index 8" w:semiHidden="1" w:unhideWhenUsed="1"/>
+    <w:lsdException w:name="index 9" w:semiHidden="1" w:unhideWhenUsed="1"/>
+    <w:lsdException w:name="toc 1" w:semiHidden="1" w:uiPriority="39" w:unhideWhenUsed="1"/>
+    <w:lsdException w:name="toc 2" w:semiHidden="1" w:uiPriority="39" w:unhideWhenUsed="1"/>
+    <w:lsdException w:name="toc 3" w:semiHidden="1" w:uiPriority="39" w:unhideWhenUsed="1"/>
+    <w:lsdException w:name="toc 4" w:semiHidden="1" w:uiPriority="39" w:unhideWhenUsed="1"/>
+    <w:lsdException w:name="toc 5" w:semiHidden="1" w:uiPriority="39" w:unhideWhenUsed="1"/>
+    <w:lsdException w:name="toc 6" w:semiHidden="1" w:uiPriority="39" w:unhideWhenUsed="1"/>
+    <w:lsdException w:name="toc 7" w:semiHidden="1" w:uiPriority="39" w:unhideWhenUsed="1"/>
+    <w:lsdException w:name="toc 8" w:semiHidden="1" w:uiPriority="39" w:unhideWhenUsed="1"/>
+    <w:lsdException w:name="toc 9" w:semiHidden="1" w:uiPriority="39" w:unhideWhenUsed="1"/>
+    <w:lsdException w:name="Normal Indent" w:semiHidden="1" w:unhideWhenUsed="1"/>
+    <w:lsdException w:name="footnote text" w:semiHidden="1" w:unhideWhenUsed="1"/>
+    <w:lsdException w:name="annotation text" w:semiHidden="1" w:unhideWhenUsed="1"/>
+    <w:lsdException w:name="header" w:semiHidden="1" w:unhideWhenUsed="1"/>
+    <w:lsdException w:name="footer" w:semiHidden="1" w:unhideWhenUsed="1"/>
+    <w:lsdException w:name="index heading" w:semiHidden="1" w:unhideWhenUsed="1"/>
+    <w:lsdException w:name="caption" w:semiHidden="1" w:uiPriority="35" w:unhideWhenUsed="1" w:qFormat="1"/>
+    <w:lsdException w:name="table of figures" w:semiHidden="1" w:unhideWhenUsed="1"/>
+    <w:lsdException w:name="envelope address" w:semiHidden="1" w:unhideWhenUsed="1"/>
+    <w:lsdException w:name="envelope return" w:semiHidden="1" w:unhideWhenUsed="1"/>
+    <w:lsdException w:name="footnote reference" w:semiHidden="1" w:unhideWhenUsed="1"/>
+    <w:lsdException w:name="annotation reference" w:semiHidden="1" w:unhideWhenUsed="1"/>
+    <w:lsdException w:name="line number" w:semiHidden="1" w:unhideWhenUsed="1"/>
+    <w:lsdException w:name="page number" w:semiHidden="1" w:unhideWhenUsed="1"/>
+    <w:lsdException w:name="endnote reference" w:semiHidden="1" w:unhideWhenUsed="1"/>
+    <w:lsdException w:name="endnote text" w:semiHidden="1" w:unhideWhenUsed="1"/>
+    <w:lsdException w:name="table of authorities" w:semiHidden="1" w:unhideWhenUsed="1"/>
+    <w:lsdException w:name="macro" w:semiHidden="1" w:unhideWhenUsed="1"/>
+    <w:lsdException w:name="toa heading" w:semiHidden="1" w:unhideWhenUsed="1"/>
+    <w:lsdException w:name="List" w:semiHidden="1" w:unhideWhenUsed="1"/>
+    <w:lsdException w:name="List Bullet" w:semiHidden="1" w:unhideWhenUsed="1"/>
+    <w:lsdException w:name="List Number" w:semiHidden="1" w:unhideWhenUsed="1"/>
+    <w:lsdException w:name="List 2" w:semiHidden="1" w:unhideWhenUsed="1"/>
+    <w:lsdException w:name="List 3" w:semiHidden="1" w:unhideWhenUsed="1"/>
+    <w:lsdException w:name="List 4" w:semiHidden="1" w:unhideWhenUsed="1"/>
+    <w:lsdException w:name="List 5" w:semiHidden="1" w:unhideWhenUsed="1"/>
+    <w:lsdException w:name="List Bullet 2" w:semiHidden="1" w:unhideWhenUsed="1"/>
+    <w:lsdException w:name="List Bullet 3" w:semiHidden="1" w:unhideWhenUsed="1"/>
+    <w:lsdException w:name="List Bullet 4" w:semiHidden="1" w:unhideWhenUsed="1"/>
+    <w:lsdException w:name="List Bullet 5" w:semiHidden="1" w:unhideWhenUsed="1"/>
+    <w:lsdException w:name="List Number 2" w:semiHidden="1" w:unhideWhenUsed="1"/>
+    <w:lsdException w:name="List Number 3" w:semiHidden="1" w:unhideWhenUsed="1"/>
+    <w:lsdException w:name="List Number 4" w:semiHidden="1" w:unhideWhenUsed="1"/>
+    <w:lsdException w:name="List Number 5" w:semiHidden="1" w:unhideWhenUsed="1"/>
+    <w:lsdException w:name="Title" w:uiPriority="10" w:qFormat="1"/>
+    <w:lsdException w:name="Closing" w:semiHidden="1" w:unhideWhenUsed="1"/>
+    <w:lsdException w:name="Signature" w:semiHidden="1" w:unhideWhenUsed="1"/>
+    <w:lsdException w:name="Default Paragraph Font" w:semiHidden="1" w:uiPriority="1" w:unhideWhenUsed="1"/>
+    <w:lsdException w:name="Body Text" w:semiHidden="1" w:unhideWhenUsed="1"/>
+    <w:lsdException w:name="Body Text Indent" w:semiHidden="1" w:unhideWhenUsed="1"/>
+    <w:lsdException w:name="List Continue" w:semiHidden="1" w:unhideWhenUsed="1"/>
+    <w:lsdException w:name="List Continue 2" w:semiHidden="1" w:unhideWhenUsed="1"/>
+    <w:lsdException w:name="List Continue 3" w:semiHidden="1" w:unhideWhenUsed="1"/>
+    <w:lsdException w:name="List Continue 4" w:semiHidden="1" w:unhideWhenUsed="1"/>
+    <w:lsdException w:name="List Continue 5" w:semiHidden="1" w:unhideWhenUsed="1"/>
+    <w:lsdException w:name="Message Header" w:semiHidden="1" w:unhideWhenUsed="1"/>
+    <w:lsdException w:name="Subtitle" w:uiPriority="11" w:qFormat="1"/>
+    <w:lsdException w:name="Salutation" w:semiHidden="1" w:unhideWhenUsed="1"/>
+    <w:lsdException w:name="Date" w:semiHidden="1" w:unhideWhenUsed="1"/>
+    <w:lsdException w:name="Body Text First Indent" w:semiHidden="1" w:unhideWhenUsed="1"/>
+    <w:lsdException w:name="Body Text First Indent 2" w:semiHidden="1" w:unhideWhenUsed="1"/>
+    <w:lsdException w:name="Note Heading" w:semiHidden="1" w:unhideWhenUsed="1"/>
+    <w:lsdException w:name="Body Text 2" w:semiHidden="1" w:unhideWhenUsed="1"/>
+    <w:lsdException w:name="Body Text 3" w:semiHidden="1" w:unhideWhenUsed="1"/>
+    <w:lsdException w:name="Body Text Indent 2" w:semiHidden="1" w:unhideWhenUsed="1"/>
+    <w:lsdException w:name="Body Text Indent 3" w:semiHidden="1" w:unhideWhenUsed="1"/>
+    <w:lsdException w:name="Block Text" w:semiHidden="1" w:unhideWhenUsed="1"/>
+    <w:lsdException w:name="Hyperlink" w:semiHidden="1" w:unhideWhenUsed="1"/>
+    <w:lsdException w:name="FollowedHyperlink" w:semiHidden="1" w:unhideWhenUsed="1"/>
+    <w:lsdException w:name="Strong" w:uiPriority="22" w:qFormat="1"/>
+    <w:lsdException w:name="Emphasis" w:uiPriority="20" w:qFormat="1"/>
+    <w:lsdException w:name="Document Map" w:semiHidden="1" w:unhideWhenUsed="1"/>
+    <w:lsdException w:name="Plain Text" w:semiHidden="1" w:unhideWhenUsed="1"/>
+    <w:lsdException w:name="E-mail Signature" w:semiHidden="1" w:unhideWhenUsed="1"/>
+    <w:lsdException w:name="HTML Top of Form" w:semiHidden="1" w:unhideWhenUsed="1"/>
+    <w:lsdException w:name="HTML Bottom of Form" w:semiHidden="1" w:unhideWhenUsed="1"/>
+    <w:lsdException w:name="Normal (Web)" w:semiHidden="1" w:unhideWhenUsed="1"/>
+    <w:lsdException w:name="HTML Acronym" w:semiHidden="1" w:unhideWhenUsed="1"/>
+    <w:lsdException w:name="HTML Address" w:semiHidden="1" w:unhideWhenUsed="1"/>
+    <w:lsdException w:name="HTML Cite" w:semiHidden="1" w:unhideWhenUsed="1"/>
+    <w:lsdException w:name="HTML Code" w:semiHidden="1" w:unhideWhenUsed="1"/>
+    <w:lsdException w:name="HTML Definition" w:semiHidden="1" w:unhideWhenUsed="1"/>
+    <w:lsdException w:name="HTML Keyboard" w:semiHidden="1" w:unhideWhenUsed="1"/>
+    <w:lsdException w:name="HTML Preformatted" w:semiHidden="1" w:unhideWhenUsed="1"/>
+    <w:lsdException w:name="HTML Sample" w:semiHidden="1" w:unhideWhenUsed="1"/>
+    <w:lsdException w:name="HTML Typewriter" w:semiHidden="1" w:unhideWhenUsed="1"/>
+    <w:lsdException w:name="HTML Variable" w:semiHidden="1" w:unhideWhenUsed="1"/>
+    <w:lsdException w:name="Normal Table" w:semiHidden="1" w:unhideWhenUsed="1"/>
+    <w:lsdException w:name="annotation subject" w:semiHidden="1" w:unhideWhenUsed="1"/>
+    <w:lsdException w:name="No List" w:semiHidden="1" w:unhideWhenUsed="1"/>
+    <w:lsdException w:name="Outline List 1" w:semiHidden="1" w:unhideWhenUsed="1"/>
+    <w:lsdException w:name="Outline List 2" w:semiHidden="1" w:unhideWhenUsed="1"/>
+    <w:lsdException w:name="Outline List 3" w:semiHidden="1" w:unhideWhenUsed="1"/>
+    <w:lsdException w:name="Table Simple 1" w:semiHidden="1" w:unhideWhenUsed="1"/>
+    <w:lsdException w:name="Table Simple 2" w:semiHidden="1" w:unhideWhenUsed="1"/>
+    <w:lsdException w:name="Table Simple 3" w:semiHidden="1" w:unhideWhenUsed="1"/>
+    <w:lsdException w:name="Table Classic 1" w:semiHidden="1" w:unhideWhenUsed="1"/>
+    <w:lsdException w:name="Table Classic 2" w:semiHidden="1" w:unhideWhenUsed="1"/>
+    <w:lsdException w:name="Table Classic 3" w:semiHidden="1" w:unhideWhenUsed="1"/>
+    <w:lsdException w:name="Table Classic 4" w:semiHidden="1" w:unhideWhenUsed="1"/>
+    <w:lsdException w:name="Table Colorful 1" w:semiHidden="1" w:unhideWhenUsed="1"/>
+    <w:lsdException w:name="Table Colorful 2" w:semiHidden="1" w:unhideWhenUsed="1"/>
+    <w:lsdException w:name="Table Colorful 3" w:semiHidden="1" w:unhideWhenUsed="1"/>
+    <w:lsdException w:name="Table Columns 1" w:semiHidden="1" w:unhideWhenUsed="1"/>
+    <w:lsdException w:name="Table Columns 2" w:semiHidden="1" w:unhideWhenUsed="1"/>
+    <w:lsdException w:name="Table Columns 3" w:semiHidden="1" w:unhideWhenUsed="1"/>
+    <w:lsdException w:name="Table Columns 4" w:semiHidden="1" w:unhideWhenUsed="1"/>
+    <w:lsdException w:name="Table Columns 5" w:semiHidden="1" w:unhideWhenUsed="1"/>
+    <w:lsdException w:name="Table Grid 1" w:semiHidden="1" w:unhideWhenUsed="1"/>
+    <w:lsdException w:name="Table Grid 2" w:semiHidden="1" w:unhideWhenUsed="1"/>
+    <w:lsdException w:name="Table Grid 3" w:semiHidden="1" w:unhideWhenUsed="1"/>
+    <w:lsdException w:name="Table Grid 4" w:semiHidden="1" w:unhideWhenUsed="1"/>
+    <w:lsdException w:name="Table Grid 5" w:semiHidden="1" w:unhideWhenUsed="1"/>
+    <w:lsdException w:name="Table Grid 6" w:semiHidden="1" w:unhideWhenUsed="1"/>
+    <w:lsdException w:name="Table Grid 7" w:semiHidden="1" w:unhideWhenUsed="1"/>
+    <w:lsdException w:name="Table Grid 8" w:semiHidden="1" w:unhideWhenUsed="1"/>
+    <w:lsdException w:name="Table List 1" w:semiHidden="1" w:unhideWhenUsed="1"/>
+    <w:lsdException w:name="Table List 2" w:semiHidden="1" w:unhideWhenUsed="1"/>
+    <w:lsdException w:name="Table List 3" w:semiHidden="1" w:unhideWhenUsed="1"/>
+    <w:lsdException w:name="Table List 4" w:semiHidden="1" w:unhideWhenUsed="1"/>
+    <w:lsdException w:name="Table List 5" w:semiHidden="1" w:unhideWhenUsed="1"/>
+    <w:lsdException w:name="Table List 6" w:semiHidden="1" w:unhideWhenUsed="1"/>
+    <w:lsdException w:name="Table List 7" w:semiHidden="1" w:unhideWhenUsed="1"/>
+    <w:lsdException w:name="Table List 8" w:semiHidden="1" w:unhideWhenUsed="1"/>
+    <w:lsdException w:name="Table 3D effects 1" w:semiHidden="1" w:unhideWhenUsed="1"/>
+    <w:lsdException w:name="Table 3D effects 2" w:semiHidden="1" w:unhideWhenUsed="1"/>
+    <w:lsdException w:name="Table 3D effects 3" w:semiHidden="1" w:unhideWhenUsed="1"/>
+    <w:lsdException w:name="Table Contemporary" w:semiHidden="1" w:unhideWhenUsed="1"/>
+    <w:lsdException w:name="Table Elegant" w:semiHidden="1" w:unhideWhenUsed="1"/>
+    <w:lsdException w:name="Table Professional" w:semiHidden="1" w:unhideWhenUsed="1"/>
+    <w:lsdException w:name="Table Subtle 1" w:semiHidden="1" w:unhideWhenUsed="1"/>
+    <w:lsdException w:name="Table Subtle 2" w:semiHidden="1" w:unhideWhenUsed="1"/>
+    <w:lsdException w:name="Table Web 1" w:semiHidden="1" w:unhideWhenUsed="1"/>
+    <w:lsdException w:name="Table Web 2" w:semiHidden="1" w:unhideWhenUsed="1"/>
+    <w:lsdException w:name="Table Web 3" w:semiHidden="1" w:unhideWhenUsed="1"/>
+    <w:lsdException w:name="Balloon Text" w:semiHidden="1" w:unhideWhenUsed="1"/>
+    <w:lsdException w:name="Table Grid" w:uiPriority="39"/>
+    <w:lsdException w:name="Table Theme" w:semiHidden="1" w:unhideWhenUsed="1"/>
+    <w:lsdException w:name="Placeholder Text" w:semiHidden="1"/>
+    <w:lsdException w:name="No Spacing" w:uiPriority="1" w:qFormat="1"/>
+    <w:lsdException w:name="Light Shading" w:uiPriority="60"/>
+    <w:lsdException w:name="Light List" w:uiPriority="61"/>
+    <w:lsdException w:name="Light Grid" w:uiPriority="62"/>
+    <w:lsdException w:name="Medium Shading 1" w:uiPriority="63"/>
+    <w:lsdException w:name="Medium Shading 2" w:uiPriority="64"/>
+    <w:lsdException w:name="Medium List 1" w:uiPriority="65"/>
+    <w:lsdException w:name="Medium List 2" w:uiPriority="66"/>
+    <w:lsdException w:name="Medium Grid 1" w:uiPriority="67"/>
+    <w:lsdException w:name="Medium Grid 2" w:uiPriority="68"/>
+    <w:lsdException w:name="Medium Grid 3" w:uiPriority="69"/>
+    <w:lsdException w:name="Dark List" w:uiPriority="70"/>
+    <w:lsdException w:name="Colorful Shading" w:uiPriority="71"/>
+    <w:lsdException w:name="Colorful List" w:uiPriority="72"/>
+    <w:lsdException w:name="Colorful Grid" w:uiPriority="73"/>
+    <w:lsdException w:name="Light Shading Accent 1" w:uiPriority="60"/>
+    <w:lsdException w:name="Light List Accent 1" w:uiPriority="61"/>
+    <w:lsdException w:name="Light Grid Accent 1" w:uiPriority="62"/>
+    <w:lsdException w:name="Medium Shading 1 Accent 1" w:uiPriority="63"/>
+    <w:lsdException w:name="Medium Shading 2 Accent 1" w:uiPriority="64"/>
+    <w:lsdException w:name="Medium List 1 Accent 1" w:uiPriority="65"/>
+    <w:lsdException w:name="Revision" w:semiHidden="1"/>
+    <w:lsdException w:name="List Paragraph" w:uiPriority="34" w:qFormat="1"/>
+    <w:lsdException w:name="Quote" w:uiPriority="29" w:qFormat="1"/>
+    <w:lsdException w:name="Intense Quote" w:uiPriority="30" w:qFormat="1"/>
+    <w:lsdException w:name="Medium List 2 Accent 1" w:uiPriority="66"/>
+    <w:lsdException w:name="Medium Grid 1 Accent 1" w:uiPriority="67"/>
+    <w:lsdException w:name="Medium Grid 2 Accent 1" w:uiPriority="68"/>
+    <w:lsdException w:name="Medium Grid 3 Accent 1" w:uiPriority="69"/>
+    <w:lsdException w:name="Dark List Accent 1" w:uiPriority="70"/>
+    <w:lsdException w:name="Colorful Shading Accent 1" w:uiPriority="71"/>
+    <w:lsdException w:name="Colorful List Accent 1" w:uiPriority="72"/>
+    <w:lsdException w:name="Colorful Grid Accent 1" w:uiPriority="73"/>
+    <w:lsdException w:name="Light Shading Accent 2" w:uiPriority="60"/>
+    <w:lsdException w:name="Light List Accent 2" w:uiPriority="61"/>
+    <w:lsdException w:name="Light Grid Accent 2" w:uiPriority="62"/>
+    <w:lsdException w:name="Medium Shading 1 Accent 2" w:uiPriority="63"/>
+    <w:lsdException w:name="Medium Shading 2 Accent 2" w:uiPriority="64"/>
+    <w:lsdException w:name="Medium List 1 Accent 2" w:uiPriority="65"/>
+    <w:lsdException w:name="Medium List 2 Accent 2" w:uiPriority="66"/>
+    <w:lsdException w:name="Medium Grid 1 Accent 2" w:uiPriority="67"/>
+    <w:lsdException w:name="Medium Grid 2 Accent 2" w:uiPriority="68"/>
+    <w:lsdException w:name="Medium Grid 3 Accent 2" w:uiPriority="69"/>
+    <w:lsdException w:name="Dark List Accent 2" w:uiPriority="70"/>
+    <w:lsdException w:name="Colorful Shading Accent 2" w:uiPriority="71"/>
+    <w:lsdException w:name="Colorful List Accent 2" w:uiPriority="72"/>
+    <w:lsdException w:name="Colorful Grid Accent 2" w:uiPriority="73"/>
+    <w:lsdException w:name="Light Shading Accent 3" w:uiPriority="60"/>
+    <w:lsdException w:name="Light List Accent 3" w:uiPriority="61"/>
+    <w:lsdException w:name="Light Grid Accent 3" w:uiPriority="62"/>
+    <w:lsdException w:name="Medium Shading 1 Accent 3" w:uiPriority="63"/>
+    <w:lsdException w:name="Medium Shading 2 Accent 3" w:uiPriority="64"/>
+    <w:lsdException w:name="Medium List 1 Accent 3" w:uiPriority="65"/>
+    <w:lsdException w:name="Medium List 2 Accent 3" w:uiPriority="66"/>
+    <w:lsdException w:name="Medium Grid 1 Accent 3" w:uiPriority="67"/>
+    <w:lsdException w:name="Medium Grid 2 Accent 3" w:uiPriority="68"/>
+    <w:lsdException w:name="Medium Grid 3 Accent 3" w:uiPriority="69"/>
+    <w:lsdException w:name="Dark List Accent 3" w:uiPriority="70"/>
+    <w:lsdException w:name="Colorful Shading Accent 3" w:uiPriority="71"/>
+    <w:lsdException w:name="Colorful List Accent 3" w:uiPriority="72"/>
+    <w:lsdException w:name="Colorful Grid Accent 3" w:uiPriority="73"/>
+    <w:lsdException w:name="Light Shading Accent 4" w:uiPriority="60"/>
+    <w:lsdException w:name="Light List Accent 4" w:uiPriority="61"/>
+    <w:lsdException w:name="Light Grid Accent 4" w:uiPriority="62"/>
+    <w:lsdException w:name="Medium Shading 1 Accent 4" w:uiPriority="63"/>
+    <w:lsdException w:name="Medium Shading 2 Accent 4" w:uiPriority="64"/>
+    <w:lsdException w:name="Medium List 1 Accent 4" w:uiPriority="65"/>
+    <w:lsdException w:name="Medium List 2 Accent 4" w:uiPriority="66"/>
+    <w:lsdException w:name="Medium Grid 1 Accent 4" w:uiPriority="67"/>
+    <w:lsdException w:name="Medium Grid 2 Accent 4" w:uiPriority="68"/>
+    <w:lsdException w:name="Medium Grid 3 Accent 4" w:uiPriority="69"/>
+    <w:lsdException w:name="Dark List Accent 4" w:uiPriority="70"/>
+    <w:lsdException w:name="Colorful Shading Accent 4" w:uiPriority="71"/>
+    <w:lsdException w:name="Colorful List Accent 4" w:uiPriority="72"/>
+    <w:lsdException w:name="Colorful Grid Accent 4" w:uiPriority="73"/>
+    <w:lsdException w:name="Light Shading Accent 5" w:uiPriority="60"/>
+    <w:lsdException w:name="Light List Accent 5" w:uiPriority="61"/>
+    <w:lsdException w:name="Light Grid Accent 5" w:uiPriority="62"/>
+    <w:lsdException w:name="Medium Shading 1 Accent 5" w:uiPriority="63"/>
+    <w:lsdException w:name="Medium Shading 2 Accent 5" w:uiPriority="64"/>
+    <w:lsdException w:name="Medium List 1 Accent 5" w:uiPriority="65"/>
+    <w:lsdException w:name="Medium List 2 Accent 5" w:uiPriority="66"/>
+    <w:lsdException w:name="Medium Grid 1 Accent 5" w:uiPriority="67"/>
+    <w:lsdException w:name="Medium Grid 2 Accent 5" w:uiPriority="68"/>
+    <w:lsdException w:name="Medium Grid 3 Accent 5" w:uiPriority="69"/>
+    <w:lsdException w:name="Dark List Accent 5" w:uiPriority="70"/>
+    <w:lsdException w:name="Colorful Shading Accent 5" w:uiPriority="71"/>
+    <w:lsdException w:name="Colorful List Accent 5" w:uiPriority="72"/>
+    <w:lsdException w:name="Colorful Grid Accent 5" w:uiPriority="73"/>
+    <w:lsdException w:name="Light Shading Accent 6" w:uiPriority="60"/>
+    <w:lsdException w:name="Light List Accent 6" w:uiPriority="61"/>
+    <w:lsdException w:name="Light Grid Accent 6" w:uiPriority="62"/>
+    <w:lsdException w:name="Medium Shading 1 Accent 6" w:uiPriority="63"/>
+    <w:lsdException w:name="Medium Shading 2 Accent 6" w:uiPriority="64"/>
+    <w:lsdException w:name="Medium List 1 Accent 6" w:uiPriority="65"/>
+    <w:lsdException w:name="Medium List 2 Accent 6" w:uiPriority="66"/>
+    <w:lsdException w:name="Medium Grid 1 Accent 6" w:uiPriority="67"/>
+    <w:lsdException w:name="Medium Grid 2 Accent 6" w:uiPriority="68"/>
+    <w:lsdException w:name="Medium Grid 3 Accent 6" w:uiPriority="69"/>
+    <w:lsdException w:name="Dark List Accent 6" w:uiPriority="70"/>
+    <w:lsdException w:name="Colorful Shading Accent 6" w:uiPriority="71"/>
+    <w:lsdException w:name="Colorful List Accent 6" w:uiPriority="72"/>
+    <w:lsdException w:name="Colorful Grid Accent 6" w:uiPriority="73"/>
+    <w:lsdException w:name="Subtle Emphasis" w:uiPriority="19" w:qFormat="1"/>
+    <w:lsdException w:name="Intense Emphasis" w:uiPriority="21" w:qFormat="1"/>
+    <w:lsdException w:name="Subtle Reference" w:uiPriority="31" w:qFormat="1"/>
+    <w:lsdException w:name="Intense Reference" w:uiPriority="32" w:qFormat="1"/>
+    <w:lsdException w:name="Book Title" w:uiPriority="33" w:qFormat="1"/>
+    <w:lsdException w:name="Bibliography" w:semiHidden="1" w:uiPriority="37" w:unhideWhenUsed="1"/>
+    <w:lsdException w:name="TOC Heading" w:semiHidden="1" w:uiPriority="39" w:unhideWhenUsed="1" w:qFormat="1"/>
+    <w:lsdException w:name="Plain Table 1" w:uiPriority="41"/>
+    <w:lsdException w:name="Plain Table 2" w:uiPriority="42"/>
+    <w:lsdException w:name="Plain Table 3" w:uiPriority="43"/>
+    <w:lsdException w:name="Plain Table 4" w:uiPriority="44"/>
+    <w:lsdException w:name="Plain Table 5" w:uiPriority="45"/>
+    <w:lsdException w:name="Grid Table Light" w:uiPriority="40"/>
+    <w:lsdException w:name="Grid Table 1 Light" w:uiPriority="46"/>
+    <w:lsdException w:name="Grid Table 2" w:uiPriority="47"/>
+    <w:lsdException w:name="Grid Table 3" w:uiPriority="48"/>
+    <w:lsdException w:name="Grid Table 4" w:uiPriority="49"/>
+    <w:lsdException w:name="Grid Table 5 Dark" w:uiPriority="50"/>
+    <w:lsdException w:name="Grid Table 6 Colorful" w:uiPriority="51"/>
+    <w:lsdException w:name="Grid Table 7 Colorful" w:uiPriority="52"/>
+    <w:lsdException w:name="Grid Table 1 Light Accent 1" w:uiPriority="46"/>
+    <w:lsdException w:name="Grid Table 2 Accent 1" w:uiPriority="47"/>
+    <w:lsdException w:name="Grid Table 3 Accent 1" w:uiPriority="48"/>
+    <w:lsdException w:name="Grid Table 4 Accent 1" w:uiPriority="49"/>
+    <w:lsdException w:name="Grid Table 5 Dark Accent 1" w:uiPriority="50"/>
+    <w:lsdException w:name="Grid Table 6 Colorful Accent 1" w:uiPriority="51"/>
+    <w:lsdException w:name="Grid Table 7 Colorful Accent 1" w:uiPriority="52"/>
+    <w:lsdException w:name="Grid Table 1 Light Accent 2" w:uiPriority="46"/>
+    <w:lsdException w:name="Grid Table 2 Accent 2" w:uiPriority="47"/>
+    <w:lsdException w:name="Grid Table 3 Accent 2" w:uiPriority="48"/>
+    <w:lsdException w:name="Grid Table 4 Accent 2" w:uiPriority="49"/>
+    <w:lsdException w:name="Grid Table 5 Dark Accent 2" w:uiPriority="50"/>
+    <w:lsdException w:name="Grid Table 6 Colorful Accent 2" w:uiPriority="51"/>
+    <w:lsdException w:name="Grid Table 7 Colorful Accent 2" w:uiPriority="52"/>
+    <w:lsdException w:name="Grid Table 1 Light Accent 3" w:uiPriority="46"/>
+    <w:lsdException w:name="Grid Table 2 Accent 3" w:uiPriority="47"/>
+    <w:lsdException w:name="Grid Table 3 Accent 3" w:uiPriority="48"/>
+    <w:lsdException w:name="Grid Table 4 Accent 3" w:uiPriority="49"/>
+    <w:lsdException w:name="Grid Table 5 Dark Accent 3" w:uiPriority="50"/>
+    <w:lsdException w:name="Grid Table 6 Colorful Accent 3" w:uiPriority="51"/>
+    <w:lsdException w:name="Grid Table 7 Colorful Accent 3" w:uiPriority="52"/>
+    <w:lsdException w:name="Grid Table 1 Light Accent 4" w:uiPriority="46"/>
+    <w:lsdException w:name="Grid Table 2 Accent 4" w:uiPriority="47"/>
+    <w:lsdException w:name="Grid Table 3 Accent 4" w:uiPriority="48"/>
+    <w:lsdException w:name="Grid Table 4 Accent 4" w:uiPriority="49"/>
+    <w:lsdException w:name="Grid Table 5 Dark Accent 4" w:uiPriority="50"/>
+    <w:lsdException w:name="Grid Table 6 Colorful Accent 4" w:uiPriority="51"/>
+    <w:lsdException w:name="Grid Table 7 Colorful Accent 4" w:uiPriority="52"/>
+    <w:lsdException w:name="Grid Table 1 Light Accent 5" w:uiPriority="46"/>
+    <w:lsdException w:name="Grid Table 2 Accent 5" w:uiPriority="47"/>
+    <w:lsdException w:name="Grid Table 3 Accent 5" w:uiPriority="48"/>
+    <w:lsdException w:name="Grid Table 4 Accent 5" w:uiPriority="49"/>
+    <w:lsdException w:name="Grid Table 5 Dark Accent 5" w:uiPriority="50"/>
+    <w:lsdException w:name="Grid Table 6 Colorful Accent 5" w:uiPriority="51"/>
+    <w:lsdException w:name="Grid Table 7 Colorful Accent 5" w:uiPriority="52"/>
+    <w:lsdException w:name="Grid Table 1 Light Accent 6" w:uiPriority="46"/>
+    <w:lsdException w:name="Grid Table 2 Accent 6" w:uiPriority="47"/>
+    <w:lsdException w:name="Grid Table 3 Accent 6" w:uiPriority="48"/>
+    <w:lsdException w:name="Grid Table 4 Accent 6" w:uiPriority="49"/>
+    <w:lsdException w:name="Grid Table 5 Dark Accent 6" w:uiPriority="50"/>
+    <w:lsdException w:name="Grid Table 6 Colorful Accent 6" w:uiPriority="51"/>
+    <w:lsdException w:name="Grid Table 7 Colorful Accent 6" w:uiPriority="52"/>
+    <w:lsdException w:name="List Table 1 Light" w:uiPriority="46"/>
+    <w:lsdException w:name="List Table 2" w:uiPriority="47"/>
+    <w:lsdException w:name="List Table 3" w:uiPriority="48"/>
+    <w:lsdException w:name="List Table 4" w:uiPriority="49"/>
+    <w:lsdException w:name="List Table 5 Dark" w:uiPriority="50"/>
+    <w:lsdException w:name="List Table 6 Colorful" w:uiPriority="51"/>
+    <w:lsdException w:name="List Table 7 Colorful" w:uiPriority="52"/>
+    <w:lsdException w:name="List Table 1 Light Accent 1" w:uiPriority="46"/>
+    <w:lsdException w:name="List Table 2 Accent 1" w:uiPriority="47"/>
+    <w:lsdException w:name="List Table 3 Accent 1" w:uiPriority="48"/>
+    <w:lsdException w:name="List Table 4 Accent 1" w:uiPriority="49"/>
+    <w:lsdException w:name="List Table 5 Dark Accent 1" w:uiPriority="50"/>
+    <w:lsdException w:name="List Table 6 Colorful Accent 1" w:uiPriority="51"/>
+    <w:lsdException w:name="List Table 7 Colorful Accent 1" w:uiPriority="52"/>
+    <w:lsdException w:name="List Table 1 Light Accent 2" w:uiPriority="46"/>
+    <w:lsdException w:name="List Table 2 Accent 2" w:uiPriority="47"/>
+    <w:lsdException w:name="List Table 3 Accent 2" w:uiPriority="48"/>
+    <w:lsdException w:name="List Table 4 Accent 2" w:uiPriority="49"/>
+    <w:lsdException w:name="List Table 5 Dark Accent 2" w:uiPriority="50"/>
+    <w:lsdException w:name="List Table 6 Colorful Accent 2" w:uiPriority="51"/>
+    <w:lsdException w:name="List Table 7 Colorful Accent 2" w:uiPriority="52"/>
+    <w:lsdException w:name="List Table 1 Light Accent 3" w:uiPriority="46"/>
+    <w:lsdException w:name="List Table 2 Accent 3" w:uiPriority="47"/>
+    <w:lsdException w:name="List Table 3 Accent 3" w:uiPriority="48"/>
+    <w:lsdException w:name="List Table 4 Accent 3" w:uiPriority="49"/>
+    <w:lsdException w:name="List Table 5 Dark Accent 3" w:uiPriority="50"/>
+    <w:lsdException w:name="List Table 6 Colorful Accent 3" w:uiPriority="51"/>
+    <w:lsdException w:name="List Table 7 Colorful Accent 3" w:uiPriority="52"/>
+    <w:lsdException w:name="List Table 1 Light Accent 4" w:uiPriority="46"/>
+    <w:lsdException w:name="List Table 2 Accent 4" w:uiPriority="47"/>
+    <w:lsdException w:name="List Table 3 Accent 4" w:uiPriority="48"/>
+    <w:lsdException w:name="List Table 4 Accent 4" w:uiPriority="49"/>
+    <w:lsdException w:name="List Table 5 Dark Accent 4" w:uiPriority="50"/>
+    <w:lsdException w:name="List Table 6 Colorful Accent 4" w:uiPriority="51"/>
+    <w:lsdException w:name="List Table 7 Colorful Accent 4" w:uiPriority="52"/>
+    <w:lsdException w:name="List Table 1 Light Accent 5" w:uiPriority="46"/>
+    <w:lsdException w:name="List Table 2 Accent 5" w:uiPriority="47"/>
+    <w:lsdException w:name="List Table 3 Accent 5" w:uiPriority="48"/>
+    <w:lsdException w:name="List Table 4 Accent 5" w:uiPriority="49"/>
+    <w:lsdException w:name="List Table 5 Dark Accent 5" w:uiPriority="50"/>
+    <w:lsdException w:name="List Table 6 Colorful Accent 5" w:uiPriority="51"/>
+    <w:lsdException w:name="List Table 7 Colorful Accent 5" w:uiPriority="52"/>
+    <w:lsdException w:name="List Table 1 Light Accent 6" w:uiPriority="46"/>
+    <w:lsdException w:name="List Table 2 Accent 6" w:uiPriority="47"/>
+    <w:lsdException w:name="List Table 3 Accent 6" w:uiPriority="48"/>
+    <w:lsdException w:name="List Table 4 Accent 6" w:uiPriority="49"/>
+    <w:lsdException w:name="List Table 5 Dark Accent 6" w:uiPriority="50"/>
+    <w:lsdException w:name="List Table 6 Colorful Accent 6" w:uiPriority="51"/>
+    <w:lsdException w:name="List Table 7 Colorful Accent 6" w:uiPriority="52"/>
   </w:latentStyles>
   <w:style w:type="paragraph" w:default="1" w:styleId="Normal">
     <w:name w:val="Normal"/>
@@ -11602,6 +11965,7 @@
       <w:spacing w:after="0" w:line="240" w:lineRule="auto"/>
     </w:pPr>
     <w:tblPr>
+      <w:tblInd w:w="0" w:type="dxa"/>
       <w:tblBorders>
         <w:top w:val="single" w:sz="4" w:space="0" w:color="auto"/>
         <w:left w:val="single" w:sz="4" w:space="0" w:color="auto"/>
@@ -11610,308 +11974,12 @@
         <w:insideH w:val="single" w:sz="4" w:space="0" w:color="auto"/>
         <w:insideV w:val="single" w:sz="4" w:space="0" w:color="auto"/>
       </w:tblBorders>
-    </w:tblPr>
-  </w:style>
-  <w:style w:type="paragraph" w:styleId="Prrafodelista">
-    <w:name w:val="List Paragraph"/>
-    <w:basedOn w:val="Normal"/>
-    <w:uiPriority w:val="34"/>
-    <w:qFormat/>
-    <w:rsid w:val="008B7C8C"/>
-    <w:pPr>
-      <w:ind w:left="720"/>
-      <w:contextualSpacing/>
-    </w:pPr>
-  </w:style>
-  <w:style w:type="paragraph" w:styleId="Textodeglobo">
-    <w:name w:val="Balloon Text"/>
-    <w:basedOn w:val="Normal"/>
-    <w:link w:val="TextodegloboCar"/>
-    <w:uiPriority w:val="99"/>
-    <w:semiHidden/>
-    <w:unhideWhenUsed/>
-    <w:rsid w:val="0052181B"/>
-    <w:rPr>
-      <w:rFonts w:ascii="Tahoma" w:hAnsi="Tahoma" w:cs="Tahoma"/>
-      <w:sz w:val="16"/>
-      <w:szCs w:val="16"/>
-    </w:rPr>
-  </w:style>
-  <w:style w:type="character" w:customStyle="1" w:styleId="TextodegloboCar">
-    <w:name w:val="Texto de globo Car"/>
-    <w:basedOn w:val="Fuentedeprrafopredeter"/>
-    <w:link w:val="Textodeglobo"/>
-    <w:uiPriority w:val="99"/>
-    <w:semiHidden/>
-    <w:rsid w:val="0052181B"/>
-    <w:rPr>
-      <w:rFonts w:ascii="Tahoma" w:eastAsia="Times New Roman" w:hAnsi="Tahoma" w:cs="Tahoma"/>
-      <w:color w:val="000000"/>
-      <w:sz w:val="16"/>
-      <w:szCs w:val="16"/>
-      <w:lang w:eastAsia="es-PE"/>
-    </w:rPr>
-  </w:style>
-</w:styles>
-</file>
-
-<file path=word/stylesWithEffects.xml><?xml version="1.0" encoding="utf-8"?>
-<w:styles xmlns:wpc="http://schemas.microsoft.com/office/word/2010/wordprocessingCanvas" xmlns:mc="http://schemas.openxmlformats.org/markup-compatibility/2006" xmlns:o="urn:schemas-microsoft-com:office:office" xmlns:r="http://schemas.openxmlformats.org/officeDocument/2006/relationships" xmlns:m="http://schemas.openxmlformats.org/officeDocument/2006/math" xmlns:v="urn:schemas-microsoft-com:vml" xmlns:wp14="http://schemas.microsoft.com/office/word/2010/wordprocessingDrawing" xmlns:wp="http://schemas.openxmlformats.org/drawingml/2006/wordprocessingDrawing" xmlns:w10="urn:schemas-microsoft-com:office:word" xmlns:w="http://schemas.openxmlformats.org/wordprocessingml/2006/main" xmlns:w14="http://schemas.microsoft.com/office/word/2010/wordml" xmlns:wpg="http://schemas.microsoft.com/office/word/2010/wordprocessingGroup" xmlns:wpi="http://schemas.microsoft.com/office/word/2010/wordprocessingInk" xmlns:wne="http://schemas.microsoft.com/office/word/2006/wordml" xmlns:wps="http://schemas.microsoft.com/office/word/2010/wordprocessingShape" mc:Ignorable="w14 wp14">
-  <w:docDefaults>
-    <w:rPrDefault>
-      <w:rPr>
-        <w:rFonts w:asciiTheme="minorHAnsi" w:eastAsiaTheme="minorHAnsi" w:hAnsiTheme="minorHAnsi" w:cstheme="minorBidi"/>
-        <w:sz w:val="22"/>
-        <w:szCs w:val="22"/>
-        <w:lang w:val="es-PE" w:eastAsia="en-US" w:bidi="ar-SA"/>
-      </w:rPr>
-    </w:rPrDefault>
-    <w:pPrDefault>
-      <w:pPr>
-        <w:spacing w:after="160" w:line="259" w:lineRule="auto"/>
-      </w:pPr>
-    </w:pPrDefault>
-  </w:docDefaults>
-  <w:latentStyles w:defLockedState="0" w:defUIPriority="99" w:defSemiHidden="1" w:defUnhideWhenUsed="1" w:defQFormat="0" w:count="267">
-    <w:lsdException w:name="Normal" w:semiHidden="0" w:uiPriority="0" w:unhideWhenUsed="0" w:qFormat="1"/>
-    <w:lsdException w:name="heading 1" w:semiHidden="0" w:uiPriority="9" w:unhideWhenUsed="0" w:qFormat="1"/>
-    <w:lsdException w:name="heading 2" w:uiPriority="9" w:qFormat="1"/>
-    <w:lsdException w:name="heading 3" w:uiPriority="9" w:qFormat="1"/>
-    <w:lsdException w:name="heading 4" w:uiPriority="9" w:qFormat="1"/>
-    <w:lsdException w:name="heading 5" w:uiPriority="9" w:qFormat="1"/>
-    <w:lsdException w:name="heading 6" w:uiPriority="9" w:qFormat="1"/>
-    <w:lsdException w:name="heading 7" w:uiPriority="9" w:qFormat="1"/>
-    <w:lsdException w:name="heading 8" w:uiPriority="9" w:qFormat="1"/>
-    <w:lsdException w:name="heading 9" w:uiPriority="9" w:qFormat="1"/>
-    <w:lsdException w:name="toc 1" w:uiPriority="39"/>
-    <w:lsdException w:name="toc 2" w:uiPriority="39"/>
-    <w:lsdException w:name="toc 3" w:uiPriority="39"/>
-    <w:lsdException w:name="toc 4" w:uiPriority="39"/>
-    <w:lsdException w:name="toc 5" w:uiPriority="39"/>
-    <w:lsdException w:name="toc 6" w:uiPriority="39"/>
-    <w:lsdException w:name="toc 7" w:uiPriority="39"/>
-    <w:lsdException w:name="toc 8" w:uiPriority="39"/>
-    <w:lsdException w:name="toc 9" w:uiPriority="39"/>
-    <w:lsdException w:name="caption" w:uiPriority="35" w:qFormat="1"/>
-    <w:lsdException w:name="Title" w:semiHidden="0" w:uiPriority="10" w:unhideWhenUsed="0" w:qFormat="1"/>
-    <w:lsdException w:name="Default Paragraph Font" w:uiPriority="1"/>
-    <w:lsdException w:name="Subtitle" w:semiHidden="0" w:uiPriority="11" w:unhideWhenUsed="0" w:qFormat="1"/>
-    <w:lsdException w:name="Strong" w:semiHidden="0" w:uiPriority="22" w:unhideWhenUsed="0" w:qFormat="1"/>
-    <w:lsdException w:name="Emphasis" w:semiHidden="0" w:uiPriority="20" w:unhideWhenUsed="0" w:qFormat="1"/>
-    <w:lsdException w:name="Table Grid" w:semiHidden="0" w:uiPriority="39" w:unhideWhenUsed="0"/>
-    <w:lsdException w:name="Placeholder Text" w:unhideWhenUsed="0"/>
-    <w:lsdException w:name="No Spacing" w:semiHidden="0" w:uiPriority="1" w:unhideWhenUsed="0" w:qFormat="1"/>
-    <w:lsdException w:name="Light Shading" w:semiHidden="0" w:uiPriority="60" w:unhideWhenUsed="0"/>
-    <w:lsdException w:name="Light List" w:semiHidden="0" w:uiPriority="61" w:unhideWhenUsed="0"/>
-    <w:lsdException w:name="Light Grid" w:semiHidden="0" w:uiPriority="62" w:unhideWhenUsed="0"/>
-    <w:lsdException w:name="Medium Shading 1" w:semiHidden="0" w:uiPriority="63" w:unhideWhenUsed="0"/>
-    <w:lsdException w:name="Medium Shading 2" w:semiHidden="0" w:uiPriority="64" w:unhideWhenUsed="0"/>
-    <w:lsdException w:name="Medium List 1" w:semiHidden="0" w:uiPriority="65" w:unhideWhenUsed="0"/>
-    <w:lsdException w:name="Medium List 2" w:semiHidden="0" w:uiPriority="66" w:unhideWhenUsed="0"/>
-    <w:lsdException w:name="Medium Grid 1" w:semiHidden="0" w:uiPriority="67" w:unhideWhenUsed="0"/>
-    <w:lsdException w:name="Medium Grid 2" w:semiHidden="0" w:uiPriority="68" w:unhideWhenUsed="0"/>
-    <w:lsdException w:name="Medium Grid 3" w:semiHidden="0" w:uiPriority="69" w:unhideWhenUsed="0"/>
-    <w:lsdException w:name="Dark List" w:semiHidden="0" w:uiPriority="70" w:unhideWhenUsed="0"/>
-    <w:lsdException w:name="Colorful Shading" w:semiHidden="0" w:uiPriority="71" w:unhideWhenUsed="0"/>
-    <w:lsdException w:name="Colorful List" w:semiHidden="0" w:uiPriority="72" w:unhideWhenUsed="0"/>
-    <w:lsdException w:name="Colorful Grid" w:semiHidden="0" w:uiPriority="73" w:unhideWhenUsed="0"/>
-    <w:lsdException w:name="Light Shading Accent 1" w:semiHidden="0" w:uiPriority="60" w:unhideWhenUsed="0"/>
-    <w:lsdException w:name="Light List Accent 1" w:semiHidden="0" w:uiPriority="61" w:unhideWhenUsed="0"/>
-    <w:lsdException w:name="Light Grid Accent 1" w:semiHidden="0" w:uiPriority="62" w:unhideWhenUsed="0"/>
-    <w:lsdException w:name="Medium Shading 1 Accent 1" w:semiHidden="0" w:uiPriority="63" w:unhideWhenUsed="0"/>
-    <w:lsdException w:name="Medium Shading 2 Accent 1" w:semiHidden="0" w:uiPriority="64" w:unhideWhenUsed="0"/>
-    <w:lsdException w:name="Medium List 1 Accent 1" w:semiHidden="0" w:uiPriority="65" w:unhideWhenUsed="0"/>
-    <w:lsdException w:name="Revision" w:unhideWhenUsed="0"/>
-    <w:lsdException w:name="List Paragraph" w:semiHidden="0" w:uiPriority="34" w:unhideWhenUsed="0" w:qFormat="1"/>
-    <w:lsdException w:name="Quote" w:semiHidden="0" w:uiPriority="29" w:unhideWhenUsed="0" w:qFormat="1"/>
-    <w:lsdException w:name="Intense Quote" w:semiHidden="0" w:uiPriority="30" w:unhideWhenUsed="0" w:qFormat="1"/>
-    <w:lsdException w:name="Medium List 2 Accent 1" w:semiHidden="0" w:uiPriority="66" w:unhideWhenUsed="0"/>
-    <w:lsdException w:name="Medium Grid 1 Accent 1" w:semiHidden="0" w:uiPriority="67" w:unhideWhenUsed="0"/>
-    <w:lsdException w:name="Medium Grid 2 Accent 1" w:semiHidden="0" w:uiPriority="68" w:unhideWhenUsed="0"/>
-    <w:lsdException w:name="Medium Grid 3 Accent 1" w:semiHidden="0" w:uiPriority="69" w:unhideWhenUsed="0"/>
-    <w:lsdException w:name="Dark List Accent 1" w:semiHidden="0" w:uiPriority="70" w:unhideWhenUsed="0"/>
-    <w:lsdException w:name="Colorful Shading Accent 1" w:semiHidden="0" w:uiPriority="71" w:unhideWhenUsed="0"/>
-    <w:lsdException w:name="Colorful List Accent 1" w:semiHidden="0" w:uiPriority="72" w:unhideWhenUsed="0"/>
-    <w:lsdException w:name="Colorful Grid Accent 1" w:semiHidden="0" w:uiPriority="73" w:unhideWhenUsed="0"/>
-    <w:lsdException w:name="Light Shading Accent 2" w:semiHidden="0" w:uiPriority="60" w:unhideWhenUsed="0"/>
-    <w:lsdException w:name="Light List Accent 2" w:semiHidden="0" w:uiPriority="61" w:unhideWhenUsed="0"/>
-    <w:lsdException w:name="Light Grid Accent 2" w:semiHidden="0" w:uiPriority="62" w:unhideWhenUsed="0"/>
-    <w:lsdException w:name="Medium Shading 1 Accent 2" w:semiHidden="0" w:uiPriority="63" w:unhideWhenUsed="0"/>
-    <w:lsdException w:name="Medium Shading 2 Accent 2" w:semiHidden="0" w:uiPriority="64" w:unhideWhenUsed="0"/>
-    <w:lsdException w:name="Medium List 1 Accent 2" w:semiHidden="0" w:uiPriority="65" w:unhideWhenUsed="0"/>
-    <w:lsdException w:name="Medium List 2 Accent 2" w:semiHidden="0" w:uiPriority="66" w:unhideWhenUsed="0"/>
-    <w:lsdException w:name="Medium Grid 1 Accent 2" w:semiHidden="0" w:uiPriority="67" w:unhideWhenUsed="0"/>
-    <w:lsdException w:name="Medium Grid 2 Accent 2" w:semiHidden="0" w:uiPriority="68" w:unhideWhenUsed="0"/>
-    <w:lsdException w:name="Medium Grid 3 Accent 2" w:semiHidden="0" w:uiPriority="69" w:unhideWhenUsed="0"/>
-    <w:lsdException w:name="Dark List Accent 2" w:semiHidden="0" w:uiPriority="70" w:unhideWhenUsed="0"/>
-    <w:lsdException w:name="Colorful Shading Accent 2" w:semiHidden="0" w:uiPriority="71" w:unhideWhenUsed="0"/>
-    <w:lsdException w:name="Colorful List Accent 2" w:semiHidden="0" w:uiPriority="72" w:unhideWhenUsed="0"/>
-    <w:lsdException w:name="Colorful Grid Accent 2" w:semiHidden="0" w:uiPriority="73" w:unhideWhenUsed="0"/>
-    <w:lsdException w:name="Light Shading Accent 3" w:semiHidden="0" w:uiPriority="60" w:unhideWhenUsed="0"/>
-    <w:lsdException w:name="Light List Accent 3" w:semiHidden="0" w:uiPriority="61" w:unhideWhenUsed="0"/>
-    <w:lsdException w:name="Light Grid Accent 3" w:semiHidden="0" w:uiPriority="62" w:unhideWhenUsed="0"/>
-    <w:lsdException w:name="Medium Shading 1 Accent 3" w:semiHidden="0" w:uiPriority="63" w:unhideWhenUsed="0"/>
-    <w:lsdException w:name="Medium Shading 2 Accent 3" w:semiHidden="0" w:uiPriority="64" w:unhideWhenUsed="0"/>
-    <w:lsdException w:name="Medium List 1 Accent 3" w:semiHidden="0" w:uiPriority="65" w:unhideWhenUsed="0"/>
-    <w:lsdException w:name="Medium List 2 Accent 3" w:semiHidden="0" w:uiPriority="66" w:unhideWhenUsed="0"/>
-    <w:lsdException w:name="Medium Grid 1 Accent 3" w:semiHidden="0" w:uiPriority="67" w:unhideWhenUsed="0"/>
-    <w:lsdException w:name="Medium Grid 2 Accent 3" w:semiHidden="0" w:uiPriority="68" w:unhideWhenUsed="0"/>
-    <w:lsdException w:name="Medium Grid 3 Accent 3" w:semiHidden="0" w:uiPriority="69" w:unhideWhenUsed="0"/>
-    <w:lsdException w:name="Dark List Accent 3" w:semiHidden="0" w:uiPriority="70" w:unhideWhenUsed="0"/>
-    <w:lsdException w:name="Colorful Shading Accent 3" w:semiHidden="0" w:uiPriority="71" w:unhideWhenUsed="0"/>
-    <w:lsdException w:name="Colorful List Accent 3" w:semiHidden="0" w:uiPriority="72" w:unhideWhenUsed="0"/>
-    <w:lsdException w:name="Colorful Grid Accent 3" w:semiHidden="0" w:uiPriority="73" w:unhideWhenUsed="0"/>
-    <w:lsdException w:name="Light Shading Accent 4" w:semiHidden="0" w:uiPriority="60" w:unhideWhenUsed="0"/>
-    <w:lsdException w:name="Light List Accent 4" w:semiHidden="0" w:uiPriority="61" w:unhideWhenUsed="0"/>
-    <w:lsdException w:name="Light Grid Accent 4" w:semiHidden="0" w:uiPriority="62" w:unhideWhenUsed="0"/>
-    <w:lsdException w:name="Medium Shading 1 Accent 4" w:semiHidden="0" w:uiPriority="63" w:unhideWhenUsed="0"/>
-    <w:lsdException w:name="Medium Shading 2 Accent 4" w:semiHidden="0" w:uiPriority="64" w:unhideWhenUsed="0"/>
-    <w:lsdException w:name="Medium List 1 Accent 4" w:semiHidden="0" w:uiPriority="65" w:unhideWhenUsed="0"/>
-    <w:lsdException w:name="Medium List 2 Accent 4" w:semiHidden="0" w:uiPriority="66" w:unhideWhenUsed="0"/>
-    <w:lsdException w:name="Medium Grid 1 Accent 4" w:semiHidden="0" w:uiPriority="67" w:unhideWhenUsed="0"/>
-    <w:lsdException w:name="Medium Grid 2 Accent 4" w:semiHidden="0" w:uiPriority="68" w:unhideWhenUsed="0"/>
-    <w:lsdException w:name="Medium Grid 3 Accent 4" w:semiHidden="0" w:uiPriority="69" w:unhideWhenUsed="0"/>
-    <w:lsdException w:name="Dark List Accent 4" w:semiHidden="0" w:uiPriority="70" w:unhideWhenUsed="0"/>
-    <w:lsdException w:name="Colorful Shading Accent 4" w:semiHidden="0" w:uiPriority="71" w:unhideWhenUsed="0"/>
-    <w:lsdException w:name="Colorful List Accent 4" w:semiHidden="0" w:uiPriority="72" w:unhideWhenUsed="0"/>
-    <w:lsdException w:name="Colorful Grid Accent 4" w:semiHidden="0" w:uiPriority="73" w:unhideWhenUsed="0"/>
-    <w:lsdException w:name="Light Shading Accent 5" w:semiHidden="0" w:uiPriority="60" w:unhideWhenUsed="0"/>
-    <w:lsdException w:name="Light List Accent 5" w:semiHidden="0" w:uiPriority="61" w:unhideWhenUsed="0"/>
-    <w:lsdException w:name="Light Grid Accent 5" w:semiHidden="0" w:uiPriority="62" w:unhideWhenUsed="0"/>
-    <w:lsdException w:name="Medium Shading 1 Accent 5" w:semiHidden="0" w:uiPriority="63" w:unhideWhenUsed="0"/>
-    <w:lsdException w:name="Medium Shading 2 Accent 5" w:semiHidden="0" w:uiPriority="64" w:unhideWhenUsed="0"/>
-    <w:lsdException w:name="Medium List 1 Accent 5" w:semiHidden="0" w:uiPriority="65" w:unhideWhenUsed="0"/>
-    <w:lsdException w:name="Medium List 2 Accent 5" w:semiHidden="0" w:uiPriority="66" w:unhideWhenUsed="0"/>
-    <w:lsdException w:name="Medium Grid 1 Accent 5" w:semiHidden="0" w:uiPriority="67" w:unhideWhenUsed="0"/>
-    <w:lsdException w:name="Medium Grid 2 Accent 5" w:semiHidden="0" w:uiPriority="68" w:unhideWhenUsed="0"/>
-    <w:lsdException w:name="Medium Grid 3 Accent 5" w:semiHidden="0" w:uiPriority="69" w:unhideWhenUsed="0"/>
-    <w:lsdException w:name="Dark List Accent 5" w:semiHidden="0" w:uiPriority="70" w:unhideWhenUsed="0"/>
-    <w:lsdException w:name="Colorful Shading Accent 5" w:semiHidden="0" w:uiPriority="71" w:unhideWhenUsed="0"/>
-    <w:lsdException w:name="Colorful List Accent 5" w:semiHidden="0" w:uiPriority="72" w:unhideWhenUsed="0"/>
-    <w:lsdException w:name="Colorful Grid Accent 5" w:semiHidden="0" w:uiPriority="73" w:unhideWhenUsed="0"/>
-    <w:lsdException w:name="Light Shading Accent 6" w:semiHidden="0" w:uiPriority="60" w:unhideWhenUsed="0"/>
-    <w:lsdException w:name="Light List Accent 6" w:semiHidden="0" w:uiPriority="61" w:unhideWhenUsed="0"/>
-    <w:lsdException w:name="Light Grid Accent 6" w:semiHidden="0" w:uiPriority="62" w:unhideWhenUsed="0"/>
-    <w:lsdException w:name="Medium Shading 1 Accent 6" w:semiHidden="0" w:uiPriority="63" w:unhideWhenUsed="0"/>
-    <w:lsdException w:name="Medium Shading 2 Accent 6" w:semiHidden="0" w:uiPriority="64" w:unhideWhenUsed="0"/>
-    <w:lsdException w:name="Medium List 1 Accent 6" w:semiHidden="0" w:uiPriority="65" w:unhideWhenUsed="0"/>
-    <w:lsdException w:name="Medium List 2 Accent 6" w:semiHidden="0" w:uiPriority="66" w:unhideWhenUsed="0"/>
-    <w:lsdException w:name="Medium Grid 1 Accent 6" w:semiHidden="0" w:uiPriority="67" w:unhideWhenUsed="0"/>
-    <w:lsdException w:name="Medium Grid 2 Accent 6" w:semiHidden="0" w:uiPriority="68" w:unhideWhenUsed="0"/>
-    <w:lsdException w:name="Medium Grid 3 Accent 6" w:semiHidden="0" w:uiPriority="69" w:unhideWhenUsed="0"/>
-    <w:lsdException w:name="Dark List Accent 6" w:semiHidden="0" w:uiPriority="70" w:unhideWhenUsed="0"/>
-    <w:lsdException w:name="Colorful Shading Accent 6" w:semiHidden="0" w:uiPriority="71" w:unhideWhenUsed="0"/>
-    <w:lsdException w:name="Colorful List Accent 6" w:semiHidden="0" w:uiPriority="72" w:unhideWhenUsed="0"/>
-    <w:lsdException w:name="Colorful Grid Accent 6" w:semiHidden="0" w:uiPriority="73" w:unhideWhenUsed="0"/>
-    <w:lsdException w:name="Subtle Emphasis" w:semiHidden="0" w:uiPriority="19" w:unhideWhenUsed="0" w:qFormat="1"/>
-    <w:lsdException w:name="Intense Emphasis" w:semiHidden="0" w:uiPriority="21" w:unhideWhenUsed="0" w:qFormat="1"/>
-    <w:lsdException w:name="Subtle Reference" w:semiHidden="0" w:uiPriority="31" w:unhideWhenUsed="0" w:qFormat="1"/>
-    <w:lsdException w:name="Intense Reference" w:semiHidden="0" w:uiPriority="32" w:unhideWhenUsed="0" w:qFormat="1"/>
-    <w:lsdException w:name="Book Title" w:semiHidden="0" w:uiPriority="33" w:unhideWhenUsed="0" w:qFormat="1"/>
-    <w:lsdException w:name="Bibliography" w:uiPriority="37"/>
-    <w:lsdException w:name="TOC Heading" w:uiPriority="39" w:qFormat="1"/>
-  </w:latentStyles>
-  <w:style w:type="paragraph" w:default="1" w:styleId="Normal">
-    <w:name w:val="Normal"/>
-    <w:rsid w:val="006D0A8F"/>
-    <w:pPr>
-      <w:widowControl w:val="0"/>
-      <w:spacing w:after="0" w:line="240" w:lineRule="auto"/>
-    </w:pPr>
-    <w:rPr>
-      <w:rFonts w:ascii="Times New Roman" w:eastAsia="Times New Roman" w:hAnsi="Times New Roman" w:cs="Times New Roman"/>
-      <w:color w:val="000000"/>
-      <w:sz w:val="20"/>
-      <w:szCs w:val="20"/>
-      <w:lang w:eastAsia="es-PE"/>
-    </w:rPr>
-  </w:style>
-  <w:style w:type="character" w:default="1" w:styleId="Fuentedeprrafopredeter">
-    <w:name w:val="Default Paragraph Font"/>
-    <w:uiPriority w:val="1"/>
-    <w:semiHidden/>
-    <w:unhideWhenUsed/>
-  </w:style>
-  <w:style w:type="table" w:default="1" w:styleId="Tablanormal">
-    <w:name w:val="Normal Table"/>
-    <w:uiPriority w:val="99"/>
-    <w:semiHidden/>
-    <w:unhideWhenUsed/>
-    <w:tblPr>
-      <w:tblInd w:w="0" w:type="dxa"/>
       <w:tblCellMar>
         <w:top w:w="0" w:type="dxa"/>
         <w:left w:w="108" w:type="dxa"/>
         <w:bottom w:w="0" w:type="dxa"/>
         <w:right w:w="108" w:type="dxa"/>
       </w:tblCellMar>
-    </w:tblPr>
-  </w:style>
-  <w:style w:type="numbering" w:default="1" w:styleId="Sinlista">
-    <w:name w:val="No List"/>
-    <w:uiPriority w:val="99"/>
-    <w:semiHidden/>
-    <w:unhideWhenUsed/>
-  </w:style>
-  <w:style w:type="paragraph" w:styleId="Encabezado">
-    <w:name w:val="header"/>
-    <w:basedOn w:val="Normal"/>
-    <w:link w:val="EncabezadoCar"/>
-    <w:uiPriority w:val="99"/>
-    <w:unhideWhenUsed/>
-    <w:rsid w:val="006D0A8F"/>
-    <w:pPr>
-      <w:tabs>
-        <w:tab w:val="center" w:pos="4252"/>
-        <w:tab w:val="right" w:pos="8504"/>
-      </w:tabs>
-    </w:pPr>
-  </w:style>
-  <w:style w:type="character" w:customStyle="1" w:styleId="EncabezadoCar">
-    <w:name w:val="Encabezado Car"/>
-    <w:basedOn w:val="Fuentedeprrafopredeter"/>
-    <w:link w:val="Encabezado"/>
-    <w:uiPriority w:val="99"/>
-    <w:rsid w:val="006D0A8F"/>
-  </w:style>
-  <w:style w:type="paragraph" w:styleId="Piedepgina">
-    <w:name w:val="footer"/>
-    <w:basedOn w:val="Normal"/>
-    <w:link w:val="PiedepginaCar"/>
-    <w:uiPriority w:val="99"/>
-    <w:unhideWhenUsed/>
-    <w:rsid w:val="006D0A8F"/>
-    <w:pPr>
-      <w:tabs>
-        <w:tab w:val="center" w:pos="4252"/>
-        <w:tab w:val="right" w:pos="8504"/>
-      </w:tabs>
-    </w:pPr>
-  </w:style>
-  <w:style w:type="character" w:customStyle="1" w:styleId="PiedepginaCar">
-    <w:name w:val="Pie de página Car"/>
-    <w:basedOn w:val="Fuentedeprrafopredeter"/>
-    <w:link w:val="Piedepgina"/>
-    <w:uiPriority w:val="99"/>
-    <w:rsid w:val="006D0A8F"/>
-  </w:style>
-  <w:style w:type="table" w:styleId="Tablaconcuadrcula">
-    <w:name w:val="Table Grid"/>
-    <w:basedOn w:val="Tablanormal"/>
-    <w:uiPriority w:val="39"/>
-    <w:rsid w:val="006D0A8F"/>
-    <w:pPr>
-      <w:spacing w:after="0" w:line="240" w:lineRule="auto"/>
-    </w:pPr>
-    <w:tblPr>
-      <w:tblBorders>
-        <w:top w:val="single" w:sz="4" w:space="0" w:color="auto"/>
-        <w:left w:val="single" w:sz="4" w:space="0" w:color="auto"/>
-        <w:bottom w:val="single" w:sz="4" w:space="0" w:color="auto"/>
-        <w:right w:val="single" w:sz="4" w:space="0" w:color="auto"/>
-        <w:insideH w:val="single" w:sz="4" w:space="0" w:color="auto"/>
-        <w:insideV w:val="single" w:sz="4" w:space="0" w:color="auto"/>
-      </w:tblBorders>
     </w:tblPr>
   </w:style>
   <w:style w:type="paragraph" w:styleId="Prrafodelista">
@@ -12212,7 +12280,7 @@
   <a:extraClrSchemeLst/>
   <a:extLst>
     <a:ext uri="{05A4C25C-085E-4340-85A3-A5531E510DB2}">
-      <thm15:themeFamily xmlns:thm15="http://schemas.microsoft.com/office/thememl/2012/main" xmlns="" name="Office Theme" id="{62F939B6-93AF-4DB8-9C6B-D6C7DFDC589F}" vid="{4A3C46E8-61CC-4603-A589-7422A47A8E4A}"/>
+      <thm15:themeFamily xmlns:thm15="http://schemas.microsoft.com/office/thememl/2012/main" name="Office Theme" id="{62F939B6-93AF-4DB8-9C6B-D6C7DFDC589F}" vid="{4A3C46E8-61CC-4603-A589-7422A47A8E4A}"/>
     </a:ext>
   </a:extLst>
 </a:theme>

</xml_diff>

<commit_message>
Añadiendo procesos de empleado
</commit_message>
<xml_diff>
--- a/BO/Librería de Trabajo/Gestión de Proyecto/BO_DN.docx
+++ b/BO/Librería de Trabajo/Gestión de Proyecto/BO_DN.docx
@@ -1,6 +1,6 @@
 
 <file path=word/document.xml><?xml version="1.0" encoding="utf-8"?>
-<w:document xmlns:wpc="http://schemas.microsoft.com/office/word/2010/wordprocessingCanvas" xmlns:mc="http://schemas.openxmlformats.org/markup-compatibility/2006" xmlns:o="urn:schemas-microsoft-com:office:office" xmlns:r="http://schemas.openxmlformats.org/officeDocument/2006/relationships" xmlns:m="http://schemas.openxmlformats.org/officeDocument/2006/math" xmlns:v="urn:schemas-microsoft-com:vml" xmlns:wp14="http://schemas.microsoft.com/office/word/2010/wordprocessingDrawing" xmlns:wp="http://schemas.openxmlformats.org/drawingml/2006/wordprocessingDrawing" xmlns:w10="urn:schemas-microsoft-com:office:word" xmlns:w="http://schemas.openxmlformats.org/wordprocessingml/2006/main" xmlns:w14="http://schemas.microsoft.com/office/word/2010/wordml" xmlns:w15="http://schemas.microsoft.com/office/word/2012/wordml" xmlns:wpg="http://schemas.microsoft.com/office/word/2010/wordprocessingGroup" xmlns:wpi="http://schemas.microsoft.com/office/word/2010/wordprocessingInk" xmlns:wne="http://schemas.microsoft.com/office/word/2006/wordml" xmlns:wps="http://schemas.microsoft.com/office/word/2010/wordprocessingShape" mc:Ignorable="w14 w15 wp14">
+<w:document xmlns:wpc="http://schemas.microsoft.com/office/word/2010/wordprocessingCanvas" xmlns:mc="http://schemas.openxmlformats.org/markup-compatibility/2006" xmlns:o="urn:schemas-microsoft-com:office:office" xmlns:r="http://schemas.openxmlformats.org/officeDocument/2006/relationships" xmlns:m="http://schemas.openxmlformats.org/officeDocument/2006/math" xmlns:v="urn:schemas-microsoft-com:vml" xmlns:wp14="http://schemas.microsoft.com/office/word/2010/wordprocessingDrawing" xmlns:wp="http://schemas.openxmlformats.org/drawingml/2006/wordprocessingDrawing" xmlns:w10="urn:schemas-microsoft-com:office:word" xmlns:w="http://schemas.openxmlformats.org/wordprocessingml/2006/main" xmlns:w14="http://schemas.microsoft.com/office/word/2010/wordml" xmlns:wpg="http://schemas.microsoft.com/office/word/2010/wordprocessingGroup" xmlns:wpi="http://schemas.microsoft.com/office/word/2010/wordprocessingInk" xmlns:wne="http://schemas.microsoft.com/office/word/2006/wordml" xmlns:wps="http://schemas.microsoft.com/office/word/2010/wordprocessingShape" mc:Ignorable="w14 wp14">
   <w:body>
     <w:p>
       <w:pPr>
@@ -205,8 +205,8 @@
     <w:p>
       <w:pPr>
         <w:sectPr>
-          <w:headerReference w:type="default" r:id="rId7"/>
-          <w:footerReference w:type="default" r:id="rId8"/>
+          <w:headerReference w:type="default" r:id="rId8"/>
+          <w:footerReference w:type="default" r:id="rId9"/>
           <w:pgSz w:w="11906" w:h="16838"/>
           <w:pgMar w:top="1684" w:right="1701" w:bottom="1417" w:left="1701" w:header="708" w:footer="708" w:gutter="0"/>
           <w:cols w:space="708"/>
@@ -993,8 +993,8 @@
           <w:rFonts w:ascii="Arial" w:hAnsi="Arial" w:cs="Arial"/>
         </w:rPr>
         <w:sectPr>
-          <w:headerReference w:type="default" r:id="rId9"/>
-          <w:footerReference w:type="default" r:id="rId10"/>
+          <w:headerReference w:type="default" r:id="rId10"/>
+          <w:footerReference w:type="default" r:id="rId11"/>
           <w:pgSz w:w="11906" w:h="16838"/>
           <w:pgMar w:top="1684" w:right="1701" w:bottom="1417" w:left="1701" w:header="708" w:footer="708" w:gutter="0"/>
           <w:cols w:space="708"/>
@@ -2561,7 +2561,7 @@
                     </pic:cNvPicPr>
                   </pic:nvPicPr>
                   <pic:blipFill>
-                    <a:blip r:embed="rId11">
+                    <a:blip r:embed="rId12">
                       <a:extLst>
                         <a:ext uri="{28A0092B-C50C-407E-A947-70E740481C1C}">
                           <a14:useLocalDpi xmlns:a14="http://schemas.microsoft.com/office/drawing/2010/main" val="0"/>
@@ -3512,33 +3512,6 @@
     <w:p>
       <w:pPr>
         <w:pStyle w:val="Prrafodelista"/>
-        <w:spacing w:before="120" w:after="60"/>
-        <w:ind w:left="0"/>
-        <w:jc w:val="both"/>
-        <w:rPr>
-          <w:rFonts w:ascii="Arial" w:hAnsi="Arial" w:cs="Arial"/>
-        </w:rPr>
-      </w:pPr>
-      <w:r>
-        <w:rPr>
-          <w:rFonts w:ascii="Arial" w:hAnsi="Arial" w:cs="Arial"/>
-        </w:rPr>
-        <w:t>&gt;&gt;&gt;&gt;&gt;&gt;&gt;&gt;&gt;&gt;&gt;&gt;&gt;Proceso 2</w:t>
-      </w:r>
-    </w:p>
-    <w:p>
-      <w:pPr>
-        <w:pStyle w:val="Prrafodelista"/>
-        <w:spacing w:before="120" w:after="60"/>
-        <w:ind w:left="0"/>
-        <w:jc w:val="both"/>
-        <w:rPr>
-          <w:rFonts w:ascii="Arial" w:hAnsi="Arial" w:cs="Arial"/>
-        </w:rPr>
-      </w:pPr>
-    </w:p>
-    <w:p>
-      <w:pPr>
         <w:numPr>
           <w:ilvl w:val="0"/>
           <w:numId w:val="7"/>
@@ -3549,6 +3522,8 @@
           <w:rFonts w:ascii="Arial" w:hAnsi="Arial" w:cs="Arial"/>
         </w:rPr>
       </w:pPr>
+      <w:bookmarkStart w:id="1" w:name="_GoBack"/>
+      <w:bookmarkEnd w:id="1"/>
       <w:r>
         <w:rPr>
           <w:rFonts w:ascii="Arial" w:eastAsia="Arial" w:hAnsi="Arial" w:cs="Arial"/>
@@ -3556,16 +3531,7 @@
           <w:sz w:val="24"/>
           <w:szCs w:val="24"/>
         </w:rPr>
-        <w:t>Proceso 3</w:t>
-      </w:r>
-      <w:r>
-        <w:rPr>
-          <w:rFonts w:ascii="Arial" w:eastAsia="Arial" w:hAnsi="Arial" w:cs="Arial"/>
-          <w:b/>
-          <w:sz w:val="24"/>
-          <w:szCs w:val="24"/>
-        </w:rPr>
-        <w:t>: Mantenimiento de Representante (CUS)</w:t>
+        <w:t>Proceso 2: Mantenimiento de Empleado (CUS)</w:t>
       </w:r>
     </w:p>
     <w:p>
@@ -3690,7 +3656,7 @@
               <w:rPr>
                 <w:rFonts w:ascii="Arial" w:eastAsia="Arial" w:hAnsi="Arial" w:cs="Arial"/>
               </w:rPr>
-              <w:t>PROC-003</w:t>
+              <w:t>PROC-002</w:t>
             </w:r>
           </w:p>
         </w:tc>
@@ -3739,7 +3705,13 @@
               <w:rPr>
                 <w:rFonts w:ascii="Arial" w:eastAsia="Arial" w:hAnsi="Arial" w:cs="Arial"/>
               </w:rPr>
-              <w:t>Mantenimiento de Representante</w:t>
+              <w:t xml:space="preserve">Mantenimiento de </w:t>
+            </w:r>
+            <w:r>
+              <w:rPr>
+                <w:rFonts w:ascii="Arial" w:eastAsia="Arial" w:hAnsi="Arial" w:cs="Arial"/>
+              </w:rPr>
+              <w:t>Empleado</w:t>
             </w:r>
           </w:p>
           <w:p>
@@ -3833,7 +3805,7 @@
               <w:rPr>
                 <w:rFonts w:ascii="Arial" w:eastAsia="Arial" w:hAnsi="Arial" w:cs="Arial"/>
               </w:rPr>
-              <w:t>Christian Cieza</w:t>
+              <w:t>Hernán Chira</w:t>
             </w:r>
           </w:p>
           <w:p>
@@ -3898,20 +3870,44 @@
               <w:rPr>
                 <w:rFonts w:ascii="Arial" w:eastAsia="Arial" w:hAnsi="Arial" w:cs="Arial"/>
               </w:rPr>
-              <w:t>Realizar el registro de un representante.</w:t>
-            </w:r>
-          </w:p>
-          <w:p>
-            <w:pPr>
-              <w:rPr>
-                <w:rFonts w:ascii="Arial" w:hAnsi="Arial" w:cs="Arial"/>
-              </w:rPr>
-            </w:pPr>
-            <w:r>
-              <w:rPr>
-                <w:rFonts w:ascii="Arial" w:eastAsia="Arial" w:hAnsi="Arial" w:cs="Arial"/>
-              </w:rPr>
-              <w:t>Editar la información del representante.</w:t>
+              <w:t xml:space="preserve">Realizar </w:t>
+            </w:r>
+            <w:r>
+              <w:rPr>
+                <w:rFonts w:ascii="Arial" w:eastAsia="Arial" w:hAnsi="Arial" w:cs="Arial"/>
+              </w:rPr>
+              <w:t>el registro de un empleado</w:t>
+            </w:r>
+            <w:r>
+              <w:rPr>
+                <w:rFonts w:ascii="Arial" w:eastAsia="Arial" w:hAnsi="Arial" w:cs="Arial"/>
+              </w:rPr>
+              <w:t>.</w:t>
+            </w:r>
+          </w:p>
+          <w:p>
+            <w:pPr>
+              <w:rPr>
+                <w:rFonts w:ascii="Arial" w:hAnsi="Arial" w:cs="Arial"/>
+              </w:rPr>
+            </w:pPr>
+            <w:r>
+              <w:rPr>
+                <w:rFonts w:ascii="Arial" w:eastAsia="Arial" w:hAnsi="Arial" w:cs="Arial"/>
+              </w:rPr>
+              <w:t xml:space="preserve">Editar la información del </w:t>
+            </w:r>
+            <w:r>
+              <w:rPr>
+                <w:rFonts w:ascii="Arial" w:eastAsia="Arial" w:hAnsi="Arial" w:cs="Arial"/>
+              </w:rPr>
+              <w:t>empleado</w:t>
+            </w:r>
+            <w:r>
+              <w:rPr>
+                <w:rFonts w:ascii="Arial" w:eastAsia="Arial" w:hAnsi="Arial" w:cs="Arial"/>
+              </w:rPr>
+              <w:t>.</w:t>
             </w:r>
           </w:p>
         </w:tc>
@@ -4000,7 +3996,31 @@
               <w:rPr>
                 <w:rFonts w:ascii="Arial" w:eastAsia="Arial" w:hAnsi="Arial" w:cs="Arial"/>
               </w:rPr>
-              <w:t>Este proceso se realiza cada vez que se quiere registrar un nuevo representante y a la vez se quiera modificar cualquier representante requerido.</w:t>
+              <w:t xml:space="preserve">Este proceso se realiza cada vez que se quiere registrar un nuevo </w:t>
+            </w:r>
+            <w:r>
+              <w:rPr>
+                <w:rFonts w:ascii="Arial" w:eastAsia="Arial" w:hAnsi="Arial" w:cs="Arial"/>
+              </w:rPr>
+              <w:t>empleado</w:t>
+            </w:r>
+            <w:r>
+              <w:rPr>
+                <w:rFonts w:ascii="Arial" w:eastAsia="Arial" w:hAnsi="Arial" w:cs="Arial"/>
+              </w:rPr>
+              <w:t xml:space="preserve"> y a la vez se quiera modificar cualquier </w:t>
+            </w:r>
+            <w:r>
+              <w:rPr>
+                <w:rFonts w:ascii="Arial" w:eastAsia="Arial" w:hAnsi="Arial" w:cs="Arial"/>
+              </w:rPr>
+              <w:t>empleado</w:t>
+            </w:r>
+            <w:r>
+              <w:rPr>
+                <w:rFonts w:ascii="Arial" w:eastAsia="Arial" w:hAnsi="Arial" w:cs="Arial"/>
+              </w:rPr>
+              <w:t xml:space="preserve"> requerido.</w:t>
             </w:r>
           </w:p>
         </w:tc>
@@ -4358,7 +4378,13 @@
               <w:rPr>
                 <w:rFonts w:ascii="Arial" w:eastAsia="Arial" w:hAnsi="Arial" w:cs="Arial"/>
               </w:rPr>
-              <w:t>Consultar representante</w:t>
+              <w:t xml:space="preserve">Consultar </w:t>
+            </w:r>
+            <w:r>
+              <w:rPr>
+                <w:rFonts w:ascii="Arial" w:eastAsia="Arial" w:hAnsi="Arial" w:cs="Arial"/>
+              </w:rPr>
+              <w:t>empleado</w:t>
             </w:r>
           </w:p>
         </w:tc>
@@ -4406,7 +4432,13 @@
               <w:rPr>
                 <w:rFonts w:ascii="Arial" w:eastAsia="Arial" w:hAnsi="Arial" w:cs="Arial"/>
               </w:rPr>
-              <w:t>Lista de cargos</w:t>
+              <w:t xml:space="preserve">Lista de </w:t>
+            </w:r>
+            <w:r>
+              <w:rPr>
+                <w:rFonts w:ascii="Arial" w:eastAsia="Arial" w:hAnsi="Arial" w:cs="Arial"/>
+              </w:rPr>
+              <w:t>empleados</w:t>
             </w:r>
           </w:p>
         </w:tc>
@@ -4457,7 +4489,13 @@
               <w:rPr>
                 <w:rFonts w:ascii="Arial" w:eastAsia="Arial" w:hAnsi="Arial" w:cs="Arial"/>
               </w:rPr>
-              <w:t>Registrar  representante</w:t>
+              <w:t xml:space="preserve">Registrar  </w:t>
+            </w:r>
+            <w:r>
+              <w:rPr>
+                <w:rFonts w:ascii="Arial" w:eastAsia="Arial" w:hAnsi="Arial" w:cs="Arial"/>
+              </w:rPr>
+              <w:t>empleado</w:t>
             </w:r>
           </w:p>
         </w:tc>
@@ -4481,59 +4519,104 @@
               <w:rPr>
                 <w:rFonts w:ascii="Arial" w:eastAsia="Arial" w:hAnsi="Arial" w:cs="Arial"/>
               </w:rPr>
-              <w:t>Nombres del representante</w:t>
-            </w:r>
-          </w:p>
-          <w:p>
-            <w:pPr>
-              <w:rPr>
-                <w:rFonts w:ascii="Arial" w:eastAsia="Arial" w:hAnsi="Arial" w:cs="Arial"/>
-              </w:rPr>
-            </w:pPr>
-            <w:r>
-              <w:rPr>
-                <w:rFonts w:ascii="Arial" w:eastAsia="Arial" w:hAnsi="Arial" w:cs="Arial"/>
-              </w:rPr>
-              <w:t>Apellidos del representante</w:t>
-            </w:r>
-          </w:p>
-          <w:p>
-            <w:pPr>
-              <w:rPr>
-                <w:rFonts w:ascii="Arial" w:eastAsia="Arial" w:hAnsi="Arial" w:cs="Arial"/>
-              </w:rPr>
-            </w:pPr>
-            <w:r>
-              <w:rPr>
-                <w:rFonts w:ascii="Arial" w:eastAsia="Arial" w:hAnsi="Arial" w:cs="Arial"/>
-              </w:rPr>
-              <w:t>Correo electrónico del representante</w:t>
-            </w:r>
-          </w:p>
-          <w:p>
-            <w:pPr>
-              <w:rPr>
-                <w:rFonts w:ascii="Arial" w:eastAsia="Arial" w:hAnsi="Arial" w:cs="Arial"/>
-              </w:rPr>
-            </w:pPr>
-            <w:r>
-              <w:rPr>
-                <w:rFonts w:ascii="Arial" w:eastAsia="Arial" w:hAnsi="Arial" w:cs="Arial"/>
-              </w:rPr>
-              <w:t>Empresa del representante</w:t>
-            </w:r>
-          </w:p>
-          <w:p>
-            <w:pPr>
-              <w:rPr>
-                <w:rFonts w:ascii="Arial" w:eastAsia="Arial" w:hAnsi="Arial" w:cs="Arial"/>
-              </w:rPr>
-            </w:pPr>
-            <w:r>
-              <w:rPr>
-                <w:rFonts w:ascii="Arial" w:eastAsia="Arial" w:hAnsi="Arial" w:cs="Arial"/>
-              </w:rPr>
-              <w:t>Estado del representante: Activo o Inactivo</w:t>
+              <w:t xml:space="preserve">Nombres del </w:t>
+            </w:r>
+            <w:r>
+              <w:rPr>
+                <w:rFonts w:ascii="Arial" w:eastAsia="Arial" w:hAnsi="Arial" w:cs="Arial"/>
+              </w:rPr>
+              <w:t>empleado</w:t>
+            </w:r>
+          </w:p>
+          <w:p>
+            <w:pPr>
+              <w:rPr>
+                <w:rFonts w:ascii="Arial" w:eastAsia="Arial" w:hAnsi="Arial" w:cs="Arial"/>
+              </w:rPr>
+            </w:pPr>
+            <w:r>
+              <w:rPr>
+                <w:rFonts w:ascii="Arial" w:eastAsia="Arial" w:hAnsi="Arial" w:cs="Arial"/>
+              </w:rPr>
+              <w:t xml:space="preserve">Apellidos del </w:t>
+            </w:r>
+            <w:r>
+              <w:rPr>
+                <w:rFonts w:ascii="Arial" w:eastAsia="Arial" w:hAnsi="Arial" w:cs="Arial"/>
+              </w:rPr>
+              <w:t>empleado</w:t>
+            </w:r>
+          </w:p>
+          <w:p>
+            <w:pPr>
+              <w:tabs>
+                <w:tab w:val="right" w:pos="4264"/>
+              </w:tabs>
+              <w:rPr>
+                <w:rFonts w:ascii="Arial" w:eastAsia="Arial" w:hAnsi="Arial" w:cs="Arial"/>
+              </w:rPr>
+            </w:pPr>
+            <w:r>
+              <w:rPr>
+                <w:rFonts w:ascii="Arial" w:eastAsia="Arial" w:hAnsi="Arial" w:cs="Arial"/>
+              </w:rPr>
+              <w:t xml:space="preserve">Correo electrónico del </w:t>
+            </w:r>
+            <w:r>
+              <w:rPr>
+                <w:rFonts w:ascii="Arial" w:eastAsia="Arial" w:hAnsi="Arial" w:cs="Arial"/>
+              </w:rPr>
+              <w:t>empleado</w:t>
+            </w:r>
+            <w:r>
+              <w:rPr>
+                <w:rFonts w:ascii="Arial" w:eastAsia="Arial" w:hAnsi="Arial" w:cs="Arial"/>
+              </w:rPr>
+              <w:tab/>
+            </w:r>
+          </w:p>
+          <w:p>
+            <w:pPr>
+              <w:rPr>
+                <w:rFonts w:ascii="Arial" w:eastAsia="Arial" w:hAnsi="Arial" w:cs="Arial"/>
+              </w:rPr>
+            </w:pPr>
+            <w:r>
+              <w:rPr>
+                <w:rFonts w:ascii="Arial" w:eastAsia="Arial" w:hAnsi="Arial" w:cs="Arial"/>
+              </w:rPr>
+              <w:t xml:space="preserve">Empresa del </w:t>
+            </w:r>
+            <w:r>
+              <w:rPr>
+                <w:rFonts w:ascii="Arial" w:eastAsia="Arial" w:hAnsi="Arial" w:cs="Arial"/>
+              </w:rPr>
+              <w:t>empleado</w:t>
+            </w:r>
+          </w:p>
+          <w:p>
+            <w:pPr>
+              <w:rPr>
+                <w:rFonts w:ascii="Arial" w:eastAsia="Arial" w:hAnsi="Arial" w:cs="Arial"/>
+              </w:rPr>
+            </w:pPr>
+            <w:r>
+              <w:rPr>
+                <w:rFonts w:ascii="Arial" w:eastAsia="Arial" w:hAnsi="Arial" w:cs="Arial"/>
+              </w:rPr>
+              <w:t xml:space="preserve">Estado del </w:t>
+            </w:r>
+            <w:r>
+              <w:rPr>
+                <w:rFonts w:ascii="Arial" w:eastAsia="Arial" w:hAnsi="Arial" w:cs="Arial"/>
+              </w:rPr>
+              <w:t>empleado</w:t>
+            </w:r>
+            <w:r>
+              <w:rPr>
+                <w:rFonts w:ascii="Arial" w:eastAsia="Arial" w:hAnsi="Arial" w:cs="Arial"/>
+              </w:rPr>
+              <w:t>: Activo o Inactivo</w:t>
             </w:r>
           </w:p>
         </w:tc>
@@ -4557,7 +4640,13 @@
               <w:rPr>
                 <w:rFonts w:ascii="Arial" w:eastAsia="Arial" w:hAnsi="Arial" w:cs="Arial"/>
               </w:rPr>
-              <w:t>Representante creado</w:t>
+              <w:t>Empleado</w:t>
+            </w:r>
+            <w:r>
+              <w:rPr>
+                <w:rFonts w:ascii="Arial" w:eastAsia="Arial" w:hAnsi="Arial" w:cs="Arial"/>
+              </w:rPr>
+              <w:t xml:space="preserve"> creado</w:t>
             </w:r>
           </w:p>
         </w:tc>
@@ -4611,7 +4700,13 @@
               <w:rPr>
                 <w:rFonts w:ascii="Arial" w:eastAsia="Arial" w:hAnsi="Arial" w:cs="Arial"/>
               </w:rPr>
-              <w:t>Modificar representante</w:t>
+              <w:t xml:space="preserve">Modificar </w:t>
+            </w:r>
+            <w:r>
+              <w:rPr>
+                <w:rFonts w:ascii="Arial" w:eastAsia="Arial" w:hAnsi="Arial" w:cs="Arial"/>
+              </w:rPr>
+              <w:t>empleado</w:t>
             </w:r>
           </w:p>
         </w:tc>
@@ -4635,7 +4730,13 @@
               <w:rPr>
                 <w:rFonts w:ascii="Arial" w:eastAsia="Arial" w:hAnsi="Arial" w:cs="Arial"/>
               </w:rPr>
-              <w:t>Representante creado</w:t>
+              <w:t>Empleado</w:t>
+            </w:r>
+            <w:r>
+              <w:rPr>
+                <w:rFonts w:ascii="Arial" w:eastAsia="Arial" w:hAnsi="Arial" w:cs="Arial"/>
+              </w:rPr>
+              <w:t xml:space="preserve"> creado</w:t>
             </w:r>
           </w:p>
         </w:tc>
@@ -4659,7 +4760,13 @@
               <w:rPr>
                 <w:rFonts w:ascii="Arial" w:eastAsia="Arial" w:hAnsi="Arial" w:cs="Arial"/>
               </w:rPr>
-              <w:t>Representante modificado</w:t>
+              <w:t>Empleado</w:t>
+            </w:r>
+            <w:r>
+              <w:rPr>
+                <w:rFonts w:ascii="Arial" w:eastAsia="Arial" w:hAnsi="Arial" w:cs="Arial"/>
+              </w:rPr>
+              <w:t xml:space="preserve"> modificado</w:t>
             </w:r>
           </w:p>
         </w:tc>
@@ -4806,11 +4913,2181 @@
           <w:rFonts w:ascii="Arial" w:hAnsi="Arial" w:cs="Arial"/>
         </w:rPr>
       </w:pPr>
+    </w:p>
+    <w:p>
+      <w:pPr>
+        <w:pStyle w:val="Prrafodelista"/>
+        <w:spacing w:before="120" w:after="60"/>
+        <w:ind w:left="708"/>
+        <w:jc w:val="both"/>
+        <w:rPr>
+          <w:rFonts w:ascii="Arial" w:hAnsi="Arial" w:cs="Arial"/>
+        </w:rPr>
+      </w:pPr>
       <w:r>
         <w:rPr>
           <w:rFonts w:ascii="Arial" w:hAnsi="Arial" w:cs="Arial"/>
           <w:noProof/>
         </w:rPr>
+        <w:drawing>
+          <wp:inline distT="0" distB="0" distL="0" distR="0" wp14:anchorId="620628F3" wp14:editId="215DD9E8">
+            <wp:extent cx="5381625" cy="2371725"/>
+            <wp:effectExtent l="0" t="0" r="9525" b="9525"/>
+            <wp:docPr id="7" name="Imagen 7"/>
+            <wp:cNvGraphicFramePr>
+              <a:graphicFrameLocks xmlns:a="http://schemas.openxmlformats.org/drawingml/2006/main" noChangeAspect="1"/>
+            </wp:cNvGraphicFramePr>
+            <a:graphic xmlns:a="http://schemas.openxmlformats.org/drawingml/2006/main">
+              <a:graphicData uri="http://schemas.openxmlformats.org/drawingml/2006/picture">
+                <pic:pic xmlns:pic="http://schemas.openxmlformats.org/drawingml/2006/picture">
+                  <pic:nvPicPr>
+                    <pic:cNvPr id="0" name="Picture 2"/>
+                    <pic:cNvPicPr>
+                      <a:picLocks noChangeAspect="1" noChangeArrowheads="1"/>
+                    </pic:cNvPicPr>
+                  </pic:nvPicPr>
+                  <pic:blipFill>
+                    <a:blip r:embed="rId13">
+                      <a:extLst>
+                        <a:ext uri="{28A0092B-C50C-407E-A947-70E740481C1C}">
+                          <a14:useLocalDpi xmlns:a14="http://schemas.microsoft.com/office/drawing/2010/main" val="0"/>
+                        </a:ext>
+                      </a:extLst>
+                    </a:blip>
+                    <a:srcRect/>
+                    <a:stretch>
+                      <a:fillRect/>
+                    </a:stretch>
+                  </pic:blipFill>
+                  <pic:spPr bwMode="auto">
+                    <a:xfrm>
+                      <a:off x="0" y="0"/>
+                      <a:ext cx="5381625" cy="2371725"/>
+                    </a:xfrm>
+                    <a:prstGeom prst="rect">
+                      <a:avLst/>
+                    </a:prstGeom>
+                    <a:noFill/>
+                    <a:ln>
+                      <a:noFill/>
+                    </a:ln>
+                  </pic:spPr>
+                </pic:pic>
+              </a:graphicData>
+            </a:graphic>
+          </wp:inline>
+        </w:drawing>
+      </w:r>
+    </w:p>
+    <w:p>
+      <w:pPr>
+        <w:pStyle w:val="Prrafodelista"/>
+        <w:numPr>
+          <w:ilvl w:val="1"/>
+          <w:numId w:val="7"/>
+        </w:numPr>
+        <w:spacing w:before="120" w:after="60"/>
+        <w:jc w:val="both"/>
+        <w:rPr>
+          <w:rFonts w:ascii="Arial" w:hAnsi="Arial" w:cs="Arial"/>
+        </w:rPr>
+      </w:pPr>
+      <w:r>
+        <w:rPr>
+          <w:rFonts w:ascii="Arial" w:eastAsia="Arial" w:hAnsi="Arial" w:cs="Arial"/>
+          <w:b/>
+        </w:rPr>
+        <w:t>Descripción de Actividades</w:t>
+      </w:r>
+    </w:p>
+    <w:p>
+      <w:pPr>
+        <w:pStyle w:val="Prrafodelista"/>
+        <w:rPr>
+          <w:rFonts w:ascii="Arial" w:hAnsi="Arial" w:cs="Arial"/>
+        </w:rPr>
+      </w:pPr>
+    </w:p>
+    <w:p>
+      <w:pPr>
+        <w:pStyle w:val="Prrafodelista"/>
+        <w:spacing w:before="120" w:after="60"/>
+        <w:ind w:left="0"/>
+        <w:jc w:val="both"/>
+        <w:rPr>
+          <w:rFonts w:ascii="Arial" w:hAnsi="Arial" w:cs="Arial"/>
+        </w:rPr>
+      </w:pPr>
+      <w:r>
+        <w:rPr>
+          <w:rFonts w:ascii="Arial" w:hAnsi="Arial" w:cs="Arial"/>
+        </w:rPr>
+        <w:t>A continuación se procederá a describir las actividades, el rol que realiza la cada una de ellas y el tipo a la que pertenecen.</w:t>
+      </w:r>
+    </w:p>
+    <w:p>
+      <w:pPr>
+        <w:pStyle w:val="Prrafodelista"/>
+        <w:spacing w:before="120" w:after="60"/>
+        <w:ind w:left="0"/>
+        <w:jc w:val="both"/>
+        <w:rPr>
+          <w:rFonts w:ascii="Arial" w:hAnsi="Arial" w:cs="Arial"/>
+        </w:rPr>
+      </w:pPr>
+    </w:p>
+    <w:tbl>
+      <w:tblPr>
+        <w:tblW w:w="9468" w:type="dxa"/>
+        <w:tblInd w:w="108" w:type="dxa"/>
+        <w:tblBorders>
+          <w:top w:val="single" w:sz="4" w:space="0" w:color="auto"/>
+          <w:left w:val="single" w:sz="4" w:space="0" w:color="auto"/>
+          <w:bottom w:val="single" w:sz="4" w:space="0" w:color="auto"/>
+          <w:right w:val="single" w:sz="4" w:space="0" w:color="auto"/>
+          <w:insideH w:val="single" w:sz="4" w:space="0" w:color="auto"/>
+          <w:insideV w:val="single" w:sz="4" w:space="0" w:color="auto"/>
+        </w:tblBorders>
+        <w:tblLayout w:type="fixed"/>
+        <w:tblLook w:val="0600" w:firstRow="0" w:lastRow="0" w:firstColumn="0" w:lastColumn="0" w:noHBand="1" w:noVBand="1"/>
+      </w:tblPr>
+      <w:tblGrid>
+        <w:gridCol w:w="416"/>
+        <w:gridCol w:w="1535"/>
+        <w:gridCol w:w="5166"/>
+        <w:gridCol w:w="1479"/>
+        <w:gridCol w:w="872"/>
+      </w:tblGrid>
+      <w:tr>
+        <w:trPr>
+          <w:trHeight w:val="420"/>
+        </w:trPr>
+        <w:tc>
+          <w:tcPr>
+            <w:tcW w:w="416" w:type="dxa"/>
+            <w:shd w:val="clear" w:color="auto" w:fill="FFFFFF"/>
+            <w:tcMar>
+              <w:top w:w="100" w:type="dxa"/>
+              <w:left w:w="108" w:type="dxa"/>
+              <w:bottom w:w="100" w:type="dxa"/>
+              <w:right w:w="108" w:type="dxa"/>
+            </w:tcMar>
+          </w:tcPr>
+          <w:p>
+            <w:pPr>
+              <w:jc w:val="center"/>
+              <w:rPr>
+                <w:rFonts w:ascii="Arial" w:hAnsi="Arial" w:cs="Arial"/>
+              </w:rPr>
+            </w:pPr>
+            <w:r>
+              <w:rPr>
+                <w:rFonts w:ascii="Arial" w:eastAsia="Arial" w:hAnsi="Arial" w:cs="Arial"/>
+                <w:b/>
+              </w:rPr>
+              <w:t>ID</w:t>
+            </w:r>
+          </w:p>
+        </w:tc>
+        <w:tc>
+          <w:tcPr>
+            <w:tcW w:w="1535" w:type="dxa"/>
+            <w:shd w:val="clear" w:color="auto" w:fill="FFFFFF"/>
+            <w:tcMar>
+              <w:top w:w="100" w:type="dxa"/>
+              <w:left w:w="108" w:type="dxa"/>
+              <w:bottom w:w="100" w:type="dxa"/>
+              <w:right w:w="108" w:type="dxa"/>
+            </w:tcMar>
+          </w:tcPr>
+          <w:p>
+            <w:pPr>
+              <w:jc w:val="center"/>
+              <w:rPr>
+                <w:rFonts w:ascii="Arial" w:hAnsi="Arial" w:cs="Arial"/>
+              </w:rPr>
+            </w:pPr>
+            <w:r>
+              <w:rPr>
+                <w:rFonts w:ascii="Arial" w:eastAsia="Arial" w:hAnsi="Arial" w:cs="Arial"/>
+                <w:b/>
+              </w:rPr>
+              <w:t>Actividad</w:t>
+            </w:r>
+          </w:p>
+        </w:tc>
+        <w:tc>
+          <w:tcPr>
+            <w:tcW w:w="5166" w:type="dxa"/>
+            <w:shd w:val="clear" w:color="auto" w:fill="FFFFFF"/>
+            <w:tcMar>
+              <w:top w:w="100" w:type="dxa"/>
+              <w:left w:w="108" w:type="dxa"/>
+              <w:bottom w:w="100" w:type="dxa"/>
+              <w:right w:w="108" w:type="dxa"/>
+            </w:tcMar>
+          </w:tcPr>
+          <w:p>
+            <w:pPr>
+              <w:jc w:val="center"/>
+              <w:rPr>
+                <w:rFonts w:ascii="Arial" w:hAnsi="Arial" w:cs="Arial"/>
+              </w:rPr>
+            </w:pPr>
+            <w:r>
+              <w:rPr>
+                <w:rFonts w:ascii="Arial" w:eastAsia="Arial" w:hAnsi="Arial" w:cs="Arial"/>
+                <w:b/>
+              </w:rPr>
+              <w:t xml:space="preserve">Descripción </w:t>
+            </w:r>
+          </w:p>
+        </w:tc>
+        <w:tc>
+          <w:tcPr>
+            <w:tcW w:w="1479" w:type="dxa"/>
+            <w:shd w:val="clear" w:color="auto" w:fill="FFFFFF"/>
+            <w:tcMar>
+              <w:top w:w="100" w:type="dxa"/>
+              <w:left w:w="108" w:type="dxa"/>
+              <w:bottom w:w="100" w:type="dxa"/>
+              <w:right w:w="108" w:type="dxa"/>
+            </w:tcMar>
+          </w:tcPr>
+          <w:p>
+            <w:pPr>
+              <w:jc w:val="center"/>
+              <w:rPr>
+                <w:rFonts w:ascii="Arial" w:hAnsi="Arial" w:cs="Arial"/>
+              </w:rPr>
+            </w:pPr>
+            <w:r>
+              <w:rPr>
+                <w:rFonts w:ascii="Arial" w:eastAsia="Arial" w:hAnsi="Arial" w:cs="Arial"/>
+                <w:b/>
+              </w:rPr>
+              <w:t>Rol</w:t>
+            </w:r>
+          </w:p>
+        </w:tc>
+        <w:tc>
+          <w:tcPr>
+            <w:tcW w:w="872" w:type="dxa"/>
+            <w:shd w:val="clear" w:color="auto" w:fill="FFFFFF"/>
+            <w:tcMar>
+              <w:top w:w="100" w:type="dxa"/>
+              <w:left w:w="108" w:type="dxa"/>
+              <w:bottom w:w="100" w:type="dxa"/>
+              <w:right w:w="108" w:type="dxa"/>
+            </w:tcMar>
+          </w:tcPr>
+          <w:p>
+            <w:pPr>
+              <w:jc w:val="center"/>
+              <w:rPr>
+                <w:rFonts w:ascii="Arial" w:hAnsi="Arial" w:cs="Arial"/>
+              </w:rPr>
+            </w:pPr>
+            <w:r>
+              <w:rPr>
+                <w:rFonts w:ascii="Arial" w:eastAsia="Arial" w:hAnsi="Arial" w:cs="Arial"/>
+                <w:b/>
+              </w:rPr>
+              <w:t>Tipo</w:t>
+            </w:r>
+          </w:p>
+        </w:tc>
+      </w:tr>
+      <w:tr>
+        <w:trPr>
+          <w:trHeight w:val="1060"/>
+        </w:trPr>
+        <w:tc>
+          <w:tcPr>
+            <w:tcW w:w="416" w:type="dxa"/>
+            <w:shd w:val="clear" w:color="auto" w:fill="FFFFFF"/>
+            <w:tcMar>
+              <w:top w:w="100" w:type="dxa"/>
+              <w:left w:w="108" w:type="dxa"/>
+              <w:bottom w:w="100" w:type="dxa"/>
+              <w:right w:w="108" w:type="dxa"/>
+            </w:tcMar>
+          </w:tcPr>
+          <w:p>
+            <w:pPr>
+              <w:rPr>
+                <w:rFonts w:ascii="Arial" w:hAnsi="Arial" w:cs="Arial"/>
+              </w:rPr>
+            </w:pPr>
+            <w:r>
+              <w:rPr>
+                <w:rFonts w:ascii="Arial" w:eastAsia="Arial" w:hAnsi="Arial" w:cs="Arial"/>
+              </w:rPr>
+              <w:t>1</w:t>
+            </w:r>
+          </w:p>
+        </w:tc>
+        <w:tc>
+          <w:tcPr>
+            <w:tcW w:w="1535" w:type="dxa"/>
+            <w:shd w:val="clear" w:color="auto" w:fill="FFFFFF"/>
+            <w:tcMar>
+              <w:top w:w="100" w:type="dxa"/>
+              <w:left w:w="108" w:type="dxa"/>
+              <w:bottom w:w="100" w:type="dxa"/>
+              <w:right w:w="108" w:type="dxa"/>
+            </w:tcMar>
+          </w:tcPr>
+          <w:p>
+            <w:pPr>
+              <w:rPr>
+                <w:rFonts w:ascii="Arial" w:eastAsia="Arial" w:hAnsi="Arial" w:cs="Arial"/>
+              </w:rPr>
+            </w:pPr>
+            <w:r>
+              <w:rPr>
+                <w:rFonts w:ascii="Arial" w:eastAsia="Arial" w:hAnsi="Arial" w:cs="Arial"/>
+              </w:rPr>
+              <w:t>Determinar la funcionalidad del negocio</w:t>
+            </w:r>
+          </w:p>
+        </w:tc>
+        <w:tc>
+          <w:tcPr>
+            <w:tcW w:w="5166" w:type="dxa"/>
+            <w:shd w:val="clear" w:color="auto" w:fill="FFFFFF"/>
+            <w:tcMar>
+              <w:top w:w="100" w:type="dxa"/>
+              <w:left w:w="108" w:type="dxa"/>
+              <w:bottom w:w="100" w:type="dxa"/>
+              <w:right w:w="108" w:type="dxa"/>
+            </w:tcMar>
+          </w:tcPr>
+          <w:p>
+            <w:pPr>
+              <w:rPr>
+                <w:rFonts w:ascii="Arial" w:hAnsi="Arial" w:cs="Arial"/>
+              </w:rPr>
+            </w:pPr>
+            <w:r>
+              <w:rPr>
+                <w:rFonts w:ascii="Arial" w:eastAsia="Arial" w:hAnsi="Arial" w:cs="Arial"/>
+              </w:rPr>
+              <w:t>Cuando el administrador decide ingresar a las funcionalidades de mantenimiento del sistema.</w:t>
+            </w:r>
+          </w:p>
+        </w:tc>
+        <w:tc>
+          <w:tcPr>
+            <w:tcW w:w="1479" w:type="dxa"/>
+            <w:shd w:val="clear" w:color="auto" w:fill="FFFFFF"/>
+            <w:tcMar>
+              <w:top w:w="100" w:type="dxa"/>
+              <w:left w:w="108" w:type="dxa"/>
+              <w:bottom w:w="100" w:type="dxa"/>
+              <w:right w:w="108" w:type="dxa"/>
+            </w:tcMar>
+          </w:tcPr>
+          <w:p>
+            <w:pPr>
+              <w:rPr>
+                <w:rFonts w:ascii="Arial" w:hAnsi="Arial" w:cs="Arial"/>
+              </w:rPr>
+            </w:pPr>
+            <w:r>
+              <w:rPr>
+                <w:rFonts w:ascii="Arial" w:eastAsia="Arial" w:hAnsi="Arial" w:cs="Arial"/>
+              </w:rPr>
+              <w:t>Administrador</w:t>
+            </w:r>
+          </w:p>
+        </w:tc>
+        <w:tc>
+          <w:tcPr>
+            <w:tcW w:w="872" w:type="dxa"/>
+            <w:shd w:val="clear" w:color="auto" w:fill="FFFFFF"/>
+            <w:tcMar>
+              <w:top w:w="100" w:type="dxa"/>
+              <w:left w:w="108" w:type="dxa"/>
+              <w:bottom w:w="100" w:type="dxa"/>
+              <w:right w:w="108" w:type="dxa"/>
+            </w:tcMar>
+          </w:tcPr>
+          <w:p>
+            <w:pPr>
+              <w:rPr>
+                <w:rFonts w:ascii="Arial" w:hAnsi="Arial" w:cs="Arial"/>
+              </w:rPr>
+            </w:pPr>
+            <w:r>
+              <w:rPr>
+                <w:rFonts w:ascii="Arial" w:eastAsia="Arial" w:hAnsi="Arial" w:cs="Arial"/>
+              </w:rPr>
+              <w:t>Manual</w:t>
+            </w:r>
+          </w:p>
+        </w:tc>
+      </w:tr>
+      <w:tr>
+        <w:trPr>
+          <w:trHeight w:val="900"/>
+        </w:trPr>
+        <w:tc>
+          <w:tcPr>
+            <w:tcW w:w="416" w:type="dxa"/>
+            <w:shd w:val="clear" w:color="auto" w:fill="FFFFFF"/>
+            <w:tcMar>
+              <w:top w:w="100" w:type="dxa"/>
+              <w:left w:w="108" w:type="dxa"/>
+              <w:bottom w:w="100" w:type="dxa"/>
+              <w:right w:w="108" w:type="dxa"/>
+            </w:tcMar>
+          </w:tcPr>
+          <w:p>
+            <w:pPr>
+              <w:rPr>
+                <w:rFonts w:ascii="Arial" w:hAnsi="Arial" w:cs="Arial"/>
+              </w:rPr>
+            </w:pPr>
+            <w:r>
+              <w:rPr>
+                <w:rFonts w:ascii="Arial" w:eastAsia="Arial" w:hAnsi="Arial" w:cs="Arial"/>
+              </w:rPr>
+              <w:t>2</w:t>
+            </w:r>
+          </w:p>
+        </w:tc>
+        <w:tc>
+          <w:tcPr>
+            <w:tcW w:w="1535" w:type="dxa"/>
+            <w:shd w:val="clear" w:color="auto" w:fill="FFFFFF"/>
+            <w:tcMar>
+              <w:top w:w="100" w:type="dxa"/>
+              <w:left w:w="108" w:type="dxa"/>
+              <w:bottom w:w="100" w:type="dxa"/>
+              <w:right w:w="108" w:type="dxa"/>
+            </w:tcMar>
+          </w:tcPr>
+          <w:p>
+            <w:pPr>
+              <w:rPr>
+                <w:rFonts w:ascii="Arial" w:eastAsia="Arial" w:hAnsi="Arial" w:cs="Arial"/>
+              </w:rPr>
+            </w:pPr>
+            <w:r>
+              <w:rPr>
+                <w:rFonts w:ascii="Arial" w:eastAsia="Arial" w:hAnsi="Arial" w:cs="Arial"/>
+              </w:rPr>
+              <w:t xml:space="preserve">Consultar </w:t>
+            </w:r>
+            <w:r>
+              <w:rPr>
+                <w:rFonts w:ascii="Arial" w:eastAsia="Arial" w:hAnsi="Arial" w:cs="Arial"/>
+              </w:rPr>
+              <w:t>empleado</w:t>
+            </w:r>
+          </w:p>
+        </w:tc>
+        <w:tc>
+          <w:tcPr>
+            <w:tcW w:w="5166" w:type="dxa"/>
+            <w:shd w:val="clear" w:color="auto" w:fill="FFFFFF"/>
+            <w:tcMar>
+              <w:top w:w="100" w:type="dxa"/>
+              <w:left w:w="108" w:type="dxa"/>
+              <w:bottom w:w="100" w:type="dxa"/>
+              <w:right w:w="108" w:type="dxa"/>
+            </w:tcMar>
+          </w:tcPr>
+          <w:p>
+            <w:pPr>
+              <w:rPr>
+                <w:rFonts w:ascii="Arial" w:hAnsi="Arial" w:cs="Arial"/>
+              </w:rPr>
+            </w:pPr>
+            <w:r>
+              <w:rPr>
+                <w:rFonts w:ascii="Arial" w:eastAsia="Arial" w:hAnsi="Arial" w:cs="Arial"/>
+              </w:rPr>
+              <w:t xml:space="preserve">Se  realiza cuando el administrador ingresa a la funcionalidad de </w:t>
+            </w:r>
+            <w:r>
+              <w:rPr>
+                <w:rFonts w:ascii="Arial" w:eastAsia="Arial" w:hAnsi="Arial" w:cs="Arial"/>
+              </w:rPr>
+              <w:t>mantenimiento de empleado</w:t>
+            </w:r>
+            <w:r>
+              <w:rPr>
+                <w:rFonts w:ascii="Arial" w:eastAsia="Arial" w:hAnsi="Arial" w:cs="Arial"/>
+              </w:rPr>
+              <w:t>. Al ingresar se visualizara</w:t>
+            </w:r>
+            <w:r>
+              <w:rPr>
+                <w:rFonts w:ascii="Arial" w:eastAsia="Arial" w:hAnsi="Arial" w:cs="Arial"/>
+              </w:rPr>
+              <w:t xml:space="preserve"> un listado de los empleado</w:t>
+            </w:r>
+            <w:r>
+              <w:rPr>
+                <w:rFonts w:ascii="Arial" w:eastAsia="Arial" w:hAnsi="Arial" w:cs="Arial"/>
+              </w:rPr>
+              <w:t>s ya registrados anteriormente.</w:t>
+            </w:r>
+          </w:p>
+        </w:tc>
+        <w:tc>
+          <w:tcPr>
+            <w:tcW w:w="1479" w:type="dxa"/>
+            <w:shd w:val="clear" w:color="auto" w:fill="FFFFFF"/>
+            <w:tcMar>
+              <w:top w:w="100" w:type="dxa"/>
+              <w:left w:w="108" w:type="dxa"/>
+              <w:bottom w:w="100" w:type="dxa"/>
+              <w:right w:w="108" w:type="dxa"/>
+            </w:tcMar>
+          </w:tcPr>
+          <w:p>
+            <w:pPr>
+              <w:rPr>
+                <w:rFonts w:ascii="Arial" w:hAnsi="Arial" w:cs="Arial"/>
+              </w:rPr>
+            </w:pPr>
+            <w:r>
+              <w:rPr>
+                <w:rFonts w:ascii="Arial" w:eastAsia="Arial" w:hAnsi="Arial" w:cs="Arial"/>
+              </w:rPr>
+              <w:t>Administrador</w:t>
+            </w:r>
+            <w:r>
+              <w:rPr>
+                <w:rFonts w:ascii="Arial" w:hAnsi="Arial" w:cs="Arial"/>
+              </w:rPr>
+              <w:t xml:space="preserve"> </w:t>
+            </w:r>
+          </w:p>
+        </w:tc>
+        <w:tc>
+          <w:tcPr>
+            <w:tcW w:w="872" w:type="dxa"/>
+            <w:shd w:val="clear" w:color="auto" w:fill="FFFFFF"/>
+            <w:tcMar>
+              <w:top w:w="100" w:type="dxa"/>
+              <w:left w:w="108" w:type="dxa"/>
+              <w:bottom w:w="100" w:type="dxa"/>
+              <w:right w:w="108" w:type="dxa"/>
+            </w:tcMar>
+          </w:tcPr>
+          <w:p>
+            <w:pPr>
+              <w:rPr>
+                <w:rFonts w:ascii="Arial" w:hAnsi="Arial" w:cs="Arial"/>
+              </w:rPr>
+            </w:pPr>
+            <w:r>
+              <w:rPr>
+                <w:rFonts w:ascii="Arial" w:eastAsia="Arial" w:hAnsi="Arial" w:cs="Arial"/>
+              </w:rPr>
+              <w:t>Manual</w:t>
+            </w:r>
+          </w:p>
+        </w:tc>
+      </w:tr>
+      <w:tr>
+        <w:trPr>
+          <w:trHeight w:val="860"/>
+        </w:trPr>
+        <w:tc>
+          <w:tcPr>
+            <w:tcW w:w="416" w:type="dxa"/>
+            <w:shd w:val="clear" w:color="auto" w:fill="FFFFFF"/>
+            <w:tcMar>
+              <w:top w:w="100" w:type="dxa"/>
+              <w:left w:w="108" w:type="dxa"/>
+              <w:bottom w:w="100" w:type="dxa"/>
+              <w:right w:w="108" w:type="dxa"/>
+            </w:tcMar>
+          </w:tcPr>
+          <w:p>
+            <w:pPr>
+              <w:rPr>
+                <w:rFonts w:ascii="Arial" w:hAnsi="Arial" w:cs="Arial"/>
+              </w:rPr>
+            </w:pPr>
+            <w:r>
+              <w:rPr>
+                <w:rFonts w:ascii="Arial" w:eastAsia="Arial" w:hAnsi="Arial" w:cs="Arial"/>
+              </w:rPr>
+              <w:t>3</w:t>
+            </w:r>
+          </w:p>
+        </w:tc>
+        <w:tc>
+          <w:tcPr>
+            <w:tcW w:w="1535" w:type="dxa"/>
+            <w:shd w:val="clear" w:color="auto" w:fill="FFFFFF"/>
+            <w:tcMar>
+              <w:top w:w="100" w:type="dxa"/>
+              <w:left w:w="108" w:type="dxa"/>
+              <w:bottom w:w="100" w:type="dxa"/>
+              <w:right w:w="108" w:type="dxa"/>
+            </w:tcMar>
+          </w:tcPr>
+          <w:p>
+            <w:pPr>
+              <w:rPr>
+                <w:rFonts w:ascii="Arial" w:hAnsi="Arial" w:cs="Arial"/>
+              </w:rPr>
+            </w:pPr>
+            <w:r>
+              <w:rPr>
+                <w:rFonts w:ascii="Arial" w:eastAsia="Arial" w:hAnsi="Arial" w:cs="Arial"/>
+              </w:rPr>
+              <w:t>Registrar empleado</w:t>
+            </w:r>
+          </w:p>
+        </w:tc>
+        <w:tc>
+          <w:tcPr>
+            <w:tcW w:w="5166" w:type="dxa"/>
+            <w:shd w:val="clear" w:color="auto" w:fill="FFFFFF"/>
+            <w:tcMar>
+              <w:top w:w="100" w:type="dxa"/>
+              <w:left w:w="108" w:type="dxa"/>
+              <w:bottom w:w="100" w:type="dxa"/>
+              <w:right w:w="108" w:type="dxa"/>
+            </w:tcMar>
+          </w:tcPr>
+          <w:p>
+            <w:pPr>
+              <w:rPr>
+                <w:rFonts w:ascii="Arial" w:hAnsi="Arial" w:cs="Arial"/>
+              </w:rPr>
+            </w:pPr>
+            <w:r>
+              <w:rPr>
+                <w:rFonts w:ascii="Arial" w:eastAsia="Arial" w:hAnsi="Arial" w:cs="Arial"/>
+              </w:rPr>
+              <w:t>Se realiza</w:t>
+            </w:r>
+            <w:r>
+              <w:rPr>
+                <w:rFonts w:ascii="Arial" w:eastAsia="Arial" w:hAnsi="Arial" w:cs="Arial"/>
+              </w:rPr>
+              <w:t xml:space="preserve"> la creación de un empleado</w:t>
+            </w:r>
+            <w:r>
+              <w:rPr>
+                <w:rFonts w:ascii="Arial" w:eastAsia="Arial" w:hAnsi="Arial" w:cs="Arial"/>
+              </w:rPr>
+              <w:t>, llenando los campos que se muestran en el formulario.</w:t>
+            </w:r>
+          </w:p>
+        </w:tc>
+        <w:tc>
+          <w:tcPr>
+            <w:tcW w:w="1479" w:type="dxa"/>
+            <w:shd w:val="clear" w:color="auto" w:fill="FFFFFF"/>
+            <w:tcMar>
+              <w:top w:w="100" w:type="dxa"/>
+              <w:left w:w="108" w:type="dxa"/>
+              <w:bottom w:w="100" w:type="dxa"/>
+              <w:right w:w="108" w:type="dxa"/>
+            </w:tcMar>
+          </w:tcPr>
+          <w:p>
+            <w:pPr>
+              <w:rPr>
+                <w:rFonts w:ascii="Arial" w:hAnsi="Arial" w:cs="Arial"/>
+              </w:rPr>
+            </w:pPr>
+            <w:r>
+              <w:rPr>
+                <w:rFonts w:ascii="Arial" w:eastAsia="Arial" w:hAnsi="Arial" w:cs="Arial"/>
+              </w:rPr>
+              <w:t>Administrador</w:t>
+            </w:r>
+          </w:p>
+        </w:tc>
+        <w:tc>
+          <w:tcPr>
+            <w:tcW w:w="872" w:type="dxa"/>
+            <w:shd w:val="clear" w:color="auto" w:fill="FFFFFF"/>
+            <w:tcMar>
+              <w:top w:w="100" w:type="dxa"/>
+              <w:left w:w="108" w:type="dxa"/>
+              <w:bottom w:w="100" w:type="dxa"/>
+              <w:right w:w="108" w:type="dxa"/>
+            </w:tcMar>
+          </w:tcPr>
+          <w:p>
+            <w:pPr>
+              <w:rPr>
+                <w:rFonts w:ascii="Arial" w:hAnsi="Arial" w:cs="Arial"/>
+              </w:rPr>
+            </w:pPr>
+            <w:r>
+              <w:rPr>
+                <w:rFonts w:ascii="Arial" w:eastAsia="Arial" w:hAnsi="Arial" w:cs="Arial"/>
+              </w:rPr>
+              <w:t>Manual</w:t>
+            </w:r>
+          </w:p>
+        </w:tc>
+      </w:tr>
+      <w:tr>
+        <w:trPr>
+          <w:trHeight w:val="1060"/>
+        </w:trPr>
+        <w:tc>
+          <w:tcPr>
+            <w:tcW w:w="416" w:type="dxa"/>
+            <w:shd w:val="clear" w:color="auto" w:fill="FFFFFF"/>
+            <w:tcMar>
+              <w:top w:w="100" w:type="dxa"/>
+              <w:left w:w="108" w:type="dxa"/>
+              <w:bottom w:w="100" w:type="dxa"/>
+              <w:right w:w="108" w:type="dxa"/>
+            </w:tcMar>
+          </w:tcPr>
+          <w:p>
+            <w:pPr>
+              <w:rPr>
+                <w:rFonts w:ascii="Arial" w:hAnsi="Arial" w:cs="Arial"/>
+              </w:rPr>
+            </w:pPr>
+            <w:r>
+              <w:rPr>
+                <w:rFonts w:ascii="Arial" w:eastAsia="Arial" w:hAnsi="Arial" w:cs="Arial"/>
+              </w:rPr>
+              <w:t>4</w:t>
+            </w:r>
+          </w:p>
+        </w:tc>
+        <w:tc>
+          <w:tcPr>
+            <w:tcW w:w="1535" w:type="dxa"/>
+            <w:shd w:val="clear" w:color="auto" w:fill="FFFFFF"/>
+            <w:tcMar>
+              <w:top w:w="100" w:type="dxa"/>
+              <w:left w:w="108" w:type="dxa"/>
+              <w:bottom w:w="100" w:type="dxa"/>
+              <w:right w:w="108" w:type="dxa"/>
+            </w:tcMar>
+          </w:tcPr>
+          <w:p>
+            <w:pPr>
+              <w:rPr>
+                <w:rFonts w:ascii="Arial" w:hAnsi="Arial" w:cs="Arial"/>
+              </w:rPr>
+            </w:pPr>
+            <w:r>
+              <w:rPr>
+                <w:rFonts w:ascii="Arial" w:eastAsia="Arial" w:hAnsi="Arial" w:cs="Arial"/>
+              </w:rPr>
+              <w:t>Modificar empleado</w:t>
+            </w:r>
+          </w:p>
+        </w:tc>
+        <w:tc>
+          <w:tcPr>
+            <w:tcW w:w="5166" w:type="dxa"/>
+            <w:shd w:val="clear" w:color="auto" w:fill="FFFFFF"/>
+            <w:tcMar>
+              <w:top w:w="100" w:type="dxa"/>
+              <w:left w:w="108" w:type="dxa"/>
+              <w:bottom w:w="100" w:type="dxa"/>
+              <w:right w:w="108" w:type="dxa"/>
+            </w:tcMar>
+          </w:tcPr>
+          <w:p>
+            <w:pPr>
+              <w:rPr>
+                <w:rFonts w:ascii="Arial" w:hAnsi="Arial" w:cs="Arial"/>
+              </w:rPr>
+            </w:pPr>
+            <w:r>
+              <w:rPr>
+                <w:rFonts w:ascii="Arial" w:eastAsia="Arial" w:hAnsi="Arial" w:cs="Arial"/>
+              </w:rPr>
+              <w:t xml:space="preserve">Se realiza un proceso </w:t>
+            </w:r>
+            <w:r>
+              <w:rPr>
+                <w:rFonts w:ascii="Arial" w:eastAsia="Arial" w:hAnsi="Arial" w:cs="Arial"/>
+              </w:rPr>
+              <w:t>de modificación de empleado, para cada empleado</w:t>
+            </w:r>
+            <w:r>
+              <w:rPr>
+                <w:rFonts w:ascii="Arial" w:eastAsia="Arial" w:hAnsi="Arial" w:cs="Arial"/>
+              </w:rPr>
+              <w:t xml:space="preserve"> ya creado anteriormente, logrando modificar c</w:t>
+            </w:r>
+            <w:r>
+              <w:rPr>
+                <w:rFonts w:ascii="Arial" w:eastAsia="Arial" w:hAnsi="Arial" w:cs="Arial"/>
+              </w:rPr>
+              <w:t>ualquier campo del empleado</w:t>
+            </w:r>
+            <w:r>
+              <w:rPr>
+                <w:rFonts w:ascii="Arial" w:eastAsia="Arial" w:hAnsi="Arial" w:cs="Arial"/>
+              </w:rPr>
+              <w:t>.</w:t>
+            </w:r>
+          </w:p>
+        </w:tc>
+        <w:tc>
+          <w:tcPr>
+            <w:tcW w:w="1479" w:type="dxa"/>
+            <w:shd w:val="clear" w:color="auto" w:fill="FFFFFF"/>
+            <w:tcMar>
+              <w:top w:w="100" w:type="dxa"/>
+              <w:left w:w="108" w:type="dxa"/>
+              <w:bottom w:w="100" w:type="dxa"/>
+              <w:right w:w="108" w:type="dxa"/>
+            </w:tcMar>
+          </w:tcPr>
+          <w:p>
+            <w:pPr>
+              <w:rPr>
+                <w:rFonts w:ascii="Arial" w:hAnsi="Arial" w:cs="Arial"/>
+              </w:rPr>
+            </w:pPr>
+            <w:r>
+              <w:rPr>
+                <w:rFonts w:ascii="Arial" w:eastAsia="Arial" w:hAnsi="Arial" w:cs="Arial"/>
+              </w:rPr>
+              <w:t>Administrador</w:t>
+            </w:r>
+          </w:p>
+        </w:tc>
+        <w:tc>
+          <w:tcPr>
+            <w:tcW w:w="872" w:type="dxa"/>
+            <w:shd w:val="clear" w:color="auto" w:fill="FFFFFF"/>
+            <w:tcMar>
+              <w:top w:w="100" w:type="dxa"/>
+              <w:left w:w="108" w:type="dxa"/>
+              <w:bottom w:w="100" w:type="dxa"/>
+              <w:right w:w="108" w:type="dxa"/>
+            </w:tcMar>
+          </w:tcPr>
+          <w:p>
+            <w:pPr>
+              <w:rPr>
+                <w:rFonts w:ascii="Arial" w:hAnsi="Arial" w:cs="Arial"/>
+              </w:rPr>
+            </w:pPr>
+            <w:r>
+              <w:rPr>
+                <w:rFonts w:ascii="Arial" w:eastAsia="Arial" w:hAnsi="Arial" w:cs="Arial"/>
+              </w:rPr>
+              <w:t>Manual</w:t>
+            </w:r>
+          </w:p>
+        </w:tc>
+      </w:tr>
+    </w:tbl>
+    <w:p>
+      <w:pPr>
+        <w:pStyle w:val="Prrafodelista"/>
+        <w:spacing w:before="120" w:after="60"/>
+        <w:ind w:left="0"/>
+        <w:jc w:val="both"/>
+        <w:rPr>
+          <w:rFonts w:ascii="Arial" w:hAnsi="Arial" w:cs="Arial"/>
+        </w:rPr>
+      </w:pPr>
+    </w:p>
+    <w:p>
+      <w:pPr>
+        <w:pStyle w:val="Prrafodelista"/>
+        <w:spacing w:before="120" w:after="60"/>
+        <w:ind w:left="0"/>
+        <w:jc w:val="both"/>
+        <w:rPr>
+          <w:rFonts w:ascii="Arial" w:hAnsi="Arial" w:cs="Arial"/>
+        </w:rPr>
+      </w:pPr>
+    </w:p>
+    <w:p>
+      <w:pPr>
+        <w:numPr>
+          <w:ilvl w:val="0"/>
+          <w:numId w:val="7"/>
+        </w:numPr>
+        <w:spacing w:before="120" w:after="60"/>
+        <w:jc w:val="both"/>
+        <w:rPr>
+          <w:rFonts w:ascii="Arial" w:hAnsi="Arial" w:cs="Arial"/>
+        </w:rPr>
+      </w:pPr>
+      <w:r>
+        <w:rPr>
+          <w:rFonts w:ascii="Arial" w:eastAsia="Arial" w:hAnsi="Arial" w:cs="Arial"/>
+          <w:b/>
+          <w:sz w:val="24"/>
+          <w:szCs w:val="24"/>
+        </w:rPr>
+        <w:t>Proceso 3</w:t>
+      </w:r>
+      <w:r>
+        <w:rPr>
+          <w:rFonts w:ascii="Arial" w:eastAsia="Arial" w:hAnsi="Arial" w:cs="Arial"/>
+          <w:b/>
+          <w:sz w:val="24"/>
+          <w:szCs w:val="24"/>
+        </w:rPr>
+        <w:t>: Mantenimiento de Representante (CUS)</w:t>
+      </w:r>
+    </w:p>
+    <w:p>
+      <w:pPr>
+        <w:spacing w:before="120" w:after="60"/>
+        <w:ind w:left="720"/>
+        <w:jc w:val="both"/>
+        <w:rPr>
+          <w:rFonts w:ascii="Arial" w:hAnsi="Arial" w:cs="Arial"/>
+        </w:rPr>
+      </w:pPr>
+    </w:p>
+    <w:p>
+      <w:pPr>
+        <w:numPr>
+          <w:ilvl w:val="1"/>
+          <w:numId w:val="7"/>
+        </w:numPr>
+        <w:spacing w:before="120" w:after="60"/>
+        <w:ind w:left="720" w:hanging="718"/>
+        <w:jc w:val="both"/>
+        <w:rPr>
+          <w:rFonts w:ascii="Arial" w:hAnsi="Arial" w:cs="Arial"/>
+        </w:rPr>
+      </w:pPr>
+      <w:r>
+        <w:rPr>
+          <w:rFonts w:ascii="Arial" w:eastAsia="Arial" w:hAnsi="Arial" w:cs="Arial"/>
+          <w:b/>
+        </w:rPr>
+        <w:t>Ficha de Proceso</w:t>
+      </w:r>
+    </w:p>
+    <w:p>
+      <w:pPr>
+        <w:spacing w:before="120" w:after="60"/>
+        <w:ind w:left="720"/>
+        <w:jc w:val="both"/>
+        <w:rPr>
+          <w:rFonts w:ascii="Arial" w:hAnsi="Arial" w:cs="Arial"/>
+        </w:rPr>
+      </w:pPr>
+    </w:p>
+    <w:tbl>
+      <w:tblPr>
+        <w:tblW w:w="9468" w:type="dxa"/>
+        <w:tblInd w:w="108" w:type="dxa"/>
+        <w:tblBorders>
+          <w:top w:val="single" w:sz="4" w:space="0" w:color="000000"/>
+          <w:left w:val="single" w:sz="4" w:space="0" w:color="000000"/>
+          <w:bottom w:val="single" w:sz="4" w:space="0" w:color="000000"/>
+          <w:right w:val="single" w:sz="4" w:space="0" w:color="000000"/>
+          <w:insideH w:val="single" w:sz="4" w:space="0" w:color="000000"/>
+          <w:insideV w:val="single" w:sz="4" w:space="0" w:color="000000"/>
+        </w:tblBorders>
+        <w:tblLayout w:type="fixed"/>
+        <w:tblLook w:val="0600" w:firstRow="0" w:lastRow="0" w:firstColumn="0" w:lastColumn="0" w:noHBand="1" w:noVBand="1"/>
+      </w:tblPr>
+      <w:tblGrid>
+        <w:gridCol w:w="1926"/>
+        <w:gridCol w:w="4198"/>
+        <w:gridCol w:w="1560"/>
+        <w:gridCol w:w="1784"/>
+      </w:tblGrid>
+      <w:tr>
+        <w:tc>
+          <w:tcPr>
+            <w:tcW w:w="1926" w:type="dxa"/>
+            <w:tcMar>
+              <w:top w:w="100" w:type="dxa"/>
+              <w:left w:w="108" w:type="dxa"/>
+              <w:bottom w:w="100" w:type="dxa"/>
+              <w:right w:w="108" w:type="dxa"/>
+            </w:tcMar>
+          </w:tcPr>
+          <w:p>
+            <w:pPr>
+              <w:rPr>
+                <w:rFonts w:ascii="Arial" w:hAnsi="Arial" w:cs="Arial"/>
+              </w:rPr>
+            </w:pPr>
+            <w:r>
+              <w:rPr>
+                <w:rFonts w:ascii="Arial" w:eastAsia="Arial" w:hAnsi="Arial" w:cs="Arial"/>
+                <w:b/>
+              </w:rPr>
+              <w:t xml:space="preserve">Número o código </w:t>
+            </w:r>
+          </w:p>
+          <w:p>
+            <w:pPr>
+              <w:rPr>
+                <w:rFonts w:ascii="Arial" w:hAnsi="Arial" w:cs="Arial"/>
+              </w:rPr>
+            </w:pPr>
+            <w:r>
+              <w:rPr>
+                <w:rFonts w:ascii="Arial" w:eastAsia="Arial" w:hAnsi="Arial" w:cs="Arial"/>
+                <w:b/>
+              </w:rPr>
+              <w:t>de proceso</w:t>
+            </w:r>
+          </w:p>
+        </w:tc>
+        <w:tc>
+          <w:tcPr>
+            <w:tcW w:w="4198" w:type="dxa"/>
+            <w:tcMar>
+              <w:top w:w="100" w:type="dxa"/>
+              <w:left w:w="108" w:type="dxa"/>
+              <w:bottom w:w="100" w:type="dxa"/>
+              <w:right w:w="108" w:type="dxa"/>
+            </w:tcMar>
+          </w:tcPr>
+          <w:p>
+            <w:pPr>
+              <w:rPr>
+                <w:rFonts w:ascii="Arial" w:hAnsi="Arial" w:cs="Arial"/>
+              </w:rPr>
+            </w:pPr>
+            <w:r>
+              <w:rPr>
+                <w:rFonts w:ascii="Arial" w:eastAsia="Arial" w:hAnsi="Arial" w:cs="Arial"/>
+              </w:rPr>
+              <w:t>PROC-003</w:t>
+            </w:r>
+          </w:p>
+        </w:tc>
+        <w:tc>
+          <w:tcPr>
+            <w:tcW w:w="1560" w:type="dxa"/>
+            <w:tcMar>
+              <w:top w:w="100" w:type="dxa"/>
+              <w:left w:w="108" w:type="dxa"/>
+              <w:bottom w:w="100" w:type="dxa"/>
+              <w:right w:w="108" w:type="dxa"/>
+            </w:tcMar>
+          </w:tcPr>
+          <w:p>
+            <w:pPr>
+              <w:rPr>
+                <w:rFonts w:ascii="Arial" w:hAnsi="Arial" w:cs="Arial"/>
+              </w:rPr>
+            </w:pPr>
+            <w:r>
+              <w:rPr>
+                <w:rFonts w:ascii="Arial" w:eastAsia="Arial" w:hAnsi="Arial" w:cs="Arial"/>
+                <w:b/>
+              </w:rPr>
+              <w:t>Proceso</w:t>
+            </w:r>
+          </w:p>
+        </w:tc>
+        <w:tc>
+          <w:tcPr>
+            <w:tcW w:w="1784" w:type="dxa"/>
+            <w:tcMar>
+              <w:top w:w="100" w:type="dxa"/>
+              <w:left w:w="108" w:type="dxa"/>
+              <w:bottom w:w="100" w:type="dxa"/>
+              <w:right w:w="108" w:type="dxa"/>
+            </w:tcMar>
+          </w:tcPr>
+          <w:p>
+            <w:pPr>
+              <w:rPr>
+                <w:rFonts w:ascii="Arial" w:hAnsi="Arial" w:cs="Arial"/>
+              </w:rPr>
+            </w:pPr>
+            <w:r>
+              <w:rPr>
+                <w:rFonts w:ascii="Arial" w:eastAsia="Arial" w:hAnsi="Arial" w:cs="Arial"/>
+              </w:rPr>
+              <w:t>Mantenimiento de Representante</w:t>
+            </w:r>
+          </w:p>
+          <w:p>
+            <w:pPr>
+              <w:rPr>
+                <w:rFonts w:ascii="Arial" w:hAnsi="Arial" w:cs="Arial"/>
+              </w:rPr>
+            </w:pPr>
+          </w:p>
+        </w:tc>
+      </w:tr>
+      <w:tr>
+        <w:tc>
+          <w:tcPr>
+            <w:tcW w:w="1926" w:type="dxa"/>
+            <w:tcMar>
+              <w:top w:w="100" w:type="dxa"/>
+              <w:left w:w="108" w:type="dxa"/>
+              <w:bottom w:w="100" w:type="dxa"/>
+              <w:right w:w="108" w:type="dxa"/>
+            </w:tcMar>
+          </w:tcPr>
+          <w:p>
+            <w:pPr>
+              <w:rPr>
+                <w:rFonts w:ascii="Arial" w:hAnsi="Arial" w:cs="Arial"/>
+              </w:rPr>
+            </w:pPr>
+          </w:p>
+        </w:tc>
+        <w:tc>
+          <w:tcPr>
+            <w:tcW w:w="4198" w:type="dxa"/>
+            <w:tcMar>
+              <w:top w:w="100" w:type="dxa"/>
+              <w:left w:w="108" w:type="dxa"/>
+              <w:bottom w:w="100" w:type="dxa"/>
+              <w:right w:w="108" w:type="dxa"/>
+            </w:tcMar>
+          </w:tcPr>
+          <w:p>
+            <w:pPr>
+              <w:rPr>
+                <w:rFonts w:ascii="Arial" w:hAnsi="Arial" w:cs="Arial"/>
+              </w:rPr>
+            </w:pPr>
+          </w:p>
+        </w:tc>
+        <w:tc>
+          <w:tcPr>
+            <w:tcW w:w="1560" w:type="dxa"/>
+            <w:tcMar>
+              <w:top w:w="100" w:type="dxa"/>
+              <w:left w:w="108" w:type="dxa"/>
+              <w:bottom w:w="100" w:type="dxa"/>
+              <w:right w:w="108" w:type="dxa"/>
+            </w:tcMar>
+          </w:tcPr>
+          <w:p>
+            <w:pPr>
+              <w:rPr>
+                <w:rFonts w:ascii="Arial" w:hAnsi="Arial" w:cs="Arial"/>
+              </w:rPr>
+            </w:pPr>
+            <w:r>
+              <w:rPr>
+                <w:rFonts w:ascii="Arial" w:eastAsia="Arial" w:hAnsi="Arial" w:cs="Arial"/>
+                <w:b/>
+              </w:rPr>
+              <w:t>Responsable</w:t>
+            </w:r>
+          </w:p>
+        </w:tc>
+        <w:tc>
+          <w:tcPr>
+            <w:tcW w:w="1784" w:type="dxa"/>
+            <w:tcMar>
+              <w:top w:w="100" w:type="dxa"/>
+              <w:left w:w="108" w:type="dxa"/>
+              <w:bottom w:w="100" w:type="dxa"/>
+              <w:right w:w="108" w:type="dxa"/>
+            </w:tcMar>
+          </w:tcPr>
+          <w:p>
+            <w:pPr>
+              <w:rPr>
+                <w:rFonts w:ascii="Arial" w:hAnsi="Arial" w:cs="Arial"/>
+              </w:rPr>
+            </w:pPr>
+            <w:r>
+              <w:rPr>
+                <w:rFonts w:ascii="Arial" w:eastAsia="Arial" w:hAnsi="Arial" w:cs="Arial"/>
+              </w:rPr>
+              <w:t>Christian Cieza</w:t>
+            </w:r>
+          </w:p>
+          <w:p>
+            <w:pPr>
+              <w:rPr>
+                <w:rFonts w:ascii="Arial" w:hAnsi="Arial" w:cs="Arial"/>
+              </w:rPr>
+            </w:pPr>
+          </w:p>
+        </w:tc>
+      </w:tr>
+      <w:tr>
+        <w:tc>
+          <w:tcPr>
+            <w:tcW w:w="1926" w:type="dxa"/>
+            <w:tcMar>
+              <w:top w:w="100" w:type="dxa"/>
+              <w:left w:w="108" w:type="dxa"/>
+              <w:bottom w:w="100" w:type="dxa"/>
+              <w:right w:w="108" w:type="dxa"/>
+            </w:tcMar>
+          </w:tcPr>
+          <w:p>
+            <w:pPr>
+              <w:rPr>
+                <w:rFonts w:ascii="Arial" w:hAnsi="Arial" w:cs="Arial"/>
+              </w:rPr>
+            </w:pPr>
+          </w:p>
+          <w:p>
+            <w:pPr>
+              <w:rPr>
+                <w:rFonts w:ascii="Arial" w:hAnsi="Arial" w:cs="Arial"/>
+              </w:rPr>
+            </w:pPr>
+            <w:r>
+              <w:rPr>
+                <w:rFonts w:ascii="Arial" w:eastAsia="Arial" w:hAnsi="Arial" w:cs="Arial"/>
+                <w:b/>
+              </w:rPr>
+              <w:t>Objetivo / Propósito</w:t>
+            </w:r>
+          </w:p>
+        </w:tc>
+        <w:tc>
+          <w:tcPr>
+            <w:tcW w:w="4198" w:type="dxa"/>
+            <w:tcMar>
+              <w:top w:w="100" w:type="dxa"/>
+              <w:left w:w="108" w:type="dxa"/>
+              <w:bottom w:w="100" w:type="dxa"/>
+              <w:right w:w="108" w:type="dxa"/>
+            </w:tcMar>
+          </w:tcPr>
+          <w:p>
+            <w:pPr>
+              <w:rPr>
+                <w:rFonts w:ascii="Arial" w:eastAsia="Arial" w:hAnsi="Arial" w:cs="Arial"/>
+              </w:rPr>
+            </w:pPr>
+            <w:r>
+              <w:rPr>
+                <w:rFonts w:ascii="Arial" w:eastAsia="Arial" w:hAnsi="Arial" w:cs="Arial"/>
+              </w:rPr>
+              <w:t>Realizar el registro de un representante.</w:t>
+            </w:r>
+          </w:p>
+          <w:p>
+            <w:pPr>
+              <w:rPr>
+                <w:rFonts w:ascii="Arial" w:hAnsi="Arial" w:cs="Arial"/>
+              </w:rPr>
+            </w:pPr>
+            <w:r>
+              <w:rPr>
+                <w:rFonts w:ascii="Arial" w:eastAsia="Arial" w:hAnsi="Arial" w:cs="Arial"/>
+              </w:rPr>
+              <w:t>Editar la información del representante.</w:t>
+            </w:r>
+          </w:p>
+        </w:tc>
+        <w:tc>
+          <w:tcPr>
+            <w:tcW w:w="1560" w:type="dxa"/>
+            <w:tcMar>
+              <w:top w:w="100" w:type="dxa"/>
+              <w:left w:w="108" w:type="dxa"/>
+              <w:bottom w:w="100" w:type="dxa"/>
+              <w:right w:w="108" w:type="dxa"/>
+            </w:tcMar>
+          </w:tcPr>
+          <w:p>
+            <w:pPr>
+              <w:spacing w:after="200" w:line="276" w:lineRule="auto"/>
+              <w:rPr>
+                <w:rFonts w:ascii="Arial" w:hAnsi="Arial" w:cs="Arial"/>
+              </w:rPr>
+            </w:pPr>
+          </w:p>
+        </w:tc>
+        <w:tc>
+          <w:tcPr>
+            <w:tcW w:w="1784" w:type="dxa"/>
+            <w:tcMar>
+              <w:top w:w="100" w:type="dxa"/>
+              <w:left w:w="108" w:type="dxa"/>
+              <w:bottom w:w="100" w:type="dxa"/>
+              <w:right w:w="108" w:type="dxa"/>
+            </w:tcMar>
+          </w:tcPr>
+          <w:p>
+            <w:pPr>
+              <w:spacing w:after="200" w:line="276" w:lineRule="auto"/>
+              <w:rPr>
+                <w:rFonts w:ascii="Arial" w:hAnsi="Arial" w:cs="Arial"/>
+              </w:rPr>
+            </w:pPr>
+          </w:p>
+        </w:tc>
+      </w:tr>
+      <w:tr>
+        <w:tc>
+          <w:tcPr>
+            <w:tcW w:w="1926" w:type="dxa"/>
+            <w:tcMar>
+              <w:top w:w="100" w:type="dxa"/>
+              <w:left w:w="108" w:type="dxa"/>
+              <w:bottom w:w="100" w:type="dxa"/>
+              <w:right w:w="108" w:type="dxa"/>
+            </w:tcMar>
+          </w:tcPr>
+          <w:p>
+            <w:pPr>
+              <w:rPr>
+                <w:rFonts w:ascii="Arial" w:hAnsi="Arial" w:cs="Arial"/>
+              </w:rPr>
+            </w:pPr>
+            <w:r>
+              <w:rPr>
+                <w:rFonts w:ascii="Arial" w:eastAsia="Arial" w:hAnsi="Arial" w:cs="Arial"/>
+                <w:b/>
+              </w:rPr>
+              <w:t>Frecuencia</w:t>
+            </w:r>
+          </w:p>
+        </w:tc>
+        <w:tc>
+          <w:tcPr>
+            <w:tcW w:w="4198" w:type="dxa"/>
+            <w:tcMar>
+              <w:top w:w="100" w:type="dxa"/>
+              <w:left w:w="108" w:type="dxa"/>
+              <w:bottom w:w="100" w:type="dxa"/>
+              <w:right w:w="108" w:type="dxa"/>
+            </w:tcMar>
+          </w:tcPr>
+          <w:p>
+            <w:pPr>
+              <w:rPr>
+                <w:rFonts w:ascii="Arial" w:hAnsi="Arial" w:cs="Arial"/>
+              </w:rPr>
+            </w:pPr>
+            <w:r>
+              <w:rPr>
+                <w:rFonts w:ascii="Arial" w:eastAsia="Arial" w:hAnsi="Arial" w:cs="Arial"/>
+              </w:rPr>
+              <w:t>Este proceso se realiza cada vez que se quiere registrar un nuevo representante y a la vez se quiera modificar cualquier representante requerido.</w:t>
+            </w:r>
+          </w:p>
+        </w:tc>
+        <w:tc>
+          <w:tcPr>
+            <w:tcW w:w="1560" w:type="dxa"/>
+            <w:tcMar>
+              <w:top w:w="100" w:type="dxa"/>
+              <w:left w:w="108" w:type="dxa"/>
+              <w:bottom w:w="100" w:type="dxa"/>
+              <w:right w:w="108" w:type="dxa"/>
+            </w:tcMar>
+          </w:tcPr>
+          <w:p>
+            <w:pPr>
+              <w:spacing w:after="200" w:line="276" w:lineRule="auto"/>
+              <w:rPr>
+                <w:rFonts w:ascii="Arial" w:hAnsi="Arial" w:cs="Arial"/>
+              </w:rPr>
+            </w:pPr>
+          </w:p>
+        </w:tc>
+        <w:tc>
+          <w:tcPr>
+            <w:tcW w:w="1784" w:type="dxa"/>
+            <w:tcMar>
+              <w:top w:w="100" w:type="dxa"/>
+              <w:left w:w="108" w:type="dxa"/>
+              <w:bottom w:w="100" w:type="dxa"/>
+              <w:right w:w="108" w:type="dxa"/>
+            </w:tcMar>
+          </w:tcPr>
+          <w:p>
+            <w:pPr>
+              <w:spacing w:after="200" w:line="276" w:lineRule="auto"/>
+              <w:rPr>
+                <w:rFonts w:ascii="Arial" w:hAnsi="Arial" w:cs="Arial"/>
+              </w:rPr>
+            </w:pPr>
+          </w:p>
+        </w:tc>
+      </w:tr>
+    </w:tbl>
+    <w:p>
+      <w:pPr>
+        <w:rPr>
+          <w:rFonts w:ascii="Arial" w:hAnsi="Arial" w:cs="Arial"/>
+        </w:rPr>
+      </w:pPr>
+    </w:p>
+    <w:p>
+      <w:pPr>
+        <w:rPr>
+          <w:rFonts w:ascii="Arial" w:hAnsi="Arial" w:cs="Arial"/>
+        </w:rPr>
+      </w:pPr>
+    </w:p>
+    <w:p>
+      <w:pPr>
+        <w:rPr>
+          <w:rFonts w:ascii="Arial" w:hAnsi="Arial" w:cs="Arial"/>
+        </w:rPr>
+      </w:pPr>
+    </w:p>
+    <w:p>
+      <w:pPr>
+        <w:rPr>
+          <w:rFonts w:ascii="Arial" w:hAnsi="Arial" w:cs="Arial"/>
+        </w:rPr>
+      </w:pPr>
+    </w:p>
+    <w:p>
+      <w:pPr>
+        <w:rPr>
+          <w:rFonts w:ascii="Arial" w:hAnsi="Arial" w:cs="Arial"/>
+        </w:rPr>
+      </w:pPr>
+    </w:p>
+    <w:p>
+      <w:pPr>
+        <w:rPr>
+          <w:rFonts w:ascii="Arial" w:hAnsi="Arial" w:cs="Arial"/>
+        </w:rPr>
+      </w:pPr>
+    </w:p>
+    <w:tbl>
+      <w:tblPr>
+        <w:tblW w:w="9468" w:type="dxa"/>
+        <w:tblInd w:w="108" w:type="dxa"/>
+        <w:tblBorders>
+          <w:top w:val="single" w:sz="4" w:space="0" w:color="000000"/>
+          <w:left w:val="single" w:sz="4" w:space="0" w:color="000000"/>
+          <w:bottom w:val="single" w:sz="4" w:space="0" w:color="000000"/>
+          <w:right w:val="single" w:sz="4" w:space="0" w:color="000000"/>
+          <w:insideH w:val="single" w:sz="4" w:space="0" w:color="000000"/>
+          <w:insideV w:val="single" w:sz="4" w:space="0" w:color="000000"/>
+        </w:tblBorders>
+        <w:tblLayout w:type="fixed"/>
+        <w:tblLook w:val="0600" w:firstRow="0" w:lastRow="0" w:firstColumn="0" w:lastColumn="0" w:noHBand="1" w:noVBand="1"/>
+      </w:tblPr>
+      <w:tblGrid>
+        <w:gridCol w:w="1417"/>
+        <w:gridCol w:w="1910"/>
+        <w:gridCol w:w="4480"/>
+        <w:gridCol w:w="1661"/>
+      </w:tblGrid>
+      <w:tr>
+        <w:tc>
+          <w:tcPr>
+            <w:tcW w:w="1417" w:type="dxa"/>
+            <w:tcMar>
+              <w:top w:w="100" w:type="dxa"/>
+              <w:left w:w="108" w:type="dxa"/>
+              <w:bottom w:w="100" w:type="dxa"/>
+              <w:right w:w="108" w:type="dxa"/>
+            </w:tcMar>
+          </w:tcPr>
+          <w:p>
+            <w:pPr>
+              <w:jc w:val="center"/>
+              <w:rPr>
+                <w:rFonts w:ascii="Arial" w:hAnsi="Arial" w:cs="Arial"/>
+              </w:rPr>
+            </w:pPr>
+            <w:r>
+              <w:rPr>
+                <w:rFonts w:ascii="Arial" w:eastAsia="Arial" w:hAnsi="Arial" w:cs="Arial"/>
+                <w:b/>
+              </w:rPr>
+              <w:t>Identificador</w:t>
+            </w:r>
+          </w:p>
+        </w:tc>
+        <w:tc>
+          <w:tcPr>
+            <w:tcW w:w="1910" w:type="dxa"/>
+            <w:tcMar>
+              <w:top w:w="100" w:type="dxa"/>
+              <w:left w:w="108" w:type="dxa"/>
+              <w:bottom w:w="100" w:type="dxa"/>
+              <w:right w:w="108" w:type="dxa"/>
+            </w:tcMar>
+          </w:tcPr>
+          <w:p>
+            <w:pPr>
+              <w:jc w:val="center"/>
+              <w:rPr>
+                <w:rFonts w:ascii="Arial" w:hAnsi="Arial" w:cs="Arial"/>
+              </w:rPr>
+            </w:pPr>
+            <w:r>
+              <w:rPr>
+                <w:rFonts w:ascii="Arial" w:eastAsia="Arial" w:hAnsi="Arial" w:cs="Arial"/>
+                <w:b/>
+              </w:rPr>
+              <w:t>Actividad</w:t>
+            </w:r>
+          </w:p>
+        </w:tc>
+        <w:tc>
+          <w:tcPr>
+            <w:tcW w:w="4480" w:type="dxa"/>
+            <w:tcMar>
+              <w:top w:w="100" w:type="dxa"/>
+              <w:left w:w="108" w:type="dxa"/>
+              <w:bottom w:w="100" w:type="dxa"/>
+              <w:right w:w="108" w:type="dxa"/>
+            </w:tcMar>
+          </w:tcPr>
+          <w:p>
+            <w:pPr>
+              <w:jc w:val="center"/>
+              <w:rPr>
+                <w:rFonts w:ascii="Arial" w:hAnsi="Arial" w:cs="Arial"/>
+              </w:rPr>
+            </w:pPr>
+            <w:r>
+              <w:rPr>
+                <w:rFonts w:ascii="Arial" w:eastAsia="Arial" w:hAnsi="Arial" w:cs="Arial"/>
+                <w:b/>
+              </w:rPr>
+              <w:t>Datos de Entrada</w:t>
+            </w:r>
+          </w:p>
+        </w:tc>
+        <w:tc>
+          <w:tcPr>
+            <w:tcW w:w="1661" w:type="dxa"/>
+            <w:tcMar>
+              <w:top w:w="100" w:type="dxa"/>
+              <w:left w:w="108" w:type="dxa"/>
+              <w:bottom w:w="100" w:type="dxa"/>
+              <w:right w:w="108" w:type="dxa"/>
+            </w:tcMar>
+          </w:tcPr>
+          <w:p>
+            <w:pPr>
+              <w:jc w:val="center"/>
+              <w:rPr>
+                <w:rFonts w:ascii="Arial" w:hAnsi="Arial" w:cs="Arial"/>
+              </w:rPr>
+            </w:pPr>
+            <w:r>
+              <w:rPr>
+                <w:rFonts w:ascii="Arial" w:eastAsia="Arial" w:hAnsi="Arial" w:cs="Arial"/>
+                <w:b/>
+              </w:rPr>
+              <w:t>Datos de Salida</w:t>
+            </w:r>
+          </w:p>
+        </w:tc>
+      </w:tr>
+      <w:tr>
+        <w:tc>
+          <w:tcPr>
+            <w:tcW w:w="1417" w:type="dxa"/>
+            <w:tcMar>
+              <w:top w:w="100" w:type="dxa"/>
+              <w:left w:w="108" w:type="dxa"/>
+              <w:bottom w:w="100" w:type="dxa"/>
+              <w:right w:w="108" w:type="dxa"/>
+            </w:tcMar>
+          </w:tcPr>
+          <w:p>
+            <w:pPr>
+              <w:jc w:val="center"/>
+              <w:rPr>
+                <w:rFonts w:ascii="Arial" w:eastAsia="Arial" w:hAnsi="Arial" w:cs="Arial"/>
+              </w:rPr>
+            </w:pPr>
+            <w:r>
+              <w:rPr>
+                <w:rFonts w:ascii="Arial" w:eastAsia="Arial" w:hAnsi="Arial" w:cs="Arial"/>
+              </w:rPr>
+              <w:t>1</w:t>
+            </w:r>
+          </w:p>
+        </w:tc>
+        <w:tc>
+          <w:tcPr>
+            <w:tcW w:w="1910" w:type="dxa"/>
+            <w:tcMar>
+              <w:top w:w="100" w:type="dxa"/>
+              <w:left w:w="108" w:type="dxa"/>
+              <w:bottom w:w="100" w:type="dxa"/>
+              <w:right w:w="108" w:type="dxa"/>
+            </w:tcMar>
+          </w:tcPr>
+          <w:p>
+            <w:pPr>
+              <w:rPr>
+                <w:rFonts w:ascii="Arial" w:eastAsia="Arial" w:hAnsi="Arial" w:cs="Arial"/>
+              </w:rPr>
+            </w:pPr>
+            <w:r>
+              <w:rPr>
+                <w:rFonts w:ascii="Arial" w:eastAsia="Arial" w:hAnsi="Arial" w:cs="Arial"/>
+              </w:rPr>
+              <w:t>Determinar la funcionalidad del negocio</w:t>
+            </w:r>
+          </w:p>
+        </w:tc>
+        <w:tc>
+          <w:tcPr>
+            <w:tcW w:w="4480" w:type="dxa"/>
+            <w:tcMar>
+              <w:top w:w="100" w:type="dxa"/>
+              <w:left w:w="108" w:type="dxa"/>
+              <w:bottom w:w="100" w:type="dxa"/>
+              <w:right w:w="108" w:type="dxa"/>
+            </w:tcMar>
+          </w:tcPr>
+          <w:p>
+            <w:pPr>
+              <w:rPr>
+                <w:rFonts w:ascii="Arial" w:eastAsia="Arial" w:hAnsi="Arial" w:cs="Arial"/>
+              </w:rPr>
+            </w:pPr>
+            <w:r>
+              <w:rPr>
+                <w:rFonts w:ascii="Arial" w:eastAsia="Arial" w:hAnsi="Arial" w:cs="Arial"/>
+              </w:rPr>
+              <w:t>Información de las funcionalidades de Negocio</w:t>
+            </w:r>
+          </w:p>
+        </w:tc>
+        <w:tc>
+          <w:tcPr>
+            <w:tcW w:w="1661" w:type="dxa"/>
+            <w:tcMar>
+              <w:top w:w="100" w:type="dxa"/>
+              <w:left w:w="108" w:type="dxa"/>
+              <w:bottom w:w="100" w:type="dxa"/>
+              <w:right w:w="108" w:type="dxa"/>
+            </w:tcMar>
+          </w:tcPr>
+          <w:p>
+            <w:pPr>
+              <w:rPr>
+                <w:rFonts w:ascii="Arial" w:eastAsia="Arial" w:hAnsi="Arial" w:cs="Arial"/>
+              </w:rPr>
+            </w:pPr>
+            <w:r>
+              <w:rPr>
+                <w:rFonts w:ascii="Arial" w:eastAsia="Arial" w:hAnsi="Arial" w:cs="Arial"/>
+              </w:rPr>
+              <w:t>Funcionalidad de negocio elegida</w:t>
+            </w:r>
+          </w:p>
+        </w:tc>
+      </w:tr>
+      <w:tr>
+        <w:tc>
+          <w:tcPr>
+            <w:tcW w:w="1417" w:type="dxa"/>
+            <w:tcMar>
+              <w:top w:w="100" w:type="dxa"/>
+              <w:left w:w="108" w:type="dxa"/>
+              <w:bottom w:w="100" w:type="dxa"/>
+              <w:right w:w="108" w:type="dxa"/>
+            </w:tcMar>
+          </w:tcPr>
+          <w:p>
+            <w:pPr>
+              <w:jc w:val="center"/>
+              <w:rPr>
+                <w:rFonts w:ascii="Arial" w:eastAsia="Arial" w:hAnsi="Arial" w:cs="Arial"/>
+              </w:rPr>
+            </w:pPr>
+            <w:r>
+              <w:rPr>
+                <w:rFonts w:ascii="Arial" w:eastAsia="Arial" w:hAnsi="Arial" w:cs="Arial"/>
+              </w:rPr>
+              <w:t>2</w:t>
+            </w:r>
+          </w:p>
+        </w:tc>
+        <w:tc>
+          <w:tcPr>
+            <w:tcW w:w="1910" w:type="dxa"/>
+            <w:tcMar>
+              <w:top w:w="100" w:type="dxa"/>
+              <w:left w:w="108" w:type="dxa"/>
+              <w:bottom w:w="100" w:type="dxa"/>
+              <w:right w:w="108" w:type="dxa"/>
+            </w:tcMar>
+          </w:tcPr>
+          <w:p>
+            <w:pPr>
+              <w:rPr>
+                <w:rFonts w:ascii="Arial" w:eastAsia="Arial" w:hAnsi="Arial" w:cs="Arial"/>
+              </w:rPr>
+            </w:pPr>
+            <w:r>
+              <w:rPr>
+                <w:rFonts w:ascii="Arial" w:eastAsia="Arial" w:hAnsi="Arial" w:cs="Arial"/>
+              </w:rPr>
+              <w:t>Consultar representante</w:t>
+            </w:r>
+          </w:p>
+        </w:tc>
+        <w:tc>
+          <w:tcPr>
+            <w:tcW w:w="4480" w:type="dxa"/>
+            <w:tcMar>
+              <w:top w:w="100" w:type="dxa"/>
+              <w:left w:w="108" w:type="dxa"/>
+              <w:bottom w:w="100" w:type="dxa"/>
+              <w:right w:w="108" w:type="dxa"/>
+            </w:tcMar>
+          </w:tcPr>
+          <w:p>
+            <w:pPr>
+              <w:rPr>
+                <w:rFonts w:ascii="Arial" w:eastAsia="Arial" w:hAnsi="Arial" w:cs="Arial"/>
+              </w:rPr>
+            </w:pPr>
+            <w:r>
+              <w:rPr>
+                <w:rFonts w:ascii="Arial" w:eastAsia="Arial" w:hAnsi="Arial" w:cs="Arial"/>
+              </w:rPr>
+              <w:t>Funcionalidad de negocio elegida</w:t>
+            </w:r>
+          </w:p>
+        </w:tc>
+        <w:tc>
+          <w:tcPr>
+            <w:tcW w:w="1661" w:type="dxa"/>
+            <w:tcMar>
+              <w:top w:w="100" w:type="dxa"/>
+              <w:left w:w="108" w:type="dxa"/>
+              <w:bottom w:w="100" w:type="dxa"/>
+              <w:right w:w="108" w:type="dxa"/>
+            </w:tcMar>
+          </w:tcPr>
+          <w:p>
+            <w:pPr>
+              <w:rPr>
+                <w:rFonts w:ascii="Arial" w:eastAsia="Arial" w:hAnsi="Arial" w:cs="Arial"/>
+              </w:rPr>
+            </w:pPr>
+            <w:r>
+              <w:rPr>
+                <w:rFonts w:ascii="Arial" w:eastAsia="Arial" w:hAnsi="Arial" w:cs="Arial"/>
+              </w:rPr>
+              <w:t>Lista de cargos</w:t>
+            </w:r>
+          </w:p>
+        </w:tc>
+      </w:tr>
+      <w:tr>
+        <w:tc>
+          <w:tcPr>
+            <w:tcW w:w="1417" w:type="dxa"/>
+            <w:tcMar>
+              <w:top w:w="100" w:type="dxa"/>
+              <w:left w:w="108" w:type="dxa"/>
+              <w:bottom w:w="100" w:type="dxa"/>
+              <w:right w:w="108" w:type="dxa"/>
+            </w:tcMar>
+          </w:tcPr>
+          <w:p>
+            <w:pPr>
+              <w:jc w:val="center"/>
+              <w:rPr>
+                <w:rFonts w:ascii="Arial" w:hAnsi="Arial" w:cs="Arial"/>
+              </w:rPr>
+            </w:pPr>
+            <w:r>
+              <w:rPr>
+                <w:rFonts w:ascii="Arial" w:eastAsia="Arial" w:hAnsi="Arial" w:cs="Arial"/>
+              </w:rPr>
+              <w:t>3</w:t>
+            </w:r>
+          </w:p>
+        </w:tc>
+        <w:tc>
+          <w:tcPr>
+            <w:tcW w:w="1910" w:type="dxa"/>
+            <w:tcMar>
+              <w:top w:w="100" w:type="dxa"/>
+              <w:left w:w="108" w:type="dxa"/>
+              <w:bottom w:w="100" w:type="dxa"/>
+              <w:right w:w="108" w:type="dxa"/>
+            </w:tcMar>
+          </w:tcPr>
+          <w:p>
+            <w:pPr>
+              <w:rPr>
+                <w:rFonts w:ascii="Arial" w:hAnsi="Arial" w:cs="Arial"/>
+              </w:rPr>
+            </w:pPr>
+            <w:r>
+              <w:rPr>
+                <w:rFonts w:ascii="Arial" w:eastAsia="Arial" w:hAnsi="Arial" w:cs="Arial"/>
+              </w:rPr>
+              <w:t>Registrar  representante</w:t>
+            </w:r>
+          </w:p>
+        </w:tc>
+        <w:tc>
+          <w:tcPr>
+            <w:tcW w:w="4480" w:type="dxa"/>
+            <w:tcMar>
+              <w:top w:w="100" w:type="dxa"/>
+              <w:left w:w="108" w:type="dxa"/>
+              <w:bottom w:w="100" w:type="dxa"/>
+              <w:right w:w="108" w:type="dxa"/>
+            </w:tcMar>
+          </w:tcPr>
+          <w:p>
+            <w:pPr>
+              <w:rPr>
+                <w:rFonts w:ascii="Arial" w:eastAsia="Arial" w:hAnsi="Arial" w:cs="Arial"/>
+              </w:rPr>
+            </w:pPr>
+            <w:r>
+              <w:rPr>
+                <w:rFonts w:ascii="Arial" w:eastAsia="Arial" w:hAnsi="Arial" w:cs="Arial"/>
+              </w:rPr>
+              <w:t>Nombres del representante</w:t>
+            </w:r>
+          </w:p>
+          <w:p>
+            <w:pPr>
+              <w:rPr>
+                <w:rFonts w:ascii="Arial" w:eastAsia="Arial" w:hAnsi="Arial" w:cs="Arial"/>
+              </w:rPr>
+            </w:pPr>
+            <w:r>
+              <w:rPr>
+                <w:rFonts w:ascii="Arial" w:eastAsia="Arial" w:hAnsi="Arial" w:cs="Arial"/>
+              </w:rPr>
+              <w:t>Apellidos del representante</w:t>
+            </w:r>
+          </w:p>
+          <w:p>
+            <w:pPr>
+              <w:rPr>
+                <w:rFonts w:ascii="Arial" w:eastAsia="Arial" w:hAnsi="Arial" w:cs="Arial"/>
+              </w:rPr>
+            </w:pPr>
+            <w:r>
+              <w:rPr>
+                <w:rFonts w:ascii="Arial" w:eastAsia="Arial" w:hAnsi="Arial" w:cs="Arial"/>
+              </w:rPr>
+              <w:t>Correo electrónico del representante</w:t>
+            </w:r>
+          </w:p>
+          <w:p>
+            <w:pPr>
+              <w:rPr>
+                <w:rFonts w:ascii="Arial" w:eastAsia="Arial" w:hAnsi="Arial" w:cs="Arial"/>
+              </w:rPr>
+            </w:pPr>
+            <w:r>
+              <w:rPr>
+                <w:rFonts w:ascii="Arial" w:eastAsia="Arial" w:hAnsi="Arial" w:cs="Arial"/>
+              </w:rPr>
+              <w:t>Empresa del representante</w:t>
+            </w:r>
+          </w:p>
+          <w:p>
+            <w:pPr>
+              <w:rPr>
+                <w:rFonts w:ascii="Arial" w:eastAsia="Arial" w:hAnsi="Arial" w:cs="Arial"/>
+              </w:rPr>
+            </w:pPr>
+            <w:r>
+              <w:rPr>
+                <w:rFonts w:ascii="Arial" w:eastAsia="Arial" w:hAnsi="Arial" w:cs="Arial"/>
+              </w:rPr>
+              <w:t>Estado del representante: Activo o Inactivo</w:t>
+            </w:r>
+          </w:p>
+        </w:tc>
+        <w:tc>
+          <w:tcPr>
+            <w:tcW w:w="1661" w:type="dxa"/>
+            <w:tcMar>
+              <w:top w:w="100" w:type="dxa"/>
+              <w:left w:w="108" w:type="dxa"/>
+              <w:bottom w:w="100" w:type="dxa"/>
+              <w:right w:w="108" w:type="dxa"/>
+            </w:tcMar>
+          </w:tcPr>
+          <w:p>
+            <w:pPr>
+              <w:rPr>
+                <w:rFonts w:ascii="Arial" w:hAnsi="Arial" w:cs="Arial"/>
+              </w:rPr>
+            </w:pPr>
+            <w:r>
+              <w:rPr>
+                <w:rFonts w:ascii="Arial" w:eastAsia="Arial" w:hAnsi="Arial" w:cs="Arial"/>
+              </w:rPr>
+              <w:t>Representante creado</w:t>
+            </w:r>
+          </w:p>
+        </w:tc>
+      </w:tr>
+      <w:tr>
+        <w:trPr>
+          <w:trHeight w:val="424"/>
+        </w:trPr>
+        <w:tc>
+          <w:tcPr>
+            <w:tcW w:w="1417" w:type="dxa"/>
+            <w:tcMar>
+              <w:top w:w="100" w:type="dxa"/>
+              <w:left w:w="108" w:type="dxa"/>
+              <w:bottom w:w="100" w:type="dxa"/>
+              <w:right w:w="108" w:type="dxa"/>
+            </w:tcMar>
+          </w:tcPr>
+          <w:p>
+            <w:pPr>
+              <w:jc w:val="center"/>
+              <w:rPr>
+                <w:rFonts w:ascii="Arial" w:eastAsia="Arial" w:hAnsi="Arial" w:cs="Arial"/>
+              </w:rPr>
+            </w:pPr>
+            <w:r>
+              <w:rPr>
+                <w:rFonts w:ascii="Arial" w:eastAsia="Arial" w:hAnsi="Arial" w:cs="Arial"/>
+              </w:rPr>
+              <w:t>4</w:t>
+            </w:r>
+          </w:p>
+        </w:tc>
+        <w:tc>
+          <w:tcPr>
+            <w:tcW w:w="1910" w:type="dxa"/>
+            <w:tcMar>
+              <w:top w:w="100" w:type="dxa"/>
+              <w:left w:w="108" w:type="dxa"/>
+              <w:bottom w:w="100" w:type="dxa"/>
+              <w:right w:w="108" w:type="dxa"/>
+            </w:tcMar>
+          </w:tcPr>
+          <w:p>
+            <w:pPr>
+              <w:rPr>
+                <w:rFonts w:ascii="Arial" w:eastAsia="Arial" w:hAnsi="Arial" w:cs="Arial"/>
+              </w:rPr>
+            </w:pPr>
+            <w:r>
+              <w:rPr>
+                <w:rFonts w:ascii="Arial" w:eastAsia="Arial" w:hAnsi="Arial" w:cs="Arial"/>
+              </w:rPr>
+              <w:t>Modificar representante</w:t>
+            </w:r>
+          </w:p>
+        </w:tc>
+        <w:tc>
+          <w:tcPr>
+            <w:tcW w:w="4480" w:type="dxa"/>
+            <w:tcMar>
+              <w:top w:w="100" w:type="dxa"/>
+              <w:left w:w="108" w:type="dxa"/>
+              <w:bottom w:w="100" w:type="dxa"/>
+              <w:right w:w="108" w:type="dxa"/>
+            </w:tcMar>
+          </w:tcPr>
+          <w:p>
+            <w:pPr>
+              <w:rPr>
+                <w:rFonts w:ascii="Arial" w:eastAsia="Arial" w:hAnsi="Arial" w:cs="Arial"/>
+              </w:rPr>
+            </w:pPr>
+            <w:r>
+              <w:rPr>
+                <w:rFonts w:ascii="Arial" w:eastAsia="Arial" w:hAnsi="Arial" w:cs="Arial"/>
+              </w:rPr>
+              <w:t>Representante creado</w:t>
+            </w:r>
+          </w:p>
+        </w:tc>
+        <w:tc>
+          <w:tcPr>
+            <w:tcW w:w="1661" w:type="dxa"/>
+            <w:tcMar>
+              <w:top w:w="100" w:type="dxa"/>
+              <w:left w:w="108" w:type="dxa"/>
+              <w:bottom w:w="100" w:type="dxa"/>
+              <w:right w:w="108" w:type="dxa"/>
+            </w:tcMar>
+          </w:tcPr>
+          <w:p>
+            <w:pPr>
+              <w:rPr>
+                <w:rFonts w:ascii="Arial" w:eastAsia="Arial" w:hAnsi="Arial" w:cs="Arial"/>
+              </w:rPr>
+            </w:pPr>
+            <w:r>
+              <w:rPr>
+                <w:rFonts w:ascii="Arial" w:eastAsia="Arial" w:hAnsi="Arial" w:cs="Arial"/>
+              </w:rPr>
+              <w:t>Representante modificado</w:t>
+            </w:r>
+          </w:p>
+        </w:tc>
+      </w:tr>
+    </w:tbl>
+    <w:p>
+      <w:pPr>
+        <w:pStyle w:val="Prrafodelista"/>
+        <w:spacing w:before="120" w:after="60"/>
+        <w:ind w:left="0"/>
+        <w:jc w:val="both"/>
+        <w:rPr>
+          <w:rFonts w:ascii="Arial" w:hAnsi="Arial" w:cs="Arial"/>
+        </w:rPr>
+      </w:pPr>
+    </w:p>
+    <w:p>
+      <w:pPr>
+        <w:pStyle w:val="Prrafodelista"/>
+        <w:spacing w:before="120" w:after="60"/>
+        <w:ind w:left="0"/>
+        <w:jc w:val="both"/>
+        <w:rPr>
+          <w:rFonts w:ascii="Arial" w:hAnsi="Arial" w:cs="Arial"/>
+        </w:rPr>
+      </w:pPr>
+    </w:p>
+    <w:p>
+      <w:pPr>
+        <w:pStyle w:val="Prrafodelista"/>
+        <w:spacing w:before="120" w:after="60"/>
+        <w:ind w:left="0"/>
+        <w:jc w:val="both"/>
+        <w:rPr>
+          <w:rFonts w:ascii="Arial" w:hAnsi="Arial" w:cs="Arial"/>
+        </w:rPr>
+      </w:pPr>
+    </w:p>
+    <w:p>
+      <w:pPr>
+        <w:pStyle w:val="Prrafodelista"/>
+        <w:spacing w:before="120" w:after="60"/>
+        <w:ind w:left="0"/>
+        <w:jc w:val="both"/>
+        <w:rPr>
+          <w:rFonts w:ascii="Arial" w:hAnsi="Arial" w:cs="Arial"/>
+        </w:rPr>
+      </w:pPr>
+    </w:p>
+    <w:p>
+      <w:pPr>
+        <w:pStyle w:val="Prrafodelista"/>
+        <w:spacing w:before="120" w:after="60"/>
+        <w:ind w:left="0"/>
+        <w:jc w:val="both"/>
+        <w:rPr>
+          <w:rFonts w:ascii="Arial" w:hAnsi="Arial" w:cs="Arial"/>
+        </w:rPr>
+      </w:pPr>
+    </w:p>
+    <w:p>
+      <w:pPr>
+        <w:pStyle w:val="Prrafodelista"/>
+        <w:spacing w:before="120" w:after="60"/>
+        <w:ind w:left="0"/>
+        <w:jc w:val="both"/>
+        <w:rPr>
+          <w:rFonts w:ascii="Arial" w:hAnsi="Arial" w:cs="Arial"/>
+        </w:rPr>
+      </w:pPr>
+    </w:p>
+    <w:p>
+      <w:pPr>
+        <w:pStyle w:val="Prrafodelista"/>
+        <w:spacing w:before="120" w:after="60"/>
+        <w:ind w:left="0"/>
+        <w:jc w:val="both"/>
+        <w:rPr>
+          <w:rFonts w:ascii="Arial" w:hAnsi="Arial" w:cs="Arial"/>
+        </w:rPr>
+      </w:pPr>
+    </w:p>
+    <w:p>
+      <w:pPr>
+        <w:pStyle w:val="Prrafodelista"/>
+        <w:spacing w:before="120" w:after="60"/>
+        <w:ind w:left="0"/>
+        <w:jc w:val="both"/>
+        <w:rPr>
+          <w:rFonts w:ascii="Arial" w:hAnsi="Arial" w:cs="Arial"/>
+        </w:rPr>
+      </w:pPr>
+    </w:p>
+    <w:p>
+      <w:pPr>
+        <w:pStyle w:val="Prrafodelista"/>
+        <w:spacing w:before="120" w:after="60"/>
+        <w:ind w:left="0"/>
+        <w:jc w:val="both"/>
+        <w:rPr>
+          <w:rFonts w:ascii="Arial" w:hAnsi="Arial" w:cs="Arial"/>
+        </w:rPr>
+      </w:pPr>
+    </w:p>
+    <w:p>
+      <w:pPr>
+        <w:pStyle w:val="Prrafodelista"/>
+        <w:spacing w:before="120" w:after="60"/>
+        <w:ind w:left="0"/>
+        <w:jc w:val="both"/>
+        <w:rPr>
+          <w:rFonts w:ascii="Arial" w:hAnsi="Arial" w:cs="Arial"/>
+        </w:rPr>
+      </w:pPr>
+    </w:p>
+    <w:p>
+      <w:pPr>
+        <w:pStyle w:val="Prrafodelista"/>
+        <w:numPr>
+          <w:ilvl w:val="1"/>
+          <w:numId w:val="7"/>
+        </w:numPr>
+        <w:spacing w:before="120" w:after="60"/>
+        <w:jc w:val="both"/>
+        <w:rPr>
+          <w:rFonts w:ascii="Arial" w:hAnsi="Arial" w:cs="Arial"/>
+        </w:rPr>
+      </w:pPr>
+      <w:r>
+        <w:rPr>
+          <w:rFonts w:ascii="Arial" w:eastAsia="Arial" w:hAnsi="Arial" w:cs="Arial"/>
+          <w:b/>
+        </w:rPr>
+        <w:t>Diagrama del Proceso</w:t>
+      </w:r>
+    </w:p>
+    <w:p>
+      <w:pPr>
+        <w:pStyle w:val="Prrafodelista"/>
+        <w:spacing w:before="120" w:after="60"/>
+        <w:ind w:left="0"/>
+        <w:jc w:val="both"/>
+        <w:rPr>
+          <w:rFonts w:ascii="Arial" w:hAnsi="Arial" w:cs="Arial"/>
+        </w:rPr>
+      </w:pPr>
+      <w:r>
+        <w:rPr>
+          <w:rFonts w:ascii="Arial" w:hAnsi="Arial" w:cs="Arial"/>
+          <w:noProof/>
+        </w:rPr>
+        <w:lastRenderedPageBreak/>
         <w:drawing>
           <wp:inline distT="0" distB="0" distL="0" distR="0">
             <wp:extent cx="5400040" cy="2394556"/>
@@ -4829,7 +7106,7 @@
                     </pic:cNvPicPr>
                   </pic:nvPicPr>
                   <pic:blipFill>
-                    <a:blip r:embed="rId12">
+                    <a:blip r:embed="rId14">
                       <a:extLst>
                         <a:ext uri="{28A0092B-C50C-407E-A947-70E740481C1C}">
                           <a14:useLocalDpi xmlns:a14="http://schemas.microsoft.com/office/drawing/2010/main" val="0"/>
@@ -5946,12 +8223,28 @@
                 <w:rFonts w:ascii="Arial" w:hAnsi="Arial" w:cs="Arial"/>
               </w:rPr>
             </w:pPr>
-            <w:r>
-              <w:rPr>
-                <w:rFonts w:ascii="Arial" w:eastAsia="Arial" w:hAnsi="Arial" w:cs="Arial"/>
-              </w:rPr>
-              <w:t>Brayan Chapoñan</w:t>
-            </w:r>
+            <w:proofErr w:type="spellStart"/>
+            <w:r>
+              <w:rPr>
+                <w:rFonts w:ascii="Arial" w:eastAsia="Arial" w:hAnsi="Arial" w:cs="Arial"/>
+              </w:rPr>
+              <w:t>Brayan</w:t>
+            </w:r>
+            <w:proofErr w:type="spellEnd"/>
+            <w:r>
+              <w:rPr>
+                <w:rFonts w:ascii="Arial" w:eastAsia="Arial" w:hAnsi="Arial" w:cs="Arial"/>
+              </w:rPr>
+              <w:t xml:space="preserve"> </w:t>
+            </w:r>
+            <w:proofErr w:type="spellStart"/>
+            <w:r>
+              <w:rPr>
+                <w:rFonts w:ascii="Arial" w:eastAsia="Arial" w:hAnsi="Arial" w:cs="Arial"/>
+              </w:rPr>
+              <w:t>Chapoñan</w:t>
+            </w:r>
+            <w:proofErr w:type="spellEnd"/>
           </w:p>
           <w:p>
             <w:pPr>
@@ -6823,7 +9116,7 @@
                     <pic:cNvPicPr/>
                   </pic:nvPicPr>
                   <pic:blipFill>
-                    <a:blip r:embed="rId13"/>
+                    <a:blip r:embed="rId15"/>
                     <a:stretch>
                       <a:fillRect/>
                     </a:stretch>
@@ -7710,8 +10003,6 @@
           <w:rFonts w:ascii="Arial" w:hAnsi="Arial" w:cs="Arial"/>
         </w:rPr>
       </w:pPr>
-      <w:bookmarkStart w:id="1" w:name="_GoBack"/>
-      <w:bookmarkEnd w:id="1"/>
     </w:p>
     <w:p>
       <w:pPr>
@@ -8927,7 +11218,7 @@
                     <pic:cNvPicPr/>
                   </pic:nvPicPr>
                   <pic:blipFill>
-                    <a:blip r:embed="rId14"/>
+                    <a:blip r:embed="rId16"/>
                     <a:stretch>
                       <a:fillRect/>
                     </a:stretch>
@@ -9255,12 +11546,14 @@
               </w:rPr>
               <w:t xml:space="preserve">Cuando el administrador decide </w:t>
             </w:r>
+            <w:proofErr w:type="spellStart"/>
             <w:r>
               <w:rPr>
                 <w:rFonts w:ascii="Arial" w:eastAsia="Arial" w:hAnsi="Arial" w:cs="Arial"/>
               </w:rPr>
               <w:t>aperturar</w:t>
             </w:r>
+            <w:proofErr w:type="spellEnd"/>
             <w:r>
               <w:rPr>
                 <w:rFonts w:ascii="Arial" w:eastAsia="Arial" w:hAnsi="Arial" w:cs="Arial"/>
@@ -9852,7 +12145,7 @@
 </file>
 
 <file path=word/endnotes.xml><?xml version="1.0" encoding="utf-8"?>
-<w:endnotes xmlns:wpc="http://schemas.microsoft.com/office/word/2010/wordprocessingCanvas" xmlns:mc="http://schemas.openxmlformats.org/markup-compatibility/2006" xmlns:o="urn:schemas-microsoft-com:office:office" xmlns:r="http://schemas.openxmlformats.org/officeDocument/2006/relationships" xmlns:m="http://schemas.openxmlformats.org/officeDocument/2006/math" xmlns:v="urn:schemas-microsoft-com:vml" xmlns:wp14="http://schemas.microsoft.com/office/word/2010/wordprocessingDrawing" xmlns:wp="http://schemas.openxmlformats.org/drawingml/2006/wordprocessingDrawing" xmlns:w10="urn:schemas-microsoft-com:office:word" xmlns:w="http://schemas.openxmlformats.org/wordprocessingml/2006/main" xmlns:w14="http://schemas.microsoft.com/office/word/2010/wordml" xmlns:w15="http://schemas.microsoft.com/office/word/2012/wordml" xmlns:wpg="http://schemas.microsoft.com/office/word/2010/wordprocessingGroup" xmlns:wpi="http://schemas.microsoft.com/office/word/2010/wordprocessingInk" xmlns:wne="http://schemas.microsoft.com/office/word/2006/wordml" xmlns:wps="http://schemas.microsoft.com/office/word/2010/wordprocessingShape" mc:Ignorable="w14 w15 wp14">
+<w:endnotes xmlns:wpc="http://schemas.microsoft.com/office/word/2010/wordprocessingCanvas" xmlns:mc="http://schemas.openxmlformats.org/markup-compatibility/2006" xmlns:o="urn:schemas-microsoft-com:office:office" xmlns:r="http://schemas.openxmlformats.org/officeDocument/2006/relationships" xmlns:m="http://schemas.openxmlformats.org/officeDocument/2006/math" xmlns:v="urn:schemas-microsoft-com:vml" xmlns:wp14="http://schemas.microsoft.com/office/word/2010/wordprocessingDrawing" xmlns:wp="http://schemas.openxmlformats.org/drawingml/2006/wordprocessingDrawing" xmlns:w10="urn:schemas-microsoft-com:office:word" xmlns:w="http://schemas.openxmlformats.org/wordprocessingml/2006/main" xmlns:w14="http://schemas.microsoft.com/office/word/2010/wordml" xmlns:wpg="http://schemas.microsoft.com/office/word/2010/wordprocessingGroup" xmlns:wpi="http://schemas.microsoft.com/office/word/2010/wordprocessingInk" xmlns:wne="http://schemas.microsoft.com/office/word/2006/wordml" xmlns:wps="http://schemas.microsoft.com/office/word/2010/wordprocessingShape" mc:Ignorable="w14 wp14">
   <w:endnote w:type="separator" w:id="-1">
     <w:p>
       <w:r>
@@ -9871,7 +12164,7 @@
 </file>
 
 <file path=word/footer1.xml><?xml version="1.0" encoding="utf-8"?>
-<w:ftr xmlns:wpc="http://schemas.microsoft.com/office/word/2010/wordprocessingCanvas" xmlns:mc="http://schemas.openxmlformats.org/markup-compatibility/2006" xmlns:o="urn:schemas-microsoft-com:office:office" xmlns:r="http://schemas.openxmlformats.org/officeDocument/2006/relationships" xmlns:m="http://schemas.openxmlformats.org/officeDocument/2006/math" xmlns:v="urn:schemas-microsoft-com:vml" xmlns:wp14="http://schemas.microsoft.com/office/word/2010/wordprocessingDrawing" xmlns:wp="http://schemas.openxmlformats.org/drawingml/2006/wordprocessingDrawing" xmlns:w10="urn:schemas-microsoft-com:office:word" xmlns:w="http://schemas.openxmlformats.org/wordprocessingml/2006/main" xmlns:w14="http://schemas.microsoft.com/office/word/2010/wordml" xmlns:w15="http://schemas.microsoft.com/office/word/2012/wordml" xmlns:wpg="http://schemas.microsoft.com/office/word/2010/wordprocessingGroup" xmlns:wpi="http://schemas.microsoft.com/office/word/2010/wordprocessingInk" xmlns:wne="http://schemas.microsoft.com/office/word/2006/wordml" xmlns:wps="http://schemas.microsoft.com/office/word/2010/wordprocessingShape" mc:Ignorable="w14 w15 wp14">
+<w:ftr xmlns:wpc="http://schemas.microsoft.com/office/word/2010/wordprocessingCanvas" xmlns:mc="http://schemas.openxmlformats.org/markup-compatibility/2006" xmlns:o="urn:schemas-microsoft-com:office:office" xmlns:r="http://schemas.openxmlformats.org/officeDocument/2006/relationships" xmlns:m="http://schemas.openxmlformats.org/officeDocument/2006/math" xmlns:v="urn:schemas-microsoft-com:vml" xmlns:wp14="http://schemas.microsoft.com/office/word/2010/wordprocessingDrawing" xmlns:wp="http://schemas.openxmlformats.org/drawingml/2006/wordprocessingDrawing" xmlns:w10="urn:schemas-microsoft-com:office:word" xmlns:w="http://schemas.openxmlformats.org/wordprocessingml/2006/main" xmlns:w14="http://schemas.microsoft.com/office/word/2010/wordml" xmlns:wpg="http://schemas.microsoft.com/office/word/2010/wordprocessingGroup" xmlns:wpi="http://schemas.microsoft.com/office/word/2010/wordprocessingInk" xmlns:wne="http://schemas.microsoft.com/office/word/2006/wordml" xmlns:wps="http://schemas.microsoft.com/office/word/2010/wordprocessingShape" mc:Ignorable="w14 wp14">
   <w:p>
     <w:pPr>
       <w:pStyle w:val="Piedepgina"/>
@@ -9949,7 +12242,7 @@
 </file>
 
 <file path=word/footer2.xml><?xml version="1.0" encoding="utf-8"?>
-<w:ftr xmlns:wpc="http://schemas.microsoft.com/office/word/2010/wordprocessingCanvas" xmlns:mc="http://schemas.openxmlformats.org/markup-compatibility/2006" xmlns:o="urn:schemas-microsoft-com:office:office" xmlns:r="http://schemas.openxmlformats.org/officeDocument/2006/relationships" xmlns:m="http://schemas.openxmlformats.org/officeDocument/2006/math" xmlns:v="urn:schemas-microsoft-com:vml" xmlns:wp14="http://schemas.microsoft.com/office/word/2010/wordprocessingDrawing" xmlns:wp="http://schemas.openxmlformats.org/drawingml/2006/wordprocessingDrawing" xmlns:w10="urn:schemas-microsoft-com:office:word" xmlns:w="http://schemas.openxmlformats.org/wordprocessingml/2006/main" xmlns:w14="http://schemas.microsoft.com/office/word/2010/wordml" xmlns:w15="http://schemas.microsoft.com/office/word/2012/wordml" xmlns:wpg="http://schemas.microsoft.com/office/word/2010/wordprocessingGroup" xmlns:wpi="http://schemas.microsoft.com/office/word/2010/wordprocessingInk" xmlns:wne="http://schemas.microsoft.com/office/word/2006/wordml" xmlns:wps="http://schemas.microsoft.com/office/word/2010/wordprocessingShape" mc:Ignorable="w14 w15 wp14">
+<w:ftr xmlns:wpc="http://schemas.microsoft.com/office/word/2010/wordprocessingCanvas" xmlns:mc="http://schemas.openxmlformats.org/markup-compatibility/2006" xmlns:o="urn:schemas-microsoft-com:office:office" xmlns:r="http://schemas.openxmlformats.org/officeDocument/2006/relationships" xmlns:m="http://schemas.openxmlformats.org/officeDocument/2006/math" xmlns:v="urn:schemas-microsoft-com:vml" xmlns:wp14="http://schemas.microsoft.com/office/word/2010/wordprocessingDrawing" xmlns:wp="http://schemas.openxmlformats.org/drawingml/2006/wordprocessingDrawing" xmlns:w10="urn:schemas-microsoft-com:office:word" xmlns:w="http://schemas.openxmlformats.org/wordprocessingml/2006/main" xmlns:w14="http://schemas.microsoft.com/office/word/2010/wordml" xmlns:wpg="http://schemas.microsoft.com/office/word/2010/wordprocessingGroup" xmlns:wpi="http://schemas.microsoft.com/office/word/2010/wordprocessingInk" xmlns:wne="http://schemas.microsoft.com/office/word/2006/wordml" xmlns:wps="http://schemas.microsoft.com/office/word/2010/wordprocessingShape" mc:Ignorable="w14 wp14">
   <w:p>
     <w:pPr>
       <w:pStyle w:val="Piedepgina"/>
@@ -10006,7 +12299,7 @@
         <w:color w:val="auto"/>
         <w:sz w:val="22"/>
       </w:rPr>
-      <w:t>11</w:t>
+      <w:t>6</w:t>
     </w:r>
     <w:r>
       <w:rPr>
@@ -10027,7 +12320,7 @@
 </file>
 
 <file path=word/footnotes.xml><?xml version="1.0" encoding="utf-8"?>
-<w:footnotes xmlns:wpc="http://schemas.microsoft.com/office/word/2010/wordprocessingCanvas" xmlns:mc="http://schemas.openxmlformats.org/markup-compatibility/2006" xmlns:o="urn:schemas-microsoft-com:office:office" xmlns:r="http://schemas.openxmlformats.org/officeDocument/2006/relationships" xmlns:m="http://schemas.openxmlformats.org/officeDocument/2006/math" xmlns:v="urn:schemas-microsoft-com:vml" xmlns:wp14="http://schemas.microsoft.com/office/word/2010/wordprocessingDrawing" xmlns:wp="http://schemas.openxmlformats.org/drawingml/2006/wordprocessingDrawing" xmlns:w10="urn:schemas-microsoft-com:office:word" xmlns:w="http://schemas.openxmlformats.org/wordprocessingml/2006/main" xmlns:w14="http://schemas.microsoft.com/office/word/2010/wordml" xmlns:w15="http://schemas.microsoft.com/office/word/2012/wordml" xmlns:wpg="http://schemas.microsoft.com/office/word/2010/wordprocessingGroup" xmlns:wpi="http://schemas.microsoft.com/office/word/2010/wordprocessingInk" xmlns:wne="http://schemas.microsoft.com/office/word/2006/wordml" xmlns:wps="http://schemas.microsoft.com/office/word/2010/wordprocessingShape" mc:Ignorable="w14 w15 wp14">
+<w:footnotes xmlns:wpc="http://schemas.microsoft.com/office/word/2010/wordprocessingCanvas" xmlns:mc="http://schemas.openxmlformats.org/markup-compatibility/2006" xmlns:o="urn:schemas-microsoft-com:office:office" xmlns:r="http://schemas.openxmlformats.org/officeDocument/2006/relationships" xmlns:m="http://schemas.openxmlformats.org/officeDocument/2006/math" xmlns:v="urn:schemas-microsoft-com:vml" xmlns:wp14="http://schemas.microsoft.com/office/word/2010/wordprocessingDrawing" xmlns:wp="http://schemas.openxmlformats.org/drawingml/2006/wordprocessingDrawing" xmlns:w10="urn:schemas-microsoft-com:office:word" xmlns:w="http://schemas.openxmlformats.org/wordprocessingml/2006/main" xmlns:w14="http://schemas.microsoft.com/office/word/2010/wordml" xmlns:wpg="http://schemas.microsoft.com/office/word/2010/wordprocessingGroup" xmlns:wpi="http://schemas.microsoft.com/office/word/2010/wordprocessingInk" xmlns:wne="http://schemas.microsoft.com/office/word/2006/wordml" xmlns:wps="http://schemas.microsoft.com/office/word/2010/wordprocessingShape" mc:Ignorable="w14 wp14">
   <w:footnote w:type="separator" w:id="-1">
     <w:p>
       <w:r>
@@ -10046,7 +12339,7 @@
 </file>
 
 <file path=word/header1.xml><?xml version="1.0" encoding="utf-8"?>
-<w:hdr xmlns:wpc="http://schemas.microsoft.com/office/word/2010/wordprocessingCanvas" xmlns:mc="http://schemas.openxmlformats.org/markup-compatibility/2006" xmlns:o="urn:schemas-microsoft-com:office:office" xmlns:r="http://schemas.openxmlformats.org/officeDocument/2006/relationships" xmlns:m="http://schemas.openxmlformats.org/officeDocument/2006/math" xmlns:v="urn:schemas-microsoft-com:vml" xmlns:wp14="http://schemas.microsoft.com/office/word/2010/wordprocessingDrawing" xmlns:wp="http://schemas.openxmlformats.org/drawingml/2006/wordprocessingDrawing" xmlns:w10="urn:schemas-microsoft-com:office:word" xmlns:w="http://schemas.openxmlformats.org/wordprocessingml/2006/main" xmlns:w14="http://schemas.microsoft.com/office/word/2010/wordml" xmlns:w15="http://schemas.microsoft.com/office/word/2012/wordml" xmlns:wpg="http://schemas.microsoft.com/office/word/2010/wordprocessingGroup" xmlns:wpi="http://schemas.microsoft.com/office/word/2010/wordprocessingInk" xmlns:wne="http://schemas.microsoft.com/office/word/2006/wordml" xmlns:wps="http://schemas.microsoft.com/office/word/2010/wordprocessingShape" mc:Ignorable="w14 w15 wp14">
+<w:hdr xmlns:wpc="http://schemas.microsoft.com/office/word/2010/wordprocessingCanvas" xmlns:mc="http://schemas.openxmlformats.org/markup-compatibility/2006" xmlns:o="urn:schemas-microsoft-com:office:office" xmlns:r="http://schemas.openxmlformats.org/officeDocument/2006/relationships" xmlns:m="http://schemas.openxmlformats.org/officeDocument/2006/math" xmlns:v="urn:schemas-microsoft-com:vml" xmlns:wp14="http://schemas.microsoft.com/office/word/2010/wordprocessingDrawing" xmlns:wp="http://schemas.openxmlformats.org/drawingml/2006/wordprocessingDrawing" xmlns:w10="urn:schemas-microsoft-com:office:word" xmlns:w="http://schemas.openxmlformats.org/wordprocessingml/2006/main" xmlns:w14="http://schemas.microsoft.com/office/word/2010/wordml" xmlns:wpg="http://schemas.microsoft.com/office/word/2010/wordprocessingGroup" xmlns:wpi="http://schemas.microsoft.com/office/word/2010/wordprocessingInk" xmlns:wne="http://schemas.microsoft.com/office/word/2006/wordml" xmlns:wps="http://schemas.microsoft.com/office/word/2010/wordprocessingShape" mc:Ignorable="w14 wp14">
   <w:tbl>
     <w:tblPr>
       <w:tblStyle w:val="Tablaconcuadrcula"/>
@@ -10137,7 +12430,7 @@
 </file>
 
 <file path=word/header2.xml><?xml version="1.0" encoding="utf-8"?>
-<w:hdr xmlns:wpc="http://schemas.microsoft.com/office/word/2010/wordprocessingCanvas" xmlns:mc="http://schemas.openxmlformats.org/markup-compatibility/2006" xmlns:o="urn:schemas-microsoft-com:office:office" xmlns:r="http://schemas.openxmlformats.org/officeDocument/2006/relationships" xmlns:m="http://schemas.openxmlformats.org/officeDocument/2006/math" xmlns:v="urn:schemas-microsoft-com:vml" xmlns:wp14="http://schemas.microsoft.com/office/word/2010/wordprocessingDrawing" xmlns:wp="http://schemas.openxmlformats.org/drawingml/2006/wordprocessingDrawing" xmlns:w10="urn:schemas-microsoft-com:office:word" xmlns:w="http://schemas.openxmlformats.org/wordprocessingml/2006/main" xmlns:w14="http://schemas.microsoft.com/office/word/2010/wordml" xmlns:w15="http://schemas.microsoft.com/office/word/2012/wordml" xmlns:wpg="http://schemas.microsoft.com/office/word/2010/wordprocessingGroup" xmlns:wpi="http://schemas.microsoft.com/office/word/2010/wordprocessingInk" xmlns:wne="http://schemas.microsoft.com/office/word/2006/wordml" xmlns:wps="http://schemas.microsoft.com/office/word/2010/wordprocessingShape" mc:Ignorable="w14 w15 wp14">
+<w:hdr xmlns:wpc="http://schemas.microsoft.com/office/word/2010/wordprocessingCanvas" xmlns:mc="http://schemas.openxmlformats.org/markup-compatibility/2006" xmlns:o="urn:schemas-microsoft-com:office:office" xmlns:r="http://schemas.openxmlformats.org/officeDocument/2006/relationships" xmlns:m="http://schemas.openxmlformats.org/officeDocument/2006/math" xmlns:v="urn:schemas-microsoft-com:vml" xmlns:wp14="http://schemas.microsoft.com/office/word/2010/wordprocessingDrawing" xmlns:wp="http://schemas.openxmlformats.org/drawingml/2006/wordprocessingDrawing" xmlns:w10="urn:schemas-microsoft-com:office:word" xmlns:w="http://schemas.openxmlformats.org/wordprocessingml/2006/main" xmlns:w14="http://schemas.microsoft.com/office/word/2010/wordml" xmlns:wpg="http://schemas.microsoft.com/office/word/2010/wordprocessingGroup" xmlns:wpi="http://schemas.microsoft.com/office/word/2010/wordprocessingInk" xmlns:wne="http://schemas.microsoft.com/office/word/2006/wordml" xmlns:wps="http://schemas.microsoft.com/office/word/2010/wordprocessingShape" mc:Ignorable="w14 wp14">
   <w:tbl>
     <w:tblPr>
       <w:tblStyle w:val="Tablaconcuadrcula"/>
@@ -10228,7 +12521,7 @@
 </file>
 
 <file path=word/numbering.xml><?xml version="1.0" encoding="utf-8"?>
-<w:numbering xmlns:wpc="http://schemas.microsoft.com/office/word/2010/wordprocessingCanvas" xmlns:mc="http://schemas.openxmlformats.org/markup-compatibility/2006" xmlns:o="urn:schemas-microsoft-com:office:office" xmlns:r="http://schemas.openxmlformats.org/officeDocument/2006/relationships" xmlns:m="http://schemas.openxmlformats.org/officeDocument/2006/math" xmlns:v="urn:schemas-microsoft-com:vml" xmlns:wp14="http://schemas.microsoft.com/office/word/2010/wordprocessingDrawing" xmlns:wp="http://schemas.openxmlformats.org/drawingml/2006/wordprocessingDrawing" xmlns:w10="urn:schemas-microsoft-com:office:word" xmlns:w="http://schemas.openxmlformats.org/wordprocessingml/2006/main" xmlns:w14="http://schemas.microsoft.com/office/word/2010/wordml" xmlns:w15="http://schemas.microsoft.com/office/word/2012/wordml" xmlns:wpg="http://schemas.microsoft.com/office/word/2010/wordprocessingGroup" xmlns:wpi="http://schemas.microsoft.com/office/word/2010/wordprocessingInk" xmlns:wne="http://schemas.microsoft.com/office/word/2006/wordml" xmlns:wps="http://schemas.microsoft.com/office/word/2010/wordprocessingShape" mc:Ignorable="w14 w15 wp14">
+<w:numbering xmlns:wpc="http://schemas.microsoft.com/office/word/2010/wordprocessingCanvas" xmlns:mc="http://schemas.openxmlformats.org/markup-compatibility/2006" xmlns:o="urn:schemas-microsoft-com:office:office" xmlns:r="http://schemas.openxmlformats.org/officeDocument/2006/relationships" xmlns:m="http://schemas.openxmlformats.org/officeDocument/2006/math" xmlns:v="urn:schemas-microsoft-com:vml" xmlns:wp14="http://schemas.microsoft.com/office/word/2010/wordprocessingDrawing" xmlns:wp="http://schemas.openxmlformats.org/drawingml/2006/wordprocessingDrawing" xmlns:w10="urn:schemas-microsoft-com:office:word" xmlns:w="http://schemas.openxmlformats.org/wordprocessingml/2006/main" xmlns:w14="http://schemas.microsoft.com/office/word/2010/wordml" xmlns:wpg="http://schemas.microsoft.com/office/word/2010/wordprocessingGroup" xmlns:wpi="http://schemas.microsoft.com/office/word/2010/wordprocessingInk" xmlns:wne="http://schemas.microsoft.com/office/word/2006/wordml" xmlns:wps="http://schemas.microsoft.com/office/word/2010/wordprocessingShape" mc:Ignorable="w14 wp14">
   <w:abstractNum w:abstractNumId="0">
     <w:nsid w:val="0BC95FDE"/>
     <w:multiLevelType w:val="multilevel"/>
@@ -11330,9 +13623,9 @@
   <w:abstractNum w:abstractNumId="9">
     <w:nsid w:val="6F0B42D3"/>
     <w:multiLevelType w:val="multilevel"/>
-    <w:tmpl w:val="5D108A3E"/>
+    <w:tmpl w:val="2A486DCA"/>
     <w:lvl w:ilvl="0">
-      <w:start w:val="4"/>
+      <w:start w:val="3"/>
       <w:numFmt w:val="decimal"/>
       <w:lvlText w:val="%1."/>
       <w:lvlJc w:val="left"/>
@@ -11483,7 +13776,7 @@
 </file>
 
 <file path=word/styles.xml><?xml version="1.0" encoding="utf-8"?>
-<w:styles xmlns:mc="http://schemas.openxmlformats.org/markup-compatibility/2006" xmlns:r="http://schemas.openxmlformats.org/officeDocument/2006/relationships" xmlns:w="http://schemas.openxmlformats.org/wordprocessingml/2006/main" xmlns:w14="http://schemas.microsoft.com/office/word/2010/wordml" xmlns:w15="http://schemas.microsoft.com/office/word/2012/wordml" mc:Ignorable="w14 w15">
+<w:styles xmlns:mc="http://schemas.openxmlformats.org/markup-compatibility/2006" xmlns:r="http://schemas.openxmlformats.org/officeDocument/2006/relationships" xmlns:w="http://schemas.openxmlformats.org/wordprocessingml/2006/main" xmlns:w14="http://schemas.microsoft.com/office/word/2010/wordml" mc:Ignorable="w14">
   <w:docDefaults>
     <w:rPrDefault>
       <w:rPr>
@@ -11499,378 +13792,453 @@
       </w:pPr>
     </w:pPrDefault>
   </w:docDefaults>
-  <w:latentStyles w:defLockedState="0" w:defUIPriority="99" w:defSemiHidden="0" w:defUnhideWhenUsed="0" w:defQFormat="0" w:count="371">
-    <w:lsdException w:name="Normal" w:uiPriority="0" w:qFormat="1"/>
-    <w:lsdException w:name="heading 1" w:uiPriority="9" w:qFormat="1"/>
-    <w:lsdException w:name="heading 2" w:semiHidden="1" w:uiPriority="9" w:unhideWhenUsed="1" w:qFormat="1"/>
-    <w:lsdException w:name="heading 3" w:semiHidden="1" w:uiPriority="9" w:unhideWhenUsed="1" w:qFormat="1"/>
-    <w:lsdException w:name="heading 4" w:semiHidden="1" w:uiPriority="9" w:unhideWhenUsed="1" w:qFormat="1"/>
-    <w:lsdException w:name="heading 5" w:semiHidden="1" w:uiPriority="9" w:unhideWhenUsed="1" w:qFormat="1"/>
-    <w:lsdException w:name="heading 6" w:semiHidden="1" w:uiPriority="9" w:unhideWhenUsed="1" w:qFormat="1"/>
-    <w:lsdException w:name="heading 7" w:semiHidden="1" w:uiPriority="9" w:unhideWhenUsed="1" w:qFormat="1"/>
-    <w:lsdException w:name="heading 8" w:semiHidden="1" w:uiPriority="9" w:unhideWhenUsed="1" w:qFormat="1"/>
-    <w:lsdException w:name="heading 9" w:semiHidden="1" w:uiPriority="9" w:unhideWhenUsed="1" w:qFormat="1"/>
-    <w:lsdException w:name="index 1" w:semiHidden="1" w:unhideWhenUsed="1"/>
-    <w:lsdException w:name="index 2" w:semiHidden="1" w:unhideWhenUsed="1"/>
-    <w:lsdException w:name="index 3" w:semiHidden="1" w:unhideWhenUsed="1"/>
-    <w:lsdException w:name="index 4" w:semiHidden="1" w:unhideWhenUsed="1"/>
-    <w:lsdException w:name="index 5" w:semiHidden="1" w:unhideWhenUsed="1"/>
-    <w:lsdException w:name="index 6" w:semiHidden="1" w:unhideWhenUsed="1"/>
-    <w:lsdException w:name="index 7" w:semiHidden="1" w:unhideWhenUsed="1"/>
-    <w:lsdException w:name="index 8" w:semiHidden="1" w:unhideWhenUsed="1"/>
-    <w:lsdException w:name="index 9" w:semiHidden="1" w:unhideWhenUsed="1"/>
-    <w:lsdException w:name="toc 1" w:semiHidden="1" w:uiPriority="39" w:unhideWhenUsed="1"/>
-    <w:lsdException w:name="toc 2" w:semiHidden="1" w:uiPriority="39" w:unhideWhenUsed="1"/>
-    <w:lsdException w:name="toc 3" w:semiHidden="1" w:uiPriority="39" w:unhideWhenUsed="1"/>
-    <w:lsdException w:name="toc 4" w:semiHidden="1" w:uiPriority="39" w:unhideWhenUsed="1"/>
-    <w:lsdException w:name="toc 5" w:semiHidden="1" w:uiPriority="39" w:unhideWhenUsed="1"/>
-    <w:lsdException w:name="toc 6" w:semiHidden="1" w:uiPriority="39" w:unhideWhenUsed="1"/>
-    <w:lsdException w:name="toc 7" w:semiHidden="1" w:uiPriority="39" w:unhideWhenUsed="1"/>
-    <w:lsdException w:name="toc 8" w:semiHidden="1" w:uiPriority="39" w:unhideWhenUsed="1"/>
-    <w:lsdException w:name="toc 9" w:semiHidden="1" w:uiPriority="39" w:unhideWhenUsed="1"/>
-    <w:lsdException w:name="Normal Indent" w:semiHidden="1" w:unhideWhenUsed="1"/>
-    <w:lsdException w:name="footnote text" w:semiHidden="1" w:unhideWhenUsed="1"/>
-    <w:lsdException w:name="annotation text" w:semiHidden="1" w:unhideWhenUsed="1"/>
-    <w:lsdException w:name="header" w:semiHidden="1" w:unhideWhenUsed="1"/>
-    <w:lsdException w:name="footer" w:semiHidden="1" w:unhideWhenUsed="1"/>
-    <w:lsdException w:name="index heading" w:semiHidden="1" w:unhideWhenUsed="1"/>
-    <w:lsdException w:name="caption" w:semiHidden="1" w:uiPriority="35" w:unhideWhenUsed="1" w:qFormat="1"/>
-    <w:lsdException w:name="table of figures" w:semiHidden="1" w:unhideWhenUsed="1"/>
-    <w:lsdException w:name="envelope address" w:semiHidden="1" w:unhideWhenUsed="1"/>
-    <w:lsdException w:name="envelope return" w:semiHidden="1" w:unhideWhenUsed="1"/>
-    <w:lsdException w:name="footnote reference" w:semiHidden="1" w:unhideWhenUsed="1"/>
-    <w:lsdException w:name="annotation reference" w:semiHidden="1" w:unhideWhenUsed="1"/>
-    <w:lsdException w:name="line number" w:semiHidden="1" w:unhideWhenUsed="1"/>
-    <w:lsdException w:name="page number" w:semiHidden="1" w:unhideWhenUsed="1"/>
-    <w:lsdException w:name="endnote reference" w:semiHidden="1" w:unhideWhenUsed="1"/>
-    <w:lsdException w:name="endnote text" w:semiHidden="1" w:unhideWhenUsed="1"/>
-    <w:lsdException w:name="table of authorities" w:semiHidden="1" w:unhideWhenUsed="1"/>
-    <w:lsdException w:name="macro" w:semiHidden="1" w:unhideWhenUsed="1"/>
-    <w:lsdException w:name="toa heading" w:semiHidden="1" w:unhideWhenUsed="1"/>
-    <w:lsdException w:name="List" w:semiHidden="1" w:unhideWhenUsed="1"/>
-    <w:lsdException w:name="List Bullet" w:semiHidden="1" w:unhideWhenUsed="1"/>
-    <w:lsdException w:name="List Number" w:semiHidden="1" w:unhideWhenUsed="1"/>
-    <w:lsdException w:name="List 2" w:semiHidden="1" w:unhideWhenUsed="1"/>
-    <w:lsdException w:name="List 3" w:semiHidden="1" w:unhideWhenUsed="1"/>
-    <w:lsdException w:name="List 4" w:semiHidden="1" w:unhideWhenUsed="1"/>
-    <w:lsdException w:name="List 5" w:semiHidden="1" w:unhideWhenUsed="1"/>
-    <w:lsdException w:name="List Bullet 2" w:semiHidden="1" w:unhideWhenUsed="1"/>
-    <w:lsdException w:name="List Bullet 3" w:semiHidden="1" w:unhideWhenUsed="1"/>
-    <w:lsdException w:name="List Bullet 4" w:semiHidden="1" w:unhideWhenUsed="1"/>
-    <w:lsdException w:name="List Bullet 5" w:semiHidden="1" w:unhideWhenUsed="1"/>
-    <w:lsdException w:name="List Number 2" w:semiHidden="1" w:unhideWhenUsed="1"/>
-    <w:lsdException w:name="List Number 3" w:semiHidden="1" w:unhideWhenUsed="1"/>
-    <w:lsdException w:name="List Number 4" w:semiHidden="1" w:unhideWhenUsed="1"/>
-    <w:lsdException w:name="List Number 5" w:semiHidden="1" w:unhideWhenUsed="1"/>
-    <w:lsdException w:name="Title" w:uiPriority="10" w:qFormat="1"/>
-    <w:lsdException w:name="Closing" w:semiHidden="1" w:unhideWhenUsed="1"/>
-    <w:lsdException w:name="Signature" w:semiHidden="1" w:unhideWhenUsed="1"/>
-    <w:lsdException w:name="Default Paragraph Font" w:semiHidden="1" w:uiPriority="1" w:unhideWhenUsed="1"/>
-    <w:lsdException w:name="Body Text" w:semiHidden="1" w:unhideWhenUsed="1"/>
-    <w:lsdException w:name="Body Text Indent" w:semiHidden="1" w:unhideWhenUsed="1"/>
-    <w:lsdException w:name="List Continue" w:semiHidden="1" w:unhideWhenUsed="1"/>
-    <w:lsdException w:name="List Continue 2" w:semiHidden="1" w:unhideWhenUsed="1"/>
-    <w:lsdException w:name="List Continue 3" w:semiHidden="1" w:unhideWhenUsed="1"/>
-    <w:lsdException w:name="List Continue 4" w:semiHidden="1" w:unhideWhenUsed="1"/>
-    <w:lsdException w:name="List Continue 5" w:semiHidden="1" w:unhideWhenUsed="1"/>
-    <w:lsdException w:name="Message Header" w:semiHidden="1" w:unhideWhenUsed="1"/>
-    <w:lsdException w:name="Subtitle" w:uiPriority="11" w:qFormat="1"/>
-    <w:lsdException w:name="Salutation" w:semiHidden="1" w:unhideWhenUsed="1"/>
-    <w:lsdException w:name="Date" w:semiHidden="1" w:unhideWhenUsed="1"/>
-    <w:lsdException w:name="Body Text First Indent" w:semiHidden="1" w:unhideWhenUsed="1"/>
-    <w:lsdException w:name="Body Text First Indent 2" w:semiHidden="1" w:unhideWhenUsed="1"/>
-    <w:lsdException w:name="Note Heading" w:semiHidden="1" w:unhideWhenUsed="1"/>
-    <w:lsdException w:name="Body Text 2" w:semiHidden="1" w:unhideWhenUsed="1"/>
-    <w:lsdException w:name="Body Text 3" w:semiHidden="1" w:unhideWhenUsed="1"/>
-    <w:lsdException w:name="Body Text Indent 2" w:semiHidden="1" w:unhideWhenUsed="1"/>
-    <w:lsdException w:name="Body Text Indent 3" w:semiHidden="1" w:unhideWhenUsed="1"/>
-    <w:lsdException w:name="Block Text" w:semiHidden="1" w:unhideWhenUsed="1"/>
-    <w:lsdException w:name="Hyperlink" w:semiHidden="1" w:unhideWhenUsed="1"/>
-    <w:lsdException w:name="FollowedHyperlink" w:semiHidden="1" w:unhideWhenUsed="1"/>
-    <w:lsdException w:name="Strong" w:uiPriority="22" w:qFormat="1"/>
-    <w:lsdException w:name="Emphasis" w:uiPriority="20" w:qFormat="1"/>
-    <w:lsdException w:name="Document Map" w:semiHidden="1" w:unhideWhenUsed="1"/>
-    <w:lsdException w:name="Plain Text" w:semiHidden="1" w:unhideWhenUsed="1"/>
-    <w:lsdException w:name="E-mail Signature" w:semiHidden="1" w:unhideWhenUsed="1"/>
-    <w:lsdException w:name="HTML Top of Form" w:semiHidden="1" w:unhideWhenUsed="1"/>
-    <w:lsdException w:name="HTML Bottom of Form" w:semiHidden="1" w:unhideWhenUsed="1"/>
-    <w:lsdException w:name="Normal (Web)" w:semiHidden="1" w:unhideWhenUsed="1"/>
-    <w:lsdException w:name="HTML Acronym" w:semiHidden="1" w:unhideWhenUsed="1"/>
-    <w:lsdException w:name="HTML Address" w:semiHidden="1" w:unhideWhenUsed="1"/>
-    <w:lsdException w:name="HTML Cite" w:semiHidden="1" w:unhideWhenUsed="1"/>
-    <w:lsdException w:name="HTML Code" w:semiHidden="1" w:unhideWhenUsed="1"/>
-    <w:lsdException w:name="HTML Definition" w:semiHidden="1" w:unhideWhenUsed="1"/>
-    <w:lsdException w:name="HTML Keyboard" w:semiHidden="1" w:unhideWhenUsed="1"/>
-    <w:lsdException w:name="HTML Preformatted" w:semiHidden="1" w:unhideWhenUsed="1"/>
-    <w:lsdException w:name="HTML Sample" w:semiHidden="1" w:unhideWhenUsed="1"/>
-    <w:lsdException w:name="HTML Typewriter" w:semiHidden="1" w:unhideWhenUsed="1"/>
-    <w:lsdException w:name="HTML Variable" w:semiHidden="1" w:unhideWhenUsed="1"/>
-    <w:lsdException w:name="Normal Table" w:semiHidden="1" w:unhideWhenUsed="1"/>
-    <w:lsdException w:name="annotation subject" w:semiHidden="1" w:unhideWhenUsed="1"/>
-    <w:lsdException w:name="No List" w:semiHidden="1" w:unhideWhenUsed="1"/>
-    <w:lsdException w:name="Outline List 1" w:semiHidden="1" w:unhideWhenUsed="1"/>
-    <w:lsdException w:name="Outline List 2" w:semiHidden="1" w:unhideWhenUsed="1"/>
-    <w:lsdException w:name="Outline List 3" w:semiHidden="1" w:unhideWhenUsed="1"/>
-    <w:lsdException w:name="Table Simple 1" w:semiHidden="1" w:unhideWhenUsed="1"/>
-    <w:lsdException w:name="Table Simple 2" w:semiHidden="1" w:unhideWhenUsed="1"/>
-    <w:lsdException w:name="Table Simple 3" w:semiHidden="1" w:unhideWhenUsed="1"/>
-    <w:lsdException w:name="Table Classic 1" w:semiHidden="1" w:unhideWhenUsed="1"/>
-    <w:lsdException w:name="Table Classic 2" w:semiHidden="1" w:unhideWhenUsed="1"/>
-    <w:lsdException w:name="Table Classic 3" w:semiHidden="1" w:unhideWhenUsed="1"/>
-    <w:lsdException w:name="Table Classic 4" w:semiHidden="1" w:unhideWhenUsed="1"/>
-    <w:lsdException w:name="Table Colorful 1" w:semiHidden="1" w:unhideWhenUsed="1"/>
-    <w:lsdException w:name="Table Colorful 2" w:semiHidden="1" w:unhideWhenUsed="1"/>
-    <w:lsdException w:name="Table Colorful 3" w:semiHidden="1" w:unhideWhenUsed="1"/>
-    <w:lsdException w:name="Table Columns 1" w:semiHidden="1" w:unhideWhenUsed="1"/>
-    <w:lsdException w:name="Table Columns 2" w:semiHidden="1" w:unhideWhenUsed="1"/>
-    <w:lsdException w:name="Table Columns 3" w:semiHidden="1" w:unhideWhenUsed="1"/>
-    <w:lsdException w:name="Table Columns 4" w:semiHidden="1" w:unhideWhenUsed="1"/>
-    <w:lsdException w:name="Table Columns 5" w:semiHidden="1" w:unhideWhenUsed="1"/>
-    <w:lsdException w:name="Table Grid 1" w:semiHidden="1" w:unhideWhenUsed="1"/>
-    <w:lsdException w:name="Table Grid 2" w:semiHidden="1" w:unhideWhenUsed="1"/>
-    <w:lsdException w:name="Table Grid 3" w:semiHidden="1" w:unhideWhenUsed="1"/>
-    <w:lsdException w:name="Table Grid 4" w:semiHidden="1" w:unhideWhenUsed="1"/>
-    <w:lsdException w:name="Table Grid 5" w:semiHidden="1" w:unhideWhenUsed="1"/>
-    <w:lsdException w:name="Table Grid 6" w:semiHidden="1" w:unhideWhenUsed="1"/>
-    <w:lsdException w:name="Table Grid 7" w:semiHidden="1" w:unhideWhenUsed="1"/>
-    <w:lsdException w:name="Table Grid 8" w:semiHidden="1" w:unhideWhenUsed="1"/>
-    <w:lsdException w:name="Table List 1" w:semiHidden="1" w:unhideWhenUsed="1"/>
-    <w:lsdException w:name="Table List 2" w:semiHidden="1" w:unhideWhenUsed="1"/>
-    <w:lsdException w:name="Table List 3" w:semiHidden="1" w:unhideWhenUsed="1"/>
-    <w:lsdException w:name="Table List 4" w:semiHidden="1" w:unhideWhenUsed="1"/>
-    <w:lsdException w:name="Table List 5" w:semiHidden="1" w:unhideWhenUsed="1"/>
-    <w:lsdException w:name="Table List 6" w:semiHidden="1" w:unhideWhenUsed="1"/>
-    <w:lsdException w:name="Table List 7" w:semiHidden="1" w:unhideWhenUsed="1"/>
-    <w:lsdException w:name="Table List 8" w:semiHidden="1" w:unhideWhenUsed="1"/>
-    <w:lsdException w:name="Table 3D effects 1" w:semiHidden="1" w:unhideWhenUsed="1"/>
-    <w:lsdException w:name="Table 3D effects 2" w:semiHidden="1" w:unhideWhenUsed="1"/>
-    <w:lsdException w:name="Table 3D effects 3" w:semiHidden="1" w:unhideWhenUsed="1"/>
-    <w:lsdException w:name="Table Contemporary" w:semiHidden="1" w:unhideWhenUsed="1"/>
-    <w:lsdException w:name="Table Elegant" w:semiHidden="1" w:unhideWhenUsed="1"/>
-    <w:lsdException w:name="Table Professional" w:semiHidden="1" w:unhideWhenUsed="1"/>
-    <w:lsdException w:name="Table Subtle 1" w:semiHidden="1" w:unhideWhenUsed="1"/>
-    <w:lsdException w:name="Table Subtle 2" w:semiHidden="1" w:unhideWhenUsed="1"/>
-    <w:lsdException w:name="Table Web 1" w:semiHidden="1" w:unhideWhenUsed="1"/>
-    <w:lsdException w:name="Table Web 2" w:semiHidden="1" w:unhideWhenUsed="1"/>
-    <w:lsdException w:name="Table Web 3" w:semiHidden="1" w:unhideWhenUsed="1"/>
-    <w:lsdException w:name="Balloon Text" w:semiHidden="1" w:unhideWhenUsed="1"/>
-    <w:lsdException w:name="Table Grid" w:uiPriority="39"/>
-    <w:lsdException w:name="Table Theme" w:semiHidden="1" w:unhideWhenUsed="1"/>
-    <w:lsdException w:name="Placeholder Text" w:semiHidden="1"/>
-    <w:lsdException w:name="No Spacing" w:uiPriority="1" w:qFormat="1"/>
-    <w:lsdException w:name="Light Shading" w:uiPriority="60"/>
-    <w:lsdException w:name="Light List" w:uiPriority="61"/>
-    <w:lsdException w:name="Light Grid" w:uiPriority="62"/>
-    <w:lsdException w:name="Medium Shading 1" w:uiPriority="63"/>
-    <w:lsdException w:name="Medium Shading 2" w:uiPriority="64"/>
-    <w:lsdException w:name="Medium List 1" w:uiPriority="65"/>
-    <w:lsdException w:name="Medium List 2" w:uiPriority="66"/>
-    <w:lsdException w:name="Medium Grid 1" w:uiPriority="67"/>
-    <w:lsdException w:name="Medium Grid 2" w:uiPriority="68"/>
-    <w:lsdException w:name="Medium Grid 3" w:uiPriority="69"/>
-    <w:lsdException w:name="Dark List" w:uiPriority="70"/>
-    <w:lsdException w:name="Colorful Shading" w:uiPriority="71"/>
-    <w:lsdException w:name="Colorful List" w:uiPriority="72"/>
-    <w:lsdException w:name="Colorful Grid" w:uiPriority="73"/>
-    <w:lsdException w:name="Light Shading Accent 1" w:uiPriority="60"/>
-    <w:lsdException w:name="Light List Accent 1" w:uiPriority="61"/>
-    <w:lsdException w:name="Light Grid Accent 1" w:uiPriority="62"/>
-    <w:lsdException w:name="Medium Shading 1 Accent 1" w:uiPriority="63"/>
-    <w:lsdException w:name="Medium Shading 2 Accent 1" w:uiPriority="64"/>
-    <w:lsdException w:name="Medium List 1 Accent 1" w:uiPriority="65"/>
-    <w:lsdException w:name="Revision" w:semiHidden="1"/>
-    <w:lsdException w:name="List Paragraph" w:uiPriority="34" w:qFormat="1"/>
-    <w:lsdException w:name="Quote" w:uiPriority="29" w:qFormat="1"/>
-    <w:lsdException w:name="Intense Quote" w:uiPriority="30" w:qFormat="1"/>
-    <w:lsdException w:name="Medium List 2 Accent 1" w:uiPriority="66"/>
-    <w:lsdException w:name="Medium Grid 1 Accent 1" w:uiPriority="67"/>
-    <w:lsdException w:name="Medium Grid 2 Accent 1" w:uiPriority="68"/>
-    <w:lsdException w:name="Medium Grid 3 Accent 1" w:uiPriority="69"/>
-    <w:lsdException w:name="Dark List Accent 1" w:uiPriority="70"/>
-    <w:lsdException w:name="Colorful Shading Accent 1" w:uiPriority="71"/>
-    <w:lsdException w:name="Colorful List Accent 1" w:uiPriority="72"/>
-    <w:lsdException w:name="Colorful Grid Accent 1" w:uiPriority="73"/>
-    <w:lsdException w:name="Light Shading Accent 2" w:uiPriority="60"/>
-    <w:lsdException w:name="Light List Accent 2" w:uiPriority="61"/>
-    <w:lsdException w:name="Light Grid Accent 2" w:uiPriority="62"/>
-    <w:lsdException w:name="Medium Shading 1 Accent 2" w:uiPriority="63"/>
-    <w:lsdException w:name="Medium Shading 2 Accent 2" w:uiPriority="64"/>
-    <w:lsdException w:name="Medium List 1 Accent 2" w:uiPriority="65"/>
-    <w:lsdException w:name="Medium List 2 Accent 2" w:uiPriority="66"/>
-    <w:lsdException w:name="Medium Grid 1 Accent 2" w:uiPriority="67"/>
-    <w:lsdException w:name="Medium Grid 2 Accent 2" w:uiPriority="68"/>
-    <w:lsdException w:name="Medium Grid 3 Accent 2" w:uiPriority="69"/>
-    <w:lsdException w:name="Dark List Accent 2" w:uiPriority="70"/>
-    <w:lsdException w:name="Colorful Shading Accent 2" w:uiPriority="71"/>
-    <w:lsdException w:name="Colorful List Accent 2" w:uiPriority="72"/>
-    <w:lsdException w:name="Colorful Grid Accent 2" w:uiPriority="73"/>
-    <w:lsdException w:name="Light Shading Accent 3" w:uiPriority="60"/>
-    <w:lsdException w:name="Light List Accent 3" w:uiPriority="61"/>
-    <w:lsdException w:name="Light Grid Accent 3" w:uiPriority="62"/>
-    <w:lsdException w:name="Medium Shading 1 Accent 3" w:uiPriority="63"/>
-    <w:lsdException w:name="Medium Shading 2 Accent 3" w:uiPriority="64"/>
-    <w:lsdException w:name="Medium List 1 Accent 3" w:uiPriority="65"/>
-    <w:lsdException w:name="Medium List 2 Accent 3" w:uiPriority="66"/>
-    <w:lsdException w:name="Medium Grid 1 Accent 3" w:uiPriority="67"/>
-    <w:lsdException w:name="Medium Grid 2 Accent 3" w:uiPriority="68"/>
-    <w:lsdException w:name="Medium Grid 3 Accent 3" w:uiPriority="69"/>
-    <w:lsdException w:name="Dark List Accent 3" w:uiPriority="70"/>
-    <w:lsdException w:name="Colorful Shading Accent 3" w:uiPriority="71"/>
-    <w:lsdException w:name="Colorful List Accent 3" w:uiPriority="72"/>
-    <w:lsdException w:name="Colorful Grid Accent 3" w:uiPriority="73"/>
-    <w:lsdException w:name="Light Shading Accent 4" w:uiPriority="60"/>
-    <w:lsdException w:name="Light List Accent 4" w:uiPriority="61"/>
-    <w:lsdException w:name="Light Grid Accent 4" w:uiPriority="62"/>
-    <w:lsdException w:name="Medium Shading 1 Accent 4" w:uiPriority="63"/>
-    <w:lsdException w:name="Medium Shading 2 Accent 4" w:uiPriority="64"/>
-    <w:lsdException w:name="Medium List 1 Accent 4" w:uiPriority="65"/>
-    <w:lsdException w:name="Medium List 2 Accent 4" w:uiPriority="66"/>
-    <w:lsdException w:name="Medium Grid 1 Accent 4" w:uiPriority="67"/>
-    <w:lsdException w:name="Medium Grid 2 Accent 4" w:uiPriority="68"/>
-    <w:lsdException w:name="Medium Grid 3 Accent 4" w:uiPriority="69"/>
-    <w:lsdException w:name="Dark List Accent 4" w:uiPriority="70"/>
-    <w:lsdException w:name="Colorful Shading Accent 4" w:uiPriority="71"/>
-    <w:lsdException w:name="Colorful List Accent 4" w:uiPriority="72"/>
-    <w:lsdException w:name="Colorful Grid Accent 4" w:uiPriority="73"/>
-    <w:lsdException w:name="Light Shading Accent 5" w:uiPriority="60"/>
-    <w:lsdException w:name="Light List Accent 5" w:uiPriority="61"/>
-    <w:lsdException w:name="Light Grid Accent 5" w:uiPriority="62"/>
-    <w:lsdException w:name="Medium Shading 1 Accent 5" w:uiPriority="63"/>
-    <w:lsdException w:name="Medium Shading 2 Accent 5" w:uiPriority="64"/>
-    <w:lsdException w:name="Medium List 1 Accent 5" w:uiPriority="65"/>
-    <w:lsdException w:name="Medium List 2 Accent 5" w:uiPriority="66"/>
-    <w:lsdException w:name="Medium Grid 1 Accent 5" w:uiPriority="67"/>
-    <w:lsdException w:name="Medium Grid 2 Accent 5" w:uiPriority="68"/>
-    <w:lsdException w:name="Medium Grid 3 Accent 5" w:uiPriority="69"/>
-    <w:lsdException w:name="Dark List Accent 5" w:uiPriority="70"/>
-    <w:lsdException w:name="Colorful Shading Accent 5" w:uiPriority="71"/>
-    <w:lsdException w:name="Colorful List Accent 5" w:uiPriority="72"/>
-    <w:lsdException w:name="Colorful Grid Accent 5" w:uiPriority="73"/>
-    <w:lsdException w:name="Light Shading Accent 6" w:uiPriority="60"/>
-    <w:lsdException w:name="Light List Accent 6" w:uiPriority="61"/>
-    <w:lsdException w:name="Light Grid Accent 6" w:uiPriority="62"/>
-    <w:lsdException w:name="Medium Shading 1 Accent 6" w:uiPriority="63"/>
-    <w:lsdException w:name="Medium Shading 2 Accent 6" w:uiPriority="64"/>
-    <w:lsdException w:name="Medium List 1 Accent 6" w:uiPriority="65"/>
-    <w:lsdException w:name="Medium List 2 Accent 6" w:uiPriority="66"/>
-    <w:lsdException w:name="Medium Grid 1 Accent 6" w:uiPriority="67"/>
-    <w:lsdException w:name="Medium Grid 2 Accent 6" w:uiPriority="68"/>
-    <w:lsdException w:name="Medium Grid 3 Accent 6" w:uiPriority="69"/>
-    <w:lsdException w:name="Dark List Accent 6" w:uiPriority="70"/>
-    <w:lsdException w:name="Colorful Shading Accent 6" w:uiPriority="71"/>
-    <w:lsdException w:name="Colorful List Accent 6" w:uiPriority="72"/>
-    <w:lsdException w:name="Colorful Grid Accent 6" w:uiPriority="73"/>
-    <w:lsdException w:name="Subtle Emphasis" w:uiPriority="19" w:qFormat="1"/>
-    <w:lsdException w:name="Intense Emphasis" w:uiPriority="21" w:qFormat="1"/>
-    <w:lsdException w:name="Subtle Reference" w:uiPriority="31" w:qFormat="1"/>
-    <w:lsdException w:name="Intense Reference" w:uiPriority="32" w:qFormat="1"/>
-    <w:lsdException w:name="Book Title" w:uiPriority="33" w:qFormat="1"/>
-    <w:lsdException w:name="Bibliography" w:semiHidden="1" w:uiPriority="37" w:unhideWhenUsed="1"/>
-    <w:lsdException w:name="TOC Heading" w:semiHidden="1" w:uiPriority="39" w:unhideWhenUsed="1" w:qFormat="1"/>
-    <w:lsdException w:name="Plain Table 1" w:uiPriority="41"/>
-    <w:lsdException w:name="Plain Table 2" w:uiPriority="42"/>
-    <w:lsdException w:name="Plain Table 3" w:uiPriority="43"/>
-    <w:lsdException w:name="Plain Table 4" w:uiPriority="44"/>
-    <w:lsdException w:name="Plain Table 5" w:uiPriority="45"/>
-    <w:lsdException w:name="Grid Table Light" w:uiPriority="40"/>
-    <w:lsdException w:name="Grid Table 1 Light" w:uiPriority="46"/>
-    <w:lsdException w:name="Grid Table 2" w:uiPriority="47"/>
-    <w:lsdException w:name="Grid Table 3" w:uiPriority="48"/>
-    <w:lsdException w:name="Grid Table 4" w:uiPriority="49"/>
-    <w:lsdException w:name="Grid Table 5 Dark" w:uiPriority="50"/>
-    <w:lsdException w:name="Grid Table 6 Colorful" w:uiPriority="51"/>
-    <w:lsdException w:name="Grid Table 7 Colorful" w:uiPriority="52"/>
-    <w:lsdException w:name="Grid Table 1 Light Accent 1" w:uiPriority="46"/>
-    <w:lsdException w:name="Grid Table 2 Accent 1" w:uiPriority="47"/>
-    <w:lsdException w:name="Grid Table 3 Accent 1" w:uiPriority="48"/>
-    <w:lsdException w:name="Grid Table 4 Accent 1" w:uiPriority="49"/>
-    <w:lsdException w:name="Grid Table 5 Dark Accent 1" w:uiPriority="50"/>
-    <w:lsdException w:name="Grid Table 6 Colorful Accent 1" w:uiPriority="51"/>
-    <w:lsdException w:name="Grid Table 7 Colorful Accent 1" w:uiPriority="52"/>
-    <w:lsdException w:name="Grid Table 1 Light Accent 2" w:uiPriority="46"/>
-    <w:lsdException w:name="Grid Table 2 Accent 2" w:uiPriority="47"/>
-    <w:lsdException w:name="Grid Table 3 Accent 2" w:uiPriority="48"/>
-    <w:lsdException w:name="Grid Table 4 Accent 2" w:uiPriority="49"/>
-    <w:lsdException w:name="Grid Table 5 Dark Accent 2" w:uiPriority="50"/>
-    <w:lsdException w:name="Grid Table 6 Colorful Accent 2" w:uiPriority="51"/>
-    <w:lsdException w:name="Grid Table 7 Colorful Accent 2" w:uiPriority="52"/>
-    <w:lsdException w:name="Grid Table 1 Light Accent 3" w:uiPriority="46"/>
-    <w:lsdException w:name="Grid Table 2 Accent 3" w:uiPriority="47"/>
-    <w:lsdException w:name="Grid Table 3 Accent 3" w:uiPriority="48"/>
-    <w:lsdException w:name="Grid Table 4 Accent 3" w:uiPriority="49"/>
-    <w:lsdException w:name="Grid Table 5 Dark Accent 3" w:uiPriority="50"/>
-    <w:lsdException w:name="Grid Table 6 Colorful Accent 3" w:uiPriority="51"/>
-    <w:lsdException w:name="Grid Table 7 Colorful Accent 3" w:uiPriority="52"/>
-    <w:lsdException w:name="Grid Table 1 Light Accent 4" w:uiPriority="46"/>
-    <w:lsdException w:name="Grid Table 2 Accent 4" w:uiPriority="47"/>
-    <w:lsdException w:name="Grid Table 3 Accent 4" w:uiPriority="48"/>
-    <w:lsdException w:name="Grid Table 4 Accent 4" w:uiPriority="49"/>
-    <w:lsdException w:name="Grid Table 5 Dark Accent 4" w:uiPriority="50"/>
-    <w:lsdException w:name="Grid Table 6 Colorful Accent 4" w:uiPriority="51"/>
-    <w:lsdException w:name="Grid Table 7 Colorful Accent 4" w:uiPriority="52"/>
-    <w:lsdException w:name="Grid Table 1 Light Accent 5" w:uiPriority="46"/>
-    <w:lsdException w:name="Grid Table 2 Accent 5" w:uiPriority="47"/>
-    <w:lsdException w:name="Grid Table 3 Accent 5" w:uiPriority="48"/>
-    <w:lsdException w:name="Grid Table 4 Accent 5" w:uiPriority="49"/>
-    <w:lsdException w:name="Grid Table 5 Dark Accent 5" w:uiPriority="50"/>
-    <w:lsdException w:name="Grid Table 6 Colorful Accent 5" w:uiPriority="51"/>
-    <w:lsdException w:name="Grid Table 7 Colorful Accent 5" w:uiPriority="52"/>
-    <w:lsdException w:name="Grid Table 1 Light Accent 6" w:uiPriority="46"/>
-    <w:lsdException w:name="Grid Table 2 Accent 6" w:uiPriority="47"/>
-    <w:lsdException w:name="Grid Table 3 Accent 6" w:uiPriority="48"/>
-    <w:lsdException w:name="Grid Table 4 Accent 6" w:uiPriority="49"/>
-    <w:lsdException w:name="Grid Table 5 Dark Accent 6" w:uiPriority="50"/>
-    <w:lsdException w:name="Grid Table 6 Colorful Accent 6" w:uiPriority="51"/>
-    <w:lsdException w:name="Grid Table 7 Colorful Accent 6" w:uiPriority="52"/>
-    <w:lsdException w:name="List Table 1 Light" w:uiPriority="46"/>
-    <w:lsdException w:name="List Table 2" w:uiPriority="47"/>
-    <w:lsdException w:name="List Table 3" w:uiPriority="48"/>
-    <w:lsdException w:name="List Table 4" w:uiPriority="49"/>
-    <w:lsdException w:name="List Table 5 Dark" w:uiPriority="50"/>
-    <w:lsdException w:name="List Table 6 Colorful" w:uiPriority="51"/>
-    <w:lsdException w:name="List Table 7 Colorful" w:uiPriority="52"/>
-    <w:lsdException w:name="List Table 1 Light Accent 1" w:uiPriority="46"/>
-    <w:lsdException w:name="List Table 2 Accent 1" w:uiPriority="47"/>
-    <w:lsdException w:name="List Table 3 Accent 1" w:uiPriority="48"/>
-    <w:lsdException w:name="List Table 4 Accent 1" w:uiPriority="49"/>
-    <w:lsdException w:name="List Table 5 Dark Accent 1" w:uiPriority="50"/>
-    <w:lsdException w:name="List Table 6 Colorful Accent 1" w:uiPriority="51"/>
-    <w:lsdException w:name="List Table 7 Colorful Accent 1" w:uiPriority="52"/>
-    <w:lsdException w:name="List Table 1 Light Accent 2" w:uiPriority="46"/>
-    <w:lsdException w:name="List Table 2 Accent 2" w:uiPriority="47"/>
-    <w:lsdException w:name="List Table 3 Accent 2" w:uiPriority="48"/>
-    <w:lsdException w:name="List Table 4 Accent 2" w:uiPriority="49"/>
-    <w:lsdException w:name="List Table 5 Dark Accent 2" w:uiPriority="50"/>
-    <w:lsdException w:name="List Table 6 Colorful Accent 2" w:uiPriority="51"/>
-    <w:lsdException w:name="List Table 7 Colorful Accent 2" w:uiPriority="52"/>
-    <w:lsdException w:name="List Table 1 Light Accent 3" w:uiPriority="46"/>
-    <w:lsdException w:name="List Table 2 Accent 3" w:uiPriority="47"/>
-    <w:lsdException w:name="List Table 3 Accent 3" w:uiPriority="48"/>
-    <w:lsdException w:name="List Table 4 Accent 3" w:uiPriority="49"/>
-    <w:lsdException w:name="List Table 5 Dark Accent 3" w:uiPriority="50"/>
-    <w:lsdException w:name="List Table 6 Colorful Accent 3" w:uiPriority="51"/>
-    <w:lsdException w:name="List Table 7 Colorful Accent 3" w:uiPriority="52"/>
-    <w:lsdException w:name="List Table 1 Light Accent 4" w:uiPriority="46"/>
-    <w:lsdException w:name="List Table 2 Accent 4" w:uiPriority="47"/>
-    <w:lsdException w:name="List Table 3 Accent 4" w:uiPriority="48"/>
-    <w:lsdException w:name="List Table 4 Accent 4" w:uiPriority="49"/>
-    <w:lsdException w:name="List Table 5 Dark Accent 4" w:uiPriority="50"/>
-    <w:lsdException w:name="List Table 6 Colorful Accent 4" w:uiPriority="51"/>
-    <w:lsdException w:name="List Table 7 Colorful Accent 4" w:uiPriority="52"/>
-    <w:lsdException w:name="List Table 1 Light Accent 5" w:uiPriority="46"/>
-    <w:lsdException w:name="List Table 2 Accent 5" w:uiPriority="47"/>
-    <w:lsdException w:name="List Table 3 Accent 5" w:uiPriority="48"/>
-    <w:lsdException w:name="List Table 4 Accent 5" w:uiPriority="49"/>
-    <w:lsdException w:name="List Table 5 Dark Accent 5" w:uiPriority="50"/>
-    <w:lsdException w:name="List Table 6 Colorful Accent 5" w:uiPriority="51"/>
-    <w:lsdException w:name="List Table 7 Colorful Accent 5" w:uiPriority="52"/>
-    <w:lsdException w:name="List Table 1 Light Accent 6" w:uiPriority="46"/>
-    <w:lsdException w:name="List Table 2 Accent 6" w:uiPriority="47"/>
-    <w:lsdException w:name="List Table 3 Accent 6" w:uiPriority="48"/>
-    <w:lsdException w:name="List Table 4 Accent 6" w:uiPriority="49"/>
-    <w:lsdException w:name="List Table 5 Dark Accent 6" w:uiPriority="50"/>
-    <w:lsdException w:name="List Table 6 Colorful Accent 6" w:uiPriority="51"/>
-    <w:lsdException w:name="List Table 7 Colorful Accent 6" w:uiPriority="52"/>
+  <w:latentStyles w:defLockedState="0" w:defUIPriority="99" w:defSemiHidden="1" w:defUnhideWhenUsed="1" w:defQFormat="0" w:count="267">
+    <w:lsdException w:name="Normal" w:semiHidden="0" w:uiPriority="0" w:unhideWhenUsed="0" w:qFormat="1"/>
+    <w:lsdException w:name="heading 1" w:semiHidden="0" w:uiPriority="9" w:unhideWhenUsed="0" w:qFormat="1"/>
+    <w:lsdException w:name="heading 2" w:uiPriority="9" w:qFormat="1"/>
+    <w:lsdException w:name="heading 3" w:uiPriority="9" w:qFormat="1"/>
+    <w:lsdException w:name="heading 4" w:uiPriority="9" w:qFormat="1"/>
+    <w:lsdException w:name="heading 5" w:uiPriority="9" w:qFormat="1"/>
+    <w:lsdException w:name="heading 6" w:uiPriority="9" w:qFormat="1"/>
+    <w:lsdException w:name="heading 7" w:uiPriority="9" w:qFormat="1"/>
+    <w:lsdException w:name="heading 8" w:uiPriority="9" w:qFormat="1"/>
+    <w:lsdException w:name="heading 9" w:uiPriority="9" w:qFormat="1"/>
+    <w:lsdException w:name="toc 1" w:uiPriority="39"/>
+    <w:lsdException w:name="toc 2" w:uiPriority="39"/>
+    <w:lsdException w:name="toc 3" w:uiPriority="39"/>
+    <w:lsdException w:name="toc 4" w:uiPriority="39"/>
+    <w:lsdException w:name="toc 5" w:uiPriority="39"/>
+    <w:lsdException w:name="toc 6" w:uiPriority="39"/>
+    <w:lsdException w:name="toc 7" w:uiPriority="39"/>
+    <w:lsdException w:name="toc 8" w:uiPriority="39"/>
+    <w:lsdException w:name="toc 9" w:uiPriority="39"/>
+    <w:lsdException w:name="caption" w:uiPriority="35" w:qFormat="1"/>
+    <w:lsdException w:name="Title" w:semiHidden="0" w:uiPriority="10" w:unhideWhenUsed="0" w:qFormat="1"/>
+    <w:lsdException w:name="Default Paragraph Font" w:uiPriority="1"/>
+    <w:lsdException w:name="Subtitle" w:semiHidden="0" w:uiPriority="11" w:unhideWhenUsed="0" w:qFormat="1"/>
+    <w:lsdException w:name="Strong" w:semiHidden="0" w:uiPriority="22" w:unhideWhenUsed="0" w:qFormat="1"/>
+    <w:lsdException w:name="Emphasis" w:semiHidden="0" w:uiPriority="20" w:unhideWhenUsed="0" w:qFormat="1"/>
+    <w:lsdException w:name="Table Grid" w:semiHidden="0" w:uiPriority="39" w:unhideWhenUsed="0"/>
+    <w:lsdException w:name="Placeholder Text" w:unhideWhenUsed="0"/>
+    <w:lsdException w:name="No Spacing" w:semiHidden="0" w:uiPriority="1" w:unhideWhenUsed="0" w:qFormat="1"/>
+    <w:lsdException w:name="Light Shading" w:semiHidden="0" w:uiPriority="60" w:unhideWhenUsed="0"/>
+    <w:lsdException w:name="Light List" w:semiHidden="0" w:uiPriority="61" w:unhideWhenUsed="0"/>
+    <w:lsdException w:name="Light Grid" w:semiHidden="0" w:uiPriority="62" w:unhideWhenUsed="0"/>
+    <w:lsdException w:name="Medium Shading 1" w:semiHidden="0" w:uiPriority="63" w:unhideWhenUsed="0"/>
+    <w:lsdException w:name="Medium Shading 2" w:semiHidden="0" w:uiPriority="64" w:unhideWhenUsed="0"/>
+    <w:lsdException w:name="Medium List 1" w:semiHidden="0" w:uiPriority="65" w:unhideWhenUsed="0"/>
+    <w:lsdException w:name="Medium List 2" w:semiHidden="0" w:uiPriority="66" w:unhideWhenUsed="0"/>
+    <w:lsdException w:name="Medium Grid 1" w:semiHidden="0" w:uiPriority="67" w:unhideWhenUsed="0"/>
+    <w:lsdException w:name="Medium Grid 2" w:semiHidden="0" w:uiPriority="68" w:unhideWhenUsed="0"/>
+    <w:lsdException w:name="Medium Grid 3" w:semiHidden="0" w:uiPriority="69" w:unhideWhenUsed="0"/>
+    <w:lsdException w:name="Dark List" w:semiHidden="0" w:uiPriority="70" w:unhideWhenUsed="0"/>
+    <w:lsdException w:name="Colorful Shading" w:semiHidden="0" w:uiPriority="71" w:unhideWhenUsed="0"/>
+    <w:lsdException w:name="Colorful List" w:semiHidden="0" w:uiPriority="72" w:unhideWhenUsed="0"/>
+    <w:lsdException w:name="Colorful Grid" w:semiHidden="0" w:uiPriority="73" w:unhideWhenUsed="0"/>
+    <w:lsdException w:name="Light Shading Accent 1" w:semiHidden="0" w:uiPriority="60" w:unhideWhenUsed="0"/>
+    <w:lsdException w:name="Light List Accent 1" w:semiHidden="0" w:uiPriority="61" w:unhideWhenUsed="0"/>
+    <w:lsdException w:name="Light Grid Accent 1" w:semiHidden="0" w:uiPriority="62" w:unhideWhenUsed="0"/>
+    <w:lsdException w:name="Medium Shading 1 Accent 1" w:semiHidden="0" w:uiPriority="63" w:unhideWhenUsed="0"/>
+    <w:lsdException w:name="Medium Shading 2 Accent 1" w:semiHidden="0" w:uiPriority="64" w:unhideWhenUsed="0"/>
+    <w:lsdException w:name="Medium List 1 Accent 1" w:semiHidden="0" w:uiPriority="65" w:unhideWhenUsed="0"/>
+    <w:lsdException w:name="Revision" w:unhideWhenUsed="0"/>
+    <w:lsdException w:name="List Paragraph" w:semiHidden="0" w:uiPriority="34" w:unhideWhenUsed="0" w:qFormat="1"/>
+    <w:lsdException w:name="Quote" w:semiHidden="0" w:uiPriority="29" w:unhideWhenUsed="0" w:qFormat="1"/>
+    <w:lsdException w:name="Intense Quote" w:semiHidden="0" w:uiPriority="30" w:unhideWhenUsed="0" w:qFormat="1"/>
+    <w:lsdException w:name="Medium List 2 Accent 1" w:semiHidden="0" w:uiPriority="66" w:unhideWhenUsed="0"/>
+    <w:lsdException w:name="Medium Grid 1 Accent 1" w:semiHidden="0" w:uiPriority="67" w:unhideWhenUsed="0"/>
+    <w:lsdException w:name="Medium Grid 2 Accent 1" w:semiHidden="0" w:uiPriority="68" w:unhideWhenUsed="0"/>
+    <w:lsdException w:name="Medium Grid 3 Accent 1" w:semiHidden="0" w:uiPriority="69" w:unhideWhenUsed="0"/>
+    <w:lsdException w:name="Dark List Accent 1" w:semiHidden="0" w:uiPriority="70" w:unhideWhenUsed="0"/>
+    <w:lsdException w:name="Colorful Shading Accent 1" w:semiHidden="0" w:uiPriority="71" w:unhideWhenUsed="0"/>
+    <w:lsdException w:name="Colorful List Accent 1" w:semiHidden="0" w:uiPriority="72" w:unhideWhenUsed="0"/>
+    <w:lsdException w:name="Colorful Grid Accent 1" w:semiHidden="0" w:uiPriority="73" w:unhideWhenUsed="0"/>
+    <w:lsdException w:name="Light Shading Accent 2" w:semiHidden="0" w:uiPriority="60" w:unhideWhenUsed="0"/>
+    <w:lsdException w:name="Light List Accent 2" w:semiHidden="0" w:uiPriority="61" w:unhideWhenUsed="0"/>
+    <w:lsdException w:name="Light Grid Accent 2" w:semiHidden="0" w:uiPriority="62" w:unhideWhenUsed="0"/>
+    <w:lsdException w:name="Medium Shading 1 Accent 2" w:semiHidden="0" w:uiPriority="63" w:unhideWhenUsed="0"/>
+    <w:lsdException w:name="Medium Shading 2 Accent 2" w:semiHidden="0" w:uiPriority="64" w:unhideWhenUsed="0"/>
+    <w:lsdException w:name="Medium List 1 Accent 2" w:semiHidden="0" w:uiPriority="65" w:unhideWhenUsed="0"/>
+    <w:lsdException w:name="Medium List 2 Accent 2" w:semiHidden="0" w:uiPriority="66" w:unhideWhenUsed="0"/>
+    <w:lsdException w:name="Medium Grid 1 Accent 2" w:semiHidden="0" w:uiPriority="67" w:unhideWhenUsed="0"/>
+    <w:lsdException w:name="Medium Grid 2 Accent 2" w:semiHidden="0" w:uiPriority="68" w:unhideWhenUsed="0"/>
+    <w:lsdException w:name="Medium Grid 3 Accent 2" w:semiHidden="0" w:uiPriority="69" w:unhideWhenUsed="0"/>
+    <w:lsdException w:name="Dark List Accent 2" w:semiHidden="0" w:uiPriority="70" w:unhideWhenUsed="0"/>
+    <w:lsdException w:name="Colorful Shading Accent 2" w:semiHidden="0" w:uiPriority="71" w:unhideWhenUsed="0"/>
+    <w:lsdException w:name="Colorful List Accent 2" w:semiHidden="0" w:uiPriority="72" w:unhideWhenUsed="0"/>
+    <w:lsdException w:name="Colorful Grid Accent 2" w:semiHidden="0" w:uiPriority="73" w:unhideWhenUsed="0"/>
+    <w:lsdException w:name="Light Shading Accent 3" w:semiHidden="0" w:uiPriority="60" w:unhideWhenUsed="0"/>
+    <w:lsdException w:name="Light List Accent 3" w:semiHidden="0" w:uiPriority="61" w:unhideWhenUsed="0"/>
+    <w:lsdException w:name="Light Grid Accent 3" w:semiHidden="0" w:uiPriority="62" w:unhideWhenUsed="0"/>
+    <w:lsdException w:name="Medium Shading 1 Accent 3" w:semiHidden="0" w:uiPriority="63" w:unhideWhenUsed="0"/>
+    <w:lsdException w:name="Medium Shading 2 Accent 3" w:semiHidden="0" w:uiPriority="64" w:unhideWhenUsed="0"/>
+    <w:lsdException w:name="Medium List 1 Accent 3" w:semiHidden="0" w:uiPriority="65" w:unhideWhenUsed="0"/>
+    <w:lsdException w:name="Medium List 2 Accent 3" w:semiHidden="0" w:uiPriority="66" w:unhideWhenUsed="0"/>
+    <w:lsdException w:name="Medium Grid 1 Accent 3" w:semiHidden="0" w:uiPriority="67" w:unhideWhenUsed="0"/>
+    <w:lsdException w:name="Medium Grid 2 Accent 3" w:semiHidden="0" w:uiPriority="68" w:unhideWhenUsed="0"/>
+    <w:lsdException w:name="Medium Grid 3 Accent 3" w:semiHidden="0" w:uiPriority="69" w:unhideWhenUsed="0"/>
+    <w:lsdException w:name="Dark List Accent 3" w:semiHidden="0" w:uiPriority="70" w:unhideWhenUsed="0"/>
+    <w:lsdException w:name="Colorful Shading Accent 3" w:semiHidden="0" w:uiPriority="71" w:unhideWhenUsed="0"/>
+    <w:lsdException w:name="Colorful List Accent 3" w:semiHidden="0" w:uiPriority="72" w:unhideWhenUsed="0"/>
+    <w:lsdException w:name="Colorful Grid Accent 3" w:semiHidden="0" w:uiPriority="73" w:unhideWhenUsed="0"/>
+    <w:lsdException w:name="Light Shading Accent 4" w:semiHidden="0" w:uiPriority="60" w:unhideWhenUsed="0"/>
+    <w:lsdException w:name="Light List Accent 4" w:semiHidden="0" w:uiPriority="61" w:unhideWhenUsed="0"/>
+    <w:lsdException w:name="Light Grid Accent 4" w:semiHidden="0" w:uiPriority="62" w:unhideWhenUsed="0"/>
+    <w:lsdException w:name="Medium Shading 1 Accent 4" w:semiHidden="0" w:uiPriority="63" w:unhideWhenUsed="0"/>
+    <w:lsdException w:name="Medium Shading 2 Accent 4" w:semiHidden="0" w:uiPriority="64" w:unhideWhenUsed="0"/>
+    <w:lsdException w:name="Medium List 1 Accent 4" w:semiHidden="0" w:uiPriority="65" w:unhideWhenUsed="0"/>
+    <w:lsdException w:name="Medium List 2 Accent 4" w:semiHidden="0" w:uiPriority="66" w:unhideWhenUsed="0"/>
+    <w:lsdException w:name="Medium Grid 1 Accent 4" w:semiHidden="0" w:uiPriority="67" w:unhideWhenUsed="0"/>
+    <w:lsdException w:name="Medium Grid 2 Accent 4" w:semiHidden="0" w:uiPriority="68" w:unhideWhenUsed="0"/>
+    <w:lsdException w:name="Medium Grid 3 Accent 4" w:semiHidden="0" w:uiPriority="69" w:unhideWhenUsed="0"/>
+    <w:lsdException w:name="Dark List Accent 4" w:semiHidden="0" w:uiPriority="70" w:unhideWhenUsed="0"/>
+    <w:lsdException w:name="Colorful Shading Accent 4" w:semiHidden="0" w:uiPriority="71" w:unhideWhenUsed="0"/>
+    <w:lsdException w:name="Colorful List Accent 4" w:semiHidden="0" w:uiPriority="72" w:unhideWhenUsed="0"/>
+    <w:lsdException w:name="Colorful Grid Accent 4" w:semiHidden="0" w:uiPriority="73" w:unhideWhenUsed="0"/>
+    <w:lsdException w:name="Light Shading Accent 5" w:semiHidden="0" w:uiPriority="60" w:unhideWhenUsed="0"/>
+    <w:lsdException w:name="Light List Accent 5" w:semiHidden="0" w:uiPriority="61" w:unhideWhenUsed="0"/>
+    <w:lsdException w:name="Light Grid Accent 5" w:semiHidden="0" w:uiPriority="62" w:unhideWhenUsed="0"/>
+    <w:lsdException w:name="Medium Shading 1 Accent 5" w:semiHidden="0" w:uiPriority="63" w:unhideWhenUsed="0"/>
+    <w:lsdException w:name="Medium Shading 2 Accent 5" w:semiHidden="0" w:uiPriority="64" w:unhideWhenUsed="0"/>
+    <w:lsdException w:name="Medium List 1 Accent 5" w:semiHidden="0" w:uiPriority="65" w:unhideWhenUsed="0"/>
+    <w:lsdException w:name="Medium List 2 Accent 5" w:semiHidden="0" w:uiPriority="66" w:unhideWhenUsed="0"/>
+    <w:lsdException w:name="Medium Grid 1 Accent 5" w:semiHidden="0" w:uiPriority="67" w:unhideWhenUsed="0"/>
+    <w:lsdException w:name="Medium Grid 2 Accent 5" w:semiHidden="0" w:uiPriority="68" w:unhideWhenUsed="0"/>
+    <w:lsdException w:name="Medium Grid 3 Accent 5" w:semiHidden="0" w:uiPriority="69" w:unhideWhenUsed="0"/>
+    <w:lsdException w:name="Dark List Accent 5" w:semiHidden="0" w:uiPriority="70" w:unhideWhenUsed="0"/>
+    <w:lsdException w:name="Colorful Shading Accent 5" w:semiHidden="0" w:uiPriority="71" w:unhideWhenUsed="0"/>
+    <w:lsdException w:name="Colorful List Accent 5" w:semiHidden="0" w:uiPriority="72" w:unhideWhenUsed="0"/>
+    <w:lsdException w:name="Colorful Grid Accent 5" w:semiHidden="0" w:uiPriority="73" w:unhideWhenUsed="0"/>
+    <w:lsdException w:name="Light Shading Accent 6" w:semiHidden="0" w:uiPriority="60" w:unhideWhenUsed="0"/>
+    <w:lsdException w:name="Light List Accent 6" w:semiHidden="0" w:uiPriority="61" w:unhideWhenUsed="0"/>
+    <w:lsdException w:name="Light Grid Accent 6" w:semiHidden="0" w:uiPriority="62" w:unhideWhenUsed="0"/>
+    <w:lsdException w:name="Medium Shading 1 Accent 6" w:semiHidden="0" w:uiPriority="63" w:unhideWhenUsed="0"/>
+    <w:lsdException w:name="Medium Shading 2 Accent 6" w:semiHidden="0" w:uiPriority="64" w:unhideWhenUsed="0"/>
+    <w:lsdException w:name="Medium List 1 Accent 6" w:semiHidden="0" w:uiPriority="65" w:unhideWhenUsed="0"/>
+    <w:lsdException w:name="Medium List 2 Accent 6" w:semiHidden="0" w:uiPriority="66" w:unhideWhenUsed="0"/>
+    <w:lsdException w:name="Medium Grid 1 Accent 6" w:semiHidden="0" w:uiPriority="67" w:unhideWhenUsed="0"/>
+    <w:lsdException w:name="Medium Grid 2 Accent 6" w:semiHidden="0" w:uiPriority="68" w:unhideWhenUsed="0"/>
+    <w:lsdException w:name="Medium Grid 3 Accent 6" w:semiHidden="0" w:uiPriority="69" w:unhideWhenUsed="0"/>
+    <w:lsdException w:name="Dark List Accent 6" w:semiHidden="0" w:uiPriority="70" w:unhideWhenUsed="0"/>
+    <w:lsdException w:name="Colorful Shading Accent 6" w:semiHidden="0" w:uiPriority="71" w:unhideWhenUsed="0"/>
+    <w:lsdException w:name="Colorful List Accent 6" w:semiHidden="0" w:uiPriority="72" w:unhideWhenUsed="0"/>
+    <w:lsdException w:name="Colorful Grid Accent 6" w:semiHidden="0" w:uiPriority="73" w:unhideWhenUsed="0"/>
+    <w:lsdException w:name="Subtle Emphasis" w:semiHidden="0" w:uiPriority="19" w:unhideWhenUsed="0" w:qFormat="1"/>
+    <w:lsdException w:name="Intense Emphasis" w:semiHidden="0" w:uiPriority="21" w:unhideWhenUsed="0" w:qFormat="1"/>
+    <w:lsdException w:name="Subtle Reference" w:semiHidden="0" w:uiPriority="31" w:unhideWhenUsed="0" w:qFormat="1"/>
+    <w:lsdException w:name="Intense Reference" w:semiHidden="0" w:uiPriority="32" w:unhideWhenUsed="0" w:qFormat="1"/>
+    <w:lsdException w:name="Book Title" w:semiHidden="0" w:uiPriority="33" w:unhideWhenUsed="0" w:qFormat="1"/>
+    <w:lsdException w:name="Bibliography" w:uiPriority="37"/>
+    <w:lsdException w:name="TOC Heading" w:uiPriority="39" w:qFormat="1"/>
+  </w:latentStyles>
+  <w:style w:type="paragraph" w:default="1" w:styleId="Normal">
+    <w:name w:val="Normal"/>
+    <w:rsid w:val="006D0A8F"/>
+    <w:pPr>
+      <w:widowControl w:val="0"/>
+      <w:spacing w:after="0" w:line="240" w:lineRule="auto"/>
+    </w:pPr>
+    <w:rPr>
+      <w:rFonts w:ascii="Times New Roman" w:eastAsia="Times New Roman" w:hAnsi="Times New Roman" w:cs="Times New Roman"/>
+      <w:color w:val="000000"/>
+      <w:sz w:val="20"/>
+      <w:szCs w:val="20"/>
+      <w:lang w:eastAsia="es-PE"/>
+    </w:rPr>
+  </w:style>
+  <w:style w:type="character" w:default="1" w:styleId="Fuentedeprrafopredeter">
+    <w:name w:val="Default Paragraph Font"/>
+    <w:uiPriority w:val="1"/>
+    <w:semiHidden/>
+    <w:unhideWhenUsed/>
+  </w:style>
+  <w:style w:type="table" w:default="1" w:styleId="Tablanormal">
+    <w:name w:val="Normal Table"/>
+    <w:uiPriority w:val="99"/>
+    <w:semiHidden/>
+    <w:unhideWhenUsed/>
+    <w:tblPr>
+      <w:tblInd w:w="0" w:type="dxa"/>
+      <w:tblCellMar>
+        <w:top w:w="0" w:type="dxa"/>
+        <w:left w:w="108" w:type="dxa"/>
+        <w:bottom w:w="0" w:type="dxa"/>
+        <w:right w:w="108" w:type="dxa"/>
+      </w:tblCellMar>
+    </w:tblPr>
+  </w:style>
+  <w:style w:type="numbering" w:default="1" w:styleId="Sinlista">
+    <w:name w:val="No List"/>
+    <w:uiPriority w:val="99"/>
+    <w:semiHidden/>
+    <w:unhideWhenUsed/>
+  </w:style>
+  <w:style w:type="paragraph" w:styleId="Encabezado">
+    <w:name w:val="header"/>
+    <w:basedOn w:val="Normal"/>
+    <w:link w:val="EncabezadoCar"/>
+    <w:uiPriority w:val="99"/>
+    <w:unhideWhenUsed/>
+    <w:rsid w:val="006D0A8F"/>
+    <w:pPr>
+      <w:tabs>
+        <w:tab w:val="center" w:pos="4252"/>
+        <w:tab w:val="right" w:pos="8504"/>
+      </w:tabs>
+    </w:pPr>
+  </w:style>
+  <w:style w:type="character" w:customStyle="1" w:styleId="EncabezadoCar">
+    <w:name w:val="Encabezado Car"/>
+    <w:basedOn w:val="Fuentedeprrafopredeter"/>
+    <w:link w:val="Encabezado"/>
+    <w:uiPriority w:val="99"/>
+    <w:rsid w:val="006D0A8F"/>
+  </w:style>
+  <w:style w:type="paragraph" w:styleId="Piedepgina">
+    <w:name w:val="footer"/>
+    <w:basedOn w:val="Normal"/>
+    <w:link w:val="PiedepginaCar"/>
+    <w:uiPriority w:val="99"/>
+    <w:unhideWhenUsed/>
+    <w:rsid w:val="006D0A8F"/>
+    <w:pPr>
+      <w:tabs>
+        <w:tab w:val="center" w:pos="4252"/>
+        <w:tab w:val="right" w:pos="8504"/>
+      </w:tabs>
+    </w:pPr>
+  </w:style>
+  <w:style w:type="character" w:customStyle="1" w:styleId="PiedepginaCar">
+    <w:name w:val="Pie de página Car"/>
+    <w:basedOn w:val="Fuentedeprrafopredeter"/>
+    <w:link w:val="Piedepgina"/>
+    <w:uiPriority w:val="99"/>
+    <w:rsid w:val="006D0A8F"/>
+  </w:style>
+  <w:style w:type="table" w:styleId="Tablaconcuadrcula">
+    <w:name w:val="Table Grid"/>
+    <w:basedOn w:val="Tablanormal"/>
+    <w:uiPriority w:val="39"/>
+    <w:rsid w:val="006D0A8F"/>
+    <w:pPr>
+      <w:spacing w:after="0" w:line="240" w:lineRule="auto"/>
+    </w:pPr>
+    <w:tblPr>
+      <w:tblInd w:w="0" w:type="dxa"/>
+      <w:tblBorders>
+        <w:top w:val="single" w:sz="4" w:space="0" w:color="auto"/>
+        <w:left w:val="single" w:sz="4" w:space="0" w:color="auto"/>
+        <w:bottom w:val="single" w:sz="4" w:space="0" w:color="auto"/>
+        <w:right w:val="single" w:sz="4" w:space="0" w:color="auto"/>
+        <w:insideH w:val="single" w:sz="4" w:space="0" w:color="auto"/>
+        <w:insideV w:val="single" w:sz="4" w:space="0" w:color="auto"/>
+      </w:tblBorders>
+      <w:tblCellMar>
+        <w:top w:w="0" w:type="dxa"/>
+        <w:left w:w="108" w:type="dxa"/>
+        <w:bottom w:w="0" w:type="dxa"/>
+        <w:right w:w="108" w:type="dxa"/>
+      </w:tblCellMar>
+    </w:tblPr>
+  </w:style>
+  <w:style w:type="paragraph" w:styleId="Prrafodelista">
+    <w:name w:val="List Paragraph"/>
+    <w:basedOn w:val="Normal"/>
+    <w:uiPriority w:val="34"/>
+    <w:qFormat/>
+    <w:rsid w:val="008B7C8C"/>
+    <w:pPr>
+      <w:ind w:left="720"/>
+      <w:contextualSpacing/>
+    </w:pPr>
+  </w:style>
+  <w:style w:type="paragraph" w:styleId="Textodeglobo">
+    <w:name w:val="Balloon Text"/>
+    <w:basedOn w:val="Normal"/>
+    <w:link w:val="TextodegloboCar"/>
+    <w:uiPriority w:val="99"/>
+    <w:semiHidden/>
+    <w:unhideWhenUsed/>
+    <w:rsid w:val="0052181B"/>
+    <w:rPr>
+      <w:rFonts w:ascii="Tahoma" w:hAnsi="Tahoma" w:cs="Tahoma"/>
+      <w:sz w:val="16"/>
+      <w:szCs w:val="16"/>
+    </w:rPr>
+  </w:style>
+  <w:style w:type="character" w:customStyle="1" w:styleId="TextodegloboCar">
+    <w:name w:val="Texto de globo Car"/>
+    <w:basedOn w:val="Fuentedeprrafopredeter"/>
+    <w:link w:val="Textodeglobo"/>
+    <w:uiPriority w:val="99"/>
+    <w:semiHidden/>
+    <w:rsid w:val="0052181B"/>
+    <w:rPr>
+      <w:rFonts w:ascii="Tahoma" w:eastAsia="Times New Roman" w:hAnsi="Tahoma" w:cs="Tahoma"/>
+      <w:color w:val="000000"/>
+      <w:sz w:val="16"/>
+      <w:szCs w:val="16"/>
+      <w:lang w:eastAsia="es-PE"/>
+    </w:rPr>
+  </w:style>
+</w:styles>
+</file>
+
+<file path=word/stylesWithEffects.xml><?xml version="1.0" encoding="utf-8"?>
+<w:styles xmlns:wpc="http://schemas.microsoft.com/office/word/2010/wordprocessingCanvas" xmlns:mc="http://schemas.openxmlformats.org/markup-compatibility/2006" xmlns:o="urn:schemas-microsoft-com:office:office" xmlns:r="http://schemas.openxmlformats.org/officeDocument/2006/relationships" xmlns:m="http://schemas.openxmlformats.org/officeDocument/2006/math" xmlns:v="urn:schemas-microsoft-com:vml" xmlns:wp14="http://schemas.microsoft.com/office/word/2010/wordprocessingDrawing" xmlns:wp="http://schemas.openxmlformats.org/drawingml/2006/wordprocessingDrawing" xmlns:w10="urn:schemas-microsoft-com:office:word" xmlns:w="http://schemas.openxmlformats.org/wordprocessingml/2006/main" xmlns:w14="http://schemas.microsoft.com/office/word/2010/wordml" xmlns:wpg="http://schemas.microsoft.com/office/word/2010/wordprocessingGroup" xmlns:wpi="http://schemas.microsoft.com/office/word/2010/wordprocessingInk" xmlns:wne="http://schemas.microsoft.com/office/word/2006/wordml" xmlns:wps="http://schemas.microsoft.com/office/word/2010/wordprocessingShape" mc:Ignorable="w14 wp14">
+  <w:docDefaults>
+    <w:rPrDefault>
+      <w:rPr>
+        <w:rFonts w:asciiTheme="minorHAnsi" w:eastAsiaTheme="minorHAnsi" w:hAnsiTheme="minorHAnsi" w:cstheme="minorBidi"/>
+        <w:sz w:val="22"/>
+        <w:szCs w:val="22"/>
+        <w:lang w:val="es-PE" w:eastAsia="en-US" w:bidi="ar-SA"/>
+      </w:rPr>
+    </w:rPrDefault>
+    <w:pPrDefault>
+      <w:pPr>
+        <w:spacing w:after="160" w:line="259" w:lineRule="auto"/>
+      </w:pPr>
+    </w:pPrDefault>
+  </w:docDefaults>
+  <w:latentStyles w:defLockedState="0" w:defUIPriority="99" w:defSemiHidden="1" w:defUnhideWhenUsed="1" w:defQFormat="0" w:count="267">
+    <w:lsdException w:name="Normal" w:semiHidden="0" w:uiPriority="0" w:unhideWhenUsed="0" w:qFormat="1"/>
+    <w:lsdException w:name="heading 1" w:semiHidden="0" w:uiPriority="9" w:unhideWhenUsed="0" w:qFormat="1"/>
+    <w:lsdException w:name="heading 2" w:uiPriority="9" w:qFormat="1"/>
+    <w:lsdException w:name="heading 3" w:uiPriority="9" w:qFormat="1"/>
+    <w:lsdException w:name="heading 4" w:uiPriority="9" w:qFormat="1"/>
+    <w:lsdException w:name="heading 5" w:uiPriority="9" w:qFormat="1"/>
+    <w:lsdException w:name="heading 6" w:uiPriority="9" w:qFormat="1"/>
+    <w:lsdException w:name="heading 7" w:uiPriority="9" w:qFormat="1"/>
+    <w:lsdException w:name="heading 8" w:uiPriority="9" w:qFormat="1"/>
+    <w:lsdException w:name="heading 9" w:uiPriority="9" w:qFormat="1"/>
+    <w:lsdException w:name="toc 1" w:uiPriority="39"/>
+    <w:lsdException w:name="toc 2" w:uiPriority="39"/>
+    <w:lsdException w:name="toc 3" w:uiPriority="39"/>
+    <w:lsdException w:name="toc 4" w:uiPriority="39"/>
+    <w:lsdException w:name="toc 5" w:uiPriority="39"/>
+    <w:lsdException w:name="toc 6" w:uiPriority="39"/>
+    <w:lsdException w:name="toc 7" w:uiPriority="39"/>
+    <w:lsdException w:name="toc 8" w:uiPriority="39"/>
+    <w:lsdException w:name="toc 9" w:uiPriority="39"/>
+    <w:lsdException w:name="caption" w:uiPriority="35" w:qFormat="1"/>
+    <w:lsdException w:name="Title" w:semiHidden="0" w:uiPriority="10" w:unhideWhenUsed="0" w:qFormat="1"/>
+    <w:lsdException w:name="Default Paragraph Font" w:uiPriority="1"/>
+    <w:lsdException w:name="Subtitle" w:semiHidden="0" w:uiPriority="11" w:unhideWhenUsed="0" w:qFormat="1"/>
+    <w:lsdException w:name="Strong" w:semiHidden="0" w:uiPriority="22" w:unhideWhenUsed="0" w:qFormat="1"/>
+    <w:lsdException w:name="Emphasis" w:semiHidden="0" w:uiPriority="20" w:unhideWhenUsed="0" w:qFormat="1"/>
+    <w:lsdException w:name="Table Grid" w:semiHidden="0" w:uiPriority="39" w:unhideWhenUsed="0"/>
+    <w:lsdException w:name="Placeholder Text" w:unhideWhenUsed="0"/>
+    <w:lsdException w:name="No Spacing" w:semiHidden="0" w:uiPriority="1" w:unhideWhenUsed="0" w:qFormat="1"/>
+    <w:lsdException w:name="Light Shading" w:semiHidden="0" w:uiPriority="60" w:unhideWhenUsed="0"/>
+    <w:lsdException w:name="Light List" w:semiHidden="0" w:uiPriority="61" w:unhideWhenUsed="0"/>
+    <w:lsdException w:name="Light Grid" w:semiHidden="0" w:uiPriority="62" w:unhideWhenUsed="0"/>
+    <w:lsdException w:name="Medium Shading 1" w:semiHidden="0" w:uiPriority="63" w:unhideWhenUsed="0"/>
+    <w:lsdException w:name="Medium Shading 2" w:semiHidden="0" w:uiPriority="64" w:unhideWhenUsed="0"/>
+    <w:lsdException w:name="Medium List 1" w:semiHidden="0" w:uiPriority="65" w:unhideWhenUsed="0"/>
+    <w:lsdException w:name="Medium List 2" w:semiHidden="0" w:uiPriority="66" w:unhideWhenUsed="0"/>
+    <w:lsdException w:name="Medium Grid 1" w:semiHidden="0" w:uiPriority="67" w:unhideWhenUsed="0"/>
+    <w:lsdException w:name="Medium Grid 2" w:semiHidden="0" w:uiPriority="68" w:unhideWhenUsed="0"/>
+    <w:lsdException w:name="Medium Grid 3" w:semiHidden="0" w:uiPriority="69" w:unhideWhenUsed="0"/>
+    <w:lsdException w:name="Dark List" w:semiHidden="0" w:uiPriority="70" w:unhideWhenUsed="0"/>
+    <w:lsdException w:name="Colorful Shading" w:semiHidden="0" w:uiPriority="71" w:unhideWhenUsed="0"/>
+    <w:lsdException w:name="Colorful List" w:semiHidden="0" w:uiPriority="72" w:unhideWhenUsed="0"/>
+    <w:lsdException w:name="Colorful Grid" w:semiHidden="0" w:uiPriority="73" w:unhideWhenUsed="0"/>
+    <w:lsdException w:name="Light Shading Accent 1" w:semiHidden="0" w:uiPriority="60" w:unhideWhenUsed="0"/>
+    <w:lsdException w:name="Light List Accent 1" w:semiHidden="0" w:uiPriority="61" w:unhideWhenUsed="0"/>
+    <w:lsdException w:name="Light Grid Accent 1" w:semiHidden="0" w:uiPriority="62" w:unhideWhenUsed="0"/>
+    <w:lsdException w:name="Medium Shading 1 Accent 1" w:semiHidden="0" w:uiPriority="63" w:unhideWhenUsed="0"/>
+    <w:lsdException w:name="Medium Shading 2 Accent 1" w:semiHidden="0" w:uiPriority="64" w:unhideWhenUsed="0"/>
+    <w:lsdException w:name="Medium List 1 Accent 1" w:semiHidden="0" w:uiPriority="65" w:unhideWhenUsed="0"/>
+    <w:lsdException w:name="Revision" w:unhideWhenUsed="0"/>
+    <w:lsdException w:name="List Paragraph" w:semiHidden="0" w:uiPriority="34" w:unhideWhenUsed="0" w:qFormat="1"/>
+    <w:lsdException w:name="Quote" w:semiHidden="0" w:uiPriority="29" w:unhideWhenUsed="0" w:qFormat="1"/>
+    <w:lsdException w:name="Intense Quote" w:semiHidden="0" w:uiPriority="30" w:unhideWhenUsed="0" w:qFormat="1"/>
+    <w:lsdException w:name="Medium List 2 Accent 1" w:semiHidden="0" w:uiPriority="66" w:unhideWhenUsed="0"/>
+    <w:lsdException w:name="Medium Grid 1 Accent 1" w:semiHidden="0" w:uiPriority="67" w:unhideWhenUsed="0"/>
+    <w:lsdException w:name="Medium Grid 2 Accent 1" w:semiHidden="0" w:uiPriority="68" w:unhideWhenUsed="0"/>
+    <w:lsdException w:name="Medium Grid 3 Accent 1" w:semiHidden="0" w:uiPriority="69" w:unhideWhenUsed="0"/>
+    <w:lsdException w:name="Dark List Accent 1" w:semiHidden="0" w:uiPriority="70" w:unhideWhenUsed="0"/>
+    <w:lsdException w:name="Colorful Shading Accent 1" w:semiHidden="0" w:uiPriority="71" w:unhideWhenUsed="0"/>
+    <w:lsdException w:name="Colorful List Accent 1" w:semiHidden="0" w:uiPriority="72" w:unhideWhenUsed="0"/>
+    <w:lsdException w:name="Colorful Grid Accent 1" w:semiHidden="0" w:uiPriority="73" w:unhideWhenUsed="0"/>
+    <w:lsdException w:name="Light Shading Accent 2" w:semiHidden="0" w:uiPriority="60" w:unhideWhenUsed="0"/>
+    <w:lsdException w:name="Light List Accent 2" w:semiHidden="0" w:uiPriority="61" w:unhideWhenUsed="0"/>
+    <w:lsdException w:name="Light Grid Accent 2" w:semiHidden="0" w:uiPriority="62" w:unhideWhenUsed="0"/>
+    <w:lsdException w:name="Medium Shading 1 Accent 2" w:semiHidden="0" w:uiPriority="63" w:unhideWhenUsed="0"/>
+    <w:lsdException w:name="Medium Shading 2 Accent 2" w:semiHidden="0" w:uiPriority="64" w:unhideWhenUsed="0"/>
+    <w:lsdException w:name="Medium List 1 Accent 2" w:semiHidden="0" w:uiPriority="65" w:unhideWhenUsed="0"/>
+    <w:lsdException w:name="Medium List 2 Accent 2" w:semiHidden="0" w:uiPriority="66" w:unhideWhenUsed="0"/>
+    <w:lsdException w:name="Medium Grid 1 Accent 2" w:semiHidden="0" w:uiPriority="67" w:unhideWhenUsed="0"/>
+    <w:lsdException w:name="Medium Grid 2 Accent 2" w:semiHidden="0" w:uiPriority="68" w:unhideWhenUsed="0"/>
+    <w:lsdException w:name="Medium Grid 3 Accent 2" w:semiHidden="0" w:uiPriority="69" w:unhideWhenUsed="0"/>
+    <w:lsdException w:name="Dark List Accent 2" w:semiHidden="0" w:uiPriority="70" w:unhideWhenUsed="0"/>
+    <w:lsdException w:name="Colorful Shading Accent 2" w:semiHidden="0" w:uiPriority="71" w:unhideWhenUsed="0"/>
+    <w:lsdException w:name="Colorful List Accent 2" w:semiHidden="0" w:uiPriority="72" w:unhideWhenUsed="0"/>
+    <w:lsdException w:name="Colorful Grid Accent 2" w:semiHidden="0" w:uiPriority="73" w:unhideWhenUsed="0"/>
+    <w:lsdException w:name="Light Shading Accent 3" w:semiHidden="0" w:uiPriority="60" w:unhideWhenUsed="0"/>
+    <w:lsdException w:name="Light List Accent 3" w:semiHidden="0" w:uiPriority="61" w:unhideWhenUsed="0"/>
+    <w:lsdException w:name="Light Grid Accent 3" w:semiHidden="0" w:uiPriority="62" w:unhideWhenUsed="0"/>
+    <w:lsdException w:name="Medium Shading 1 Accent 3" w:semiHidden="0" w:uiPriority="63" w:unhideWhenUsed="0"/>
+    <w:lsdException w:name="Medium Shading 2 Accent 3" w:semiHidden="0" w:uiPriority="64" w:unhideWhenUsed="0"/>
+    <w:lsdException w:name="Medium List 1 Accent 3" w:semiHidden="0" w:uiPriority="65" w:unhideWhenUsed="0"/>
+    <w:lsdException w:name="Medium List 2 Accent 3" w:semiHidden="0" w:uiPriority="66" w:unhideWhenUsed="0"/>
+    <w:lsdException w:name="Medium Grid 1 Accent 3" w:semiHidden="0" w:uiPriority="67" w:unhideWhenUsed="0"/>
+    <w:lsdException w:name="Medium Grid 2 Accent 3" w:semiHidden="0" w:uiPriority="68" w:unhideWhenUsed="0"/>
+    <w:lsdException w:name="Medium Grid 3 Accent 3" w:semiHidden="0" w:uiPriority="69" w:unhideWhenUsed="0"/>
+    <w:lsdException w:name="Dark List Accent 3" w:semiHidden="0" w:uiPriority="70" w:unhideWhenUsed="0"/>
+    <w:lsdException w:name="Colorful Shading Accent 3" w:semiHidden="0" w:uiPriority="71" w:unhideWhenUsed="0"/>
+    <w:lsdException w:name="Colorful List Accent 3" w:semiHidden="0" w:uiPriority="72" w:unhideWhenUsed="0"/>
+    <w:lsdException w:name="Colorful Grid Accent 3" w:semiHidden="0" w:uiPriority="73" w:unhideWhenUsed="0"/>
+    <w:lsdException w:name="Light Shading Accent 4" w:semiHidden="0" w:uiPriority="60" w:unhideWhenUsed="0"/>
+    <w:lsdException w:name="Light List Accent 4" w:semiHidden="0" w:uiPriority="61" w:unhideWhenUsed="0"/>
+    <w:lsdException w:name="Light Grid Accent 4" w:semiHidden="0" w:uiPriority="62" w:unhideWhenUsed="0"/>
+    <w:lsdException w:name="Medium Shading 1 Accent 4" w:semiHidden="0" w:uiPriority="63" w:unhideWhenUsed="0"/>
+    <w:lsdException w:name="Medium Shading 2 Accent 4" w:semiHidden="0" w:uiPriority="64" w:unhideWhenUsed="0"/>
+    <w:lsdException w:name="Medium List 1 Accent 4" w:semiHidden="0" w:uiPriority="65" w:unhideWhenUsed="0"/>
+    <w:lsdException w:name="Medium List 2 Accent 4" w:semiHidden="0" w:uiPriority="66" w:unhideWhenUsed="0"/>
+    <w:lsdException w:name="Medium Grid 1 Accent 4" w:semiHidden="0" w:uiPriority="67" w:unhideWhenUsed="0"/>
+    <w:lsdException w:name="Medium Grid 2 Accent 4" w:semiHidden="0" w:uiPriority="68" w:unhideWhenUsed="0"/>
+    <w:lsdException w:name="Medium Grid 3 Accent 4" w:semiHidden="0" w:uiPriority="69" w:unhideWhenUsed="0"/>
+    <w:lsdException w:name="Dark List Accent 4" w:semiHidden="0" w:uiPriority="70" w:unhideWhenUsed="0"/>
+    <w:lsdException w:name="Colorful Shading Accent 4" w:semiHidden="0" w:uiPriority="71" w:unhideWhenUsed="0"/>
+    <w:lsdException w:name="Colorful List Accent 4" w:semiHidden="0" w:uiPriority="72" w:unhideWhenUsed="0"/>
+    <w:lsdException w:name="Colorful Grid Accent 4" w:semiHidden="0" w:uiPriority="73" w:unhideWhenUsed="0"/>
+    <w:lsdException w:name="Light Shading Accent 5" w:semiHidden="0" w:uiPriority="60" w:unhideWhenUsed="0"/>
+    <w:lsdException w:name="Light List Accent 5" w:semiHidden="0" w:uiPriority="61" w:unhideWhenUsed="0"/>
+    <w:lsdException w:name="Light Grid Accent 5" w:semiHidden="0" w:uiPriority="62" w:unhideWhenUsed="0"/>
+    <w:lsdException w:name="Medium Shading 1 Accent 5" w:semiHidden="0" w:uiPriority="63" w:unhideWhenUsed="0"/>
+    <w:lsdException w:name="Medium Shading 2 Accent 5" w:semiHidden="0" w:uiPriority="64" w:unhideWhenUsed="0"/>
+    <w:lsdException w:name="Medium List 1 Accent 5" w:semiHidden="0" w:uiPriority="65" w:unhideWhenUsed="0"/>
+    <w:lsdException w:name="Medium List 2 Accent 5" w:semiHidden="0" w:uiPriority="66" w:unhideWhenUsed="0"/>
+    <w:lsdException w:name="Medium Grid 1 Accent 5" w:semiHidden="0" w:uiPriority="67" w:unhideWhenUsed="0"/>
+    <w:lsdException w:name="Medium Grid 2 Accent 5" w:semiHidden="0" w:uiPriority="68" w:unhideWhenUsed="0"/>
+    <w:lsdException w:name="Medium Grid 3 Accent 5" w:semiHidden="0" w:uiPriority="69" w:unhideWhenUsed="0"/>
+    <w:lsdException w:name="Dark List Accent 5" w:semiHidden="0" w:uiPriority="70" w:unhideWhenUsed="0"/>
+    <w:lsdException w:name="Colorful Shading Accent 5" w:semiHidden="0" w:uiPriority="71" w:unhideWhenUsed="0"/>
+    <w:lsdException w:name="Colorful List Accent 5" w:semiHidden="0" w:uiPriority="72" w:unhideWhenUsed="0"/>
+    <w:lsdException w:name="Colorful Grid Accent 5" w:semiHidden="0" w:uiPriority="73" w:unhideWhenUsed="0"/>
+    <w:lsdException w:name="Light Shading Accent 6" w:semiHidden="0" w:uiPriority="60" w:unhideWhenUsed="0"/>
+    <w:lsdException w:name="Light List Accent 6" w:semiHidden="0" w:uiPriority="61" w:unhideWhenUsed="0"/>
+    <w:lsdException w:name="Light Grid Accent 6" w:semiHidden="0" w:uiPriority="62" w:unhideWhenUsed="0"/>
+    <w:lsdException w:name="Medium Shading 1 Accent 6" w:semiHidden="0" w:uiPriority="63" w:unhideWhenUsed="0"/>
+    <w:lsdException w:name="Medium Shading 2 Accent 6" w:semiHidden="0" w:uiPriority="64" w:unhideWhenUsed="0"/>
+    <w:lsdException w:name="Medium List 1 Accent 6" w:semiHidden="0" w:uiPriority="65" w:unhideWhenUsed="0"/>
+    <w:lsdException w:name="Medium List 2 Accent 6" w:semiHidden="0" w:uiPriority="66" w:unhideWhenUsed="0"/>
+    <w:lsdException w:name="Medium Grid 1 Accent 6" w:semiHidden="0" w:uiPriority="67" w:unhideWhenUsed="0"/>
+    <w:lsdException w:name="Medium Grid 2 Accent 6" w:semiHidden="0" w:uiPriority="68" w:unhideWhenUsed="0"/>
+    <w:lsdException w:name="Medium Grid 3 Accent 6" w:semiHidden="0" w:uiPriority="69" w:unhideWhenUsed="0"/>
+    <w:lsdException w:name="Dark List Accent 6" w:semiHidden="0" w:uiPriority="70" w:unhideWhenUsed="0"/>
+    <w:lsdException w:name="Colorful Shading Accent 6" w:semiHidden="0" w:uiPriority="71" w:unhideWhenUsed="0"/>
+    <w:lsdException w:name="Colorful List Accent 6" w:semiHidden="0" w:uiPriority="72" w:unhideWhenUsed="0"/>
+    <w:lsdException w:name="Colorful Grid Accent 6" w:semiHidden="0" w:uiPriority="73" w:unhideWhenUsed="0"/>
+    <w:lsdException w:name="Subtle Emphasis" w:semiHidden="0" w:uiPriority="19" w:unhideWhenUsed="0" w:qFormat="1"/>
+    <w:lsdException w:name="Intense Emphasis" w:semiHidden="0" w:uiPriority="21" w:unhideWhenUsed="0" w:qFormat="1"/>
+    <w:lsdException w:name="Subtle Reference" w:semiHidden="0" w:uiPriority="31" w:unhideWhenUsed="0" w:qFormat="1"/>
+    <w:lsdException w:name="Intense Reference" w:semiHidden="0" w:uiPriority="32" w:unhideWhenUsed="0" w:qFormat="1"/>
+    <w:lsdException w:name="Book Title" w:semiHidden="0" w:uiPriority="33" w:unhideWhenUsed="0" w:qFormat="1"/>
+    <w:lsdException w:name="Bibliography" w:uiPriority="37"/>
+    <w:lsdException w:name="TOC Heading" w:uiPriority="39" w:qFormat="1"/>
   </w:latentStyles>
   <w:style w:type="paragraph" w:default="1" w:styleId="Normal">
     <w:name w:val="Normal"/>
@@ -12068,7 +14436,7 @@
     </a:clrScheme>
     <a:fontScheme name="Office">
       <a:majorFont>
-        <a:latin typeface="Calibri Light" panose="020F0302020204030204"/>
+        <a:latin typeface="Calibri Light"/>
         <a:ea typeface=""/>
         <a:cs typeface=""/>
         <a:font script="Jpan" typeface="ＭＳ ゴシック"/>
@@ -12103,7 +14471,7 @@
         <a:font script="Geor" typeface="Sylfaen"/>
       </a:majorFont>
       <a:minorFont>
-        <a:latin typeface="Calibri" panose="020F0502020204030204"/>
+        <a:latin typeface="Calibri"/>
         <a:ea typeface=""/>
         <a:cs typeface=""/>
         <a:font script="Jpan" typeface="ＭＳ 明朝"/>
@@ -12280,7 +14648,7 @@
   <a:extraClrSchemeLst/>
   <a:extLst>
     <a:ext uri="{05A4C25C-085E-4340-85A3-A5531E510DB2}">
-      <thm15:themeFamily xmlns:thm15="http://schemas.microsoft.com/office/thememl/2012/main" name="Office Theme" id="{62F939B6-93AF-4DB8-9C6B-D6C7DFDC589F}" vid="{4A3C46E8-61CC-4603-A589-7422A47A8E4A}"/>
+      <thm15:themeFamily xmlns:thm15="http://schemas.microsoft.com/office/thememl/2012/main" xmlns="" name="Office Theme" id="{62F939B6-93AF-4DB8-9C6B-D6C7DFDC589F}" vid="{4A3C46E8-61CC-4603-A589-7422A47A8E4A}"/>
     </a:ext>
   </a:extLst>
 </a:theme>

</xml_diff>

<commit_message>
Proceso 7 Mantenimiento Capacitador
</commit_message>
<xml_diff>
--- a/BO/Librería de Trabajo/Gestión de Proyecto/BO_DN.docx
+++ b/BO/Librería de Trabajo/Gestión de Proyecto/BO_DN.docx
@@ -1,6 +1,6 @@
 
 <file path=word/document.xml><?xml version="1.0" encoding="utf-8"?>
-<w:document xmlns:wpc="http://schemas.microsoft.com/office/word/2010/wordprocessingCanvas" xmlns:mc="http://schemas.openxmlformats.org/markup-compatibility/2006" xmlns:o="urn:schemas-microsoft-com:office:office" xmlns:r="http://schemas.openxmlformats.org/officeDocument/2006/relationships" xmlns:m="http://schemas.openxmlformats.org/officeDocument/2006/math" xmlns:v="urn:schemas-microsoft-com:vml" xmlns:wp14="http://schemas.microsoft.com/office/word/2010/wordprocessingDrawing" xmlns:wp="http://schemas.openxmlformats.org/drawingml/2006/wordprocessingDrawing" xmlns:w10="urn:schemas-microsoft-com:office:word" xmlns:w="http://schemas.openxmlformats.org/wordprocessingml/2006/main" xmlns:w14="http://schemas.microsoft.com/office/word/2010/wordml" xmlns:wpg="http://schemas.microsoft.com/office/word/2010/wordprocessingGroup" xmlns:wpi="http://schemas.microsoft.com/office/word/2010/wordprocessingInk" xmlns:wne="http://schemas.microsoft.com/office/word/2006/wordml" xmlns:wps="http://schemas.microsoft.com/office/word/2010/wordprocessingShape" mc:Ignorable="w14 wp14">
+<w:document xmlns:wpc="http://schemas.microsoft.com/office/word/2010/wordprocessingCanvas" xmlns:mc="http://schemas.openxmlformats.org/markup-compatibility/2006" xmlns:o="urn:schemas-microsoft-com:office:office" xmlns:r="http://schemas.openxmlformats.org/officeDocument/2006/relationships" xmlns:m="http://schemas.openxmlformats.org/officeDocument/2006/math" xmlns:v="urn:schemas-microsoft-com:vml" xmlns:wp14="http://schemas.microsoft.com/office/word/2010/wordprocessingDrawing" xmlns:wp="http://schemas.openxmlformats.org/drawingml/2006/wordprocessingDrawing" xmlns:w10="urn:schemas-microsoft-com:office:word" xmlns:w="http://schemas.openxmlformats.org/wordprocessingml/2006/main" xmlns:w14="http://schemas.microsoft.com/office/word/2010/wordml" xmlns:w15="http://schemas.microsoft.com/office/word/2012/wordml" xmlns:wpg="http://schemas.microsoft.com/office/word/2010/wordprocessingGroup" xmlns:wpi="http://schemas.microsoft.com/office/word/2010/wordprocessingInk" xmlns:wne="http://schemas.microsoft.com/office/word/2006/wordml" xmlns:wps="http://schemas.microsoft.com/office/word/2010/wordprocessingShape" mc:Ignorable="w14 w15 wp14">
   <w:body>
     <w:p>
       <w:pPr>
@@ -205,8 +205,8 @@
     <w:p>
       <w:pPr>
         <w:sectPr>
-          <w:headerReference w:type="default" r:id="rId8"/>
-          <w:footerReference w:type="default" r:id="rId9"/>
+          <w:headerReference w:type="default" r:id="rId7"/>
+          <w:footerReference w:type="default" r:id="rId8"/>
           <w:pgSz w:w="11906" w:h="16838"/>
           <w:pgMar w:top="1684" w:right="1701" w:bottom="1417" w:left="1701" w:header="708" w:footer="708" w:gutter="0"/>
           <w:cols w:space="708"/>
@@ -993,8 +993,8 @@
           <w:rFonts w:ascii="Arial" w:hAnsi="Arial" w:cs="Arial"/>
         </w:rPr>
         <w:sectPr>
-          <w:headerReference w:type="default" r:id="rId10"/>
-          <w:footerReference w:type="default" r:id="rId11"/>
+          <w:headerReference w:type="default" r:id="rId9"/>
+          <w:footerReference w:type="default" r:id="rId10"/>
           <w:pgSz w:w="11906" w:h="16838"/>
           <w:pgMar w:top="1684" w:right="1701" w:bottom="1417" w:left="1701" w:header="708" w:footer="708" w:gutter="0"/>
           <w:cols w:space="708"/>
@@ -2542,6 +2542,7 @@
           <w:noProof/>
           <w:sz w:val="22"/>
           <w:szCs w:val="22"/>
+          <w:lang w:val="es-MX" w:eastAsia="es-MX"/>
         </w:rPr>
         <w:drawing>
           <wp:inline distT="0" distB="0" distL="0" distR="0" wp14:anchorId="26275C94" wp14:editId="4F176957">
@@ -2561,7 +2562,7 @@
                     </pic:cNvPicPr>
                   </pic:nvPicPr>
                   <pic:blipFill>
-                    <a:blip r:embed="rId12">
+                    <a:blip r:embed="rId11">
                       <a:extLst>
                         <a:ext uri="{28A0092B-C50C-407E-A947-70E740481C1C}">
                           <a14:useLocalDpi xmlns:a14="http://schemas.microsoft.com/office/drawing/2010/main" val="0"/>
@@ -3522,8 +3523,6 @@
           <w:rFonts w:ascii="Arial" w:hAnsi="Arial" w:cs="Arial"/>
         </w:rPr>
       </w:pPr>
-      <w:bookmarkStart w:id="1" w:name="_GoBack"/>
-      <w:bookmarkEnd w:id="1"/>
       <w:r>
         <w:rPr>
           <w:rFonts w:ascii="Arial" w:eastAsia="Arial" w:hAnsi="Arial" w:cs="Arial"/>
@@ -4928,6 +4927,7 @@
         <w:rPr>
           <w:rFonts w:ascii="Arial" w:hAnsi="Arial" w:cs="Arial"/>
           <w:noProof/>
+          <w:lang w:val="es-MX" w:eastAsia="es-MX"/>
         </w:rPr>
         <w:drawing>
           <wp:inline distT="0" distB="0" distL="0" distR="0" wp14:anchorId="620628F3" wp14:editId="215DD9E8">
@@ -4947,7 +4947,7 @@
                     </pic:cNvPicPr>
                   </pic:nvPicPr>
                   <pic:blipFill>
-                    <a:blip r:embed="rId13">
+                    <a:blip r:embed="rId12">
                       <a:extLst>
                         <a:ext uri="{28A0092B-C50C-407E-A947-70E740481C1C}">
                           <a14:useLocalDpi xmlns:a14="http://schemas.microsoft.com/office/drawing/2010/main" val="0"/>
@@ -7086,6 +7086,7 @@
         <w:rPr>
           <w:rFonts w:ascii="Arial" w:hAnsi="Arial" w:cs="Arial"/>
           <w:noProof/>
+          <w:lang w:val="es-MX" w:eastAsia="es-MX"/>
         </w:rPr>
         <w:lastRenderedPageBreak/>
         <w:drawing>
@@ -7106,7 +7107,7 @@
                     </pic:cNvPicPr>
                   </pic:nvPicPr>
                   <pic:blipFill>
-                    <a:blip r:embed="rId14">
+                    <a:blip r:embed="rId13">
                       <a:extLst>
                         <a:ext uri="{28A0092B-C50C-407E-A947-70E740481C1C}">
                           <a14:useLocalDpi xmlns:a14="http://schemas.microsoft.com/office/drawing/2010/main" val="0"/>
@@ -8223,28 +8224,12 @@
                 <w:rFonts w:ascii="Arial" w:hAnsi="Arial" w:cs="Arial"/>
               </w:rPr>
             </w:pPr>
-            <w:proofErr w:type="spellStart"/>
-            <w:r>
-              <w:rPr>
-                <w:rFonts w:ascii="Arial" w:eastAsia="Arial" w:hAnsi="Arial" w:cs="Arial"/>
-              </w:rPr>
-              <w:t>Brayan</w:t>
-            </w:r>
-            <w:proofErr w:type="spellEnd"/>
-            <w:r>
-              <w:rPr>
-                <w:rFonts w:ascii="Arial" w:eastAsia="Arial" w:hAnsi="Arial" w:cs="Arial"/>
-              </w:rPr>
-              <w:t xml:space="preserve"> </w:t>
-            </w:r>
-            <w:proofErr w:type="spellStart"/>
-            <w:r>
-              <w:rPr>
-                <w:rFonts w:ascii="Arial" w:eastAsia="Arial" w:hAnsi="Arial" w:cs="Arial"/>
-              </w:rPr>
-              <w:t>Chapoñan</w:t>
-            </w:r>
-            <w:proofErr w:type="spellEnd"/>
+            <w:r>
+              <w:rPr>
+                <w:rFonts w:ascii="Arial" w:eastAsia="Arial" w:hAnsi="Arial" w:cs="Arial"/>
+              </w:rPr>
+              <w:t>Brayan Chapoñan</w:t>
+            </w:r>
           </w:p>
           <w:p>
             <w:pPr>
@@ -9099,6 +9084,7 @@
       <w:r>
         <w:rPr>
           <w:noProof/>
+          <w:lang w:val="es-MX" w:eastAsia="es-MX"/>
         </w:rPr>
         <w:drawing>
           <wp:inline distT="0" distB="0" distL="0" distR="0" wp14:anchorId="7C46E044" wp14:editId="461690D5">
@@ -9116,7 +9102,7 @@
                     <pic:cNvPicPr/>
                   </pic:nvPicPr>
                   <pic:blipFill>
-                    <a:blip r:embed="rId15"/>
+                    <a:blip r:embed="rId14"/>
                     <a:stretch>
                       <a:fillRect/>
                     </a:stretch>
@@ -11201,6 +11187,7 @@
       <w:r>
         <w:rPr>
           <w:noProof/>
+          <w:lang w:val="es-MX" w:eastAsia="es-MX"/>
         </w:rPr>
         <w:drawing>
           <wp:inline distT="0" distB="0" distL="0" distR="0" wp14:anchorId="1311454E" wp14:editId="189C69CD">
@@ -11218,7 +11205,7 @@
                     <pic:cNvPicPr/>
                   </pic:nvPicPr>
                   <pic:blipFill>
-                    <a:blip r:embed="rId16"/>
+                    <a:blip r:embed="rId15"/>
                     <a:stretch>
                       <a:fillRect/>
                     </a:stretch>
@@ -11546,14 +11533,12 @@
               </w:rPr>
               <w:t xml:space="preserve">Cuando el administrador decide </w:t>
             </w:r>
-            <w:proofErr w:type="spellStart"/>
             <w:r>
               <w:rPr>
                 <w:rFonts w:ascii="Arial" w:eastAsia="Arial" w:hAnsi="Arial" w:cs="Arial"/>
               </w:rPr>
               <w:t>aperturar</w:t>
             </w:r>
-            <w:proofErr w:type="spellEnd"/>
             <w:r>
               <w:rPr>
                 <w:rFonts w:ascii="Arial" w:eastAsia="Arial" w:hAnsi="Arial" w:cs="Arial"/>
@@ -12133,6 +12118,2060 @@
       </w:pPr>
     </w:p>
     <w:p/>
+    <w:p>
+      <w:pPr>
+        <w:pStyle w:val="Prrafodelista"/>
+        <w:numPr>
+          <w:ilvl w:val="0"/>
+          <w:numId w:val="10"/>
+        </w:numPr>
+        <w:spacing w:before="120" w:after="60"/>
+        <w:jc w:val="both"/>
+        <w:rPr>
+          <w:rFonts w:ascii="Arial" w:hAnsi="Arial" w:cs="Arial"/>
+          <w:b/>
+          <w:sz w:val="24"/>
+          <w:szCs w:val="24"/>
+        </w:rPr>
+      </w:pPr>
+      <w:r>
+        <w:rPr>
+          <w:rFonts w:ascii="Arial" w:hAnsi="Arial" w:cs="Arial"/>
+          <w:b/>
+          <w:sz w:val="24"/>
+          <w:szCs w:val="24"/>
+        </w:rPr>
+        <w:t>Proceso 7</w:t>
+      </w:r>
+      <w:r>
+        <w:rPr>
+          <w:rFonts w:ascii="Arial" w:hAnsi="Arial" w:cs="Arial"/>
+          <w:b/>
+          <w:sz w:val="24"/>
+          <w:szCs w:val="24"/>
+        </w:rPr>
+        <w:t>: Mantenimiento de Capacitador (CUS)</w:t>
+      </w:r>
+    </w:p>
+    <w:p>
+      <w:pPr>
+        <w:pStyle w:val="Prrafodelista"/>
+        <w:spacing w:before="120" w:after="60"/>
+        <w:ind w:left="0"/>
+        <w:jc w:val="both"/>
+        <w:rPr>
+          <w:rFonts w:ascii="Arial" w:hAnsi="Arial" w:cs="Arial"/>
+          <w:b/>
+          <w:sz w:val="24"/>
+          <w:szCs w:val="24"/>
+        </w:rPr>
+      </w:pPr>
+    </w:p>
+    <w:p>
+      <w:pPr>
+        <w:pStyle w:val="Prrafodelista"/>
+        <w:numPr>
+          <w:ilvl w:val="1"/>
+          <w:numId w:val="10"/>
+        </w:numPr>
+        <w:spacing w:before="120" w:after="60"/>
+        <w:jc w:val="both"/>
+      </w:pPr>
+      <w:r>
+        <w:rPr>
+          <w:rFonts w:ascii="Arial" w:eastAsia="Arial" w:hAnsi="Arial" w:cs="Arial"/>
+          <w:b/>
+        </w:rPr>
+        <w:t>Ficha de Proceso</w:t>
+      </w:r>
+    </w:p>
+    <w:p>
+      <w:pPr>
+        <w:spacing w:before="120" w:after="60"/>
+        <w:ind w:left="720"/>
+        <w:jc w:val="both"/>
+      </w:pPr>
+    </w:p>
+    <w:tbl>
+      <w:tblPr>
+        <w:tblW w:w="9468" w:type="dxa"/>
+        <w:tblInd w:w="108" w:type="dxa"/>
+        <w:tblBorders>
+          <w:top w:val="single" w:sz="4" w:space="0" w:color="000000"/>
+          <w:left w:val="single" w:sz="4" w:space="0" w:color="000000"/>
+          <w:bottom w:val="single" w:sz="4" w:space="0" w:color="000000"/>
+          <w:right w:val="single" w:sz="4" w:space="0" w:color="000000"/>
+          <w:insideH w:val="single" w:sz="4" w:space="0" w:color="000000"/>
+          <w:insideV w:val="single" w:sz="4" w:space="0" w:color="000000"/>
+        </w:tblBorders>
+        <w:tblLayout w:type="fixed"/>
+        <w:tblLook w:val="0600" w:firstRow="0" w:lastRow="0" w:firstColumn="0" w:lastColumn="0" w:noHBand="1" w:noVBand="1"/>
+      </w:tblPr>
+      <w:tblGrid>
+        <w:gridCol w:w="1926"/>
+        <w:gridCol w:w="4198"/>
+        <w:gridCol w:w="1560"/>
+        <w:gridCol w:w="1784"/>
+      </w:tblGrid>
+      <w:tr>
+        <w:tc>
+          <w:tcPr>
+            <w:tcW w:w="1926" w:type="dxa"/>
+            <w:tcMar>
+              <w:top w:w="100" w:type="dxa"/>
+              <w:left w:w="108" w:type="dxa"/>
+              <w:bottom w:w="100" w:type="dxa"/>
+              <w:right w:w="108" w:type="dxa"/>
+            </w:tcMar>
+          </w:tcPr>
+          <w:p>
+            <w:r>
+              <w:rPr>
+                <w:rFonts w:ascii="Arial" w:eastAsia="Arial" w:hAnsi="Arial" w:cs="Arial"/>
+                <w:b/>
+              </w:rPr>
+              <w:t xml:space="preserve">Número o código </w:t>
+            </w:r>
+          </w:p>
+          <w:p>
+            <w:r>
+              <w:rPr>
+                <w:rFonts w:ascii="Arial" w:eastAsia="Arial" w:hAnsi="Arial" w:cs="Arial"/>
+                <w:b/>
+              </w:rPr>
+              <w:t>de proceso</w:t>
+            </w:r>
+          </w:p>
+        </w:tc>
+        <w:tc>
+          <w:tcPr>
+            <w:tcW w:w="4198" w:type="dxa"/>
+            <w:tcMar>
+              <w:top w:w="100" w:type="dxa"/>
+              <w:left w:w="108" w:type="dxa"/>
+              <w:bottom w:w="100" w:type="dxa"/>
+              <w:right w:w="108" w:type="dxa"/>
+            </w:tcMar>
+          </w:tcPr>
+          <w:p>
+            <w:r>
+              <w:rPr>
+                <w:rFonts w:ascii="Arial" w:eastAsia="Arial" w:hAnsi="Arial" w:cs="Arial"/>
+              </w:rPr>
+              <w:t>PROC-007</w:t>
+            </w:r>
+          </w:p>
+        </w:tc>
+        <w:tc>
+          <w:tcPr>
+            <w:tcW w:w="1560" w:type="dxa"/>
+            <w:tcMar>
+              <w:top w:w="100" w:type="dxa"/>
+              <w:left w:w="108" w:type="dxa"/>
+              <w:bottom w:w="100" w:type="dxa"/>
+              <w:right w:w="108" w:type="dxa"/>
+            </w:tcMar>
+          </w:tcPr>
+          <w:p>
+            <w:r>
+              <w:rPr>
+                <w:rFonts w:ascii="Arial" w:eastAsia="Arial" w:hAnsi="Arial" w:cs="Arial"/>
+                <w:b/>
+              </w:rPr>
+              <w:t>Proceso</w:t>
+            </w:r>
+          </w:p>
+        </w:tc>
+        <w:tc>
+          <w:tcPr>
+            <w:tcW w:w="1784" w:type="dxa"/>
+            <w:tcMar>
+              <w:top w:w="100" w:type="dxa"/>
+              <w:left w:w="108" w:type="dxa"/>
+              <w:bottom w:w="100" w:type="dxa"/>
+              <w:right w:w="108" w:type="dxa"/>
+            </w:tcMar>
+          </w:tcPr>
+          <w:p>
+            <w:r>
+              <w:rPr>
+                <w:rFonts w:ascii="Arial" w:eastAsia="Arial" w:hAnsi="Arial" w:cs="Arial"/>
+              </w:rPr>
+              <w:t>Mantenimiento de Capacitador</w:t>
+            </w:r>
+          </w:p>
+          <w:p/>
+        </w:tc>
+      </w:tr>
+      <w:tr>
+        <w:tc>
+          <w:tcPr>
+            <w:tcW w:w="1926" w:type="dxa"/>
+            <w:tcMar>
+              <w:top w:w="100" w:type="dxa"/>
+              <w:left w:w="108" w:type="dxa"/>
+              <w:bottom w:w="100" w:type="dxa"/>
+              <w:right w:w="108" w:type="dxa"/>
+            </w:tcMar>
+          </w:tcPr>
+          <w:p/>
+        </w:tc>
+        <w:tc>
+          <w:tcPr>
+            <w:tcW w:w="4198" w:type="dxa"/>
+            <w:tcMar>
+              <w:top w:w="100" w:type="dxa"/>
+              <w:left w:w="108" w:type="dxa"/>
+              <w:bottom w:w="100" w:type="dxa"/>
+              <w:right w:w="108" w:type="dxa"/>
+            </w:tcMar>
+          </w:tcPr>
+          <w:p/>
+        </w:tc>
+        <w:tc>
+          <w:tcPr>
+            <w:tcW w:w="1560" w:type="dxa"/>
+            <w:tcMar>
+              <w:top w:w="100" w:type="dxa"/>
+              <w:left w:w="108" w:type="dxa"/>
+              <w:bottom w:w="100" w:type="dxa"/>
+              <w:right w:w="108" w:type="dxa"/>
+            </w:tcMar>
+          </w:tcPr>
+          <w:p>
+            <w:r>
+              <w:rPr>
+                <w:rFonts w:ascii="Arial" w:eastAsia="Arial" w:hAnsi="Arial" w:cs="Arial"/>
+                <w:b/>
+              </w:rPr>
+              <w:t>Responsable</w:t>
+            </w:r>
+          </w:p>
+        </w:tc>
+        <w:tc>
+          <w:tcPr>
+            <w:tcW w:w="1784" w:type="dxa"/>
+            <w:tcMar>
+              <w:top w:w="100" w:type="dxa"/>
+              <w:left w:w="108" w:type="dxa"/>
+              <w:bottom w:w="100" w:type="dxa"/>
+              <w:right w:w="108" w:type="dxa"/>
+            </w:tcMar>
+          </w:tcPr>
+          <w:p>
+            <w:r>
+              <w:rPr>
+                <w:rFonts w:ascii="Arial" w:eastAsia="Arial" w:hAnsi="Arial" w:cs="Arial"/>
+              </w:rPr>
+              <w:t>Victor de la Cruz</w:t>
+            </w:r>
+          </w:p>
+          <w:p/>
+        </w:tc>
+      </w:tr>
+      <w:tr>
+        <w:tc>
+          <w:tcPr>
+            <w:tcW w:w="1926" w:type="dxa"/>
+            <w:tcMar>
+              <w:top w:w="100" w:type="dxa"/>
+              <w:left w:w="108" w:type="dxa"/>
+              <w:bottom w:w="100" w:type="dxa"/>
+              <w:right w:w="108" w:type="dxa"/>
+            </w:tcMar>
+          </w:tcPr>
+          <w:p/>
+          <w:p>
+            <w:r>
+              <w:rPr>
+                <w:rFonts w:ascii="Arial" w:eastAsia="Arial" w:hAnsi="Arial" w:cs="Arial"/>
+                <w:b/>
+              </w:rPr>
+              <w:t>Objetivo / Propósito</w:t>
+            </w:r>
+          </w:p>
+        </w:tc>
+        <w:tc>
+          <w:tcPr>
+            <w:tcW w:w="4198" w:type="dxa"/>
+            <w:tcMar>
+              <w:top w:w="100" w:type="dxa"/>
+              <w:left w:w="108" w:type="dxa"/>
+              <w:bottom w:w="100" w:type="dxa"/>
+              <w:right w:w="108" w:type="dxa"/>
+            </w:tcMar>
+          </w:tcPr>
+          <w:p>
+            <w:r>
+              <w:rPr>
+                <w:rFonts w:ascii="Arial" w:eastAsia="Arial" w:hAnsi="Arial" w:cs="Arial"/>
+              </w:rPr>
+              <w:t>Control del módulo del sistema con respecto al manejo de los capacitadores</w:t>
+            </w:r>
+          </w:p>
+        </w:tc>
+        <w:tc>
+          <w:tcPr>
+            <w:tcW w:w="1560" w:type="dxa"/>
+            <w:tcMar>
+              <w:top w:w="100" w:type="dxa"/>
+              <w:left w:w="108" w:type="dxa"/>
+              <w:bottom w:w="100" w:type="dxa"/>
+              <w:right w:w="108" w:type="dxa"/>
+            </w:tcMar>
+          </w:tcPr>
+          <w:p>
+            <w:pPr>
+              <w:spacing w:after="200" w:line="276" w:lineRule="auto"/>
+            </w:pPr>
+          </w:p>
+        </w:tc>
+        <w:tc>
+          <w:tcPr>
+            <w:tcW w:w="1784" w:type="dxa"/>
+            <w:tcMar>
+              <w:top w:w="100" w:type="dxa"/>
+              <w:left w:w="108" w:type="dxa"/>
+              <w:bottom w:w="100" w:type="dxa"/>
+              <w:right w:w="108" w:type="dxa"/>
+            </w:tcMar>
+          </w:tcPr>
+          <w:p>
+            <w:pPr>
+              <w:spacing w:after="200" w:line="276" w:lineRule="auto"/>
+            </w:pPr>
+          </w:p>
+        </w:tc>
+      </w:tr>
+      <w:tr>
+        <w:tc>
+          <w:tcPr>
+            <w:tcW w:w="1926" w:type="dxa"/>
+            <w:tcMar>
+              <w:top w:w="100" w:type="dxa"/>
+              <w:left w:w="108" w:type="dxa"/>
+              <w:bottom w:w="100" w:type="dxa"/>
+              <w:right w:w="108" w:type="dxa"/>
+            </w:tcMar>
+          </w:tcPr>
+          <w:p>
+            <w:r>
+              <w:rPr>
+                <w:rFonts w:ascii="Arial" w:eastAsia="Arial" w:hAnsi="Arial" w:cs="Arial"/>
+                <w:b/>
+              </w:rPr>
+              <w:t>Frecuencia</w:t>
+            </w:r>
+          </w:p>
+        </w:tc>
+        <w:tc>
+          <w:tcPr>
+            <w:tcW w:w="4198" w:type="dxa"/>
+            <w:tcMar>
+              <w:top w:w="100" w:type="dxa"/>
+              <w:left w:w="108" w:type="dxa"/>
+              <w:bottom w:w="100" w:type="dxa"/>
+              <w:right w:w="108" w:type="dxa"/>
+            </w:tcMar>
+          </w:tcPr>
+          <w:p>
+            <w:r>
+              <w:rPr>
+                <w:rFonts w:ascii="Arial" w:eastAsia="Arial" w:hAnsi="Arial" w:cs="Arial"/>
+              </w:rPr>
+              <w:t>Este proceso se realiza cada vez que se quiere se ingresa o se realiza algún cambio con respecto a la información del capacitador.</w:t>
+            </w:r>
+          </w:p>
+        </w:tc>
+        <w:tc>
+          <w:tcPr>
+            <w:tcW w:w="1560" w:type="dxa"/>
+            <w:tcMar>
+              <w:top w:w="100" w:type="dxa"/>
+              <w:left w:w="108" w:type="dxa"/>
+              <w:bottom w:w="100" w:type="dxa"/>
+              <w:right w:w="108" w:type="dxa"/>
+            </w:tcMar>
+          </w:tcPr>
+          <w:p>
+            <w:pPr>
+              <w:spacing w:after="200" w:line="276" w:lineRule="auto"/>
+            </w:pPr>
+          </w:p>
+        </w:tc>
+        <w:tc>
+          <w:tcPr>
+            <w:tcW w:w="1784" w:type="dxa"/>
+            <w:tcMar>
+              <w:top w:w="100" w:type="dxa"/>
+              <w:left w:w="108" w:type="dxa"/>
+              <w:bottom w:w="100" w:type="dxa"/>
+              <w:right w:w="108" w:type="dxa"/>
+            </w:tcMar>
+          </w:tcPr>
+          <w:p>
+            <w:pPr>
+              <w:spacing w:after="200" w:line="276" w:lineRule="auto"/>
+            </w:pPr>
+          </w:p>
+        </w:tc>
+      </w:tr>
+    </w:tbl>
+    <w:p/>
+    <w:p/>
+    <w:p/>
+    <w:p/>
+    <w:p/>
+    <w:p/>
+    <w:tbl>
+      <w:tblPr>
+        <w:tblW w:w="9468" w:type="dxa"/>
+        <w:tblInd w:w="108" w:type="dxa"/>
+        <w:tblBorders>
+          <w:top w:val="single" w:sz="4" w:space="0" w:color="000000"/>
+          <w:left w:val="single" w:sz="4" w:space="0" w:color="000000"/>
+          <w:bottom w:val="single" w:sz="4" w:space="0" w:color="000000"/>
+          <w:right w:val="single" w:sz="4" w:space="0" w:color="000000"/>
+          <w:insideH w:val="single" w:sz="4" w:space="0" w:color="000000"/>
+          <w:insideV w:val="single" w:sz="4" w:space="0" w:color="000000"/>
+        </w:tblBorders>
+        <w:tblLayout w:type="fixed"/>
+        <w:tblLook w:val="0600" w:firstRow="0" w:lastRow="0" w:firstColumn="0" w:lastColumn="0" w:noHBand="1" w:noVBand="1"/>
+      </w:tblPr>
+      <w:tblGrid>
+        <w:gridCol w:w="1417"/>
+        <w:gridCol w:w="1910"/>
+        <w:gridCol w:w="4480"/>
+        <w:gridCol w:w="1661"/>
+      </w:tblGrid>
+      <w:tr>
+        <w:tc>
+          <w:tcPr>
+            <w:tcW w:w="1417" w:type="dxa"/>
+            <w:tcMar>
+              <w:top w:w="100" w:type="dxa"/>
+              <w:left w:w="108" w:type="dxa"/>
+              <w:bottom w:w="100" w:type="dxa"/>
+              <w:right w:w="108" w:type="dxa"/>
+            </w:tcMar>
+          </w:tcPr>
+          <w:p>
+            <w:pPr>
+              <w:jc w:val="center"/>
+            </w:pPr>
+            <w:r>
+              <w:rPr>
+                <w:rFonts w:ascii="Arial" w:eastAsia="Arial" w:hAnsi="Arial" w:cs="Arial"/>
+                <w:b/>
+              </w:rPr>
+              <w:t>Identificador</w:t>
+            </w:r>
+          </w:p>
+        </w:tc>
+        <w:tc>
+          <w:tcPr>
+            <w:tcW w:w="1910" w:type="dxa"/>
+            <w:tcMar>
+              <w:top w:w="100" w:type="dxa"/>
+              <w:left w:w="108" w:type="dxa"/>
+              <w:bottom w:w="100" w:type="dxa"/>
+              <w:right w:w="108" w:type="dxa"/>
+            </w:tcMar>
+          </w:tcPr>
+          <w:p>
+            <w:pPr>
+              <w:jc w:val="center"/>
+            </w:pPr>
+            <w:r>
+              <w:rPr>
+                <w:rFonts w:ascii="Arial" w:eastAsia="Arial" w:hAnsi="Arial" w:cs="Arial"/>
+                <w:b/>
+              </w:rPr>
+              <w:t>Actividad</w:t>
+            </w:r>
+          </w:p>
+        </w:tc>
+        <w:tc>
+          <w:tcPr>
+            <w:tcW w:w="4480" w:type="dxa"/>
+            <w:tcMar>
+              <w:top w:w="100" w:type="dxa"/>
+              <w:left w:w="108" w:type="dxa"/>
+              <w:bottom w:w="100" w:type="dxa"/>
+              <w:right w:w="108" w:type="dxa"/>
+            </w:tcMar>
+          </w:tcPr>
+          <w:p>
+            <w:pPr>
+              <w:jc w:val="center"/>
+            </w:pPr>
+            <w:r>
+              <w:rPr>
+                <w:rFonts w:ascii="Arial" w:eastAsia="Arial" w:hAnsi="Arial" w:cs="Arial"/>
+                <w:b/>
+              </w:rPr>
+              <w:t>Datos de Entrada</w:t>
+            </w:r>
+          </w:p>
+        </w:tc>
+        <w:tc>
+          <w:tcPr>
+            <w:tcW w:w="1661" w:type="dxa"/>
+            <w:tcMar>
+              <w:top w:w="100" w:type="dxa"/>
+              <w:left w:w="108" w:type="dxa"/>
+              <w:bottom w:w="100" w:type="dxa"/>
+              <w:right w:w="108" w:type="dxa"/>
+            </w:tcMar>
+          </w:tcPr>
+          <w:p>
+            <w:pPr>
+              <w:jc w:val="center"/>
+            </w:pPr>
+            <w:r>
+              <w:rPr>
+                <w:rFonts w:ascii="Arial" w:eastAsia="Arial" w:hAnsi="Arial" w:cs="Arial"/>
+                <w:b/>
+              </w:rPr>
+              <w:t>Datos de Salida</w:t>
+            </w:r>
+          </w:p>
+        </w:tc>
+      </w:tr>
+      <w:tr>
+        <w:tc>
+          <w:tcPr>
+            <w:tcW w:w="1417" w:type="dxa"/>
+            <w:tcMar>
+              <w:top w:w="100" w:type="dxa"/>
+              <w:left w:w="108" w:type="dxa"/>
+              <w:bottom w:w="100" w:type="dxa"/>
+              <w:right w:w="108" w:type="dxa"/>
+            </w:tcMar>
+          </w:tcPr>
+          <w:p>
+            <w:pPr>
+              <w:jc w:val="center"/>
+              <w:rPr>
+                <w:rFonts w:ascii="Arial" w:eastAsia="Arial" w:hAnsi="Arial" w:cs="Arial"/>
+              </w:rPr>
+            </w:pPr>
+            <w:r>
+              <w:rPr>
+                <w:rFonts w:ascii="Arial" w:eastAsia="Arial" w:hAnsi="Arial" w:cs="Arial"/>
+              </w:rPr>
+              <w:t>1</w:t>
+            </w:r>
+          </w:p>
+        </w:tc>
+        <w:tc>
+          <w:tcPr>
+            <w:tcW w:w="1910" w:type="dxa"/>
+            <w:tcMar>
+              <w:top w:w="100" w:type="dxa"/>
+              <w:left w:w="108" w:type="dxa"/>
+              <w:bottom w:w="100" w:type="dxa"/>
+              <w:right w:w="108" w:type="dxa"/>
+            </w:tcMar>
+          </w:tcPr>
+          <w:p>
+            <w:pPr>
+              <w:rPr>
+                <w:rFonts w:ascii="Arial" w:eastAsia="Arial" w:hAnsi="Arial" w:cs="Arial"/>
+              </w:rPr>
+            </w:pPr>
+            <w:r>
+              <w:rPr>
+                <w:rFonts w:ascii="Arial" w:eastAsia="Arial" w:hAnsi="Arial" w:cs="Arial"/>
+              </w:rPr>
+              <w:t>Consultar capacitador</w:t>
+            </w:r>
+          </w:p>
+        </w:tc>
+        <w:tc>
+          <w:tcPr>
+            <w:tcW w:w="4480" w:type="dxa"/>
+            <w:tcMar>
+              <w:top w:w="100" w:type="dxa"/>
+              <w:left w:w="108" w:type="dxa"/>
+              <w:bottom w:w="100" w:type="dxa"/>
+              <w:right w:w="108" w:type="dxa"/>
+            </w:tcMar>
+          </w:tcPr>
+          <w:p>
+            <w:pPr>
+              <w:rPr>
+                <w:rFonts w:ascii="Arial" w:eastAsia="Arial" w:hAnsi="Arial" w:cs="Arial"/>
+              </w:rPr>
+            </w:pPr>
+            <w:r>
+              <w:rPr>
+                <w:rFonts w:ascii="Arial" w:eastAsia="Arial" w:hAnsi="Arial" w:cs="Arial"/>
+              </w:rPr>
+              <w:t>Nombre o código del capacitador</w:t>
+            </w:r>
+          </w:p>
+        </w:tc>
+        <w:tc>
+          <w:tcPr>
+            <w:tcW w:w="1661" w:type="dxa"/>
+            <w:tcMar>
+              <w:top w:w="100" w:type="dxa"/>
+              <w:left w:w="108" w:type="dxa"/>
+              <w:bottom w:w="100" w:type="dxa"/>
+              <w:right w:w="108" w:type="dxa"/>
+            </w:tcMar>
+          </w:tcPr>
+          <w:p>
+            <w:pPr>
+              <w:rPr>
+                <w:rFonts w:ascii="Arial" w:eastAsia="Arial" w:hAnsi="Arial" w:cs="Arial"/>
+              </w:rPr>
+            </w:pPr>
+            <w:r>
+              <w:rPr>
+                <w:rFonts w:ascii="Arial" w:eastAsia="Arial" w:hAnsi="Arial" w:cs="Arial"/>
+              </w:rPr>
+              <w:t>Información sobre el capacitador</w:t>
+            </w:r>
+          </w:p>
+        </w:tc>
+      </w:tr>
+      <w:tr>
+        <w:tc>
+          <w:tcPr>
+            <w:tcW w:w="1417" w:type="dxa"/>
+            <w:tcMar>
+              <w:top w:w="100" w:type="dxa"/>
+              <w:left w:w="108" w:type="dxa"/>
+              <w:bottom w:w="100" w:type="dxa"/>
+              <w:right w:w="108" w:type="dxa"/>
+            </w:tcMar>
+          </w:tcPr>
+          <w:p>
+            <w:pPr>
+              <w:jc w:val="center"/>
+              <w:rPr>
+                <w:rFonts w:ascii="Arial" w:eastAsia="Arial" w:hAnsi="Arial" w:cs="Arial"/>
+              </w:rPr>
+            </w:pPr>
+            <w:r>
+              <w:rPr>
+                <w:rFonts w:ascii="Arial" w:eastAsia="Arial" w:hAnsi="Arial" w:cs="Arial"/>
+              </w:rPr>
+              <w:t>2</w:t>
+            </w:r>
+          </w:p>
+        </w:tc>
+        <w:tc>
+          <w:tcPr>
+            <w:tcW w:w="1910" w:type="dxa"/>
+            <w:tcMar>
+              <w:top w:w="100" w:type="dxa"/>
+              <w:left w:w="108" w:type="dxa"/>
+              <w:bottom w:w="100" w:type="dxa"/>
+              <w:right w:w="108" w:type="dxa"/>
+            </w:tcMar>
+          </w:tcPr>
+          <w:p>
+            <w:pPr>
+              <w:rPr>
+                <w:rFonts w:ascii="Arial" w:eastAsia="Arial" w:hAnsi="Arial" w:cs="Arial"/>
+              </w:rPr>
+            </w:pPr>
+            <w:r>
+              <w:rPr>
+                <w:rFonts w:ascii="Arial" w:eastAsia="Arial" w:hAnsi="Arial" w:cs="Arial"/>
+              </w:rPr>
+              <w:t>Crear capacitador</w:t>
+            </w:r>
+          </w:p>
+        </w:tc>
+        <w:tc>
+          <w:tcPr>
+            <w:tcW w:w="4480" w:type="dxa"/>
+            <w:tcMar>
+              <w:top w:w="100" w:type="dxa"/>
+              <w:left w:w="108" w:type="dxa"/>
+              <w:bottom w:w="100" w:type="dxa"/>
+              <w:right w:w="108" w:type="dxa"/>
+            </w:tcMar>
+          </w:tcPr>
+          <w:p>
+            <w:pPr>
+              <w:rPr>
+                <w:rFonts w:ascii="Arial" w:eastAsia="Arial" w:hAnsi="Arial" w:cs="Arial"/>
+              </w:rPr>
+            </w:pPr>
+            <w:r>
+              <w:rPr>
+                <w:rFonts w:ascii="Arial" w:eastAsia="Arial" w:hAnsi="Arial" w:cs="Arial"/>
+              </w:rPr>
+              <w:t>Datos personales del capacitador</w:t>
+            </w:r>
+          </w:p>
+        </w:tc>
+        <w:tc>
+          <w:tcPr>
+            <w:tcW w:w="1661" w:type="dxa"/>
+            <w:tcMar>
+              <w:top w:w="100" w:type="dxa"/>
+              <w:left w:w="108" w:type="dxa"/>
+              <w:bottom w:w="100" w:type="dxa"/>
+              <w:right w:w="108" w:type="dxa"/>
+            </w:tcMar>
+          </w:tcPr>
+          <w:p>
+            <w:pPr>
+              <w:rPr>
+                <w:rFonts w:ascii="Arial" w:eastAsia="Arial" w:hAnsi="Arial" w:cs="Arial"/>
+              </w:rPr>
+            </w:pPr>
+            <w:r>
+              <w:rPr>
+                <w:rFonts w:ascii="Arial" w:eastAsia="Arial" w:hAnsi="Arial" w:cs="Arial"/>
+              </w:rPr>
+              <w:t>Capacitador creado</w:t>
+            </w:r>
+          </w:p>
+        </w:tc>
+      </w:tr>
+      <w:tr>
+        <w:tc>
+          <w:tcPr>
+            <w:tcW w:w="1417" w:type="dxa"/>
+            <w:tcMar>
+              <w:top w:w="100" w:type="dxa"/>
+              <w:left w:w="108" w:type="dxa"/>
+              <w:bottom w:w="100" w:type="dxa"/>
+              <w:right w:w="108" w:type="dxa"/>
+            </w:tcMar>
+          </w:tcPr>
+          <w:p>
+            <w:pPr>
+              <w:jc w:val="center"/>
+            </w:pPr>
+            <w:r>
+              <w:rPr>
+                <w:rFonts w:ascii="Arial" w:eastAsia="Arial" w:hAnsi="Arial" w:cs="Arial"/>
+              </w:rPr>
+              <w:t>3</w:t>
+            </w:r>
+          </w:p>
+        </w:tc>
+        <w:tc>
+          <w:tcPr>
+            <w:tcW w:w="1910" w:type="dxa"/>
+            <w:tcMar>
+              <w:top w:w="100" w:type="dxa"/>
+              <w:left w:w="108" w:type="dxa"/>
+              <w:bottom w:w="100" w:type="dxa"/>
+              <w:right w:w="108" w:type="dxa"/>
+            </w:tcMar>
+          </w:tcPr>
+          <w:p>
+            <w:r>
+              <w:rPr>
+                <w:rFonts w:ascii="Arial" w:eastAsia="Arial" w:hAnsi="Arial" w:cs="Arial"/>
+              </w:rPr>
+              <w:t>Modificar capacitador</w:t>
+            </w:r>
+          </w:p>
+        </w:tc>
+        <w:tc>
+          <w:tcPr>
+            <w:tcW w:w="4480" w:type="dxa"/>
+            <w:tcMar>
+              <w:top w:w="100" w:type="dxa"/>
+              <w:left w:w="108" w:type="dxa"/>
+              <w:bottom w:w="100" w:type="dxa"/>
+              <w:right w:w="108" w:type="dxa"/>
+            </w:tcMar>
+          </w:tcPr>
+          <w:p>
+            <w:r>
+              <w:rPr>
+                <w:rFonts w:ascii="Arial" w:eastAsia="Arial" w:hAnsi="Arial" w:cs="Arial"/>
+              </w:rPr>
+              <w:t>Nombre o código del capacitador</w:t>
+            </w:r>
+          </w:p>
+        </w:tc>
+        <w:tc>
+          <w:tcPr>
+            <w:tcW w:w="1661" w:type="dxa"/>
+            <w:tcMar>
+              <w:top w:w="100" w:type="dxa"/>
+              <w:left w:w="108" w:type="dxa"/>
+              <w:bottom w:w="100" w:type="dxa"/>
+              <w:right w:w="108" w:type="dxa"/>
+            </w:tcMar>
+          </w:tcPr>
+          <w:p>
+            <w:r>
+              <w:rPr>
+                <w:rFonts w:ascii="Arial" w:eastAsia="Arial" w:hAnsi="Arial" w:cs="Arial"/>
+              </w:rPr>
+              <w:t>Capacitador modificado</w:t>
+            </w:r>
+          </w:p>
+        </w:tc>
+      </w:tr>
+      <w:tr>
+        <w:trPr>
+          <w:trHeight w:val="424"/>
+        </w:trPr>
+        <w:tc>
+          <w:tcPr>
+            <w:tcW w:w="1417" w:type="dxa"/>
+            <w:tcMar>
+              <w:top w:w="100" w:type="dxa"/>
+              <w:left w:w="108" w:type="dxa"/>
+              <w:bottom w:w="100" w:type="dxa"/>
+              <w:right w:w="108" w:type="dxa"/>
+            </w:tcMar>
+          </w:tcPr>
+          <w:p>
+            <w:pPr>
+              <w:jc w:val="center"/>
+              <w:rPr>
+                <w:rFonts w:ascii="Arial" w:eastAsia="Arial" w:hAnsi="Arial" w:cs="Arial"/>
+              </w:rPr>
+            </w:pPr>
+            <w:r>
+              <w:rPr>
+                <w:rFonts w:ascii="Arial" w:eastAsia="Arial" w:hAnsi="Arial" w:cs="Arial"/>
+              </w:rPr>
+              <w:t>4</w:t>
+            </w:r>
+          </w:p>
+        </w:tc>
+        <w:tc>
+          <w:tcPr>
+            <w:tcW w:w="1910" w:type="dxa"/>
+            <w:tcMar>
+              <w:top w:w="100" w:type="dxa"/>
+              <w:left w:w="108" w:type="dxa"/>
+              <w:bottom w:w="100" w:type="dxa"/>
+              <w:right w:w="108" w:type="dxa"/>
+            </w:tcMar>
+          </w:tcPr>
+          <w:p>
+            <w:pPr>
+              <w:rPr>
+                <w:rFonts w:ascii="Arial" w:eastAsia="Arial" w:hAnsi="Arial" w:cs="Arial"/>
+              </w:rPr>
+            </w:pPr>
+            <w:r>
+              <w:rPr>
+                <w:rFonts w:ascii="Arial" w:eastAsia="Arial" w:hAnsi="Arial" w:cs="Arial"/>
+              </w:rPr>
+              <w:t>Eliminar Capacitador</w:t>
+            </w:r>
+          </w:p>
+        </w:tc>
+        <w:tc>
+          <w:tcPr>
+            <w:tcW w:w="4480" w:type="dxa"/>
+            <w:tcMar>
+              <w:top w:w="100" w:type="dxa"/>
+              <w:left w:w="108" w:type="dxa"/>
+              <w:bottom w:w="100" w:type="dxa"/>
+              <w:right w:w="108" w:type="dxa"/>
+            </w:tcMar>
+          </w:tcPr>
+          <w:p>
+            <w:pPr>
+              <w:rPr>
+                <w:rFonts w:ascii="Arial" w:eastAsia="Arial" w:hAnsi="Arial" w:cs="Arial"/>
+              </w:rPr>
+            </w:pPr>
+            <w:r>
+              <w:rPr>
+                <w:rFonts w:ascii="Arial" w:eastAsia="Arial" w:hAnsi="Arial" w:cs="Arial"/>
+              </w:rPr>
+              <w:t>Nombre o código del capacitador</w:t>
+            </w:r>
+          </w:p>
+        </w:tc>
+        <w:tc>
+          <w:tcPr>
+            <w:tcW w:w="1661" w:type="dxa"/>
+            <w:tcMar>
+              <w:top w:w="100" w:type="dxa"/>
+              <w:left w:w="108" w:type="dxa"/>
+              <w:bottom w:w="100" w:type="dxa"/>
+              <w:right w:w="108" w:type="dxa"/>
+            </w:tcMar>
+          </w:tcPr>
+          <w:p>
+            <w:pPr>
+              <w:rPr>
+                <w:rFonts w:ascii="Arial" w:eastAsia="Arial" w:hAnsi="Arial" w:cs="Arial"/>
+              </w:rPr>
+            </w:pPr>
+            <w:r>
+              <w:rPr>
+                <w:rFonts w:ascii="Arial" w:eastAsia="Arial" w:hAnsi="Arial" w:cs="Arial"/>
+              </w:rPr>
+              <w:t>Capacitador eliminado</w:t>
+            </w:r>
+          </w:p>
+        </w:tc>
+      </w:tr>
+    </w:tbl>
+    <w:p>
+      <w:pPr>
+        <w:pStyle w:val="Prrafodelista"/>
+        <w:spacing w:before="120" w:after="60"/>
+        <w:ind w:left="0"/>
+        <w:jc w:val="both"/>
+        <w:sectPr>
+          <w:pgSz w:w="11906" w:h="16838"/>
+          <w:pgMar w:top="1684" w:right="1701" w:bottom="1417" w:left="1701" w:header="708" w:footer="708" w:gutter="0"/>
+          <w:cols w:space="708"/>
+          <w:docGrid w:linePitch="360"/>
+        </w:sectPr>
+      </w:pPr>
+    </w:p>
+    <w:p>
+      <w:pPr>
+        <w:pStyle w:val="Prrafodelista"/>
+        <w:numPr>
+          <w:ilvl w:val="1"/>
+          <w:numId w:val="10"/>
+        </w:numPr>
+        <w:spacing w:before="120" w:after="60"/>
+        <w:jc w:val="both"/>
+      </w:pPr>
+      <w:r>
+        <w:rPr>
+          <w:rFonts w:ascii="Arial" w:eastAsia="Arial" w:hAnsi="Arial" w:cs="Arial"/>
+          <w:b/>
+        </w:rPr>
+        <w:lastRenderedPageBreak/>
+        <w:t>Diagrama del Proceso</w:t>
+      </w:r>
+    </w:p>
+    <w:p>
+      <w:pPr>
+        <w:pStyle w:val="Prrafodelista"/>
+        <w:spacing w:before="120" w:after="60"/>
+        <w:ind w:left="0"/>
+        <w:jc w:val="both"/>
+      </w:pPr>
+    </w:p>
+    <w:tbl>
+      <w:tblPr>
+        <w:tblStyle w:val="Tablaconcuadrcula"/>
+        <w:tblW w:w="0" w:type="auto"/>
+        <w:tblLook w:val="04A0" w:firstRow="1" w:lastRow="0" w:firstColumn="1" w:lastColumn="0" w:noHBand="0" w:noVBand="1"/>
+      </w:tblPr>
+      <w:tblGrid>
+        <w:gridCol w:w="1656"/>
+        <w:gridCol w:w="6838"/>
+      </w:tblGrid>
+      <w:tr>
+        <w:trPr>
+          <w:trHeight w:val="517"/>
+        </w:trPr>
+        <w:tc>
+          <w:tcPr>
+            <w:tcW w:w="1656" w:type="dxa"/>
+            <w:vAlign w:val="center"/>
+          </w:tcPr>
+          <w:p>
+            <w:pPr>
+              <w:spacing w:line="276" w:lineRule="auto"/>
+              <w:rPr>
+                <w:b/>
+                <w:sz w:val="24"/>
+              </w:rPr>
+            </w:pPr>
+            <w:r>
+              <w:rPr>
+                <w:b/>
+                <w:sz w:val="24"/>
+              </w:rPr>
+              <w:t>ID</w:t>
+            </w:r>
+          </w:p>
+        </w:tc>
+        <w:tc>
+          <w:tcPr>
+            <w:tcW w:w="6838" w:type="dxa"/>
+            <w:vAlign w:val="center"/>
+          </w:tcPr>
+          <w:p>
+            <w:pPr>
+              <w:spacing w:line="276" w:lineRule="auto"/>
+              <w:rPr>
+                <w:b/>
+                <w:sz w:val="24"/>
+              </w:rPr>
+            </w:pPr>
+            <w:r>
+              <w:rPr>
+                <w:b/>
+                <w:sz w:val="24"/>
+              </w:rPr>
+              <w:t>P_MC</w:t>
+            </w:r>
+          </w:p>
+        </w:tc>
+      </w:tr>
+      <w:tr>
+        <w:trPr>
+          <w:trHeight w:val="548"/>
+        </w:trPr>
+        <w:tc>
+          <w:tcPr>
+            <w:tcW w:w="1656" w:type="dxa"/>
+            <w:vAlign w:val="center"/>
+          </w:tcPr>
+          <w:p>
+            <w:pPr>
+              <w:spacing w:line="276" w:lineRule="auto"/>
+              <w:rPr>
+                <w:sz w:val="24"/>
+              </w:rPr>
+            </w:pPr>
+            <w:r>
+              <w:rPr>
+                <w:sz w:val="24"/>
+              </w:rPr>
+              <w:t>Autor</w:t>
+            </w:r>
+          </w:p>
+        </w:tc>
+        <w:tc>
+          <w:tcPr>
+            <w:tcW w:w="6838" w:type="dxa"/>
+            <w:vAlign w:val="center"/>
+          </w:tcPr>
+          <w:p>
+            <w:pPr>
+              <w:spacing w:line="276" w:lineRule="auto"/>
+              <w:jc w:val="both"/>
+              <w:rPr>
+                <w:sz w:val="24"/>
+              </w:rPr>
+            </w:pPr>
+            <w:r>
+              <w:rPr>
+                <w:sz w:val="24"/>
+              </w:rPr>
+              <w:t>Victor de la Cruz</w:t>
+            </w:r>
+          </w:p>
+        </w:tc>
+      </w:tr>
+      <w:tr>
+        <w:trPr>
+          <w:trHeight w:val="517"/>
+        </w:trPr>
+        <w:tc>
+          <w:tcPr>
+            <w:tcW w:w="1656" w:type="dxa"/>
+            <w:vAlign w:val="center"/>
+          </w:tcPr>
+          <w:p>
+            <w:pPr>
+              <w:spacing w:line="276" w:lineRule="auto"/>
+              <w:rPr>
+                <w:sz w:val="24"/>
+              </w:rPr>
+            </w:pPr>
+            <w:r>
+              <w:rPr>
+                <w:sz w:val="24"/>
+              </w:rPr>
+              <w:t>Título</w:t>
+            </w:r>
+          </w:p>
+        </w:tc>
+        <w:tc>
+          <w:tcPr>
+            <w:tcW w:w="6838" w:type="dxa"/>
+            <w:vAlign w:val="center"/>
+          </w:tcPr>
+          <w:p>
+            <w:pPr>
+              <w:spacing w:line="276" w:lineRule="auto"/>
+              <w:jc w:val="both"/>
+              <w:rPr>
+                <w:i/>
+                <w:sz w:val="24"/>
+              </w:rPr>
+            </w:pPr>
+            <w:r>
+              <w:rPr>
+                <w:sz w:val="24"/>
+              </w:rPr>
+              <w:t xml:space="preserve">Mantenimiento de </w:t>
+            </w:r>
+            <w:r>
+              <w:rPr>
+                <w:sz w:val="24"/>
+              </w:rPr>
+              <w:t>Capacitador</w:t>
+            </w:r>
+          </w:p>
+        </w:tc>
+      </w:tr>
+      <w:tr>
+        <w:trPr>
+          <w:trHeight w:val="873"/>
+        </w:trPr>
+        <w:tc>
+          <w:tcPr>
+            <w:tcW w:w="1656" w:type="dxa"/>
+            <w:vAlign w:val="center"/>
+          </w:tcPr>
+          <w:p>
+            <w:pPr>
+              <w:spacing w:line="276" w:lineRule="auto"/>
+              <w:rPr>
+                <w:sz w:val="24"/>
+              </w:rPr>
+            </w:pPr>
+            <w:r>
+              <w:rPr>
+                <w:sz w:val="24"/>
+              </w:rPr>
+              <w:t>Propósito</w:t>
+            </w:r>
+          </w:p>
+        </w:tc>
+        <w:tc>
+          <w:tcPr>
+            <w:tcW w:w="6838" w:type="dxa"/>
+            <w:vAlign w:val="center"/>
+          </w:tcPr>
+          <w:p>
+            <w:pPr>
+              <w:spacing w:line="276" w:lineRule="auto"/>
+              <w:jc w:val="both"/>
+              <w:rPr>
+                <w:sz w:val="24"/>
+              </w:rPr>
+            </w:pPr>
+            <w:r>
+              <w:rPr>
+                <w:sz w:val="24"/>
+              </w:rPr>
+              <w:t>Mantenimiento de curso de capacitación, en donde el administrador pueda asignar curso y editar.</w:t>
+            </w:r>
+          </w:p>
+        </w:tc>
+      </w:tr>
+      <w:tr>
+        <w:trPr>
+          <w:trHeight w:val="703"/>
+        </w:trPr>
+        <w:tc>
+          <w:tcPr>
+            <w:tcW w:w="1656" w:type="dxa"/>
+            <w:vAlign w:val="center"/>
+          </w:tcPr>
+          <w:p>
+            <w:pPr>
+              <w:spacing w:line="276" w:lineRule="auto"/>
+              <w:rPr>
+                <w:sz w:val="24"/>
+              </w:rPr>
+            </w:pPr>
+            <w:r>
+              <w:rPr>
+                <w:sz w:val="24"/>
+              </w:rPr>
+              <w:t>Entradas</w:t>
+            </w:r>
+          </w:p>
+        </w:tc>
+        <w:tc>
+          <w:tcPr>
+            <w:tcW w:w="6838" w:type="dxa"/>
+            <w:vAlign w:val="center"/>
+          </w:tcPr>
+          <w:p>
+            <w:pPr>
+              <w:pStyle w:val="Prrafodelista"/>
+              <w:widowControl/>
+              <w:numPr>
+                <w:ilvl w:val="0"/>
+                <w:numId w:val="12"/>
+              </w:numPr>
+              <w:jc w:val="both"/>
+              <w:rPr>
+                <w:sz w:val="24"/>
+              </w:rPr>
+            </w:pPr>
+            <w:r>
+              <w:rPr>
+                <w:sz w:val="24"/>
+              </w:rPr>
+              <w:t>Nombre Capacitador</w:t>
+            </w:r>
+          </w:p>
+          <w:p>
+            <w:pPr>
+              <w:pStyle w:val="Prrafodelista"/>
+              <w:widowControl/>
+              <w:numPr>
+                <w:ilvl w:val="0"/>
+                <w:numId w:val="12"/>
+              </w:numPr>
+              <w:jc w:val="both"/>
+              <w:rPr>
+                <w:sz w:val="24"/>
+              </w:rPr>
+            </w:pPr>
+            <w:r>
+              <w:rPr>
+                <w:sz w:val="24"/>
+              </w:rPr>
+              <w:t>IDCapacitador</w:t>
+            </w:r>
+          </w:p>
+        </w:tc>
+      </w:tr>
+      <w:tr>
+        <w:trPr>
+          <w:trHeight w:val="725"/>
+        </w:trPr>
+        <w:tc>
+          <w:tcPr>
+            <w:tcW w:w="1656" w:type="dxa"/>
+            <w:vAlign w:val="center"/>
+          </w:tcPr>
+          <w:p>
+            <w:pPr>
+              <w:spacing w:line="276" w:lineRule="auto"/>
+              <w:rPr>
+                <w:sz w:val="24"/>
+              </w:rPr>
+            </w:pPr>
+            <w:r>
+              <w:rPr>
+                <w:sz w:val="24"/>
+              </w:rPr>
+              <w:t>Salidas</w:t>
+            </w:r>
+          </w:p>
+        </w:tc>
+        <w:tc>
+          <w:tcPr>
+            <w:tcW w:w="6838" w:type="dxa"/>
+            <w:vAlign w:val="center"/>
+          </w:tcPr>
+          <w:p>
+            <w:pPr>
+              <w:pStyle w:val="Prrafodelista"/>
+              <w:widowControl/>
+              <w:numPr>
+                <w:ilvl w:val="0"/>
+                <w:numId w:val="11"/>
+              </w:numPr>
+              <w:jc w:val="both"/>
+              <w:rPr>
+                <w:sz w:val="24"/>
+              </w:rPr>
+            </w:pPr>
+            <w:r>
+              <w:rPr>
+                <w:sz w:val="24"/>
+              </w:rPr>
+              <w:t>Capacitador eliminado.</w:t>
+            </w:r>
+          </w:p>
+          <w:p>
+            <w:pPr>
+              <w:pStyle w:val="Prrafodelista"/>
+              <w:widowControl/>
+              <w:numPr>
+                <w:ilvl w:val="0"/>
+                <w:numId w:val="11"/>
+              </w:numPr>
+              <w:jc w:val="both"/>
+              <w:rPr>
+                <w:sz w:val="24"/>
+              </w:rPr>
+            </w:pPr>
+            <w:r>
+              <w:rPr>
+                <w:sz w:val="24"/>
+              </w:rPr>
+              <w:t>Capacitador modificado</w:t>
+            </w:r>
+          </w:p>
+        </w:tc>
+      </w:tr>
+    </w:tbl>
+    <w:p>
+      <w:pPr>
+        <w:pStyle w:val="Prrafodelista"/>
+        <w:spacing w:before="120" w:after="60"/>
+        <w:ind w:left="0"/>
+        <w:jc w:val="both"/>
+        <w:rPr>
+          <w:noProof/>
+          <w:lang w:val="es-MX" w:eastAsia="es-MX"/>
+        </w:rPr>
+      </w:pPr>
+      <w:r>
+        <w:rPr>
+          <w:noProof/>
+          <w:lang w:val="es-MX" w:eastAsia="es-MX"/>
+        </w:rPr>
+        <w:drawing>
+          <wp:anchor distT="0" distB="0" distL="114300" distR="114300" simplePos="0" relativeHeight="251658240" behindDoc="0" locked="0" layoutInCell="1" allowOverlap="1" wp14:anchorId="1098E815" wp14:editId="550C2094">
+            <wp:simplePos x="0" y="0"/>
+            <wp:positionH relativeFrom="column">
+              <wp:posOffset>-814070</wp:posOffset>
+            </wp:positionH>
+            <wp:positionV relativeFrom="paragraph">
+              <wp:posOffset>353695</wp:posOffset>
+            </wp:positionV>
+            <wp:extent cx="7000875" cy="2809875"/>
+            <wp:effectExtent l="0" t="0" r="9525" b="9525"/>
+            <wp:wrapSquare wrapText="bothSides"/>
+            <wp:docPr id="5" name="Imagen 5"/>
+            <wp:cNvGraphicFramePr>
+              <a:graphicFrameLocks xmlns:a="http://schemas.openxmlformats.org/drawingml/2006/main" noChangeAspect="1"/>
+            </wp:cNvGraphicFramePr>
+            <a:graphic xmlns:a="http://schemas.openxmlformats.org/drawingml/2006/main">
+              <a:graphicData uri="http://schemas.openxmlformats.org/drawingml/2006/picture">
+                <pic:pic xmlns:pic="http://schemas.openxmlformats.org/drawingml/2006/picture">
+                  <pic:nvPicPr>
+                    <pic:cNvPr id="1" name=""/>
+                    <pic:cNvPicPr/>
+                  </pic:nvPicPr>
+                  <pic:blipFill rotWithShape="1">
+                    <a:blip r:embed="rId16">
+                      <a:extLst>
+                        <a:ext uri="{28A0092B-C50C-407E-A947-70E740481C1C}">
+                          <a14:useLocalDpi xmlns:a14="http://schemas.microsoft.com/office/drawing/2010/main" val="0"/>
+                        </a:ext>
+                      </a:extLst>
+                    </a:blip>
+                    <a:srcRect l="6350" t="27296" r="14982" b="16545"/>
+                    <a:stretch/>
+                  </pic:blipFill>
+                  <pic:spPr bwMode="auto">
+                    <a:xfrm>
+                      <a:off x="0" y="0"/>
+                      <a:ext cx="7000875" cy="2809875"/>
+                    </a:xfrm>
+                    <a:prstGeom prst="rect">
+                      <a:avLst/>
+                    </a:prstGeom>
+                    <a:ln>
+                      <a:noFill/>
+                    </a:ln>
+                    <a:extLst>
+                      <a:ext uri="{53640926-AAD7-44D8-BBD7-CCE9431645EC}">
+                        <a14:shadowObscured xmlns:a14="http://schemas.microsoft.com/office/drawing/2010/main"/>
+                      </a:ext>
+                    </a:extLst>
+                  </pic:spPr>
+                </pic:pic>
+              </a:graphicData>
+            </a:graphic>
+            <wp14:sizeRelH relativeFrom="page">
+              <wp14:pctWidth>0</wp14:pctWidth>
+            </wp14:sizeRelH>
+            <wp14:sizeRelV relativeFrom="page">
+              <wp14:pctHeight>0</wp14:pctHeight>
+            </wp14:sizeRelV>
+          </wp:anchor>
+        </w:drawing>
+      </w:r>
+    </w:p>
+    <w:p>
+      <w:pPr>
+        <w:pStyle w:val="Prrafodelista"/>
+        <w:spacing w:before="120" w:after="60"/>
+        <w:ind w:left="0"/>
+        <w:jc w:val="both"/>
+      </w:pPr>
+    </w:p>
+    <w:p>
+      <w:pPr>
+        <w:pStyle w:val="Prrafodelista"/>
+        <w:spacing w:before="120" w:after="60"/>
+        <w:ind w:left="0"/>
+        <w:jc w:val="both"/>
+      </w:pPr>
+    </w:p>
+    <w:p>
+      <w:pPr>
+        <w:pStyle w:val="Prrafodelista"/>
+        <w:numPr>
+          <w:ilvl w:val="1"/>
+          <w:numId w:val="10"/>
+        </w:numPr>
+        <w:spacing w:before="120" w:after="60"/>
+        <w:jc w:val="both"/>
+      </w:pPr>
+      <w:bookmarkStart w:id="1" w:name="_GoBack"/>
+      <w:bookmarkEnd w:id="1"/>
+      <w:r>
+        <w:rPr>
+          <w:rFonts w:ascii="Arial" w:eastAsia="Arial" w:hAnsi="Arial" w:cs="Arial"/>
+          <w:b/>
+        </w:rPr>
+        <w:t>Descripción de Actividades</w:t>
+      </w:r>
+    </w:p>
+    <w:p>
+      <w:pPr>
+        <w:pStyle w:val="Prrafodelista"/>
+      </w:pPr>
+    </w:p>
+    <w:p>
+      <w:pPr>
+        <w:pStyle w:val="Prrafodelista"/>
+        <w:spacing w:before="120" w:after="60"/>
+        <w:ind w:left="0"/>
+        <w:jc w:val="both"/>
+        <w:rPr>
+          <w:rFonts w:ascii="Arial" w:hAnsi="Arial" w:cs="Arial"/>
+        </w:rPr>
+      </w:pPr>
+      <w:r>
+        <w:rPr>
+          <w:rFonts w:ascii="Arial" w:hAnsi="Arial" w:cs="Arial"/>
+        </w:rPr>
+        <w:t>A continuación, se procederá a describir las actividades, el rol que realiza la cada una de ellas y el tipo a la que pertenecen.</w:t>
+      </w:r>
+    </w:p>
+    <w:p>
+      <w:pPr>
+        <w:pStyle w:val="Prrafodelista"/>
+        <w:spacing w:before="120" w:after="60"/>
+        <w:ind w:left="0"/>
+        <w:jc w:val="both"/>
+      </w:pPr>
+    </w:p>
+    <w:tbl>
+      <w:tblPr>
+        <w:tblW w:w="9468" w:type="dxa"/>
+        <w:tblInd w:w="108" w:type="dxa"/>
+        <w:tblBorders>
+          <w:top w:val="single" w:sz="4" w:space="0" w:color="auto"/>
+          <w:left w:val="single" w:sz="4" w:space="0" w:color="auto"/>
+          <w:bottom w:val="single" w:sz="4" w:space="0" w:color="auto"/>
+          <w:right w:val="single" w:sz="4" w:space="0" w:color="auto"/>
+          <w:insideH w:val="single" w:sz="4" w:space="0" w:color="auto"/>
+          <w:insideV w:val="single" w:sz="4" w:space="0" w:color="auto"/>
+        </w:tblBorders>
+        <w:tblLayout w:type="fixed"/>
+        <w:tblLook w:val="0600" w:firstRow="0" w:lastRow="0" w:firstColumn="0" w:lastColumn="0" w:noHBand="1" w:noVBand="1"/>
+      </w:tblPr>
+      <w:tblGrid>
+        <w:gridCol w:w="416"/>
+        <w:gridCol w:w="1535"/>
+        <w:gridCol w:w="5166"/>
+        <w:gridCol w:w="1479"/>
+        <w:gridCol w:w="872"/>
+      </w:tblGrid>
+      <w:tr>
+        <w:trPr>
+          <w:trHeight w:val="420"/>
+        </w:trPr>
+        <w:tc>
+          <w:tcPr>
+            <w:tcW w:w="416" w:type="dxa"/>
+            <w:shd w:val="clear" w:color="auto" w:fill="FFFFFF"/>
+            <w:tcMar>
+              <w:top w:w="100" w:type="dxa"/>
+              <w:left w:w="108" w:type="dxa"/>
+              <w:bottom w:w="100" w:type="dxa"/>
+              <w:right w:w="108" w:type="dxa"/>
+            </w:tcMar>
+          </w:tcPr>
+          <w:p>
+            <w:pPr>
+              <w:jc w:val="center"/>
+            </w:pPr>
+            <w:r>
+              <w:rPr>
+                <w:rFonts w:ascii="Arial" w:eastAsia="Arial" w:hAnsi="Arial" w:cs="Arial"/>
+                <w:b/>
+              </w:rPr>
+              <w:t>ID</w:t>
+            </w:r>
+          </w:p>
+        </w:tc>
+        <w:tc>
+          <w:tcPr>
+            <w:tcW w:w="1535" w:type="dxa"/>
+            <w:shd w:val="clear" w:color="auto" w:fill="FFFFFF"/>
+            <w:tcMar>
+              <w:top w:w="100" w:type="dxa"/>
+              <w:left w:w="108" w:type="dxa"/>
+              <w:bottom w:w="100" w:type="dxa"/>
+              <w:right w:w="108" w:type="dxa"/>
+            </w:tcMar>
+          </w:tcPr>
+          <w:p>
+            <w:pPr>
+              <w:jc w:val="center"/>
+            </w:pPr>
+            <w:r>
+              <w:rPr>
+                <w:rFonts w:ascii="Arial" w:eastAsia="Arial" w:hAnsi="Arial" w:cs="Arial"/>
+                <w:b/>
+              </w:rPr>
+              <w:t>Actividad</w:t>
+            </w:r>
+          </w:p>
+        </w:tc>
+        <w:tc>
+          <w:tcPr>
+            <w:tcW w:w="5166" w:type="dxa"/>
+            <w:shd w:val="clear" w:color="auto" w:fill="FFFFFF"/>
+            <w:tcMar>
+              <w:top w:w="100" w:type="dxa"/>
+              <w:left w:w="108" w:type="dxa"/>
+              <w:bottom w:w="100" w:type="dxa"/>
+              <w:right w:w="108" w:type="dxa"/>
+            </w:tcMar>
+          </w:tcPr>
+          <w:p>
+            <w:pPr>
+              <w:jc w:val="center"/>
+            </w:pPr>
+            <w:r>
+              <w:rPr>
+                <w:rFonts w:ascii="Arial" w:eastAsia="Arial" w:hAnsi="Arial" w:cs="Arial"/>
+                <w:b/>
+              </w:rPr>
+              <w:t xml:space="preserve">Descripción </w:t>
+            </w:r>
+          </w:p>
+        </w:tc>
+        <w:tc>
+          <w:tcPr>
+            <w:tcW w:w="1479" w:type="dxa"/>
+            <w:shd w:val="clear" w:color="auto" w:fill="FFFFFF"/>
+            <w:tcMar>
+              <w:top w:w="100" w:type="dxa"/>
+              <w:left w:w="108" w:type="dxa"/>
+              <w:bottom w:w="100" w:type="dxa"/>
+              <w:right w:w="108" w:type="dxa"/>
+            </w:tcMar>
+          </w:tcPr>
+          <w:p>
+            <w:pPr>
+              <w:jc w:val="center"/>
+            </w:pPr>
+            <w:r>
+              <w:rPr>
+                <w:rFonts w:ascii="Arial" w:eastAsia="Arial" w:hAnsi="Arial" w:cs="Arial"/>
+                <w:b/>
+              </w:rPr>
+              <w:t>Rol</w:t>
+            </w:r>
+          </w:p>
+        </w:tc>
+        <w:tc>
+          <w:tcPr>
+            <w:tcW w:w="872" w:type="dxa"/>
+            <w:shd w:val="clear" w:color="auto" w:fill="FFFFFF"/>
+            <w:tcMar>
+              <w:top w:w="100" w:type="dxa"/>
+              <w:left w:w="108" w:type="dxa"/>
+              <w:bottom w:w="100" w:type="dxa"/>
+              <w:right w:w="108" w:type="dxa"/>
+            </w:tcMar>
+          </w:tcPr>
+          <w:p>
+            <w:pPr>
+              <w:jc w:val="center"/>
+            </w:pPr>
+            <w:r>
+              <w:rPr>
+                <w:rFonts w:ascii="Arial" w:eastAsia="Arial" w:hAnsi="Arial" w:cs="Arial"/>
+                <w:b/>
+              </w:rPr>
+              <w:t>Tipo</w:t>
+            </w:r>
+          </w:p>
+        </w:tc>
+      </w:tr>
+      <w:tr>
+        <w:trPr>
+          <w:trHeight w:val="900"/>
+        </w:trPr>
+        <w:tc>
+          <w:tcPr>
+            <w:tcW w:w="416" w:type="dxa"/>
+            <w:shd w:val="clear" w:color="auto" w:fill="FFFFFF"/>
+            <w:tcMar>
+              <w:top w:w="100" w:type="dxa"/>
+              <w:left w:w="108" w:type="dxa"/>
+              <w:bottom w:w="100" w:type="dxa"/>
+              <w:right w:w="108" w:type="dxa"/>
+            </w:tcMar>
+          </w:tcPr>
+          <w:p>
+            <w:r>
+              <w:rPr>
+                <w:rFonts w:ascii="Arial" w:eastAsia="Arial" w:hAnsi="Arial" w:cs="Arial"/>
+              </w:rPr>
+              <w:t>1</w:t>
+            </w:r>
+          </w:p>
+        </w:tc>
+        <w:tc>
+          <w:tcPr>
+            <w:tcW w:w="1535" w:type="dxa"/>
+            <w:shd w:val="clear" w:color="auto" w:fill="FFFFFF"/>
+            <w:tcMar>
+              <w:top w:w="100" w:type="dxa"/>
+              <w:left w:w="108" w:type="dxa"/>
+              <w:bottom w:w="100" w:type="dxa"/>
+              <w:right w:w="108" w:type="dxa"/>
+            </w:tcMar>
+          </w:tcPr>
+          <w:p>
+            <w:pPr>
+              <w:rPr>
+                <w:rFonts w:ascii="Arial" w:eastAsia="Arial" w:hAnsi="Arial" w:cs="Arial"/>
+              </w:rPr>
+            </w:pPr>
+            <w:r>
+              <w:rPr>
+                <w:rFonts w:ascii="Arial" w:eastAsia="Arial" w:hAnsi="Arial" w:cs="Arial"/>
+              </w:rPr>
+              <w:t>Consultar capacitador</w:t>
+            </w:r>
+          </w:p>
+        </w:tc>
+        <w:tc>
+          <w:tcPr>
+            <w:tcW w:w="5166" w:type="dxa"/>
+            <w:shd w:val="clear" w:color="auto" w:fill="FFFFFF"/>
+            <w:tcMar>
+              <w:top w:w="100" w:type="dxa"/>
+              <w:left w:w="108" w:type="dxa"/>
+              <w:bottom w:w="100" w:type="dxa"/>
+              <w:right w:w="108" w:type="dxa"/>
+            </w:tcMar>
+          </w:tcPr>
+          <w:p>
+            <w:r>
+              <w:rPr>
+                <w:rFonts w:ascii="Arial" w:eastAsia="Arial" w:hAnsi="Arial" w:cs="Arial"/>
+              </w:rPr>
+              <w:t>Se realiza cuando el administrador ingresa los datos del capacitador en el sistema para revisar su información</w:t>
+            </w:r>
+          </w:p>
+        </w:tc>
+        <w:tc>
+          <w:tcPr>
+            <w:tcW w:w="1479" w:type="dxa"/>
+            <w:shd w:val="clear" w:color="auto" w:fill="FFFFFF"/>
+            <w:tcMar>
+              <w:top w:w="100" w:type="dxa"/>
+              <w:left w:w="108" w:type="dxa"/>
+              <w:bottom w:w="100" w:type="dxa"/>
+              <w:right w:w="108" w:type="dxa"/>
+            </w:tcMar>
+          </w:tcPr>
+          <w:p>
+            <w:r>
+              <w:rPr>
+                <w:rFonts w:ascii="Arial" w:eastAsia="Arial" w:hAnsi="Arial" w:cs="Arial"/>
+              </w:rPr>
+              <w:t>Administrador</w:t>
+            </w:r>
+            <w:r>
+              <w:t xml:space="preserve"> </w:t>
+            </w:r>
+          </w:p>
+        </w:tc>
+        <w:tc>
+          <w:tcPr>
+            <w:tcW w:w="872" w:type="dxa"/>
+            <w:shd w:val="clear" w:color="auto" w:fill="FFFFFF"/>
+            <w:tcMar>
+              <w:top w:w="100" w:type="dxa"/>
+              <w:left w:w="108" w:type="dxa"/>
+              <w:bottom w:w="100" w:type="dxa"/>
+              <w:right w:w="108" w:type="dxa"/>
+            </w:tcMar>
+          </w:tcPr>
+          <w:p>
+            <w:r>
+              <w:rPr>
+                <w:rFonts w:ascii="Arial" w:eastAsia="Arial" w:hAnsi="Arial" w:cs="Arial"/>
+              </w:rPr>
+              <w:t>Manual</w:t>
+            </w:r>
+          </w:p>
+        </w:tc>
+      </w:tr>
+      <w:tr>
+        <w:trPr>
+          <w:trHeight w:val="860"/>
+        </w:trPr>
+        <w:tc>
+          <w:tcPr>
+            <w:tcW w:w="416" w:type="dxa"/>
+            <w:shd w:val="clear" w:color="auto" w:fill="FFFFFF"/>
+            <w:tcMar>
+              <w:top w:w="100" w:type="dxa"/>
+              <w:left w:w="108" w:type="dxa"/>
+              <w:bottom w:w="100" w:type="dxa"/>
+              <w:right w:w="108" w:type="dxa"/>
+            </w:tcMar>
+          </w:tcPr>
+          <w:p>
+            <w:r>
+              <w:rPr>
+                <w:rFonts w:ascii="Arial" w:eastAsia="Arial" w:hAnsi="Arial" w:cs="Arial"/>
+              </w:rPr>
+              <w:lastRenderedPageBreak/>
+              <w:t>2</w:t>
+            </w:r>
+          </w:p>
+        </w:tc>
+        <w:tc>
+          <w:tcPr>
+            <w:tcW w:w="1535" w:type="dxa"/>
+            <w:shd w:val="clear" w:color="auto" w:fill="FFFFFF"/>
+            <w:tcMar>
+              <w:top w:w="100" w:type="dxa"/>
+              <w:left w:w="108" w:type="dxa"/>
+              <w:bottom w:w="100" w:type="dxa"/>
+              <w:right w:w="108" w:type="dxa"/>
+            </w:tcMar>
+          </w:tcPr>
+          <w:p>
+            <w:r>
+              <w:rPr>
+                <w:rFonts w:ascii="Arial" w:eastAsia="Arial" w:hAnsi="Arial" w:cs="Arial"/>
+              </w:rPr>
+              <w:t>Crear un capacitador</w:t>
+            </w:r>
+          </w:p>
+        </w:tc>
+        <w:tc>
+          <w:tcPr>
+            <w:tcW w:w="5166" w:type="dxa"/>
+            <w:shd w:val="clear" w:color="auto" w:fill="FFFFFF"/>
+            <w:tcMar>
+              <w:top w:w="100" w:type="dxa"/>
+              <w:left w:w="108" w:type="dxa"/>
+              <w:bottom w:w="100" w:type="dxa"/>
+              <w:right w:w="108" w:type="dxa"/>
+            </w:tcMar>
+          </w:tcPr>
+          <w:p>
+            <w:r>
+              <w:rPr>
+                <w:rFonts w:ascii="Arial" w:eastAsia="Arial" w:hAnsi="Arial" w:cs="Arial"/>
+              </w:rPr>
+              <w:t>Se realiza la acción completando los campos que hacen referencia a la información del capacitador.</w:t>
+            </w:r>
+          </w:p>
+        </w:tc>
+        <w:tc>
+          <w:tcPr>
+            <w:tcW w:w="1479" w:type="dxa"/>
+            <w:shd w:val="clear" w:color="auto" w:fill="FFFFFF"/>
+            <w:tcMar>
+              <w:top w:w="100" w:type="dxa"/>
+              <w:left w:w="108" w:type="dxa"/>
+              <w:bottom w:w="100" w:type="dxa"/>
+              <w:right w:w="108" w:type="dxa"/>
+            </w:tcMar>
+          </w:tcPr>
+          <w:p>
+            <w:r>
+              <w:rPr>
+                <w:rFonts w:ascii="Arial" w:eastAsia="Arial" w:hAnsi="Arial" w:cs="Arial"/>
+              </w:rPr>
+              <w:t>Administrador</w:t>
+            </w:r>
+          </w:p>
+        </w:tc>
+        <w:tc>
+          <w:tcPr>
+            <w:tcW w:w="872" w:type="dxa"/>
+            <w:shd w:val="clear" w:color="auto" w:fill="FFFFFF"/>
+            <w:tcMar>
+              <w:top w:w="100" w:type="dxa"/>
+              <w:left w:w="108" w:type="dxa"/>
+              <w:bottom w:w="100" w:type="dxa"/>
+              <w:right w:w="108" w:type="dxa"/>
+            </w:tcMar>
+          </w:tcPr>
+          <w:p>
+            <w:r>
+              <w:rPr>
+                <w:rFonts w:ascii="Arial" w:eastAsia="Arial" w:hAnsi="Arial" w:cs="Arial"/>
+              </w:rPr>
+              <w:t>Manual</w:t>
+            </w:r>
+          </w:p>
+        </w:tc>
+      </w:tr>
+      <w:tr>
+        <w:trPr>
+          <w:trHeight w:val="1060"/>
+        </w:trPr>
+        <w:tc>
+          <w:tcPr>
+            <w:tcW w:w="416" w:type="dxa"/>
+            <w:shd w:val="clear" w:color="auto" w:fill="FFFFFF"/>
+            <w:tcMar>
+              <w:top w:w="100" w:type="dxa"/>
+              <w:left w:w="108" w:type="dxa"/>
+              <w:bottom w:w="100" w:type="dxa"/>
+              <w:right w:w="108" w:type="dxa"/>
+            </w:tcMar>
+          </w:tcPr>
+          <w:p>
+            <w:r>
+              <w:rPr>
+                <w:rFonts w:ascii="Arial" w:eastAsia="Arial" w:hAnsi="Arial" w:cs="Arial"/>
+              </w:rPr>
+              <w:t>3</w:t>
+            </w:r>
+          </w:p>
+        </w:tc>
+        <w:tc>
+          <w:tcPr>
+            <w:tcW w:w="1535" w:type="dxa"/>
+            <w:shd w:val="clear" w:color="auto" w:fill="FFFFFF"/>
+            <w:tcMar>
+              <w:top w:w="100" w:type="dxa"/>
+              <w:left w:w="108" w:type="dxa"/>
+              <w:bottom w:w="100" w:type="dxa"/>
+              <w:right w:w="108" w:type="dxa"/>
+            </w:tcMar>
+          </w:tcPr>
+          <w:p>
+            <w:r>
+              <w:rPr>
+                <w:rFonts w:ascii="Arial" w:eastAsia="Arial" w:hAnsi="Arial" w:cs="Arial"/>
+              </w:rPr>
+              <w:t>Modificar capacitador</w:t>
+            </w:r>
+          </w:p>
+        </w:tc>
+        <w:tc>
+          <w:tcPr>
+            <w:tcW w:w="5166" w:type="dxa"/>
+            <w:shd w:val="clear" w:color="auto" w:fill="FFFFFF"/>
+            <w:tcMar>
+              <w:top w:w="100" w:type="dxa"/>
+              <w:left w:w="108" w:type="dxa"/>
+              <w:bottom w:w="100" w:type="dxa"/>
+              <w:right w:w="108" w:type="dxa"/>
+            </w:tcMar>
+          </w:tcPr>
+          <w:p>
+            <w:r>
+              <w:rPr>
+                <w:rFonts w:ascii="Arial" w:eastAsia="Arial" w:hAnsi="Arial" w:cs="Arial"/>
+              </w:rPr>
+              <w:t xml:space="preserve">Se realiza una modificación en la información del capacitador ya creado anteriormente </w:t>
+            </w:r>
+          </w:p>
+        </w:tc>
+        <w:tc>
+          <w:tcPr>
+            <w:tcW w:w="1479" w:type="dxa"/>
+            <w:shd w:val="clear" w:color="auto" w:fill="FFFFFF"/>
+            <w:tcMar>
+              <w:top w:w="100" w:type="dxa"/>
+              <w:left w:w="108" w:type="dxa"/>
+              <w:bottom w:w="100" w:type="dxa"/>
+              <w:right w:w="108" w:type="dxa"/>
+            </w:tcMar>
+          </w:tcPr>
+          <w:p>
+            <w:r>
+              <w:rPr>
+                <w:rFonts w:ascii="Arial" w:eastAsia="Arial" w:hAnsi="Arial" w:cs="Arial"/>
+              </w:rPr>
+              <w:t>Administrador</w:t>
+            </w:r>
+          </w:p>
+        </w:tc>
+        <w:tc>
+          <w:tcPr>
+            <w:tcW w:w="872" w:type="dxa"/>
+            <w:shd w:val="clear" w:color="auto" w:fill="FFFFFF"/>
+            <w:tcMar>
+              <w:top w:w="100" w:type="dxa"/>
+              <w:left w:w="108" w:type="dxa"/>
+              <w:bottom w:w="100" w:type="dxa"/>
+              <w:right w:w="108" w:type="dxa"/>
+            </w:tcMar>
+          </w:tcPr>
+          <w:p>
+            <w:r>
+              <w:rPr>
+                <w:rFonts w:ascii="Arial" w:eastAsia="Arial" w:hAnsi="Arial" w:cs="Arial"/>
+              </w:rPr>
+              <w:t>Manual</w:t>
+            </w:r>
+          </w:p>
+        </w:tc>
+      </w:tr>
+      <w:tr>
+        <w:trPr>
+          <w:trHeight w:val="1060"/>
+        </w:trPr>
+        <w:tc>
+          <w:tcPr>
+            <w:tcW w:w="416" w:type="dxa"/>
+            <w:shd w:val="clear" w:color="auto" w:fill="FFFFFF"/>
+            <w:tcMar>
+              <w:top w:w="100" w:type="dxa"/>
+              <w:left w:w="108" w:type="dxa"/>
+              <w:bottom w:w="100" w:type="dxa"/>
+              <w:right w:w="108" w:type="dxa"/>
+            </w:tcMar>
+          </w:tcPr>
+          <w:p>
+            <w:pPr>
+              <w:rPr>
+                <w:rFonts w:ascii="Arial" w:eastAsia="Arial" w:hAnsi="Arial" w:cs="Arial"/>
+              </w:rPr>
+            </w:pPr>
+            <w:r>
+              <w:rPr>
+                <w:rFonts w:ascii="Arial" w:eastAsia="Arial" w:hAnsi="Arial" w:cs="Arial"/>
+              </w:rPr>
+              <w:t>4</w:t>
+            </w:r>
+          </w:p>
+        </w:tc>
+        <w:tc>
+          <w:tcPr>
+            <w:tcW w:w="1535" w:type="dxa"/>
+            <w:shd w:val="clear" w:color="auto" w:fill="FFFFFF"/>
+            <w:tcMar>
+              <w:top w:w="100" w:type="dxa"/>
+              <w:left w:w="108" w:type="dxa"/>
+              <w:bottom w:w="100" w:type="dxa"/>
+              <w:right w:w="108" w:type="dxa"/>
+            </w:tcMar>
+          </w:tcPr>
+          <w:p>
+            <w:pPr>
+              <w:rPr>
+                <w:rFonts w:ascii="Arial" w:eastAsia="Arial" w:hAnsi="Arial" w:cs="Arial"/>
+              </w:rPr>
+            </w:pPr>
+            <w:r>
+              <w:rPr>
+                <w:rFonts w:ascii="Arial" w:eastAsia="Arial" w:hAnsi="Arial" w:cs="Arial"/>
+              </w:rPr>
+              <w:t>Eliminar capacitador</w:t>
+            </w:r>
+          </w:p>
+        </w:tc>
+        <w:tc>
+          <w:tcPr>
+            <w:tcW w:w="5166" w:type="dxa"/>
+            <w:shd w:val="clear" w:color="auto" w:fill="FFFFFF"/>
+            <w:tcMar>
+              <w:top w:w="100" w:type="dxa"/>
+              <w:left w:w="108" w:type="dxa"/>
+              <w:bottom w:w="100" w:type="dxa"/>
+              <w:right w:w="108" w:type="dxa"/>
+            </w:tcMar>
+          </w:tcPr>
+          <w:p>
+            <w:pPr>
+              <w:rPr>
+                <w:rFonts w:ascii="Arial" w:eastAsia="Arial" w:hAnsi="Arial" w:cs="Arial"/>
+              </w:rPr>
+            </w:pPr>
+            <w:r>
+              <w:rPr>
+                <w:rFonts w:ascii="Arial" w:eastAsia="Arial" w:hAnsi="Arial" w:cs="Arial"/>
+              </w:rPr>
+              <w:t>Se cambia de estado al capacitador a inactivo, este cambio es transparente en el sistema</w:t>
+            </w:r>
+          </w:p>
+        </w:tc>
+        <w:tc>
+          <w:tcPr>
+            <w:tcW w:w="1479" w:type="dxa"/>
+            <w:shd w:val="clear" w:color="auto" w:fill="FFFFFF"/>
+            <w:tcMar>
+              <w:top w:w="100" w:type="dxa"/>
+              <w:left w:w="108" w:type="dxa"/>
+              <w:bottom w:w="100" w:type="dxa"/>
+              <w:right w:w="108" w:type="dxa"/>
+            </w:tcMar>
+          </w:tcPr>
+          <w:p>
+            <w:pPr>
+              <w:rPr>
+                <w:rFonts w:ascii="Arial" w:eastAsia="Arial" w:hAnsi="Arial" w:cs="Arial"/>
+              </w:rPr>
+            </w:pPr>
+            <w:r>
+              <w:rPr>
+                <w:rFonts w:ascii="Arial" w:eastAsia="Arial" w:hAnsi="Arial" w:cs="Arial"/>
+              </w:rPr>
+              <w:t>Administrador</w:t>
+            </w:r>
+          </w:p>
+        </w:tc>
+        <w:tc>
+          <w:tcPr>
+            <w:tcW w:w="872" w:type="dxa"/>
+            <w:shd w:val="clear" w:color="auto" w:fill="FFFFFF"/>
+            <w:tcMar>
+              <w:top w:w="100" w:type="dxa"/>
+              <w:left w:w="108" w:type="dxa"/>
+              <w:bottom w:w="100" w:type="dxa"/>
+              <w:right w:w="108" w:type="dxa"/>
+            </w:tcMar>
+          </w:tcPr>
+          <w:p>
+            <w:pPr>
+              <w:rPr>
+                <w:rFonts w:ascii="Arial" w:eastAsia="Arial" w:hAnsi="Arial" w:cs="Arial"/>
+              </w:rPr>
+            </w:pPr>
+            <w:r>
+              <w:rPr>
+                <w:rFonts w:ascii="Arial" w:eastAsia="Arial" w:hAnsi="Arial" w:cs="Arial"/>
+              </w:rPr>
+              <w:t>Manual</w:t>
+            </w:r>
+          </w:p>
+        </w:tc>
+      </w:tr>
+    </w:tbl>
+    <w:p>
+      <w:pPr>
+        <w:pStyle w:val="Prrafodelista"/>
+        <w:spacing w:before="120" w:after="60"/>
+        <w:ind w:left="0"/>
+        <w:jc w:val="both"/>
+      </w:pPr>
+    </w:p>
+    <w:p>
+      <w:pPr>
+        <w:pStyle w:val="Prrafodelista"/>
+        <w:spacing w:before="120" w:after="60"/>
+        <w:ind w:left="0"/>
+        <w:jc w:val="both"/>
+      </w:pPr>
+    </w:p>
     <w:p/>
     <w:sectPr>
       <w:pgSz w:w="11906" w:h="16838"/>
@@ -12145,7 +14184,7 @@
 </file>
 
 <file path=word/endnotes.xml><?xml version="1.0" encoding="utf-8"?>
-<w:endnotes xmlns:wpc="http://schemas.microsoft.com/office/word/2010/wordprocessingCanvas" xmlns:mc="http://schemas.openxmlformats.org/markup-compatibility/2006" xmlns:o="urn:schemas-microsoft-com:office:office" xmlns:r="http://schemas.openxmlformats.org/officeDocument/2006/relationships" xmlns:m="http://schemas.openxmlformats.org/officeDocument/2006/math" xmlns:v="urn:schemas-microsoft-com:vml" xmlns:wp14="http://schemas.microsoft.com/office/word/2010/wordprocessingDrawing" xmlns:wp="http://schemas.openxmlformats.org/drawingml/2006/wordprocessingDrawing" xmlns:w10="urn:schemas-microsoft-com:office:word" xmlns:w="http://schemas.openxmlformats.org/wordprocessingml/2006/main" xmlns:w14="http://schemas.microsoft.com/office/word/2010/wordml" xmlns:wpg="http://schemas.microsoft.com/office/word/2010/wordprocessingGroup" xmlns:wpi="http://schemas.microsoft.com/office/word/2010/wordprocessingInk" xmlns:wne="http://schemas.microsoft.com/office/word/2006/wordml" xmlns:wps="http://schemas.microsoft.com/office/word/2010/wordprocessingShape" mc:Ignorable="w14 wp14">
+<w:endnotes xmlns:wpc="http://schemas.microsoft.com/office/word/2010/wordprocessingCanvas" xmlns:mc="http://schemas.openxmlformats.org/markup-compatibility/2006" xmlns:o="urn:schemas-microsoft-com:office:office" xmlns:r="http://schemas.openxmlformats.org/officeDocument/2006/relationships" xmlns:m="http://schemas.openxmlformats.org/officeDocument/2006/math" xmlns:v="urn:schemas-microsoft-com:vml" xmlns:wp14="http://schemas.microsoft.com/office/word/2010/wordprocessingDrawing" xmlns:wp="http://schemas.openxmlformats.org/drawingml/2006/wordprocessingDrawing" xmlns:w10="urn:schemas-microsoft-com:office:word" xmlns:w="http://schemas.openxmlformats.org/wordprocessingml/2006/main" xmlns:w14="http://schemas.microsoft.com/office/word/2010/wordml" xmlns:w15="http://schemas.microsoft.com/office/word/2012/wordml" xmlns:wpg="http://schemas.microsoft.com/office/word/2010/wordprocessingGroup" xmlns:wpi="http://schemas.microsoft.com/office/word/2010/wordprocessingInk" xmlns:wne="http://schemas.microsoft.com/office/word/2006/wordml" xmlns:wps="http://schemas.microsoft.com/office/word/2010/wordprocessingShape" mc:Ignorable="w14 w15 wp14">
   <w:endnote w:type="separator" w:id="-1">
     <w:p>
       <w:r>
@@ -12164,7 +14203,7 @@
 </file>
 
 <file path=word/footer1.xml><?xml version="1.0" encoding="utf-8"?>
-<w:ftr xmlns:wpc="http://schemas.microsoft.com/office/word/2010/wordprocessingCanvas" xmlns:mc="http://schemas.openxmlformats.org/markup-compatibility/2006" xmlns:o="urn:schemas-microsoft-com:office:office" xmlns:r="http://schemas.openxmlformats.org/officeDocument/2006/relationships" xmlns:m="http://schemas.openxmlformats.org/officeDocument/2006/math" xmlns:v="urn:schemas-microsoft-com:vml" xmlns:wp14="http://schemas.microsoft.com/office/word/2010/wordprocessingDrawing" xmlns:wp="http://schemas.openxmlformats.org/drawingml/2006/wordprocessingDrawing" xmlns:w10="urn:schemas-microsoft-com:office:word" xmlns:w="http://schemas.openxmlformats.org/wordprocessingml/2006/main" xmlns:w14="http://schemas.microsoft.com/office/word/2010/wordml" xmlns:wpg="http://schemas.microsoft.com/office/word/2010/wordprocessingGroup" xmlns:wpi="http://schemas.microsoft.com/office/word/2010/wordprocessingInk" xmlns:wne="http://schemas.microsoft.com/office/word/2006/wordml" xmlns:wps="http://schemas.microsoft.com/office/word/2010/wordprocessingShape" mc:Ignorable="w14 wp14">
+<w:ftr xmlns:wpc="http://schemas.microsoft.com/office/word/2010/wordprocessingCanvas" xmlns:mc="http://schemas.openxmlformats.org/markup-compatibility/2006" xmlns:o="urn:schemas-microsoft-com:office:office" xmlns:r="http://schemas.openxmlformats.org/officeDocument/2006/relationships" xmlns:m="http://schemas.openxmlformats.org/officeDocument/2006/math" xmlns:v="urn:schemas-microsoft-com:vml" xmlns:wp14="http://schemas.microsoft.com/office/word/2010/wordprocessingDrawing" xmlns:wp="http://schemas.openxmlformats.org/drawingml/2006/wordprocessingDrawing" xmlns:w10="urn:schemas-microsoft-com:office:word" xmlns:w="http://schemas.openxmlformats.org/wordprocessingml/2006/main" xmlns:w14="http://schemas.microsoft.com/office/word/2010/wordml" xmlns:w15="http://schemas.microsoft.com/office/word/2012/wordml" xmlns:wpg="http://schemas.microsoft.com/office/word/2010/wordprocessingGroup" xmlns:wpi="http://schemas.microsoft.com/office/word/2010/wordprocessingInk" xmlns:wne="http://schemas.microsoft.com/office/word/2006/wordml" xmlns:wps="http://schemas.microsoft.com/office/word/2010/wordprocessingShape" mc:Ignorable="w14 w15 wp14">
   <w:p>
     <w:pPr>
       <w:pStyle w:val="Piedepgina"/>
@@ -12242,7 +14281,7 @@
 </file>
 
 <file path=word/footer2.xml><?xml version="1.0" encoding="utf-8"?>
-<w:ftr xmlns:wpc="http://schemas.microsoft.com/office/word/2010/wordprocessingCanvas" xmlns:mc="http://schemas.openxmlformats.org/markup-compatibility/2006" xmlns:o="urn:schemas-microsoft-com:office:office" xmlns:r="http://schemas.openxmlformats.org/officeDocument/2006/relationships" xmlns:m="http://schemas.openxmlformats.org/officeDocument/2006/math" xmlns:v="urn:schemas-microsoft-com:vml" xmlns:wp14="http://schemas.microsoft.com/office/word/2010/wordprocessingDrawing" xmlns:wp="http://schemas.openxmlformats.org/drawingml/2006/wordprocessingDrawing" xmlns:w10="urn:schemas-microsoft-com:office:word" xmlns:w="http://schemas.openxmlformats.org/wordprocessingml/2006/main" xmlns:w14="http://schemas.microsoft.com/office/word/2010/wordml" xmlns:wpg="http://schemas.microsoft.com/office/word/2010/wordprocessingGroup" xmlns:wpi="http://schemas.microsoft.com/office/word/2010/wordprocessingInk" xmlns:wne="http://schemas.microsoft.com/office/word/2006/wordml" xmlns:wps="http://schemas.microsoft.com/office/word/2010/wordprocessingShape" mc:Ignorable="w14 wp14">
+<w:ftr xmlns:wpc="http://schemas.microsoft.com/office/word/2010/wordprocessingCanvas" xmlns:mc="http://schemas.openxmlformats.org/markup-compatibility/2006" xmlns:o="urn:schemas-microsoft-com:office:office" xmlns:r="http://schemas.openxmlformats.org/officeDocument/2006/relationships" xmlns:m="http://schemas.openxmlformats.org/officeDocument/2006/math" xmlns:v="urn:schemas-microsoft-com:vml" xmlns:wp14="http://schemas.microsoft.com/office/word/2010/wordprocessingDrawing" xmlns:wp="http://schemas.openxmlformats.org/drawingml/2006/wordprocessingDrawing" xmlns:w10="urn:schemas-microsoft-com:office:word" xmlns:w="http://schemas.openxmlformats.org/wordprocessingml/2006/main" xmlns:w14="http://schemas.microsoft.com/office/word/2010/wordml" xmlns:w15="http://schemas.microsoft.com/office/word/2012/wordml" xmlns:wpg="http://schemas.microsoft.com/office/word/2010/wordprocessingGroup" xmlns:wpi="http://schemas.microsoft.com/office/word/2010/wordprocessingInk" xmlns:wne="http://schemas.microsoft.com/office/word/2006/wordml" xmlns:wps="http://schemas.microsoft.com/office/word/2010/wordprocessingShape" mc:Ignorable="w14 w15 wp14">
   <w:p>
     <w:pPr>
       <w:pStyle w:val="Piedepgina"/>
@@ -12299,7 +14338,7 @@
         <w:color w:val="auto"/>
         <w:sz w:val="22"/>
       </w:rPr>
-      <w:t>6</w:t>
+      <w:t>15</w:t>
     </w:r>
     <w:r>
       <w:rPr>
@@ -12320,7 +14359,7 @@
 </file>
 
 <file path=word/footnotes.xml><?xml version="1.0" encoding="utf-8"?>
-<w:footnotes xmlns:wpc="http://schemas.microsoft.com/office/word/2010/wordprocessingCanvas" xmlns:mc="http://schemas.openxmlformats.org/markup-compatibility/2006" xmlns:o="urn:schemas-microsoft-com:office:office" xmlns:r="http://schemas.openxmlformats.org/officeDocument/2006/relationships" xmlns:m="http://schemas.openxmlformats.org/officeDocument/2006/math" xmlns:v="urn:schemas-microsoft-com:vml" xmlns:wp14="http://schemas.microsoft.com/office/word/2010/wordprocessingDrawing" xmlns:wp="http://schemas.openxmlformats.org/drawingml/2006/wordprocessingDrawing" xmlns:w10="urn:schemas-microsoft-com:office:word" xmlns:w="http://schemas.openxmlformats.org/wordprocessingml/2006/main" xmlns:w14="http://schemas.microsoft.com/office/word/2010/wordml" xmlns:wpg="http://schemas.microsoft.com/office/word/2010/wordprocessingGroup" xmlns:wpi="http://schemas.microsoft.com/office/word/2010/wordprocessingInk" xmlns:wne="http://schemas.microsoft.com/office/word/2006/wordml" xmlns:wps="http://schemas.microsoft.com/office/word/2010/wordprocessingShape" mc:Ignorable="w14 wp14">
+<w:footnotes xmlns:wpc="http://schemas.microsoft.com/office/word/2010/wordprocessingCanvas" xmlns:mc="http://schemas.openxmlformats.org/markup-compatibility/2006" xmlns:o="urn:schemas-microsoft-com:office:office" xmlns:r="http://schemas.openxmlformats.org/officeDocument/2006/relationships" xmlns:m="http://schemas.openxmlformats.org/officeDocument/2006/math" xmlns:v="urn:schemas-microsoft-com:vml" xmlns:wp14="http://schemas.microsoft.com/office/word/2010/wordprocessingDrawing" xmlns:wp="http://schemas.openxmlformats.org/drawingml/2006/wordprocessingDrawing" xmlns:w10="urn:schemas-microsoft-com:office:word" xmlns:w="http://schemas.openxmlformats.org/wordprocessingml/2006/main" xmlns:w14="http://schemas.microsoft.com/office/word/2010/wordml" xmlns:w15="http://schemas.microsoft.com/office/word/2012/wordml" xmlns:wpg="http://schemas.microsoft.com/office/word/2010/wordprocessingGroup" xmlns:wpi="http://schemas.microsoft.com/office/word/2010/wordprocessingInk" xmlns:wne="http://schemas.microsoft.com/office/word/2006/wordml" xmlns:wps="http://schemas.microsoft.com/office/word/2010/wordprocessingShape" mc:Ignorable="w14 w15 wp14">
   <w:footnote w:type="separator" w:id="-1">
     <w:p>
       <w:r>
@@ -12339,7 +14378,7 @@
 </file>
 
 <file path=word/header1.xml><?xml version="1.0" encoding="utf-8"?>
-<w:hdr xmlns:wpc="http://schemas.microsoft.com/office/word/2010/wordprocessingCanvas" xmlns:mc="http://schemas.openxmlformats.org/markup-compatibility/2006" xmlns:o="urn:schemas-microsoft-com:office:office" xmlns:r="http://schemas.openxmlformats.org/officeDocument/2006/relationships" xmlns:m="http://schemas.openxmlformats.org/officeDocument/2006/math" xmlns:v="urn:schemas-microsoft-com:vml" xmlns:wp14="http://schemas.microsoft.com/office/word/2010/wordprocessingDrawing" xmlns:wp="http://schemas.openxmlformats.org/drawingml/2006/wordprocessingDrawing" xmlns:w10="urn:schemas-microsoft-com:office:word" xmlns:w="http://schemas.openxmlformats.org/wordprocessingml/2006/main" xmlns:w14="http://schemas.microsoft.com/office/word/2010/wordml" xmlns:wpg="http://schemas.microsoft.com/office/word/2010/wordprocessingGroup" xmlns:wpi="http://schemas.microsoft.com/office/word/2010/wordprocessingInk" xmlns:wne="http://schemas.microsoft.com/office/word/2006/wordml" xmlns:wps="http://schemas.microsoft.com/office/word/2010/wordprocessingShape" mc:Ignorable="w14 wp14">
+<w:hdr xmlns:wpc="http://schemas.microsoft.com/office/word/2010/wordprocessingCanvas" xmlns:mc="http://schemas.openxmlformats.org/markup-compatibility/2006" xmlns:o="urn:schemas-microsoft-com:office:office" xmlns:r="http://schemas.openxmlformats.org/officeDocument/2006/relationships" xmlns:m="http://schemas.openxmlformats.org/officeDocument/2006/math" xmlns:v="urn:schemas-microsoft-com:vml" xmlns:wp14="http://schemas.microsoft.com/office/word/2010/wordprocessingDrawing" xmlns:wp="http://schemas.openxmlformats.org/drawingml/2006/wordprocessingDrawing" xmlns:w10="urn:schemas-microsoft-com:office:word" xmlns:w="http://schemas.openxmlformats.org/wordprocessingml/2006/main" xmlns:w14="http://schemas.microsoft.com/office/word/2010/wordml" xmlns:w15="http://schemas.microsoft.com/office/word/2012/wordml" xmlns:wpg="http://schemas.microsoft.com/office/word/2010/wordprocessingGroup" xmlns:wpi="http://schemas.microsoft.com/office/word/2010/wordprocessingInk" xmlns:wne="http://schemas.microsoft.com/office/word/2006/wordml" xmlns:wps="http://schemas.microsoft.com/office/word/2010/wordprocessingShape" mc:Ignorable="w14 w15 wp14">
   <w:tbl>
     <w:tblPr>
       <w:tblStyle w:val="Tablaconcuadrcula"/>
@@ -12430,7 +14469,7 @@
 </file>
 
 <file path=word/header2.xml><?xml version="1.0" encoding="utf-8"?>
-<w:hdr xmlns:wpc="http://schemas.microsoft.com/office/word/2010/wordprocessingCanvas" xmlns:mc="http://schemas.openxmlformats.org/markup-compatibility/2006" xmlns:o="urn:schemas-microsoft-com:office:office" xmlns:r="http://schemas.openxmlformats.org/officeDocument/2006/relationships" xmlns:m="http://schemas.openxmlformats.org/officeDocument/2006/math" xmlns:v="urn:schemas-microsoft-com:vml" xmlns:wp14="http://schemas.microsoft.com/office/word/2010/wordprocessingDrawing" xmlns:wp="http://schemas.openxmlformats.org/drawingml/2006/wordprocessingDrawing" xmlns:w10="urn:schemas-microsoft-com:office:word" xmlns:w="http://schemas.openxmlformats.org/wordprocessingml/2006/main" xmlns:w14="http://schemas.microsoft.com/office/word/2010/wordml" xmlns:wpg="http://schemas.microsoft.com/office/word/2010/wordprocessingGroup" xmlns:wpi="http://schemas.microsoft.com/office/word/2010/wordprocessingInk" xmlns:wne="http://schemas.microsoft.com/office/word/2006/wordml" xmlns:wps="http://schemas.microsoft.com/office/word/2010/wordprocessingShape" mc:Ignorable="w14 wp14">
+<w:hdr xmlns:wpc="http://schemas.microsoft.com/office/word/2010/wordprocessingCanvas" xmlns:mc="http://schemas.openxmlformats.org/markup-compatibility/2006" xmlns:o="urn:schemas-microsoft-com:office:office" xmlns:r="http://schemas.openxmlformats.org/officeDocument/2006/relationships" xmlns:m="http://schemas.openxmlformats.org/officeDocument/2006/math" xmlns:v="urn:schemas-microsoft-com:vml" xmlns:wp14="http://schemas.microsoft.com/office/word/2010/wordprocessingDrawing" xmlns:wp="http://schemas.openxmlformats.org/drawingml/2006/wordprocessingDrawing" xmlns:w10="urn:schemas-microsoft-com:office:word" xmlns:w="http://schemas.openxmlformats.org/wordprocessingml/2006/main" xmlns:w14="http://schemas.microsoft.com/office/word/2010/wordml" xmlns:w15="http://schemas.microsoft.com/office/word/2012/wordml" xmlns:wpg="http://schemas.microsoft.com/office/word/2010/wordprocessingGroup" xmlns:wpi="http://schemas.microsoft.com/office/word/2010/wordprocessingInk" xmlns:wne="http://schemas.microsoft.com/office/word/2006/wordml" xmlns:wps="http://schemas.microsoft.com/office/word/2010/wordprocessingShape" mc:Ignorable="w14 w15 wp14">
   <w:tbl>
     <w:tblPr>
       <w:tblStyle w:val="Tablaconcuadrcula"/>
@@ -12521,13 +14560,345 @@
 </file>
 
 <file path=word/numbering.xml><?xml version="1.0" encoding="utf-8"?>
-<w:numbering xmlns:wpc="http://schemas.microsoft.com/office/word/2010/wordprocessingCanvas" xmlns:mc="http://schemas.openxmlformats.org/markup-compatibility/2006" xmlns:o="urn:schemas-microsoft-com:office:office" xmlns:r="http://schemas.openxmlformats.org/officeDocument/2006/relationships" xmlns:m="http://schemas.openxmlformats.org/officeDocument/2006/math" xmlns:v="urn:schemas-microsoft-com:vml" xmlns:wp14="http://schemas.microsoft.com/office/word/2010/wordprocessingDrawing" xmlns:wp="http://schemas.openxmlformats.org/drawingml/2006/wordprocessingDrawing" xmlns:w10="urn:schemas-microsoft-com:office:word" xmlns:w="http://schemas.openxmlformats.org/wordprocessingml/2006/main" xmlns:w14="http://schemas.microsoft.com/office/word/2010/wordml" xmlns:wpg="http://schemas.microsoft.com/office/word/2010/wordprocessingGroup" xmlns:wpi="http://schemas.microsoft.com/office/word/2010/wordprocessingInk" xmlns:wne="http://schemas.microsoft.com/office/word/2006/wordml" xmlns:wps="http://schemas.microsoft.com/office/word/2010/wordprocessingShape" mc:Ignorable="w14 wp14">
-  <w:abstractNum w:abstractNumId="0">
+<w:numbering xmlns:wpc="http://schemas.microsoft.com/office/word/2010/wordprocessingCanvas" xmlns:mc="http://schemas.openxmlformats.org/markup-compatibility/2006" xmlns:o="urn:schemas-microsoft-com:office:office" xmlns:r="http://schemas.openxmlformats.org/officeDocument/2006/relationships" xmlns:m="http://schemas.openxmlformats.org/officeDocument/2006/math" xmlns:v="urn:schemas-microsoft-com:vml" xmlns:wp14="http://schemas.microsoft.com/office/word/2010/wordprocessingDrawing" xmlns:wp="http://schemas.openxmlformats.org/drawingml/2006/wordprocessingDrawing" xmlns:w10="urn:schemas-microsoft-com:office:word" xmlns:w="http://schemas.openxmlformats.org/wordprocessingml/2006/main" xmlns:w14="http://schemas.microsoft.com/office/word/2010/wordml" xmlns:w15="http://schemas.microsoft.com/office/word/2012/wordml" xmlns:wpg="http://schemas.microsoft.com/office/word/2010/wordprocessingGroup" xmlns:wpi="http://schemas.microsoft.com/office/word/2010/wordprocessingInk" xmlns:wne="http://schemas.microsoft.com/office/word/2006/wordml" xmlns:wps="http://schemas.microsoft.com/office/word/2010/wordprocessingShape" mc:Ignorable="w14 w15 wp14">
+  <w:abstractNum w:abstractNumId="0" w15:restartNumberingAfterBreak="0">
     <w:nsid w:val="0BC95FDE"/>
     <w:multiLevelType w:val="multilevel"/>
-    <w:tmpl w:val="2AE05278"/>
+    <w:tmpl w:val="5694E776"/>
     <w:lvl w:ilvl="0">
       <w:start w:val="7"/>
+      <w:numFmt w:val="decimal"/>
+      <w:lvlText w:val="%1."/>
+      <w:lvlJc w:val="left"/>
+      <w:pPr>
+        <w:ind w:left="0" w:firstLine="0"/>
+      </w:pPr>
+      <w:rPr>
+        <w:rFonts w:ascii="Arial" w:eastAsia="Arial" w:hAnsi="Arial" w:cs="Arial" w:hint="default"/>
+        <w:b w:val="0"/>
+        <w:sz w:val="18"/>
+        <w:vertAlign w:val="baseline"/>
+      </w:rPr>
+    </w:lvl>
+    <w:lvl w:ilvl="1">
+      <w:start w:val="1"/>
+      <w:numFmt w:val="decimal"/>
+      <w:lvlText w:val="%1.%2"/>
+      <w:lvlJc w:val="left"/>
+      <w:pPr>
+        <w:ind w:left="0" w:firstLine="0"/>
+      </w:pPr>
+      <w:rPr>
+        <w:rFonts w:ascii="Arial" w:eastAsia="Arial" w:hAnsi="Arial" w:cs="Arial" w:hint="default"/>
+        <w:vertAlign w:val="baseline"/>
+      </w:rPr>
+    </w:lvl>
+    <w:lvl w:ilvl="2">
+      <w:start w:val="1"/>
+      <w:numFmt w:val="decimal"/>
+      <w:lvlText w:val="%1.%2.%3"/>
+      <w:lvlJc w:val="left"/>
+      <w:pPr>
+        <w:ind w:left="0" w:firstLine="0"/>
+      </w:pPr>
+      <w:rPr>
+        <w:rFonts w:ascii="Arial" w:eastAsia="Arial" w:hAnsi="Arial" w:cs="Arial" w:hint="default"/>
+        <w:vertAlign w:val="baseline"/>
+      </w:rPr>
+    </w:lvl>
+    <w:lvl w:ilvl="3">
+      <w:start w:val="1"/>
+      <w:numFmt w:val="decimal"/>
+      <w:lvlText w:val="%1.%2.%3.%4"/>
+      <w:lvlJc w:val="left"/>
+      <w:pPr>
+        <w:ind w:left="0" w:firstLine="0"/>
+      </w:pPr>
+      <w:rPr>
+        <w:rFonts w:ascii="Arial" w:eastAsia="Arial" w:hAnsi="Arial" w:cs="Arial" w:hint="default"/>
+        <w:vertAlign w:val="baseline"/>
+      </w:rPr>
+    </w:lvl>
+    <w:lvl w:ilvl="4">
+      <w:start w:val="1"/>
+      <w:numFmt w:val="decimal"/>
+      <w:lvlText w:val="%1.%2.%3.%4.%5"/>
+      <w:lvlJc w:val="left"/>
+      <w:pPr>
+        <w:ind w:left="0" w:firstLine="0"/>
+      </w:pPr>
+      <w:rPr>
+        <w:rFonts w:ascii="Arial" w:eastAsia="Arial" w:hAnsi="Arial" w:cs="Arial" w:hint="default"/>
+        <w:vertAlign w:val="baseline"/>
+      </w:rPr>
+    </w:lvl>
+    <w:lvl w:ilvl="5">
+      <w:start w:val="1"/>
+      <w:numFmt w:val="decimal"/>
+      <w:lvlText w:val="%1.%2.%3.%4.%5.%6"/>
+      <w:lvlJc w:val="left"/>
+      <w:pPr>
+        <w:ind w:left="0" w:firstLine="0"/>
+      </w:pPr>
+      <w:rPr>
+        <w:rFonts w:ascii="Arial" w:eastAsia="Arial" w:hAnsi="Arial" w:cs="Arial" w:hint="default"/>
+        <w:vertAlign w:val="baseline"/>
+      </w:rPr>
+    </w:lvl>
+    <w:lvl w:ilvl="6">
+      <w:start w:val="1"/>
+      <w:numFmt w:val="decimal"/>
+      <w:lvlText w:val="%1.%2.%3.%4.%5.%6.%7"/>
+      <w:lvlJc w:val="left"/>
+      <w:pPr>
+        <w:ind w:left="0" w:firstLine="0"/>
+      </w:pPr>
+      <w:rPr>
+        <w:rFonts w:ascii="Arial" w:eastAsia="Arial" w:hAnsi="Arial" w:cs="Arial" w:hint="default"/>
+        <w:vertAlign w:val="baseline"/>
+      </w:rPr>
+    </w:lvl>
+    <w:lvl w:ilvl="7">
+      <w:start w:val="1"/>
+      <w:numFmt w:val="decimal"/>
+      <w:lvlText w:val="%1.%2.%3.%4.%5.%6.%7.%8"/>
+      <w:lvlJc w:val="left"/>
+      <w:pPr>
+        <w:ind w:left="0" w:firstLine="0"/>
+      </w:pPr>
+      <w:rPr>
+        <w:rFonts w:ascii="Arial" w:eastAsia="Arial" w:hAnsi="Arial" w:cs="Arial" w:hint="default"/>
+        <w:vertAlign w:val="baseline"/>
+      </w:rPr>
+    </w:lvl>
+    <w:lvl w:ilvl="8">
+      <w:start w:val="1"/>
+      <w:numFmt w:val="decimal"/>
+      <w:lvlText w:val="%1.%2.%3.%4.%5.%6.%7.%8.%9"/>
+      <w:lvlJc w:val="left"/>
+      <w:pPr>
+        <w:ind w:left="0" w:firstLine="0"/>
+      </w:pPr>
+      <w:rPr>
+        <w:rFonts w:ascii="Arial" w:eastAsia="Arial" w:hAnsi="Arial" w:cs="Arial" w:hint="default"/>
+        <w:vertAlign w:val="baseline"/>
+      </w:rPr>
+    </w:lvl>
+  </w:abstractNum>
+  <w:abstractNum w:abstractNumId="1" w15:restartNumberingAfterBreak="0">
+    <w:nsid w:val="1694590B"/>
+    <w:multiLevelType w:val="hybridMultilevel"/>
+    <w:tmpl w:val="9542AE60"/>
+    <w:lvl w:ilvl="0" w:tplc="080A000F">
+      <w:start w:val="1"/>
+      <w:numFmt w:val="decimal"/>
+      <w:lvlText w:val="%1."/>
+      <w:lvlJc w:val="left"/>
+      <w:pPr>
+        <w:ind w:left="722" w:hanging="360"/>
+      </w:pPr>
+    </w:lvl>
+    <w:lvl w:ilvl="1" w:tplc="080A0019" w:tentative="1">
+      <w:start w:val="1"/>
+      <w:numFmt w:val="lowerLetter"/>
+      <w:lvlText w:val="%2."/>
+      <w:lvlJc w:val="left"/>
+      <w:pPr>
+        <w:ind w:left="1442" w:hanging="360"/>
+      </w:pPr>
+    </w:lvl>
+    <w:lvl w:ilvl="2" w:tplc="080A001B" w:tentative="1">
+      <w:start w:val="1"/>
+      <w:numFmt w:val="lowerRoman"/>
+      <w:lvlText w:val="%3."/>
+      <w:lvlJc w:val="right"/>
+      <w:pPr>
+        <w:ind w:left="2162" w:hanging="180"/>
+      </w:pPr>
+    </w:lvl>
+    <w:lvl w:ilvl="3" w:tplc="080A000F" w:tentative="1">
+      <w:start w:val="1"/>
+      <w:numFmt w:val="decimal"/>
+      <w:lvlText w:val="%4."/>
+      <w:lvlJc w:val="left"/>
+      <w:pPr>
+        <w:ind w:left="2882" w:hanging="360"/>
+      </w:pPr>
+    </w:lvl>
+    <w:lvl w:ilvl="4" w:tplc="080A0019" w:tentative="1">
+      <w:start w:val="1"/>
+      <w:numFmt w:val="lowerLetter"/>
+      <w:lvlText w:val="%5."/>
+      <w:lvlJc w:val="left"/>
+      <w:pPr>
+        <w:ind w:left="3602" w:hanging="360"/>
+      </w:pPr>
+    </w:lvl>
+    <w:lvl w:ilvl="5" w:tplc="080A001B" w:tentative="1">
+      <w:start w:val="1"/>
+      <w:numFmt w:val="lowerRoman"/>
+      <w:lvlText w:val="%6."/>
+      <w:lvlJc w:val="right"/>
+      <w:pPr>
+        <w:ind w:left="4322" w:hanging="180"/>
+      </w:pPr>
+    </w:lvl>
+    <w:lvl w:ilvl="6" w:tplc="080A000F" w:tentative="1">
+      <w:start w:val="1"/>
+      <w:numFmt w:val="decimal"/>
+      <w:lvlText w:val="%7."/>
+      <w:lvlJc w:val="left"/>
+      <w:pPr>
+        <w:ind w:left="5042" w:hanging="360"/>
+      </w:pPr>
+    </w:lvl>
+    <w:lvl w:ilvl="7" w:tplc="080A0019" w:tentative="1">
+      <w:start w:val="1"/>
+      <w:numFmt w:val="lowerLetter"/>
+      <w:lvlText w:val="%8."/>
+      <w:lvlJc w:val="left"/>
+      <w:pPr>
+        <w:ind w:left="5762" w:hanging="360"/>
+      </w:pPr>
+    </w:lvl>
+    <w:lvl w:ilvl="8" w:tplc="080A001B" w:tentative="1">
+      <w:start w:val="1"/>
+      <w:numFmt w:val="lowerRoman"/>
+      <w:lvlText w:val="%9."/>
+      <w:lvlJc w:val="right"/>
+      <w:pPr>
+        <w:ind w:left="6482" w:hanging="180"/>
+      </w:pPr>
+    </w:lvl>
+  </w:abstractNum>
+  <w:abstractNum w:abstractNumId="2" w15:restartNumberingAfterBreak="0">
+    <w:nsid w:val="18EC43C4"/>
+    <w:multiLevelType w:val="multilevel"/>
+    <w:tmpl w:val="F0E2BFFA"/>
+    <w:lvl w:ilvl="0">
+      <w:start w:val="1"/>
+      <w:numFmt w:val="bullet"/>
+      <w:lvlText w:val="●"/>
+      <w:lvlJc w:val="left"/>
+      <w:pPr>
+        <w:ind w:left="1440" w:firstLine="5400"/>
+      </w:pPr>
+      <w:rPr>
+        <w:rFonts w:ascii="Arial" w:eastAsia="Arial" w:hAnsi="Arial" w:cs="Arial"/>
+        <w:vertAlign w:val="baseline"/>
+      </w:rPr>
+    </w:lvl>
+    <w:lvl w:ilvl="1">
+      <w:start w:val="1"/>
+      <w:numFmt w:val="bullet"/>
+      <w:lvlText w:val="o"/>
+      <w:lvlJc w:val="left"/>
+      <w:pPr>
+        <w:ind w:left="2160" w:firstLine="8280"/>
+      </w:pPr>
+      <w:rPr>
+        <w:rFonts w:ascii="Arial" w:eastAsia="Arial" w:hAnsi="Arial" w:cs="Arial"/>
+        <w:vertAlign w:val="baseline"/>
+      </w:rPr>
+    </w:lvl>
+    <w:lvl w:ilvl="2">
+      <w:start w:val="1"/>
+      <w:numFmt w:val="bullet"/>
+      <w:lvlText w:val="▪"/>
+      <w:lvlJc w:val="left"/>
+      <w:pPr>
+        <w:ind w:left="2880" w:firstLine="11160"/>
+      </w:pPr>
+      <w:rPr>
+        <w:rFonts w:ascii="Arial" w:eastAsia="Arial" w:hAnsi="Arial" w:cs="Arial"/>
+        <w:vertAlign w:val="baseline"/>
+      </w:rPr>
+    </w:lvl>
+    <w:lvl w:ilvl="3">
+      <w:start w:val="1"/>
+      <w:numFmt w:val="bullet"/>
+      <w:lvlText w:val="●"/>
+      <w:lvlJc w:val="left"/>
+      <w:pPr>
+        <w:ind w:left="3600" w:firstLine="14040"/>
+      </w:pPr>
+      <w:rPr>
+        <w:rFonts w:ascii="Arial" w:eastAsia="Arial" w:hAnsi="Arial" w:cs="Arial"/>
+        <w:vertAlign w:val="baseline"/>
+      </w:rPr>
+    </w:lvl>
+    <w:lvl w:ilvl="4">
+      <w:start w:val="1"/>
+      <w:numFmt w:val="bullet"/>
+      <w:lvlText w:val="o"/>
+      <w:lvlJc w:val="left"/>
+      <w:pPr>
+        <w:ind w:left="4320" w:firstLine="16920"/>
+      </w:pPr>
+      <w:rPr>
+        <w:rFonts w:ascii="Arial" w:eastAsia="Arial" w:hAnsi="Arial" w:cs="Arial"/>
+        <w:vertAlign w:val="baseline"/>
+      </w:rPr>
+    </w:lvl>
+    <w:lvl w:ilvl="5">
+      <w:start w:val="1"/>
+      <w:numFmt w:val="bullet"/>
+      <w:lvlText w:val="▪"/>
+      <w:lvlJc w:val="left"/>
+      <w:pPr>
+        <w:ind w:left="5040" w:firstLine="19800"/>
+      </w:pPr>
+      <w:rPr>
+        <w:rFonts w:ascii="Arial" w:eastAsia="Arial" w:hAnsi="Arial" w:cs="Arial"/>
+        <w:vertAlign w:val="baseline"/>
+      </w:rPr>
+    </w:lvl>
+    <w:lvl w:ilvl="6">
+      <w:start w:val="1"/>
+      <w:numFmt w:val="bullet"/>
+      <w:lvlText w:val="●"/>
+      <w:lvlJc w:val="left"/>
+      <w:pPr>
+        <w:ind w:left="5760" w:firstLine="22680"/>
+      </w:pPr>
+      <w:rPr>
+        <w:rFonts w:ascii="Arial" w:eastAsia="Arial" w:hAnsi="Arial" w:cs="Arial"/>
+        <w:vertAlign w:val="baseline"/>
+      </w:rPr>
+    </w:lvl>
+    <w:lvl w:ilvl="7">
+      <w:start w:val="1"/>
+      <w:numFmt w:val="bullet"/>
+      <w:lvlText w:val="o"/>
+      <w:lvlJc w:val="left"/>
+      <w:pPr>
+        <w:ind w:left="6480" w:firstLine="25560"/>
+      </w:pPr>
+      <w:rPr>
+        <w:rFonts w:ascii="Arial" w:eastAsia="Arial" w:hAnsi="Arial" w:cs="Arial"/>
+        <w:vertAlign w:val="baseline"/>
+      </w:rPr>
+    </w:lvl>
+    <w:lvl w:ilvl="8">
+      <w:start w:val="1"/>
+      <w:numFmt w:val="bullet"/>
+      <w:lvlText w:val="▪"/>
+      <w:lvlJc w:val="left"/>
+      <w:pPr>
+        <w:ind w:left="7200" w:firstLine="28440"/>
+      </w:pPr>
+      <w:rPr>
+        <w:rFonts w:ascii="Arial" w:eastAsia="Arial" w:hAnsi="Arial" w:cs="Arial"/>
+        <w:vertAlign w:val="baseline"/>
+      </w:rPr>
+    </w:lvl>
+  </w:abstractNum>
+  <w:abstractNum w:abstractNumId="3" w15:restartNumberingAfterBreak="0">
+    <w:nsid w:val="1AEC0588"/>
+    <w:multiLevelType w:val="multilevel"/>
+    <w:tmpl w:val="EE8CF750"/>
+    <w:lvl w:ilvl="0">
+      <w:start w:val="6"/>
       <w:numFmt w:val="decimal"/>
       <w:lvlText w:val="%1."/>
       <w:lvlJc w:val="left"/>
@@ -12644,134 +15015,12 @@
       </w:rPr>
     </w:lvl>
   </w:abstractNum>
-  <w:abstractNum w:abstractNumId="1">
-    <w:nsid w:val="18EC43C4"/>
+  <w:abstractNum w:abstractNumId="4" w15:restartNumberingAfterBreak="0">
+    <w:nsid w:val="325E6EDE"/>
     <w:multiLevelType w:val="multilevel"/>
-    <w:tmpl w:val="F0E2BFFA"/>
+    <w:tmpl w:val="5CF0D9BE"/>
     <w:lvl w:ilvl="0">
       <w:start w:val="1"/>
-      <w:numFmt w:val="bullet"/>
-      <w:lvlText w:val="●"/>
-      <w:lvlJc w:val="left"/>
-      <w:pPr>
-        <w:ind w:left="1440" w:firstLine="5400"/>
-      </w:pPr>
-      <w:rPr>
-        <w:rFonts w:ascii="Arial" w:eastAsia="Arial" w:hAnsi="Arial" w:cs="Arial"/>
-        <w:vertAlign w:val="baseline"/>
-      </w:rPr>
-    </w:lvl>
-    <w:lvl w:ilvl="1">
-      <w:start w:val="1"/>
-      <w:numFmt w:val="bullet"/>
-      <w:lvlText w:val="o"/>
-      <w:lvlJc w:val="left"/>
-      <w:pPr>
-        <w:ind w:left="2160" w:firstLine="8280"/>
-      </w:pPr>
-      <w:rPr>
-        <w:rFonts w:ascii="Arial" w:eastAsia="Arial" w:hAnsi="Arial" w:cs="Arial"/>
-        <w:vertAlign w:val="baseline"/>
-      </w:rPr>
-    </w:lvl>
-    <w:lvl w:ilvl="2">
-      <w:start w:val="1"/>
-      <w:numFmt w:val="bullet"/>
-      <w:lvlText w:val="▪"/>
-      <w:lvlJc w:val="left"/>
-      <w:pPr>
-        <w:ind w:left="2880" w:firstLine="11160"/>
-      </w:pPr>
-      <w:rPr>
-        <w:rFonts w:ascii="Arial" w:eastAsia="Arial" w:hAnsi="Arial" w:cs="Arial"/>
-        <w:vertAlign w:val="baseline"/>
-      </w:rPr>
-    </w:lvl>
-    <w:lvl w:ilvl="3">
-      <w:start w:val="1"/>
-      <w:numFmt w:val="bullet"/>
-      <w:lvlText w:val="●"/>
-      <w:lvlJc w:val="left"/>
-      <w:pPr>
-        <w:ind w:left="3600" w:firstLine="14040"/>
-      </w:pPr>
-      <w:rPr>
-        <w:rFonts w:ascii="Arial" w:eastAsia="Arial" w:hAnsi="Arial" w:cs="Arial"/>
-        <w:vertAlign w:val="baseline"/>
-      </w:rPr>
-    </w:lvl>
-    <w:lvl w:ilvl="4">
-      <w:start w:val="1"/>
-      <w:numFmt w:val="bullet"/>
-      <w:lvlText w:val="o"/>
-      <w:lvlJc w:val="left"/>
-      <w:pPr>
-        <w:ind w:left="4320" w:firstLine="16920"/>
-      </w:pPr>
-      <w:rPr>
-        <w:rFonts w:ascii="Arial" w:eastAsia="Arial" w:hAnsi="Arial" w:cs="Arial"/>
-        <w:vertAlign w:val="baseline"/>
-      </w:rPr>
-    </w:lvl>
-    <w:lvl w:ilvl="5">
-      <w:start w:val="1"/>
-      <w:numFmt w:val="bullet"/>
-      <w:lvlText w:val="▪"/>
-      <w:lvlJc w:val="left"/>
-      <w:pPr>
-        <w:ind w:left="5040" w:firstLine="19800"/>
-      </w:pPr>
-      <w:rPr>
-        <w:rFonts w:ascii="Arial" w:eastAsia="Arial" w:hAnsi="Arial" w:cs="Arial"/>
-        <w:vertAlign w:val="baseline"/>
-      </w:rPr>
-    </w:lvl>
-    <w:lvl w:ilvl="6">
-      <w:start w:val="1"/>
-      <w:numFmt w:val="bullet"/>
-      <w:lvlText w:val="●"/>
-      <w:lvlJc w:val="left"/>
-      <w:pPr>
-        <w:ind w:left="5760" w:firstLine="22680"/>
-      </w:pPr>
-      <w:rPr>
-        <w:rFonts w:ascii="Arial" w:eastAsia="Arial" w:hAnsi="Arial" w:cs="Arial"/>
-        <w:vertAlign w:val="baseline"/>
-      </w:rPr>
-    </w:lvl>
-    <w:lvl w:ilvl="7">
-      <w:start w:val="1"/>
-      <w:numFmt w:val="bullet"/>
-      <w:lvlText w:val="o"/>
-      <w:lvlJc w:val="left"/>
-      <w:pPr>
-        <w:ind w:left="6480" w:firstLine="25560"/>
-      </w:pPr>
-      <w:rPr>
-        <w:rFonts w:ascii="Arial" w:eastAsia="Arial" w:hAnsi="Arial" w:cs="Arial"/>
-        <w:vertAlign w:val="baseline"/>
-      </w:rPr>
-    </w:lvl>
-    <w:lvl w:ilvl="8">
-      <w:start w:val="1"/>
-      <w:numFmt w:val="bullet"/>
-      <w:lvlText w:val="▪"/>
-      <w:lvlJc w:val="left"/>
-      <w:pPr>
-        <w:ind w:left="7200" w:firstLine="28440"/>
-      </w:pPr>
-      <w:rPr>
-        <w:rFonts w:ascii="Arial" w:eastAsia="Arial" w:hAnsi="Arial" w:cs="Arial"/>
-        <w:vertAlign w:val="baseline"/>
-      </w:rPr>
-    </w:lvl>
-  </w:abstractNum>
-  <w:abstractNum w:abstractNumId="2">
-    <w:nsid w:val="1AEC0588"/>
-    <w:multiLevelType w:val="multilevel"/>
-    <w:tmpl w:val="EE8CF750"/>
-    <w:lvl w:ilvl="0">
-      <w:start w:val="6"/>
       <w:numFmt w:val="decimal"/>
       <w:lvlText w:val="%1."/>
       <w:lvlJc w:val="left"/>
@@ -12888,10 +15137,132 @@
       </w:rPr>
     </w:lvl>
   </w:abstractNum>
-  <w:abstractNum w:abstractNumId="3">
-    <w:nsid w:val="325E6EDE"/>
+  <w:abstractNum w:abstractNumId="5" w15:restartNumberingAfterBreak="0">
+    <w:nsid w:val="49714A67"/>
     <w:multiLevelType w:val="multilevel"/>
-    <w:tmpl w:val="5CF0D9BE"/>
+    <w:tmpl w:val="8D44F51A"/>
+    <w:lvl w:ilvl="0">
+      <w:start w:val="1"/>
+      <w:numFmt w:val="decimal"/>
+      <w:lvlText w:val="%1."/>
+      <w:lvlJc w:val="left"/>
+      <w:pPr>
+        <w:ind w:left="0" w:firstLine="0"/>
+      </w:pPr>
+      <w:rPr>
+        <w:rFonts w:ascii="Arial" w:eastAsia="Arial" w:hAnsi="Arial" w:cs="Arial"/>
+        <w:vertAlign w:val="baseline"/>
+      </w:rPr>
+    </w:lvl>
+    <w:lvl w:ilvl="1">
+      <w:start w:val="1"/>
+      <w:numFmt w:val="decimal"/>
+      <w:lvlText w:val="%1.%2"/>
+      <w:lvlJc w:val="left"/>
+      <w:pPr>
+        <w:ind w:left="0" w:firstLine="0"/>
+      </w:pPr>
+      <w:rPr>
+        <w:rFonts w:ascii="Arial" w:eastAsia="Arial" w:hAnsi="Arial" w:cs="Arial"/>
+        <w:vertAlign w:val="baseline"/>
+      </w:rPr>
+    </w:lvl>
+    <w:lvl w:ilvl="2">
+      <w:start w:val="1"/>
+      <w:numFmt w:val="decimal"/>
+      <w:lvlText w:val="%1.%2.%3"/>
+      <w:lvlJc w:val="left"/>
+      <w:pPr>
+        <w:ind w:left="0" w:firstLine="0"/>
+      </w:pPr>
+      <w:rPr>
+        <w:rFonts w:ascii="Arial" w:eastAsia="Arial" w:hAnsi="Arial" w:cs="Arial"/>
+        <w:vertAlign w:val="baseline"/>
+      </w:rPr>
+    </w:lvl>
+    <w:lvl w:ilvl="3">
+      <w:start w:val="1"/>
+      <w:numFmt w:val="decimal"/>
+      <w:lvlText w:val="%1.%2.%3.%4"/>
+      <w:lvlJc w:val="left"/>
+      <w:pPr>
+        <w:ind w:left="0" w:firstLine="0"/>
+      </w:pPr>
+      <w:rPr>
+        <w:rFonts w:ascii="Arial" w:eastAsia="Arial" w:hAnsi="Arial" w:cs="Arial"/>
+        <w:vertAlign w:val="baseline"/>
+      </w:rPr>
+    </w:lvl>
+    <w:lvl w:ilvl="4">
+      <w:start w:val="1"/>
+      <w:numFmt w:val="decimal"/>
+      <w:lvlText w:val="%1.%2.%3.%4.%5"/>
+      <w:lvlJc w:val="left"/>
+      <w:pPr>
+        <w:ind w:left="0" w:firstLine="0"/>
+      </w:pPr>
+      <w:rPr>
+        <w:rFonts w:ascii="Arial" w:eastAsia="Arial" w:hAnsi="Arial" w:cs="Arial"/>
+        <w:vertAlign w:val="baseline"/>
+      </w:rPr>
+    </w:lvl>
+    <w:lvl w:ilvl="5">
+      <w:start w:val="1"/>
+      <w:numFmt w:val="decimal"/>
+      <w:lvlText w:val="%1.%2.%3.%4.%5.%6"/>
+      <w:lvlJc w:val="left"/>
+      <w:pPr>
+        <w:ind w:left="0" w:firstLine="0"/>
+      </w:pPr>
+      <w:rPr>
+        <w:rFonts w:ascii="Arial" w:eastAsia="Arial" w:hAnsi="Arial" w:cs="Arial"/>
+        <w:vertAlign w:val="baseline"/>
+      </w:rPr>
+    </w:lvl>
+    <w:lvl w:ilvl="6">
+      <w:start w:val="1"/>
+      <w:numFmt w:val="decimal"/>
+      <w:lvlText w:val="%1.%2.%3.%4.%5.%6.%7"/>
+      <w:lvlJc w:val="left"/>
+      <w:pPr>
+        <w:ind w:left="0" w:firstLine="0"/>
+      </w:pPr>
+      <w:rPr>
+        <w:rFonts w:ascii="Arial" w:eastAsia="Arial" w:hAnsi="Arial" w:cs="Arial"/>
+        <w:vertAlign w:val="baseline"/>
+      </w:rPr>
+    </w:lvl>
+    <w:lvl w:ilvl="7">
+      <w:start w:val="1"/>
+      <w:numFmt w:val="decimal"/>
+      <w:lvlText w:val="%1.%2.%3.%4.%5.%6.%7.%8"/>
+      <w:lvlJc w:val="left"/>
+      <w:pPr>
+        <w:ind w:left="0" w:firstLine="0"/>
+      </w:pPr>
+      <w:rPr>
+        <w:rFonts w:ascii="Arial" w:eastAsia="Arial" w:hAnsi="Arial" w:cs="Arial"/>
+        <w:vertAlign w:val="baseline"/>
+      </w:rPr>
+    </w:lvl>
+    <w:lvl w:ilvl="8">
+      <w:start w:val="1"/>
+      <w:numFmt w:val="decimal"/>
+      <w:lvlText w:val="%1.%2.%3.%4.%5.%6.%7.%8.%9"/>
+      <w:lvlJc w:val="left"/>
+      <w:pPr>
+        <w:ind w:left="0" w:firstLine="0"/>
+      </w:pPr>
+      <w:rPr>
+        <w:rFonts w:ascii="Arial" w:eastAsia="Arial" w:hAnsi="Arial" w:cs="Arial"/>
+        <w:vertAlign w:val="baseline"/>
+      </w:rPr>
+    </w:lvl>
+  </w:abstractNum>
+  <w:abstractNum w:abstractNumId="6" w15:restartNumberingAfterBreak="0">
+    <w:nsid w:val="50174784"/>
+    <w:multiLevelType w:val="multilevel"/>
+    <w:tmpl w:val="15189F76"/>
     <w:lvl w:ilvl="0">
       <w:start w:val="1"/>
       <w:numFmt w:val="decimal"/>
@@ -13010,8 +15381,365 @@
       </w:rPr>
     </w:lvl>
   </w:abstractNum>
-  <w:abstractNum w:abstractNumId="4">
-    <w:nsid w:val="49714A67"/>
+  <w:abstractNum w:abstractNumId="7" w15:restartNumberingAfterBreak="0">
+    <w:nsid w:val="53D54812"/>
+    <w:multiLevelType w:val="multilevel"/>
+    <w:tmpl w:val="2F68084E"/>
+    <w:lvl w:ilvl="0">
+      <w:start w:val="7"/>
+      <w:numFmt w:val="decimal"/>
+      <w:lvlText w:val="%1"/>
+      <w:lvlJc w:val="left"/>
+      <w:pPr>
+        <w:ind w:left="360" w:hanging="360"/>
+      </w:pPr>
+      <w:rPr>
+        <w:rFonts w:ascii="Arial" w:eastAsia="Arial" w:hAnsi="Arial" w:cs="Arial" w:hint="default"/>
+        <w:b/>
+      </w:rPr>
+    </w:lvl>
+    <w:lvl w:ilvl="1">
+      <w:start w:val="1"/>
+      <w:numFmt w:val="decimal"/>
+      <w:lvlText w:val="%1.%2"/>
+      <w:lvlJc w:val="left"/>
+      <w:pPr>
+        <w:ind w:left="722" w:hanging="360"/>
+      </w:pPr>
+      <w:rPr>
+        <w:rFonts w:ascii="Arial" w:eastAsia="Arial" w:hAnsi="Arial" w:cs="Arial" w:hint="default"/>
+        <w:b/>
+      </w:rPr>
+    </w:lvl>
+    <w:lvl w:ilvl="2">
+      <w:start w:val="1"/>
+      <w:numFmt w:val="decimal"/>
+      <w:lvlText w:val="%1.%2.%3"/>
+      <w:lvlJc w:val="left"/>
+      <w:pPr>
+        <w:ind w:left="1444" w:hanging="720"/>
+      </w:pPr>
+      <w:rPr>
+        <w:rFonts w:ascii="Arial" w:eastAsia="Arial" w:hAnsi="Arial" w:cs="Arial" w:hint="default"/>
+        <w:b/>
+      </w:rPr>
+    </w:lvl>
+    <w:lvl w:ilvl="3">
+      <w:start w:val="1"/>
+      <w:numFmt w:val="decimal"/>
+      <w:lvlText w:val="%1.%2.%3.%4"/>
+      <w:lvlJc w:val="left"/>
+      <w:pPr>
+        <w:ind w:left="1806" w:hanging="720"/>
+      </w:pPr>
+      <w:rPr>
+        <w:rFonts w:ascii="Arial" w:eastAsia="Arial" w:hAnsi="Arial" w:cs="Arial" w:hint="default"/>
+        <w:b/>
+      </w:rPr>
+    </w:lvl>
+    <w:lvl w:ilvl="4">
+      <w:start w:val="1"/>
+      <w:numFmt w:val="decimal"/>
+      <w:lvlText w:val="%1.%2.%3.%4.%5"/>
+      <w:lvlJc w:val="left"/>
+      <w:pPr>
+        <w:ind w:left="2168" w:hanging="720"/>
+      </w:pPr>
+      <w:rPr>
+        <w:rFonts w:ascii="Arial" w:eastAsia="Arial" w:hAnsi="Arial" w:cs="Arial" w:hint="default"/>
+        <w:b/>
+      </w:rPr>
+    </w:lvl>
+    <w:lvl w:ilvl="5">
+      <w:start w:val="1"/>
+      <w:numFmt w:val="decimal"/>
+      <w:lvlText w:val="%1.%2.%3.%4.%5.%6"/>
+      <w:lvlJc w:val="left"/>
+      <w:pPr>
+        <w:ind w:left="2890" w:hanging="1080"/>
+      </w:pPr>
+      <w:rPr>
+        <w:rFonts w:ascii="Arial" w:eastAsia="Arial" w:hAnsi="Arial" w:cs="Arial" w:hint="default"/>
+        <w:b/>
+      </w:rPr>
+    </w:lvl>
+    <w:lvl w:ilvl="6">
+      <w:start w:val="1"/>
+      <w:numFmt w:val="decimal"/>
+      <w:lvlText w:val="%1.%2.%3.%4.%5.%6.%7"/>
+      <w:lvlJc w:val="left"/>
+      <w:pPr>
+        <w:ind w:left="3252" w:hanging="1080"/>
+      </w:pPr>
+      <w:rPr>
+        <w:rFonts w:ascii="Arial" w:eastAsia="Arial" w:hAnsi="Arial" w:cs="Arial" w:hint="default"/>
+        <w:b/>
+      </w:rPr>
+    </w:lvl>
+    <w:lvl w:ilvl="7">
+      <w:start w:val="1"/>
+      <w:numFmt w:val="decimal"/>
+      <w:lvlText w:val="%1.%2.%3.%4.%5.%6.%7.%8"/>
+      <w:lvlJc w:val="left"/>
+      <w:pPr>
+        <w:ind w:left="3974" w:hanging="1440"/>
+      </w:pPr>
+      <w:rPr>
+        <w:rFonts w:ascii="Arial" w:eastAsia="Arial" w:hAnsi="Arial" w:cs="Arial" w:hint="default"/>
+        <w:b/>
+      </w:rPr>
+    </w:lvl>
+    <w:lvl w:ilvl="8">
+      <w:start w:val="1"/>
+      <w:numFmt w:val="decimal"/>
+      <w:lvlText w:val="%1.%2.%3.%4.%5.%6.%7.%8.%9"/>
+      <w:lvlJc w:val="left"/>
+      <w:pPr>
+        <w:ind w:left="4336" w:hanging="1440"/>
+      </w:pPr>
+      <w:rPr>
+        <w:rFonts w:ascii="Arial" w:eastAsia="Arial" w:hAnsi="Arial" w:cs="Arial" w:hint="default"/>
+        <w:b/>
+      </w:rPr>
+    </w:lvl>
+  </w:abstractNum>
+  <w:abstractNum w:abstractNumId="8" w15:restartNumberingAfterBreak="0">
+    <w:nsid w:val="559C1380"/>
+    <w:multiLevelType w:val="multilevel"/>
+    <w:tmpl w:val="15189F76"/>
+    <w:lvl w:ilvl="0">
+      <w:start w:val="1"/>
+      <w:numFmt w:val="decimal"/>
+      <w:lvlText w:val="%1."/>
+      <w:lvlJc w:val="left"/>
+      <w:pPr>
+        <w:ind w:left="0" w:firstLine="0"/>
+      </w:pPr>
+      <w:rPr>
+        <w:rFonts w:ascii="Arial" w:eastAsia="Arial" w:hAnsi="Arial" w:cs="Arial" w:hint="default"/>
+        <w:vertAlign w:val="baseline"/>
+      </w:rPr>
+    </w:lvl>
+    <w:lvl w:ilvl="1">
+      <w:start w:val="1"/>
+      <w:numFmt w:val="decimal"/>
+      <w:lvlText w:val="%1.%2"/>
+      <w:lvlJc w:val="left"/>
+      <w:pPr>
+        <w:ind w:left="0" w:firstLine="0"/>
+      </w:pPr>
+      <w:rPr>
+        <w:rFonts w:ascii="Arial" w:eastAsia="Arial" w:hAnsi="Arial" w:cs="Arial" w:hint="default"/>
+        <w:vertAlign w:val="baseline"/>
+      </w:rPr>
+    </w:lvl>
+    <w:lvl w:ilvl="2">
+      <w:start w:val="1"/>
+      <w:numFmt w:val="decimal"/>
+      <w:lvlText w:val="%1.%2.%3"/>
+      <w:lvlJc w:val="left"/>
+      <w:pPr>
+        <w:ind w:left="0" w:firstLine="0"/>
+      </w:pPr>
+      <w:rPr>
+        <w:rFonts w:ascii="Arial" w:eastAsia="Arial" w:hAnsi="Arial" w:cs="Arial" w:hint="default"/>
+        <w:vertAlign w:val="baseline"/>
+      </w:rPr>
+    </w:lvl>
+    <w:lvl w:ilvl="3">
+      <w:start w:val="1"/>
+      <w:numFmt w:val="decimal"/>
+      <w:lvlText w:val="%1.%2.%3.%4"/>
+      <w:lvlJc w:val="left"/>
+      <w:pPr>
+        <w:ind w:left="0" w:firstLine="0"/>
+      </w:pPr>
+      <w:rPr>
+        <w:rFonts w:ascii="Arial" w:eastAsia="Arial" w:hAnsi="Arial" w:cs="Arial" w:hint="default"/>
+        <w:vertAlign w:val="baseline"/>
+      </w:rPr>
+    </w:lvl>
+    <w:lvl w:ilvl="4">
+      <w:start w:val="1"/>
+      <w:numFmt w:val="decimal"/>
+      <w:lvlText w:val="%1.%2.%3.%4.%5"/>
+      <w:lvlJc w:val="left"/>
+      <w:pPr>
+        <w:ind w:left="0" w:firstLine="0"/>
+      </w:pPr>
+      <w:rPr>
+        <w:rFonts w:ascii="Arial" w:eastAsia="Arial" w:hAnsi="Arial" w:cs="Arial" w:hint="default"/>
+        <w:vertAlign w:val="baseline"/>
+      </w:rPr>
+    </w:lvl>
+    <w:lvl w:ilvl="5">
+      <w:start w:val="1"/>
+      <w:numFmt w:val="decimal"/>
+      <w:lvlText w:val="%1.%2.%3.%4.%5.%6"/>
+      <w:lvlJc w:val="left"/>
+      <w:pPr>
+        <w:ind w:left="0" w:firstLine="0"/>
+      </w:pPr>
+      <w:rPr>
+        <w:rFonts w:ascii="Arial" w:eastAsia="Arial" w:hAnsi="Arial" w:cs="Arial" w:hint="default"/>
+        <w:vertAlign w:val="baseline"/>
+      </w:rPr>
+    </w:lvl>
+    <w:lvl w:ilvl="6">
+      <w:start w:val="1"/>
+      <w:numFmt w:val="decimal"/>
+      <w:lvlText w:val="%1.%2.%3.%4.%5.%6.%7"/>
+      <w:lvlJc w:val="left"/>
+      <w:pPr>
+        <w:ind w:left="0" w:firstLine="0"/>
+      </w:pPr>
+      <w:rPr>
+        <w:rFonts w:ascii="Arial" w:eastAsia="Arial" w:hAnsi="Arial" w:cs="Arial" w:hint="default"/>
+        <w:vertAlign w:val="baseline"/>
+      </w:rPr>
+    </w:lvl>
+    <w:lvl w:ilvl="7">
+      <w:start w:val="1"/>
+      <w:numFmt w:val="decimal"/>
+      <w:lvlText w:val="%1.%2.%3.%4.%5.%6.%7.%8"/>
+      <w:lvlJc w:val="left"/>
+      <w:pPr>
+        <w:ind w:left="0" w:firstLine="0"/>
+      </w:pPr>
+      <w:rPr>
+        <w:rFonts w:ascii="Arial" w:eastAsia="Arial" w:hAnsi="Arial" w:cs="Arial" w:hint="default"/>
+        <w:vertAlign w:val="baseline"/>
+      </w:rPr>
+    </w:lvl>
+    <w:lvl w:ilvl="8">
+      <w:start w:val="1"/>
+      <w:numFmt w:val="decimal"/>
+      <w:lvlText w:val="%1.%2.%3.%4.%5.%6.%7.%8.%9"/>
+      <w:lvlJc w:val="left"/>
+      <w:pPr>
+        <w:ind w:left="0" w:firstLine="0"/>
+      </w:pPr>
+      <w:rPr>
+        <w:rFonts w:ascii="Arial" w:eastAsia="Arial" w:hAnsi="Arial" w:cs="Arial" w:hint="default"/>
+        <w:vertAlign w:val="baseline"/>
+      </w:rPr>
+    </w:lvl>
+  </w:abstractNum>
+  <w:abstractNum w:abstractNumId="9" w15:restartNumberingAfterBreak="0">
+    <w:nsid w:val="669E09B3"/>
+    <w:multiLevelType w:val="hybridMultilevel"/>
+    <w:tmpl w:val="ADE6EB90"/>
+    <w:lvl w:ilvl="0" w:tplc="080A0001">
+      <w:start w:val="1"/>
+      <w:numFmt w:val="bullet"/>
+      <w:lvlText w:val=""/>
+      <w:lvlJc w:val="left"/>
+      <w:pPr>
+        <w:ind w:left="720" w:hanging="360"/>
+      </w:pPr>
+      <w:rPr>
+        <w:rFonts w:ascii="Symbol" w:hAnsi="Symbol" w:hint="default"/>
+      </w:rPr>
+    </w:lvl>
+    <w:lvl w:ilvl="1" w:tplc="080A0003" w:tentative="1">
+      <w:start w:val="1"/>
+      <w:numFmt w:val="bullet"/>
+      <w:lvlText w:val="o"/>
+      <w:lvlJc w:val="left"/>
+      <w:pPr>
+        <w:ind w:left="1440" w:hanging="360"/>
+      </w:pPr>
+      <w:rPr>
+        <w:rFonts w:ascii="Courier New" w:hAnsi="Courier New" w:cs="Courier New" w:hint="default"/>
+      </w:rPr>
+    </w:lvl>
+    <w:lvl w:ilvl="2" w:tplc="080A0005" w:tentative="1">
+      <w:start w:val="1"/>
+      <w:numFmt w:val="bullet"/>
+      <w:lvlText w:val=""/>
+      <w:lvlJc w:val="left"/>
+      <w:pPr>
+        <w:ind w:left="2160" w:hanging="360"/>
+      </w:pPr>
+      <w:rPr>
+        <w:rFonts w:ascii="Wingdings" w:hAnsi="Wingdings" w:hint="default"/>
+      </w:rPr>
+    </w:lvl>
+    <w:lvl w:ilvl="3" w:tplc="080A0001" w:tentative="1">
+      <w:start w:val="1"/>
+      <w:numFmt w:val="bullet"/>
+      <w:lvlText w:val=""/>
+      <w:lvlJc w:val="left"/>
+      <w:pPr>
+        <w:ind w:left="2880" w:hanging="360"/>
+      </w:pPr>
+      <w:rPr>
+        <w:rFonts w:ascii="Symbol" w:hAnsi="Symbol" w:hint="default"/>
+      </w:rPr>
+    </w:lvl>
+    <w:lvl w:ilvl="4" w:tplc="080A0003" w:tentative="1">
+      <w:start w:val="1"/>
+      <w:numFmt w:val="bullet"/>
+      <w:lvlText w:val="o"/>
+      <w:lvlJc w:val="left"/>
+      <w:pPr>
+        <w:ind w:left="3600" w:hanging="360"/>
+      </w:pPr>
+      <w:rPr>
+        <w:rFonts w:ascii="Courier New" w:hAnsi="Courier New" w:cs="Courier New" w:hint="default"/>
+      </w:rPr>
+    </w:lvl>
+    <w:lvl w:ilvl="5" w:tplc="080A0005" w:tentative="1">
+      <w:start w:val="1"/>
+      <w:numFmt w:val="bullet"/>
+      <w:lvlText w:val=""/>
+      <w:lvlJc w:val="left"/>
+      <w:pPr>
+        <w:ind w:left="4320" w:hanging="360"/>
+      </w:pPr>
+      <w:rPr>
+        <w:rFonts w:ascii="Wingdings" w:hAnsi="Wingdings" w:hint="default"/>
+      </w:rPr>
+    </w:lvl>
+    <w:lvl w:ilvl="6" w:tplc="080A0001" w:tentative="1">
+      <w:start w:val="1"/>
+      <w:numFmt w:val="bullet"/>
+      <w:lvlText w:val=""/>
+      <w:lvlJc w:val="left"/>
+      <w:pPr>
+        <w:ind w:left="5040" w:hanging="360"/>
+      </w:pPr>
+      <w:rPr>
+        <w:rFonts w:ascii="Symbol" w:hAnsi="Symbol" w:hint="default"/>
+      </w:rPr>
+    </w:lvl>
+    <w:lvl w:ilvl="7" w:tplc="080A0003" w:tentative="1">
+      <w:start w:val="1"/>
+      <w:numFmt w:val="bullet"/>
+      <w:lvlText w:val="o"/>
+      <w:lvlJc w:val="left"/>
+      <w:pPr>
+        <w:ind w:left="5760" w:hanging="360"/>
+      </w:pPr>
+      <w:rPr>
+        <w:rFonts w:ascii="Courier New" w:hAnsi="Courier New" w:cs="Courier New" w:hint="default"/>
+      </w:rPr>
+    </w:lvl>
+    <w:lvl w:ilvl="8" w:tplc="080A0005" w:tentative="1">
+      <w:start w:val="1"/>
+      <w:numFmt w:val="bullet"/>
+      <w:lvlText w:val=""/>
+      <w:lvlJc w:val="left"/>
+      <w:pPr>
+        <w:ind w:left="6480" w:hanging="360"/>
+      </w:pPr>
+      <w:rPr>
+        <w:rFonts w:ascii="Wingdings" w:hAnsi="Wingdings" w:hint="default"/>
+      </w:rPr>
+    </w:lvl>
+  </w:abstractNum>
+  <w:abstractNum w:abstractNumId="10" w15:restartNumberingAfterBreak="0">
+    <w:nsid w:val="673F2B41"/>
     <w:multiLevelType w:val="multilevel"/>
     <w:tmpl w:val="8D44F51A"/>
     <w:lvl w:ilvl="0">
@@ -13132,12 +15860,134 @@
       </w:rPr>
     </w:lvl>
   </w:abstractNum>
-  <w:abstractNum w:abstractNumId="5">
-    <w:nsid w:val="50174784"/>
+  <w:abstractNum w:abstractNumId="11" w15:restartNumberingAfterBreak="0">
+    <w:nsid w:val="6C764ADD"/>
     <w:multiLevelType w:val="multilevel"/>
-    <w:tmpl w:val="15189F76"/>
+    <w:tmpl w:val="8D44F51A"/>
     <w:lvl w:ilvl="0">
       <w:start w:val="1"/>
+      <w:numFmt w:val="decimal"/>
+      <w:lvlText w:val="%1."/>
+      <w:lvlJc w:val="left"/>
+      <w:pPr>
+        <w:ind w:left="0" w:firstLine="0"/>
+      </w:pPr>
+      <w:rPr>
+        <w:rFonts w:ascii="Arial" w:eastAsia="Arial" w:hAnsi="Arial" w:cs="Arial"/>
+        <w:vertAlign w:val="baseline"/>
+      </w:rPr>
+    </w:lvl>
+    <w:lvl w:ilvl="1">
+      <w:start w:val="1"/>
+      <w:numFmt w:val="decimal"/>
+      <w:lvlText w:val="%1.%2"/>
+      <w:lvlJc w:val="left"/>
+      <w:pPr>
+        <w:ind w:left="0" w:firstLine="0"/>
+      </w:pPr>
+      <w:rPr>
+        <w:rFonts w:ascii="Arial" w:eastAsia="Arial" w:hAnsi="Arial" w:cs="Arial"/>
+        <w:vertAlign w:val="baseline"/>
+      </w:rPr>
+    </w:lvl>
+    <w:lvl w:ilvl="2">
+      <w:start w:val="1"/>
+      <w:numFmt w:val="decimal"/>
+      <w:lvlText w:val="%1.%2.%3"/>
+      <w:lvlJc w:val="left"/>
+      <w:pPr>
+        <w:ind w:left="0" w:firstLine="0"/>
+      </w:pPr>
+      <w:rPr>
+        <w:rFonts w:ascii="Arial" w:eastAsia="Arial" w:hAnsi="Arial" w:cs="Arial"/>
+        <w:vertAlign w:val="baseline"/>
+      </w:rPr>
+    </w:lvl>
+    <w:lvl w:ilvl="3">
+      <w:start w:val="1"/>
+      <w:numFmt w:val="decimal"/>
+      <w:lvlText w:val="%1.%2.%3.%4"/>
+      <w:lvlJc w:val="left"/>
+      <w:pPr>
+        <w:ind w:left="0" w:firstLine="0"/>
+      </w:pPr>
+      <w:rPr>
+        <w:rFonts w:ascii="Arial" w:eastAsia="Arial" w:hAnsi="Arial" w:cs="Arial"/>
+        <w:vertAlign w:val="baseline"/>
+      </w:rPr>
+    </w:lvl>
+    <w:lvl w:ilvl="4">
+      <w:start w:val="1"/>
+      <w:numFmt w:val="decimal"/>
+      <w:lvlText w:val="%1.%2.%3.%4.%5"/>
+      <w:lvlJc w:val="left"/>
+      <w:pPr>
+        <w:ind w:left="0" w:firstLine="0"/>
+      </w:pPr>
+      <w:rPr>
+        <w:rFonts w:ascii="Arial" w:eastAsia="Arial" w:hAnsi="Arial" w:cs="Arial"/>
+        <w:vertAlign w:val="baseline"/>
+      </w:rPr>
+    </w:lvl>
+    <w:lvl w:ilvl="5">
+      <w:start w:val="1"/>
+      <w:numFmt w:val="decimal"/>
+      <w:lvlText w:val="%1.%2.%3.%4.%5.%6"/>
+      <w:lvlJc w:val="left"/>
+      <w:pPr>
+        <w:ind w:left="0" w:firstLine="0"/>
+      </w:pPr>
+      <w:rPr>
+        <w:rFonts w:ascii="Arial" w:eastAsia="Arial" w:hAnsi="Arial" w:cs="Arial"/>
+        <w:vertAlign w:val="baseline"/>
+      </w:rPr>
+    </w:lvl>
+    <w:lvl w:ilvl="6">
+      <w:start w:val="1"/>
+      <w:numFmt w:val="decimal"/>
+      <w:lvlText w:val="%1.%2.%3.%4.%5.%6.%7"/>
+      <w:lvlJc w:val="left"/>
+      <w:pPr>
+        <w:ind w:left="0" w:firstLine="0"/>
+      </w:pPr>
+      <w:rPr>
+        <w:rFonts w:ascii="Arial" w:eastAsia="Arial" w:hAnsi="Arial" w:cs="Arial"/>
+        <w:vertAlign w:val="baseline"/>
+      </w:rPr>
+    </w:lvl>
+    <w:lvl w:ilvl="7">
+      <w:start w:val="1"/>
+      <w:numFmt w:val="decimal"/>
+      <w:lvlText w:val="%1.%2.%3.%4.%5.%6.%7.%8"/>
+      <w:lvlJc w:val="left"/>
+      <w:pPr>
+        <w:ind w:left="0" w:firstLine="0"/>
+      </w:pPr>
+      <w:rPr>
+        <w:rFonts w:ascii="Arial" w:eastAsia="Arial" w:hAnsi="Arial" w:cs="Arial"/>
+        <w:vertAlign w:val="baseline"/>
+      </w:rPr>
+    </w:lvl>
+    <w:lvl w:ilvl="8">
+      <w:start w:val="1"/>
+      <w:numFmt w:val="decimal"/>
+      <w:lvlText w:val="%1.%2.%3.%4.%5.%6.%7.%8.%9"/>
+      <w:lvlJc w:val="left"/>
+      <w:pPr>
+        <w:ind w:left="0" w:firstLine="0"/>
+      </w:pPr>
+      <w:rPr>
+        <w:rFonts w:ascii="Arial" w:eastAsia="Arial" w:hAnsi="Arial" w:cs="Arial"/>
+        <w:vertAlign w:val="baseline"/>
+      </w:rPr>
+    </w:lvl>
+  </w:abstractNum>
+  <w:abstractNum w:abstractNumId="12" w15:restartNumberingAfterBreak="0">
+    <w:nsid w:val="6F0B42D3"/>
+    <w:multiLevelType w:val="multilevel"/>
+    <w:tmpl w:val="2A486DCA"/>
+    <w:lvl w:ilvl="0">
+      <w:start w:val="3"/>
       <w:numFmt w:val="decimal"/>
       <w:lvlText w:val="%1."/>
       <w:lvlJc w:val="left"/>
@@ -13254,529 +16104,165 @@
       </w:rPr>
     </w:lvl>
   </w:abstractNum>
-  <w:abstractNum w:abstractNumId="6">
-    <w:nsid w:val="559C1380"/>
-    <w:multiLevelType w:val="multilevel"/>
-    <w:tmpl w:val="15189F76"/>
-    <w:lvl w:ilvl="0">
-      <w:start w:val="1"/>
-      <w:numFmt w:val="decimal"/>
-      <w:lvlText w:val="%1."/>
+  <w:abstractNum w:abstractNumId="13" w15:restartNumberingAfterBreak="0">
+    <w:nsid w:val="7DDF2319"/>
+    <w:multiLevelType w:val="hybridMultilevel"/>
+    <w:tmpl w:val="9E966218"/>
+    <w:lvl w:ilvl="0" w:tplc="FB8CC262">
+      <w:numFmt w:val="bullet"/>
+      <w:lvlText w:val="-"/>
       <w:lvlJc w:val="left"/>
       <w:pPr>
-        <w:ind w:left="0" w:firstLine="0"/>
+        <w:ind w:left="720" w:hanging="360"/>
       </w:pPr>
       <w:rPr>
-        <w:rFonts w:ascii="Arial" w:eastAsia="Arial" w:hAnsi="Arial" w:cs="Arial" w:hint="default"/>
-        <w:vertAlign w:val="baseline"/>
+        <w:rFonts w:ascii="Calibri" w:eastAsia="Calibri" w:hAnsi="Calibri" w:cs="Calibri" w:hint="default"/>
       </w:rPr>
     </w:lvl>
-    <w:lvl w:ilvl="1">
+    <w:lvl w:ilvl="1" w:tplc="280A0003" w:tentative="1">
       <w:start w:val="1"/>
-      <w:numFmt w:val="decimal"/>
-      <w:lvlText w:val="%1.%2"/>
+      <w:numFmt w:val="bullet"/>
+      <w:lvlText w:val="o"/>
       <w:lvlJc w:val="left"/>
       <w:pPr>
-        <w:ind w:left="0" w:firstLine="0"/>
+        <w:ind w:left="1440" w:hanging="360"/>
       </w:pPr>
       <w:rPr>
-        <w:rFonts w:ascii="Arial" w:eastAsia="Arial" w:hAnsi="Arial" w:cs="Arial" w:hint="default"/>
-        <w:vertAlign w:val="baseline"/>
+        <w:rFonts w:ascii="Courier New" w:hAnsi="Courier New" w:cs="Courier New" w:hint="default"/>
       </w:rPr>
     </w:lvl>
-    <w:lvl w:ilvl="2">
+    <w:lvl w:ilvl="2" w:tplc="280A0005" w:tentative="1">
       <w:start w:val="1"/>
-      <w:numFmt w:val="decimal"/>
-      <w:lvlText w:val="%1.%2.%3"/>
+      <w:numFmt w:val="bullet"/>
+      <w:lvlText w:val=""/>
       <w:lvlJc w:val="left"/>
       <w:pPr>
-        <w:ind w:left="0" w:firstLine="0"/>
+        <w:ind w:left="2160" w:hanging="360"/>
       </w:pPr>
       <w:rPr>
-        <w:rFonts w:ascii="Arial" w:eastAsia="Arial" w:hAnsi="Arial" w:cs="Arial" w:hint="default"/>
-        <w:vertAlign w:val="baseline"/>
+        <w:rFonts w:ascii="Wingdings" w:hAnsi="Wingdings" w:hint="default"/>
       </w:rPr>
     </w:lvl>
-    <w:lvl w:ilvl="3">
+    <w:lvl w:ilvl="3" w:tplc="280A0001" w:tentative="1">
       <w:start w:val="1"/>
-      <w:numFmt w:val="decimal"/>
-      <w:lvlText w:val="%1.%2.%3.%4"/>
+      <w:numFmt w:val="bullet"/>
+      <w:lvlText w:val=""/>
       <w:lvlJc w:val="left"/>
       <w:pPr>
-        <w:ind w:left="0" w:firstLine="0"/>
+        <w:ind w:left="2880" w:hanging="360"/>
       </w:pPr>
       <w:rPr>
-        <w:rFonts w:ascii="Arial" w:eastAsia="Arial" w:hAnsi="Arial" w:cs="Arial" w:hint="default"/>
-        <w:vertAlign w:val="baseline"/>
+        <w:rFonts w:ascii="Symbol" w:hAnsi="Symbol" w:hint="default"/>
       </w:rPr>
     </w:lvl>
-    <w:lvl w:ilvl="4">
+    <w:lvl w:ilvl="4" w:tplc="280A0003" w:tentative="1">
       <w:start w:val="1"/>
-      <w:numFmt w:val="decimal"/>
-      <w:lvlText w:val="%1.%2.%3.%4.%5"/>
+      <w:numFmt w:val="bullet"/>
+      <w:lvlText w:val="o"/>
       <w:lvlJc w:val="left"/>
       <w:pPr>
-        <w:ind w:left="0" w:firstLine="0"/>
+        <w:ind w:left="3600" w:hanging="360"/>
       </w:pPr>
       <w:rPr>
-        <w:rFonts w:ascii="Arial" w:eastAsia="Arial" w:hAnsi="Arial" w:cs="Arial" w:hint="default"/>
-        <w:vertAlign w:val="baseline"/>
+        <w:rFonts w:ascii="Courier New" w:hAnsi="Courier New" w:cs="Courier New" w:hint="default"/>
       </w:rPr>
     </w:lvl>
-    <w:lvl w:ilvl="5">
+    <w:lvl w:ilvl="5" w:tplc="280A0005" w:tentative="1">
       <w:start w:val="1"/>
-      <w:numFmt w:val="decimal"/>
-      <w:lvlText w:val="%1.%2.%3.%4.%5.%6"/>
+      <w:numFmt w:val="bullet"/>
+      <w:lvlText w:val=""/>
       <w:lvlJc w:val="left"/>
       <w:pPr>
-        <w:ind w:left="0" w:firstLine="0"/>
+        <w:ind w:left="4320" w:hanging="360"/>
       </w:pPr>
       <w:rPr>
-        <w:rFonts w:ascii="Arial" w:eastAsia="Arial" w:hAnsi="Arial" w:cs="Arial" w:hint="default"/>
-        <w:vertAlign w:val="baseline"/>
+        <w:rFonts w:ascii="Wingdings" w:hAnsi="Wingdings" w:hint="default"/>
       </w:rPr>
     </w:lvl>
-    <w:lvl w:ilvl="6">
+    <w:lvl w:ilvl="6" w:tplc="280A0001" w:tentative="1">
       <w:start w:val="1"/>
-      <w:numFmt w:val="decimal"/>
-      <w:lvlText w:val="%1.%2.%3.%4.%5.%6.%7"/>
+      <w:numFmt w:val="bullet"/>
+      <w:lvlText w:val=""/>
       <w:lvlJc w:val="left"/>
       <w:pPr>
-        <w:ind w:left="0" w:firstLine="0"/>
+        <w:ind w:left="5040" w:hanging="360"/>
       </w:pPr>
       <w:rPr>
-        <w:rFonts w:ascii="Arial" w:eastAsia="Arial" w:hAnsi="Arial" w:cs="Arial" w:hint="default"/>
-        <w:vertAlign w:val="baseline"/>
+        <w:rFonts w:ascii="Symbol" w:hAnsi="Symbol" w:hint="default"/>
       </w:rPr>
     </w:lvl>
-    <w:lvl w:ilvl="7">
+    <w:lvl w:ilvl="7" w:tplc="280A0003" w:tentative="1">
       <w:start w:val="1"/>
-      <w:numFmt w:val="decimal"/>
-      <w:lvlText w:val="%1.%2.%3.%4.%5.%6.%7.%8"/>
+      <w:numFmt w:val="bullet"/>
+      <w:lvlText w:val="o"/>
       <w:lvlJc w:val="left"/>
       <w:pPr>
-        <w:ind w:left="0" w:firstLine="0"/>
+        <w:ind w:left="5760" w:hanging="360"/>
       </w:pPr>
       <w:rPr>
-        <w:rFonts w:ascii="Arial" w:eastAsia="Arial" w:hAnsi="Arial" w:cs="Arial" w:hint="default"/>
-        <w:vertAlign w:val="baseline"/>
+        <w:rFonts w:ascii="Courier New" w:hAnsi="Courier New" w:cs="Courier New" w:hint="default"/>
       </w:rPr>
     </w:lvl>
-    <w:lvl w:ilvl="8">
+    <w:lvl w:ilvl="8" w:tplc="280A0005" w:tentative="1">
       <w:start w:val="1"/>
-      <w:numFmt w:val="decimal"/>
-      <w:lvlText w:val="%1.%2.%3.%4.%5.%6.%7.%8.%9"/>
+      <w:numFmt w:val="bullet"/>
+      <w:lvlText w:val=""/>
       <w:lvlJc w:val="left"/>
       <w:pPr>
-        <w:ind w:left="0" w:firstLine="0"/>
+        <w:ind w:left="6480" w:hanging="360"/>
       </w:pPr>
       <w:rPr>
-        <w:rFonts w:ascii="Arial" w:eastAsia="Arial" w:hAnsi="Arial" w:cs="Arial" w:hint="default"/>
-        <w:vertAlign w:val="baseline"/>
-      </w:rPr>
-    </w:lvl>
-  </w:abstractNum>
-  <w:abstractNum w:abstractNumId="7">
-    <w:nsid w:val="673F2B41"/>
-    <w:multiLevelType w:val="multilevel"/>
-    <w:tmpl w:val="8D44F51A"/>
-    <w:lvl w:ilvl="0">
-      <w:start w:val="1"/>
-      <w:numFmt w:val="decimal"/>
-      <w:lvlText w:val="%1."/>
-      <w:lvlJc w:val="left"/>
-      <w:pPr>
-        <w:ind w:left="0" w:firstLine="0"/>
-      </w:pPr>
-      <w:rPr>
-        <w:rFonts w:ascii="Arial" w:eastAsia="Arial" w:hAnsi="Arial" w:cs="Arial"/>
-        <w:vertAlign w:val="baseline"/>
-      </w:rPr>
-    </w:lvl>
-    <w:lvl w:ilvl="1">
-      <w:start w:val="1"/>
-      <w:numFmt w:val="decimal"/>
-      <w:lvlText w:val="%1.%2"/>
-      <w:lvlJc w:val="left"/>
-      <w:pPr>
-        <w:ind w:left="0" w:firstLine="0"/>
-      </w:pPr>
-      <w:rPr>
-        <w:rFonts w:ascii="Arial" w:eastAsia="Arial" w:hAnsi="Arial" w:cs="Arial"/>
-        <w:vertAlign w:val="baseline"/>
-      </w:rPr>
-    </w:lvl>
-    <w:lvl w:ilvl="2">
-      <w:start w:val="1"/>
-      <w:numFmt w:val="decimal"/>
-      <w:lvlText w:val="%1.%2.%3"/>
-      <w:lvlJc w:val="left"/>
-      <w:pPr>
-        <w:ind w:left="0" w:firstLine="0"/>
-      </w:pPr>
-      <w:rPr>
-        <w:rFonts w:ascii="Arial" w:eastAsia="Arial" w:hAnsi="Arial" w:cs="Arial"/>
-        <w:vertAlign w:val="baseline"/>
-      </w:rPr>
-    </w:lvl>
-    <w:lvl w:ilvl="3">
-      <w:start w:val="1"/>
-      <w:numFmt w:val="decimal"/>
-      <w:lvlText w:val="%1.%2.%3.%4"/>
-      <w:lvlJc w:val="left"/>
-      <w:pPr>
-        <w:ind w:left="0" w:firstLine="0"/>
-      </w:pPr>
-      <w:rPr>
-        <w:rFonts w:ascii="Arial" w:eastAsia="Arial" w:hAnsi="Arial" w:cs="Arial"/>
-        <w:vertAlign w:val="baseline"/>
-      </w:rPr>
-    </w:lvl>
-    <w:lvl w:ilvl="4">
-      <w:start w:val="1"/>
-      <w:numFmt w:val="decimal"/>
-      <w:lvlText w:val="%1.%2.%3.%4.%5"/>
-      <w:lvlJc w:val="left"/>
-      <w:pPr>
-        <w:ind w:left="0" w:firstLine="0"/>
-      </w:pPr>
-      <w:rPr>
-        <w:rFonts w:ascii="Arial" w:eastAsia="Arial" w:hAnsi="Arial" w:cs="Arial"/>
-        <w:vertAlign w:val="baseline"/>
-      </w:rPr>
-    </w:lvl>
-    <w:lvl w:ilvl="5">
-      <w:start w:val="1"/>
-      <w:numFmt w:val="decimal"/>
-      <w:lvlText w:val="%1.%2.%3.%4.%5.%6"/>
-      <w:lvlJc w:val="left"/>
-      <w:pPr>
-        <w:ind w:left="0" w:firstLine="0"/>
-      </w:pPr>
-      <w:rPr>
-        <w:rFonts w:ascii="Arial" w:eastAsia="Arial" w:hAnsi="Arial" w:cs="Arial"/>
-        <w:vertAlign w:val="baseline"/>
-      </w:rPr>
-    </w:lvl>
-    <w:lvl w:ilvl="6">
-      <w:start w:val="1"/>
-      <w:numFmt w:val="decimal"/>
-      <w:lvlText w:val="%1.%2.%3.%4.%5.%6.%7"/>
-      <w:lvlJc w:val="left"/>
-      <w:pPr>
-        <w:ind w:left="0" w:firstLine="0"/>
-      </w:pPr>
-      <w:rPr>
-        <w:rFonts w:ascii="Arial" w:eastAsia="Arial" w:hAnsi="Arial" w:cs="Arial"/>
-        <w:vertAlign w:val="baseline"/>
-      </w:rPr>
-    </w:lvl>
-    <w:lvl w:ilvl="7">
-      <w:start w:val="1"/>
-      <w:numFmt w:val="decimal"/>
-      <w:lvlText w:val="%1.%2.%3.%4.%5.%6.%7.%8"/>
-      <w:lvlJc w:val="left"/>
-      <w:pPr>
-        <w:ind w:left="0" w:firstLine="0"/>
-      </w:pPr>
-      <w:rPr>
-        <w:rFonts w:ascii="Arial" w:eastAsia="Arial" w:hAnsi="Arial" w:cs="Arial"/>
-        <w:vertAlign w:val="baseline"/>
-      </w:rPr>
-    </w:lvl>
-    <w:lvl w:ilvl="8">
-      <w:start w:val="1"/>
-      <w:numFmt w:val="decimal"/>
-      <w:lvlText w:val="%1.%2.%3.%4.%5.%6.%7.%8.%9"/>
-      <w:lvlJc w:val="left"/>
-      <w:pPr>
-        <w:ind w:left="0" w:firstLine="0"/>
-      </w:pPr>
-      <w:rPr>
-        <w:rFonts w:ascii="Arial" w:eastAsia="Arial" w:hAnsi="Arial" w:cs="Arial"/>
-        <w:vertAlign w:val="baseline"/>
-      </w:rPr>
-    </w:lvl>
-  </w:abstractNum>
-  <w:abstractNum w:abstractNumId="8">
-    <w:nsid w:val="6C764ADD"/>
-    <w:multiLevelType w:val="multilevel"/>
-    <w:tmpl w:val="8D44F51A"/>
-    <w:lvl w:ilvl="0">
-      <w:start w:val="1"/>
-      <w:numFmt w:val="decimal"/>
-      <w:lvlText w:val="%1."/>
-      <w:lvlJc w:val="left"/>
-      <w:pPr>
-        <w:ind w:left="0" w:firstLine="0"/>
-      </w:pPr>
-      <w:rPr>
-        <w:rFonts w:ascii="Arial" w:eastAsia="Arial" w:hAnsi="Arial" w:cs="Arial"/>
-        <w:vertAlign w:val="baseline"/>
-      </w:rPr>
-    </w:lvl>
-    <w:lvl w:ilvl="1">
-      <w:start w:val="1"/>
-      <w:numFmt w:val="decimal"/>
-      <w:lvlText w:val="%1.%2"/>
-      <w:lvlJc w:val="left"/>
-      <w:pPr>
-        <w:ind w:left="0" w:firstLine="0"/>
-      </w:pPr>
-      <w:rPr>
-        <w:rFonts w:ascii="Arial" w:eastAsia="Arial" w:hAnsi="Arial" w:cs="Arial"/>
-        <w:vertAlign w:val="baseline"/>
-      </w:rPr>
-    </w:lvl>
-    <w:lvl w:ilvl="2">
-      <w:start w:val="1"/>
-      <w:numFmt w:val="decimal"/>
-      <w:lvlText w:val="%1.%2.%3"/>
-      <w:lvlJc w:val="left"/>
-      <w:pPr>
-        <w:ind w:left="0" w:firstLine="0"/>
-      </w:pPr>
-      <w:rPr>
-        <w:rFonts w:ascii="Arial" w:eastAsia="Arial" w:hAnsi="Arial" w:cs="Arial"/>
-        <w:vertAlign w:val="baseline"/>
-      </w:rPr>
-    </w:lvl>
-    <w:lvl w:ilvl="3">
-      <w:start w:val="1"/>
-      <w:numFmt w:val="decimal"/>
-      <w:lvlText w:val="%1.%2.%3.%4"/>
-      <w:lvlJc w:val="left"/>
-      <w:pPr>
-        <w:ind w:left="0" w:firstLine="0"/>
-      </w:pPr>
-      <w:rPr>
-        <w:rFonts w:ascii="Arial" w:eastAsia="Arial" w:hAnsi="Arial" w:cs="Arial"/>
-        <w:vertAlign w:val="baseline"/>
-      </w:rPr>
-    </w:lvl>
-    <w:lvl w:ilvl="4">
-      <w:start w:val="1"/>
-      <w:numFmt w:val="decimal"/>
-      <w:lvlText w:val="%1.%2.%3.%4.%5"/>
-      <w:lvlJc w:val="left"/>
-      <w:pPr>
-        <w:ind w:left="0" w:firstLine="0"/>
-      </w:pPr>
-      <w:rPr>
-        <w:rFonts w:ascii="Arial" w:eastAsia="Arial" w:hAnsi="Arial" w:cs="Arial"/>
-        <w:vertAlign w:val="baseline"/>
-      </w:rPr>
-    </w:lvl>
-    <w:lvl w:ilvl="5">
-      <w:start w:val="1"/>
-      <w:numFmt w:val="decimal"/>
-      <w:lvlText w:val="%1.%2.%3.%4.%5.%6"/>
-      <w:lvlJc w:val="left"/>
-      <w:pPr>
-        <w:ind w:left="0" w:firstLine="0"/>
-      </w:pPr>
-      <w:rPr>
-        <w:rFonts w:ascii="Arial" w:eastAsia="Arial" w:hAnsi="Arial" w:cs="Arial"/>
-        <w:vertAlign w:val="baseline"/>
-      </w:rPr>
-    </w:lvl>
-    <w:lvl w:ilvl="6">
-      <w:start w:val="1"/>
-      <w:numFmt w:val="decimal"/>
-      <w:lvlText w:val="%1.%2.%3.%4.%5.%6.%7"/>
-      <w:lvlJc w:val="left"/>
-      <w:pPr>
-        <w:ind w:left="0" w:firstLine="0"/>
-      </w:pPr>
-      <w:rPr>
-        <w:rFonts w:ascii="Arial" w:eastAsia="Arial" w:hAnsi="Arial" w:cs="Arial"/>
-        <w:vertAlign w:val="baseline"/>
-      </w:rPr>
-    </w:lvl>
-    <w:lvl w:ilvl="7">
-      <w:start w:val="1"/>
-      <w:numFmt w:val="decimal"/>
-      <w:lvlText w:val="%1.%2.%3.%4.%5.%6.%7.%8"/>
-      <w:lvlJc w:val="left"/>
-      <w:pPr>
-        <w:ind w:left="0" w:firstLine="0"/>
-      </w:pPr>
-      <w:rPr>
-        <w:rFonts w:ascii="Arial" w:eastAsia="Arial" w:hAnsi="Arial" w:cs="Arial"/>
-        <w:vertAlign w:val="baseline"/>
-      </w:rPr>
-    </w:lvl>
-    <w:lvl w:ilvl="8">
-      <w:start w:val="1"/>
-      <w:numFmt w:val="decimal"/>
-      <w:lvlText w:val="%1.%2.%3.%4.%5.%6.%7.%8.%9"/>
-      <w:lvlJc w:val="left"/>
-      <w:pPr>
-        <w:ind w:left="0" w:firstLine="0"/>
-      </w:pPr>
-      <w:rPr>
-        <w:rFonts w:ascii="Arial" w:eastAsia="Arial" w:hAnsi="Arial" w:cs="Arial"/>
-        <w:vertAlign w:val="baseline"/>
-      </w:rPr>
-    </w:lvl>
-  </w:abstractNum>
-  <w:abstractNum w:abstractNumId="9">
-    <w:nsid w:val="6F0B42D3"/>
-    <w:multiLevelType w:val="multilevel"/>
-    <w:tmpl w:val="2A486DCA"/>
-    <w:lvl w:ilvl="0">
-      <w:start w:val="3"/>
-      <w:numFmt w:val="decimal"/>
-      <w:lvlText w:val="%1."/>
-      <w:lvlJc w:val="left"/>
-      <w:pPr>
-        <w:ind w:left="0" w:firstLine="0"/>
-      </w:pPr>
-      <w:rPr>
-        <w:rFonts w:ascii="Arial" w:eastAsia="Arial" w:hAnsi="Arial" w:cs="Arial" w:hint="default"/>
-        <w:vertAlign w:val="baseline"/>
-      </w:rPr>
-    </w:lvl>
-    <w:lvl w:ilvl="1">
-      <w:start w:val="1"/>
-      <w:numFmt w:val="decimal"/>
-      <w:lvlText w:val="%1.%2"/>
-      <w:lvlJc w:val="left"/>
-      <w:pPr>
-        <w:ind w:left="0" w:firstLine="0"/>
-      </w:pPr>
-      <w:rPr>
-        <w:rFonts w:ascii="Arial" w:eastAsia="Arial" w:hAnsi="Arial" w:cs="Arial" w:hint="default"/>
-        <w:vertAlign w:val="baseline"/>
-      </w:rPr>
-    </w:lvl>
-    <w:lvl w:ilvl="2">
-      <w:start w:val="1"/>
-      <w:numFmt w:val="decimal"/>
-      <w:lvlText w:val="%1.%2.%3"/>
-      <w:lvlJc w:val="left"/>
-      <w:pPr>
-        <w:ind w:left="0" w:firstLine="0"/>
-      </w:pPr>
-      <w:rPr>
-        <w:rFonts w:ascii="Arial" w:eastAsia="Arial" w:hAnsi="Arial" w:cs="Arial" w:hint="default"/>
-        <w:vertAlign w:val="baseline"/>
-      </w:rPr>
-    </w:lvl>
-    <w:lvl w:ilvl="3">
-      <w:start w:val="1"/>
-      <w:numFmt w:val="decimal"/>
-      <w:lvlText w:val="%1.%2.%3.%4"/>
-      <w:lvlJc w:val="left"/>
-      <w:pPr>
-        <w:ind w:left="0" w:firstLine="0"/>
-      </w:pPr>
-      <w:rPr>
-        <w:rFonts w:ascii="Arial" w:eastAsia="Arial" w:hAnsi="Arial" w:cs="Arial" w:hint="default"/>
-        <w:vertAlign w:val="baseline"/>
-      </w:rPr>
-    </w:lvl>
-    <w:lvl w:ilvl="4">
-      <w:start w:val="1"/>
-      <w:numFmt w:val="decimal"/>
-      <w:lvlText w:val="%1.%2.%3.%4.%5"/>
-      <w:lvlJc w:val="left"/>
-      <w:pPr>
-        <w:ind w:left="0" w:firstLine="0"/>
-      </w:pPr>
-      <w:rPr>
-        <w:rFonts w:ascii="Arial" w:eastAsia="Arial" w:hAnsi="Arial" w:cs="Arial" w:hint="default"/>
-        <w:vertAlign w:val="baseline"/>
-      </w:rPr>
-    </w:lvl>
-    <w:lvl w:ilvl="5">
-      <w:start w:val="1"/>
-      <w:numFmt w:val="decimal"/>
-      <w:lvlText w:val="%1.%2.%3.%4.%5.%6"/>
-      <w:lvlJc w:val="left"/>
-      <w:pPr>
-        <w:ind w:left="0" w:firstLine="0"/>
-      </w:pPr>
-      <w:rPr>
-        <w:rFonts w:ascii="Arial" w:eastAsia="Arial" w:hAnsi="Arial" w:cs="Arial" w:hint="default"/>
-        <w:vertAlign w:val="baseline"/>
-      </w:rPr>
-    </w:lvl>
-    <w:lvl w:ilvl="6">
-      <w:start w:val="1"/>
-      <w:numFmt w:val="decimal"/>
-      <w:lvlText w:val="%1.%2.%3.%4.%5.%6.%7"/>
-      <w:lvlJc w:val="left"/>
-      <w:pPr>
-        <w:ind w:left="0" w:firstLine="0"/>
-      </w:pPr>
-      <w:rPr>
-        <w:rFonts w:ascii="Arial" w:eastAsia="Arial" w:hAnsi="Arial" w:cs="Arial" w:hint="default"/>
-        <w:vertAlign w:val="baseline"/>
-      </w:rPr>
-    </w:lvl>
-    <w:lvl w:ilvl="7">
-      <w:start w:val="1"/>
-      <w:numFmt w:val="decimal"/>
-      <w:lvlText w:val="%1.%2.%3.%4.%5.%6.%7.%8"/>
-      <w:lvlJc w:val="left"/>
-      <w:pPr>
-        <w:ind w:left="0" w:firstLine="0"/>
-      </w:pPr>
-      <w:rPr>
-        <w:rFonts w:ascii="Arial" w:eastAsia="Arial" w:hAnsi="Arial" w:cs="Arial" w:hint="default"/>
-        <w:vertAlign w:val="baseline"/>
-      </w:rPr>
-    </w:lvl>
-    <w:lvl w:ilvl="8">
-      <w:start w:val="1"/>
-      <w:numFmt w:val="decimal"/>
-      <w:lvlText w:val="%1.%2.%3.%4.%5.%6.%7.%8.%9"/>
-      <w:lvlJc w:val="left"/>
-      <w:pPr>
-        <w:ind w:left="0" w:firstLine="0"/>
-      </w:pPr>
-      <w:rPr>
-        <w:rFonts w:ascii="Arial" w:eastAsia="Arial" w:hAnsi="Arial" w:cs="Arial" w:hint="default"/>
-        <w:vertAlign w:val="baseline"/>
+        <w:rFonts w:ascii="Wingdings" w:hAnsi="Wingdings" w:hint="default"/>
       </w:rPr>
     </w:lvl>
   </w:abstractNum>
   <w:num w:numId="1">
+    <w:abstractNumId w:val="8"/>
+  </w:num>
+  <w:num w:numId="2">
+    <w:abstractNumId w:val="2"/>
+  </w:num>
+  <w:num w:numId="3">
+    <w:abstractNumId w:val="11"/>
+  </w:num>
+  <w:num w:numId="4">
+    <w:abstractNumId w:val="10"/>
+  </w:num>
+  <w:num w:numId="5">
+    <w:abstractNumId w:val="5"/>
+  </w:num>
+  <w:num w:numId="6">
+    <w:abstractNumId w:val="4"/>
+  </w:num>
+  <w:num w:numId="7">
+    <w:abstractNumId w:val="12"/>
+  </w:num>
+  <w:num w:numId="8">
     <w:abstractNumId w:val="6"/>
   </w:num>
-  <w:num w:numId="2">
-    <w:abstractNumId w:val="1"/>
-  </w:num>
-  <w:num w:numId="3">
-    <w:abstractNumId w:val="8"/>
-  </w:num>
-  <w:num w:numId="4">
-    <w:abstractNumId w:val="7"/>
-  </w:num>
-  <w:num w:numId="5">
-    <w:abstractNumId w:val="4"/>
-  </w:num>
-  <w:num w:numId="6">
+  <w:num w:numId="9">
     <w:abstractNumId w:val="3"/>
-  </w:num>
-  <w:num w:numId="7">
-    <w:abstractNumId w:val="9"/>
-  </w:num>
-  <w:num w:numId="8">
-    <w:abstractNumId w:val="5"/>
-  </w:num>
-  <w:num w:numId="9">
-    <w:abstractNumId w:val="2"/>
   </w:num>
   <w:num w:numId="10">
     <w:abstractNumId w:val="0"/>
+  </w:num>
+  <w:num w:numId="11">
+    <w:abstractNumId w:val="13"/>
+  </w:num>
+  <w:num w:numId="12">
+    <w:abstractNumId w:val="9"/>
+  </w:num>
+  <w:num w:numId="13">
+    <w:abstractNumId w:val="1"/>
+  </w:num>
+  <w:num w:numId="14">
+    <w:abstractNumId w:val="7"/>
   </w:num>
 </w:numbering>
 </file>
 
 <file path=word/styles.xml><?xml version="1.0" encoding="utf-8"?>
-<w:styles xmlns:mc="http://schemas.openxmlformats.org/markup-compatibility/2006" xmlns:r="http://schemas.openxmlformats.org/officeDocument/2006/relationships" xmlns:w="http://schemas.openxmlformats.org/wordprocessingml/2006/main" xmlns:w14="http://schemas.microsoft.com/office/word/2010/wordml" mc:Ignorable="w14">
+<w:styles xmlns:mc="http://schemas.openxmlformats.org/markup-compatibility/2006" xmlns:r="http://schemas.openxmlformats.org/officeDocument/2006/relationships" xmlns:w="http://schemas.openxmlformats.org/wordprocessingml/2006/main" xmlns:w14="http://schemas.microsoft.com/office/word/2010/wordml" xmlns:w15="http://schemas.microsoft.com/office/word/2012/wordml" mc:Ignorable="w14 w15">
   <w:docDefaults>
     <w:rPrDefault>
       <w:rPr>
@@ -13792,144 +16278,378 @@
       </w:pPr>
     </w:pPrDefault>
   </w:docDefaults>
-  <w:latentStyles w:defLockedState="0" w:defUIPriority="99" w:defSemiHidden="1" w:defUnhideWhenUsed="1" w:defQFormat="0" w:count="267">
-    <w:lsdException w:name="Normal" w:semiHidden="0" w:uiPriority="0" w:unhideWhenUsed="0" w:qFormat="1"/>
-    <w:lsdException w:name="heading 1" w:semiHidden="0" w:uiPriority="9" w:unhideWhenUsed="0" w:qFormat="1"/>
-    <w:lsdException w:name="heading 2" w:uiPriority="9" w:qFormat="1"/>
-    <w:lsdException w:name="heading 3" w:uiPriority="9" w:qFormat="1"/>
-    <w:lsdException w:name="heading 4" w:uiPriority="9" w:qFormat="1"/>
-    <w:lsdException w:name="heading 5" w:uiPriority="9" w:qFormat="1"/>
-    <w:lsdException w:name="heading 6" w:uiPriority="9" w:qFormat="1"/>
-    <w:lsdException w:name="heading 7" w:uiPriority="9" w:qFormat="1"/>
-    <w:lsdException w:name="heading 8" w:uiPriority="9" w:qFormat="1"/>
-    <w:lsdException w:name="heading 9" w:uiPriority="9" w:qFormat="1"/>
-    <w:lsdException w:name="toc 1" w:uiPriority="39"/>
-    <w:lsdException w:name="toc 2" w:uiPriority="39"/>
-    <w:lsdException w:name="toc 3" w:uiPriority="39"/>
-    <w:lsdException w:name="toc 4" w:uiPriority="39"/>
-    <w:lsdException w:name="toc 5" w:uiPriority="39"/>
-    <w:lsdException w:name="toc 6" w:uiPriority="39"/>
-    <w:lsdException w:name="toc 7" w:uiPriority="39"/>
-    <w:lsdException w:name="toc 8" w:uiPriority="39"/>
-    <w:lsdException w:name="toc 9" w:uiPriority="39"/>
-    <w:lsdException w:name="caption" w:uiPriority="35" w:qFormat="1"/>
-    <w:lsdException w:name="Title" w:semiHidden="0" w:uiPriority="10" w:unhideWhenUsed="0" w:qFormat="1"/>
-    <w:lsdException w:name="Default Paragraph Font" w:uiPriority="1"/>
-    <w:lsdException w:name="Subtitle" w:semiHidden="0" w:uiPriority="11" w:unhideWhenUsed="0" w:qFormat="1"/>
-    <w:lsdException w:name="Strong" w:semiHidden="0" w:uiPriority="22" w:unhideWhenUsed="0" w:qFormat="1"/>
-    <w:lsdException w:name="Emphasis" w:semiHidden="0" w:uiPriority="20" w:unhideWhenUsed="0" w:qFormat="1"/>
-    <w:lsdException w:name="Table Grid" w:semiHidden="0" w:uiPriority="39" w:unhideWhenUsed="0"/>
-    <w:lsdException w:name="Placeholder Text" w:unhideWhenUsed="0"/>
-    <w:lsdException w:name="No Spacing" w:semiHidden="0" w:uiPriority="1" w:unhideWhenUsed="0" w:qFormat="1"/>
-    <w:lsdException w:name="Light Shading" w:semiHidden="0" w:uiPriority="60" w:unhideWhenUsed="0"/>
-    <w:lsdException w:name="Light List" w:semiHidden="0" w:uiPriority="61" w:unhideWhenUsed="0"/>
-    <w:lsdException w:name="Light Grid" w:semiHidden="0" w:uiPriority="62" w:unhideWhenUsed="0"/>
-    <w:lsdException w:name="Medium Shading 1" w:semiHidden="0" w:uiPriority="63" w:unhideWhenUsed="0"/>
-    <w:lsdException w:name="Medium Shading 2" w:semiHidden="0" w:uiPriority="64" w:unhideWhenUsed="0"/>
-    <w:lsdException w:name="Medium List 1" w:semiHidden="0" w:uiPriority="65" w:unhideWhenUsed="0"/>
-    <w:lsdException w:name="Medium List 2" w:semiHidden="0" w:uiPriority="66" w:unhideWhenUsed="0"/>
-    <w:lsdException w:name="Medium Grid 1" w:semiHidden="0" w:uiPriority="67" w:unhideWhenUsed="0"/>
-    <w:lsdException w:name="Medium Grid 2" w:semiHidden="0" w:uiPriority="68" w:unhideWhenUsed="0"/>
-    <w:lsdException w:name="Medium Grid 3" w:semiHidden="0" w:uiPriority="69" w:unhideWhenUsed="0"/>
-    <w:lsdException w:name="Dark List" w:semiHidden="0" w:uiPriority="70" w:unhideWhenUsed="0"/>
-    <w:lsdException w:name="Colorful Shading" w:semiHidden="0" w:uiPriority="71" w:unhideWhenUsed="0"/>
-    <w:lsdException w:name="Colorful List" w:semiHidden="0" w:uiPriority="72" w:unhideWhenUsed="0"/>
-    <w:lsdException w:name="Colorful Grid" w:semiHidden="0" w:uiPriority="73" w:unhideWhenUsed="0"/>
-    <w:lsdException w:name="Light Shading Accent 1" w:semiHidden="0" w:uiPriority="60" w:unhideWhenUsed="0"/>
-    <w:lsdException w:name="Light List Accent 1" w:semiHidden="0" w:uiPriority="61" w:unhideWhenUsed="0"/>
-    <w:lsdException w:name="Light Grid Accent 1" w:semiHidden="0" w:uiPriority="62" w:unhideWhenUsed="0"/>
-    <w:lsdException w:name="Medium Shading 1 Accent 1" w:semiHidden="0" w:uiPriority="63" w:unhideWhenUsed="0"/>
-    <w:lsdException w:name="Medium Shading 2 Accent 1" w:semiHidden="0" w:uiPriority="64" w:unhideWhenUsed="0"/>
-    <w:lsdException w:name="Medium List 1 Accent 1" w:semiHidden="0" w:uiPriority="65" w:unhideWhenUsed="0"/>
-    <w:lsdException w:name="Revision" w:unhideWhenUsed="0"/>
-    <w:lsdException w:name="List Paragraph" w:semiHidden="0" w:uiPriority="34" w:unhideWhenUsed="0" w:qFormat="1"/>
-    <w:lsdException w:name="Quote" w:semiHidden="0" w:uiPriority="29" w:unhideWhenUsed="0" w:qFormat="1"/>
-    <w:lsdException w:name="Intense Quote" w:semiHidden="0" w:uiPriority="30" w:unhideWhenUsed="0" w:qFormat="1"/>
-    <w:lsdException w:name="Medium List 2 Accent 1" w:semiHidden="0" w:uiPriority="66" w:unhideWhenUsed="0"/>
-    <w:lsdException w:name="Medium Grid 1 Accent 1" w:semiHidden="0" w:uiPriority="67" w:unhideWhenUsed="0"/>
-    <w:lsdException w:name="Medium Grid 2 Accent 1" w:semiHidden="0" w:uiPriority="68" w:unhideWhenUsed="0"/>
-    <w:lsdException w:name="Medium Grid 3 Accent 1" w:semiHidden="0" w:uiPriority="69" w:unhideWhenUsed="0"/>
-    <w:lsdException w:name="Dark List Accent 1" w:semiHidden="0" w:uiPriority="70" w:unhideWhenUsed="0"/>
-    <w:lsdException w:name="Colorful Shading Accent 1" w:semiHidden="0" w:uiPriority="71" w:unhideWhenUsed="0"/>
-    <w:lsdException w:name="Colorful List Accent 1" w:semiHidden="0" w:uiPriority="72" w:unhideWhenUsed="0"/>
-    <w:lsdException w:name="Colorful Grid Accent 1" w:semiHidden="0" w:uiPriority="73" w:unhideWhenUsed="0"/>
-    <w:lsdException w:name="Light Shading Accent 2" w:semiHidden="0" w:uiPriority="60" w:unhideWhenUsed="0"/>
-    <w:lsdException w:name="Light List Accent 2" w:semiHidden="0" w:uiPriority="61" w:unhideWhenUsed="0"/>
-    <w:lsdException w:name="Light Grid Accent 2" w:semiHidden="0" w:uiPriority="62" w:unhideWhenUsed="0"/>
-    <w:lsdException w:name="Medium Shading 1 Accent 2" w:semiHidden="0" w:uiPriority="63" w:unhideWhenUsed="0"/>
-    <w:lsdException w:name="Medium Shading 2 Accent 2" w:semiHidden="0" w:uiPriority="64" w:unhideWhenUsed="0"/>
-    <w:lsdException w:name="Medium List 1 Accent 2" w:semiHidden="0" w:uiPriority="65" w:unhideWhenUsed="0"/>
-    <w:lsdException w:name="Medium List 2 Accent 2" w:semiHidden="0" w:uiPriority="66" w:unhideWhenUsed="0"/>
-    <w:lsdException w:name="Medium Grid 1 Accent 2" w:semiHidden="0" w:uiPriority="67" w:unhideWhenUsed="0"/>
-    <w:lsdException w:name="Medium Grid 2 Accent 2" w:semiHidden="0" w:uiPriority="68" w:unhideWhenUsed="0"/>
-    <w:lsdException w:name="Medium Grid 3 Accent 2" w:semiHidden="0" w:uiPriority="69" w:unhideWhenUsed="0"/>
-    <w:lsdException w:name="Dark List Accent 2" w:semiHidden="0" w:uiPriority="70" w:unhideWhenUsed="0"/>
-    <w:lsdException w:name="Colorful Shading Accent 2" w:semiHidden="0" w:uiPriority="71" w:unhideWhenUsed="0"/>
-    <w:lsdException w:name="Colorful List Accent 2" w:semiHidden="0" w:uiPriority="72" w:unhideWhenUsed="0"/>
-    <w:lsdException w:name="Colorful Grid Accent 2" w:semiHidden="0" w:uiPriority="73" w:unhideWhenUsed="0"/>
-    <w:lsdException w:name="Light Shading Accent 3" w:semiHidden="0" w:uiPriority="60" w:unhideWhenUsed="0"/>
-    <w:lsdException w:name="Light List Accent 3" w:semiHidden="0" w:uiPriority="61" w:unhideWhenUsed="0"/>
-    <w:lsdException w:name="Light Grid Accent 3" w:semiHidden="0" w:uiPriority="62" w:unhideWhenUsed="0"/>
-    <w:lsdException w:name="Medium Shading 1 Accent 3" w:semiHidden="0" w:uiPriority="63" w:unhideWhenUsed="0"/>
-    <w:lsdException w:name="Medium Shading 2 Accent 3" w:semiHidden="0" w:uiPriority="64" w:unhideWhenUsed="0"/>
-    <w:lsdException w:name="Medium List 1 Accent 3" w:semiHidden="0" w:uiPriority="65" w:unhideWhenUsed="0"/>
-    <w:lsdException w:name="Medium List 2 Accent 3" w:semiHidden="0" w:uiPriority="66" w:unhideWhenUsed="0"/>
-    <w:lsdException w:name="Medium Grid 1 Accent 3" w:semiHidden="0" w:uiPriority="67" w:unhideWhenUsed="0"/>
-    <w:lsdException w:name="Medium Grid 2 Accent 3" w:semiHidden="0" w:uiPriority="68" w:unhideWhenUsed="0"/>
-    <w:lsdException w:name="Medium Grid 3 Accent 3" w:semiHidden="0" w:uiPriority="69" w:unhideWhenUsed="0"/>
-    <w:lsdException w:name="Dark List Accent 3" w:semiHidden="0" w:uiPriority="70" w:unhideWhenUsed="0"/>
-    <w:lsdException w:name="Colorful Shading Accent 3" w:semiHidden="0" w:uiPriority="71" w:unhideWhenUsed="0"/>
-    <w:lsdException w:name="Colorful List Accent 3" w:semiHidden="0" w:uiPriority="72" w:unhideWhenUsed="0"/>
-    <w:lsdException w:name="Colorful Grid Accent 3" w:semiHidden="0" w:uiPriority="73" w:unhideWhenUsed="0"/>
-    <w:lsdException w:name="Light Shading Accent 4" w:semiHidden="0" w:uiPriority="60" w:unhideWhenUsed="0"/>
-    <w:lsdException w:name="Light List Accent 4" w:semiHidden="0" w:uiPriority="61" w:unhideWhenUsed="0"/>
-    <w:lsdException w:name="Light Grid Accent 4" w:semiHidden="0" w:uiPriority="62" w:unhideWhenUsed="0"/>
-    <w:lsdException w:name="Medium Shading 1 Accent 4" w:semiHidden="0" w:uiPriority="63" w:unhideWhenUsed="0"/>
-    <w:lsdException w:name="Medium Shading 2 Accent 4" w:semiHidden="0" w:uiPriority="64" w:unhideWhenUsed="0"/>
-    <w:lsdException w:name="Medium List 1 Accent 4" w:semiHidden="0" w:uiPriority="65" w:unhideWhenUsed="0"/>
-    <w:lsdException w:name="Medium List 2 Accent 4" w:semiHidden="0" w:uiPriority="66" w:unhideWhenUsed="0"/>
-    <w:lsdException w:name="Medium Grid 1 Accent 4" w:semiHidden="0" w:uiPriority="67" w:unhideWhenUsed="0"/>
-    <w:lsdException w:name="Medium Grid 2 Accent 4" w:semiHidden="0" w:uiPriority="68" w:unhideWhenUsed="0"/>
-    <w:lsdException w:name="Medium Grid 3 Accent 4" w:semiHidden="0" w:uiPriority="69" w:unhideWhenUsed="0"/>
-    <w:lsdException w:name="Dark List Accent 4" w:semiHidden="0" w:uiPriority="70" w:unhideWhenUsed="0"/>
-    <w:lsdException w:name="Colorful Shading Accent 4" w:semiHidden="0" w:uiPriority="71" w:unhideWhenUsed="0"/>
-    <w:lsdException w:name="Colorful List Accent 4" w:semiHidden="0" w:uiPriority="72" w:unhideWhenUsed="0"/>
-    <w:lsdException w:name="Colorful Grid Accent 4" w:semiHidden="0" w:uiPriority="73" w:unhideWhenUsed="0"/>
-    <w:lsdException w:name="Light Shading Accent 5" w:semiHidden="0" w:uiPriority="60" w:unhideWhenUsed="0"/>
-    <w:lsdException w:name="Light List Accent 5" w:semiHidden="0" w:uiPriority="61" w:unhideWhenUsed="0"/>
-    <w:lsdException w:name="Light Grid Accent 5" w:semiHidden="0" w:uiPriority="62" w:unhideWhenUsed="0"/>
-    <w:lsdException w:name="Medium Shading 1 Accent 5" w:semiHidden="0" w:uiPriority="63" w:unhideWhenUsed="0"/>
-    <w:lsdException w:name="Medium Shading 2 Accent 5" w:semiHidden="0" w:uiPriority="64" w:unhideWhenUsed="0"/>
-    <w:lsdException w:name="Medium List 1 Accent 5" w:semiHidden="0" w:uiPriority="65" w:unhideWhenUsed="0"/>
-    <w:lsdException w:name="Medium List 2 Accent 5" w:semiHidden="0" w:uiPriority="66" w:unhideWhenUsed="0"/>
-    <w:lsdException w:name="Medium Grid 1 Accent 5" w:semiHidden="0" w:uiPriority="67" w:unhideWhenUsed="0"/>
-    <w:lsdException w:name="Medium Grid 2 Accent 5" w:semiHidden="0" w:uiPriority="68" w:unhideWhenUsed="0"/>
-    <w:lsdException w:name="Medium Grid 3 Accent 5" w:semiHidden="0" w:uiPriority="69" w:unhideWhenUsed="0"/>
-    <w:lsdException w:name="Dark List Accent 5" w:semiHidden="0" w:uiPriority="70" w:unhideWhenUsed="0"/>
-    <w:lsdException w:name="Colorful Shading Accent 5" w:semiHidden="0" w:uiPriority="71" w:unhideWhenUsed="0"/>
-    <w:lsdException w:name="Colorful List Accent 5" w:semiHidden="0" w:uiPriority="72" w:unhideWhenUsed="0"/>
-    <w:lsdException w:name="Colorful Grid Accent 5" w:semiHidden="0" w:uiPriority="73" w:unhideWhenUsed="0"/>
-    <w:lsdException w:name="Light Shading Accent 6" w:semiHidden="0" w:uiPriority="60" w:unhideWhenUsed="0"/>
-    <w:lsdException w:name="Light List Accent 6" w:semiHidden="0" w:uiPriority="61" w:unhideWhenUsed="0"/>
-    <w:lsdException w:name="Light Grid Accent 6" w:semiHidden="0" w:uiPriority="62" w:unhideWhenUsed="0"/>
-    <w:lsdException w:name="Medium Shading 1 Accent 6" w:semiHidden="0" w:uiPriority="63" w:unhideWhenUsed="0"/>
-    <w:lsdException w:name="Medium Shading 2 Accent 6" w:semiHidden="0" w:uiPriority="64" w:unhideWhenUsed="0"/>
-    <w:lsdException w:name="Medium List 1 Accent 6" w:semiHidden="0" w:uiPriority="65" w:unhideWhenUsed="0"/>
-    <w:lsdException w:name="Medium List 2 Accent 6" w:semiHidden="0" w:uiPriority="66" w:unhideWhenUsed="0"/>
-    <w:lsdException w:name="Medium Grid 1 Accent 6" w:semiHidden="0" w:uiPriority="67" w:unhideWhenUsed="0"/>
-    <w:lsdException w:name="Medium Grid 2 Accent 6" w:semiHidden="0" w:uiPriority="68" w:unhideWhenUsed="0"/>
-    <w:lsdException w:name="Medium Grid 3 Accent 6" w:semiHidden="0" w:uiPriority="69" w:unhideWhenUsed="0"/>
-    <w:lsdException w:name="Dark List Accent 6" w:semiHidden="0" w:uiPriority="70" w:unhideWhenUsed="0"/>
-    <w:lsdException w:name="Colorful Shading Accent 6" w:semiHidden="0" w:uiPriority="71" w:unhideWhenUsed="0"/>
-    <w:lsdException w:name="Colorful List Accent 6" w:semiHidden="0" w:uiPriority="72" w:unhideWhenUsed="0"/>
-    <w:lsdException w:name="Colorful Grid Accent 6" w:semiHidden="0" w:uiPriority="73" w:unhideWhenUsed="0"/>
-    <w:lsdException w:name="Subtle Emphasis" w:semiHidden="0" w:uiPriority="19" w:unhideWhenUsed="0" w:qFormat="1"/>
-    <w:lsdException w:name="Intense Emphasis" w:semiHidden="0" w:uiPriority="21" w:unhideWhenUsed="0" w:qFormat="1"/>
-    <w:lsdException w:name="Subtle Reference" w:semiHidden="0" w:uiPriority="31" w:unhideWhenUsed="0" w:qFormat="1"/>
-    <w:lsdException w:name="Intense Reference" w:semiHidden="0" w:uiPriority="32" w:unhideWhenUsed="0" w:qFormat="1"/>
-    <w:lsdException w:name="Book Title" w:semiHidden="0" w:uiPriority="33" w:unhideWhenUsed="0" w:qFormat="1"/>
-    <w:lsdException w:name="Bibliography" w:uiPriority="37"/>
-    <w:lsdException w:name="TOC Heading" w:uiPriority="39" w:qFormat="1"/>
+  <w:latentStyles w:defLockedState="0" w:defUIPriority="99" w:defSemiHidden="0" w:defUnhideWhenUsed="0" w:defQFormat="0" w:count="371">
+    <w:lsdException w:name="Normal" w:uiPriority="0" w:qFormat="1"/>
+    <w:lsdException w:name="heading 1" w:uiPriority="9" w:qFormat="1"/>
+    <w:lsdException w:name="heading 2" w:semiHidden="1" w:uiPriority="9" w:unhideWhenUsed="1" w:qFormat="1"/>
+    <w:lsdException w:name="heading 3" w:semiHidden="1" w:uiPriority="9" w:unhideWhenUsed="1" w:qFormat="1"/>
+    <w:lsdException w:name="heading 4" w:semiHidden="1" w:uiPriority="9" w:unhideWhenUsed="1" w:qFormat="1"/>
+    <w:lsdException w:name="heading 5" w:semiHidden="1" w:uiPriority="9" w:unhideWhenUsed="1" w:qFormat="1"/>
+    <w:lsdException w:name="heading 6" w:semiHidden="1" w:uiPriority="9" w:unhideWhenUsed="1" w:qFormat="1"/>
+    <w:lsdException w:name="heading 7" w:semiHidden="1" w:uiPriority="9" w:unhideWhenUsed="1" w:qFormat="1"/>
+    <w:lsdException w:name="heading 8" w:semiHidden="1" w:uiPriority="9" w:unhideWhenUsed="1" w:qFormat="1"/>
+    <w:lsdException w:name="heading 9" w:semiHidden="1" w:uiPriority="9" w:unhideWhenUsed="1" w:qFormat="1"/>
+    <w:lsdException w:name="index 1" w:semiHidden="1" w:unhideWhenUsed="1"/>
+    <w:lsdException w:name="index 2" w:semiHidden="1" w:unhideWhenUsed="1"/>
+    <w:lsdException w:name="index 3" w:semiHidden="1" w:unhideWhenUsed="1"/>
+    <w:lsdException w:name="index 4" w:semiHidden="1" w:unhideWhenUsed="1"/>
+    <w:lsdException w:name="index 5" w:semiHidden="1" w:unhideWhenUsed="1"/>
+    <w:lsdException w:name="index 6" w:semiHidden="1" w:unhideWhenUsed="1"/>
+    <w:lsdException w:name="index 7" w:semiHidden="1" w:unhideWhenUsed="1"/>
+    <w:lsdException w:name="index 8" w:semiHidden="1" w:unhideWhenUsed="1"/>
+    <w:lsdException w:name="index 9" w:semiHidden="1" w:unhideWhenUsed="1"/>
+    <w:lsdException w:name="toc 1" w:semiHidden="1" w:uiPriority="39" w:unhideWhenUsed="1"/>
+    <w:lsdException w:name="toc 2" w:semiHidden="1" w:uiPriority="39" w:unhideWhenUsed="1"/>
+    <w:lsdException w:name="toc 3" w:semiHidden="1" w:uiPriority="39" w:unhideWhenUsed="1"/>
+    <w:lsdException w:name="toc 4" w:semiHidden="1" w:uiPriority="39" w:unhideWhenUsed="1"/>
+    <w:lsdException w:name="toc 5" w:semiHidden="1" w:uiPriority="39" w:unhideWhenUsed="1"/>
+    <w:lsdException w:name="toc 6" w:semiHidden="1" w:uiPriority="39" w:unhideWhenUsed="1"/>
+    <w:lsdException w:name="toc 7" w:semiHidden="1" w:uiPriority="39" w:unhideWhenUsed="1"/>
+    <w:lsdException w:name="toc 8" w:semiHidden="1" w:uiPriority="39" w:unhideWhenUsed="1"/>
+    <w:lsdException w:name="toc 9" w:semiHidden="1" w:uiPriority="39" w:unhideWhenUsed="1"/>
+    <w:lsdException w:name="Normal Indent" w:semiHidden="1" w:unhideWhenUsed="1"/>
+    <w:lsdException w:name="footnote text" w:semiHidden="1" w:unhideWhenUsed="1"/>
+    <w:lsdException w:name="annotation text" w:semiHidden="1" w:unhideWhenUsed="1"/>
+    <w:lsdException w:name="header" w:semiHidden="1" w:unhideWhenUsed="1"/>
+    <w:lsdException w:name="footer" w:semiHidden="1" w:unhideWhenUsed="1"/>
+    <w:lsdException w:name="index heading" w:semiHidden="1" w:unhideWhenUsed="1"/>
+    <w:lsdException w:name="caption" w:semiHidden="1" w:uiPriority="35" w:unhideWhenUsed="1" w:qFormat="1"/>
+    <w:lsdException w:name="table of figures" w:semiHidden="1" w:unhideWhenUsed="1"/>
+    <w:lsdException w:name="envelope address" w:semiHidden="1" w:unhideWhenUsed="1"/>
+    <w:lsdException w:name="envelope return" w:semiHidden="1" w:unhideWhenUsed="1"/>
+    <w:lsdException w:name="footnote reference" w:semiHidden="1" w:unhideWhenUsed="1"/>
+    <w:lsdException w:name="annotation reference" w:semiHidden="1" w:unhideWhenUsed="1"/>
+    <w:lsdException w:name="line number" w:semiHidden="1" w:unhideWhenUsed="1"/>
+    <w:lsdException w:name="page number" w:semiHidden="1" w:unhideWhenUsed="1"/>
+    <w:lsdException w:name="endnote reference" w:semiHidden="1" w:unhideWhenUsed="1"/>
+    <w:lsdException w:name="endnote text" w:semiHidden="1" w:unhideWhenUsed="1"/>
+    <w:lsdException w:name="table of authorities" w:semiHidden="1" w:unhideWhenUsed="1"/>
+    <w:lsdException w:name="macro" w:semiHidden="1" w:unhideWhenUsed="1"/>
+    <w:lsdException w:name="toa heading" w:semiHidden="1" w:unhideWhenUsed="1"/>
+    <w:lsdException w:name="List" w:semiHidden="1" w:unhideWhenUsed="1"/>
+    <w:lsdException w:name="List Bullet" w:semiHidden="1" w:unhideWhenUsed="1"/>
+    <w:lsdException w:name="List Number" w:semiHidden="1" w:unhideWhenUsed="1"/>
+    <w:lsdException w:name="List 2" w:semiHidden="1" w:unhideWhenUsed="1"/>
+    <w:lsdException w:name="List 3" w:semiHidden="1" w:unhideWhenUsed="1"/>
+    <w:lsdException w:name="List 4" w:semiHidden="1" w:unhideWhenUsed="1"/>
+    <w:lsdException w:name="List 5" w:semiHidden="1" w:unhideWhenUsed="1"/>
+    <w:lsdException w:name="List Bullet 2" w:semiHidden="1" w:unhideWhenUsed="1"/>
+    <w:lsdException w:name="List Bullet 3" w:semiHidden="1" w:unhideWhenUsed="1"/>
+    <w:lsdException w:name="List Bullet 4" w:semiHidden="1" w:unhideWhenUsed="1"/>
+    <w:lsdException w:name="List Bullet 5" w:semiHidden="1" w:unhideWhenUsed="1"/>
+    <w:lsdException w:name="List Number 2" w:semiHidden="1" w:unhideWhenUsed="1"/>
+    <w:lsdException w:name="List Number 3" w:semiHidden="1" w:unhideWhenUsed="1"/>
+    <w:lsdException w:name="List Number 4" w:semiHidden="1" w:unhideWhenUsed="1"/>
+    <w:lsdException w:name="List Number 5" w:semiHidden="1" w:unhideWhenUsed="1"/>
+    <w:lsdException w:name="Title" w:uiPriority="10" w:qFormat="1"/>
+    <w:lsdException w:name="Closing" w:semiHidden="1" w:unhideWhenUsed="1"/>
+    <w:lsdException w:name="Signature" w:semiHidden="1" w:unhideWhenUsed="1"/>
+    <w:lsdException w:name="Default Paragraph Font" w:semiHidden="1" w:uiPriority="1" w:unhideWhenUsed="1"/>
+    <w:lsdException w:name="Body Text" w:semiHidden="1" w:unhideWhenUsed="1"/>
+    <w:lsdException w:name="Body Text Indent" w:semiHidden="1" w:unhideWhenUsed="1"/>
+    <w:lsdException w:name="List Continue" w:semiHidden="1" w:unhideWhenUsed="1"/>
+    <w:lsdException w:name="List Continue 2" w:semiHidden="1" w:unhideWhenUsed="1"/>
+    <w:lsdException w:name="List Continue 3" w:semiHidden="1" w:unhideWhenUsed="1"/>
+    <w:lsdException w:name="List Continue 4" w:semiHidden="1" w:unhideWhenUsed="1"/>
+    <w:lsdException w:name="List Continue 5" w:semiHidden="1" w:unhideWhenUsed="1"/>
+    <w:lsdException w:name="Message Header" w:semiHidden="1" w:unhideWhenUsed="1"/>
+    <w:lsdException w:name="Subtitle" w:uiPriority="11" w:qFormat="1"/>
+    <w:lsdException w:name="Salutation" w:semiHidden="1" w:unhideWhenUsed="1"/>
+    <w:lsdException w:name="Date" w:semiHidden="1" w:unhideWhenUsed="1"/>
+    <w:lsdException w:name="Body Text First Indent" w:semiHidden="1" w:unhideWhenUsed="1"/>
+    <w:lsdException w:name="Body Text First Indent 2" w:semiHidden="1" w:unhideWhenUsed="1"/>
+    <w:lsdException w:name="Note Heading" w:semiHidden="1" w:unhideWhenUsed="1"/>
+    <w:lsdException w:name="Body Text 2" w:semiHidden="1" w:unhideWhenUsed="1"/>
+    <w:lsdException w:name="Body Text 3" w:semiHidden="1" w:unhideWhenUsed="1"/>
+    <w:lsdException w:name="Body Text Indent 2" w:semiHidden="1" w:unhideWhenUsed="1"/>
+    <w:lsdException w:name="Body Text Indent 3" w:semiHidden="1" w:unhideWhenUsed="1"/>
+    <w:lsdException w:name="Block Text" w:semiHidden="1" w:unhideWhenUsed="1"/>
+    <w:lsdException w:name="Hyperlink" w:semiHidden="1" w:unhideWhenUsed="1"/>
+    <w:lsdException w:name="FollowedHyperlink" w:semiHidden="1" w:unhideWhenUsed="1"/>
+    <w:lsdException w:name="Strong" w:uiPriority="22" w:qFormat="1"/>
+    <w:lsdException w:name="Emphasis" w:uiPriority="20" w:qFormat="1"/>
+    <w:lsdException w:name="Document Map" w:semiHidden="1" w:unhideWhenUsed="1"/>
+    <w:lsdException w:name="Plain Text" w:semiHidden="1" w:unhideWhenUsed="1"/>
+    <w:lsdException w:name="E-mail Signature" w:semiHidden="1" w:unhideWhenUsed="1"/>
+    <w:lsdException w:name="HTML Top of Form" w:semiHidden="1" w:unhideWhenUsed="1"/>
+    <w:lsdException w:name="HTML Bottom of Form" w:semiHidden="1" w:unhideWhenUsed="1"/>
+    <w:lsdException w:name="Normal (Web)" w:semiHidden="1" w:unhideWhenUsed="1"/>
+    <w:lsdException w:name="HTML Acronym" w:semiHidden="1" w:unhideWhenUsed="1"/>
+    <w:lsdException w:name="HTML Address" w:semiHidden="1" w:unhideWhenUsed="1"/>
+    <w:lsdException w:name="HTML Cite" w:semiHidden="1" w:unhideWhenUsed="1"/>
+    <w:lsdException w:name="HTML Code" w:semiHidden="1" w:unhideWhenUsed="1"/>
+    <w:lsdException w:name="HTML Definition" w:semiHidden="1" w:unhideWhenUsed="1"/>
+    <w:lsdException w:name="HTML Keyboard" w:semiHidden="1" w:unhideWhenUsed="1"/>
+    <w:lsdException w:name="HTML Preformatted" w:semiHidden="1" w:unhideWhenUsed="1"/>
+    <w:lsdException w:name="HTML Sample" w:semiHidden="1" w:unhideWhenUsed="1"/>
+    <w:lsdException w:name="HTML Typewriter" w:semiHidden="1" w:unhideWhenUsed="1"/>
+    <w:lsdException w:name="HTML Variable" w:semiHidden="1" w:unhideWhenUsed="1"/>
+    <w:lsdException w:name="Normal Table" w:semiHidden="1" w:unhideWhenUsed="1"/>
+    <w:lsdException w:name="annotation subject" w:semiHidden="1" w:unhideWhenUsed="1"/>
+    <w:lsdException w:name="No List" w:semiHidden="1" w:unhideWhenUsed="1"/>
+    <w:lsdException w:name="Outline List 1" w:semiHidden="1" w:unhideWhenUsed="1"/>
+    <w:lsdException w:name="Outline List 2" w:semiHidden="1" w:unhideWhenUsed="1"/>
+    <w:lsdException w:name="Outline List 3" w:semiHidden="1" w:unhideWhenUsed="1"/>
+    <w:lsdException w:name="Table Simple 1" w:semiHidden="1" w:unhideWhenUsed="1"/>
+    <w:lsdException w:name="Table Simple 2" w:semiHidden="1" w:unhideWhenUsed="1"/>
+    <w:lsdException w:name="Table Simple 3" w:semiHidden="1" w:unhideWhenUsed="1"/>
+    <w:lsdException w:name="Table Classic 1" w:semiHidden="1" w:unhideWhenUsed="1"/>
+    <w:lsdException w:name="Table Classic 2" w:semiHidden="1" w:unhideWhenUsed="1"/>
+    <w:lsdException w:name="Table Classic 3" w:semiHidden="1" w:unhideWhenUsed="1"/>
+    <w:lsdException w:name="Table Classic 4" w:semiHidden="1" w:unhideWhenUsed="1"/>
+    <w:lsdException w:name="Table Colorful 1" w:semiHidden="1" w:unhideWhenUsed="1"/>
+    <w:lsdException w:name="Table Colorful 2" w:semiHidden="1" w:unhideWhenUsed="1"/>
+    <w:lsdException w:name="Table Colorful 3" w:semiHidden="1" w:unhideWhenUsed="1"/>
+    <w:lsdException w:name="Table Columns 1" w:semiHidden="1" w:unhideWhenUsed="1"/>
+    <w:lsdException w:name="Table Columns 2" w:semiHidden="1" w:unhideWhenUsed="1"/>
+    <w:lsdException w:name="Table Columns 3" w:semiHidden="1" w:unhideWhenUsed="1"/>
+    <w:lsdException w:name="Table Columns 4" w:semiHidden="1" w:unhideWhenUsed="1"/>
+    <w:lsdException w:name="Table Columns 5" w:semiHidden="1" w:unhideWhenUsed="1"/>
+    <w:lsdException w:name="Table Grid 1" w:semiHidden="1" w:unhideWhenUsed="1"/>
+    <w:lsdException w:name="Table Grid 2" w:semiHidden="1" w:unhideWhenUsed="1"/>
+    <w:lsdException w:name="Table Grid 3" w:semiHidden="1" w:unhideWhenUsed="1"/>
+    <w:lsdException w:name="Table Grid 4" w:semiHidden="1" w:unhideWhenUsed="1"/>
+    <w:lsdException w:name="Table Grid 5" w:semiHidden="1" w:unhideWhenUsed="1"/>
+    <w:lsdException w:name="Table Grid 6" w:semiHidden="1" w:unhideWhenUsed="1"/>
+    <w:lsdException w:name="Table Grid 7" w:semiHidden="1" w:unhideWhenUsed="1"/>
+    <w:lsdException w:name="Table Grid 8" w:semiHidden="1" w:unhideWhenUsed="1"/>
+    <w:lsdException w:name="Table List 1" w:semiHidden="1" w:unhideWhenUsed="1"/>
+    <w:lsdException w:name="Table List 2" w:semiHidden="1" w:unhideWhenUsed="1"/>
+    <w:lsdException w:name="Table List 3" w:semiHidden="1" w:unhideWhenUsed="1"/>
+    <w:lsdException w:name="Table List 4" w:semiHidden="1" w:unhideWhenUsed="1"/>
+    <w:lsdException w:name="Table List 5" w:semiHidden="1" w:unhideWhenUsed="1"/>
+    <w:lsdException w:name="Table List 6" w:semiHidden="1" w:unhideWhenUsed="1"/>
+    <w:lsdException w:name="Table List 7" w:semiHidden="1" w:unhideWhenUsed="1"/>
+    <w:lsdException w:name="Table List 8" w:semiHidden="1" w:unhideWhenUsed="1"/>
+    <w:lsdException w:name="Table 3D effects 1" w:semiHidden="1" w:unhideWhenUsed="1"/>
+    <w:lsdException w:name="Table 3D effects 2" w:semiHidden="1" w:unhideWhenUsed="1"/>
+    <w:lsdException w:name="Table 3D effects 3" w:semiHidden="1" w:unhideWhenUsed="1"/>
+    <w:lsdException w:name="Table Contemporary" w:semiHidden="1" w:unhideWhenUsed="1"/>
+    <w:lsdException w:name="Table Elegant" w:semiHidden="1" w:unhideWhenUsed="1"/>
+    <w:lsdException w:name="Table Professional" w:semiHidden="1" w:unhideWhenUsed="1"/>
+    <w:lsdException w:name="Table Subtle 1" w:semiHidden="1" w:unhideWhenUsed="1"/>
+    <w:lsdException w:name="Table Subtle 2" w:semiHidden="1" w:unhideWhenUsed="1"/>
+    <w:lsdException w:name="Table Web 1" w:semiHidden="1" w:unhideWhenUsed="1"/>
+    <w:lsdException w:name="Table Web 2" w:semiHidden="1" w:unhideWhenUsed="1"/>
+    <w:lsdException w:name="Table Web 3" w:semiHidden="1" w:unhideWhenUsed="1"/>
+    <w:lsdException w:name="Balloon Text" w:semiHidden="1" w:unhideWhenUsed="1"/>
+    <w:lsdException w:name="Table Grid" w:uiPriority="39"/>
+    <w:lsdException w:name="Table Theme" w:semiHidden="1" w:unhideWhenUsed="1"/>
+    <w:lsdException w:name="Placeholder Text" w:semiHidden="1"/>
+    <w:lsdException w:name="No Spacing" w:uiPriority="1" w:qFormat="1"/>
+    <w:lsdException w:name="Light Shading" w:uiPriority="60"/>
+    <w:lsdException w:name="Light List" w:uiPriority="61"/>
+    <w:lsdException w:name="Light Grid" w:uiPriority="62"/>
+    <w:lsdException w:name="Medium Shading 1" w:uiPriority="63"/>
+    <w:lsdException w:name="Medium Shading 2" w:uiPriority="64"/>
+    <w:lsdException w:name="Medium List 1" w:uiPriority="65"/>
+    <w:lsdException w:name="Medium List 2" w:uiPriority="66"/>
+    <w:lsdException w:name="Medium Grid 1" w:uiPriority="67"/>
+    <w:lsdException w:name="Medium Grid 2" w:uiPriority="68"/>
+    <w:lsdException w:name="Medium Grid 3" w:uiPriority="69"/>
+    <w:lsdException w:name="Dark List" w:uiPriority="70"/>
+    <w:lsdException w:name="Colorful Shading" w:uiPriority="71"/>
+    <w:lsdException w:name="Colorful List" w:uiPriority="72"/>
+    <w:lsdException w:name="Colorful Grid" w:uiPriority="73"/>
+    <w:lsdException w:name="Light Shading Accent 1" w:uiPriority="60"/>
+    <w:lsdException w:name="Light List Accent 1" w:uiPriority="61"/>
+    <w:lsdException w:name="Light Grid Accent 1" w:uiPriority="62"/>
+    <w:lsdException w:name="Medium Shading 1 Accent 1" w:uiPriority="63"/>
+    <w:lsdException w:name="Medium Shading 2 Accent 1" w:uiPriority="64"/>
+    <w:lsdException w:name="Medium List 1 Accent 1" w:uiPriority="65"/>
+    <w:lsdException w:name="Revision" w:semiHidden="1"/>
+    <w:lsdException w:name="List Paragraph" w:uiPriority="34" w:qFormat="1"/>
+    <w:lsdException w:name="Quote" w:uiPriority="29" w:qFormat="1"/>
+    <w:lsdException w:name="Intense Quote" w:uiPriority="30" w:qFormat="1"/>
+    <w:lsdException w:name="Medium List 2 Accent 1" w:uiPriority="66"/>
+    <w:lsdException w:name="Medium Grid 1 Accent 1" w:uiPriority="67"/>
+    <w:lsdException w:name="Medium Grid 2 Accent 1" w:uiPriority="68"/>
+    <w:lsdException w:name="Medium Grid 3 Accent 1" w:uiPriority="69"/>
+    <w:lsdException w:name="Dark List Accent 1" w:uiPriority="70"/>
+    <w:lsdException w:name="Colorful Shading Accent 1" w:uiPriority="71"/>
+    <w:lsdException w:name="Colorful List Accent 1" w:uiPriority="72"/>
+    <w:lsdException w:name="Colorful Grid Accent 1" w:uiPriority="73"/>
+    <w:lsdException w:name="Light Shading Accent 2" w:uiPriority="60"/>
+    <w:lsdException w:name="Light List Accent 2" w:uiPriority="61"/>
+    <w:lsdException w:name="Light Grid Accent 2" w:uiPriority="62"/>
+    <w:lsdException w:name="Medium Shading 1 Accent 2" w:uiPriority="63"/>
+    <w:lsdException w:name="Medium Shading 2 Accent 2" w:uiPriority="64"/>
+    <w:lsdException w:name="Medium List 1 Accent 2" w:uiPriority="65"/>
+    <w:lsdException w:name="Medium List 2 Accent 2" w:uiPriority="66"/>
+    <w:lsdException w:name="Medium Grid 1 Accent 2" w:uiPriority="67"/>
+    <w:lsdException w:name="Medium Grid 2 Accent 2" w:uiPriority="68"/>
+    <w:lsdException w:name="Medium Grid 3 Accent 2" w:uiPriority="69"/>
+    <w:lsdException w:name="Dark List Accent 2" w:uiPriority="70"/>
+    <w:lsdException w:name="Colorful Shading Accent 2" w:uiPriority="71"/>
+    <w:lsdException w:name="Colorful List Accent 2" w:uiPriority="72"/>
+    <w:lsdException w:name="Colorful Grid Accent 2" w:uiPriority="73"/>
+    <w:lsdException w:name="Light Shading Accent 3" w:uiPriority="60"/>
+    <w:lsdException w:name="Light List Accent 3" w:uiPriority="61"/>
+    <w:lsdException w:name="Light Grid Accent 3" w:uiPriority="62"/>
+    <w:lsdException w:name="Medium Shading 1 Accent 3" w:uiPriority="63"/>
+    <w:lsdException w:name="Medium Shading 2 Accent 3" w:uiPriority="64"/>
+    <w:lsdException w:name="Medium List 1 Accent 3" w:uiPriority="65"/>
+    <w:lsdException w:name="Medium List 2 Accent 3" w:uiPriority="66"/>
+    <w:lsdException w:name="Medium Grid 1 Accent 3" w:uiPriority="67"/>
+    <w:lsdException w:name="Medium Grid 2 Accent 3" w:uiPriority="68"/>
+    <w:lsdException w:name="Medium Grid 3 Accent 3" w:uiPriority="69"/>
+    <w:lsdException w:name="Dark List Accent 3" w:uiPriority="70"/>
+    <w:lsdException w:name="Colorful Shading Accent 3" w:uiPriority="71"/>
+    <w:lsdException w:name="Colorful List Accent 3" w:uiPriority="72"/>
+    <w:lsdException w:name="Colorful Grid Accent 3" w:uiPriority="73"/>
+    <w:lsdException w:name="Light Shading Accent 4" w:uiPriority="60"/>
+    <w:lsdException w:name="Light List Accent 4" w:uiPriority="61"/>
+    <w:lsdException w:name="Light Grid Accent 4" w:uiPriority="62"/>
+    <w:lsdException w:name="Medium Shading 1 Accent 4" w:uiPriority="63"/>
+    <w:lsdException w:name="Medium Shading 2 Accent 4" w:uiPriority="64"/>
+    <w:lsdException w:name="Medium List 1 Accent 4" w:uiPriority="65"/>
+    <w:lsdException w:name="Medium List 2 Accent 4" w:uiPriority="66"/>
+    <w:lsdException w:name="Medium Grid 1 Accent 4" w:uiPriority="67"/>
+    <w:lsdException w:name="Medium Grid 2 Accent 4" w:uiPriority="68"/>
+    <w:lsdException w:name="Medium Grid 3 Accent 4" w:uiPriority="69"/>
+    <w:lsdException w:name="Dark List Accent 4" w:uiPriority="70"/>
+    <w:lsdException w:name="Colorful Shading Accent 4" w:uiPriority="71"/>
+    <w:lsdException w:name="Colorful List Accent 4" w:uiPriority="72"/>
+    <w:lsdException w:name="Colorful Grid Accent 4" w:uiPriority="73"/>
+    <w:lsdException w:name="Light Shading Accent 5" w:uiPriority="60"/>
+    <w:lsdException w:name="Light List Accent 5" w:uiPriority="61"/>
+    <w:lsdException w:name="Light Grid Accent 5" w:uiPriority="62"/>
+    <w:lsdException w:name="Medium Shading 1 Accent 5" w:uiPriority="63"/>
+    <w:lsdException w:name="Medium Shading 2 Accent 5" w:uiPriority="64"/>
+    <w:lsdException w:name="Medium List 1 Accent 5" w:uiPriority="65"/>
+    <w:lsdException w:name="Medium List 2 Accent 5" w:uiPriority="66"/>
+    <w:lsdException w:name="Medium Grid 1 Accent 5" w:uiPriority="67"/>
+    <w:lsdException w:name="Medium Grid 2 Accent 5" w:uiPriority="68"/>
+    <w:lsdException w:name="Medium Grid 3 Accent 5" w:uiPriority="69"/>
+    <w:lsdException w:name="Dark List Accent 5" w:uiPriority="70"/>
+    <w:lsdException w:name="Colorful Shading Accent 5" w:uiPriority="71"/>
+    <w:lsdException w:name="Colorful List Accent 5" w:uiPriority="72"/>
+    <w:lsdException w:name="Colorful Grid Accent 5" w:uiPriority="73"/>
+    <w:lsdException w:name="Light Shading Accent 6" w:uiPriority="60"/>
+    <w:lsdException w:name="Light List Accent 6" w:uiPriority="61"/>
+    <w:lsdException w:name="Light Grid Accent 6" w:uiPriority="62"/>
+    <w:lsdException w:name="Medium Shading 1 Accent 6" w:uiPriority="63"/>
+    <w:lsdException w:name="Medium Shading 2 Accent 6" w:uiPriority="64"/>
+    <w:lsdException w:name="Medium List 1 Accent 6" w:uiPriority="65"/>
+    <w:lsdException w:name="Medium List 2 Accent 6" w:uiPriority="66"/>
+    <w:lsdException w:name="Medium Grid 1 Accent 6" w:uiPriority="67"/>
+    <w:lsdException w:name="Medium Grid 2 Accent 6" w:uiPriority="68"/>
+    <w:lsdException w:name="Medium Grid 3 Accent 6" w:uiPriority="69"/>
+    <w:lsdException w:name="Dark List Accent 6" w:uiPriority="70"/>
+    <w:lsdException w:name="Colorful Shading Accent 6" w:uiPriority="71"/>
+    <w:lsdException w:name="Colorful List Accent 6" w:uiPriority="72"/>
+    <w:lsdException w:name="Colorful Grid Accent 6" w:uiPriority="73"/>
+    <w:lsdException w:name="Subtle Emphasis" w:uiPriority="19" w:qFormat="1"/>
+    <w:lsdException w:name="Intense Emphasis" w:uiPriority="21" w:qFormat="1"/>
+    <w:lsdException w:name="Subtle Reference" w:uiPriority="31" w:qFormat="1"/>
+    <w:lsdException w:name="Intense Reference" w:uiPriority="32" w:qFormat="1"/>
+    <w:lsdException w:name="Book Title" w:uiPriority="33" w:qFormat="1"/>
+    <w:lsdException w:name="Bibliography" w:semiHidden="1" w:uiPriority="37" w:unhideWhenUsed="1"/>
+    <w:lsdException w:name="TOC Heading" w:semiHidden="1" w:uiPriority="39" w:unhideWhenUsed="1" w:qFormat="1"/>
+    <w:lsdException w:name="Plain Table 1" w:uiPriority="41"/>
+    <w:lsdException w:name="Plain Table 2" w:uiPriority="42"/>
+    <w:lsdException w:name="Plain Table 3" w:uiPriority="43"/>
+    <w:lsdException w:name="Plain Table 4" w:uiPriority="44"/>
+    <w:lsdException w:name="Plain Table 5" w:uiPriority="45"/>
+    <w:lsdException w:name="Grid Table Light" w:uiPriority="40"/>
+    <w:lsdException w:name="Grid Table 1 Light" w:uiPriority="46"/>
+    <w:lsdException w:name="Grid Table 2" w:uiPriority="47"/>
+    <w:lsdException w:name="Grid Table 3" w:uiPriority="48"/>
+    <w:lsdException w:name="Grid Table 4" w:uiPriority="49"/>
+    <w:lsdException w:name="Grid Table 5 Dark" w:uiPriority="50"/>
+    <w:lsdException w:name="Grid Table 6 Colorful" w:uiPriority="51"/>
+    <w:lsdException w:name="Grid Table 7 Colorful" w:uiPriority="52"/>
+    <w:lsdException w:name="Grid Table 1 Light Accent 1" w:uiPriority="46"/>
+    <w:lsdException w:name="Grid Table 2 Accent 1" w:uiPriority="47"/>
+    <w:lsdException w:name="Grid Table 3 Accent 1" w:uiPriority="48"/>
+    <w:lsdException w:name="Grid Table 4 Accent 1" w:uiPriority="49"/>
+    <w:lsdException w:name="Grid Table 5 Dark Accent 1" w:uiPriority="50"/>
+    <w:lsdException w:name="Grid Table 6 Colorful Accent 1" w:uiPriority="51"/>
+    <w:lsdException w:name="Grid Table 7 Colorful Accent 1" w:uiPriority="52"/>
+    <w:lsdException w:name="Grid Table 1 Light Accent 2" w:uiPriority="46"/>
+    <w:lsdException w:name="Grid Table 2 Accent 2" w:uiPriority="47"/>
+    <w:lsdException w:name="Grid Table 3 Accent 2" w:uiPriority="48"/>
+    <w:lsdException w:name="Grid Table 4 Accent 2" w:uiPriority="49"/>
+    <w:lsdException w:name="Grid Table 5 Dark Accent 2" w:uiPriority="50"/>
+    <w:lsdException w:name="Grid Table 6 Colorful Accent 2" w:uiPriority="51"/>
+    <w:lsdException w:name="Grid Table 7 Colorful Accent 2" w:uiPriority="52"/>
+    <w:lsdException w:name="Grid Table 1 Light Accent 3" w:uiPriority="46"/>
+    <w:lsdException w:name="Grid Table 2 Accent 3" w:uiPriority="47"/>
+    <w:lsdException w:name="Grid Table 3 Accent 3" w:uiPriority="48"/>
+    <w:lsdException w:name="Grid Table 4 Accent 3" w:uiPriority="49"/>
+    <w:lsdException w:name="Grid Table 5 Dark Accent 3" w:uiPriority="50"/>
+    <w:lsdException w:name="Grid Table 6 Colorful Accent 3" w:uiPriority="51"/>
+    <w:lsdException w:name="Grid Table 7 Colorful Accent 3" w:uiPriority="52"/>
+    <w:lsdException w:name="Grid Table 1 Light Accent 4" w:uiPriority="46"/>
+    <w:lsdException w:name="Grid Table 2 Accent 4" w:uiPriority="47"/>
+    <w:lsdException w:name="Grid Table 3 Accent 4" w:uiPriority="48"/>
+    <w:lsdException w:name="Grid Table 4 Accent 4" w:uiPriority="49"/>
+    <w:lsdException w:name="Grid Table 5 Dark Accent 4" w:uiPriority="50"/>
+    <w:lsdException w:name="Grid Table 6 Colorful Accent 4" w:uiPriority="51"/>
+    <w:lsdException w:name="Grid Table 7 Colorful Accent 4" w:uiPriority="52"/>
+    <w:lsdException w:name="Grid Table 1 Light Accent 5" w:uiPriority="46"/>
+    <w:lsdException w:name="Grid Table 2 Accent 5" w:uiPriority="47"/>
+    <w:lsdException w:name="Grid Table 3 Accent 5" w:uiPriority="48"/>
+    <w:lsdException w:name="Grid Table 4 Accent 5" w:uiPriority="49"/>
+    <w:lsdException w:name="Grid Table 5 Dark Accent 5" w:uiPriority="50"/>
+    <w:lsdException w:name="Grid Table 6 Colorful Accent 5" w:uiPriority="51"/>
+    <w:lsdException w:name="Grid Table 7 Colorful Accent 5" w:uiPriority="52"/>
+    <w:lsdException w:name="Grid Table 1 Light Accent 6" w:uiPriority="46"/>
+    <w:lsdException w:name="Grid Table 2 Accent 6" w:uiPriority="47"/>
+    <w:lsdException w:name="Grid Table 3 Accent 6" w:uiPriority="48"/>
+    <w:lsdException w:name="Grid Table 4 Accent 6" w:uiPriority="49"/>
+    <w:lsdException w:name="Grid Table 5 Dark Accent 6" w:uiPriority="50"/>
+    <w:lsdException w:name="Grid Table 6 Colorful Accent 6" w:uiPriority="51"/>
+    <w:lsdException w:name="Grid Table 7 Colorful Accent 6" w:uiPriority="52"/>
+    <w:lsdException w:name="List Table 1 Light" w:uiPriority="46"/>
+    <w:lsdException w:name="List Table 2" w:uiPriority="47"/>
+    <w:lsdException w:name="List Table 3" w:uiPriority="48"/>
+    <w:lsdException w:name="List Table 4" w:uiPriority="49"/>
+    <w:lsdException w:name="List Table 5 Dark" w:uiPriority="50"/>
+    <w:lsdException w:name="List Table 6 Colorful" w:uiPriority="51"/>
+    <w:lsdException w:name="List Table 7 Colorful" w:uiPriority="52"/>
+    <w:lsdException w:name="List Table 1 Light Accent 1" w:uiPriority="46"/>
+    <w:lsdException w:name="List Table 2 Accent 1" w:uiPriority="47"/>
+    <w:lsdException w:name="List Table 3 Accent 1" w:uiPriority="48"/>
+    <w:lsdException w:name="List Table 4 Accent 1" w:uiPriority="49"/>
+    <w:lsdException w:name="List Table 5 Dark Accent 1" w:uiPriority="50"/>
+    <w:lsdException w:name="List Table 6 Colorful Accent 1" w:uiPriority="51"/>
+    <w:lsdException w:name="List Table 7 Colorful Accent 1" w:uiPriority="52"/>
+    <w:lsdException w:name="List Table 1 Light Accent 2" w:uiPriority="46"/>
+    <w:lsdException w:name="List Table 2 Accent 2" w:uiPriority="47"/>
+    <w:lsdException w:name="List Table 3 Accent 2" w:uiPriority="48"/>
+    <w:lsdException w:name="List Table 4 Accent 2" w:uiPriority="49"/>
+    <w:lsdException w:name="List Table 5 Dark Accent 2" w:uiPriority="50"/>
+    <w:lsdException w:name="List Table 6 Colorful Accent 2" w:uiPriority="51"/>
+    <w:lsdException w:name="List Table 7 Colorful Accent 2" w:uiPriority="52"/>
+    <w:lsdException w:name="List Table 1 Light Accent 3" w:uiPriority="46"/>
+    <w:lsdException w:name="List Table 2 Accent 3" w:uiPriority="47"/>
+    <w:lsdException w:name="List Table 3 Accent 3" w:uiPriority="48"/>
+    <w:lsdException w:name="List Table 4 Accent 3" w:uiPriority="49"/>
+    <w:lsdException w:name="List Table 5 Dark Accent 3" w:uiPriority="50"/>
+    <w:lsdException w:name="List Table 6 Colorful Accent 3" w:uiPriority="51"/>
+    <w:lsdException w:name="List Table 7 Colorful Accent 3" w:uiPriority="52"/>
+    <w:lsdException w:name="List Table 1 Light Accent 4" w:uiPriority="46"/>
+    <w:lsdException w:name="List Table 2 Accent 4" w:uiPriority="47"/>
+    <w:lsdException w:name="List Table 3 Accent 4" w:uiPriority="48"/>
+    <w:lsdException w:name="List Table 4 Accent 4" w:uiPriority="49"/>
+    <w:lsdException w:name="List Table 5 Dark Accent 4" w:uiPriority="50"/>
+    <w:lsdException w:name="List Table 6 Colorful Accent 4" w:uiPriority="51"/>
+    <w:lsdException w:name="List Table 7 Colorful Accent 4" w:uiPriority="52"/>
+    <w:lsdException w:name="List Table 1 Light Accent 5" w:uiPriority="46"/>
+    <w:lsdException w:name="List Table 2 Accent 5" w:uiPriority="47"/>
+    <w:lsdException w:name="List Table 3 Accent 5" w:uiPriority="48"/>
+    <w:lsdException w:name="List Table 4 Accent 5" w:uiPriority="49"/>
+    <w:lsdException w:name="List Table 5 Dark Accent 5" w:uiPriority="50"/>
+    <w:lsdException w:name="List Table 6 Colorful Accent 5" w:uiPriority="51"/>
+    <w:lsdException w:name="List Table 7 Colorful Accent 5" w:uiPriority="52"/>
+    <w:lsdException w:name="List Table 1 Light Accent 6" w:uiPriority="46"/>
+    <w:lsdException w:name="List Table 2 Accent 6" w:uiPriority="47"/>
+    <w:lsdException w:name="List Table 3 Accent 6" w:uiPriority="48"/>
+    <w:lsdException w:name="List Table 4 Accent 6" w:uiPriority="49"/>
+    <w:lsdException w:name="List Table 5 Dark Accent 6" w:uiPriority="50"/>
+    <w:lsdException w:name="List Table 6 Colorful Accent 6" w:uiPriority="51"/>
+    <w:lsdException w:name="List Table 7 Colorful Accent 6" w:uiPriority="52"/>
   </w:latentStyles>
   <w:style w:type="paragraph" w:default="1" w:styleId="Normal">
     <w:name w:val="Normal"/>
@@ -14024,7 +16744,6 @@
       <w:spacing w:after="0" w:line="240" w:lineRule="auto"/>
     </w:pPr>
     <w:tblPr>
-      <w:tblInd w:w="0" w:type="dxa"/>
       <w:tblBorders>
         <w:top w:val="single" w:sz="4" w:space="0" w:color="auto"/>
         <w:left w:val="single" w:sz="4" w:space="0" w:color="auto"/>
@@ -14033,321 +16752,6 @@
         <w:insideH w:val="single" w:sz="4" w:space="0" w:color="auto"/>
         <w:insideV w:val="single" w:sz="4" w:space="0" w:color="auto"/>
       </w:tblBorders>
-      <w:tblCellMar>
-        <w:top w:w="0" w:type="dxa"/>
-        <w:left w:w="108" w:type="dxa"/>
-        <w:bottom w:w="0" w:type="dxa"/>
-        <w:right w:w="108" w:type="dxa"/>
-      </w:tblCellMar>
-    </w:tblPr>
-  </w:style>
-  <w:style w:type="paragraph" w:styleId="Prrafodelista">
-    <w:name w:val="List Paragraph"/>
-    <w:basedOn w:val="Normal"/>
-    <w:uiPriority w:val="34"/>
-    <w:qFormat/>
-    <w:rsid w:val="008B7C8C"/>
-    <w:pPr>
-      <w:ind w:left="720"/>
-      <w:contextualSpacing/>
-    </w:pPr>
-  </w:style>
-  <w:style w:type="paragraph" w:styleId="Textodeglobo">
-    <w:name w:val="Balloon Text"/>
-    <w:basedOn w:val="Normal"/>
-    <w:link w:val="TextodegloboCar"/>
-    <w:uiPriority w:val="99"/>
-    <w:semiHidden/>
-    <w:unhideWhenUsed/>
-    <w:rsid w:val="0052181B"/>
-    <w:rPr>
-      <w:rFonts w:ascii="Tahoma" w:hAnsi="Tahoma" w:cs="Tahoma"/>
-      <w:sz w:val="16"/>
-      <w:szCs w:val="16"/>
-    </w:rPr>
-  </w:style>
-  <w:style w:type="character" w:customStyle="1" w:styleId="TextodegloboCar">
-    <w:name w:val="Texto de globo Car"/>
-    <w:basedOn w:val="Fuentedeprrafopredeter"/>
-    <w:link w:val="Textodeglobo"/>
-    <w:uiPriority w:val="99"/>
-    <w:semiHidden/>
-    <w:rsid w:val="0052181B"/>
-    <w:rPr>
-      <w:rFonts w:ascii="Tahoma" w:eastAsia="Times New Roman" w:hAnsi="Tahoma" w:cs="Tahoma"/>
-      <w:color w:val="000000"/>
-      <w:sz w:val="16"/>
-      <w:szCs w:val="16"/>
-      <w:lang w:eastAsia="es-PE"/>
-    </w:rPr>
-  </w:style>
-</w:styles>
-</file>
-
-<file path=word/stylesWithEffects.xml><?xml version="1.0" encoding="utf-8"?>
-<w:styles xmlns:wpc="http://schemas.microsoft.com/office/word/2010/wordprocessingCanvas" xmlns:mc="http://schemas.openxmlformats.org/markup-compatibility/2006" xmlns:o="urn:schemas-microsoft-com:office:office" xmlns:r="http://schemas.openxmlformats.org/officeDocument/2006/relationships" xmlns:m="http://schemas.openxmlformats.org/officeDocument/2006/math" xmlns:v="urn:schemas-microsoft-com:vml" xmlns:wp14="http://schemas.microsoft.com/office/word/2010/wordprocessingDrawing" xmlns:wp="http://schemas.openxmlformats.org/drawingml/2006/wordprocessingDrawing" xmlns:w10="urn:schemas-microsoft-com:office:word" xmlns:w="http://schemas.openxmlformats.org/wordprocessingml/2006/main" xmlns:w14="http://schemas.microsoft.com/office/word/2010/wordml" xmlns:wpg="http://schemas.microsoft.com/office/word/2010/wordprocessingGroup" xmlns:wpi="http://schemas.microsoft.com/office/word/2010/wordprocessingInk" xmlns:wne="http://schemas.microsoft.com/office/word/2006/wordml" xmlns:wps="http://schemas.microsoft.com/office/word/2010/wordprocessingShape" mc:Ignorable="w14 wp14">
-  <w:docDefaults>
-    <w:rPrDefault>
-      <w:rPr>
-        <w:rFonts w:asciiTheme="minorHAnsi" w:eastAsiaTheme="minorHAnsi" w:hAnsiTheme="minorHAnsi" w:cstheme="minorBidi"/>
-        <w:sz w:val="22"/>
-        <w:szCs w:val="22"/>
-        <w:lang w:val="es-PE" w:eastAsia="en-US" w:bidi="ar-SA"/>
-      </w:rPr>
-    </w:rPrDefault>
-    <w:pPrDefault>
-      <w:pPr>
-        <w:spacing w:after="160" w:line="259" w:lineRule="auto"/>
-      </w:pPr>
-    </w:pPrDefault>
-  </w:docDefaults>
-  <w:latentStyles w:defLockedState="0" w:defUIPriority="99" w:defSemiHidden="1" w:defUnhideWhenUsed="1" w:defQFormat="0" w:count="267">
-    <w:lsdException w:name="Normal" w:semiHidden="0" w:uiPriority="0" w:unhideWhenUsed="0" w:qFormat="1"/>
-    <w:lsdException w:name="heading 1" w:semiHidden="0" w:uiPriority="9" w:unhideWhenUsed="0" w:qFormat="1"/>
-    <w:lsdException w:name="heading 2" w:uiPriority="9" w:qFormat="1"/>
-    <w:lsdException w:name="heading 3" w:uiPriority="9" w:qFormat="1"/>
-    <w:lsdException w:name="heading 4" w:uiPriority="9" w:qFormat="1"/>
-    <w:lsdException w:name="heading 5" w:uiPriority="9" w:qFormat="1"/>
-    <w:lsdException w:name="heading 6" w:uiPriority="9" w:qFormat="1"/>
-    <w:lsdException w:name="heading 7" w:uiPriority="9" w:qFormat="1"/>
-    <w:lsdException w:name="heading 8" w:uiPriority="9" w:qFormat="1"/>
-    <w:lsdException w:name="heading 9" w:uiPriority="9" w:qFormat="1"/>
-    <w:lsdException w:name="toc 1" w:uiPriority="39"/>
-    <w:lsdException w:name="toc 2" w:uiPriority="39"/>
-    <w:lsdException w:name="toc 3" w:uiPriority="39"/>
-    <w:lsdException w:name="toc 4" w:uiPriority="39"/>
-    <w:lsdException w:name="toc 5" w:uiPriority="39"/>
-    <w:lsdException w:name="toc 6" w:uiPriority="39"/>
-    <w:lsdException w:name="toc 7" w:uiPriority="39"/>
-    <w:lsdException w:name="toc 8" w:uiPriority="39"/>
-    <w:lsdException w:name="toc 9" w:uiPriority="39"/>
-    <w:lsdException w:name="caption" w:uiPriority="35" w:qFormat="1"/>
-    <w:lsdException w:name="Title" w:semiHidden="0" w:uiPriority="10" w:unhideWhenUsed="0" w:qFormat="1"/>
-    <w:lsdException w:name="Default Paragraph Font" w:uiPriority="1"/>
-    <w:lsdException w:name="Subtitle" w:semiHidden="0" w:uiPriority="11" w:unhideWhenUsed="0" w:qFormat="1"/>
-    <w:lsdException w:name="Strong" w:semiHidden="0" w:uiPriority="22" w:unhideWhenUsed="0" w:qFormat="1"/>
-    <w:lsdException w:name="Emphasis" w:semiHidden="0" w:uiPriority="20" w:unhideWhenUsed="0" w:qFormat="1"/>
-    <w:lsdException w:name="Table Grid" w:semiHidden="0" w:uiPriority="39" w:unhideWhenUsed="0"/>
-    <w:lsdException w:name="Placeholder Text" w:unhideWhenUsed="0"/>
-    <w:lsdException w:name="No Spacing" w:semiHidden="0" w:uiPriority="1" w:unhideWhenUsed="0" w:qFormat="1"/>
-    <w:lsdException w:name="Light Shading" w:semiHidden="0" w:uiPriority="60" w:unhideWhenUsed="0"/>
-    <w:lsdException w:name="Light List" w:semiHidden="0" w:uiPriority="61" w:unhideWhenUsed="0"/>
-    <w:lsdException w:name="Light Grid" w:semiHidden="0" w:uiPriority="62" w:unhideWhenUsed="0"/>
-    <w:lsdException w:name="Medium Shading 1" w:semiHidden="0" w:uiPriority="63" w:unhideWhenUsed="0"/>
-    <w:lsdException w:name="Medium Shading 2" w:semiHidden="0" w:uiPriority="64" w:unhideWhenUsed="0"/>
-    <w:lsdException w:name="Medium List 1" w:semiHidden="0" w:uiPriority="65" w:unhideWhenUsed="0"/>
-    <w:lsdException w:name="Medium List 2" w:semiHidden="0" w:uiPriority="66" w:unhideWhenUsed="0"/>
-    <w:lsdException w:name="Medium Grid 1" w:semiHidden="0" w:uiPriority="67" w:unhideWhenUsed="0"/>
-    <w:lsdException w:name="Medium Grid 2" w:semiHidden="0" w:uiPriority="68" w:unhideWhenUsed="0"/>
-    <w:lsdException w:name="Medium Grid 3" w:semiHidden="0" w:uiPriority="69" w:unhideWhenUsed="0"/>
-    <w:lsdException w:name="Dark List" w:semiHidden="0" w:uiPriority="70" w:unhideWhenUsed="0"/>
-    <w:lsdException w:name="Colorful Shading" w:semiHidden="0" w:uiPriority="71" w:unhideWhenUsed="0"/>
-    <w:lsdException w:name="Colorful List" w:semiHidden="0" w:uiPriority="72" w:unhideWhenUsed="0"/>
-    <w:lsdException w:name="Colorful Grid" w:semiHidden="0" w:uiPriority="73" w:unhideWhenUsed="0"/>
-    <w:lsdException w:name="Light Shading Accent 1" w:semiHidden="0" w:uiPriority="60" w:unhideWhenUsed="0"/>
-    <w:lsdException w:name="Light List Accent 1" w:semiHidden="0" w:uiPriority="61" w:unhideWhenUsed="0"/>
-    <w:lsdException w:name="Light Grid Accent 1" w:semiHidden="0" w:uiPriority="62" w:unhideWhenUsed="0"/>
-    <w:lsdException w:name="Medium Shading 1 Accent 1" w:semiHidden="0" w:uiPriority="63" w:unhideWhenUsed="0"/>
-    <w:lsdException w:name="Medium Shading 2 Accent 1" w:semiHidden="0" w:uiPriority="64" w:unhideWhenUsed="0"/>
-    <w:lsdException w:name="Medium List 1 Accent 1" w:semiHidden="0" w:uiPriority="65" w:unhideWhenUsed="0"/>
-    <w:lsdException w:name="Revision" w:unhideWhenUsed="0"/>
-    <w:lsdException w:name="List Paragraph" w:semiHidden="0" w:uiPriority="34" w:unhideWhenUsed="0" w:qFormat="1"/>
-    <w:lsdException w:name="Quote" w:semiHidden="0" w:uiPriority="29" w:unhideWhenUsed="0" w:qFormat="1"/>
-    <w:lsdException w:name="Intense Quote" w:semiHidden="0" w:uiPriority="30" w:unhideWhenUsed="0" w:qFormat="1"/>
-    <w:lsdException w:name="Medium List 2 Accent 1" w:semiHidden="0" w:uiPriority="66" w:unhideWhenUsed="0"/>
-    <w:lsdException w:name="Medium Grid 1 Accent 1" w:semiHidden="0" w:uiPriority="67" w:unhideWhenUsed="0"/>
-    <w:lsdException w:name="Medium Grid 2 Accent 1" w:semiHidden="0" w:uiPriority="68" w:unhideWhenUsed="0"/>
-    <w:lsdException w:name="Medium Grid 3 Accent 1" w:semiHidden="0" w:uiPriority="69" w:unhideWhenUsed="0"/>
-    <w:lsdException w:name="Dark List Accent 1" w:semiHidden="0" w:uiPriority="70" w:unhideWhenUsed="0"/>
-    <w:lsdException w:name="Colorful Shading Accent 1" w:semiHidden="0" w:uiPriority="71" w:unhideWhenUsed="0"/>
-    <w:lsdException w:name="Colorful List Accent 1" w:semiHidden="0" w:uiPriority="72" w:unhideWhenUsed="0"/>
-    <w:lsdException w:name="Colorful Grid Accent 1" w:semiHidden="0" w:uiPriority="73" w:unhideWhenUsed="0"/>
-    <w:lsdException w:name="Light Shading Accent 2" w:semiHidden="0" w:uiPriority="60" w:unhideWhenUsed="0"/>
-    <w:lsdException w:name="Light List Accent 2" w:semiHidden="0" w:uiPriority="61" w:unhideWhenUsed="0"/>
-    <w:lsdException w:name="Light Grid Accent 2" w:semiHidden="0" w:uiPriority="62" w:unhideWhenUsed="0"/>
-    <w:lsdException w:name="Medium Shading 1 Accent 2" w:semiHidden="0" w:uiPriority="63" w:unhideWhenUsed="0"/>
-    <w:lsdException w:name="Medium Shading 2 Accent 2" w:semiHidden="0" w:uiPriority="64" w:unhideWhenUsed="0"/>
-    <w:lsdException w:name="Medium List 1 Accent 2" w:semiHidden="0" w:uiPriority="65" w:unhideWhenUsed="0"/>
-    <w:lsdException w:name="Medium List 2 Accent 2" w:semiHidden="0" w:uiPriority="66" w:unhideWhenUsed="0"/>
-    <w:lsdException w:name="Medium Grid 1 Accent 2" w:semiHidden="0" w:uiPriority="67" w:unhideWhenUsed="0"/>
-    <w:lsdException w:name="Medium Grid 2 Accent 2" w:semiHidden="0" w:uiPriority="68" w:unhideWhenUsed="0"/>
-    <w:lsdException w:name="Medium Grid 3 Accent 2" w:semiHidden="0" w:uiPriority="69" w:unhideWhenUsed="0"/>
-    <w:lsdException w:name="Dark List Accent 2" w:semiHidden="0" w:uiPriority="70" w:unhideWhenUsed="0"/>
-    <w:lsdException w:name="Colorful Shading Accent 2" w:semiHidden="0" w:uiPriority="71" w:unhideWhenUsed="0"/>
-    <w:lsdException w:name="Colorful List Accent 2" w:semiHidden="0" w:uiPriority="72" w:unhideWhenUsed="0"/>
-    <w:lsdException w:name="Colorful Grid Accent 2" w:semiHidden="0" w:uiPriority="73" w:unhideWhenUsed="0"/>
-    <w:lsdException w:name="Light Shading Accent 3" w:semiHidden="0" w:uiPriority="60" w:unhideWhenUsed="0"/>
-    <w:lsdException w:name="Light List Accent 3" w:semiHidden="0" w:uiPriority="61" w:unhideWhenUsed="0"/>
-    <w:lsdException w:name="Light Grid Accent 3" w:semiHidden="0" w:uiPriority="62" w:unhideWhenUsed="0"/>
-    <w:lsdException w:name="Medium Shading 1 Accent 3" w:semiHidden="0" w:uiPriority="63" w:unhideWhenUsed="0"/>
-    <w:lsdException w:name="Medium Shading 2 Accent 3" w:semiHidden="0" w:uiPriority="64" w:unhideWhenUsed="0"/>
-    <w:lsdException w:name="Medium List 1 Accent 3" w:semiHidden="0" w:uiPriority="65" w:unhideWhenUsed="0"/>
-    <w:lsdException w:name="Medium List 2 Accent 3" w:semiHidden="0" w:uiPriority="66" w:unhideWhenUsed="0"/>
-    <w:lsdException w:name="Medium Grid 1 Accent 3" w:semiHidden="0" w:uiPriority="67" w:unhideWhenUsed="0"/>
-    <w:lsdException w:name="Medium Grid 2 Accent 3" w:semiHidden="0" w:uiPriority="68" w:unhideWhenUsed="0"/>
-    <w:lsdException w:name="Medium Grid 3 Accent 3" w:semiHidden="0" w:uiPriority="69" w:unhideWhenUsed="0"/>
-    <w:lsdException w:name="Dark List Accent 3" w:semiHidden="0" w:uiPriority="70" w:unhideWhenUsed="0"/>
-    <w:lsdException w:name="Colorful Shading Accent 3" w:semiHidden="0" w:uiPriority="71" w:unhideWhenUsed="0"/>
-    <w:lsdException w:name="Colorful List Accent 3" w:semiHidden="0" w:uiPriority="72" w:unhideWhenUsed="0"/>
-    <w:lsdException w:name="Colorful Grid Accent 3" w:semiHidden="0" w:uiPriority="73" w:unhideWhenUsed="0"/>
-    <w:lsdException w:name="Light Shading Accent 4" w:semiHidden="0" w:uiPriority="60" w:unhideWhenUsed="0"/>
-    <w:lsdException w:name="Light List Accent 4" w:semiHidden="0" w:uiPriority="61" w:unhideWhenUsed="0"/>
-    <w:lsdException w:name="Light Grid Accent 4" w:semiHidden="0" w:uiPriority="62" w:unhideWhenUsed="0"/>
-    <w:lsdException w:name="Medium Shading 1 Accent 4" w:semiHidden="0" w:uiPriority="63" w:unhideWhenUsed="0"/>
-    <w:lsdException w:name="Medium Shading 2 Accent 4" w:semiHidden="0" w:uiPriority="64" w:unhideWhenUsed="0"/>
-    <w:lsdException w:name="Medium List 1 Accent 4" w:semiHidden="0" w:uiPriority="65" w:unhideWhenUsed="0"/>
-    <w:lsdException w:name="Medium List 2 Accent 4" w:semiHidden="0" w:uiPriority="66" w:unhideWhenUsed="0"/>
-    <w:lsdException w:name="Medium Grid 1 Accent 4" w:semiHidden="0" w:uiPriority="67" w:unhideWhenUsed="0"/>
-    <w:lsdException w:name="Medium Grid 2 Accent 4" w:semiHidden="0" w:uiPriority="68" w:unhideWhenUsed="0"/>
-    <w:lsdException w:name="Medium Grid 3 Accent 4" w:semiHidden="0" w:uiPriority="69" w:unhideWhenUsed="0"/>
-    <w:lsdException w:name="Dark List Accent 4" w:semiHidden="0" w:uiPriority="70" w:unhideWhenUsed="0"/>
-    <w:lsdException w:name="Colorful Shading Accent 4" w:semiHidden="0" w:uiPriority="71" w:unhideWhenUsed="0"/>
-    <w:lsdException w:name="Colorful List Accent 4" w:semiHidden="0" w:uiPriority="72" w:unhideWhenUsed="0"/>
-    <w:lsdException w:name="Colorful Grid Accent 4" w:semiHidden="0" w:uiPriority="73" w:unhideWhenUsed="0"/>
-    <w:lsdException w:name="Light Shading Accent 5" w:semiHidden="0" w:uiPriority="60" w:unhideWhenUsed="0"/>
-    <w:lsdException w:name="Light List Accent 5" w:semiHidden="0" w:uiPriority="61" w:unhideWhenUsed="0"/>
-    <w:lsdException w:name="Light Grid Accent 5" w:semiHidden="0" w:uiPriority="62" w:unhideWhenUsed="0"/>
-    <w:lsdException w:name="Medium Shading 1 Accent 5" w:semiHidden="0" w:uiPriority="63" w:unhideWhenUsed="0"/>
-    <w:lsdException w:name="Medium Shading 2 Accent 5" w:semiHidden="0" w:uiPriority="64" w:unhideWhenUsed="0"/>
-    <w:lsdException w:name="Medium List 1 Accent 5" w:semiHidden="0" w:uiPriority="65" w:unhideWhenUsed="0"/>
-    <w:lsdException w:name="Medium List 2 Accent 5" w:semiHidden="0" w:uiPriority="66" w:unhideWhenUsed="0"/>
-    <w:lsdException w:name="Medium Grid 1 Accent 5" w:semiHidden="0" w:uiPriority="67" w:unhideWhenUsed="0"/>
-    <w:lsdException w:name="Medium Grid 2 Accent 5" w:semiHidden="0" w:uiPriority="68" w:unhideWhenUsed="0"/>
-    <w:lsdException w:name="Medium Grid 3 Accent 5" w:semiHidden="0" w:uiPriority="69" w:unhideWhenUsed="0"/>
-    <w:lsdException w:name="Dark List Accent 5" w:semiHidden="0" w:uiPriority="70" w:unhideWhenUsed="0"/>
-    <w:lsdException w:name="Colorful Shading Accent 5" w:semiHidden="0" w:uiPriority="71" w:unhideWhenUsed="0"/>
-    <w:lsdException w:name="Colorful List Accent 5" w:semiHidden="0" w:uiPriority="72" w:unhideWhenUsed="0"/>
-    <w:lsdException w:name="Colorful Grid Accent 5" w:semiHidden="0" w:uiPriority="73" w:unhideWhenUsed="0"/>
-    <w:lsdException w:name="Light Shading Accent 6" w:semiHidden="0" w:uiPriority="60" w:unhideWhenUsed="0"/>
-    <w:lsdException w:name="Light List Accent 6" w:semiHidden="0" w:uiPriority="61" w:unhideWhenUsed="0"/>
-    <w:lsdException w:name="Light Grid Accent 6" w:semiHidden="0" w:uiPriority="62" w:unhideWhenUsed="0"/>
-    <w:lsdException w:name="Medium Shading 1 Accent 6" w:semiHidden="0" w:uiPriority="63" w:unhideWhenUsed="0"/>
-    <w:lsdException w:name="Medium Shading 2 Accent 6" w:semiHidden="0" w:uiPriority="64" w:unhideWhenUsed="0"/>
-    <w:lsdException w:name="Medium List 1 Accent 6" w:semiHidden="0" w:uiPriority="65" w:unhideWhenUsed="0"/>
-    <w:lsdException w:name="Medium List 2 Accent 6" w:semiHidden="0" w:uiPriority="66" w:unhideWhenUsed="0"/>
-    <w:lsdException w:name="Medium Grid 1 Accent 6" w:semiHidden="0" w:uiPriority="67" w:unhideWhenUsed="0"/>
-    <w:lsdException w:name="Medium Grid 2 Accent 6" w:semiHidden="0" w:uiPriority="68" w:unhideWhenUsed="0"/>
-    <w:lsdException w:name="Medium Grid 3 Accent 6" w:semiHidden="0" w:uiPriority="69" w:unhideWhenUsed="0"/>
-    <w:lsdException w:name="Dark List Accent 6" w:semiHidden="0" w:uiPriority="70" w:unhideWhenUsed="0"/>
-    <w:lsdException w:name="Colorful Shading Accent 6" w:semiHidden="0" w:uiPriority="71" w:unhideWhenUsed="0"/>
-    <w:lsdException w:name="Colorful List Accent 6" w:semiHidden="0" w:uiPriority="72" w:unhideWhenUsed="0"/>
-    <w:lsdException w:name="Colorful Grid Accent 6" w:semiHidden="0" w:uiPriority="73" w:unhideWhenUsed="0"/>
-    <w:lsdException w:name="Subtle Emphasis" w:semiHidden="0" w:uiPriority="19" w:unhideWhenUsed="0" w:qFormat="1"/>
-    <w:lsdException w:name="Intense Emphasis" w:semiHidden="0" w:uiPriority="21" w:unhideWhenUsed="0" w:qFormat="1"/>
-    <w:lsdException w:name="Subtle Reference" w:semiHidden="0" w:uiPriority="31" w:unhideWhenUsed="0" w:qFormat="1"/>
-    <w:lsdException w:name="Intense Reference" w:semiHidden="0" w:uiPriority="32" w:unhideWhenUsed="0" w:qFormat="1"/>
-    <w:lsdException w:name="Book Title" w:semiHidden="0" w:uiPriority="33" w:unhideWhenUsed="0" w:qFormat="1"/>
-    <w:lsdException w:name="Bibliography" w:uiPriority="37"/>
-    <w:lsdException w:name="TOC Heading" w:uiPriority="39" w:qFormat="1"/>
-  </w:latentStyles>
-  <w:style w:type="paragraph" w:default="1" w:styleId="Normal">
-    <w:name w:val="Normal"/>
-    <w:rsid w:val="006D0A8F"/>
-    <w:pPr>
-      <w:widowControl w:val="0"/>
-      <w:spacing w:after="0" w:line="240" w:lineRule="auto"/>
-    </w:pPr>
-    <w:rPr>
-      <w:rFonts w:ascii="Times New Roman" w:eastAsia="Times New Roman" w:hAnsi="Times New Roman" w:cs="Times New Roman"/>
-      <w:color w:val="000000"/>
-      <w:sz w:val="20"/>
-      <w:szCs w:val="20"/>
-      <w:lang w:eastAsia="es-PE"/>
-    </w:rPr>
-  </w:style>
-  <w:style w:type="character" w:default="1" w:styleId="Fuentedeprrafopredeter">
-    <w:name w:val="Default Paragraph Font"/>
-    <w:uiPriority w:val="1"/>
-    <w:semiHidden/>
-    <w:unhideWhenUsed/>
-  </w:style>
-  <w:style w:type="table" w:default="1" w:styleId="Tablanormal">
-    <w:name w:val="Normal Table"/>
-    <w:uiPriority w:val="99"/>
-    <w:semiHidden/>
-    <w:unhideWhenUsed/>
-    <w:tblPr>
-      <w:tblInd w:w="0" w:type="dxa"/>
-      <w:tblCellMar>
-        <w:top w:w="0" w:type="dxa"/>
-        <w:left w:w="108" w:type="dxa"/>
-        <w:bottom w:w="0" w:type="dxa"/>
-        <w:right w:w="108" w:type="dxa"/>
-      </w:tblCellMar>
-    </w:tblPr>
-  </w:style>
-  <w:style w:type="numbering" w:default="1" w:styleId="Sinlista">
-    <w:name w:val="No List"/>
-    <w:uiPriority w:val="99"/>
-    <w:semiHidden/>
-    <w:unhideWhenUsed/>
-  </w:style>
-  <w:style w:type="paragraph" w:styleId="Encabezado">
-    <w:name w:val="header"/>
-    <w:basedOn w:val="Normal"/>
-    <w:link w:val="EncabezadoCar"/>
-    <w:uiPriority w:val="99"/>
-    <w:unhideWhenUsed/>
-    <w:rsid w:val="006D0A8F"/>
-    <w:pPr>
-      <w:tabs>
-        <w:tab w:val="center" w:pos="4252"/>
-        <w:tab w:val="right" w:pos="8504"/>
-      </w:tabs>
-    </w:pPr>
-  </w:style>
-  <w:style w:type="character" w:customStyle="1" w:styleId="EncabezadoCar">
-    <w:name w:val="Encabezado Car"/>
-    <w:basedOn w:val="Fuentedeprrafopredeter"/>
-    <w:link w:val="Encabezado"/>
-    <w:uiPriority w:val="99"/>
-    <w:rsid w:val="006D0A8F"/>
-  </w:style>
-  <w:style w:type="paragraph" w:styleId="Piedepgina">
-    <w:name w:val="footer"/>
-    <w:basedOn w:val="Normal"/>
-    <w:link w:val="PiedepginaCar"/>
-    <w:uiPriority w:val="99"/>
-    <w:unhideWhenUsed/>
-    <w:rsid w:val="006D0A8F"/>
-    <w:pPr>
-      <w:tabs>
-        <w:tab w:val="center" w:pos="4252"/>
-        <w:tab w:val="right" w:pos="8504"/>
-      </w:tabs>
-    </w:pPr>
-  </w:style>
-  <w:style w:type="character" w:customStyle="1" w:styleId="PiedepginaCar">
-    <w:name w:val="Pie de página Car"/>
-    <w:basedOn w:val="Fuentedeprrafopredeter"/>
-    <w:link w:val="Piedepgina"/>
-    <w:uiPriority w:val="99"/>
-    <w:rsid w:val="006D0A8F"/>
-  </w:style>
-  <w:style w:type="table" w:styleId="Tablaconcuadrcula">
-    <w:name w:val="Table Grid"/>
-    <w:basedOn w:val="Tablanormal"/>
-    <w:uiPriority w:val="39"/>
-    <w:rsid w:val="006D0A8F"/>
-    <w:pPr>
-      <w:spacing w:after="0" w:line="240" w:lineRule="auto"/>
-    </w:pPr>
-    <w:tblPr>
-      <w:tblInd w:w="0" w:type="dxa"/>
-      <w:tblBorders>
-        <w:top w:val="single" w:sz="4" w:space="0" w:color="auto"/>
-        <w:left w:val="single" w:sz="4" w:space="0" w:color="auto"/>
-        <w:bottom w:val="single" w:sz="4" w:space="0" w:color="auto"/>
-        <w:right w:val="single" w:sz="4" w:space="0" w:color="auto"/>
-        <w:insideH w:val="single" w:sz="4" w:space="0" w:color="auto"/>
-        <w:insideV w:val="single" w:sz="4" w:space="0" w:color="auto"/>
-      </w:tblBorders>
-      <w:tblCellMar>
-        <w:top w:w="0" w:type="dxa"/>
-        <w:left w:w="108" w:type="dxa"/>
-        <w:bottom w:w="0" w:type="dxa"/>
-        <w:right w:w="108" w:type="dxa"/>
-      </w:tblCellMar>
     </w:tblPr>
   </w:style>
   <w:style w:type="paragraph" w:styleId="Prrafodelista">
@@ -14648,7 +17052,7 @@
   <a:extraClrSchemeLst/>
   <a:extLst>
     <a:ext uri="{05A4C25C-085E-4340-85A3-A5531E510DB2}">
-      <thm15:themeFamily xmlns:thm15="http://schemas.microsoft.com/office/thememl/2012/main" xmlns="" name="Office Theme" id="{62F939B6-93AF-4DB8-9C6B-D6C7DFDC589F}" vid="{4A3C46E8-61CC-4603-A589-7422A47A8E4A}"/>
+      <thm15:themeFamily xmlns:thm15="http://schemas.microsoft.com/office/thememl/2012/main" name="Office Theme" id="{62F939B6-93AF-4DB8-9C6B-D6C7DFDC589F}" vid="{4A3C46E8-61CC-4603-A589-7422A47A8E4A}"/>
     </a:ext>
   </a:extLst>
 </a:theme>

</xml_diff>